<commit_message>
Première fonctionnalité en cours d'implémentation. Vue quasiment finie. Création de la requête pour récupérer le infos de pools, games, participants, teams etc.
Doc : Stratégie de tests améliorée.
</commit_message>
<xml_diff>
--- a/docs/2019 - TPI Niels/Documentation/Niels Germann TPI - Application Joutes.docx
+++ b/docs/2019 - TPI Niels/Documentation/Niels Germann TPI - Application Joutes.docx
@@ -218,7 +218,7 @@
       <w:r>
         <w:fldChar w:fldCharType="separate"/>
       </w:r>
-      <w:hyperlink w:anchor="_Toc8910567" w:history="1">
+      <w:hyperlink w:anchor="_Toc8997622" w:history="1">
         <w:r>
           <w:rPr>
             <w:rStyle w:val="Lienhypertexte"/>
@@ -256,7 +256,7 @@
           <w:rPr>
             <w:webHidden/>
           </w:rPr>
-          <w:instrText xml:space="preserve"> PAGEREF _Toc8910567 \h </w:instrText>
+          <w:instrText xml:space="preserve"> PAGEREF _Toc8997622 \h </w:instrText>
         </w:r>
         <w:r>
           <w:rPr>
@@ -298,7 +298,7 @@
           <w:lang w:val="fr-CH" w:eastAsia="fr-CH"/>
         </w:rPr>
       </w:pPr>
-      <w:hyperlink w:anchor="_Toc8910568" w:history="1">
+      <w:hyperlink w:anchor="_Toc8997623" w:history="1">
         <w:r>
           <w:rPr>
             <w:rStyle w:val="Lienhypertexte"/>
@@ -344,7 +344,7 @@
             <w:noProof/>
             <w:webHidden/>
           </w:rPr>
-          <w:instrText xml:space="preserve"> PAGEREF _Toc8910568 \h </w:instrText>
+          <w:instrText xml:space="preserve"> PAGEREF _Toc8997623 \h </w:instrText>
         </w:r>
         <w:r>
           <w:rPr>
@@ -390,7 +390,7 @@
           <w:lang w:val="fr-CH" w:eastAsia="fr-CH"/>
         </w:rPr>
       </w:pPr>
-      <w:hyperlink w:anchor="_Toc8910569" w:history="1">
+      <w:hyperlink w:anchor="_Toc8997624" w:history="1">
         <w:r>
           <w:rPr>
             <w:rStyle w:val="Lienhypertexte"/>
@@ -434,7 +434,7 @@
             <w:noProof/>
             <w:webHidden/>
           </w:rPr>
-          <w:instrText xml:space="preserve"> PAGEREF _Toc8910569 \h </w:instrText>
+          <w:instrText xml:space="preserve"> PAGEREF _Toc8997624 \h </w:instrText>
         </w:r>
         <w:r>
           <w:rPr>
@@ -480,7 +480,7 @@
           <w:lang w:val="fr-CH" w:eastAsia="fr-CH"/>
         </w:rPr>
       </w:pPr>
-      <w:hyperlink w:anchor="_Toc8910570" w:history="1">
+      <w:hyperlink w:anchor="_Toc8997625" w:history="1">
         <w:r>
           <w:rPr>
             <w:rStyle w:val="Lienhypertexte"/>
@@ -526,7 +526,7 @@
             <w:noProof/>
             <w:webHidden/>
           </w:rPr>
-          <w:instrText xml:space="preserve"> PAGEREF _Toc8910570 \h </w:instrText>
+          <w:instrText xml:space="preserve"> PAGEREF _Toc8997625 \h </w:instrText>
         </w:r>
         <w:r>
           <w:rPr>
@@ -572,7 +572,7 @@
           <w:lang w:val="fr-CH" w:eastAsia="fr-CH"/>
         </w:rPr>
       </w:pPr>
-      <w:hyperlink w:anchor="_Toc8910571" w:history="1">
+      <w:hyperlink w:anchor="_Toc8997626" w:history="1">
         <w:r>
           <w:rPr>
             <w:rStyle w:val="Lienhypertexte"/>
@@ -616,7 +616,7 @@
             <w:noProof/>
             <w:webHidden/>
           </w:rPr>
-          <w:instrText xml:space="preserve"> PAGEREF _Toc8910571 \h </w:instrText>
+          <w:instrText xml:space="preserve"> PAGEREF _Toc8997626 \h </w:instrText>
         </w:r>
         <w:r>
           <w:rPr>
@@ -662,7 +662,7 @@
           <w:lang w:val="fr-CH" w:eastAsia="fr-CH"/>
         </w:rPr>
       </w:pPr>
-      <w:hyperlink w:anchor="_Toc8910572" w:history="1">
+      <w:hyperlink w:anchor="_Toc8997627" w:history="1">
         <w:r>
           <w:rPr>
             <w:rStyle w:val="Lienhypertexte"/>
@@ -706,7 +706,7 @@
             <w:noProof/>
             <w:webHidden/>
           </w:rPr>
-          <w:instrText xml:space="preserve"> PAGEREF _Toc8910572 \h </w:instrText>
+          <w:instrText xml:space="preserve"> PAGEREF _Toc8997627 \h </w:instrText>
         </w:r>
         <w:r>
           <w:rPr>
@@ -747,7 +747,7 @@
           <w:lang w:val="fr-CH" w:eastAsia="fr-CH"/>
         </w:rPr>
       </w:pPr>
-      <w:hyperlink w:anchor="_Toc8910573" w:history="1">
+      <w:hyperlink w:anchor="_Toc8997628" w:history="1">
         <w:r>
           <w:rPr>
             <w:rStyle w:val="Lienhypertexte"/>
@@ -785,7 +785,7 @@
           <w:rPr>
             <w:webHidden/>
           </w:rPr>
-          <w:instrText xml:space="preserve"> PAGEREF _Toc8910573 \h </w:instrText>
+          <w:instrText xml:space="preserve"> PAGEREF _Toc8997628 \h </w:instrText>
         </w:r>
         <w:r>
           <w:rPr>
@@ -827,7 +827,7 @@
           <w:lang w:val="fr-CH" w:eastAsia="fr-CH"/>
         </w:rPr>
       </w:pPr>
-      <w:hyperlink w:anchor="_Toc8910574" w:history="1">
+      <w:hyperlink w:anchor="_Toc8997629" w:history="1">
         <w:r>
           <w:rPr>
             <w:rStyle w:val="Lienhypertexte"/>
@@ -873,7 +873,7 @@
             <w:noProof/>
             <w:webHidden/>
           </w:rPr>
-          <w:instrText xml:space="preserve"> PAGEREF _Toc8910574 \h </w:instrText>
+          <w:instrText xml:space="preserve"> PAGEREF _Toc8997629 \h </w:instrText>
         </w:r>
         <w:r>
           <w:rPr>
@@ -919,7 +919,7 @@
           <w:lang w:val="fr-CH" w:eastAsia="fr-CH"/>
         </w:rPr>
       </w:pPr>
-      <w:hyperlink w:anchor="_Toc8910575" w:history="1">
+      <w:hyperlink w:anchor="_Toc8997630" w:history="1">
         <w:r>
           <w:rPr>
             <w:rStyle w:val="Lienhypertexte"/>
@@ -965,7 +965,7 @@
             <w:noProof/>
             <w:webHidden/>
           </w:rPr>
-          <w:instrText xml:space="preserve"> PAGEREF _Toc8910575 \h </w:instrText>
+          <w:instrText xml:space="preserve"> PAGEREF _Toc8997630 \h </w:instrText>
         </w:r>
         <w:r>
           <w:rPr>
@@ -1011,7 +1011,7 @@
           <w:lang w:val="fr-CH" w:eastAsia="fr-CH"/>
         </w:rPr>
       </w:pPr>
-      <w:hyperlink w:anchor="_Toc8910576" w:history="1">
+      <w:hyperlink w:anchor="_Toc8997631" w:history="1">
         <w:r>
           <w:rPr>
             <w:rStyle w:val="Lienhypertexte"/>
@@ -1057,7 +1057,7 @@
             <w:noProof/>
             <w:webHidden/>
           </w:rPr>
-          <w:instrText xml:space="preserve"> PAGEREF _Toc8910576 \h </w:instrText>
+          <w:instrText xml:space="preserve"> PAGEREF _Toc8997631 \h </w:instrText>
         </w:r>
         <w:r>
           <w:rPr>
@@ -1103,7 +1103,7 @@
           <w:lang w:val="fr-CH" w:eastAsia="fr-CH"/>
         </w:rPr>
       </w:pPr>
-      <w:hyperlink w:anchor="_Toc8910577" w:history="1">
+      <w:hyperlink w:anchor="_Toc8997632" w:history="1">
         <w:r>
           <w:rPr>
             <w:rStyle w:val="Lienhypertexte"/>
@@ -1149,7 +1149,7 @@
             <w:noProof/>
             <w:webHidden/>
           </w:rPr>
-          <w:instrText xml:space="preserve"> PAGEREF _Toc8910577 \h </w:instrText>
+          <w:instrText xml:space="preserve"> PAGEREF _Toc8997632 \h </w:instrText>
         </w:r>
         <w:r>
           <w:rPr>
@@ -1195,7 +1195,7 @@
           <w:lang w:val="fr-CH" w:eastAsia="fr-CH"/>
         </w:rPr>
       </w:pPr>
-      <w:hyperlink w:anchor="_Toc8910578" w:history="1">
+      <w:hyperlink w:anchor="_Toc8997633" w:history="1">
         <w:r>
           <w:rPr>
             <w:rStyle w:val="Lienhypertexte"/>
@@ -1239,7 +1239,7 @@
             <w:noProof/>
             <w:webHidden/>
           </w:rPr>
-          <w:instrText xml:space="preserve"> PAGEREF _Toc8910578 \h </w:instrText>
+          <w:instrText xml:space="preserve"> PAGEREF _Toc8997633 \h </w:instrText>
         </w:r>
         <w:r>
           <w:rPr>
@@ -1285,7 +1285,7 @@
           <w:lang w:val="fr-CH" w:eastAsia="fr-CH"/>
         </w:rPr>
       </w:pPr>
-      <w:hyperlink w:anchor="_Toc8910579" w:history="1">
+      <w:hyperlink w:anchor="_Toc8997634" w:history="1">
         <w:r>
           <w:rPr>
             <w:rStyle w:val="Lienhypertexte"/>
@@ -1329,7 +1329,7 @@
             <w:noProof/>
             <w:webHidden/>
           </w:rPr>
-          <w:instrText xml:space="preserve"> PAGEREF _Toc8910579 \h </w:instrText>
+          <w:instrText xml:space="preserve"> PAGEREF _Toc8997634 \h </w:instrText>
         </w:r>
         <w:r>
           <w:rPr>
@@ -1375,7 +1375,7 @@
           <w:lang w:val="fr-CH" w:eastAsia="fr-CH"/>
         </w:rPr>
       </w:pPr>
-      <w:hyperlink w:anchor="_Toc8910580" w:history="1">
+      <w:hyperlink w:anchor="_Toc8997635" w:history="1">
         <w:r>
           <w:rPr>
             <w:rStyle w:val="Lienhypertexte"/>
@@ -1419,7 +1419,7 @@
             <w:noProof/>
             <w:webHidden/>
           </w:rPr>
-          <w:instrText xml:space="preserve"> PAGEREF _Toc8910580 \h </w:instrText>
+          <w:instrText xml:space="preserve"> PAGEREF _Toc8997635 \h </w:instrText>
         </w:r>
         <w:r>
           <w:rPr>
@@ -1465,7 +1465,7 @@
           <w:lang w:val="fr-CH" w:eastAsia="fr-CH"/>
         </w:rPr>
       </w:pPr>
-      <w:hyperlink w:anchor="_Toc8910581" w:history="1">
+      <w:hyperlink w:anchor="_Toc8997636" w:history="1">
         <w:r>
           <w:rPr>
             <w:rStyle w:val="Lienhypertexte"/>
@@ -1509,7 +1509,7 @@
             <w:noProof/>
             <w:webHidden/>
           </w:rPr>
-          <w:instrText xml:space="preserve"> PAGEREF _Toc8910581 \h </w:instrText>
+          <w:instrText xml:space="preserve"> PAGEREF _Toc8997636 \h </w:instrText>
         </w:r>
         <w:r>
           <w:rPr>
@@ -1555,7 +1555,7 @@
           <w:lang w:val="fr-CH" w:eastAsia="fr-CH"/>
         </w:rPr>
       </w:pPr>
-      <w:hyperlink w:anchor="_Toc8910582" w:history="1">
+      <w:hyperlink w:anchor="_Toc8997637" w:history="1">
         <w:r>
           <w:rPr>
             <w:rStyle w:val="Lienhypertexte"/>
@@ -1599,7 +1599,7 @@
             <w:noProof/>
             <w:webHidden/>
           </w:rPr>
-          <w:instrText xml:space="preserve"> PAGEREF _Toc8910582 \h </w:instrText>
+          <w:instrText xml:space="preserve"> PAGEREF _Toc8997637 \h </w:instrText>
         </w:r>
         <w:r>
           <w:rPr>
@@ -1640,7 +1640,7 @@
           <w:lang w:val="fr-CH" w:eastAsia="fr-CH"/>
         </w:rPr>
       </w:pPr>
-      <w:hyperlink w:anchor="_Toc8910583" w:history="1">
+      <w:hyperlink w:anchor="_Toc8997638" w:history="1">
         <w:r>
           <w:rPr>
             <w:rStyle w:val="Lienhypertexte"/>
@@ -1678,7 +1678,7 @@
           <w:rPr>
             <w:webHidden/>
           </w:rPr>
-          <w:instrText xml:space="preserve"> PAGEREF _Toc8910583 \h </w:instrText>
+          <w:instrText xml:space="preserve"> PAGEREF _Toc8997638 \h </w:instrText>
         </w:r>
         <w:r>
           <w:rPr>
@@ -1720,7 +1720,7 @@
           <w:lang w:val="fr-CH" w:eastAsia="fr-CH"/>
         </w:rPr>
       </w:pPr>
-      <w:hyperlink w:anchor="_Toc8910584" w:history="1">
+      <w:hyperlink w:anchor="_Toc8997639" w:history="1">
         <w:r>
           <w:rPr>
             <w:rStyle w:val="Lienhypertexte"/>
@@ -1766,7 +1766,7 @@
             <w:noProof/>
             <w:webHidden/>
           </w:rPr>
-          <w:instrText xml:space="preserve"> PAGEREF _Toc8910584 \h </w:instrText>
+          <w:instrText xml:space="preserve"> PAGEREF _Toc8997639 \h </w:instrText>
         </w:r>
         <w:r>
           <w:rPr>
@@ -1812,7 +1812,7 @@
           <w:lang w:val="fr-CH" w:eastAsia="fr-CH"/>
         </w:rPr>
       </w:pPr>
-      <w:hyperlink w:anchor="_Toc8910585" w:history="1">
+      <w:hyperlink w:anchor="_Toc8997640" w:history="1">
         <w:r>
           <w:rPr>
             <w:rStyle w:val="Lienhypertexte"/>
@@ -1858,7 +1858,7 @@
             <w:noProof/>
             <w:webHidden/>
           </w:rPr>
-          <w:instrText xml:space="preserve"> PAGEREF _Toc8910585 \h </w:instrText>
+          <w:instrText xml:space="preserve"> PAGEREF _Toc8997640 \h </w:instrText>
         </w:r>
         <w:r>
           <w:rPr>
@@ -1904,7 +1904,7 @@
           <w:lang w:val="fr-CH" w:eastAsia="fr-CH"/>
         </w:rPr>
       </w:pPr>
-      <w:hyperlink w:anchor="_Toc8910586" w:history="1">
+      <w:hyperlink w:anchor="_Toc8997641" w:history="1">
         <w:r>
           <w:rPr>
             <w:rStyle w:val="Lienhypertexte"/>
@@ -1950,7 +1950,7 @@
             <w:noProof/>
             <w:webHidden/>
           </w:rPr>
-          <w:instrText xml:space="preserve"> PAGEREF _Toc8910586 \h </w:instrText>
+          <w:instrText xml:space="preserve"> PAGEREF _Toc8997641 \h </w:instrText>
         </w:r>
         <w:r>
           <w:rPr>
@@ -1996,7 +1996,7 @@
           <w:lang w:val="fr-CH" w:eastAsia="fr-CH"/>
         </w:rPr>
       </w:pPr>
-      <w:hyperlink w:anchor="_Toc8910587" w:history="1">
+      <w:hyperlink w:anchor="_Toc8997642" w:history="1">
         <w:r>
           <w:rPr>
             <w:rStyle w:val="Lienhypertexte"/>
@@ -2042,7 +2042,7 @@
             <w:noProof/>
             <w:webHidden/>
           </w:rPr>
-          <w:instrText xml:space="preserve"> PAGEREF _Toc8910587 \h </w:instrText>
+          <w:instrText xml:space="preserve"> PAGEREF _Toc8997642 \h </w:instrText>
         </w:r>
         <w:r>
           <w:rPr>
@@ -2083,7 +2083,7 @@
           <w:lang w:val="fr-CH" w:eastAsia="fr-CH"/>
         </w:rPr>
       </w:pPr>
-      <w:hyperlink w:anchor="_Toc8910588" w:history="1">
+      <w:hyperlink w:anchor="_Toc8997643" w:history="1">
         <w:r>
           <w:rPr>
             <w:rStyle w:val="Lienhypertexte"/>
@@ -2121,7 +2121,7 @@
           <w:rPr>
             <w:webHidden/>
           </w:rPr>
-          <w:instrText xml:space="preserve"> PAGEREF _Toc8910588 \h </w:instrText>
+          <w:instrText xml:space="preserve"> PAGEREF _Toc8997643 \h </w:instrText>
         </w:r>
         <w:r>
           <w:rPr>
@@ -2158,7 +2158,7 @@
           <w:lang w:val="fr-CH" w:eastAsia="fr-CH"/>
         </w:rPr>
       </w:pPr>
-      <w:hyperlink w:anchor="_Toc8910589" w:history="1">
+      <w:hyperlink w:anchor="_Toc8997644" w:history="1">
         <w:r>
           <w:rPr>
             <w:rStyle w:val="Lienhypertexte"/>
@@ -2196,7 +2196,7 @@
           <w:rPr>
             <w:webHidden/>
           </w:rPr>
-          <w:instrText xml:space="preserve"> PAGEREF _Toc8910589 \h </w:instrText>
+          <w:instrText xml:space="preserve"> PAGEREF _Toc8997644 \h </w:instrText>
         </w:r>
         <w:r>
           <w:rPr>
@@ -2238,7 +2238,7 @@
           <w:lang w:val="fr-CH" w:eastAsia="fr-CH"/>
         </w:rPr>
       </w:pPr>
-      <w:hyperlink w:anchor="_Toc8910590" w:history="1">
+      <w:hyperlink w:anchor="_Toc8997645" w:history="1">
         <w:r>
           <w:rPr>
             <w:rStyle w:val="Lienhypertexte"/>
@@ -2284,7 +2284,7 @@
             <w:noProof/>
             <w:webHidden/>
           </w:rPr>
-          <w:instrText xml:space="preserve"> PAGEREF _Toc8910590 \h </w:instrText>
+          <w:instrText xml:space="preserve"> PAGEREF _Toc8997645 \h </w:instrText>
         </w:r>
         <w:r>
           <w:rPr>
@@ -2330,7 +2330,7 @@
           <w:lang w:val="fr-CH" w:eastAsia="fr-CH"/>
         </w:rPr>
       </w:pPr>
-      <w:hyperlink w:anchor="_Toc8910591" w:history="1">
+      <w:hyperlink w:anchor="_Toc8997646" w:history="1">
         <w:r>
           <w:rPr>
             <w:rStyle w:val="Lienhypertexte"/>
@@ -2376,7 +2376,7 @@
             <w:noProof/>
             <w:webHidden/>
           </w:rPr>
-          <w:instrText xml:space="preserve"> PAGEREF _Toc8910591 \h </w:instrText>
+          <w:instrText xml:space="preserve"> PAGEREF _Toc8997646 \h </w:instrText>
         </w:r>
         <w:r>
           <w:rPr>
@@ -2422,7 +2422,7 @@
           <w:lang w:val="fr-CH" w:eastAsia="fr-CH"/>
         </w:rPr>
       </w:pPr>
-      <w:hyperlink w:anchor="_Toc8910592" w:history="1">
+      <w:hyperlink w:anchor="_Toc8997647" w:history="1">
         <w:r>
           <w:rPr>
             <w:rStyle w:val="Lienhypertexte"/>
@@ -2468,7 +2468,7 @@
             <w:noProof/>
             <w:webHidden/>
           </w:rPr>
-          <w:instrText xml:space="preserve"> PAGEREF _Toc8910592 \h </w:instrText>
+          <w:instrText xml:space="preserve"> PAGEREF _Toc8997647 \h </w:instrText>
         </w:r>
         <w:r>
           <w:rPr>
@@ -2514,7 +2514,7 @@
           <w:lang w:val="fr-CH" w:eastAsia="fr-CH"/>
         </w:rPr>
       </w:pPr>
-      <w:hyperlink w:anchor="_Toc8910593" w:history="1">
+      <w:hyperlink w:anchor="_Toc8997648" w:history="1">
         <w:r>
           <w:rPr>
             <w:rStyle w:val="Lienhypertexte"/>
@@ -2560,7 +2560,7 @@
             <w:noProof/>
             <w:webHidden/>
           </w:rPr>
-          <w:instrText xml:space="preserve"> PAGEREF _Toc8910593 \h </w:instrText>
+          <w:instrText xml:space="preserve"> PAGEREF _Toc8997648 \h </w:instrText>
         </w:r>
         <w:r>
           <w:rPr>
@@ -2606,7 +2606,7 @@
           <w:lang w:val="fr-CH" w:eastAsia="fr-CH"/>
         </w:rPr>
       </w:pPr>
-      <w:hyperlink w:anchor="_Toc8910594" w:history="1">
+      <w:hyperlink w:anchor="_Toc8997649" w:history="1">
         <w:r>
           <w:rPr>
             <w:rStyle w:val="Lienhypertexte"/>
@@ -2652,7 +2652,7 @@
             <w:noProof/>
             <w:webHidden/>
           </w:rPr>
-          <w:instrText xml:space="preserve"> PAGEREF _Toc8910594 \h </w:instrText>
+          <w:instrText xml:space="preserve"> PAGEREF _Toc8997649 \h </w:instrText>
         </w:r>
         <w:r>
           <w:rPr>
@@ -2698,7 +2698,7 @@
           <w:lang w:val="fr-CH" w:eastAsia="fr-CH"/>
         </w:rPr>
       </w:pPr>
-      <w:hyperlink w:anchor="_Toc8910595" w:history="1">
+      <w:hyperlink w:anchor="_Toc8997650" w:history="1">
         <w:r>
           <w:rPr>
             <w:rStyle w:val="Lienhypertexte"/>
@@ -2744,7 +2744,7 @@
             <w:noProof/>
             <w:webHidden/>
           </w:rPr>
-          <w:instrText xml:space="preserve"> PAGEREF _Toc8910595 \h </w:instrText>
+          <w:instrText xml:space="preserve"> PAGEREF _Toc8997650 \h </w:instrText>
         </w:r>
         <w:r>
           <w:rPr>
@@ -2794,13 +2794,15 @@
       <w:r>
         <w:br w:type="page"/>
       </w:r>
+      <w:bookmarkStart w:id="0" w:name="_GoBack"/>
+      <w:bookmarkEnd w:id="0"/>
     </w:p>
     <w:p>
       <w:pPr>
         <w:pStyle w:val="Titre1"/>
         <w:ind w:left="0" w:firstLine="0"/>
       </w:pPr>
-      <w:bookmarkStart w:id="0" w:name="_Toc8910567"/>
+      <w:bookmarkStart w:id="1" w:name="_Toc8997622"/>
       <w:r>
         <w:lastRenderedPageBreak/>
         <w:t>Analyse prél</w:t>
@@ -2811,7 +2813,7 @@
       <w:r>
         <w:t>minaire</w:t>
       </w:r>
-      <w:bookmarkEnd w:id="0"/>
+      <w:bookmarkEnd w:id="1"/>
     </w:p>
     <w:p>
       <w:pPr>
@@ -2822,7 +2824,7 @@
           <w:iCs/>
         </w:rPr>
       </w:pPr>
-      <w:bookmarkStart w:id="1" w:name="_Toc8910568"/>
+      <w:bookmarkStart w:id="2" w:name="_Toc8997623"/>
       <w:r>
         <w:rPr>
           <w:i w:val="0"/>
@@ -2830,7 +2832,7 @@
         </w:rPr>
         <w:t>Introduction</w:t>
       </w:r>
-      <w:bookmarkEnd w:id="1"/>
+      <w:bookmarkEnd w:id="2"/>
       <w:r>
         <w:rPr>
           <w:i w:val="0"/>
@@ -3036,14 +3038,14 @@
           <w:i w:val="0"/>
         </w:rPr>
       </w:pPr>
-      <w:bookmarkStart w:id="2" w:name="_Toc8910569"/>
+      <w:bookmarkStart w:id="3" w:name="_Toc8997624"/>
       <w:r>
         <w:rPr>
           <w:i w:val="0"/>
         </w:rPr>
         <w:t>Organisation</w:t>
       </w:r>
-      <w:bookmarkEnd w:id="2"/>
+      <w:bookmarkEnd w:id="3"/>
     </w:p>
     <w:tbl>
       <w:tblPr>
@@ -3397,7 +3399,7 @@
           <w:iCs/>
         </w:rPr>
       </w:pPr>
-      <w:bookmarkStart w:id="3" w:name="_Toc8910570"/>
+      <w:bookmarkStart w:id="4" w:name="_Toc8997625"/>
       <w:r>
         <w:rPr>
           <w:i w:val="0"/>
@@ -3412,7 +3414,7 @@
         </w:rPr>
         <w:t xml:space="preserve"> et fonctionnalités</w:t>
       </w:r>
-      <w:bookmarkEnd w:id="3"/>
+      <w:bookmarkEnd w:id="4"/>
     </w:p>
     <w:p>
       <w:pPr>
@@ -3715,11 +3717,11 @@
       <w:pPr>
         <w:pStyle w:val="Titre2"/>
       </w:pPr>
-      <w:bookmarkStart w:id="4" w:name="_Toc8910571"/>
+      <w:bookmarkStart w:id="5" w:name="_Toc8997626"/>
       <w:r>
         <w:t>Méthode utilisée</w:t>
       </w:r>
-      <w:bookmarkEnd w:id="4"/>
+      <w:bookmarkEnd w:id="5"/>
     </w:p>
     <w:p>
       <w:pPr>
@@ -3865,7 +3867,7 @@
           <w:titlePg/>
         </w:sectPr>
       </w:pPr>
-      <w:bookmarkStart w:id="5" w:name="_Toc8910572"/>
+      <w:bookmarkStart w:id="6" w:name="_Toc8997627"/>
       <w:r>
         <w:rPr>
           <w:noProof/>
@@ -3938,14 +3940,14 @@
       <w:r>
         <w:t>Planification initiale</w:t>
       </w:r>
-      <w:bookmarkEnd w:id="5"/>
+      <w:bookmarkEnd w:id="6"/>
     </w:p>
     <w:p>
       <w:pPr>
         <w:pStyle w:val="Titre1"/>
         <w:ind w:left="0" w:firstLine="0"/>
       </w:pPr>
-      <w:bookmarkStart w:id="6" w:name="_Toc8910573"/>
+      <w:bookmarkStart w:id="7" w:name="_Toc8997628"/>
       <w:r>
         <w:lastRenderedPageBreak/>
         <w:t>Analyse</w:t>
@@ -3953,7 +3955,7 @@
       <w:r>
         <w:t xml:space="preserve"> / Conception</w:t>
       </w:r>
-      <w:bookmarkEnd w:id="6"/>
+      <w:bookmarkEnd w:id="7"/>
     </w:p>
     <w:p>
       <w:pPr>
@@ -3964,7 +3966,7 @@
           <w:iCs/>
         </w:rPr>
       </w:pPr>
-      <w:bookmarkStart w:id="7" w:name="_Toc8910574"/>
+      <w:bookmarkStart w:id="8" w:name="_Toc8997629"/>
       <w:r>
         <w:rPr>
           <w:i w:val="0"/>
@@ -3972,7 +3974,7 @@
         </w:rPr>
         <w:t>Concept</w:t>
       </w:r>
-      <w:bookmarkEnd w:id="7"/>
+      <w:bookmarkEnd w:id="8"/>
     </w:p>
     <w:p>
       <w:pPr>
@@ -4317,12 +4319,7 @@
         <w:t>J’ai finalement choisi de ne pas mettre de bouton de duplication, et de mettre la liste ainsi que le bouton dans le coin inférieur droit de chaque bloc de tournoi.</w:t>
       </w:r>
       <w:r>
-        <w:t xml:space="preserve"> Les blocs de tournoi seront également alignés de la même manière que sur la page des tou</w:t>
-      </w:r>
-      <w:bookmarkStart w:id="8" w:name="_GoBack"/>
-      <w:bookmarkEnd w:id="8"/>
-      <w:r>
-        <w:t>rnois ; plusieurs par ligne.</w:t>
+        <w:t xml:space="preserve"> Les blocs de tournoi seront également alignés de la même manière que sur la page des tournois ; plusieurs par ligne.</w:t>
       </w:r>
       <w:r>
         <w:rPr>
@@ -4444,7 +4441,7 @@
           <w:iCs/>
         </w:rPr>
       </w:pPr>
-      <w:bookmarkStart w:id="10" w:name="_Toc8910575"/>
+      <w:bookmarkStart w:id="10" w:name="_Toc8997630"/>
       <w:r>
         <w:rPr>
           <w:i w:val="0"/>
@@ -4461,16 +4458,34 @@
         <w:jc w:val="both"/>
       </w:pPr>
       <w:r>
-        <w:t>Je vais effectuer des tests unitaires pour toutes mes fonctionnalités</w:t>
-      </w:r>
-      <w:r>
-        <w:t>. Je remplirais un tableau avec le résultat de chaque étape, pour chaque fonctionnalité.</w:t>
+        <w:t xml:space="preserve">Pour vérifier mes fonctionnalités, je vais effectuer des tests fonctionnels ainsi que des tests de performances. </w:t>
+      </w:r>
+      <w:r>
+        <w:t>Avant m</w:t>
+      </w:r>
+      <w:r>
+        <w:t>es tests fonctionnels</w:t>
+      </w:r>
+      <w:r>
+        <w:t>, je vais tout d’abord faire</w:t>
+      </w:r>
+      <w:r>
+        <w:t xml:space="preserve"> des tests unitaires</w:t>
+      </w:r>
+      <w:r>
+        <w:t xml:space="preserve">, puis </w:t>
+      </w:r>
+      <w:r>
+        <w:t>des tests d’intégration.</w:t>
       </w:r>
     </w:p>
     <w:p>
       <w:pPr>
         <w:jc w:val="both"/>
       </w:pPr>
+      <w:r>
+        <w:t>Mes tests seront basés sur mes Scénario, bien que modifié, car le site a légèrement changé depuis mes maquettes.</w:t>
+      </w:r>
     </w:p>
     <w:p>
       <w:pPr>
@@ -4498,7 +4513,7 @@
       </w:pPr>
       <w:bookmarkStart w:id="11" w:name="_Toc25553310"/>
       <w:bookmarkStart w:id="12" w:name="_Toc71691015"/>
-      <w:bookmarkStart w:id="13" w:name="_Toc8910576"/>
+      <w:bookmarkStart w:id="13" w:name="_Toc8997631"/>
       <w:r>
         <w:rPr>
           <w:rFonts w:cs="Arial"/>
@@ -4886,7 +4901,7 @@
       </w:pPr>
       <w:bookmarkStart w:id="14" w:name="_Toc25553314"/>
       <w:bookmarkStart w:id="15" w:name="_Toc71691019"/>
-      <w:bookmarkStart w:id="16" w:name="_Toc8910577"/>
+      <w:bookmarkStart w:id="16" w:name="_Toc8997632"/>
       <w:r>
         <w:rPr>
           <w:i w:val="0"/>
@@ -5895,7 +5910,7 @@
       <w:pPr>
         <w:pStyle w:val="Titre3"/>
       </w:pPr>
-      <w:bookmarkStart w:id="17" w:name="_Toc8910578"/>
+      <w:bookmarkStart w:id="17" w:name="_Toc8997633"/>
       <w:r>
         <w:t>Maquettes</w:t>
       </w:r>
@@ -6267,7 +6282,7 @@
       <w:pPr>
         <w:pStyle w:val="Titre3"/>
       </w:pPr>
-      <w:bookmarkStart w:id="18" w:name="_Toc8910579"/>
+      <w:bookmarkStart w:id="18" w:name="_Toc8997634"/>
       <w:r>
         <w:t>Use Cases</w:t>
       </w:r>
@@ -7235,7 +7250,7 @@
         <w:pStyle w:val="Titre3"/>
         <w:ind w:left="0" w:firstLine="0"/>
       </w:pPr>
-      <w:bookmarkStart w:id="19" w:name="_Toc8910580"/>
+      <w:bookmarkStart w:id="19" w:name="_Toc8997635"/>
       <w:r>
         <w:lastRenderedPageBreak/>
         <w:t>Base de données</w:t>
@@ -7367,7 +7382,7 @@
         <w:pStyle w:val="Titre3"/>
         <w:ind w:left="0" w:firstLine="0"/>
       </w:pPr>
-      <w:bookmarkStart w:id="21" w:name="_Toc8910581"/>
+      <w:bookmarkStart w:id="21" w:name="_Toc8997636"/>
       <w:r>
         <w:t>(Particularité 1)</w:t>
       </w:r>
@@ -7461,7 +7476,7 @@
         <w:pStyle w:val="Titre3"/>
         <w:ind w:left="0" w:firstLine="0"/>
       </w:pPr>
-      <w:bookmarkStart w:id="22" w:name="_Toc8910582"/>
+      <w:bookmarkStart w:id="22" w:name="_Toc8997637"/>
       <w:r>
         <w:t>(Particularité 2)</w:t>
       </w:r>
@@ -7520,7 +7535,7 @@
         </w:tabs>
         <w:ind w:left="0" w:firstLine="0"/>
       </w:pPr>
-      <w:bookmarkStart w:id="23" w:name="_Toc8910583"/>
+      <w:bookmarkStart w:id="23" w:name="_Toc8997638"/>
       <w:r>
         <w:t>R</w:t>
       </w:r>
@@ -7541,7 +7556,7 @@
       </w:pPr>
       <w:bookmarkStart w:id="24" w:name="_Toc25553317"/>
       <w:bookmarkStart w:id="25" w:name="_Toc71691022"/>
-      <w:bookmarkStart w:id="26" w:name="_Toc8910584"/>
+      <w:bookmarkStart w:id="26" w:name="_Toc8997639"/>
       <w:r>
         <w:rPr>
           <w:i w:val="0"/>
@@ -7574,7 +7589,7 @@
       </w:pPr>
       <w:bookmarkStart w:id="28" w:name="_Toc25553321"/>
       <w:bookmarkStart w:id="29" w:name="_Toc71691025"/>
-      <w:bookmarkStart w:id="30" w:name="_Toc8910585"/>
+      <w:bookmarkStart w:id="30" w:name="_Toc8997640"/>
       <w:r>
         <w:rPr>
           <w:i w:val="0"/>
@@ -7614,7 +7629,7 @@
           <w:iCs/>
         </w:rPr>
       </w:pPr>
-      <w:bookmarkStart w:id="33" w:name="_Toc8910586"/>
+      <w:bookmarkStart w:id="33" w:name="_Toc8997641"/>
       <w:r>
         <w:rPr>
           <w:i w:val="0"/>
@@ -7669,7 +7684,7 @@
       </w:pPr>
       <w:bookmarkStart w:id="35" w:name="_Toc25553326"/>
       <w:bookmarkStart w:id="36" w:name="_Toc71691029"/>
-      <w:bookmarkStart w:id="37" w:name="_Toc8910587"/>
+      <w:bookmarkStart w:id="37" w:name="_Toc8997642"/>
       <w:r>
         <w:rPr>
           <w:i w:val="0"/>
@@ -7713,7 +7728,7 @@
       </w:pPr>
       <w:bookmarkStart w:id="38" w:name="_Toc25553328"/>
       <w:bookmarkStart w:id="39" w:name="_Toc71703263"/>
-      <w:bookmarkStart w:id="40" w:name="_Toc8910588"/>
+      <w:bookmarkStart w:id="40" w:name="_Toc8997643"/>
       <w:r>
         <w:t>C</w:t>
       </w:r>
@@ -7740,7 +7755,7 @@
         <w:ind w:left="0" w:firstLine="0"/>
       </w:pPr>
       <w:bookmarkStart w:id="41" w:name="_Toc71703264"/>
-      <w:bookmarkStart w:id="42" w:name="_Toc8910589"/>
+      <w:bookmarkStart w:id="42" w:name="_Toc8997644"/>
       <w:r>
         <w:lastRenderedPageBreak/>
         <w:t>A</w:t>
@@ -7761,7 +7776,7 @@
           <w:iCs/>
         </w:rPr>
       </w:pPr>
-      <w:bookmarkStart w:id="43" w:name="_Toc8910590"/>
+      <w:bookmarkStart w:id="43" w:name="_Toc8997645"/>
       <w:r>
         <w:rPr>
           <w:i w:val="0"/>
@@ -7782,7 +7797,7 @@
         </w:rPr>
       </w:pPr>
       <w:bookmarkStart w:id="44" w:name="_Toc71703265"/>
-      <w:bookmarkStart w:id="45" w:name="_Toc8910591"/>
+      <w:bookmarkStart w:id="45" w:name="_Toc8997646"/>
       <w:r>
         <w:rPr>
           <w:i w:val="0"/>
@@ -7804,7 +7819,7 @@
       </w:pPr>
       <w:bookmarkStart w:id="46" w:name="_Toc25553330"/>
       <w:bookmarkStart w:id="47" w:name="_Toc71703266"/>
-      <w:bookmarkStart w:id="48" w:name="_Toc8910592"/>
+      <w:bookmarkStart w:id="48" w:name="_Toc8997647"/>
       <w:r>
         <w:rPr>
           <w:i w:val="0"/>
@@ -7841,7 +7856,7 @@
         </w:rPr>
       </w:pPr>
       <w:bookmarkStart w:id="50" w:name="_Toc71703267"/>
-      <w:bookmarkStart w:id="51" w:name="_Toc8910593"/>
+      <w:bookmarkStart w:id="51" w:name="_Toc8997648"/>
       <w:r>
         <w:rPr>
           <w:i w:val="0"/>
@@ -7865,7 +7880,7 @@
       </w:pPr>
       <w:bookmarkStart w:id="52" w:name="_Toc25553332"/>
       <w:bookmarkStart w:id="53" w:name="_Toc71703268"/>
-      <w:bookmarkStart w:id="54" w:name="_Toc8910594"/>
+      <w:bookmarkStart w:id="54" w:name="_Toc8997649"/>
       <w:r>
         <w:rPr>
           <w:i w:val="0"/>
@@ -7889,7 +7904,7 @@
       </w:pPr>
       <w:bookmarkStart w:id="55" w:name="_Toc71703270"/>
       <w:bookmarkStart w:id="56" w:name="_Toc25553334"/>
-      <w:bookmarkStart w:id="57" w:name="_Toc8910595"/>
+      <w:bookmarkStart w:id="57" w:name="_Toc8997650"/>
       <w:r>
         <w:rPr>
           <w:i w:val="0"/>
@@ -8010,7 +8025,7 @@
         <w:sz w:val="16"/>
         <w:szCs w:val="16"/>
       </w:rPr>
-      <w:t>12</w:t>
+      <w:t>22</w:t>
     </w:r>
     <w:r>
       <w:rPr>
@@ -8049,7 +8064,14 @@
         <w:sz w:val="16"/>
         <w:szCs w:val="16"/>
       </w:rPr>
-      <w:t>15.05.2019</w:t>
+      <w:t>17</w:t>
+    </w:r>
+    <w:r>
+      <w:rPr>
+        <w:sz w:val="16"/>
+        <w:szCs w:val="16"/>
+      </w:rPr>
+      <w:t>.05.2019</w:t>
     </w:r>
     <w:r>
       <w:rPr>
@@ -11042,7 +11064,7 @@
 </file>
 
 <file path=customXml/itemProps1.xml><?xml version="1.0" encoding="utf-8"?>
-<ds:datastoreItem xmlns:ds="http://schemas.openxmlformats.org/officeDocument/2006/customXml" ds:itemID="{4DE71806-91A3-4E12-BE56-B2D88141CC94}">
+<ds:datastoreItem xmlns:ds="http://schemas.openxmlformats.org/officeDocument/2006/customXml" ds:itemID="{F6AF88CB-EAD4-47CC-B77E-26D9FFE1E1E6}">
   <ds:schemaRefs>
     <ds:schemaRef ds:uri="http://schemas.openxmlformats.org/officeDocument/2006/bibliography"/>
   </ds:schemaRefs>

</xml_diff>

<commit_message>
Doc : Modifications majeures sur les sections, en-têtes et pied de page. Egalement sur les légendes.
Code : J'ai mis en pause ma fonctionnalité 1, pour faire la N°3. En
particulier car la fonctionnalité N°3 est plus simple, et je pourrais
réutiliser une partie du code pour ma fonctionnalité 1. Il me manque
également un document (capture écran) sur les pools pour plus facilement
comprendre et intégrer cette fonctionnalité.

Pour la fonctionnalité 3, il est possible de récupérer les matchs joués
par un participant, dans tous les tournois dans toutes les equipes où il
était inscrit. Je suis entrain de coder pour compter le nombre de points
totaux par tournoi, et compter le nombre de matchs gagnés par
tournoi également.
Le code (en particulier dans les contrôleurs) est encore très peu lisible, je modifierai la structure,
rajouterai des commentaires et le diviserai en fonction.
</commit_message>
<xml_diff>
--- a/docs/2019 - TPI Niels/Documentation/Niels Germann TPI - Application Joutes.docx
+++ b/docs/2019 - TPI Niels/Documentation/Niels Germann TPI - Application Joutes.docx
@@ -6,15 +6,16 @@
       <w:pPr>
         <w:pStyle w:val="TM1"/>
       </w:pPr>
+      <w:bookmarkStart w:id="0" w:name="_GoBack"/>
       <w:r>
         <w:rPr>
           <w:lang w:val="fr-CH" w:eastAsia="fr-CH"/>
         </w:rPr>
         <w:drawing>
-          <wp:anchor distT="0" distB="0" distL="114300" distR="114300" simplePos="0" relativeHeight="251658240" behindDoc="1" locked="0" layoutInCell="1" allowOverlap="1" wp14:anchorId="4F220AD9" wp14:editId="6C790544">
+          <wp:anchor distT="0" distB="0" distL="114300" distR="114300" simplePos="0" relativeHeight="251658240" behindDoc="1" locked="0" layoutInCell="1" allowOverlap="1" wp14:anchorId="4F220AD9" wp14:editId="6A6CD240">
             <wp:simplePos x="0" y="0"/>
             <wp:positionH relativeFrom="margin">
-              <wp:align>left</wp:align>
+              <wp:posOffset>-218364</wp:posOffset>
             </wp:positionH>
             <wp:positionV relativeFrom="paragraph">
               <wp:posOffset>-14605</wp:posOffset>
@@ -69,6 +70,7 @@
           </wp:anchor>
         </w:drawing>
       </w:r>
+      <w:bookmarkEnd w:id="0"/>
     </w:p>
     <w:p>
       <w:pPr>
@@ -218,7 +220,7 @@
       <w:r>
         <w:fldChar w:fldCharType="separate"/>
       </w:r>
-      <w:hyperlink w:anchor="_Toc8997622" w:history="1">
+      <w:hyperlink w:anchor="_Toc9341226" w:history="1">
         <w:r>
           <w:rPr>
             <w:rStyle w:val="Lienhypertexte"/>
@@ -256,7 +258,7 @@
           <w:rPr>
             <w:webHidden/>
           </w:rPr>
-          <w:instrText xml:space="preserve"> PAGEREF _Toc8997622 \h </w:instrText>
+          <w:instrText xml:space="preserve"> PAGEREF _Toc9341226 \h </w:instrText>
         </w:r>
         <w:r>
           <w:rPr>
@@ -298,7 +300,7 @@
           <w:lang w:val="fr-CH" w:eastAsia="fr-CH"/>
         </w:rPr>
       </w:pPr>
-      <w:hyperlink w:anchor="_Toc8997623" w:history="1">
+      <w:hyperlink w:anchor="_Toc9341227" w:history="1">
         <w:r>
           <w:rPr>
             <w:rStyle w:val="Lienhypertexte"/>
@@ -344,7 +346,7 @@
             <w:noProof/>
             <w:webHidden/>
           </w:rPr>
-          <w:instrText xml:space="preserve"> PAGEREF _Toc8997623 \h </w:instrText>
+          <w:instrText xml:space="preserve"> PAGEREF _Toc9341227 \h </w:instrText>
         </w:r>
         <w:r>
           <w:rPr>
@@ -390,7 +392,7 @@
           <w:lang w:val="fr-CH" w:eastAsia="fr-CH"/>
         </w:rPr>
       </w:pPr>
-      <w:hyperlink w:anchor="_Toc8997624" w:history="1">
+      <w:hyperlink w:anchor="_Toc9341228" w:history="1">
         <w:r>
           <w:rPr>
             <w:rStyle w:val="Lienhypertexte"/>
@@ -434,7 +436,7 @@
             <w:noProof/>
             <w:webHidden/>
           </w:rPr>
-          <w:instrText xml:space="preserve"> PAGEREF _Toc8997624 \h </w:instrText>
+          <w:instrText xml:space="preserve"> PAGEREF _Toc9341228 \h </w:instrText>
         </w:r>
         <w:r>
           <w:rPr>
@@ -480,7 +482,7 @@
           <w:lang w:val="fr-CH" w:eastAsia="fr-CH"/>
         </w:rPr>
       </w:pPr>
-      <w:hyperlink w:anchor="_Toc8997625" w:history="1">
+      <w:hyperlink w:anchor="_Toc9341229" w:history="1">
         <w:r>
           <w:rPr>
             <w:rStyle w:val="Lienhypertexte"/>
@@ -526,7 +528,7 @@
             <w:noProof/>
             <w:webHidden/>
           </w:rPr>
-          <w:instrText xml:space="preserve"> PAGEREF _Toc8997625 \h </w:instrText>
+          <w:instrText xml:space="preserve"> PAGEREF _Toc9341229 \h </w:instrText>
         </w:r>
         <w:r>
           <w:rPr>
@@ -572,7 +574,7 @@
           <w:lang w:val="fr-CH" w:eastAsia="fr-CH"/>
         </w:rPr>
       </w:pPr>
-      <w:hyperlink w:anchor="_Toc8997626" w:history="1">
+      <w:hyperlink w:anchor="_Toc9341230" w:history="1">
         <w:r>
           <w:rPr>
             <w:rStyle w:val="Lienhypertexte"/>
@@ -616,7 +618,7 @@
             <w:noProof/>
             <w:webHidden/>
           </w:rPr>
-          <w:instrText xml:space="preserve"> PAGEREF _Toc8997626 \h </w:instrText>
+          <w:instrText xml:space="preserve"> PAGEREF _Toc9341230 \h </w:instrText>
         </w:r>
         <w:r>
           <w:rPr>
@@ -662,7 +664,7 @@
           <w:lang w:val="fr-CH" w:eastAsia="fr-CH"/>
         </w:rPr>
       </w:pPr>
-      <w:hyperlink w:anchor="_Toc8997627" w:history="1">
+      <w:hyperlink w:anchor="_Toc9341231" w:history="1">
         <w:r>
           <w:rPr>
             <w:rStyle w:val="Lienhypertexte"/>
@@ -706,7 +708,7 @@
             <w:noProof/>
             <w:webHidden/>
           </w:rPr>
-          <w:instrText xml:space="preserve"> PAGEREF _Toc8997627 \h </w:instrText>
+          <w:instrText xml:space="preserve"> PAGEREF _Toc9341231 \h </w:instrText>
         </w:r>
         <w:r>
           <w:rPr>
@@ -731,81 +733,6 @@
         <w:r>
           <w:rPr>
             <w:noProof/>
-            <w:webHidden/>
-          </w:rPr>
-          <w:fldChar w:fldCharType="end"/>
-        </w:r>
-      </w:hyperlink>
-    </w:p>
-    <w:p>
-      <w:pPr>
-        <w:pStyle w:val="TM1"/>
-        <w:rPr>
-          <w:rFonts w:asciiTheme="minorHAnsi" w:eastAsiaTheme="minorEastAsia" w:hAnsiTheme="minorHAnsi" w:cstheme="minorBidi"/>
-          <w:sz w:val="22"/>
-          <w:szCs w:val="22"/>
-          <w:lang w:val="fr-CH" w:eastAsia="fr-CH"/>
-        </w:rPr>
-      </w:pPr>
-      <w:hyperlink w:anchor="_Toc8997628" w:history="1">
-        <w:r>
-          <w:rPr>
-            <w:rStyle w:val="Lienhypertexte"/>
-          </w:rPr>
-          <w:t>2</w:t>
-        </w:r>
-        <w:r>
-          <w:rPr>
-            <w:rFonts w:asciiTheme="minorHAnsi" w:eastAsiaTheme="minorEastAsia" w:hAnsiTheme="minorHAnsi" w:cstheme="minorBidi"/>
-            <w:sz w:val="22"/>
-            <w:szCs w:val="22"/>
-            <w:lang w:val="fr-CH" w:eastAsia="fr-CH"/>
-          </w:rPr>
-          <w:tab/>
-        </w:r>
-        <w:r>
-          <w:rPr>
-            <w:rStyle w:val="Lienhypertexte"/>
-          </w:rPr>
-          <w:t>Analyse / Conception</w:t>
-        </w:r>
-        <w:r>
-          <w:rPr>
-            <w:webHidden/>
-          </w:rPr>
-          <w:tab/>
-        </w:r>
-        <w:r>
-          <w:rPr>
-            <w:webHidden/>
-          </w:rPr>
-          <w:fldChar w:fldCharType="begin"/>
-        </w:r>
-        <w:r>
-          <w:rPr>
-            <w:webHidden/>
-          </w:rPr>
-          <w:instrText xml:space="preserve"> PAGEREF _Toc8997628 \h </w:instrText>
-        </w:r>
-        <w:r>
-          <w:rPr>
-            <w:webHidden/>
-          </w:rPr>
-        </w:r>
-        <w:r>
-          <w:rPr>
-            <w:webHidden/>
-          </w:rPr>
-          <w:fldChar w:fldCharType="separate"/>
-        </w:r>
-        <w:r>
-          <w:rPr>
-            <w:webHidden/>
-          </w:rPr>
-          <w:t>6</w:t>
-        </w:r>
-        <w:r>
-          <w:rPr>
             <w:webHidden/>
           </w:rPr>
           <w:fldChar w:fldCharType="end"/>
@@ -827,14 +754,13 @@
           <w:lang w:val="fr-CH" w:eastAsia="fr-CH"/>
         </w:rPr>
       </w:pPr>
-      <w:hyperlink w:anchor="_Toc8997629" w:history="1">
+      <w:hyperlink w:anchor="_Toc9341232" w:history="1">
         <w:r>
           <w:rPr>
             <w:rStyle w:val="Lienhypertexte"/>
-            <w:iCs/>
-            <w:noProof/>
-          </w:rPr>
-          <w:t>2.1</w:t>
+            <w:noProof/>
+          </w:rPr>
+          <w:t>1.6</w:t>
         </w:r>
         <w:r>
           <w:rPr>
@@ -849,10 +775,9 @@
         <w:r>
           <w:rPr>
             <w:rStyle w:val="Lienhypertexte"/>
-            <w:iCs/>
-            <w:noProof/>
-          </w:rPr>
-          <w:t>Concept</w:t>
+            <w:noProof/>
+          </w:rPr>
+          <w:t>Analyse / Conception</w:t>
         </w:r>
         <w:r>
           <w:rPr>
@@ -873,7 +798,7 @@
             <w:noProof/>
             <w:webHidden/>
           </w:rPr>
-          <w:instrText xml:space="preserve"> PAGEREF _Toc8997629 \h </w:instrText>
+          <w:instrText xml:space="preserve"> PAGEREF _Toc9341232 \h </w:instrText>
         </w:r>
         <w:r>
           <w:rPr>
@@ -919,14 +844,14 @@
           <w:lang w:val="fr-CH" w:eastAsia="fr-CH"/>
         </w:rPr>
       </w:pPr>
-      <w:hyperlink w:anchor="_Toc8997630" w:history="1">
+      <w:hyperlink w:anchor="_Toc9341233" w:history="1">
         <w:r>
           <w:rPr>
             <w:rStyle w:val="Lienhypertexte"/>
             <w:iCs/>
             <w:noProof/>
           </w:rPr>
-          <w:t>2.2</w:t>
+          <w:t>1.7</w:t>
         </w:r>
         <w:r>
           <w:rPr>
@@ -944,7 +869,7 @@
             <w:iCs/>
             <w:noProof/>
           </w:rPr>
-          <w:t>Stratégie de test</w:t>
+          <w:t>Concept</w:t>
         </w:r>
         <w:r>
           <w:rPr>
@@ -965,7 +890,7 @@
             <w:noProof/>
             <w:webHidden/>
           </w:rPr>
-          <w:instrText xml:space="preserve"> PAGEREF _Toc8997630 \h </w:instrText>
+          <w:instrText xml:space="preserve"> PAGEREF _Toc9341233 \h </w:instrText>
         </w:r>
         <w:r>
           <w:rPr>
@@ -985,7 +910,7 @@
             <w:noProof/>
             <w:webHidden/>
           </w:rPr>
-          <w:t>11</w:t>
+          <w:t>6</w:t>
         </w:r>
         <w:r>
           <w:rPr>
@@ -1011,14 +936,14 @@
           <w:lang w:val="fr-CH" w:eastAsia="fr-CH"/>
         </w:rPr>
       </w:pPr>
-      <w:hyperlink w:anchor="_Toc8997631" w:history="1">
+      <w:hyperlink w:anchor="_Toc9341234" w:history="1">
         <w:r>
           <w:rPr>
             <w:rStyle w:val="Lienhypertexte"/>
             <w:iCs/>
             <w:noProof/>
           </w:rPr>
-          <w:t>2.3</w:t>
+          <w:t>1.8</w:t>
         </w:r>
         <w:r>
           <w:rPr>
@@ -1033,10 +958,10 @@
         <w:r>
           <w:rPr>
             <w:rStyle w:val="Lienhypertexte"/>
-            <w:rFonts w:cs="Arial"/>
-            <w:noProof/>
-          </w:rPr>
-          <w:t>Risques techniques</w:t>
+            <w:iCs/>
+            <w:noProof/>
+          </w:rPr>
+          <w:t>Stratégie de test</w:t>
         </w:r>
         <w:r>
           <w:rPr>
@@ -1057,7 +982,7 @@
             <w:noProof/>
             <w:webHidden/>
           </w:rPr>
-          <w:instrText xml:space="preserve"> PAGEREF _Toc8997631 \h </w:instrText>
+          <w:instrText xml:space="preserve"> PAGEREF _Toc9341234 \h </w:instrText>
         </w:r>
         <w:r>
           <w:rPr>
@@ -1103,14 +1028,14 @@
           <w:lang w:val="fr-CH" w:eastAsia="fr-CH"/>
         </w:rPr>
       </w:pPr>
-      <w:hyperlink w:anchor="_Toc8997632" w:history="1">
+      <w:hyperlink w:anchor="_Toc9341235" w:history="1">
         <w:r>
           <w:rPr>
             <w:rStyle w:val="Lienhypertexte"/>
             <w:iCs/>
             <w:noProof/>
           </w:rPr>
-          <w:t>2.4</w:t>
+          <w:t>1.9</w:t>
         </w:r>
         <w:r>
           <w:rPr>
@@ -1125,10 +1050,10 @@
         <w:r>
           <w:rPr>
             <w:rStyle w:val="Lienhypertexte"/>
-            <w:iCs/>
-            <w:noProof/>
-          </w:rPr>
-          <w:t>Dossier de conception</w:t>
+            <w:rFonts w:cs="Arial"/>
+            <w:noProof/>
+          </w:rPr>
+          <w:t>Risques techniques</w:t>
         </w:r>
         <w:r>
           <w:rPr>
@@ -1149,7 +1074,7 @@
             <w:noProof/>
             <w:webHidden/>
           </w:rPr>
-          <w:instrText xml:space="preserve"> PAGEREF _Toc8997632 \h </w:instrText>
+          <w:instrText xml:space="preserve"> PAGEREF _Toc9341235 \h </w:instrText>
         </w:r>
         <w:r>
           <w:rPr>
@@ -1169,7 +1094,7 @@
             <w:noProof/>
             <w:webHidden/>
           </w:rPr>
-          <w:t>12</w:t>
+          <w:t>11</w:t>
         </w:r>
         <w:r>
           <w:rPr>
@@ -1182,9 +1107,9 @@
     </w:p>
     <w:p>
       <w:pPr>
-        <w:pStyle w:val="TM3"/>
-        <w:tabs>
-          <w:tab w:val="left" w:pos="1200"/>
+        <w:pStyle w:val="TM2"/>
+        <w:tabs>
+          <w:tab w:val="left" w:pos="1000"/>
           <w:tab w:val="right" w:leader="dot" w:pos="9060"/>
         </w:tabs>
         <w:rPr>
@@ -1195,13 +1120,14 @@
           <w:lang w:val="fr-CH" w:eastAsia="fr-CH"/>
         </w:rPr>
       </w:pPr>
-      <w:hyperlink w:anchor="_Toc8997633" w:history="1">
+      <w:hyperlink w:anchor="_Toc9341236" w:history="1">
         <w:r>
           <w:rPr>
             <w:rStyle w:val="Lienhypertexte"/>
-            <w:noProof/>
-          </w:rPr>
-          <w:t>2.4.1</w:t>
+            <w:iCs/>
+            <w:noProof/>
+          </w:rPr>
+          <w:t>1.10</w:t>
         </w:r>
         <w:r>
           <w:rPr>
@@ -1216,9 +1142,10 @@
         <w:r>
           <w:rPr>
             <w:rStyle w:val="Lienhypertexte"/>
-            <w:noProof/>
-          </w:rPr>
-          <w:t>Maquettes : Wireframe</w:t>
+            <w:iCs/>
+            <w:noProof/>
+          </w:rPr>
+          <w:t>Dossier de conception</w:t>
         </w:r>
         <w:r>
           <w:rPr>
@@ -1239,7 +1166,7 @@
             <w:noProof/>
             <w:webHidden/>
           </w:rPr>
-          <w:instrText xml:space="preserve"> PAGEREF _Toc8997633 \h </w:instrText>
+          <w:instrText xml:space="preserve"> PAGEREF _Toc9341236 \h </w:instrText>
         </w:r>
         <w:r>
           <w:rPr>
@@ -1274,7 +1201,7 @@
       <w:pPr>
         <w:pStyle w:val="TM3"/>
         <w:tabs>
-          <w:tab w:val="left" w:pos="1200"/>
+          <w:tab w:val="left" w:pos="1400"/>
           <w:tab w:val="right" w:leader="dot" w:pos="9060"/>
         </w:tabs>
         <w:rPr>
@@ -1285,13 +1212,13 @@
           <w:lang w:val="fr-CH" w:eastAsia="fr-CH"/>
         </w:rPr>
       </w:pPr>
-      <w:hyperlink w:anchor="_Toc8997634" w:history="1">
+      <w:hyperlink w:anchor="_Toc9341237" w:history="1">
         <w:r>
           <w:rPr>
             <w:rStyle w:val="Lienhypertexte"/>
             <w:noProof/>
           </w:rPr>
-          <w:t>2.4.2</w:t>
+          <w:t>1.10.1</w:t>
         </w:r>
         <w:r>
           <w:rPr>
@@ -1308,7 +1235,7 @@
             <w:rStyle w:val="Lienhypertexte"/>
             <w:noProof/>
           </w:rPr>
-          <w:t>Use Cases &amp; Scénarios</w:t>
+          <w:t>Maquettes : Wireframe</w:t>
         </w:r>
         <w:r>
           <w:rPr>
@@ -1329,7 +1256,7 @@
             <w:noProof/>
             <w:webHidden/>
           </w:rPr>
-          <w:instrText xml:space="preserve"> PAGEREF _Toc8997634 \h </w:instrText>
+          <w:instrText xml:space="preserve"> PAGEREF _Toc9341237 \h </w:instrText>
         </w:r>
         <w:r>
           <w:rPr>
@@ -1349,7 +1276,7 @@
             <w:noProof/>
             <w:webHidden/>
           </w:rPr>
-          <w:t>18</w:t>
+          <w:t>12</w:t>
         </w:r>
         <w:r>
           <w:rPr>
@@ -1364,7 +1291,7 @@
       <w:pPr>
         <w:pStyle w:val="TM3"/>
         <w:tabs>
-          <w:tab w:val="left" w:pos="1200"/>
+          <w:tab w:val="left" w:pos="1400"/>
           <w:tab w:val="right" w:leader="dot" w:pos="9060"/>
         </w:tabs>
         <w:rPr>
@@ -1375,13 +1302,13 @@
           <w:lang w:val="fr-CH" w:eastAsia="fr-CH"/>
         </w:rPr>
       </w:pPr>
-      <w:hyperlink w:anchor="_Toc8997635" w:history="1">
+      <w:hyperlink w:anchor="_Toc9341238" w:history="1">
         <w:r>
           <w:rPr>
             <w:rStyle w:val="Lienhypertexte"/>
             <w:noProof/>
           </w:rPr>
-          <w:t>2.4.3</w:t>
+          <w:t>1.10.2</w:t>
         </w:r>
         <w:r>
           <w:rPr>
@@ -1398,7 +1325,7 @@
             <w:rStyle w:val="Lienhypertexte"/>
             <w:noProof/>
           </w:rPr>
-          <w:t>Base de données</w:t>
+          <w:t>Use Cases &amp; Scénarios</w:t>
         </w:r>
         <w:r>
           <w:rPr>
@@ -1419,7 +1346,7 @@
             <w:noProof/>
             <w:webHidden/>
           </w:rPr>
-          <w:instrText xml:space="preserve"> PAGEREF _Toc8997635 \h </w:instrText>
+          <w:instrText xml:space="preserve"> PAGEREF _Toc9341238 \h </w:instrText>
         </w:r>
         <w:r>
           <w:rPr>
@@ -1439,7 +1366,7 @@
             <w:noProof/>
             <w:webHidden/>
           </w:rPr>
-          <w:t>20</w:t>
+          <w:t>18</w:t>
         </w:r>
         <w:r>
           <w:rPr>
@@ -1454,7 +1381,7 @@
       <w:pPr>
         <w:pStyle w:val="TM3"/>
         <w:tabs>
-          <w:tab w:val="left" w:pos="1200"/>
+          <w:tab w:val="left" w:pos="1400"/>
           <w:tab w:val="right" w:leader="dot" w:pos="9060"/>
         </w:tabs>
         <w:rPr>
@@ -1465,13 +1392,13 @@
           <w:lang w:val="fr-CH" w:eastAsia="fr-CH"/>
         </w:rPr>
       </w:pPr>
-      <w:hyperlink w:anchor="_Toc8997636" w:history="1">
+      <w:hyperlink w:anchor="_Toc9341239" w:history="1">
         <w:r>
           <w:rPr>
             <w:rStyle w:val="Lienhypertexte"/>
             <w:noProof/>
           </w:rPr>
-          <w:t>2.4.4</w:t>
+          <w:t>1.10.3</w:t>
         </w:r>
         <w:r>
           <w:rPr>
@@ -1488,7 +1415,7 @@
             <w:rStyle w:val="Lienhypertexte"/>
             <w:noProof/>
           </w:rPr>
-          <w:t>(Particularité 1) Routes</w:t>
+          <w:t>Base de données</w:t>
         </w:r>
         <w:r>
           <w:rPr>
@@ -1509,7 +1436,7 @@
             <w:noProof/>
             <w:webHidden/>
           </w:rPr>
-          <w:instrText xml:space="preserve"> PAGEREF _Toc8997636 \h </w:instrText>
+          <w:instrText xml:space="preserve"> PAGEREF _Toc9341239 \h </w:instrText>
         </w:r>
         <w:r>
           <w:rPr>
@@ -1529,7 +1456,7 @@
             <w:noProof/>
             <w:webHidden/>
           </w:rPr>
-          <w:t>21</w:t>
+          <w:t>20</w:t>
         </w:r>
         <w:r>
           <w:rPr>
@@ -1544,7 +1471,7 @@
       <w:pPr>
         <w:pStyle w:val="TM3"/>
         <w:tabs>
-          <w:tab w:val="left" w:pos="1200"/>
+          <w:tab w:val="left" w:pos="1400"/>
           <w:tab w:val="right" w:leader="dot" w:pos="9060"/>
         </w:tabs>
         <w:rPr>
@@ -1555,13 +1482,13 @@
           <w:lang w:val="fr-CH" w:eastAsia="fr-CH"/>
         </w:rPr>
       </w:pPr>
-      <w:hyperlink w:anchor="_Toc8997637" w:history="1">
+      <w:hyperlink w:anchor="_Toc9341240" w:history="1">
         <w:r>
           <w:rPr>
             <w:rStyle w:val="Lienhypertexte"/>
             <w:noProof/>
           </w:rPr>
-          <w:t>2.4.5</w:t>
+          <w:t>1.10.4</w:t>
         </w:r>
         <w:r>
           <w:rPr>
@@ -1578,7 +1505,7 @@
             <w:rStyle w:val="Lienhypertexte"/>
             <w:noProof/>
           </w:rPr>
-          <w:t>(Particularité 2) Connexions utilisateurs avec SAML</w:t>
+          <w:t>(Particularité 1) Routes</w:t>
         </w:r>
         <w:r>
           <w:rPr>
@@ -1599,7 +1526,7 @@
             <w:noProof/>
             <w:webHidden/>
           </w:rPr>
-          <w:instrText xml:space="preserve"> PAGEREF _Toc8997637 \h </w:instrText>
+          <w:instrText xml:space="preserve"> PAGEREF _Toc9341240 \h </w:instrText>
         </w:r>
         <w:r>
           <w:rPr>
@@ -1632,84 +1559,9 @@
     </w:p>
     <w:p>
       <w:pPr>
-        <w:pStyle w:val="TM1"/>
-        <w:rPr>
-          <w:rFonts w:asciiTheme="minorHAnsi" w:eastAsiaTheme="minorEastAsia" w:hAnsiTheme="minorHAnsi" w:cstheme="minorBidi"/>
-          <w:sz w:val="22"/>
-          <w:szCs w:val="22"/>
-          <w:lang w:val="fr-CH" w:eastAsia="fr-CH"/>
-        </w:rPr>
-      </w:pPr>
-      <w:hyperlink w:anchor="_Toc8997638" w:history="1">
-        <w:r>
-          <w:rPr>
-            <w:rStyle w:val="Lienhypertexte"/>
-          </w:rPr>
-          <w:t>3</w:t>
-        </w:r>
-        <w:r>
-          <w:rPr>
-            <w:rFonts w:asciiTheme="minorHAnsi" w:eastAsiaTheme="minorEastAsia" w:hAnsiTheme="minorHAnsi" w:cstheme="minorBidi"/>
-            <w:sz w:val="22"/>
-            <w:szCs w:val="22"/>
-            <w:lang w:val="fr-CH" w:eastAsia="fr-CH"/>
-          </w:rPr>
-          <w:tab/>
-        </w:r>
-        <w:r>
-          <w:rPr>
-            <w:rStyle w:val="Lienhypertexte"/>
-          </w:rPr>
-          <w:t>Réalisation</w:t>
-        </w:r>
-        <w:r>
-          <w:rPr>
-            <w:webHidden/>
-          </w:rPr>
-          <w:tab/>
-        </w:r>
-        <w:r>
-          <w:rPr>
-            <w:webHidden/>
-          </w:rPr>
-          <w:fldChar w:fldCharType="begin"/>
-        </w:r>
-        <w:r>
-          <w:rPr>
-            <w:webHidden/>
-          </w:rPr>
-          <w:instrText xml:space="preserve"> PAGEREF _Toc8997638 \h </w:instrText>
-        </w:r>
-        <w:r>
-          <w:rPr>
-            <w:webHidden/>
-          </w:rPr>
-        </w:r>
-        <w:r>
-          <w:rPr>
-            <w:webHidden/>
-          </w:rPr>
-          <w:fldChar w:fldCharType="separate"/>
-        </w:r>
-        <w:r>
-          <w:rPr>
-            <w:webHidden/>
-          </w:rPr>
-          <w:t>21</w:t>
-        </w:r>
-        <w:r>
-          <w:rPr>
-            <w:webHidden/>
-          </w:rPr>
-          <w:fldChar w:fldCharType="end"/>
-        </w:r>
-      </w:hyperlink>
-    </w:p>
-    <w:p>
-      <w:pPr>
-        <w:pStyle w:val="TM2"/>
-        <w:tabs>
-          <w:tab w:val="left" w:pos="800"/>
+        <w:pStyle w:val="TM3"/>
+        <w:tabs>
+          <w:tab w:val="left" w:pos="1400"/>
           <w:tab w:val="right" w:leader="dot" w:pos="9060"/>
         </w:tabs>
         <w:rPr>
@@ -1720,14 +1572,13 @@
           <w:lang w:val="fr-CH" w:eastAsia="fr-CH"/>
         </w:rPr>
       </w:pPr>
-      <w:hyperlink w:anchor="_Toc8997639" w:history="1">
+      <w:hyperlink w:anchor="_Toc9341241" w:history="1">
         <w:r>
           <w:rPr>
             <w:rStyle w:val="Lienhypertexte"/>
-            <w:iCs/>
-            <w:noProof/>
-          </w:rPr>
-          <w:t>3.1</w:t>
+            <w:noProof/>
+          </w:rPr>
+          <w:t>1.10.5</w:t>
         </w:r>
         <w:r>
           <w:rPr>
@@ -1742,10 +1593,9 @@
         <w:r>
           <w:rPr>
             <w:rStyle w:val="Lienhypertexte"/>
-            <w:iCs/>
-            <w:noProof/>
-          </w:rPr>
-          <w:t>Dossier de réalisation</w:t>
+            <w:noProof/>
+          </w:rPr>
+          <w:t>(Particularité 2) Connexions utilisateurs avec SAML</w:t>
         </w:r>
         <w:r>
           <w:rPr>
@@ -1766,7 +1616,7 @@
             <w:noProof/>
             <w:webHidden/>
           </w:rPr>
-          <w:instrText xml:space="preserve"> PAGEREF _Toc8997639 \h </w:instrText>
+          <w:instrText xml:space="preserve"> PAGEREF _Toc9341241 \h </w:instrText>
         </w:r>
         <w:r>
           <w:rPr>
@@ -1791,6 +1641,81 @@
         <w:r>
           <w:rPr>
             <w:noProof/>
+            <w:webHidden/>
+          </w:rPr>
+          <w:fldChar w:fldCharType="end"/>
+        </w:r>
+      </w:hyperlink>
+    </w:p>
+    <w:p>
+      <w:pPr>
+        <w:pStyle w:val="TM1"/>
+        <w:rPr>
+          <w:rFonts w:asciiTheme="minorHAnsi" w:eastAsiaTheme="minorEastAsia" w:hAnsiTheme="minorHAnsi" w:cstheme="minorBidi"/>
+          <w:sz w:val="22"/>
+          <w:szCs w:val="22"/>
+          <w:lang w:val="fr-CH" w:eastAsia="fr-CH"/>
+        </w:rPr>
+      </w:pPr>
+      <w:hyperlink w:anchor="_Toc9341242" w:history="1">
+        <w:r>
+          <w:rPr>
+            <w:rStyle w:val="Lienhypertexte"/>
+          </w:rPr>
+          <w:t>2</w:t>
+        </w:r>
+        <w:r>
+          <w:rPr>
+            <w:rFonts w:asciiTheme="minorHAnsi" w:eastAsiaTheme="minorEastAsia" w:hAnsiTheme="minorHAnsi" w:cstheme="minorBidi"/>
+            <w:sz w:val="22"/>
+            <w:szCs w:val="22"/>
+            <w:lang w:val="fr-CH" w:eastAsia="fr-CH"/>
+          </w:rPr>
+          <w:tab/>
+        </w:r>
+        <w:r>
+          <w:rPr>
+            <w:rStyle w:val="Lienhypertexte"/>
+          </w:rPr>
+          <w:t>Réalisation</w:t>
+        </w:r>
+        <w:r>
+          <w:rPr>
+            <w:webHidden/>
+          </w:rPr>
+          <w:tab/>
+        </w:r>
+        <w:r>
+          <w:rPr>
+            <w:webHidden/>
+          </w:rPr>
+          <w:fldChar w:fldCharType="begin"/>
+        </w:r>
+        <w:r>
+          <w:rPr>
+            <w:webHidden/>
+          </w:rPr>
+          <w:instrText xml:space="preserve"> PAGEREF _Toc9341242 \h </w:instrText>
+        </w:r>
+        <w:r>
+          <w:rPr>
+            <w:webHidden/>
+          </w:rPr>
+        </w:r>
+        <w:r>
+          <w:rPr>
+            <w:webHidden/>
+          </w:rPr>
+          <w:fldChar w:fldCharType="separate"/>
+        </w:r>
+        <w:r>
+          <w:rPr>
+            <w:webHidden/>
+          </w:rPr>
+          <w:t>21</w:t>
+        </w:r>
+        <w:r>
+          <w:rPr>
             <w:webHidden/>
           </w:rPr>
           <w:fldChar w:fldCharType="end"/>
@@ -1812,14 +1737,14 @@
           <w:lang w:val="fr-CH" w:eastAsia="fr-CH"/>
         </w:rPr>
       </w:pPr>
-      <w:hyperlink w:anchor="_Toc8997640" w:history="1">
+      <w:hyperlink w:anchor="_Toc9341243" w:history="1">
         <w:r>
           <w:rPr>
             <w:rStyle w:val="Lienhypertexte"/>
             <w:iCs/>
             <w:noProof/>
           </w:rPr>
-          <w:t>3.2</w:t>
+          <w:t>2.1</w:t>
         </w:r>
         <w:r>
           <w:rPr>
@@ -1837,7 +1762,7 @@
             <w:iCs/>
             <w:noProof/>
           </w:rPr>
-          <w:t>Description des tests effectués</w:t>
+          <w:t>Dossier de réalisation</w:t>
         </w:r>
         <w:r>
           <w:rPr>
@@ -1858,7 +1783,7 @@
             <w:noProof/>
             <w:webHidden/>
           </w:rPr>
-          <w:instrText xml:space="preserve"> PAGEREF _Toc8997640 \h </w:instrText>
+          <w:instrText xml:space="preserve"> PAGEREF _Toc9341243 \h </w:instrText>
         </w:r>
         <w:r>
           <w:rPr>
@@ -1904,14 +1829,14 @@
           <w:lang w:val="fr-CH" w:eastAsia="fr-CH"/>
         </w:rPr>
       </w:pPr>
-      <w:hyperlink w:anchor="_Toc8997641" w:history="1">
+      <w:hyperlink w:anchor="_Toc9341244" w:history="1">
         <w:r>
           <w:rPr>
             <w:rStyle w:val="Lienhypertexte"/>
             <w:iCs/>
             <w:noProof/>
           </w:rPr>
-          <w:t>3.3</w:t>
+          <w:t>2.2</w:t>
         </w:r>
         <w:r>
           <w:rPr>
@@ -1929,7 +1854,7 @@
             <w:iCs/>
             <w:noProof/>
           </w:rPr>
-          <w:t>Erreurs restantes</w:t>
+          <w:t>Description des tests effectués</w:t>
         </w:r>
         <w:r>
           <w:rPr>
@@ -1950,7 +1875,7 @@
             <w:noProof/>
             <w:webHidden/>
           </w:rPr>
-          <w:instrText xml:space="preserve"> PAGEREF _Toc8997641 \h </w:instrText>
+          <w:instrText xml:space="preserve"> PAGEREF _Toc9341244 \h </w:instrText>
         </w:r>
         <w:r>
           <w:rPr>
@@ -1996,14 +1921,14 @@
           <w:lang w:val="fr-CH" w:eastAsia="fr-CH"/>
         </w:rPr>
       </w:pPr>
-      <w:hyperlink w:anchor="_Toc8997642" w:history="1">
+      <w:hyperlink w:anchor="_Toc9341245" w:history="1">
         <w:r>
           <w:rPr>
             <w:rStyle w:val="Lienhypertexte"/>
             <w:iCs/>
             <w:noProof/>
           </w:rPr>
-          <w:t>3.4</w:t>
+          <w:t>2.3</w:t>
         </w:r>
         <w:r>
           <w:rPr>
@@ -2021,7 +1946,7 @@
             <w:iCs/>
             <w:noProof/>
           </w:rPr>
-          <w:t>Liste des documents fournis</w:t>
+          <w:t>Erreurs restantes</w:t>
         </w:r>
         <w:r>
           <w:rPr>
@@ -2042,7 +1967,7 @@
             <w:noProof/>
             <w:webHidden/>
           </w:rPr>
-          <w:instrText xml:space="preserve"> PAGEREF _Toc8997642 \h </w:instrText>
+          <w:instrText xml:space="preserve"> PAGEREF _Toc9341245 \h </w:instrText>
         </w:r>
         <w:r>
           <w:rPr>
@@ -2067,156 +1992,6 @@
         <w:r>
           <w:rPr>
             <w:noProof/>
-            <w:webHidden/>
-          </w:rPr>
-          <w:fldChar w:fldCharType="end"/>
-        </w:r>
-      </w:hyperlink>
-    </w:p>
-    <w:p>
-      <w:pPr>
-        <w:pStyle w:val="TM1"/>
-        <w:rPr>
-          <w:rFonts w:asciiTheme="minorHAnsi" w:eastAsiaTheme="minorEastAsia" w:hAnsiTheme="minorHAnsi" w:cstheme="minorBidi"/>
-          <w:sz w:val="22"/>
-          <w:szCs w:val="22"/>
-          <w:lang w:val="fr-CH" w:eastAsia="fr-CH"/>
-        </w:rPr>
-      </w:pPr>
-      <w:hyperlink w:anchor="_Toc8997643" w:history="1">
-        <w:r>
-          <w:rPr>
-            <w:rStyle w:val="Lienhypertexte"/>
-          </w:rPr>
-          <w:t>4</w:t>
-        </w:r>
-        <w:r>
-          <w:rPr>
-            <w:rFonts w:asciiTheme="minorHAnsi" w:eastAsiaTheme="minorEastAsia" w:hAnsiTheme="minorHAnsi" w:cstheme="minorBidi"/>
-            <w:sz w:val="22"/>
-            <w:szCs w:val="22"/>
-            <w:lang w:val="fr-CH" w:eastAsia="fr-CH"/>
-          </w:rPr>
-          <w:tab/>
-        </w:r>
-        <w:r>
-          <w:rPr>
-            <w:rStyle w:val="Lienhypertexte"/>
-          </w:rPr>
-          <w:t>Conclusions</w:t>
-        </w:r>
-        <w:r>
-          <w:rPr>
-            <w:webHidden/>
-          </w:rPr>
-          <w:tab/>
-        </w:r>
-        <w:r>
-          <w:rPr>
-            <w:webHidden/>
-          </w:rPr>
-          <w:fldChar w:fldCharType="begin"/>
-        </w:r>
-        <w:r>
-          <w:rPr>
-            <w:webHidden/>
-          </w:rPr>
-          <w:instrText xml:space="preserve"> PAGEREF _Toc8997643 \h </w:instrText>
-        </w:r>
-        <w:r>
-          <w:rPr>
-            <w:webHidden/>
-          </w:rPr>
-        </w:r>
-        <w:r>
-          <w:rPr>
-            <w:webHidden/>
-          </w:rPr>
-          <w:fldChar w:fldCharType="separate"/>
-        </w:r>
-        <w:r>
-          <w:rPr>
-            <w:webHidden/>
-          </w:rPr>
-          <w:t>21</w:t>
-        </w:r>
-        <w:r>
-          <w:rPr>
-            <w:webHidden/>
-          </w:rPr>
-          <w:fldChar w:fldCharType="end"/>
-        </w:r>
-      </w:hyperlink>
-    </w:p>
-    <w:p>
-      <w:pPr>
-        <w:pStyle w:val="TM1"/>
-        <w:rPr>
-          <w:rFonts w:asciiTheme="minorHAnsi" w:eastAsiaTheme="minorEastAsia" w:hAnsiTheme="minorHAnsi" w:cstheme="minorBidi"/>
-          <w:sz w:val="22"/>
-          <w:szCs w:val="22"/>
-          <w:lang w:val="fr-CH" w:eastAsia="fr-CH"/>
-        </w:rPr>
-      </w:pPr>
-      <w:hyperlink w:anchor="_Toc8997644" w:history="1">
-        <w:r>
-          <w:rPr>
-            <w:rStyle w:val="Lienhypertexte"/>
-          </w:rPr>
-          <w:t>5</w:t>
-        </w:r>
-        <w:r>
-          <w:rPr>
-            <w:rFonts w:asciiTheme="minorHAnsi" w:eastAsiaTheme="minorEastAsia" w:hAnsiTheme="minorHAnsi" w:cstheme="minorBidi"/>
-            <w:sz w:val="22"/>
-            <w:szCs w:val="22"/>
-            <w:lang w:val="fr-CH" w:eastAsia="fr-CH"/>
-          </w:rPr>
-          <w:tab/>
-        </w:r>
-        <w:r>
-          <w:rPr>
-            <w:rStyle w:val="Lienhypertexte"/>
-          </w:rPr>
-          <w:t>Annexes</w:t>
-        </w:r>
-        <w:r>
-          <w:rPr>
-            <w:webHidden/>
-          </w:rPr>
-          <w:tab/>
-        </w:r>
-        <w:r>
-          <w:rPr>
-            <w:webHidden/>
-          </w:rPr>
-          <w:fldChar w:fldCharType="begin"/>
-        </w:r>
-        <w:r>
-          <w:rPr>
-            <w:webHidden/>
-          </w:rPr>
-          <w:instrText xml:space="preserve"> PAGEREF _Toc8997644 \h </w:instrText>
-        </w:r>
-        <w:r>
-          <w:rPr>
-            <w:webHidden/>
-          </w:rPr>
-        </w:r>
-        <w:r>
-          <w:rPr>
-            <w:webHidden/>
-          </w:rPr>
-          <w:fldChar w:fldCharType="separate"/>
-        </w:r>
-        <w:r>
-          <w:rPr>
-            <w:webHidden/>
-          </w:rPr>
-          <w:t>22</w:t>
-        </w:r>
-        <w:r>
-          <w:rPr>
             <w:webHidden/>
           </w:rPr>
           <w:fldChar w:fldCharType="end"/>
@@ -2238,14 +2013,14 @@
           <w:lang w:val="fr-CH" w:eastAsia="fr-CH"/>
         </w:rPr>
       </w:pPr>
-      <w:hyperlink w:anchor="_Toc8997645" w:history="1">
+      <w:hyperlink w:anchor="_Toc9341246" w:history="1">
         <w:r>
           <w:rPr>
             <w:rStyle w:val="Lienhypertexte"/>
             <w:iCs/>
             <w:noProof/>
           </w:rPr>
-          <w:t>5.1</w:t>
+          <w:t>2.4</w:t>
         </w:r>
         <w:r>
           <w:rPr>
@@ -2263,7 +2038,7 @@
             <w:iCs/>
             <w:noProof/>
           </w:rPr>
-          <w:t>Résumé du rapport du TPI / version succincte de la documentation</w:t>
+          <w:t>Liste des documents fournis</w:t>
         </w:r>
         <w:r>
           <w:rPr>
@@ -2284,7 +2059,7 @@
             <w:noProof/>
             <w:webHidden/>
           </w:rPr>
-          <w:instrText xml:space="preserve"> PAGEREF _Toc8997645 \h </w:instrText>
+          <w:instrText xml:space="preserve"> PAGEREF _Toc9341246 \h </w:instrText>
         </w:r>
         <w:r>
           <w:rPr>
@@ -2304,11 +2079,161 @@
             <w:noProof/>
             <w:webHidden/>
           </w:rPr>
+          <w:t>21</w:t>
+        </w:r>
+        <w:r>
+          <w:rPr>
+            <w:noProof/>
+            <w:webHidden/>
+          </w:rPr>
+          <w:fldChar w:fldCharType="end"/>
+        </w:r>
+      </w:hyperlink>
+    </w:p>
+    <w:p>
+      <w:pPr>
+        <w:pStyle w:val="TM1"/>
+        <w:rPr>
+          <w:rFonts w:asciiTheme="minorHAnsi" w:eastAsiaTheme="minorEastAsia" w:hAnsiTheme="minorHAnsi" w:cstheme="minorBidi"/>
+          <w:sz w:val="22"/>
+          <w:szCs w:val="22"/>
+          <w:lang w:val="fr-CH" w:eastAsia="fr-CH"/>
+        </w:rPr>
+      </w:pPr>
+      <w:hyperlink w:anchor="_Toc9341247" w:history="1">
+        <w:r>
+          <w:rPr>
+            <w:rStyle w:val="Lienhypertexte"/>
+          </w:rPr>
+          <w:t>3</w:t>
+        </w:r>
+        <w:r>
+          <w:rPr>
+            <w:rFonts w:asciiTheme="minorHAnsi" w:eastAsiaTheme="minorEastAsia" w:hAnsiTheme="minorHAnsi" w:cstheme="minorBidi"/>
+            <w:sz w:val="22"/>
+            <w:szCs w:val="22"/>
+            <w:lang w:val="fr-CH" w:eastAsia="fr-CH"/>
+          </w:rPr>
+          <w:tab/>
+        </w:r>
+        <w:r>
+          <w:rPr>
+            <w:rStyle w:val="Lienhypertexte"/>
+          </w:rPr>
+          <w:t>Conclusions</w:t>
+        </w:r>
+        <w:r>
+          <w:rPr>
+            <w:webHidden/>
+          </w:rPr>
+          <w:tab/>
+        </w:r>
+        <w:r>
+          <w:rPr>
+            <w:webHidden/>
+          </w:rPr>
+          <w:fldChar w:fldCharType="begin"/>
+        </w:r>
+        <w:r>
+          <w:rPr>
+            <w:webHidden/>
+          </w:rPr>
+          <w:instrText xml:space="preserve"> PAGEREF _Toc9341247 \h </w:instrText>
+        </w:r>
+        <w:r>
+          <w:rPr>
+            <w:webHidden/>
+          </w:rPr>
+        </w:r>
+        <w:r>
+          <w:rPr>
+            <w:webHidden/>
+          </w:rPr>
+          <w:fldChar w:fldCharType="separate"/>
+        </w:r>
+        <w:r>
+          <w:rPr>
+            <w:webHidden/>
+          </w:rPr>
+          <w:t>21</w:t>
+        </w:r>
+        <w:r>
+          <w:rPr>
+            <w:webHidden/>
+          </w:rPr>
+          <w:fldChar w:fldCharType="end"/>
+        </w:r>
+      </w:hyperlink>
+    </w:p>
+    <w:p>
+      <w:pPr>
+        <w:pStyle w:val="TM1"/>
+        <w:rPr>
+          <w:rFonts w:asciiTheme="minorHAnsi" w:eastAsiaTheme="minorEastAsia" w:hAnsiTheme="minorHAnsi" w:cstheme="minorBidi"/>
+          <w:sz w:val="22"/>
+          <w:szCs w:val="22"/>
+          <w:lang w:val="fr-CH" w:eastAsia="fr-CH"/>
+        </w:rPr>
+      </w:pPr>
+      <w:hyperlink w:anchor="_Toc9341248" w:history="1">
+        <w:r>
+          <w:rPr>
+            <w:rStyle w:val="Lienhypertexte"/>
+          </w:rPr>
+          <w:t>4</w:t>
+        </w:r>
+        <w:r>
+          <w:rPr>
+            <w:rFonts w:asciiTheme="minorHAnsi" w:eastAsiaTheme="minorEastAsia" w:hAnsiTheme="minorHAnsi" w:cstheme="minorBidi"/>
+            <w:sz w:val="22"/>
+            <w:szCs w:val="22"/>
+            <w:lang w:val="fr-CH" w:eastAsia="fr-CH"/>
+          </w:rPr>
+          <w:tab/>
+        </w:r>
+        <w:r>
+          <w:rPr>
+            <w:rStyle w:val="Lienhypertexte"/>
+          </w:rPr>
+          <w:t>Annexes</w:t>
+        </w:r>
+        <w:r>
+          <w:rPr>
+            <w:webHidden/>
+          </w:rPr>
+          <w:tab/>
+        </w:r>
+        <w:r>
+          <w:rPr>
+            <w:webHidden/>
+          </w:rPr>
+          <w:fldChar w:fldCharType="begin"/>
+        </w:r>
+        <w:r>
+          <w:rPr>
+            <w:webHidden/>
+          </w:rPr>
+          <w:instrText xml:space="preserve"> PAGEREF _Toc9341248 \h </w:instrText>
+        </w:r>
+        <w:r>
+          <w:rPr>
+            <w:webHidden/>
+          </w:rPr>
+        </w:r>
+        <w:r>
+          <w:rPr>
+            <w:webHidden/>
+          </w:rPr>
+          <w:fldChar w:fldCharType="separate"/>
+        </w:r>
+        <w:r>
+          <w:rPr>
+            <w:webHidden/>
+          </w:rPr>
           <w:t>22</w:t>
         </w:r>
         <w:r>
           <w:rPr>
-            <w:noProof/>
             <w:webHidden/>
           </w:rPr>
           <w:fldChar w:fldCharType="end"/>
@@ -2330,14 +2255,14 @@
           <w:lang w:val="fr-CH" w:eastAsia="fr-CH"/>
         </w:rPr>
       </w:pPr>
-      <w:hyperlink w:anchor="_Toc8997646" w:history="1">
+      <w:hyperlink w:anchor="_Toc9341249" w:history="1">
         <w:r>
           <w:rPr>
             <w:rStyle w:val="Lienhypertexte"/>
             <w:iCs/>
             <w:noProof/>
           </w:rPr>
-          <w:t>5.2</w:t>
+          <w:t>4.1</w:t>
         </w:r>
         <w:r>
           <w:rPr>
@@ -2355,7 +2280,7 @@
             <w:iCs/>
             <w:noProof/>
           </w:rPr>
-          <w:t>Sources – Bibliographie</w:t>
+          <w:t>Résumé du rapport du TPI / version succincte de la documentation</w:t>
         </w:r>
         <w:r>
           <w:rPr>
@@ -2376,7 +2301,7 @@
             <w:noProof/>
             <w:webHidden/>
           </w:rPr>
-          <w:instrText xml:space="preserve"> PAGEREF _Toc8997646 \h </w:instrText>
+          <w:instrText xml:space="preserve"> PAGEREF _Toc9341249 \h </w:instrText>
         </w:r>
         <w:r>
           <w:rPr>
@@ -2422,14 +2347,14 @@
           <w:lang w:val="fr-CH" w:eastAsia="fr-CH"/>
         </w:rPr>
       </w:pPr>
-      <w:hyperlink w:anchor="_Toc8997647" w:history="1">
+      <w:hyperlink w:anchor="_Toc9341250" w:history="1">
         <w:r>
           <w:rPr>
             <w:rStyle w:val="Lienhypertexte"/>
             <w:iCs/>
             <w:noProof/>
           </w:rPr>
-          <w:t>5.3</w:t>
+          <w:t>4.2</w:t>
         </w:r>
         <w:r>
           <w:rPr>
@@ -2447,7 +2372,7 @@
             <w:iCs/>
             <w:noProof/>
           </w:rPr>
-          <w:t>Journal de bord</w:t>
+          <w:t>Sources – Bibliographie</w:t>
         </w:r>
         <w:r>
           <w:rPr>
@@ -2468,7 +2393,7 @@
             <w:noProof/>
             <w:webHidden/>
           </w:rPr>
-          <w:instrText xml:space="preserve"> PAGEREF _Toc8997647 \h </w:instrText>
+          <w:instrText xml:space="preserve"> PAGEREF _Toc9341250 \h </w:instrText>
         </w:r>
         <w:r>
           <w:rPr>
@@ -2514,14 +2439,14 @@
           <w:lang w:val="fr-CH" w:eastAsia="fr-CH"/>
         </w:rPr>
       </w:pPr>
-      <w:hyperlink w:anchor="_Toc8997648" w:history="1">
+      <w:hyperlink w:anchor="_Toc9341251" w:history="1">
         <w:r>
           <w:rPr>
             <w:rStyle w:val="Lienhypertexte"/>
             <w:iCs/>
             <w:noProof/>
           </w:rPr>
-          <w:t>5.4</w:t>
+          <w:t>4.3</w:t>
         </w:r>
         <w:r>
           <w:rPr>
@@ -2539,7 +2464,7 @@
             <w:iCs/>
             <w:noProof/>
           </w:rPr>
-          <w:t>Manuel d'Installation</w:t>
+          <w:t>Journal de bord</w:t>
         </w:r>
         <w:r>
           <w:rPr>
@@ -2560,7 +2485,7 @@
             <w:noProof/>
             <w:webHidden/>
           </w:rPr>
-          <w:instrText xml:space="preserve"> PAGEREF _Toc8997648 \h </w:instrText>
+          <w:instrText xml:space="preserve"> PAGEREF _Toc9341251 \h </w:instrText>
         </w:r>
         <w:r>
           <w:rPr>
@@ -2606,14 +2531,14 @@
           <w:lang w:val="fr-CH" w:eastAsia="fr-CH"/>
         </w:rPr>
       </w:pPr>
-      <w:hyperlink w:anchor="_Toc8997649" w:history="1">
+      <w:hyperlink w:anchor="_Toc9341252" w:history="1">
         <w:r>
           <w:rPr>
             <w:rStyle w:val="Lienhypertexte"/>
             <w:iCs/>
             <w:noProof/>
           </w:rPr>
-          <w:t>5.5</w:t>
+          <w:t>4.4</w:t>
         </w:r>
         <w:r>
           <w:rPr>
@@ -2631,7 +2556,7 @@
             <w:iCs/>
             <w:noProof/>
           </w:rPr>
-          <w:t>Manuel d'Utilisation</w:t>
+          <w:t>Manuel d'Installation</w:t>
         </w:r>
         <w:r>
           <w:rPr>
@@ -2652,7 +2577,7 @@
             <w:noProof/>
             <w:webHidden/>
           </w:rPr>
-          <w:instrText xml:space="preserve"> PAGEREF _Toc8997649 \h </w:instrText>
+          <w:instrText xml:space="preserve"> PAGEREF _Toc9341252 \h </w:instrText>
         </w:r>
         <w:r>
           <w:rPr>
@@ -2698,14 +2623,14 @@
           <w:lang w:val="fr-CH" w:eastAsia="fr-CH"/>
         </w:rPr>
       </w:pPr>
-      <w:hyperlink w:anchor="_Toc8997650" w:history="1">
+      <w:hyperlink w:anchor="_Toc9341253" w:history="1">
         <w:r>
           <w:rPr>
             <w:rStyle w:val="Lienhypertexte"/>
             <w:iCs/>
             <w:noProof/>
           </w:rPr>
-          <w:t>5.6</w:t>
+          <w:t>4.5</w:t>
         </w:r>
         <w:r>
           <w:rPr>
@@ -2723,6 +2648,98 @@
             <w:iCs/>
             <w:noProof/>
           </w:rPr>
+          <w:t>Manuel d'Utilisation</w:t>
+        </w:r>
+        <w:r>
+          <w:rPr>
+            <w:noProof/>
+            <w:webHidden/>
+          </w:rPr>
+          <w:tab/>
+        </w:r>
+        <w:r>
+          <w:rPr>
+            <w:noProof/>
+            <w:webHidden/>
+          </w:rPr>
+          <w:fldChar w:fldCharType="begin"/>
+        </w:r>
+        <w:r>
+          <w:rPr>
+            <w:noProof/>
+            <w:webHidden/>
+          </w:rPr>
+          <w:instrText xml:space="preserve"> PAGEREF _Toc9341253 \h </w:instrText>
+        </w:r>
+        <w:r>
+          <w:rPr>
+            <w:noProof/>
+            <w:webHidden/>
+          </w:rPr>
+        </w:r>
+        <w:r>
+          <w:rPr>
+            <w:noProof/>
+            <w:webHidden/>
+          </w:rPr>
+          <w:fldChar w:fldCharType="separate"/>
+        </w:r>
+        <w:r>
+          <w:rPr>
+            <w:noProof/>
+            <w:webHidden/>
+          </w:rPr>
+          <w:t>22</w:t>
+        </w:r>
+        <w:r>
+          <w:rPr>
+            <w:noProof/>
+            <w:webHidden/>
+          </w:rPr>
+          <w:fldChar w:fldCharType="end"/>
+        </w:r>
+      </w:hyperlink>
+    </w:p>
+    <w:p>
+      <w:pPr>
+        <w:pStyle w:val="TM2"/>
+        <w:tabs>
+          <w:tab w:val="left" w:pos="800"/>
+          <w:tab w:val="right" w:leader="dot" w:pos="9060"/>
+        </w:tabs>
+        <w:rPr>
+          <w:rFonts w:asciiTheme="minorHAnsi" w:eastAsiaTheme="minorEastAsia" w:hAnsiTheme="minorHAnsi" w:cstheme="minorBidi"/>
+          <w:noProof/>
+          <w:sz w:val="22"/>
+          <w:szCs w:val="22"/>
+          <w:lang w:val="fr-CH" w:eastAsia="fr-CH"/>
+        </w:rPr>
+      </w:pPr>
+      <w:hyperlink w:anchor="_Toc9341254" w:history="1">
+        <w:r>
+          <w:rPr>
+            <w:rStyle w:val="Lienhypertexte"/>
+            <w:iCs/>
+            <w:noProof/>
+          </w:rPr>
+          <w:t>4.6</w:t>
+        </w:r>
+        <w:r>
+          <w:rPr>
+            <w:rFonts w:asciiTheme="minorHAnsi" w:eastAsiaTheme="minorEastAsia" w:hAnsiTheme="minorHAnsi" w:cstheme="minorBidi"/>
+            <w:noProof/>
+            <w:sz w:val="22"/>
+            <w:szCs w:val="22"/>
+            <w:lang w:val="fr-CH" w:eastAsia="fr-CH"/>
+          </w:rPr>
+          <w:tab/>
+        </w:r>
+        <w:r>
+          <w:rPr>
+            <w:rStyle w:val="Lienhypertexte"/>
+            <w:iCs/>
+            <w:noProof/>
+          </w:rPr>
           <w:t>Archives du projet</w:t>
         </w:r>
         <w:r>
@@ -2744,7 +2761,7 @@
             <w:noProof/>
             <w:webHidden/>
           </w:rPr>
-          <w:instrText xml:space="preserve"> PAGEREF _Toc8997650 \h </w:instrText>
+          <w:instrText xml:space="preserve"> PAGEREF _Toc9341254 \h </w:instrText>
         </w:r>
         <w:r>
           <w:rPr>
@@ -2794,15 +2811,13 @@
       <w:r>
         <w:br w:type="page"/>
       </w:r>
-      <w:bookmarkStart w:id="0" w:name="_GoBack"/>
-      <w:bookmarkEnd w:id="0"/>
     </w:p>
     <w:p>
       <w:pPr>
         <w:pStyle w:val="Titre1"/>
         <w:ind w:left="0" w:firstLine="0"/>
       </w:pPr>
-      <w:bookmarkStart w:id="1" w:name="_Toc8997622"/>
+      <w:bookmarkStart w:id="1" w:name="_Toc9341226"/>
       <w:r>
         <w:lastRenderedPageBreak/>
         <w:t>Analyse prél</w:t>
@@ -2824,7 +2839,7 @@
           <w:iCs/>
         </w:rPr>
       </w:pPr>
-      <w:bookmarkStart w:id="2" w:name="_Toc8997623"/>
+      <w:bookmarkStart w:id="2" w:name="_Toc9341227"/>
       <w:r>
         <w:rPr>
           <w:i w:val="0"/>
@@ -3038,7 +3053,7 @@
           <w:i w:val="0"/>
         </w:rPr>
       </w:pPr>
-      <w:bookmarkStart w:id="3" w:name="_Toc8997624"/>
+      <w:bookmarkStart w:id="3" w:name="_Toc9341228"/>
       <w:r>
         <w:rPr>
           <w:i w:val="0"/>
@@ -3399,7 +3414,7 @@
           <w:iCs/>
         </w:rPr>
       </w:pPr>
-      <w:bookmarkStart w:id="4" w:name="_Toc8997625"/>
+      <w:bookmarkStart w:id="4" w:name="_Toc9341229"/>
       <w:r>
         <w:rPr>
           <w:i w:val="0"/>
@@ -3717,7 +3732,7 @@
       <w:pPr>
         <w:pStyle w:val="Titre2"/>
       </w:pPr>
-      <w:bookmarkStart w:id="5" w:name="_Toc8997626"/>
+      <w:bookmarkStart w:id="5" w:name="_Toc9341230"/>
       <w:r>
         <w:t>Méthode utilisée</w:t>
       </w:r>
@@ -3846,7 +3861,8 @@
         </w:rPr>
         <w:sectPr>
           <w:headerReference w:type="default" r:id="rId15"/>
-          <w:footerReference w:type="default" r:id="rId16"/>
+          <w:footerReference w:type="even" r:id="rId16"/>
+          <w:footerReference w:type="default" r:id="rId17"/>
           <w:pgSz w:w="11906" w:h="16838" w:code="9"/>
           <w:pgMar w:top="1418" w:right="1418" w:bottom="1418" w:left="1418" w:header="720" w:footer="720" w:gutter="0"/>
           <w:cols w:space="720"/>
@@ -3857,17 +3873,9 @@
     <w:p>
       <w:pPr>
         <w:pStyle w:val="Titre2"/>
-        <w:rPr>
-          <w:szCs w:val="14"/>
-        </w:rPr>
-        <w:sectPr>
-          <w:pgSz w:w="16838" w:h="11906" w:orient="landscape" w:code="9"/>
-          <w:pgMar w:top="1418" w:right="1418" w:bottom="1418" w:left="1418" w:header="720" w:footer="720" w:gutter="0"/>
-          <w:cols w:space="720"/>
-          <w:titlePg/>
-        </w:sectPr>
-      </w:pPr>
-      <w:bookmarkStart w:id="6" w:name="_Toc8997627"/>
+        <w:ind w:left="0" w:firstLine="0"/>
+      </w:pPr>
+      <w:bookmarkStart w:id="6" w:name="_Toc9341231"/>
       <w:r>
         <w:rPr>
           <w:noProof/>
@@ -3875,16 +3883,16 @@
         </w:rPr>
         <w:lastRenderedPageBreak/>
         <w:drawing>
-          <wp:anchor distT="0" distB="0" distL="114300" distR="114300" simplePos="0" relativeHeight="251679744" behindDoc="0" locked="0" layoutInCell="1" allowOverlap="1" wp14:anchorId="17E67F8F" wp14:editId="75B9E42D">
+          <wp:anchor distT="0" distB="0" distL="114300" distR="114300" simplePos="0" relativeHeight="251679744" behindDoc="0" locked="0" layoutInCell="1" allowOverlap="1" wp14:anchorId="17E67F8F" wp14:editId="1B914D6D">
             <wp:simplePos x="0" y="0"/>
             <wp:positionH relativeFrom="margin">
               <wp:align>center</wp:align>
             </wp:positionH>
             <wp:positionV relativeFrom="paragraph">
-              <wp:posOffset>346075</wp:posOffset>
+              <wp:posOffset>434283</wp:posOffset>
             </wp:positionV>
-            <wp:extent cx="7823200" cy="5401310"/>
-            <wp:effectExtent l="0" t="0" r="6350" b="8890"/>
+            <wp:extent cx="7472045" cy="5158740"/>
+            <wp:effectExtent l="0" t="0" r="0" b="3810"/>
             <wp:wrapSquare wrapText="bothSides"/>
             <wp:docPr id="6" name="Image 6"/>
             <wp:cNvGraphicFramePr>
@@ -3898,7 +3906,7 @@
                     <pic:cNvPicPr/>
                   </pic:nvPicPr>
                   <pic:blipFill rotWithShape="1">
-                    <a:blip r:embed="rId17">
+                    <a:blip r:embed="rId18">
                       <a:extLst>
                         <a:ext uri="{28A0092B-C50C-407E-A947-70E740481C1C}">
                           <a14:useLocalDpi xmlns:a14="http://schemas.microsoft.com/office/drawing/2010/main" val="0"/>
@@ -3911,7 +3919,7 @@
                   <pic:spPr bwMode="auto">
                     <a:xfrm>
                       <a:off x="0" y="0"/>
-                      <a:ext cx="7823200" cy="5401310"/>
+                      <a:ext cx="7472045" cy="5158740"/>
                     </a:xfrm>
                     <a:prstGeom prst="rect">
                       <a:avLst/>
@@ -3944,10 +3952,10 @@
     </w:p>
     <w:p>
       <w:pPr>
-        <w:pStyle w:val="Titre1"/>
+        <w:pStyle w:val="Titre2"/>
         <w:ind w:left="0" w:firstLine="0"/>
       </w:pPr>
-      <w:bookmarkStart w:id="7" w:name="_Toc8997628"/>
+      <w:bookmarkStart w:id="7" w:name="_Toc9341232"/>
       <w:r>
         <w:lastRenderedPageBreak/>
         <w:t>Analyse</w:t>
@@ -3966,7 +3974,7 @@
           <w:iCs/>
         </w:rPr>
       </w:pPr>
-      <w:bookmarkStart w:id="8" w:name="_Toc8997629"/>
+      <w:bookmarkStart w:id="8" w:name="_Toc9341233"/>
       <w:r>
         <w:rPr>
           <w:i w:val="0"/>
@@ -4014,8 +4022,8 @@
             <v:path o:extrusionok="f" gradientshapeok="t" o:connecttype="rect"/>
             <o:lock v:ext="edit" aspectratio="t"/>
           </v:shapetype>
-          <v:shape id="_x0000_s1028" type="#_x0000_t75" style="position:absolute;margin-left:0;margin-top:19.3pt;width:720.6pt;height:358.15pt;z-index:251661312;mso-position-horizontal:center;mso-position-horizontal-relative:margin;mso-position-vertical-relative:text">
-            <v:imagedata r:id="rId18" o:title="zoning_page_classement_general_tournoi" croptop="7643f" cropbottom="6853f" cropleft="1537f" cropright="7369f"/>
+          <v:shape id="_x0000_s1028" type="#_x0000_t75" style="position:absolute;margin-left:-10.45pt;margin-top:19.3pt;width:720.6pt;height:358.15pt;z-index:251661312;mso-position-horizontal-relative:margin;mso-position-vertical-relative:text">
+            <v:imagedata r:id="rId19" o:title="zoning_page_classement_general_tournoi" croptop="7643f" cropbottom="6853f" cropleft="1537f" cropright="7369f"/>
             <w10:wrap type="square" anchorx="margin"/>
           </v:shape>
         </w:pict>
@@ -4023,16 +4031,10 @@
     </w:p>
     <w:p>
       <w:pPr>
-        <w:pStyle w:val="Retraitnormal1"/>
-        <w:numPr>
-          <w:ilvl w:val="0"/>
-          <w:numId w:val="0"/>
-        </w:numPr>
-        <w:rPr>
-          <w:rFonts w:ascii="Arial" w:hAnsi="Arial"/>
+        <w:pStyle w:val="Lgende"/>
+        <w:rPr>
           <w:sz w:val="24"/>
           <w:szCs w:val="14"/>
-          <w:lang w:eastAsia="fr-FR"/>
         </w:rPr>
       </w:pPr>
       <w:r>
@@ -4170,15 +4172,15 @@
         <mc:AlternateContent>
           <mc:Choice Requires="wps">
             <w:drawing>
-              <wp:anchor distT="0" distB="0" distL="114300" distR="114300" simplePos="0" relativeHeight="251685888" behindDoc="0" locked="0" layoutInCell="1" allowOverlap="1" wp14:anchorId="13728057" wp14:editId="10A95077">
+              <wp:anchor distT="0" distB="0" distL="114300" distR="114300" simplePos="0" relativeHeight="251685888" behindDoc="0" locked="0" layoutInCell="1" allowOverlap="1" wp14:anchorId="13728057" wp14:editId="6D4E8982">
                 <wp:simplePos x="0" y="0"/>
                 <wp:positionH relativeFrom="margin">
                   <wp:align>left</wp:align>
                 </wp:positionH>
                 <wp:positionV relativeFrom="paragraph">
-                  <wp:posOffset>5011057</wp:posOffset>
+                  <wp:posOffset>5008880</wp:posOffset>
                 </wp:positionV>
-                <wp:extent cx="8442960" cy="635"/>
+                <wp:extent cx="8442960" cy="313690"/>
                 <wp:effectExtent l="0" t="0" r="0" b="0"/>
                 <wp:wrapSquare wrapText="bothSides"/>
                 <wp:docPr id="12" name="Zone de texte 12"/>
@@ -4190,7 +4192,7 @@
                       <wps:spPr>
                         <a:xfrm>
                           <a:off x="0" y="0"/>
-                          <a:ext cx="8442960" cy="635"/>
+                          <a:ext cx="8442960" cy="313690"/>
                         </a:xfrm>
                         <a:prstGeom prst="rect">
                           <a:avLst/>
@@ -4227,18 +4229,21 @@
                         <a:prstTxWarp prst="textNoShape">
                           <a:avLst/>
                         </a:prstTxWarp>
-                        <a:spAutoFit/>
+                        <a:noAutofit/>
                       </wps:bodyPr>
                     </wps:wsp>
                   </a:graphicData>
                 </a:graphic>
+                <wp14:sizeRelV relativeFrom="margin">
+                  <wp14:pctHeight>0</wp14:pctHeight>
+                </wp14:sizeRelV>
               </wp:anchor>
             </w:drawing>
           </mc:Choice>
           <mc:Fallback>
             <w:pict>
-              <v:shape w14:anchorId="13728057" id="Zone de texte 12" o:spid="_x0000_s1027" type="#_x0000_t202" style="position:absolute;margin-left:0;margin-top:394.55pt;width:664.8pt;height:.05pt;z-index:251685888;visibility:visible;mso-wrap-style:square;mso-wrap-distance-left:9pt;mso-wrap-distance-top:0;mso-wrap-distance-right:9pt;mso-wrap-distance-bottom:0;mso-position-horizontal:left;mso-position-horizontal-relative:margin;mso-position-vertical:absolute;mso-position-vertical-relative:text;v-text-anchor:top" o:gfxdata="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" stroked="f">
-                <v:textbox style="mso-fit-shape-to-text:t" inset="0,0,0,0">
+              <v:shape w14:anchorId="13728057" id="Zone de texte 12" o:spid="_x0000_s1027" type="#_x0000_t202" style="position:absolute;margin-left:0;margin-top:394.4pt;width:664.8pt;height:24.7pt;z-index:251685888;visibility:visible;mso-wrap-style:square;mso-height-percent:0;mso-wrap-distance-left:9pt;mso-wrap-distance-top:0;mso-wrap-distance-right:9pt;mso-wrap-distance-bottom:0;mso-position-horizontal:left;mso-position-horizontal-relative:margin;mso-position-vertical:absolute;mso-position-vertical-relative:text;mso-height-percent:0;mso-height-relative:margin;v-text-anchor:top" o:gfxdata="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" stroked="f">
+                <v:textbox inset="0,0,0,0">
                   <w:txbxContent>
                     <w:p>
                       <w:pPr>
@@ -4271,7 +4276,7 @@
         </w:rPr>
         <w:pict w14:anchorId="522E98FC">
           <v:shape id="_x0000_s1029" type="#_x0000_t75" style="position:absolute;margin-left:0;margin-top:23.15pt;width:716.4pt;height:360.05pt;z-index:251664384;mso-position-horizontal:center;mso-position-horizontal-relative:margin;mso-position-vertical-relative:text;mso-width-relative:page;mso-height-relative:page">
-            <v:imagedata r:id="rId19" o:title="zoning_page_historique_tournois_par_sport_vue_participant" croptop="7132f" cropbottom="6375f" cropleft="1194f" cropright="7305f"/>
+            <v:imagedata r:id="rId20" o:title="zoning_page_historique_tournois_par_sport_vue_participant" croptop="7132f" cropbottom="6375f" cropleft="1194f" cropright="7305f"/>
             <w10:wrap type="square" anchorx="margin"/>
           </v:shape>
         </w:pict>
@@ -4310,7 +4315,7 @@
         </w:rPr>
         <w:pict w14:anchorId="76042066">
           <v:shape id="_x0000_s1034" type="#_x0000_t75" style="position:absolute;margin-left:3.5pt;margin-top:43.8pt;width:696.15pt;height:348.1pt;z-index:251668480;mso-position-horizontal-relative:margin;mso-position-vertical-relative:text;mso-width-relative:page;mso-height-relative:page">
-            <v:imagedata r:id="rId20" o:title="zoning_page_historique_tournois_par_sport_vue_admin" croptop="7268f" cropbottom="6248f" cropleft="1193f" cropright="7165f"/>
+            <v:imagedata r:id="rId21" o:title="zoning_page_historique_tournois_par_sport_vue_admin" croptop="7268f" cropbottom="6248f" cropleft="1193f" cropright="7165f"/>
             <w10:wrap type="square" anchorx="margin"/>
           </v:shape>
         </w:pict>
@@ -4354,7 +4359,7 @@
         <w:lastRenderedPageBreak/>
         <w:pict w14:anchorId="3D579F95">
           <v:shape id="_x0000_s1038" type="#_x0000_t75" style="position:absolute;margin-left:-15.95pt;margin-top:.15pt;width:732pt;height:369pt;z-index:251677696;mso-position-horizontal-relative:margin;mso-position-vertical-relative:text;mso-width-relative:page;mso-height-relative:page">
-            <v:imagedata r:id="rId21" o:title="zoning_page_palmares_individuel" croptop="7268f" cropbottom="5865f" cropleft="1193f" cropright="7165f"/>
+            <v:imagedata r:id="rId22" o:title="zoning_page_palmares_individuel" croptop="7268f" cropbottom="5865f" cropleft="1193f" cropright="7165f"/>
             <w10:wrap type="square" anchorx="margin"/>
           </v:shape>
         </w:pict>
@@ -4402,7 +4407,7 @@
         </w:rPr>
         <w:pict w14:anchorId="4ED54DAC">
           <v:shape id="_x0000_s1036" type="#_x0000_t75" style="position:absolute;margin-left:-11.25pt;margin-top:7.15pt;width:722.8pt;height:368.5pt;z-index:251672576;mso-position-horizontal-relative:margin;mso-position-vertical-relative:text;mso-width-relative:page;mso-height-relative:page">
-            <v:imagedata r:id="rId22" o:title="zoning_page_palmares_individuel_page_scores_equipe_d_un_tournoi" croptop="7013f" cropbottom="5610f" cropleft="1264f" cropright="7094f"/>
+            <v:imagedata r:id="rId23" o:title="zoning_page_palmares_individuel_page_scores_equipe_d_un_tournoi" croptop="7013f" cropbottom="5610f" cropleft="1264f" cropright="7094f"/>
             <w10:wrap type="square" anchorx="margin"/>
           </v:shape>
         </w:pict>
@@ -4417,10 +4422,14 @@
     <w:p>
       <w:pPr>
         <w:sectPr>
+          <w:headerReference w:type="default" r:id="rId24"/>
+          <w:footerReference w:type="default" r:id="rId25"/>
+          <w:headerReference w:type="first" r:id="rId26"/>
+          <w:footerReference w:type="first" r:id="rId27"/>
           <w:pgSz w:w="16838" w:h="11906" w:orient="landscape" w:code="9"/>
           <w:pgMar w:top="1418" w:right="1418" w:bottom="1418" w:left="1418" w:header="720" w:footer="720" w:gutter="0"/>
           <w:cols w:space="720"/>
-          <w:titlePg/>
+          <w:docGrid w:linePitch="326"/>
         </w:sectPr>
       </w:pPr>
     </w:p>
@@ -4441,7 +4450,7 @@
           <w:iCs/>
         </w:rPr>
       </w:pPr>
-      <w:bookmarkStart w:id="10" w:name="_Toc8997630"/>
+      <w:bookmarkStart w:id="10" w:name="_Toc9341234"/>
       <w:r>
         <w:rPr>
           <w:i w:val="0"/>
@@ -4513,7 +4522,7 @@
       </w:pPr>
       <w:bookmarkStart w:id="11" w:name="_Toc25553310"/>
       <w:bookmarkStart w:id="12" w:name="_Toc71691015"/>
-      <w:bookmarkStart w:id="13" w:name="_Toc8997631"/>
+      <w:bookmarkStart w:id="13" w:name="_Toc9341235"/>
       <w:r>
         <w:rPr>
           <w:rFonts w:cs="Arial"/>
@@ -4901,7 +4910,7 @@
       </w:pPr>
       <w:bookmarkStart w:id="14" w:name="_Toc25553314"/>
       <w:bookmarkStart w:id="15" w:name="_Toc71691019"/>
-      <w:bookmarkStart w:id="16" w:name="_Toc8997632"/>
+      <w:bookmarkStart w:id="16" w:name="_Toc9341236"/>
       <w:r>
         <w:rPr>
           <w:i w:val="0"/>
@@ -5861,7 +5870,7 @@
         </w:rPr>
         <w:t xml:space="preserve">(Liste des logiciels inclus : </w:t>
       </w:r>
-      <w:hyperlink r:id="rId23" w:anchor="introduction" w:history="1">
+      <w:hyperlink r:id="rId28" w:anchor="introduction" w:history="1">
         <w:r>
           <w:rPr>
             <w:rStyle w:val="Lienhypertexte"/>
@@ -5910,7 +5919,7 @@
       <w:pPr>
         <w:pStyle w:val="Titre3"/>
       </w:pPr>
-      <w:bookmarkStart w:id="17" w:name="_Toc8997633"/>
+      <w:bookmarkStart w:id="17" w:name="_Toc9341237"/>
       <w:r>
         <w:t>Maquettes</w:t>
       </w:r>
@@ -5945,15 +5954,16 @@
     <w:p>
       <w:pPr>
         <w:sectPr>
+          <w:headerReference w:type="default" r:id="rId29"/>
+          <w:footerReference w:type="default" r:id="rId30"/>
+          <w:headerReference w:type="first" r:id="rId31"/>
+          <w:footerReference w:type="first" r:id="rId32"/>
           <w:pgSz w:w="11906" w:h="16838" w:code="9"/>
           <w:pgMar w:top="1418" w:right="1418" w:bottom="1418" w:left="1418" w:header="720" w:footer="720" w:gutter="0"/>
           <w:cols w:space="720"/>
-          <w:titlePg/>
+          <w:docGrid w:linePitch="326"/>
         </w:sectPr>
       </w:pPr>
-      <w:r>
-        <w:br w:type="page"/>
-      </w:r>
     </w:p>
     <w:p/>
     <w:p>
@@ -5962,30 +5972,19 @@
           <w:noProof/>
         </w:rPr>
       </w:pPr>
-      <w:r>
-        <w:t>Fon</w:t>
-      </w:r>
-      <w:r>
-        <w:t xml:space="preserve">ctionnalité 1 : Page classement général - </w:t>
-      </w:r>
-      <w:proofErr w:type="spellStart"/>
-      <w:r>
-        <w:t>wireframe</w:t>
-      </w:r>
-      <w:proofErr w:type="spellEnd"/>
       <w:r>
         <w:rPr>
           <w:noProof/>
           <w:lang w:val="fr-CH" w:eastAsia="fr-CH"/>
         </w:rPr>
         <w:drawing>
-          <wp:anchor distT="0" distB="0" distL="114300" distR="114300" simplePos="0" relativeHeight="251662336" behindDoc="0" locked="0" layoutInCell="1" allowOverlap="1" wp14:anchorId="04087832" wp14:editId="1C66ACB5">
+          <wp:anchor distT="0" distB="0" distL="114300" distR="114300" simplePos="0" relativeHeight="251662336" behindDoc="0" locked="0" layoutInCell="1" allowOverlap="1" wp14:anchorId="04087832" wp14:editId="2F36B01A">
             <wp:simplePos x="0" y="0"/>
             <wp:positionH relativeFrom="margin">
               <wp:align>center</wp:align>
             </wp:positionH>
             <wp:positionV relativeFrom="paragraph">
-              <wp:posOffset>945296</wp:posOffset>
+              <wp:posOffset>488059</wp:posOffset>
             </wp:positionV>
             <wp:extent cx="9406694" cy="4680000"/>
             <wp:effectExtent l="0" t="0" r="4445" b="6350"/>
@@ -6004,7 +6003,7 @@
                     </pic:cNvPicPr>
                   </pic:nvPicPr>
                   <pic:blipFill rotWithShape="1">
-                    <a:blip r:embed="rId24">
+                    <a:blip r:embed="rId33">
                       <a:extLst>
                         <a:ext uri="{28A0092B-C50C-407E-A947-70E740481C1C}">
                           <a14:useLocalDpi xmlns:a14="http://schemas.microsoft.com/office/drawing/2010/main" val="0"/>
@@ -6045,6 +6044,17 @@
         </w:drawing>
       </w:r>
       <w:r>
+        <w:t>Fon</w:t>
+      </w:r>
+      <w:r>
+        <w:t xml:space="preserve">ctionnalité 1 : Page classement général - </w:t>
+      </w:r>
+      <w:proofErr w:type="spellStart"/>
+      <w:r>
+        <w:t>wireframe</w:t>
+      </w:r>
+      <w:proofErr w:type="spellEnd"/>
+      <w:r>
         <w:br w:type="page"/>
       </w:r>
     </w:p>
@@ -6072,7 +6082,7 @@
         </w:rPr>
         <w:pict w14:anchorId="7ABA0A0E">
           <v:shape id="_x0000_s1033" type="#_x0000_t75" style="position:absolute;margin-left:-28.35pt;margin-top:16.05pt;width:728.9pt;height:368.5pt;z-index:251666432;mso-position-horizontal-relative:margin;mso-position-vertical-relative:text;mso-width-relative:page;mso-height-relative:page">
-            <v:imagedata r:id="rId25" o:title="wireframe_page_historique_tournois_par_sport_vue_participant" croptop="7395f" cropbottom="5993f" cropleft="1336f" cropright="7305f"/>
+            <v:imagedata r:id="rId34" o:title="wireframe_page_historique_tournois_par_sport_vue_participant" croptop="7395f" cropbottom="5993f" cropleft="1336f" cropright="7305f"/>
             <w10:wrap type="square" anchorx="margin"/>
           </v:shape>
         </w:pict>
@@ -6093,9 +6103,10 @@
         </w:rPr>
       </w:pPr>
     </w:p>
-    <w:p>
-      <w:r>
-        <w:lastRenderedPageBreak/>
+    <w:p/>
+    <w:p/>
+    <w:p>
+      <w:r>
         <w:t xml:space="preserve">Fonctionnalité 2 : Page d’historique de tournois par </w:t>
       </w:r>
       <w:r>
@@ -6136,20 +6147,13 @@
           <w:noProof/>
         </w:rPr>
         <w:pict w14:anchorId="26572FDD">
-          <v:shape id="_x0000_s1035" type="#_x0000_t75" style="position:absolute;margin-left:-22.1pt;margin-top:61.2pt;width:745.2pt;height:368.5pt;z-index:251670528;mso-position-horizontal-relative:margin;mso-position-vertical-relative:text;mso-width-relative:page;mso-height-relative:page">
-            <v:imagedata r:id="rId26" o:title="wireframe_page_historique_tournois_par_sport_vue_admin" croptop="7523f" cropbottom="6503f" cropleft="1124f" cropright="7024f"/>
+          <v:shape id="_x0000_s1035" type="#_x0000_t75" style="position:absolute;margin-left:-23.15pt;margin-top:11.5pt;width:745.2pt;height:368.5pt;z-index:251670528;mso-position-horizontal-relative:margin;mso-position-vertical-relative:text;mso-width-relative:page;mso-height-relative:page">
+            <v:imagedata r:id="rId35" o:title="wireframe_page_historique_tournois_par_sport_vue_admin" croptop="7523f" cropbottom="6503f" cropleft="1124f" cropright="7024f"/>
             <w10:wrap type="square" anchorx="margin"/>
           </v:shape>
         </w:pict>
       </w:r>
     </w:p>
-    <w:p>
-      <w:pPr>
-        <w:rPr>
-          <w:b/>
-        </w:rPr>
-      </w:pPr>
-    </w:p>
     <w:p/>
     <w:p/>
     <w:p>
@@ -6167,19 +6171,21 @@
         <w:t>wireframe</w:t>
       </w:r>
       <w:proofErr w:type="spellEnd"/>
+    </w:p>
+    <w:p>
       <w:r>
         <w:rPr>
           <w:noProof/>
           <w:lang w:val="fr-CH" w:eastAsia="fr-CH"/>
         </w:rPr>
         <w:drawing>
-          <wp:anchor distT="0" distB="0" distL="114300" distR="114300" simplePos="0" relativeHeight="251675648" behindDoc="0" locked="0" layoutInCell="1" allowOverlap="1" wp14:anchorId="25A89E04" wp14:editId="3319B321">
+          <wp:anchor distT="0" distB="0" distL="114300" distR="114300" simplePos="0" relativeHeight="251675648" behindDoc="0" locked="0" layoutInCell="1" allowOverlap="1" wp14:anchorId="25A89E04" wp14:editId="06ED9EE8">
             <wp:simplePos x="0" y="0"/>
             <wp:positionH relativeFrom="margin">
               <wp:align>center</wp:align>
             </wp:positionH>
             <wp:positionV relativeFrom="paragraph">
-              <wp:posOffset>677918</wp:posOffset>
+              <wp:posOffset>249017</wp:posOffset>
             </wp:positionV>
             <wp:extent cx="9383054" cy="4680000"/>
             <wp:effectExtent l="0" t="0" r="0" b="6350"/>
@@ -6198,7 +6204,7 @@
                     </pic:cNvPicPr>
                   </pic:nvPicPr>
                   <pic:blipFill>
-                    <a:blip r:embed="rId27">
+                    <a:blip r:embed="rId36">
                       <a:extLst>
                         <a:ext uri="{28A0092B-C50C-407E-A947-70E740481C1C}">
                           <a14:useLocalDpi xmlns:a14="http://schemas.microsoft.com/office/drawing/2010/main" val="0"/>
@@ -6237,42 +6243,51 @@
       </w:r>
     </w:p>
     <w:p>
+      <w:pPr>
+        <w:rPr>
+          <w:szCs w:val="14"/>
+        </w:rPr>
+      </w:pPr>
+    </w:p>
+    <w:p>
+      <w:pPr>
+        <w:rPr>
+          <w:szCs w:val="14"/>
+        </w:rPr>
+        <w:sectPr>
+          <w:headerReference w:type="default" r:id="rId37"/>
+          <w:footerReference w:type="default" r:id="rId38"/>
+          <w:headerReference w:type="first" r:id="rId39"/>
+          <w:footerReference w:type="first" r:id="rId40"/>
+          <w:pgSz w:w="16838" w:h="11906" w:orient="landscape" w:code="9"/>
+          <w:pgMar w:top="1418" w:right="1418" w:bottom="1418" w:left="1418" w:header="720" w:footer="720" w:gutter="0"/>
+          <w:cols w:space="720"/>
+          <w:docGrid w:linePitch="326"/>
+        </w:sectPr>
+      </w:pPr>
       <w:r>
         <w:rPr>
           <w:noProof/>
         </w:rPr>
         <w:lastRenderedPageBreak/>
         <w:pict w14:anchorId="348133A3">
-          <v:shape id="_x0000_s1037" type="#_x0000_t75" style="position:absolute;margin-left:-17.95pt;margin-top:61.65pt;width:733.4pt;height:368.5pt;z-index:251674624;mso-position-horizontal-relative:margin;mso-position-vertical-relative:text;mso-width-relative:page;mso-height-relative:page">
-            <v:imagedata r:id="rId28" o:title="wireframe_page_palmares_individuel_page_scores_equipe_d_un_tournoi" croptop="7395f" cropbottom="6120f" cropleft="1264f" cropright="7235f"/>
+          <v:shape id="_x0000_s1037" type="#_x0000_t75" style="position:absolute;margin-left:-16.5pt;margin-top:40.2pt;width:733.4pt;height:368.5pt;z-index:251674624;mso-position-horizontal-relative:margin;mso-position-vertical-relative:text;mso-width-relative:page;mso-height-relative:page">
+            <v:imagedata r:id="rId41" o:title="wireframe_page_palmares_individuel_page_scores_equipe_d_un_tournoi" croptop="7395f" cropbottom="6120f" cropleft="1264f" cropright="7235f"/>
             <w10:wrap type="square" anchorx="margin"/>
           </v:shape>
         </w:pict>
       </w:r>
-    </w:p>
-    <w:p>
-      <w:pPr>
+      <w:r>
         <w:rPr>
           <w:szCs w:val="14"/>
         </w:rPr>
-        <w:sectPr>
-          <w:pgSz w:w="16838" w:h="11906" w:orient="landscape" w:code="9"/>
-          <w:pgMar w:top="1418" w:right="1418" w:bottom="1418" w:left="1418" w:header="720" w:footer="720" w:gutter="0"/>
-          <w:cols w:space="720"/>
-          <w:titlePg/>
-        </w:sectPr>
-      </w:pPr>
+        <w:t xml:space="preserve">Fonctionnalité 3 : Page du score de l’équipe d’un participant à un tournoi - </w:t>
+      </w:r>
+      <w:proofErr w:type="spellStart"/>
       <w:r>
         <w:rPr>
           <w:szCs w:val="14"/>
         </w:rPr>
-        <w:t xml:space="preserve">Fonctionnalité 3 : Page du score de l’équipe d’un participant à un tournoi - </w:t>
-      </w:r>
-      <w:proofErr w:type="spellStart"/>
-      <w:r>
-        <w:rPr>
-          <w:szCs w:val="14"/>
-        </w:rPr>
         <w:t>wireframe</w:t>
       </w:r>
       <w:proofErr w:type="spellEnd"/>
@@ -6282,7 +6297,7 @@
       <w:pPr>
         <w:pStyle w:val="Titre3"/>
       </w:pPr>
-      <w:bookmarkStart w:id="18" w:name="_Toc8997634"/>
+      <w:bookmarkStart w:id="18" w:name="_Toc9341238"/>
       <w:r>
         <w:t>Use Cases</w:t>
       </w:r>
@@ -7250,7 +7265,7 @@
         <w:pStyle w:val="Titre3"/>
         <w:ind w:left="0" w:firstLine="0"/>
       </w:pPr>
-      <w:bookmarkStart w:id="19" w:name="_Toc8997635"/>
+      <w:bookmarkStart w:id="19" w:name="_Toc9341239"/>
       <w:r>
         <w:lastRenderedPageBreak/>
         <w:t>Base de données</w:t>
@@ -7262,7 +7277,7 @@
       <w:r>
         <w:pict w14:anchorId="76550FE9">
           <v:shape id="_x0000_i1025" type="#_x0000_t75" style="width:355.15pt;height:419.95pt">
-            <v:imagedata r:id="rId29" o:title="mld"/>
+            <v:imagedata r:id="rId42" o:title="mld"/>
           </v:shape>
         </w:pict>
       </w:r>
@@ -7382,7 +7397,7 @@
         <w:pStyle w:val="Titre3"/>
         <w:ind w:left="0" w:firstLine="0"/>
       </w:pPr>
-      <w:bookmarkStart w:id="21" w:name="_Toc8997636"/>
+      <w:bookmarkStart w:id="21" w:name="_Toc9341240"/>
       <w:r>
         <w:t>(Particularité 1)</w:t>
       </w:r>
@@ -7476,7 +7491,7 @@
         <w:pStyle w:val="Titre3"/>
         <w:ind w:left="0" w:firstLine="0"/>
       </w:pPr>
-      <w:bookmarkStart w:id="22" w:name="_Toc8997637"/>
+      <w:bookmarkStart w:id="22" w:name="_Toc9341241"/>
       <w:r>
         <w:t>(Particularité 2)</w:t>
       </w:r>
@@ -7535,7 +7550,7 @@
         </w:tabs>
         <w:ind w:left="0" w:firstLine="0"/>
       </w:pPr>
-      <w:bookmarkStart w:id="23" w:name="_Toc8997638"/>
+      <w:bookmarkStart w:id="23" w:name="_Toc9341242"/>
       <w:r>
         <w:t>R</w:t>
       </w:r>
@@ -7556,7 +7571,7 @@
       </w:pPr>
       <w:bookmarkStart w:id="24" w:name="_Toc25553317"/>
       <w:bookmarkStart w:id="25" w:name="_Toc71691022"/>
-      <w:bookmarkStart w:id="26" w:name="_Toc8997639"/>
+      <w:bookmarkStart w:id="26" w:name="_Toc9341243"/>
       <w:r>
         <w:rPr>
           <w:i w:val="0"/>
@@ -7589,7 +7604,7 @@
       </w:pPr>
       <w:bookmarkStart w:id="28" w:name="_Toc25553321"/>
       <w:bookmarkStart w:id="29" w:name="_Toc71691025"/>
-      <w:bookmarkStart w:id="30" w:name="_Toc8997640"/>
+      <w:bookmarkStart w:id="30" w:name="_Toc9341244"/>
       <w:r>
         <w:rPr>
           <w:i w:val="0"/>
@@ -7629,7 +7644,7 @@
           <w:iCs/>
         </w:rPr>
       </w:pPr>
-      <w:bookmarkStart w:id="33" w:name="_Toc8997641"/>
+      <w:bookmarkStart w:id="33" w:name="_Toc9341245"/>
       <w:r>
         <w:rPr>
           <w:i w:val="0"/>
@@ -7684,7 +7699,7 @@
       </w:pPr>
       <w:bookmarkStart w:id="35" w:name="_Toc25553326"/>
       <w:bookmarkStart w:id="36" w:name="_Toc71691029"/>
-      <w:bookmarkStart w:id="37" w:name="_Toc8997642"/>
+      <w:bookmarkStart w:id="37" w:name="_Toc9341246"/>
       <w:r>
         <w:rPr>
           <w:i w:val="0"/>
@@ -7728,7 +7743,7 @@
       </w:pPr>
       <w:bookmarkStart w:id="38" w:name="_Toc25553328"/>
       <w:bookmarkStart w:id="39" w:name="_Toc71703263"/>
-      <w:bookmarkStart w:id="40" w:name="_Toc8997643"/>
+      <w:bookmarkStart w:id="40" w:name="_Toc9341247"/>
       <w:r>
         <w:t>C</w:t>
       </w:r>
@@ -7755,7 +7770,7 @@
         <w:ind w:left="0" w:firstLine="0"/>
       </w:pPr>
       <w:bookmarkStart w:id="41" w:name="_Toc71703264"/>
-      <w:bookmarkStart w:id="42" w:name="_Toc8997644"/>
+      <w:bookmarkStart w:id="42" w:name="_Toc9341248"/>
       <w:r>
         <w:lastRenderedPageBreak/>
         <w:t>A</w:t>
@@ -7776,7 +7791,7 @@
           <w:iCs/>
         </w:rPr>
       </w:pPr>
-      <w:bookmarkStart w:id="43" w:name="_Toc8997645"/>
+      <w:bookmarkStart w:id="43" w:name="_Toc9341249"/>
       <w:r>
         <w:rPr>
           <w:i w:val="0"/>
@@ -7797,7 +7812,7 @@
         </w:rPr>
       </w:pPr>
       <w:bookmarkStart w:id="44" w:name="_Toc71703265"/>
-      <w:bookmarkStart w:id="45" w:name="_Toc8997646"/>
+      <w:bookmarkStart w:id="45" w:name="_Toc9341250"/>
       <w:r>
         <w:rPr>
           <w:i w:val="0"/>
@@ -7819,7 +7834,7 @@
       </w:pPr>
       <w:bookmarkStart w:id="46" w:name="_Toc25553330"/>
       <w:bookmarkStart w:id="47" w:name="_Toc71703266"/>
-      <w:bookmarkStart w:id="48" w:name="_Toc8997647"/>
+      <w:bookmarkStart w:id="48" w:name="_Toc9341251"/>
       <w:r>
         <w:rPr>
           <w:i w:val="0"/>
@@ -7856,7 +7871,7 @@
         </w:rPr>
       </w:pPr>
       <w:bookmarkStart w:id="50" w:name="_Toc71703267"/>
-      <w:bookmarkStart w:id="51" w:name="_Toc8997648"/>
+      <w:bookmarkStart w:id="51" w:name="_Toc9341252"/>
       <w:r>
         <w:rPr>
           <w:i w:val="0"/>
@@ -7880,7 +7895,7 @@
       </w:pPr>
       <w:bookmarkStart w:id="52" w:name="_Toc25553332"/>
       <w:bookmarkStart w:id="53" w:name="_Toc71703268"/>
-      <w:bookmarkStart w:id="54" w:name="_Toc8997649"/>
+      <w:bookmarkStart w:id="54" w:name="_Toc9341253"/>
       <w:r>
         <w:rPr>
           <w:i w:val="0"/>
@@ -7904,7 +7919,7 @@
       </w:pPr>
       <w:bookmarkStart w:id="55" w:name="_Toc71703270"/>
       <w:bookmarkStart w:id="56" w:name="_Toc25553334"/>
-      <w:bookmarkStart w:id="57" w:name="_Toc8997650"/>
+      <w:bookmarkStart w:id="57" w:name="_Toc9341254"/>
       <w:r>
         <w:rPr>
           <w:i w:val="0"/>
@@ -7932,10 +7947,13 @@
     </w:p>
     <w:p/>
     <w:sectPr>
+      <w:headerReference w:type="default" r:id="rId43"/>
+      <w:footerReference w:type="default" r:id="rId44"/>
+      <w:headerReference w:type="first" r:id="rId45"/>
       <w:pgSz w:w="11906" w:h="16838" w:code="9"/>
       <w:pgMar w:top="1418" w:right="1418" w:bottom="1418" w:left="1418" w:header="720" w:footer="720" w:gutter="0"/>
       <w:cols w:space="720"/>
-      <w:titlePg/>
+      <w:docGrid w:linePitch="326"/>
     </w:sectPr>
   </w:body>
 </w:document>
@@ -7965,122 +7983,1049 @@
   <w:p>
     <w:pPr>
       <w:pStyle w:val="Pieddepage"/>
-      <w:pBdr>
-        <w:top w:val="single" w:sz="4" w:space="1" w:color="auto"/>
-      </w:pBdr>
-      <w:rPr>
-        <w:sz w:val="16"/>
-        <w:szCs w:val="16"/>
-      </w:rPr>
     </w:pPr>
-    <w:r>
-      <w:rPr>
-        <w:sz w:val="16"/>
-        <w:szCs w:val="16"/>
-      </w:rPr>
-      <w:t xml:space="preserve">i-CQ VD </w:t>
-    </w:r>
-    <w:r>
-      <w:rPr>
-        <w:sz w:val="16"/>
-        <w:szCs w:val="16"/>
-      </w:rPr>
-      <w:t>Mai 2019</w:t>
-    </w:r>
-    <w:r>
-      <w:rPr>
-        <w:sz w:val="16"/>
-        <w:szCs w:val="16"/>
-      </w:rPr>
-      <w:tab/>
-    </w:r>
-    <w:r>
-      <w:rPr>
-        <w:rStyle w:val="Numrodepage"/>
-        <w:sz w:val="16"/>
-        <w:szCs w:val="16"/>
-      </w:rPr>
-      <w:fldChar w:fldCharType="begin"/>
-    </w:r>
-    <w:r>
-      <w:rPr>
-        <w:rStyle w:val="Numrodepage"/>
-        <w:sz w:val="16"/>
-        <w:szCs w:val="16"/>
-      </w:rPr>
-      <w:instrText xml:space="preserve"> PAGE </w:instrText>
-    </w:r>
-    <w:r>
-      <w:rPr>
-        <w:rStyle w:val="Numrodepage"/>
-        <w:sz w:val="16"/>
-        <w:szCs w:val="16"/>
-      </w:rPr>
-      <w:fldChar w:fldCharType="separate"/>
-    </w:r>
-    <w:r>
-      <w:rPr>
-        <w:rStyle w:val="Numrodepage"/>
-        <w:noProof/>
-        <w:sz w:val="16"/>
-        <w:szCs w:val="16"/>
-      </w:rPr>
-      <w:t>22</w:t>
-    </w:r>
-    <w:r>
-      <w:rPr>
-        <w:rStyle w:val="Numrodepage"/>
-        <w:sz w:val="16"/>
-        <w:szCs w:val="16"/>
-      </w:rPr>
-      <w:fldChar w:fldCharType="end"/>
-    </w:r>
-    <w:r>
-      <w:rPr>
-        <w:sz w:val="16"/>
-        <w:szCs w:val="16"/>
-      </w:rPr>
-      <w:tab/>
-      <w:t xml:space="preserve">Dernière </w:t>
-    </w:r>
-    <w:proofErr w:type="spellStart"/>
-    <w:r>
-      <w:rPr>
-        <w:sz w:val="16"/>
-        <w:szCs w:val="16"/>
-      </w:rPr>
-      <w:t>modif</w:t>
-    </w:r>
-    <w:proofErr w:type="spellEnd"/>
-    <w:r>
-      <w:rPr>
-        <w:sz w:val="16"/>
-        <w:szCs w:val="16"/>
-      </w:rPr>
-      <w:t xml:space="preserve"> : </w:t>
-    </w:r>
-    <w:r>
-      <w:rPr>
-        <w:sz w:val="16"/>
-        <w:szCs w:val="16"/>
-      </w:rPr>
-      <w:t>17</w:t>
-    </w:r>
-    <w:r>
-      <w:rPr>
-        <w:sz w:val="16"/>
-        <w:szCs w:val="16"/>
-      </w:rPr>
-      <w:t>.05.2019</w:t>
-    </w:r>
-    <w:r>
-      <w:rPr>
-        <w:rStyle w:val="Numrodepage"/>
-        <w:sz w:val="16"/>
-        <w:szCs w:val="16"/>
-      </w:rPr>
-      <w:tab/>
-    </w:r>
+  </w:p>
+  <w:p/>
+</w:ftr>
+</file>
+
+<file path=word/footer2.xml><?xml version="1.0" encoding="utf-8"?>
+<w:ftr xmlns:wpc="http://schemas.microsoft.com/office/word/2010/wordprocessingCanvas" xmlns:cx="http://schemas.microsoft.com/office/drawing/2014/chartex" xmlns:cx1="http://schemas.microsoft.com/office/drawing/2015/9/8/chartex" xmlns:mc="http://schemas.openxmlformats.org/markup-compatibility/2006" xmlns:o="urn:schemas-microsoft-com:office:office" xmlns:r="http://schemas.openxmlformats.org/officeDocument/2006/relationships" xmlns:m="http://schemas.openxmlformats.org/officeDocument/2006/math" xmlns:v="urn:schemas-microsoft-com:vml" xmlns:wp14="http://schemas.microsoft.com/office/word/2010/wordprocessingDrawing" xmlns:wp="http://schemas.openxmlformats.org/drawingml/2006/wordprocessingDrawing" xmlns:w10="urn:schemas-microsoft-com:office:word" xmlns:w="http://schemas.openxmlformats.org/wordprocessingml/2006/main" xmlns:w14="http://schemas.microsoft.com/office/word/2010/wordml" xmlns:w15="http://schemas.microsoft.com/office/word/2012/wordml" xmlns:w16se="http://schemas.microsoft.com/office/word/2015/wordml/symex" xmlns:wpg="http://schemas.microsoft.com/office/word/2010/wordprocessingGroup" xmlns:wpi="http://schemas.microsoft.com/office/word/2010/wordprocessingInk" xmlns:wne="http://schemas.microsoft.com/office/word/2006/wordml" xmlns:wps="http://schemas.microsoft.com/office/word/2010/wordprocessingShape" mc:Ignorable="w14 w15 w16se wp14">
+  <w:tbl>
+    <w:tblPr>
+      <w:tblStyle w:val="Grilledutableau"/>
+      <w:tblW w:w="0" w:type="auto"/>
+      <w:tblInd w:w="-5" w:type="dxa"/>
+      <w:tblBorders>
+        <w:top w:val="none" w:sz="0" w:space="0" w:color="auto"/>
+        <w:left w:val="none" w:sz="0" w:space="0" w:color="auto"/>
+        <w:bottom w:val="none" w:sz="0" w:space="0" w:color="auto"/>
+        <w:right w:val="none" w:sz="0" w:space="0" w:color="auto"/>
+        <w:insideH w:val="none" w:sz="0" w:space="0" w:color="auto"/>
+        <w:insideV w:val="none" w:sz="0" w:space="0" w:color="auto"/>
+      </w:tblBorders>
+      <w:tblLook w:val="04A0" w:firstRow="1" w:lastRow="0" w:firstColumn="1" w:lastColumn="0" w:noHBand="0" w:noVBand="1"/>
+    </w:tblPr>
+    <w:tblGrid>
+      <w:gridCol w:w="3014"/>
+      <w:gridCol w:w="2924"/>
+      <w:gridCol w:w="3122"/>
+    </w:tblGrid>
+    <w:tr>
+      <w:tc>
+        <w:tcPr>
+          <w:tcW w:w="3014" w:type="dxa"/>
+        </w:tcPr>
+        <w:p>
+          <w:pPr>
+            <w:pStyle w:val="Pieddepage"/>
+            <w:rPr>
+              <w:b/>
+              <w:szCs w:val="24"/>
+            </w:rPr>
+          </w:pPr>
+          <w:r>
+            <w:rPr>
+              <w:b/>
+              <w:szCs w:val="24"/>
+            </w:rPr>
+            <w:t>i-CQ VD Mai 2019</w:t>
+          </w:r>
+        </w:p>
+      </w:tc>
+      <w:tc>
+        <w:tcPr>
+          <w:tcW w:w="2924" w:type="dxa"/>
+        </w:tcPr>
+        <w:p>
+          <w:pPr>
+            <w:pStyle w:val="Pieddepage"/>
+            <w:jc w:val="center"/>
+            <w:rPr>
+              <w:b/>
+              <w:szCs w:val="24"/>
+            </w:rPr>
+          </w:pPr>
+          <w:r>
+            <w:rPr>
+              <w:b/>
+              <w:szCs w:val="24"/>
+            </w:rPr>
+            <w:fldChar w:fldCharType="begin"/>
+          </w:r>
+          <w:r>
+            <w:rPr>
+              <w:b/>
+              <w:szCs w:val="24"/>
+            </w:rPr>
+            <w:instrText>PAGE   \* MERGEFORMAT</w:instrText>
+          </w:r>
+          <w:r>
+            <w:rPr>
+              <w:b/>
+              <w:szCs w:val="24"/>
+            </w:rPr>
+            <w:fldChar w:fldCharType="separate"/>
+          </w:r>
+          <w:r>
+            <w:rPr>
+              <w:b/>
+              <w:noProof/>
+              <w:szCs w:val="24"/>
+            </w:rPr>
+            <w:t>4</w:t>
+          </w:r>
+          <w:r>
+            <w:rPr>
+              <w:b/>
+              <w:szCs w:val="24"/>
+            </w:rPr>
+            <w:fldChar w:fldCharType="end"/>
+          </w:r>
+        </w:p>
+      </w:tc>
+      <w:tc>
+        <w:tcPr>
+          <w:tcW w:w="3122" w:type="dxa"/>
+        </w:tcPr>
+        <w:p>
+          <w:pPr>
+            <w:pStyle w:val="Pieddepage"/>
+            <w:jc w:val="right"/>
+            <w:rPr>
+              <w:b/>
+              <w:szCs w:val="24"/>
+            </w:rPr>
+          </w:pPr>
+          <w:r>
+            <w:rPr>
+              <w:b/>
+              <w:szCs w:val="24"/>
+            </w:rPr>
+            <w:t xml:space="preserve">Dernière </w:t>
+          </w:r>
+          <w:proofErr w:type="spellStart"/>
+          <w:r>
+            <w:rPr>
+              <w:b/>
+              <w:szCs w:val="24"/>
+            </w:rPr>
+            <w:t>modif</w:t>
+          </w:r>
+          <w:proofErr w:type="spellEnd"/>
+          <w:r>
+            <w:rPr>
+              <w:b/>
+              <w:szCs w:val="24"/>
+            </w:rPr>
+            <w:t> : 21.05.19</w:t>
+          </w:r>
+        </w:p>
+      </w:tc>
+    </w:tr>
+  </w:tbl>
+  <w:p>
+    <w:pPr>
+      <w:pStyle w:val="Pieddepage"/>
+    </w:pPr>
+  </w:p>
+</w:ftr>
+</file>
+
+<file path=word/footer3.xml><?xml version="1.0" encoding="utf-8"?>
+<w:ftr xmlns:wpc="http://schemas.microsoft.com/office/word/2010/wordprocessingCanvas" xmlns:cx="http://schemas.microsoft.com/office/drawing/2014/chartex" xmlns:cx1="http://schemas.microsoft.com/office/drawing/2015/9/8/chartex" xmlns:mc="http://schemas.openxmlformats.org/markup-compatibility/2006" xmlns:o="urn:schemas-microsoft-com:office:office" xmlns:r="http://schemas.openxmlformats.org/officeDocument/2006/relationships" xmlns:m="http://schemas.openxmlformats.org/officeDocument/2006/math" xmlns:v="urn:schemas-microsoft-com:vml" xmlns:wp14="http://schemas.microsoft.com/office/word/2010/wordprocessingDrawing" xmlns:wp="http://schemas.openxmlformats.org/drawingml/2006/wordprocessingDrawing" xmlns:w10="urn:schemas-microsoft-com:office:word" xmlns:w="http://schemas.openxmlformats.org/wordprocessingml/2006/main" xmlns:w14="http://schemas.microsoft.com/office/word/2010/wordml" xmlns:w15="http://schemas.microsoft.com/office/word/2012/wordml" xmlns:w16se="http://schemas.microsoft.com/office/word/2015/wordml/symex" xmlns:wpg="http://schemas.microsoft.com/office/word/2010/wordprocessingGroup" xmlns:wpi="http://schemas.microsoft.com/office/word/2010/wordprocessingInk" xmlns:wne="http://schemas.microsoft.com/office/word/2006/wordml" xmlns:wps="http://schemas.microsoft.com/office/word/2010/wordprocessingShape" mc:Ignorable="w14 w15 w16se wp14">
+  <w:tbl>
+    <w:tblPr>
+      <w:tblStyle w:val="Grilledutableau"/>
+      <w:tblW w:w="14034" w:type="dxa"/>
+      <w:tblInd w:w="-5" w:type="dxa"/>
+      <w:tblBorders>
+        <w:top w:val="none" w:sz="0" w:space="0" w:color="auto"/>
+        <w:left w:val="none" w:sz="0" w:space="0" w:color="auto"/>
+        <w:bottom w:val="none" w:sz="0" w:space="0" w:color="auto"/>
+        <w:right w:val="none" w:sz="0" w:space="0" w:color="auto"/>
+        <w:insideH w:val="none" w:sz="0" w:space="0" w:color="auto"/>
+        <w:insideV w:val="none" w:sz="0" w:space="0" w:color="auto"/>
+      </w:tblBorders>
+      <w:tblLook w:val="04A0" w:firstRow="1" w:lastRow="0" w:firstColumn="1" w:lastColumn="0" w:noHBand="0" w:noVBand="1"/>
+    </w:tblPr>
+    <w:tblGrid>
+      <w:gridCol w:w="4678"/>
+      <w:gridCol w:w="4394"/>
+      <w:gridCol w:w="4962"/>
+    </w:tblGrid>
+    <w:tr>
+      <w:tc>
+        <w:tcPr>
+          <w:tcW w:w="4678" w:type="dxa"/>
+        </w:tcPr>
+        <w:p>
+          <w:pPr>
+            <w:pStyle w:val="Pieddepage"/>
+            <w:rPr>
+              <w:b/>
+              <w:szCs w:val="24"/>
+            </w:rPr>
+          </w:pPr>
+          <w:r>
+            <w:rPr>
+              <w:b/>
+              <w:szCs w:val="24"/>
+            </w:rPr>
+            <w:t>i-CQ VD Mai 2019</w:t>
+          </w:r>
+        </w:p>
+      </w:tc>
+      <w:tc>
+        <w:tcPr>
+          <w:tcW w:w="4394" w:type="dxa"/>
+        </w:tcPr>
+        <w:p>
+          <w:pPr>
+            <w:pStyle w:val="Pieddepage"/>
+            <w:jc w:val="center"/>
+            <w:rPr>
+              <w:b/>
+              <w:szCs w:val="24"/>
+            </w:rPr>
+          </w:pPr>
+          <w:r>
+            <w:rPr>
+              <w:b/>
+              <w:szCs w:val="24"/>
+            </w:rPr>
+            <w:fldChar w:fldCharType="begin"/>
+          </w:r>
+          <w:r>
+            <w:rPr>
+              <w:b/>
+              <w:szCs w:val="24"/>
+            </w:rPr>
+            <w:instrText>PAGE   \* MERGEFORMAT</w:instrText>
+          </w:r>
+          <w:r>
+            <w:rPr>
+              <w:b/>
+              <w:szCs w:val="24"/>
+            </w:rPr>
+            <w:fldChar w:fldCharType="separate"/>
+          </w:r>
+          <w:r>
+            <w:rPr>
+              <w:b/>
+              <w:noProof/>
+              <w:szCs w:val="24"/>
+            </w:rPr>
+            <w:t>10</w:t>
+          </w:r>
+          <w:r>
+            <w:rPr>
+              <w:b/>
+              <w:szCs w:val="24"/>
+            </w:rPr>
+            <w:fldChar w:fldCharType="end"/>
+          </w:r>
+        </w:p>
+      </w:tc>
+      <w:tc>
+        <w:tcPr>
+          <w:tcW w:w="4962" w:type="dxa"/>
+        </w:tcPr>
+        <w:p>
+          <w:pPr>
+            <w:pStyle w:val="Pieddepage"/>
+            <w:jc w:val="right"/>
+            <w:rPr>
+              <w:b/>
+              <w:szCs w:val="24"/>
+            </w:rPr>
+          </w:pPr>
+          <w:r>
+            <w:rPr>
+              <w:b/>
+              <w:szCs w:val="24"/>
+            </w:rPr>
+            <w:t xml:space="preserve">Dernière </w:t>
+          </w:r>
+          <w:proofErr w:type="spellStart"/>
+          <w:r>
+            <w:rPr>
+              <w:b/>
+              <w:szCs w:val="24"/>
+            </w:rPr>
+            <w:t>modif</w:t>
+          </w:r>
+          <w:proofErr w:type="spellEnd"/>
+          <w:r>
+            <w:rPr>
+              <w:b/>
+              <w:szCs w:val="24"/>
+            </w:rPr>
+            <w:t> : 21.05.19</w:t>
+          </w:r>
+        </w:p>
+      </w:tc>
+    </w:tr>
+  </w:tbl>
+  <w:p>
+    <w:pPr>
+      <w:pStyle w:val="Pieddepage"/>
+    </w:pPr>
+  </w:p>
+</w:ftr>
+</file>
+
+<file path=word/footer4.xml><?xml version="1.0" encoding="utf-8"?>
+<w:ftr xmlns:wpc="http://schemas.microsoft.com/office/word/2010/wordprocessingCanvas" xmlns:cx="http://schemas.microsoft.com/office/drawing/2014/chartex" xmlns:cx1="http://schemas.microsoft.com/office/drawing/2015/9/8/chartex" xmlns:mc="http://schemas.openxmlformats.org/markup-compatibility/2006" xmlns:o="urn:schemas-microsoft-com:office:office" xmlns:r="http://schemas.openxmlformats.org/officeDocument/2006/relationships" xmlns:m="http://schemas.openxmlformats.org/officeDocument/2006/math" xmlns:v="urn:schemas-microsoft-com:vml" xmlns:wp14="http://schemas.microsoft.com/office/word/2010/wordprocessingDrawing" xmlns:wp="http://schemas.openxmlformats.org/drawingml/2006/wordprocessingDrawing" xmlns:w10="urn:schemas-microsoft-com:office:word" xmlns:w="http://schemas.openxmlformats.org/wordprocessingml/2006/main" xmlns:w14="http://schemas.microsoft.com/office/word/2010/wordml" xmlns:w15="http://schemas.microsoft.com/office/word/2012/wordml" xmlns:w16se="http://schemas.microsoft.com/office/word/2015/wordml/symex" xmlns:wpg="http://schemas.microsoft.com/office/word/2010/wordprocessingGroup" xmlns:wpi="http://schemas.microsoft.com/office/word/2010/wordprocessingInk" xmlns:wne="http://schemas.microsoft.com/office/word/2006/wordml" xmlns:wps="http://schemas.microsoft.com/office/word/2010/wordprocessingShape" mc:Ignorable="w14 w15 w16se wp14">
+  <w:tbl>
+    <w:tblPr>
+      <w:tblStyle w:val="Grilledutableau"/>
+      <w:tblW w:w="14034" w:type="dxa"/>
+      <w:tblInd w:w="-5" w:type="dxa"/>
+      <w:tblLook w:val="04A0" w:firstRow="1" w:lastRow="0" w:firstColumn="1" w:lastColumn="0" w:noHBand="0" w:noVBand="1"/>
+    </w:tblPr>
+    <w:tblGrid>
+      <w:gridCol w:w="4395"/>
+      <w:gridCol w:w="5244"/>
+      <w:gridCol w:w="4395"/>
+    </w:tblGrid>
+    <w:tr>
+      <w:tc>
+        <w:tcPr>
+          <w:tcW w:w="4395" w:type="dxa"/>
+        </w:tcPr>
+        <w:p>
+          <w:pPr>
+            <w:pStyle w:val="Pieddepage"/>
+            <w:jc w:val="center"/>
+          </w:pPr>
+          <w:r>
+            <w:rPr>
+              <w:sz w:val="16"/>
+              <w:szCs w:val="16"/>
+            </w:rPr>
+            <w:t xml:space="preserve">i-CQ VD </w:t>
+          </w:r>
+          <w:r>
+            <w:rPr>
+              <w:sz w:val="16"/>
+              <w:szCs w:val="16"/>
+            </w:rPr>
+            <w:t>Mai 2019</w:t>
+          </w:r>
+        </w:p>
+      </w:tc>
+      <w:tc>
+        <w:tcPr>
+          <w:tcW w:w="5244" w:type="dxa"/>
+        </w:tcPr>
+        <w:p>
+          <w:pPr>
+            <w:pStyle w:val="Pieddepage"/>
+            <w:jc w:val="center"/>
+          </w:pPr>
+          <w:r>
+            <w:fldChar w:fldCharType="begin"/>
+          </w:r>
+          <w:r>
+            <w:instrText>PAGE   \* MERGEFORMAT</w:instrText>
+          </w:r>
+          <w:r>
+            <w:fldChar w:fldCharType="separate"/>
+          </w:r>
+          <w:r>
+            <w:rPr>
+              <w:noProof/>
+            </w:rPr>
+            <w:t>5</w:t>
+          </w:r>
+          <w:r>
+            <w:fldChar w:fldCharType="end"/>
+          </w:r>
+        </w:p>
+      </w:tc>
+      <w:tc>
+        <w:tcPr>
+          <w:tcW w:w="4395" w:type="dxa"/>
+        </w:tcPr>
+        <w:p>
+          <w:pPr>
+            <w:pStyle w:val="Pieddepage"/>
+          </w:pPr>
+          <w:r>
+            <w:rPr>
+              <w:sz w:val="16"/>
+              <w:szCs w:val="16"/>
+            </w:rPr>
+            <w:t xml:space="preserve">Dernière </w:t>
+          </w:r>
+          <w:proofErr w:type="spellStart"/>
+          <w:r>
+            <w:rPr>
+              <w:sz w:val="16"/>
+              <w:szCs w:val="16"/>
+            </w:rPr>
+            <w:t>modif</w:t>
+          </w:r>
+          <w:proofErr w:type="spellEnd"/>
+          <w:r>
+            <w:rPr>
+              <w:sz w:val="16"/>
+              <w:szCs w:val="16"/>
+            </w:rPr>
+            <w:t> : 21.05.19</w:t>
+          </w:r>
+        </w:p>
+      </w:tc>
+    </w:tr>
+  </w:tbl>
+  <w:p>
+    <w:pPr>
+      <w:tabs>
+        <w:tab w:val="left" w:pos="4299"/>
+      </w:tabs>
+    </w:pPr>
+  </w:p>
+</w:ftr>
+</file>
+
+<file path=word/footer5.xml><?xml version="1.0" encoding="utf-8"?>
+<w:ftr xmlns:wpc="http://schemas.microsoft.com/office/word/2010/wordprocessingCanvas" xmlns:cx="http://schemas.microsoft.com/office/drawing/2014/chartex" xmlns:cx1="http://schemas.microsoft.com/office/drawing/2015/9/8/chartex" xmlns:mc="http://schemas.openxmlformats.org/markup-compatibility/2006" xmlns:o="urn:schemas-microsoft-com:office:office" xmlns:r="http://schemas.openxmlformats.org/officeDocument/2006/relationships" xmlns:m="http://schemas.openxmlformats.org/officeDocument/2006/math" xmlns:v="urn:schemas-microsoft-com:vml" xmlns:wp14="http://schemas.microsoft.com/office/word/2010/wordprocessingDrawing" xmlns:wp="http://schemas.openxmlformats.org/drawingml/2006/wordprocessingDrawing" xmlns:w10="urn:schemas-microsoft-com:office:word" xmlns:w="http://schemas.openxmlformats.org/wordprocessingml/2006/main" xmlns:w14="http://schemas.microsoft.com/office/word/2010/wordml" xmlns:w15="http://schemas.microsoft.com/office/word/2012/wordml" xmlns:w16se="http://schemas.microsoft.com/office/word/2015/wordml/symex" xmlns:wpg="http://schemas.microsoft.com/office/word/2010/wordprocessingGroup" xmlns:wpi="http://schemas.microsoft.com/office/word/2010/wordprocessingInk" xmlns:wne="http://schemas.microsoft.com/office/word/2006/wordml" xmlns:wps="http://schemas.microsoft.com/office/word/2010/wordprocessingShape" mc:Ignorable="w14 w15 w16se wp14">
+  <w:tbl>
+    <w:tblPr>
+      <w:tblStyle w:val="Grilledutableau"/>
+      <w:tblW w:w="0" w:type="auto"/>
+      <w:tblInd w:w="-5" w:type="dxa"/>
+      <w:tblBorders>
+        <w:top w:val="none" w:sz="0" w:space="0" w:color="auto"/>
+        <w:left w:val="none" w:sz="0" w:space="0" w:color="auto"/>
+        <w:bottom w:val="none" w:sz="0" w:space="0" w:color="auto"/>
+        <w:right w:val="none" w:sz="0" w:space="0" w:color="auto"/>
+        <w:insideH w:val="none" w:sz="0" w:space="0" w:color="auto"/>
+        <w:insideV w:val="none" w:sz="0" w:space="0" w:color="auto"/>
+      </w:tblBorders>
+      <w:tblLook w:val="04A0" w:firstRow="1" w:lastRow="0" w:firstColumn="1" w:lastColumn="0" w:noHBand="0" w:noVBand="1"/>
+    </w:tblPr>
+    <w:tblGrid>
+      <w:gridCol w:w="3014"/>
+      <w:gridCol w:w="2924"/>
+      <w:gridCol w:w="3122"/>
+    </w:tblGrid>
+    <w:tr>
+      <w:tc>
+        <w:tcPr>
+          <w:tcW w:w="3014" w:type="dxa"/>
+        </w:tcPr>
+        <w:p>
+          <w:pPr>
+            <w:pStyle w:val="Pieddepage"/>
+            <w:rPr>
+              <w:b/>
+              <w:szCs w:val="24"/>
+            </w:rPr>
+          </w:pPr>
+          <w:r>
+            <w:rPr>
+              <w:b/>
+              <w:szCs w:val="24"/>
+            </w:rPr>
+            <w:t>i-CQ VD Mai 2019</w:t>
+          </w:r>
+        </w:p>
+      </w:tc>
+      <w:tc>
+        <w:tcPr>
+          <w:tcW w:w="2924" w:type="dxa"/>
+        </w:tcPr>
+        <w:p>
+          <w:pPr>
+            <w:pStyle w:val="Pieddepage"/>
+            <w:jc w:val="center"/>
+            <w:rPr>
+              <w:b/>
+              <w:szCs w:val="24"/>
+            </w:rPr>
+          </w:pPr>
+          <w:r>
+            <w:rPr>
+              <w:b/>
+              <w:szCs w:val="24"/>
+            </w:rPr>
+            <w:fldChar w:fldCharType="begin"/>
+          </w:r>
+          <w:r>
+            <w:rPr>
+              <w:b/>
+              <w:szCs w:val="24"/>
+            </w:rPr>
+            <w:instrText>PAGE   \* MERGEFORMAT</w:instrText>
+          </w:r>
+          <w:r>
+            <w:rPr>
+              <w:b/>
+              <w:szCs w:val="24"/>
+            </w:rPr>
+            <w:fldChar w:fldCharType="separate"/>
+          </w:r>
+          <w:r>
+            <w:rPr>
+              <w:b/>
+              <w:noProof/>
+              <w:szCs w:val="24"/>
+            </w:rPr>
+            <w:t>12</w:t>
+          </w:r>
+          <w:r>
+            <w:rPr>
+              <w:b/>
+              <w:szCs w:val="24"/>
+            </w:rPr>
+            <w:fldChar w:fldCharType="end"/>
+          </w:r>
+        </w:p>
+      </w:tc>
+      <w:tc>
+        <w:tcPr>
+          <w:tcW w:w="3122" w:type="dxa"/>
+        </w:tcPr>
+        <w:p>
+          <w:pPr>
+            <w:pStyle w:val="Pieddepage"/>
+            <w:jc w:val="right"/>
+            <w:rPr>
+              <w:b/>
+              <w:szCs w:val="24"/>
+            </w:rPr>
+          </w:pPr>
+          <w:r>
+            <w:rPr>
+              <w:b/>
+              <w:szCs w:val="24"/>
+            </w:rPr>
+            <w:t xml:space="preserve">Dernière </w:t>
+          </w:r>
+          <w:proofErr w:type="spellStart"/>
+          <w:r>
+            <w:rPr>
+              <w:b/>
+              <w:szCs w:val="24"/>
+            </w:rPr>
+            <w:t>modif</w:t>
+          </w:r>
+          <w:proofErr w:type="spellEnd"/>
+          <w:r>
+            <w:rPr>
+              <w:b/>
+              <w:szCs w:val="24"/>
+            </w:rPr>
+            <w:t> : 21.05.19</w:t>
+          </w:r>
+        </w:p>
+      </w:tc>
+    </w:tr>
+  </w:tbl>
+  <w:p>
+    <w:pPr>
+      <w:pStyle w:val="Pieddepage"/>
+    </w:pPr>
+  </w:p>
+</w:ftr>
+</file>
+
+<file path=word/footer6.xml><?xml version="1.0" encoding="utf-8"?>
+<w:ftr xmlns:wpc="http://schemas.microsoft.com/office/word/2010/wordprocessingCanvas" xmlns:cx="http://schemas.microsoft.com/office/drawing/2014/chartex" xmlns:cx1="http://schemas.microsoft.com/office/drawing/2015/9/8/chartex" xmlns:mc="http://schemas.openxmlformats.org/markup-compatibility/2006" xmlns:o="urn:schemas-microsoft-com:office:office" xmlns:r="http://schemas.openxmlformats.org/officeDocument/2006/relationships" xmlns:m="http://schemas.openxmlformats.org/officeDocument/2006/math" xmlns:v="urn:schemas-microsoft-com:vml" xmlns:wp14="http://schemas.microsoft.com/office/word/2010/wordprocessingDrawing" xmlns:wp="http://schemas.openxmlformats.org/drawingml/2006/wordprocessingDrawing" xmlns:w10="urn:schemas-microsoft-com:office:word" xmlns:w="http://schemas.openxmlformats.org/wordprocessingml/2006/main" xmlns:w14="http://schemas.microsoft.com/office/word/2010/wordml" xmlns:w15="http://schemas.microsoft.com/office/word/2012/wordml" xmlns:w16se="http://schemas.microsoft.com/office/word/2015/wordml/symex" xmlns:wpg="http://schemas.microsoft.com/office/word/2010/wordprocessingGroup" xmlns:wpi="http://schemas.microsoft.com/office/word/2010/wordprocessingInk" xmlns:wne="http://schemas.microsoft.com/office/word/2006/wordml" xmlns:wps="http://schemas.microsoft.com/office/word/2010/wordprocessingShape" mc:Ignorable="w14 w15 w16se wp14">
+  <w:tbl>
+    <w:tblPr>
+      <w:tblStyle w:val="Grilledutableau"/>
+      <w:tblW w:w="0" w:type="auto"/>
+      <w:tblInd w:w="-5" w:type="dxa"/>
+      <w:tblLook w:val="04A0" w:firstRow="1" w:lastRow="0" w:firstColumn="1" w:lastColumn="0" w:noHBand="0" w:noVBand="1"/>
+    </w:tblPr>
+    <w:tblGrid>
+      <w:gridCol w:w="3014"/>
+      <w:gridCol w:w="2924"/>
+      <w:gridCol w:w="3122"/>
+    </w:tblGrid>
+    <w:tr>
+      <w:tc>
+        <w:tcPr>
+          <w:tcW w:w="3014" w:type="dxa"/>
+        </w:tcPr>
+        <w:p>
+          <w:pPr>
+            <w:pStyle w:val="Pieddepage"/>
+          </w:pPr>
+          <w:r>
+            <w:rPr>
+              <w:sz w:val="16"/>
+              <w:szCs w:val="16"/>
+            </w:rPr>
+            <w:t xml:space="preserve">i-CQ VD </w:t>
+          </w:r>
+          <w:r>
+            <w:rPr>
+              <w:sz w:val="16"/>
+              <w:szCs w:val="16"/>
+            </w:rPr>
+            <w:t>Mai 2019</w:t>
+          </w:r>
+        </w:p>
+      </w:tc>
+      <w:tc>
+        <w:tcPr>
+          <w:tcW w:w="2924" w:type="dxa"/>
+        </w:tcPr>
+        <w:p>
+          <w:pPr>
+            <w:pStyle w:val="Pieddepage"/>
+          </w:pPr>
+          <w:r>
+            <w:fldChar w:fldCharType="begin"/>
+          </w:r>
+          <w:r>
+            <w:instrText>PAGE   \* MERGEFORMAT</w:instrText>
+          </w:r>
+          <w:r>
+            <w:fldChar w:fldCharType="separate"/>
+          </w:r>
+          <w:r>
+            <w:rPr>
+              <w:noProof/>
+            </w:rPr>
+            <w:t>11</w:t>
+          </w:r>
+          <w:r>
+            <w:fldChar w:fldCharType="end"/>
+          </w:r>
+        </w:p>
+      </w:tc>
+      <w:tc>
+        <w:tcPr>
+          <w:tcW w:w="3122" w:type="dxa"/>
+        </w:tcPr>
+        <w:p>
+          <w:pPr>
+            <w:pStyle w:val="Pieddepage"/>
+          </w:pPr>
+          <w:r>
+            <w:rPr>
+              <w:sz w:val="16"/>
+              <w:szCs w:val="16"/>
+            </w:rPr>
+            <w:t xml:space="preserve">Dernière </w:t>
+          </w:r>
+          <w:proofErr w:type="spellStart"/>
+          <w:r>
+            <w:rPr>
+              <w:sz w:val="16"/>
+              <w:szCs w:val="16"/>
+            </w:rPr>
+            <w:t>modif</w:t>
+          </w:r>
+          <w:proofErr w:type="spellEnd"/>
+          <w:r>
+            <w:rPr>
+              <w:sz w:val="16"/>
+              <w:szCs w:val="16"/>
+            </w:rPr>
+            <w:t> : 21.05.19</w:t>
+          </w:r>
+        </w:p>
+      </w:tc>
+    </w:tr>
+  </w:tbl>
+  <w:p/>
+</w:ftr>
+</file>
+
+<file path=word/footer7.xml><?xml version="1.0" encoding="utf-8"?>
+<w:ftr xmlns:wpc="http://schemas.microsoft.com/office/word/2010/wordprocessingCanvas" xmlns:cx="http://schemas.microsoft.com/office/drawing/2014/chartex" xmlns:cx1="http://schemas.microsoft.com/office/drawing/2015/9/8/chartex" xmlns:mc="http://schemas.openxmlformats.org/markup-compatibility/2006" xmlns:o="urn:schemas-microsoft-com:office:office" xmlns:r="http://schemas.openxmlformats.org/officeDocument/2006/relationships" xmlns:m="http://schemas.openxmlformats.org/officeDocument/2006/math" xmlns:v="urn:schemas-microsoft-com:vml" xmlns:wp14="http://schemas.microsoft.com/office/word/2010/wordprocessingDrawing" xmlns:wp="http://schemas.openxmlformats.org/drawingml/2006/wordprocessingDrawing" xmlns:w10="urn:schemas-microsoft-com:office:word" xmlns:w="http://schemas.openxmlformats.org/wordprocessingml/2006/main" xmlns:w14="http://schemas.microsoft.com/office/word/2010/wordml" xmlns:w15="http://schemas.microsoft.com/office/word/2012/wordml" xmlns:w16se="http://schemas.microsoft.com/office/word/2015/wordml/symex" xmlns:wpg="http://schemas.microsoft.com/office/word/2010/wordprocessingGroup" xmlns:wpi="http://schemas.microsoft.com/office/word/2010/wordprocessingInk" xmlns:wne="http://schemas.microsoft.com/office/word/2006/wordml" xmlns:wps="http://schemas.microsoft.com/office/word/2010/wordprocessingShape" mc:Ignorable="w14 w15 w16se wp14">
+  <w:tbl>
+    <w:tblPr>
+      <w:tblStyle w:val="Grilledutableau"/>
+      <w:tblW w:w="14034" w:type="dxa"/>
+      <w:tblInd w:w="-5" w:type="dxa"/>
+      <w:tblBorders>
+        <w:top w:val="none" w:sz="0" w:space="0" w:color="auto"/>
+        <w:left w:val="none" w:sz="0" w:space="0" w:color="auto"/>
+        <w:bottom w:val="none" w:sz="0" w:space="0" w:color="auto"/>
+        <w:right w:val="none" w:sz="0" w:space="0" w:color="auto"/>
+        <w:insideH w:val="none" w:sz="0" w:space="0" w:color="auto"/>
+        <w:insideV w:val="none" w:sz="0" w:space="0" w:color="auto"/>
+      </w:tblBorders>
+      <w:tblLook w:val="04A0" w:firstRow="1" w:lastRow="0" w:firstColumn="1" w:lastColumn="0" w:noHBand="0" w:noVBand="1"/>
+    </w:tblPr>
+    <w:tblGrid>
+      <w:gridCol w:w="4678"/>
+      <w:gridCol w:w="4394"/>
+      <w:gridCol w:w="4962"/>
+    </w:tblGrid>
+    <w:tr>
+      <w:tc>
+        <w:tcPr>
+          <w:tcW w:w="4678" w:type="dxa"/>
+        </w:tcPr>
+        <w:p>
+          <w:pPr>
+            <w:pStyle w:val="Pieddepage"/>
+            <w:rPr>
+              <w:b/>
+              <w:szCs w:val="24"/>
+            </w:rPr>
+          </w:pPr>
+          <w:r>
+            <w:rPr>
+              <w:b/>
+              <w:szCs w:val="24"/>
+            </w:rPr>
+            <w:t>i-CQ VD Mai 2019</w:t>
+          </w:r>
+        </w:p>
+      </w:tc>
+      <w:tc>
+        <w:tcPr>
+          <w:tcW w:w="4394" w:type="dxa"/>
+        </w:tcPr>
+        <w:p>
+          <w:pPr>
+            <w:pStyle w:val="Pieddepage"/>
+            <w:jc w:val="center"/>
+            <w:rPr>
+              <w:b/>
+              <w:szCs w:val="24"/>
+            </w:rPr>
+          </w:pPr>
+          <w:r>
+            <w:rPr>
+              <w:b/>
+              <w:szCs w:val="24"/>
+            </w:rPr>
+            <w:fldChar w:fldCharType="begin"/>
+          </w:r>
+          <w:r>
+            <w:rPr>
+              <w:b/>
+              <w:szCs w:val="24"/>
+            </w:rPr>
+            <w:instrText>PAGE   \* MERGEFORMAT</w:instrText>
+          </w:r>
+          <w:r>
+            <w:rPr>
+              <w:b/>
+              <w:szCs w:val="24"/>
+            </w:rPr>
+            <w:fldChar w:fldCharType="separate"/>
+          </w:r>
+          <w:r>
+            <w:rPr>
+              <w:b/>
+              <w:noProof/>
+              <w:szCs w:val="24"/>
+            </w:rPr>
+            <w:t>17</w:t>
+          </w:r>
+          <w:r>
+            <w:rPr>
+              <w:b/>
+              <w:szCs w:val="24"/>
+            </w:rPr>
+            <w:fldChar w:fldCharType="end"/>
+          </w:r>
+        </w:p>
+      </w:tc>
+      <w:tc>
+        <w:tcPr>
+          <w:tcW w:w="4962" w:type="dxa"/>
+        </w:tcPr>
+        <w:p>
+          <w:pPr>
+            <w:pStyle w:val="Pieddepage"/>
+            <w:jc w:val="right"/>
+            <w:rPr>
+              <w:b/>
+              <w:szCs w:val="24"/>
+            </w:rPr>
+          </w:pPr>
+          <w:r>
+            <w:rPr>
+              <w:b/>
+              <w:szCs w:val="24"/>
+            </w:rPr>
+            <w:t xml:space="preserve">Dernière </w:t>
+          </w:r>
+          <w:proofErr w:type="spellStart"/>
+          <w:r>
+            <w:rPr>
+              <w:b/>
+              <w:szCs w:val="24"/>
+            </w:rPr>
+            <w:t>modif</w:t>
+          </w:r>
+          <w:proofErr w:type="spellEnd"/>
+          <w:r>
+            <w:rPr>
+              <w:b/>
+              <w:szCs w:val="24"/>
+            </w:rPr>
+            <w:t> : 21.05.19</w:t>
+          </w:r>
+        </w:p>
+      </w:tc>
+    </w:tr>
+  </w:tbl>
+  <w:p>
+    <w:pPr>
+      <w:pStyle w:val="Pieddepage"/>
+    </w:pPr>
+  </w:p>
+</w:ftr>
+</file>
+
+<file path=word/footer8.xml><?xml version="1.0" encoding="utf-8"?>
+<w:ftr xmlns:wpc="http://schemas.microsoft.com/office/word/2010/wordprocessingCanvas" xmlns:cx="http://schemas.microsoft.com/office/drawing/2014/chartex" xmlns:cx1="http://schemas.microsoft.com/office/drawing/2015/9/8/chartex" xmlns:mc="http://schemas.openxmlformats.org/markup-compatibility/2006" xmlns:o="urn:schemas-microsoft-com:office:office" xmlns:r="http://schemas.openxmlformats.org/officeDocument/2006/relationships" xmlns:m="http://schemas.openxmlformats.org/officeDocument/2006/math" xmlns:v="urn:schemas-microsoft-com:vml" xmlns:wp14="http://schemas.microsoft.com/office/word/2010/wordprocessingDrawing" xmlns:wp="http://schemas.openxmlformats.org/drawingml/2006/wordprocessingDrawing" xmlns:w10="urn:schemas-microsoft-com:office:word" xmlns:w="http://schemas.openxmlformats.org/wordprocessingml/2006/main" xmlns:w14="http://schemas.microsoft.com/office/word/2010/wordml" xmlns:w15="http://schemas.microsoft.com/office/word/2012/wordml" xmlns:w16se="http://schemas.microsoft.com/office/word/2015/wordml/symex" xmlns:wpg="http://schemas.microsoft.com/office/word/2010/wordprocessingGroup" xmlns:wpi="http://schemas.microsoft.com/office/word/2010/wordprocessingInk" xmlns:wne="http://schemas.microsoft.com/office/word/2006/wordml" xmlns:wps="http://schemas.microsoft.com/office/word/2010/wordprocessingShape" mc:Ignorable="w14 w15 w16se wp14">
+  <w:tbl>
+    <w:tblPr>
+      <w:tblStyle w:val="Grilledutableau"/>
+      <w:tblW w:w="0" w:type="auto"/>
+      <w:tblInd w:w="-5" w:type="dxa"/>
+      <w:tblLook w:val="04A0" w:firstRow="1" w:lastRow="0" w:firstColumn="1" w:lastColumn="0" w:noHBand="0" w:noVBand="1"/>
+    </w:tblPr>
+    <w:tblGrid>
+      <w:gridCol w:w="3014"/>
+      <w:gridCol w:w="2924"/>
+      <w:gridCol w:w="3122"/>
+    </w:tblGrid>
+    <w:tr>
+      <w:tc>
+        <w:tcPr>
+          <w:tcW w:w="3014" w:type="dxa"/>
+        </w:tcPr>
+        <w:p>
+          <w:pPr>
+            <w:pStyle w:val="Pieddepage"/>
+          </w:pPr>
+          <w:r>
+            <w:rPr>
+              <w:sz w:val="16"/>
+              <w:szCs w:val="16"/>
+            </w:rPr>
+            <w:t xml:space="preserve">i-CQ VD </w:t>
+          </w:r>
+          <w:r>
+            <w:rPr>
+              <w:sz w:val="16"/>
+              <w:szCs w:val="16"/>
+            </w:rPr>
+            <w:t>Mai 2019</w:t>
+          </w:r>
+        </w:p>
+      </w:tc>
+      <w:tc>
+        <w:tcPr>
+          <w:tcW w:w="2924" w:type="dxa"/>
+        </w:tcPr>
+        <w:p>
+          <w:pPr>
+            <w:pStyle w:val="Pieddepage"/>
+          </w:pPr>
+          <w:r>
+            <w:fldChar w:fldCharType="begin"/>
+          </w:r>
+          <w:r>
+            <w:instrText>PAGE   \* MERGEFORMAT</w:instrText>
+          </w:r>
+          <w:r>
+            <w:fldChar w:fldCharType="separate"/>
+          </w:r>
+          <w:r>
+            <w:rPr>
+              <w:noProof/>
+            </w:rPr>
+            <w:t>17</w:t>
+          </w:r>
+          <w:r>
+            <w:fldChar w:fldCharType="end"/>
+          </w:r>
+        </w:p>
+      </w:tc>
+      <w:tc>
+        <w:tcPr>
+          <w:tcW w:w="3122" w:type="dxa"/>
+        </w:tcPr>
+        <w:p>
+          <w:pPr>
+            <w:pStyle w:val="Pieddepage"/>
+          </w:pPr>
+          <w:r>
+            <w:rPr>
+              <w:sz w:val="16"/>
+              <w:szCs w:val="16"/>
+            </w:rPr>
+            <w:t xml:space="preserve">Dernière </w:t>
+          </w:r>
+          <w:proofErr w:type="spellStart"/>
+          <w:r>
+            <w:rPr>
+              <w:sz w:val="16"/>
+              <w:szCs w:val="16"/>
+            </w:rPr>
+            <w:t>modif</w:t>
+          </w:r>
+          <w:proofErr w:type="spellEnd"/>
+          <w:r>
+            <w:rPr>
+              <w:sz w:val="16"/>
+              <w:szCs w:val="16"/>
+            </w:rPr>
+            <w:t> : 21.05.19</w:t>
+          </w:r>
+        </w:p>
+      </w:tc>
+    </w:tr>
+  </w:tbl>
+  <w:p/>
+</w:ftr>
+</file>
+
+<file path=word/footer9.xml><?xml version="1.0" encoding="utf-8"?>
+<w:ftr xmlns:wpc="http://schemas.microsoft.com/office/word/2010/wordprocessingCanvas" xmlns:cx="http://schemas.microsoft.com/office/drawing/2014/chartex" xmlns:cx1="http://schemas.microsoft.com/office/drawing/2015/9/8/chartex" xmlns:mc="http://schemas.openxmlformats.org/markup-compatibility/2006" xmlns:o="urn:schemas-microsoft-com:office:office" xmlns:r="http://schemas.openxmlformats.org/officeDocument/2006/relationships" xmlns:m="http://schemas.openxmlformats.org/officeDocument/2006/math" xmlns:v="urn:schemas-microsoft-com:vml" xmlns:wp14="http://schemas.microsoft.com/office/word/2010/wordprocessingDrawing" xmlns:wp="http://schemas.openxmlformats.org/drawingml/2006/wordprocessingDrawing" xmlns:w10="urn:schemas-microsoft-com:office:word" xmlns:w="http://schemas.openxmlformats.org/wordprocessingml/2006/main" xmlns:w14="http://schemas.microsoft.com/office/word/2010/wordml" xmlns:w15="http://schemas.microsoft.com/office/word/2012/wordml" xmlns:w16se="http://schemas.microsoft.com/office/word/2015/wordml/symex" xmlns:wpg="http://schemas.microsoft.com/office/word/2010/wordprocessingGroup" xmlns:wpi="http://schemas.microsoft.com/office/word/2010/wordprocessingInk" xmlns:wne="http://schemas.microsoft.com/office/word/2006/wordml" xmlns:wps="http://schemas.microsoft.com/office/word/2010/wordprocessingShape" mc:Ignorable="w14 w15 w16se wp14">
+  <w:tbl>
+    <w:tblPr>
+      <w:tblStyle w:val="Grilledutableau"/>
+      <w:tblW w:w="0" w:type="auto"/>
+      <w:tblInd w:w="-5" w:type="dxa"/>
+      <w:tblBorders>
+        <w:top w:val="none" w:sz="0" w:space="0" w:color="auto"/>
+        <w:left w:val="none" w:sz="0" w:space="0" w:color="auto"/>
+        <w:bottom w:val="none" w:sz="0" w:space="0" w:color="auto"/>
+        <w:right w:val="none" w:sz="0" w:space="0" w:color="auto"/>
+        <w:insideH w:val="none" w:sz="0" w:space="0" w:color="auto"/>
+        <w:insideV w:val="none" w:sz="0" w:space="0" w:color="auto"/>
+      </w:tblBorders>
+      <w:tblLook w:val="04A0" w:firstRow="1" w:lastRow="0" w:firstColumn="1" w:lastColumn="0" w:noHBand="0" w:noVBand="1"/>
+    </w:tblPr>
+    <w:tblGrid>
+      <w:gridCol w:w="3014"/>
+      <w:gridCol w:w="2924"/>
+      <w:gridCol w:w="3122"/>
+    </w:tblGrid>
+    <w:tr>
+      <w:tc>
+        <w:tcPr>
+          <w:tcW w:w="3014" w:type="dxa"/>
+        </w:tcPr>
+        <w:p>
+          <w:pPr>
+            <w:pStyle w:val="Pieddepage"/>
+            <w:rPr>
+              <w:b/>
+              <w:szCs w:val="24"/>
+            </w:rPr>
+          </w:pPr>
+          <w:r>
+            <w:rPr>
+              <w:b/>
+              <w:szCs w:val="24"/>
+            </w:rPr>
+            <w:t>i-CQ VD Mai 2019</w:t>
+          </w:r>
+        </w:p>
+      </w:tc>
+      <w:tc>
+        <w:tcPr>
+          <w:tcW w:w="2924" w:type="dxa"/>
+        </w:tcPr>
+        <w:p>
+          <w:pPr>
+            <w:pStyle w:val="Pieddepage"/>
+            <w:jc w:val="center"/>
+            <w:rPr>
+              <w:b/>
+              <w:szCs w:val="24"/>
+            </w:rPr>
+          </w:pPr>
+          <w:r>
+            <w:rPr>
+              <w:b/>
+              <w:szCs w:val="24"/>
+            </w:rPr>
+            <w:fldChar w:fldCharType="begin"/>
+          </w:r>
+          <w:r>
+            <w:rPr>
+              <w:b/>
+              <w:szCs w:val="24"/>
+            </w:rPr>
+            <w:instrText>PAGE   \* MERGEFORMAT</w:instrText>
+          </w:r>
+          <w:r>
+            <w:rPr>
+              <w:b/>
+              <w:szCs w:val="24"/>
+            </w:rPr>
+            <w:fldChar w:fldCharType="separate"/>
+          </w:r>
+          <w:r>
+            <w:rPr>
+              <w:b/>
+              <w:noProof/>
+              <w:szCs w:val="24"/>
+            </w:rPr>
+            <w:t>22</w:t>
+          </w:r>
+          <w:r>
+            <w:rPr>
+              <w:b/>
+              <w:szCs w:val="24"/>
+            </w:rPr>
+            <w:fldChar w:fldCharType="end"/>
+          </w:r>
+        </w:p>
+      </w:tc>
+      <w:tc>
+        <w:tcPr>
+          <w:tcW w:w="3122" w:type="dxa"/>
+        </w:tcPr>
+        <w:p>
+          <w:pPr>
+            <w:pStyle w:val="Pieddepage"/>
+            <w:jc w:val="right"/>
+            <w:rPr>
+              <w:b/>
+              <w:szCs w:val="24"/>
+            </w:rPr>
+          </w:pPr>
+          <w:r>
+            <w:rPr>
+              <w:b/>
+              <w:szCs w:val="24"/>
+            </w:rPr>
+            <w:t xml:space="preserve">Dernière </w:t>
+          </w:r>
+          <w:proofErr w:type="spellStart"/>
+          <w:r>
+            <w:rPr>
+              <w:b/>
+              <w:szCs w:val="24"/>
+            </w:rPr>
+            <w:t>modif</w:t>
+          </w:r>
+          <w:proofErr w:type="spellEnd"/>
+          <w:r>
+            <w:rPr>
+              <w:b/>
+              <w:szCs w:val="24"/>
+            </w:rPr>
+            <w:t> : 21.05.19</w:t>
+          </w:r>
+        </w:p>
+      </w:tc>
+    </w:tr>
+  </w:tbl>
+  <w:p>
+    <w:pPr>
+      <w:pStyle w:val="Pieddepage"/>
+    </w:pPr>
   </w:p>
 </w:ftr>
 </file>
@@ -8160,19 +9105,425 @@
       </w:pBdr>
       <w:rPr>
         <w:sz w:val="32"/>
+        <w:szCs w:val="32"/>
+      </w:rPr>
+    </w:pPr>
+  </w:p>
+  <w:p/>
+</w:hdr>
+</file>
+
+<file path=word/header2.xml><?xml version="1.0" encoding="utf-8"?>
+<w:hdr xmlns:wpc="http://schemas.microsoft.com/office/word/2010/wordprocessingCanvas" xmlns:cx="http://schemas.microsoft.com/office/drawing/2014/chartex" xmlns:cx1="http://schemas.microsoft.com/office/drawing/2015/9/8/chartex" xmlns:mc="http://schemas.openxmlformats.org/markup-compatibility/2006" xmlns:o="urn:schemas-microsoft-com:office:office" xmlns:r="http://schemas.openxmlformats.org/officeDocument/2006/relationships" xmlns:m="http://schemas.openxmlformats.org/officeDocument/2006/math" xmlns:v="urn:schemas-microsoft-com:vml" xmlns:wp14="http://schemas.microsoft.com/office/word/2010/wordprocessingDrawing" xmlns:wp="http://schemas.openxmlformats.org/drawingml/2006/wordprocessingDrawing" xmlns:w10="urn:schemas-microsoft-com:office:word" xmlns:w="http://schemas.openxmlformats.org/wordprocessingml/2006/main" xmlns:w14="http://schemas.microsoft.com/office/word/2010/wordml" xmlns:w15="http://schemas.microsoft.com/office/word/2012/wordml" xmlns:w16se="http://schemas.microsoft.com/office/word/2015/wordml/symex" xmlns:wpg="http://schemas.microsoft.com/office/word/2010/wordprocessingGroup" xmlns:wpi="http://schemas.microsoft.com/office/word/2010/wordprocessingInk" xmlns:wne="http://schemas.microsoft.com/office/word/2006/wordml" xmlns:wps="http://schemas.microsoft.com/office/word/2010/wordprocessingShape" mc:Ignorable="w14 w15 w16se wp14">
+  <w:tbl>
+    <w:tblPr>
+      <w:tblStyle w:val="Grilledutableau"/>
+      <w:tblW w:w="0" w:type="auto"/>
+      <w:tblBorders>
+        <w:top w:val="none" w:sz="0" w:space="0" w:color="auto"/>
+        <w:left w:val="none" w:sz="0" w:space="0" w:color="auto"/>
+        <w:bottom w:val="none" w:sz="0" w:space="0" w:color="auto"/>
+        <w:right w:val="none" w:sz="0" w:space="0" w:color="auto"/>
+        <w:insideH w:val="none" w:sz="0" w:space="0" w:color="auto"/>
+        <w:insideV w:val="none" w:sz="0" w:space="0" w:color="auto"/>
+      </w:tblBorders>
+      <w:tblLook w:val="04A0" w:firstRow="1" w:lastRow="0" w:firstColumn="1" w:lastColumn="0" w:noHBand="0" w:noVBand="1"/>
+    </w:tblPr>
+    <w:tblGrid>
+      <w:gridCol w:w="4664"/>
+      <w:gridCol w:w="4664"/>
+      <w:gridCol w:w="4664"/>
+    </w:tblGrid>
+    <w:tr>
+      <w:tc>
+        <w:tcPr>
+          <w:tcW w:w="4664" w:type="dxa"/>
+        </w:tcPr>
+        <w:p>
+          <w:pPr>
+            <w:rPr>
+              <w:b/>
+            </w:rPr>
+          </w:pPr>
+          <w:r>
+            <w:rPr>
+              <w:b/>
+            </w:rPr>
+            <w:t>Niels GERMANN</w:t>
+          </w:r>
+        </w:p>
+      </w:tc>
+      <w:tc>
+        <w:tcPr>
+          <w:tcW w:w="4664" w:type="dxa"/>
+        </w:tcPr>
+        <w:p>
+          <w:pPr>
+            <w:jc w:val="center"/>
+            <w:rPr>
+              <w:b/>
+            </w:rPr>
+          </w:pPr>
+          <w:r>
+            <w:rPr>
+              <w:b/>
+            </w:rPr>
+            <w:t>Dossier de projet</w:t>
+          </w:r>
+        </w:p>
+      </w:tc>
+      <w:tc>
+        <w:tcPr>
+          <w:tcW w:w="4664" w:type="dxa"/>
+        </w:tcPr>
+        <w:p>
+          <w:pPr>
+            <w:jc w:val="right"/>
+            <w:rPr>
+              <w:b/>
+            </w:rPr>
+          </w:pPr>
+          <w:r>
+            <w:rPr>
+              <w:b/>
+            </w:rPr>
+            <w:t>TPI</w:t>
+          </w:r>
+        </w:p>
+      </w:tc>
+    </w:tr>
+  </w:tbl>
+  <w:p/>
+</w:hdr>
+</file>
+
+<file path=word/header3.xml><?xml version="1.0" encoding="utf-8"?>
+<w:hdr xmlns:wpc="http://schemas.microsoft.com/office/word/2010/wordprocessingCanvas" xmlns:cx="http://schemas.microsoft.com/office/drawing/2014/chartex" xmlns:cx1="http://schemas.microsoft.com/office/drawing/2015/9/8/chartex" xmlns:mc="http://schemas.openxmlformats.org/markup-compatibility/2006" xmlns:o="urn:schemas-microsoft-com:office:office" xmlns:r="http://schemas.openxmlformats.org/officeDocument/2006/relationships" xmlns:m="http://schemas.openxmlformats.org/officeDocument/2006/math" xmlns:v="urn:schemas-microsoft-com:vml" xmlns:wp14="http://schemas.microsoft.com/office/word/2010/wordprocessingDrawing" xmlns:wp="http://schemas.openxmlformats.org/drawingml/2006/wordprocessingDrawing" xmlns:w10="urn:schemas-microsoft-com:office:word" xmlns:w="http://schemas.openxmlformats.org/wordprocessingml/2006/main" xmlns:w14="http://schemas.microsoft.com/office/word/2010/wordml" xmlns:w15="http://schemas.microsoft.com/office/word/2012/wordml" xmlns:w16se="http://schemas.microsoft.com/office/word/2015/wordml/symex" xmlns:wpg="http://schemas.microsoft.com/office/word/2010/wordprocessingGroup" xmlns:wpi="http://schemas.microsoft.com/office/word/2010/wordprocessingInk" xmlns:wne="http://schemas.microsoft.com/office/word/2006/wordml" xmlns:wps="http://schemas.microsoft.com/office/word/2010/wordprocessingShape" mc:Ignorable="w14 w15 w16se wp14">
+  <w:tbl>
+    <w:tblPr>
+      <w:tblStyle w:val="Grilledutableau"/>
+      <w:tblW w:w="0" w:type="auto"/>
+      <w:jc w:val="center"/>
+      <w:tblBorders>
+        <w:top w:val="none" w:sz="0" w:space="0" w:color="auto"/>
+        <w:left w:val="none" w:sz="0" w:space="0" w:color="auto"/>
+        <w:bottom w:val="none" w:sz="0" w:space="0" w:color="auto"/>
+        <w:right w:val="none" w:sz="0" w:space="0" w:color="auto"/>
+        <w:insideH w:val="none" w:sz="0" w:space="0" w:color="auto"/>
+        <w:insideV w:val="none" w:sz="0" w:space="0" w:color="auto"/>
+      </w:tblBorders>
+      <w:tblLook w:val="04A0" w:firstRow="1" w:lastRow="0" w:firstColumn="1" w:lastColumn="0" w:noHBand="0" w:noVBand="1"/>
+    </w:tblPr>
+    <w:tblGrid>
+      <w:gridCol w:w="4664"/>
+      <w:gridCol w:w="4664"/>
+      <w:gridCol w:w="4664"/>
+    </w:tblGrid>
+    <w:tr>
+      <w:trPr>
+        <w:jc w:val="center"/>
+      </w:trPr>
+      <w:tc>
+        <w:tcPr>
+          <w:tcW w:w="4664" w:type="dxa"/>
+        </w:tcPr>
+        <w:p>
+          <w:r>
+            <w:t>Niels GERMANN</w:t>
+          </w:r>
+        </w:p>
+      </w:tc>
+      <w:tc>
+        <w:tcPr>
+          <w:tcW w:w="4664" w:type="dxa"/>
+        </w:tcPr>
+        <w:p>
+          <w:pPr>
+            <w:jc w:val="center"/>
+            <w:rPr>
+              <w:sz w:val="32"/>
+              <w:szCs w:val="32"/>
+            </w:rPr>
+          </w:pPr>
+          <w:r>
+            <w:t>Dossier de projet</w:t>
+          </w:r>
+        </w:p>
+      </w:tc>
+      <w:tc>
+        <w:tcPr>
+          <w:tcW w:w="4664" w:type="dxa"/>
+        </w:tcPr>
+        <w:p>
+          <w:pPr>
+            <w:jc w:val="right"/>
+          </w:pPr>
+          <w:r>
+            <w:t>TPI</w:t>
+          </w:r>
+        </w:p>
+      </w:tc>
+    </w:tr>
+  </w:tbl>
+  <w:p>
+    <w:pPr>
+      <w:pStyle w:val="En-tte"/>
+      <w:pBdr>
+        <w:bottom w:val="single" w:sz="4" w:space="1" w:color="auto"/>
+      </w:pBdr>
+      <w:rPr>
+        <w:sz w:val="32"/>
+        <w:szCs w:val="32"/>
       </w:rPr>
     </w:pPr>
   </w:p>
   <w:p>
     <w:pPr>
       <w:pStyle w:val="En-tte"/>
+    </w:pPr>
+  </w:p>
+</w:hdr>
+</file>
+
+<file path=word/header4.xml><?xml version="1.0" encoding="utf-8"?>
+<w:hdr xmlns:wpc="http://schemas.microsoft.com/office/word/2010/wordprocessingCanvas" xmlns:cx="http://schemas.microsoft.com/office/drawing/2014/chartex" xmlns:cx1="http://schemas.microsoft.com/office/drawing/2015/9/8/chartex" xmlns:mc="http://schemas.openxmlformats.org/markup-compatibility/2006" xmlns:o="urn:schemas-microsoft-com:office:office" xmlns:r="http://schemas.openxmlformats.org/officeDocument/2006/relationships" xmlns:m="http://schemas.openxmlformats.org/officeDocument/2006/math" xmlns:v="urn:schemas-microsoft-com:vml" xmlns:wp14="http://schemas.microsoft.com/office/word/2010/wordprocessingDrawing" xmlns:wp="http://schemas.openxmlformats.org/drawingml/2006/wordprocessingDrawing" xmlns:w10="urn:schemas-microsoft-com:office:word" xmlns:w="http://schemas.openxmlformats.org/wordprocessingml/2006/main" xmlns:w14="http://schemas.microsoft.com/office/word/2010/wordml" xmlns:w15="http://schemas.microsoft.com/office/word/2012/wordml" xmlns:w16se="http://schemas.microsoft.com/office/word/2015/wordml/symex" xmlns:wpg="http://schemas.microsoft.com/office/word/2010/wordprocessingGroup" xmlns:wpi="http://schemas.microsoft.com/office/word/2010/wordprocessingInk" xmlns:wne="http://schemas.microsoft.com/office/word/2006/wordml" xmlns:wps="http://schemas.microsoft.com/office/word/2010/wordprocessingShape" mc:Ignorable="w14 w15 w16se wp14">
+  <w:p>
+    <w:pPr>
+      <w:pStyle w:val="En-tte"/>
       <w:rPr>
-        <w:sz w:val="16"/>
-        <w:szCs w:val="16"/>
+        <w:rFonts w:cs="Arial"/>
+        <w:szCs w:val="24"/>
+      </w:rPr>
+    </w:pPr>
+    <w:r>
+      <w:rPr>
+        <w:rFonts w:cs="Arial"/>
+        <w:b/>
+        <w:bCs/>
+        <w:szCs w:val="24"/>
+      </w:rPr>
+      <w:t>Niels GERMANN</w:t>
+    </w:r>
+    <w:r>
+      <w:rPr>
+        <w:rFonts w:cs="Arial"/>
+        <w:b/>
+        <w:bCs/>
+        <w:szCs w:val="24"/>
+      </w:rPr>
+      <w:tab/>
+    </w:r>
+    <w:r>
+      <w:rPr>
+        <w:rFonts w:cs="Arial"/>
+        <w:b/>
+        <w:bCs/>
+        <w:szCs w:val="24"/>
+      </w:rPr>
+      <w:t>Dossier de projet</w:t>
+    </w:r>
+    <w:r>
+      <w:rPr>
+        <w:rFonts w:cs="Arial"/>
+        <w:b/>
+        <w:bCs/>
+        <w:szCs w:val="24"/>
+      </w:rPr>
+      <w:tab/>
+      <w:t>TPI</w:t>
+    </w:r>
+  </w:p>
+  <w:p>
+    <w:pPr>
+      <w:pStyle w:val="En-tte"/>
+      <w:pBdr>
+        <w:bottom w:val="single" w:sz="4" w:space="1" w:color="auto"/>
+      </w:pBdr>
+      <w:rPr>
+        <w:sz w:val="32"/>
+        <w:szCs w:val="32"/>
       </w:rPr>
     </w:pPr>
   </w:p>
   <w:p/>
+</w:hdr>
+</file>
+
+<file path=word/header5.xml><?xml version="1.0" encoding="utf-8"?>
+<w:hdr xmlns:wpc="http://schemas.microsoft.com/office/word/2010/wordprocessingCanvas" xmlns:cx="http://schemas.microsoft.com/office/drawing/2014/chartex" xmlns:cx1="http://schemas.microsoft.com/office/drawing/2015/9/8/chartex" xmlns:mc="http://schemas.openxmlformats.org/markup-compatibility/2006" xmlns:o="urn:schemas-microsoft-com:office:office" xmlns:r="http://schemas.openxmlformats.org/officeDocument/2006/relationships" xmlns:m="http://schemas.openxmlformats.org/officeDocument/2006/math" xmlns:v="urn:schemas-microsoft-com:vml" xmlns:wp14="http://schemas.microsoft.com/office/word/2010/wordprocessingDrawing" xmlns:wp="http://schemas.openxmlformats.org/drawingml/2006/wordprocessingDrawing" xmlns:w10="urn:schemas-microsoft-com:office:word" xmlns:w="http://schemas.openxmlformats.org/wordprocessingml/2006/main" xmlns:w14="http://schemas.microsoft.com/office/word/2010/wordml" xmlns:w15="http://schemas.microsoft.com/office/word/2012/wordml" xmlns:w16se="http://schemas.microsoft.com/office/word/2015/wordml/symex" xmlns:wpg="http://schemas.microsoft.com/office/word/2010/wordprocessingGroup" xmlns:wpi="http://schemas.microsoft.com/office/word/2010/wordprocessingInk" xmlns:wne="http://schemas.microsoft.com/office/word/2006/wordml" xmlns:wps="http://schemas.microsoft.com/office/word/2010/wordprocessingShape" mc:Ignorable="w14 w15 w16se wp14">
+  <w:p>
+    <w:pPr>
+      <w:pStyle w:val="En-tte"/>
+    </w:pPr>
+  </w:p>
+</w:hdr>
+</file>
+
+<file path=word/header6.xml><?xml version="1.0" encoding="utf-8"?>
+<w:hdr xmlns:wpc="http://schemas.microsoft.com/office/word/2010/wordprocessingCanvas" xmlns:cx="http://schemas.microsoft.com/office/drawing/2014/chartex" xmlns:cx1="http://schemas.microsoft.com/office/drawing/2015/9/8/chartex" xmlns:mc="http://schemas.openxmlformats.org/markup-compatibility/2006" xmlns:o="urn:schemas-microsoft-com:office:office" xmlns:r="http://schemas.openxmlformats.org/officeDocument/2006/relationships" xmlns:m="http://schemas.openxmlformats.org/officeDocument/2006/math" xmlns:v="urn:schemas-microsoft-com:vml" xmlns:wp14="http://schemas.microsoft.com/office/word/2010/wordprocessingDrawing" xmlns:wp="http://schemas.openxmlformats.org/drawingml/2006/wordprocessingDrawing" xmlns:w10="urn:schemas-microsoft-com:office:word" xmlns:w="http://schemas.openxmlformats.org/wordprocessingml/2006/main" xmlns:w14="http://schemas.microsoft.com/office/word/2010/wordml" xmlns:w15="http://schemas.microsoft.com/office/word/2012/wordml" xmlns:w16se="http://schemas.microsoft.com/office/word/2015/wordml/symex" xmlns:wpg="http://schemas.microsoft.com/office/word/2010/wordprocessingGroup" xmlns:wpi="http://schemas.microsoft.com/office/word/2010/wordprocessingInk" xmlns:wne="http://schemas.microsoft.com/office/word/2006/wordml" xmlns:wps="http://schemas.microsoft.com/office/word/2010/wordprocessingShape" mc:Ignorable="w14 w15 w16se wp14">
+  <w:tbl>
+    <w:tblPr>
+      <w:tblStyle w:val="Grilledutableau"/>
+      <w:tblW w:w="0" w:type="auto"/>
+      <w:tblBorders>
+        <w:top w:val="none" w:sz="0" w:space="0" w:color="auto"/>
+        <w:left w:val="none" w:sz="0" w:space="0" w:color="auto"/>
+        <w:bottom w:val="none" w:sz="0" w:space="0" w:color="auto"/>
+        <w:right w:val="none" w:sz="0" w:space="0" w:color="auto"/>
+        <w:insideH w:val="none" w:sz="0" w:space="0" w:color="auto"/>
+        <w:insideV w:val="none" w:sz="0" w:space="0" w:color="auto"/>
+      </w:tblBorders>
+      <w:tblLook w:val="04A0" w:firstRow="1" w:lastRow="0" w:firstColumn="1" w:lastColumn="0" w:noHBand="0" w:noVBand="1"/>
+    </w:tblPr>
+    <w:tblGrid>
+      <w:gridCol w:w="4664"/>
+      <w:gridCol w:w="4664"/>
+      <w:gridCol w:w="4664"/>
+    </w:tblGrid>
+    <w:tr>
+      <w:tc>
+        <w:tcPr>
+          <w:tcW w:w="4664" w:type="dxa"/>
+        </w:tcPr>
+        <w:p>
+          <w:pPr>
+            <w:rPr>
+              <w:b/>
+            </w:rPr>
+          </w:pPr>
+          <w:r>
+            <w:rPr>
+              <w:b/>
+            </w:rPr>
+            <w:t>Niels GERMANN</w:t>
+          </w:r>
+        </w:p>
+      </w:tc>
+      <w:tc>
+        <w:tcPr>
+          <w:tcW w:w="4664" w:type="dxa"/>
+        </w:tcPr>
+        <w:p>
+          <w:pPr>
+            <w:jc w:val="center"/>
+            <w:rPr>
+              <w:b/>
+            </w:rPr>
+          </w:pPr>
+          <w:r>
+            <w:rPr>
+              <w:b/>
+            </w:rPr>
+            <w:t>Dossier de projet</w:t>
+          </w:r>
+        </w:p>
+      </w:tc>
+      <w:tc>
+        <w:tcPr>
+          <w:tcW w:w="4664" w:type="dxa"/>
+        </w:tcPr>
+        <w:p>
+          <w:pPr>
+            <w:jc w:val="right"/>
+            <w:rPr>
+              <w:b/>
+            </w:rPr>
+          </w:pPr>
+          <w:r>
+            <w:rPr>
+              <w:b/>
+            </w:rPr>
+            <w:t>TPI</w:t>
+          </w:r>
+        </w:p>
+      </w:tc>
+    </w:tr>
+  </w:tbl>
+  <w:p/>
+</w:hdr>
+</file>
+
+<file path=word/header7.xml><?xml version="1.0" encoding="utf-8"?>
+<w:hdr xmlns:wpc="http://schemas.microsoft.com/office/word/2010/wordprocessingCanvas" xmlns:cx="http://schemas.microsoft.com/office/drawing/2014/chartex" xmlns:cx1="http://schemas.microsoft.com/office/drawing/2015/9/8/chartex" xmlns:mc="http://schemas.openxmlformats.org/markup-compatibility/2006" xmlns:o="urn:schemas-microsoft-com:office:office" xmlns:r="http://schemas.openxmlformats.org/officeDocument/2006/relationships" xmlns:m="http://schemas.openxmlformats.org/officeDocument/2006/math" xmlns:v="urn:schemas-microsoft-com:vml" xmlns:wp14="http://schemas.microsoft.com/office/word/2010/wordprocessingDrawing" xmlns:wp="http://schemas.openxmlformats.org/drawingml/2006/wordprocessingDrawing" xmlns:w10="urn:schemas-microsoft-com:office:word" xmlns:w="http://schemas.openxmlformats.org/wordprocessingml/2006/main" xmlns:w14="http://schemas.microsoft.com/office/word/2010/wordml" xmlns:w15="http://schemas.microsoft.com/office/word/2012/wordml" xmlns:w16se="http://schemas.microsoft.com/office/word/2015/wordml/symex" xmlns:wpg="http://schemas.microsoft.com/office/word/2010/wordprocessingGroup" xmlns:wpi="http://schemas.microsoft.com/office/word/2010/wordprocessingInk" xmlns:wne="http://schemas.microsoft.com/office/word/2006/wordml" xmlns:wps="http://schemas.microsoft.com/office/word/2010/wordprocessingShape" mc:Ignorable="w14 w15 w16se wp14">
+  <w:p>
+    <w:pPr>
+      <w:pStyle w:val="En-tte"/>
+    </w:pPr>
+  </w:p>
+</w:hdr>
+</file>
+
+<file path=word/header8.xml><?xml version="1.0" encoding="utf-8"?>
+<w:hdr xmlns:wpc="http://schemas.microsoft.com/office/word/2010/wordprocessingCanvas" xmlns:cx="http://schemas.microsoft.com/office/drawing/2014/chartex" xmlns:cx1="http://schemas.microsoft.com/office/drawing/2015/9/8/chartex" xmlns:mc="http://schemas.openxmlformats.org/markup-compatibility/2006" xmlns:o="urn:schemas-microsoft-com:office:office" xmlns:r="http://schemas.openxmlformats.org/officeDocument/2006/relationships" xmlns:m="http://schemas.openxmlformats.org/officeDocument/2006/math" xmlns:v="urn:schemas-microsoft-com:vml" xmlns:wp14="http://schemas.microsoft.com/office/word/2010/wordprocessingDrawing" xmlns:wp="http://schemas.openxmlformats.org/drawingml/2006/wordprocessingDrawing" xmlns:w10="urn:schemas-microsoft-com:office:word" xmlns:w="http://schemas.openxmlformats.org/wordprocessingml/2006/main" xmlns:w14="http://schemas.microsoft.com/office/word/2010/wordml" xmlns:w15="http://schemas.microsoft.com/office/word/2012/wordml" xmlns:w16se="http://schemas.microsoft.com/office/word/2015/wordml/symex" xmlns:wpg="http://schemas.microsoft.com/office/word/2010/wordprocessingGroup" xmlns:wpi="http://schemas.microsoft.com/office/word/2010/wordprocessingInk" xmlns:wne="http://schemas.microsoft.com/office/word/2006/wordml" xmlns:wps="http://schemas.microsoft.com/office/word/2010/wordprocessingShape" mc:Ignorable="w14 w15 w16se wp14">
+  <w:p>
+    <w:pPr>
+      <w:pStyle w:val="En-tte"/>
+      <w:rPr>
+        <w:rFonts w:cs="Arial"/>
+        <w:szCs w:val="24"/>
+      </w:rPr>
+    </w:pPr>
+    <w:r>
+      <w:rPr>
+        <w:rFonts w:cs="Arial"/>
+        <w:b/>
+        <w:bCs/>
+        <w:szCs w:val="24"/>
+      </w:rPr>
+      <w:t>Niels GERMANN</w:t>
+    </w:r>
+    <w:r>
+      <w:rPr>
+        <w:rFonts w:cs="Arial"/>
+        <w:b/>
+        <w:bCs/>
+        <w:szCs w:val="24"/>
+      </w:rPr>
+      <w:tab/>
+    </w:r>
+    <w:r>
+      <w:rPr>
+        <w:rFonts w:cs="Arial"/>
+        <w:b/>
+        <w:bCs/>
+        <w:szCs w:val="24"/>
+      </w:rPr>
+      <w:t>Dossier de projet</w:t>
+    </w:r>
+    <w:r>
+      <w:rPr>
+        <w:rFonts w:cs="Arial"/>
+        <w:b/>
+        <w:bCs/>
+        <w:szCs w:val="24"/>
+      </w:rPr>
+      <w:tab/>
+      <w:t>TPI</w:t>
+    </w:r>
+  </w:p>
+  <w:p>
+    <w:pPr>
+      <w:pStyle w:val="En-tte"/>
+      <w:pBdr>
+        <w:bottom w:val="single" w:sz="4" w:space="1" w:color="auto"/>
+      </w:pBdr>
+      <w:rPr>
+        <w:sz w:val="32"/>
+        <w:szCs w:val="32"/>
+      </w:rPr>
+    </w:pPr>
+  </w:p>
+  <w:p/>
+</w:hdr>
+</file>
+
+<file path=word/header9.xml><?xml version="1.0" encoding="utf-8"?>
+<w:hdr xmlns:wpc="http://schemas.microsoft.com/office/word/2010/wordprocessingCanvas" xmlns:cx="http://schemas.microsoft.com/office/drawing/2014/chartex" xmlns:cx1="http://schemas.microsoft.com/office/drawing/2015/9/8/chartex" xmlns:mc="http://schemas.openxmlformats.org/markup-compatibility/2006" xmlns:o="urn:schemas-microsoft-com:office:office" xmlns:r="http://schemas.openxmlformats.org/officeDocument/2006/relationships" xmlns:m="http://schemas.openxmlformats.org/officeDocument/2006/math" xmlns:v="urn:schemas-microsoft-com:vml" xmlns:wp14="http://schemas.microsoft.com/office/word/2010/wordprocessingDrawing" xmlns:wp="http://schemas.openxmlformats.org/drawingml/2006/wordprocessingDrawing" xmlns:w10="urn:schemas-microsoft-com:office:word" xmlns:w="http://schemas.openxmlformats.org/wordprocessingml/2006/main" xmlns:w14="http://schemas.microsoft.com/office/word/2010/wordml" xmlns:w15="http://schemas.microsoft.com/office/word/2012/wordml" xmlns:w16se="http://schemas.microsoft.com/office/word/2015/wordml/symex" xmlns:wpg="http://schemas.microsoft.com/office/word/2010/wordprocessingGroup" xmlns:wpi="http://schemas.microsoft.com/office/word/2010/wordprocessingInk" xmlns:wne="http://schemas.microsoft.com/office/word/2006/wordml" xmlns:wps="http://schemas.microsoft.com/office/word/2010/wordprocessingShape" mc:Ignorable="w14 w15 w16se wp14">
+  <w:p>
+    <w:pPr>
+      <w:pStyle w:val="En-tte"/>
+    </w:pPr>
+  </w:p>
 </w:hdr>
 </file>
 
@@ -10761,6 +12112,16 @@
       <w:szCs w:val="18"/>
     </w:rPr>
   </w:style>
+  <w:style w:type="character" w:styleId="Textedelespacerserv">
+    <w:name w:val="Placeholder Text"/>
+    <w:basedOn w:val="Policepardfaut"/>
+    <w:uiPriority w:val="99"/>
+    <w:semiHidden/>
+    <w:rsid w:val="004D50FA"/>
+    <w:rPr>
+      <w:color w:val="808080"/>
+    </w:rPr>
+  </w:style>
 </w:styles>
 </file>
 
@@ -11064,7 +12425,7 @@
 </file>
 
 <file path=customXml/itemProps1.xml><?xml version="1.0" encoding="utf-8"?>
-<ds:datastoreItem xmlns:ds="http://schemas.openxmlformats.org/officeDocument/2006/customXml" ds:itemID="{F6AF88CB-EAD4-47CC-B77E-26D9FFE1E1E6}">
+<ds:datastoreItem xmlns:ds="http://schemas.openxmlformats.org/officeDocument/2006/customXml" ds:itemID="{3CFC4426-6526-449C-A1F9-5570786AFAED}">
   <ds:schemaRefs>
     <ds:schemaRef ds:uri="http://schemas.openxmlformats.org/officeDocument/2006/bibliography"/>
   </ds:schemaRefs>

</xml_diff>

<commit_message>
Modifications logiques fonctionnalité 1, en suivant les conseils de M. Carrel
</commit_message>
<xml_diff>
--- a/docs/2019 - TPI Niels/Documentation/Niels Germann TPI - Application Joutes.docx
+++ b/docs/2019 - TPI Niels/Documentation/Niels Germann TPI - Application Joutes.docx
@@ -6,7 +6,6 @@
       <w:pPr>
         <w:pStyle w:val="TM1"/>
       </w:pPr>
-      <w:bookmarkStart w:id="0" w:name="_GoBack"/>
       <w:r>
         <w:rPr>
           <w:lang w:val="fr-CH" w:eastAsia="fr-CH"/>
@@ -70,7 +69,6 @@
           </wp:anchor>
         </w:drawing>
       </w:r>
-      <w:bookmarkEnd w:id="0"/>
     </w:p>
     <w:p>
       <w:pPr>
@@ -2817,7 +2815,7 @@
         <w:pStyle w:val="Titre1"/>
         <w:ind w:left="0" w:firstLine="0"/>
       </w:pPr>
-      <w:bookmarkStart w:id="1" w:name="_Toc9341226"/>
+      <w:bookmarkStart w:id="0" w:name="_Toc9341226"/>
       <w:r>
         <w:lastRenderedPageBreak/>
         <w:t>Analyse prél</w:t>
@@ -2828,7 +2826,7 @@
       <w:r>
         <w:t>minaire</w:t>
       </w:r>
-      <w:bookmarkEnd w:id="1"/>
+      <w:bookmarkEnd w:id="0"/>
     </w:p>
     <w:p>
       <w:pPr>
@@ -2839,7 +2837,7 @@
           <w:iCs/>
         </w:rPr>
       </w:pPr>
-      <w:bookmarkStart w:id="2" w:name="_Toc9341227"/>
+      <w:bookmarkStart w:id="1" w:name="_Toc9341227"/>
       <w:r>
         <w:rPr>
           <w:i w:val="0"/>
@@ -2847,7 +2845,7 @@
         </w:rPr>
         <w:t>Introduction</w:t>
       </w:r>
-      <w:bookmarkEnd w:id="2"/>
+      <w:bookmarkEnd w:id="1"/>
       <w:r>
         <w:rPr>
           <w:i w:val="0"/>
@@ -3053,14 +3051,14 @@
           <w:i w:val="0"/>
         </w:rPr>
       </w:pPr>
-      <w:bookmarkStart w:id="3" w:name="_Toc9341228"/>
+      <w:bookmarkStart w:id="2" w:name="_Toc9341228"/>
       <w:r>
         <w:rPr>
           <w:i w:val="0"/>
         </w:rPr>
         <w:t>Organisation</w:t>
       </w:r>
-      <w:bookmarkEnd w:id="3"/>
+      <w:bookmarkEnd w:id="2"/>
     </w:p>
     <w:tbl>
       <w:tblPr>
@@ -3140,19 +3138,11 @@
                 <w:b/>
               </w:rPr>
             </w:pPr>
-            <w:proofErr w:type="spellStart"/>
             <w:r>
               <w:rPr>
                 <w:b/>
               </w:rPr>
-              <w:t>Adrese</w:t>
-            </w:r>
-            <w:proofErr w:type="spellEnd"/>
-            <w:r>
-              <w:rPr>
-                <w:b/>
-              </w:rPr>
-              <w:t xml:space="preserve"> Email</w:t>
+              <w:t>Adrese Email</w:t>
             </w:r>
           </w:p>
         </w:tc>
@@ -3414,7 +3404,7 @@
           <w:iCs/>
         </w:rPr>
       </w:pPr>
-      <w:bookmarkStart w:id="4" w:name="_Toc9341229"/>
+      <w:bookmarkStart w:id="3" w:name="_Toc9341229"/>
       <w:r>
         <w:rPr>
           <w:i w:val="0"/>
@@ -3429,7 +3419,7 @@
         </w:rPr>
         <w:t xml:space="preserve"> et fonctionnalités</w:t>
       </w:r>
-      <w:bookmarkEnd w:id="4"/>
+      <w:bookmarkEnd w:id="3"/>
     </w:p>
     <w:p>
       <w:pPr>
@@ -3454,21 +3444,7 @@
         <w:rPr>
           <w:szCs w:val="14"/>
         </w:rPr>
-        <w:t xml:space="preserve"> Laravel, en particulier certains aspects, comme les routes, la création de formulaires avec </w:t>
-      </w:r>
-      <w:proofErr w:type="spellStart"/>
-      <w:r>
-        <w:rPr>
-          <w:szCs w:val="14"/>
-        </w:rPr>
-        <w:t>Blade</w:t>
-      </w:r>
-      <w:proofErr w:type="spellEnd"/>
-      <w:r>
-        <w:rPr>
-          <w:szCs w:val="14"/>
-        </w:rPr>
-        <w:t xml:space="preserve"> et la gestion de notifications.</w:t>
+        <w:t xml:space="preserve"> Laravel, en particulier certains aspects, comme les routes, la création de formulaires avec Blade et la gestion de notifications.</w:t>
       </w:r>
     </w:p>
     <w:p>
@@ -3693,50 +3669,34 @@
           <w:iCs/>
           <w:szCs w:val="14"/>
         </w:rPr>
-        <w:t xml:space="preserve">une utilisation correcte du </w:t>
-      </w:r>
-      <w:proofErr w:type="spellStart"/>
-      <w:r>
+        <w:t>une utilisation correcte du framework Laravel (code propre), des commentaires dans mon code, des tests de qualités ainsi qu’un manuel de mise en service de bonne qualité.</w:t>
+      </w:r>
+    </w:p>
+    <w:p>
+      <w:pPr>
         <w:rPr>
           <w:iCs/>
           <w:szCs w:val="14"/>
         </w:rPr>
-        <w:t>framework</w:t>
-      </w:r>
-      <w:proofErr w:type="spellEnd"/>
-      <w:r>
+      </w:pPr>
+    </w:p>
+    <w:p>
+      <w:pPr>
         <w:rPr>
           <w:iCs/>
           <w:szCs w:val="14"/>
         </w:rPr>
-        <w:t xml:space="preserve"> Laravel (code propre), des commentaires dans mon code, des tests de qualités ainsi qu’un manuel de mise en service de bonne qualité.</w:t>
-      </w:r>
-    </w:p>
-    <w:p>
-      <w:pPr>
-        <w:rPr>
-          <w:iCs/>
-          <w:szCs w:val="14"/>
-        </w:rPr>
-      </w:pPr>
-    </w:p>
-    <w:p>
-      <w:pPr>
-        <w:rPr>
-          <w:iCs/>
-          <w:szCs w:val="14"/>
-        </w:rPr>
       </w:pPr>
     </w:p>
     <w:p>
       <w:pPr>
         <w:pStyle w:val="Titre2"/>
       </w:pPr>
-      <w:bookmarkStart w:id="5" w:name="_Toc9341230"/>
+      <w:bookmarkStart w:id="4" w:name="_Toc9341230"/>
       <w:r>
         <w:t>Méthode utilisée</w:t>
       </w:r>
-      <w:bookmarkEnd w:id="5"/>
+      <w:bookmarkEnd w:id="4"/>
     </w:p>
     <w:p>
       <w:pPr>
@@ -3875,7 +3835,7 @@
         <w:pStyle w:val="Titre2"/>
         <w:ind w:left="0" w:firstLine="0"/>
       </w:pPr>
-      <w:bookmarkStart w:id="6" w:name="_Toc9341231"/>
+      <w:bookmarkStart w:id="5" w:name="_Toc9341231"/>
       <w:r>
         <w:rPr>
           <w:noProof/>
@@ -3948,14 +3908,14 @@
       <w:r>
         <w:t>Planification initiale</w:t>
       </w:r>
-      <w:bookmarkEnd w:id="6"/>
+      <w:bookmarkEnd w:id="5"/>
     </w:p>
     <w:p>
       <w:pPr>
         <w:pStyle w:val="Titre2"/>
         <w:ind w:left="0" w:firstLine="0"/>
       </w:pPr>
-      <w:bookmarkStart w:id="7" w:name="_Toc9341232"/>
+      <w:bookmarkStart w:id="6" w:name="_Toc9341232"/>
       <w:r>
         <w:lastRenderedPageBreak/>
         <w:t>Analyse</w:t>
@@ -3963,7 +3923,7 @@
       <w:r>
         <w:t xml:space="preserve"> / Conception</w:t>
       </w:r>
-      <w:bookmarkEnd w:id="7"/>
+      <w:bookmarkEnd w:id="6"/>
     </w:p>
     <w:p>
       <w:pPr>
@@ -3974,7 +3934,7 @@
           <w:iCs/>
         </w:rPr>
       </w:pPr>
-      <w:bookmarkStart w:id="8" w:name="_Toc9341233"/>
+      <w:bookmarkStart w:id="7" w:name="_Toc9341233"/>
       <w:r>
         <w:rPr>
           <w:i w:val="0"/>
@@ -3982,7 +3942,7 @@
         </w:rPr>
         <w:t>Concept</w:t>
       </w:r>
-      <w:bookmarkEnd w:id="8"/>
+      <w:bookmarkEnd w:id="7"/>
     </w:p>
     <w:p>
       <w:pPr>
@@ -4040,7 +4000,7 @@
       <w:r>
         <w:rPr>
           <w:noProof/>
-          <w:lang w:val="fr-CH"/>
+          <w:lang w:val="fr-CH" w:eastAsia="fr-CH"/>
         </w:rPr>
         <mc:AlternateContent>
           <mc:Choice Requires="wps">
@@ -4434,7 +4394,7 @@
       </w:pPr>
     </w:p>
     <w:p>
-      <w:bookmarkStart w:id="9" w:name="_Toc71691012"/>
+      <w:bookmarkStart w:id="8" w:name="_Toc71691012"/>
       <w:r>
         <w:lastRenderedPageBreak/>
         <w:t>Je me suis basé sur les pages existantes du projet pour l’alignement de mes blocs, en particulier sur les tableaux de la page des tournois.</w:t>
@@ -4450,7 +4410,7 @@
           <w:iCs/>
         </w:rPr>
       </w:pPr>
-      <w:bookmarkStart w:id="10" w:name="_Toc9341234"/>
+      <w:bookmarkStart w:id="9" w:name="_Toc9341234"/>
       <w:r>
         <w:rPr>
           <w:i w:val="0"/>
@@ -4458,8 +4418,8 @@
         </w:rPr>
         <w:t>Stratégie de test</w:t>
       </w:r>
+      <w:bookmarkEnd w:id="8"/>
       <w:bookmarkEnd w:id="9"/>
-      <w:bookmarkEnd w:id="10"/>
     </w:p>
     <w:p/>
     <w:p>
@@ -4520,9 +4480,9 @@
           <w:iCs/>
         </w:rPr>
       </w:pPr>
-      <w:bookmarkStart w:id="11" w:name="_Toc25553310"/>
-      <w:bookmarkStart w:id="12" w:name="_Toc71691015"/>
-      <w:bookmarkStart w:id="13" w:name="_Toc9341235"/>
+      <w:bookmarkStart w:id="10" w:name="_Toc25553310"/>
+      <w:bookmarkStart w:id="11" w:name="_Toc71691015"/>
+      <w:bookmarkStart w:id="12" w:name="_Toc9341235"/>
       <w:r>
         <w:rPr>
           <w:rFonts w:cs="Arial"/>
@@ -4530,9 +4490,9 @@
         </w:rPr>
         <w:t>Risques techniques</w:t>
       </w:r>
+      <w:bookmarkEnd w:id="10"/>
       <w:bookmarkEnd w:id="11"/>
       <w:bookmarkEnd w:id="12"/>
-      <w:bookmarkEnd w:id="13"/>
     </w:p>
     <w:p>
       <w:pPr>
@@ -4646,69 +4606,15 @@
           <w:iCs/>
           <w:sz w:val="24"/>
         </w:rPr>
-        <w:t>M. Carrel ma également dit que je devrais utiliser un « </w:t>
-      </w:r>
-      <w:proofErr w:type="spellStart"/>
+        <w:t>M. Carrel ma également dit que je devrais utiliser un « helper » pour créer les formulaires, chose que je n’ai pas utilisé lors de mon Pré-TPI.</w:t>
+      </w:r>
       <w:r>
         <w:rPr>
           <w:rFonts w:ascii="Arial" w:hAnsi="Arial" w:cs="Arial"/>
           <w:iCs/>
           <w:sz w:val="24"/>
         </w:rPr>
-        <w:t>helper</w:t>
-      </w:r>
-      <w:proofErr w:type="spellEnd"/>
-      <w:r>
-        <w:rPr>
-          <w:rFonts w:ascii="Arial" w:hAnsi="Arial" w:cs="Arial"/>
-          <w:iCs/>
-          <w:sz w:val="24"/>
-        </w:rPr>
-        <w:t> » pour créer les formulaires, chose que je n’ai pas utilisé lors de mon Pré-TPI.</w:t>
-      </w:r>
-      <w:r>
-        <w:rPr>
-          <w:rFonts w:ascii="Arial" w:hAnsi="Arial" w:cs="Arial"/>
-          <w:iCs/>
-          <w:sz w:val="24"/>
-        </w:rPr>
-        <w:t xml:space="preserve"> Je vais également m’instruire sur le site officiel de Laravel, dans l’aide de </w:t>
-      </w:r>
-      <w:proofErr w:type="spellStart"/>
-      <w:r>
-        <w:rPr>
-          <w:rFonts w:ascii="Arial" w:hAnsi="Arial" w:cs="Arial"/>
-          <w:iCs/>
-          <w:sz w:val="24"/>
-        </w:rPr>
-        <w:t>Blade</w:t>
-      </w:r>
-      <w:proofErr w:type="spellEnd"/>
-      <w:r>
-        <w:rPr>
-          <w:rFonts w:ascii="Arial" w:hAnsi="Arial" w:cs="Arial"/>
-          <w:iCs/>
-          <w:sz w:val="24"/>
-        </w:rPr>
-        <w:t xml:space="preserve"> et des </w:t>
-      </w:r>
-      <w:proofErr w:type="spellStart"/>
-      <w:r>
-        <w:rPr>
-          <w:rFonts w:ascii="Arial" w:hAnsi="Arial" w:cs="Arial"/>
-          <w:iCs/>
-          <w:sz w:val="24"/>
-        </w:rPr>
-        <w:t>helpers</w:t>
-      </w:r>
-      <w:proofErr w:type="spellEnd"/>
-      <w:r>
-        <w:rPr>
-          <w:rFonts w:ascii="Arial" w:hAnsi="Arial" w:cs="Arial"/>
-          <w:iCs/>
-          <w:sz w:val="24"/>
-        </w:rPr>
-        <w:t>.</w:t>
+        <w:t xml:space="preserve"> Je vais également m’instruire sur le site officiel de Laravel, dans l’aide de Blade et des helpers.</w:t>
       </w:r>
     </w:p>
     <w:p>
@@ -4908,9 +4814,9 @@
           <w:iCs/>
         </w:rPr>
       </w:pPr>
-      <w:bookmarkStart w:id="14" w:name="_Toc25553314"/>
-      <w:bookmarkStart w:id="15" w:name="_Toc71691019"/>
-      <w:bookmarkStart w:id="16" w:name="_Toc9341236"/>
+      <w:bookmarkStart w:id="13" w:name="_Toc25553314"/>
+      <w:bookmarkStart w:id="14" w:name="_Toc71691019"/>
+      <w:bookmarkStart w:id="15" w:name="_Toc9341236"/>
       <w:r>
         <w:rPr>
           <w:i w:val="0"/>
@@ -4919,33 +4825,17 @@
         <w:lastRenderedPageBreak/>
         <w:t>Dossier de conception</w:t>
       </w:r>
+      <w:bookmarkEnd w:id="13"/>
       <w:bookmarkEnd w:id="14"/>
       <w:bookmarkEnd w:id="15"/>
-      <w:bookmarkEnd w:id="16"/>
     </w:p>
     <w:p/>
     <w:p>
       <w:r>
-        <w:t xml:space="preserve">Pour mener ce projet à bien, je vais utiliser un ordinateur Dell </w:t>
-      </w:r>
-      <w:proofErr w:type="spellStart"/>
-      <w:r>
-        <w:t>OptiPlex</w:t>
-      </w:r>
-      <w:proofErr w:type="spellEnd"/>
-      <w:r>
-        <w:t xml:space="preserve"> 7050, qui appartient au CPNV</w:t>
-      </w:r>
-      <w:r>
-        <w:t xml:space="preserve"> et qui tournera sur Windows 10 </w:t>
-      </w:r>
-      <w:proofErr w:type="spellStart"/>
-      <w:r>
-        <w:t>Edu</w:t>
-      </w:r>
-      <w:proofErr w:type="spellEnd"/>
-      <w:r>
-        <w:t xml:space="preserve"> x64 v1709 (16299.1087)</w:t>
+        <w:t>Pour mener ce projet à bien, je vais utiliser un ordinateur Dell OptiPlex 7050, qui appartient au CPNV</w:t>
+      </w:r>
+      <w:r>
+        <w:t xml:space="preserve"> et qui tournera sur Windows 10 Edu x64 v1709 (16299.1087)</w:t>
       </w:r>
     </w:p>
     <w:p/>
@@ -5812,25 +5702,7 @@
           <w:bCs/>
           <w:sz w:val="24"/>
         </w:rPr>
-        <w:t xml:space="preserve"> Grâce à Homestead, je n’ai pas à installer PHP, un serveur web, une base de données, et d’autres logiciels intégrés. Le serveur web intégré est </w:t>
-      </w:r>
-      <w:proofErr w:type="spellStart"/>
-      <w:r>
-        <w:rPr>
-          <w:rFonts w:ascii="Arial" w:hAnsi="Arial" w:cs="Arial"/>
-          <w:bCs/>
-          <w:sz w:val="24"/>
-        </w:rPr>
-        <w:t>Nginx</w:t>
-      </w:r>
-      <w:proofErr w:type="spellEnd"/>
-      <w:r>
-        <w:rPr>
-          <w:rFonts w:ascii="Arial" w:hAnsi="Arial" w:cs="Arial"/>
-          <w:bCs/>
-          <w:sz w:val="24"/>
-        </w:rPr>
-        <w:t>.</w:t>
+        <w:t xml:space="preserve"> Grâce à Homestead, je n’ai pas à installer PHP, un serveur web, une base de données, et d’autres logiciels intégrés. Le serveur web intégré est Nginx.</w:t>
       </w:r>
       <w:r>
         <w:rPr>
@@ -5919,19 +5791,14 @@
       <w:pPr>
         <w:pStyle w:val="Titre3"/>
       </w:pPr>
-      <w:bookmarkStart w:id="17" w:name="_Toc9341237"/>
+      <w:bookmarkStart w:id="16" w:name="_Toc9341237"/>
       <w:r>
         <w:t>Maquettes</w:t>
       </w:r>
       <w:r>
-        <w:t xml:space="preserve"> : </w:t>
-      </w:r>
-      <w:proofErr w:type="spellStart"/>
-      <w:r>
-        <w:t>Wireframe</w:t>
-      </w:r>
-      <w:bookmarkEnd w:id="17"/>
-      <w:proofErr w:type="spellEnd"/>
+        <w:t> : Wireframe</w:t>
+      </w:r>
+      <w:bookmarkEnd w:id="16"/>
     </w:p>
     <w:p/>
     <w:p>
@@ -6047,13 +5914,8 @@
         <w:t>Fon</w:t>
       </w:r>
       <w:r>
-        <w:t xml:space="preserve">ctionnalité 1 : Page classement général - </w:t>
-      </w:r>
-      <w:proofErr w:type="spellStart"/>
-      <w:r>
-        <w:t>wireframe</w:t>
-      </w:r>
-      <w:proofErr w:type="spellEnd"/>
+        <w:t>ctionnalité 1 : Page classement général - wireframe</w:t>
+      </w:r>
       <w:r>
         <w:br w:type="page"/>
       </w:r>
@@ -6069,11 +5931,9 @@
       <w:r>
         <w:t xml:space="preserve"> </w:t>
       </w:r>
-      <w:proofErr w:type="spellStart"/>
       <w:r>
         <w:t>wireframe</w:t>
       </w:r>
-      <w:proofErr w:type="spellEnd"/>
     </w:p>
     <w:p>
       <w:r>
@@ -6121,11 +5981,9 @@
       <w:r>
         <w:t xml:space="preserve"> </w:t>
       </w:r>
-      <w:proofErr w:type="spellStart"/>
       <w:r>
         <w:t>wireframe</w:t>
       </w:r>
-      <w:proofErr w:type="spellEnd"/>
     </w:p>
     <w:p>
       <w:r>
@@ -6161,16 +6019,8 @@
         <w:rPr>
           <w:szCs w:val="14"/>
         </w:rPr>
-        <w:t xml:space="preserve">Fonctionnalité 3 : Page palmarès individuel – </w:t>
-      </w:r>
-      <w:proofErr w:type="spellStart"/>
-      <w:r>
-        <w:rPr>
-          <w:szCs w:val="14"/>
-        </w:rPr>
-        <w:t>wireframe</w:t>
-      </w:r>
-      <w:proofErr w:type="spellEnd"/>
+        <w:t>Fonctionnalité 3 : Page palmarès individuel – wireframe</w:t>
+      </w:r>
     </w:p>
     <w:p>
       <w:r>
@@ -6281,30 +6131,22 @@
         <w:rPr>
           <w:szCs w:val="14"/>
         </w:rPr>
-        <w:t xml:space="preserve">Fonctionnalité 3 : Page du score de l’équipe d’un participant à un tournoi - </w:t>
-      </w:r>
-      <w:proofErr w:type="spellStart"/>
-      <w:r>
-        <w:rPr>
-          <w:szCs w:val="14"/>
-        </w:rPr>
-        <w:t>wireframe</w:t>
-      </w:r>
-      <w:proofErr w:type="spellEnd"/>
+        <w:t>Fonctionnalité 3 : Page du score de l’équipe d’un participant à un tournoi - wireframe</w:t>
+      </w:r>
     </w:p>
     <w:p/>
     <w:p>
       <w:pPr>
         <w:pStyle w:val="Titre3"/>
       </w:pPr>
-      <w:bookmarkStart w:id="18" w:name="_Toc9341238"/>
+      <w:bookmarkStart w:id="17" w:name="_Toc9341238"/>
       <w:r>
         <w:t>Use Cases</w:t>
       </w:r>
       <w:r>
         <w:t xml:space="preserve"> &amp; Scénarios</w:t>
       </w:r>
-      <w:bookmarkEnd w:id="18"/>
+      <w:bookmarkEnd w:id="17"/>
     </w:p>
     <w:p/>
     <w:p>
@@ -7265,12 +7107,12 @@
         <w:pStyle w:val="Titre3"/>
         <w:ind w:left="0" w:firstLine="0"/>
       </w:pPr>
-      <w:bookmarkStart w:id="19" w:name="_Toc9341239"/>
+      <w:bookmarkStart w:id="18" w:name="_Toc9341239"/>
       <w:r>
         <w:lastRenderedPageBreak/>
         <w:t>Base de données</w:t>
       </w:r>
-      <w:bookmarkEnd w:id="19"/>
+      <w:bookmarkEnd w:id="18"/>
     </w:p>
     <w:p/>
     <w:p>
@@ -7303,23 +7145,7 @@
         <w:t>la table participante</w:t>
       </w:r>
       <w:r>
-        <w:t xml:space="preserve"> contient les participants inscrits, qui se sont connectés par l’intranet, en utilisant SAML. Il y a également une table </w:t>
-      </w:r>
-      <w:proofErr w:type="spellStart"/>
-      <w:r>
-        <w:t>users</w:t>
-      </w:r>
-      <w:proofErr w:type="spellEnd"/>
-      <w:r>
-        <w:t xml:space="preserve">, qui contient des comptes locaux (admin, </w:t>
-      </w:r>
-      <w:proofErr w:type="spellStart"/>
-      <w:r>
-        <w:t>writer</w:t>
-      </w:r>
-      <w:proofErr w:type="spellEnd"/>
-      <w:r>
-        <w:t>, …)</w:t>
+        <w:t xml:space="preserve"> contient les participants inscrits, qui se sont connectés par l’intranet, en utilisant SAML. Il y a également une table users, qui contient des comptes locaux (admin, writer, …)</w:t>
       </w:r>
       <w:r>
         <w:t>.</w:t>
@@ -7346,15 +7172,12 @@
         <w:jc w:val="both"/>
       </w:pPr>
       <w:r>
-        <w:t xml:space="preserve">La table </w:t>
-      </w:r>
-      <w:proofErr w:type="spellStart"/>
-      <w:r>
-        <w:t>tournaments</w:t>
-      </w:r>
-      <w:proofErr w:type="spellEnd"/>
-      <w:r>
-        <w:t xml:space="preserve"> (tournoi) contient les infos principales des tournois, comme son nom et sa date de commencement et de fin. Chaque tournoi est relié à un évènement, qui contient simplement un nom est une image. Chaque tournoi est également relié à un sport, qui lui est relié à un court (terrain).</w:t>
+        <w:t>La table tournaments (tournoi) contient les infos principales des tournois, comme son nom et sa date de commencement et de fin. Chaque tournoi est relié à</w:t>
+      </w:r>
+      <w:bookmarkStart w:id="19" w:name="_GoBack"/>
+      <w:bookmarkEnd w:id="19"/>
+      <w:r>
+        <w:t xml:space="preserve"> un évènement, qui contient simplement un nom est une image. Chaque tournoi est également relié à un sport, qui lui est relié à un court (terrain).</w:t>
       </w:r>
     </w:p>
     <w:p>
@@ -7362,23 +7185,29 @@
         <w:jc w:val="both"/>
       </w:pPr>
       <w:r>
-        <w:t xml:space="preserve">Chaque tournoi est également relié à des pools, qui ont un mode spécifique (table </w:t>
-      </w:r>
-      <w:proofErr w:type="spellStart"/>
-      <w:r>
-        <w:t>poolModes</w:t>
-      </w:r>
-      <w:proofErr w:type="spellEnd"/>
-      <w:r>
-        <w:t xml:space="preserve">) et un type spécifique (table </w:t>
-      </w:r>
-      <w:proofErr w:type="spellStart"/>
-      <w:r>
-        <w:t>gametypes</w:t>
-      </w:r>
-      <w:proofErr w:type="spellEnd"/>
-      <w:r>
-        <w:t xml:space="preserve">). </w:t>
+        <w:t xml:space="preserve">Chaque tournoi est également relié à des pools, qui ont un mode spécifique (table poolModes) et un type spécifique (table gametypes). </w:t>
+      </w:r>
+    </w:p>
+    <w:p>
+      <w:pPr>
+        <w:jc w:val="both"/>
+      </w:pPr>
+      <w:r>
+        <w:t>J’ai rajouté un champ qui permet de savoir le rang final du premier de cet</w:t>
+      </w:r>
+      <w:r>
+        <w:t>te</w:t>
+      </w:r>
+      <w:r>
+        <w:t xml:space="preserve"> pool.</w:t>
+      </w:r>
+    </w:p>
+    <w:p>
+      <w:pPr>
+        <w:jc w:val="both"/>
+      </w:pPr>
+      <w:r>
+        <w:t>ALTER TABLE homestead.pools ADD COLUMN bestFinalRank INT null;</w:t>
       </w:r>
     </w:p>
     <w:p/>
@@ -7511,23 +7340,7 @@
     </w:p>
     <w:p>
       <w:r>
-        <w:t>Pour ce qui est de la connexion des utilisateurs, il existe 2 types de comptes. Les comptes locaux, stockés dans la table « </w:t>
-      </w:r>
-      <w:proofErr w:type="spellStart"/>
-      <w:r>
-        <w:t>users</w:t>
-      </w:r>
-      <w:proofErr w:type="spellEnd"/>
-      <w:r>
-        <w:t xml:space="preserve"> », sont les comptes des administrateurs, </w:t>
-      </w:r>
-      <w:proofErr w:type="spellStart"/>
-      <w:r>
-        <w:t>writer</w:t>
-      </w:r>
-      <w:proofErr w:type="spellEnd"/>
-      <w:r>
-        <w:t>, et autres rôles de gestion. L’autre type de compte est les participants, stockés dans la table « participants ». Lorsqu’un participant veut se connecter depuis le site des Joutes, il est redirigé sur une interface spéciale de l’intranet du CPNV. Il se connecte avec son e-mail et son mot de passe du CPNV, et est redirigé sur le site des joutes, connecté en tant que participant.</w:t>
+        <w:t>Pour ce qui est de la connexion des utilisateurs, il existe 2 types de comptes. Les comptes locaux, stockés dans la table « users », sont les comptes des administrateurs, writer, et autres rôles de gestion. L’autre type de compte est les participants, stockés dans la table « participants ». Lorsqu’un participant veut se connecter depuis le site des Joutes, il est redirigé sur une interface spéciale de l’intranet du CPNV. Il se connecte avec son e-mail et son mot de passe du CPNV, et est redirigé sur le site des joutes, connecté en tant que participant.</w:t>
       </w:r>
     </w:p>
     <w:p>
@@ -7918,8 +7731,8 @@
         </w:rPr>
       </w:pPr>
       <w:bookmarkStart w:id="55" w:name="_Toc71703270"/>
-      <w:bookmarkStart w:id="56" w:name="_Toc25553334"/>
-      <w:bookmarkStart w:id="57" w:name="_Toc9341254"/>
+      <w:bookmarkStart w:id="56" w:name="_Toc9341254"/>
+      <w:bookmarkStart w:id="57" w:name="_Toc25553334"/>
       <w:r>
         <w:rPr>
           <w:i w:val="0"/>
@@ -7935,7 +7748,7 @@
         <w:t>rchives du projet</w:t>
       </w:r>
       <w:bookmarkEnd w:id="55"/>
-      <w:bookmarkEnd w:id="57"/>
+      <w:bookmarkEnd w:id="56"/>
       <w:r>
         <w:rPr>
           <w:i w:val="0"/>
@@ -7943,7 +7756,7 @@
         </w:rPr>
         <w:t xml:space="preserve"> </w:t>
       </w:r>
-      <w:bookmarkEnd w:id="56"/>
+      <w:bookmarkEnd w:id="57"/>
     </w:p>
     <w:p/>
     <w:sectPr>
@@ -8102,23 +7915,7 @@
               <w:b/>
               <w:szCs w:val="24"/>
             </w:rPr>
-            <w:t xml:space="preserve">Dernière </w:t>
-          </w:r>
-          <w:proofErr w:type="spellStart"/>
-          <w:r>
-            <w:rPr>
-              <w:b/>
-              <w:szCs w:val="24"/>
-            </w:rPr>
-            <w:t>modif</w:t>
-          </w:r>
-          <w:proofErr w:type="spellEnd"/>
-          <w:r>
-            <w:rPr>
-              <w:b/>
-              <w:szCs w:val="24"/>
-            </w:rPr>
-            <w:t> : 21.05.19</w:t>
+            <w:t>Dernière modif : 21.05.19</w:t>
           </w:r>
         </w:p>
       </w:tc>
@@ -8245,23 +8042,7 @@
               <w:b/>
               <w:szCs w:val="24"/>
             </w:rPr>
-            <w:t xml:space="preserve">Dernière </w:t>
-          </w:r>
-          <w:proofErr w:type="spellStart"/>
-          <w:r>
-            <w:rPr>
-              <w:b/>
-              <w:szCs w:val="24"/>
-            </w:rPr>
-            <w:t>modif</w:t>
-          </w:r>
-          <w:proofErr w:type="spellEnd"/>
-          <w:r>
-            <w:rPr>
-              <w:b/>
-              <w:szCs w:val="24"/>
-            </w:rPr>
-            <w:t> : 21.05.19</w:t>
+            <w:t>Dernière modif : 21.05.19</w:t>
           </w:r>
         </w:p>
       </w:tc>
@@ -8357,17 +8138,8 @@
               <w:sz w:val="16"/>
               <w:szCs w:val="16"/>
             </w:rPr>
-            <w:t xml:space="preserve">Dernière </w:t>
+            <w:t>Dernière modif</w:t>
           </w:r>
-          <w:proofErr w:type="spellStart"/>
-          <w:r>
-            <w:rPr>
-              <w:sz w:val="16"/>
-              <w:szCs w:val="16"/>
-            </w:rPr>
-            <w:t>modif</w:t>
-          </w:r>
-          <w:proofErr w:type="spellEnd"/>
           <w:r>
             <w:rPr>
               <w:sz w:val="16"/>
@@ -8502,23 +8274,7 @@
               <w:b/>
               <w:szCs w:val="24"/>
             </w:rPr>
-            <w:t xml:space="preserve">Dernière </w:t>
-          </w:r>
-          <w:proofErr w:type="spellStart"/>
-          <w:r>
-            <w:rPr>
-              <w:b/>
-              <w:szCs w:val="24"/>
-            </w:rPr>
-            <w:t>modif</w:t>
-          </w:r>
-          <w:proofErr w:type="spellEnd"/>
-          <w:r>
-            <w:rPr>
-              <w:b/>
-              <w:szCs w:val="24"/>
-            </w:rPr>
-            <w:t> : 21.05.19</w:t>
+            <w:t>Dernière modif : 21.05.19</w:t>
           </w:r>
         </w:p>
       </w:tc>
@@ -8612,17 +8368,8 @@
               <w:sz w:val="16"/>
               <w:szCs w:val="16"/>
             </w:rPr>
-            <w:t xml:space="preserve">Dernière </w:t>
+            <w:t>Dernière modif</w:t>
           </w:r>
-          <w:proofErr w:type="spellStart"/>
-          <w:r>
-            <w:rPr>
-              <w:sz w:val="16"/>
-              <w:szCs w:val="16"/>
-            </w:rPr>
-            <w:t>modif</w:t>
-          </w:r>
-          <w:proofErr w:type="spellEnd"/>
           <w:r>
             <w:rPr>
               <w:sz w:val="16"/>
@@ -8751,23 +8498,7 @@
               <w:b/>
               <w:szCs w:val="24"/>
             </w:rPr>
-            <w:t xml:space="preserve">Dernière </w:t>
-          </w:r>
-          <w:proofErr w:type="spellStart"/>
-          <w:r>
-            <w:rPr>
-              <w:b/>
-              <w:szCs w:val="24"/>
-            </w:rPr>
-            <w:t>modif</w:t>
-          </w:r>
-          <w:proofErr w:type="spellEnd"/>
-          <w:r>
-            <w:rPr>
-              <w:b/>
-              <w:szCs w:val="24"/>
-            </w:rPr>
-            <w:t> : 21.05.19</w:t>
+            <w:t>Dernière modif : 21.05.19</w:t>
           </w:r>
         </w:p>
       </w:tc>
@@ -8861,17 +8592,8 @@
               <w:sz w:val="16"/>
               <w:szCs w:val="16"/>
             </w:rPr>
-            <w:t xml:space="preserve">Dernière </w:t>
+            <w:t>Dernière modif</w:t>
           </w:r>
-          <w:proofErr w:type="spellStart"/>
-          <w:r>
-            <w:rPr>
-              <w:sz w:val="16"/>
-              <w:szCs w:val="16"/>
-            </w:rPr>
-            <w:t>modif</w:t>
-          </w:r>
-          <w:proofErr w:type="spellEnd"/>
           <w:r>
             <w:rPr>
               <w:sz w:val="16"/>
@@ -9000,23 +8722,21 @@
               <w:b/>
               <w:szCs w:val="24"/>
             </w:rPr>
-            <w:t xml:space="preserve">Dernière </w:t>
+            <w:t>Dernière modif : 2</w:t>
           </w:r>
-          <w:proofErr w:type="spellStart"/>
           <w:r>
             <w:rPr>
               <w:b/>
               <w:szCs w:val="24"/>
             </w:rPr>
-            <w:t>modif</w:t>
+            <w:t>2</w:t>
           </w:r>
-          <w:proofErr w:type="spellEnd"/>
           <w:r>
             <w:rPr>
               <w:b/>
               <w:szCs w:val="24"/>
             </w:rPr>
-            <w:t> : 21.05.19</w:t>
+            <w:t>.05.19</w:t>
           </w:r>
         </w:p>
       </w:tc>
@@ -12425,7 +12145,7 @@
 </file>
 
 <file path=customXml/itemProps1.xml><?xml version="1.0" encoding="utf-8"?>
-<ds:datastoreItem xmlns:ds="http://schemas.openxmlformats.org/officeDocument/2006/customXml" ds:itemID="{3CFC4426-6526-449C-A1F9-5570786AFAED}">
+<ds:datastoreItem xmlns:ds="http://schemas.openxmlformats.org/officeDocument/2006/customXml" ds:itemID="{E13E37A1-9562-494B-A75B-0271635C9F47}">
   <ds:schemaRefs>
     <ds:schemaRef ds:uri="http://schemas.openxmlformats.org/officeDocument/2006/bibliography"/>
   </ds:schemaRefs>

</xml_diff>

<commit_message>
Modifications légères sur mes maquettes. Doc : Modifications légères sur structures, répétitions des mots, etc., création et rédaction d'un paragraphe "historique", explications données sur mes zoning/wireframe, stratégie de tests légèrement modifiée.
Code : légères optimisations, mais un bug semble être présent :
certaines équipes ont l'air d'être bizarrement exclues du classement
général. Je dois inspecter mes requêtes, ainsi que l'état des tables
pools, contenders, games de ma BDD.
</commit_message>
<xml_diff>
--- a/docs/2019 - TPI Niels/Documentation/Niels Germann TPI - Application Joutes.docx
+++ b/docs/2019 - TPI Niels/Documentation/Niels Germann TPI - Application Joutes.docx
@@ -3138,11 +3138,19 @@
                 <w:b/>
               </w:rPr>
             </w:pPr>
+            <w:proofErr w:type="spellStart"/>
             <w:r>
               <w:rPr>
                 <w:b/>
               </w:rPr>
-              <w:t>Adrese Email</w:t>
+              <w:t>Adrese</w:t>
+            </w:r>
+            <w:proofErr w:type="spellEnd"/>
+            <w:r>
+              <w:rPr>
+                <w:b/>
+              </w:rPr>
+              <w:t xml:space="preserve"> Email</w:t>
             </w:r>
           </w:p>
         </w:tc>
@@ -3444,7 +3452,21 @@
         <w:rPr>
           <w:szCs w:val="14"/>
         </w:rPr>
-        <w:t xml:space="preserve"> Laravel, en particulier certains aspects, comme les routes, la création de formulaires avec Blade et la gestion de notifications.</w:t>
+        <w:t xml:space="preserve"> Laravel, en particulier certains aspects, comme les routes, la création de formulaires avec </w:t>
+      </w:r>
+      <w:proofErr w:type="spellStart"/>
+      <w:r>
+        <w:rPr>
+          <w:szCs w:val="14"/>
+        </w:rPr>
+        <w:t>Blade</w:t>
+      </w:r>
+      <w:proofErr w:type="spellEnd"/>
+      <w:r>
+        <w:rPr>
+          <w:szCs w:val="14"/>
+        </w:rPr>
+        <w:t xml:space="preserve"> et la gestion de notifications.</w:t>
       </w:r>
     </w:p>
     <w:p>
@@ -3669,7 +3691,21 @@
           <w:iCs/>
           <w:szCs w:val="14"/>
         </w:rPr>
-        <w:t>une utilisation correcte du framework Laravel (code propre), des commentaires dans mon code, des tests de qualités ainsi qu’un manuel de mise en service de bonne qualité.</w:t>
+        <w:t xml:space="preserve">une utilisation correcte du </w:t>
+      </w:r>
+      <w:r>
+        <w:rPr>
+          <w:iCs/>
+          <w:szCs w:val="14"/>
+        </w:rPr>
+        <w:t>Framework</w:t>
+      </w:r>
+      <w:r>
+        <w:rPr>
+          <w:iCs/>
+          <w:szCs w:val="14"/>
+        </w:rPr>
+        <w:t xml:space="preserve"> Laravel (code propre), des commentaires dans mon code, des tests de qualités ainsi qu’un manuel de mise en service de bonne qualité.</w:t>
       </w:r>
     </w:p>
     <w:p>
@@ -3943,26 +3979,20 @@
         <w:t>Concept</w:t>
       </w:r>
       <w:bookmarkEnd w:id="7"/>
-    </w:p>
-    <w:p>
-      <w:pPr>
-        <w:pStyle w:val="Retraitnormal1"/>
-        <w:numPr>
-          <w:ilvl w:val="0"/>
-          <w:numId w:val="0"/>
-        </w:numPr>
-        <w:rPr>
-          <w:rFonts w:ascii="Arial" w:hAnsi="Arial"/>
-          <w:sz w:val="24"/>
-          <w:szCs w:val="14"/>
-          <w:lang w:eastAsia="fr-FR"/>
-        </w:rPr>
-      </w:pPr>
+      <w:r>
+        <w:rPr>
+          <w:i w:val="0"/>
+          <w:iCs/>
+        </w:rPr>
+        <w:t xml:space="preserve"> – Zoning</w:t>
+      </w:r>
+    </w:p>
+    <w:p>
       <w:r>
         <w:rPr>
           <w:noProof/>
         </w:rPr>
-        <w:pict w14:anchorId="67E82F46">
+        <w:pict w14:anchorId="35DCAF34">
           <v:shapetype id="_x0000_t75" coordsize="21600,21600" o:spt="75" o:preferrelative="t" path="m@4@5l@4@11@9@11@9@5xe" filled="f" stroked="f">
             <v:stroke joinstyle="miter"/>
             <v:formulas>
@@ -3982,36 +4012,47 @@
             <v:path o:extrusionok="f" gradientshapeok="t" o:connecttype="rect"/>
             <o:lock v:ext="edit" aspectratio="t"/>
           </v:shapetype>
-          <v:shape id="_x0000_s1028" type="#_x0000_t75" style="position:absolute;margin-left:-10.45pt;margin-top:19.3pt;width:720.6pt;height:358.15pt;z-index:251661312;mso-position-horizontal-relative:margin;mso-position-vertical-relative:text">
-            <v:imagedata r:id="rId19" o:title="zoning_page_classement_general_tournoi" croptop="7643f" cropbottom="6853f" cropleft="1537f" cropright="7369f"/>
-            <w10:wrap type="square" anchorx="margin"/>
+          <v:shape id="_x0000_s1042" type="#_x0000_t75" style="position:absolute;margin-left:.05pt;margin-top:36.15pt;width:699.6pt;height:346.05pt;z-index:251692032;mso-position-horizontal-relative:text;mso-position-vertical-relative:text;mso-width-relative:page;mso-height-relative:page">
+            <v:imagedata r:id="rId19" o:title="zoning_page_classement_general_tournoi"/>
+            <w10:wrap type="square"/>
           </v:shape>
         </w:pict>
       </w:r>
-    </w:p>
-    <w:p>
-      <w:pPr>
-        <w:pStyle w:val="Lgende"/>
-        <w:rPr>
+      <w:r>
+        <w:t>Je me suis basé sur les pages existantes du projet pour l’alignement de mes blocs, en particulier sur les tableaux de la page des tournois.</w:t>
+      </w:r>
+    </w:p>
+    <w:p/>
+    <w:p>
+      <w:pPr>
+        <w:pStyle w:val="Retraitnormal1"/>
+        <w:numPr>
+          <w:ilvl w:val="0"/>
+          <w:numId w:val="0"/>
+        </w:numPr>
+        <w:rPr>
+          <w:rFonts w:ascii="Arial" w:hAnsi="Arial"/>
           <w:sz w:val="24"/>
           <w:szCs w:val="14"/>
+          <w:lang w:val="fr-CH" w:eastAsia="fr-FR"/>
         </w:rPr>
       </w:pPr>
       <w:r>
         <w:rPr>
           <w:noProof/>
-          <w:lang w:val="fr-CH" w:eastAsia="fr-CH"/>
-        </w:rPr>
+          <w:lang w:val="fr-CH"/>
+        </w:rPr>
+        <w:lastRenderedPageBreak/>
         <mc:AlternateContent>
           <mc:Choice Requires="wps">
             <w:drawing>
-              <wp:anchor distT="0" distB="0" distL="114300" distR="114300" simplePos="0" relativeHeight="251683840" behindDoc="0" locked="0" layoutInCell="1" allowOverlap="1" wp14:anchorId="1C9A830F" wp14:editId="0B9DB359">
+              <wp:anchor distT="0" distB="0" distL="114300" distR="114300" simplePos="0" relativeHeight="251683840" behindDoc="0" locked="0" layoutInCell="1" allowOverlap="1" wp14:anchorId="1C9A830F" wp14:editId="36D86141">
                 <wp:simplePos x="0" y="0"/>
-                <wp:positionH relativeFrom="column">
-                  <wp:posOffset>-189865</wp:posOffset>
+                <wp:positionH relativeFrom="margin">
+                  <wp:align>center</wp:align>
                 </wp:positionH>
                 <wp:positionV relativeFrom="paragraph">
-                  <wp:posOffset>4623699</wp:posOffset>
+                  <wp:posOffset>4591894</wp:posOffset>
                 </wp:positionV>
                 <wp:extent cx="8442960" cy="635"/>
                 <wp:effectExtent l="0" t="0" r="0" b="0"/>
@@ -4082,7 +4123,7 @@
                 <v:stroke joinstyle="miter"/>
                 <v:path gradientshapeok="t" o:connecttype="rect"/>
               </v:shapetype>
-              <v:shape id="Zone de texte 11" o:spid="_x0000_s1026" type="#_x0000_t202" style="position:absolute;margin-left:-14.95pt;margin-top:364.05pt;width:664.8pt;height:.05pt;z-index:251683840;visibility:visible;mso-wrap-style:square;mso-wrap-distance-left:9pt;mso-wrap-distance-top:0;mso-wrap-distance-right:9pt;mso-wrap-distance-bottom:0;mso-position-horizontal:absolute;mso-position-horizontal-relative:text;mso-position-vertical:absolute;mso-position-vertical-relative:text;v-text-anchor:top" o:gfxdata="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" stroked="f">
+              <v:shape id="Zone de texte 11" o:spid="_x0000_s1026" type="#_x0000_t202" style="position:absolute;margin-left:0;margin-top:361.55pt;width:664.8pt;height:.05pt;z-index:251683840;visibility:visible;mso-wrap-style:square;mso-wrap-distance-left:9pt;mso-wrap-distance-top:0;mso-wrap-distance-right:9pt;mso-wrap-distance-bottom:0;mso-position-horizontal:center;mso-position-horizontal-relative:margin;mso-position-vertical:absolute;mso-position-vertical-relative:text;v-text-anchor:top" o:gfxdata="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" stroked="f">
                 <v:textbox style="mso-fit-shape-to-text:t" inset="0,0,0,0">
                   <w:txbxContent>
                     <w:p>
@@ -4110,7 +4151,7 @@
                     </w:p>
                   </w:txbxContent>
                 </v:textbox>
-                <w10:wrap type="square"/>
+                <w10:wrap type="square" anchorx="margin"/>
               </v:shape>
             </w:pict>
           </mc:Fallback>
@@ -4119,6 +4160,15 @@
     </w:p>
     <w:p>
       <w:pPr>
+        <w:pStyle w:val="Lgende"/>
+        <w:rPr>
+          <w:sz w:val="24"/>
+          <w:szCs w:val="14"/>
+        </w:rPr>
+      </w:pPr>
+    </w:p>
+    <w:p>
+      <w:pPr>
         <w:rPr>
           <w:szCs w:val="14"/>
         </w:rPr>
@@ -4128,11 +4178,10 @@
           <w:noProof/>
           <w:lang w:val="fr-CH" w:eastAsia="fr-CH"/>
         </w:rPr>
-        <w:lastRenderedPageBreak/>
         <mc:AlternateContent>
           <mc:Choice Requires="wps">
             <w:drawing>
-              <wp:anchor distT="0" distB="0" distL="114300" distR="114300" simplePos="0" relativeHeight="251685888" behindDoc="0" locked="0" layoutInCell="1" allowOverlap="1" wp14:anchorId="13728057" wp14:editId="6D4E8982">
+              <wp:anchor distT="0" distB="0" distL="114300" distR="114300" simplePos="0" relativeHeight="251685888" behindDoc="0" locked="0" layoutInCell="1" allowOverlap="1" wp14:anchorId="13728057" wp14:editId="15B2E80E">
                 <wp:simplePos x="0" y="0"/>
                 <wp:positionH relativeFrom="margin">
                   <wp:align>left</wp:align>
@@ -4256,40 +4305,35 @@
       </w:pPr>
       <w:r>
         <w:rPr>
-          <w:szCs w:val="14"/>
+          <w:noProof/>
         </w:rPr>
         <w:lastRenderedPageBreak/>
-        <w:t xml:space="preserve"> </w:t>
-      </w:r>
-    </w:p>
-    <w:p>
-      <w:pPr>
-        <w:rPr>
-          <w:sz w:val="20"/>
-        </w:rPr>
-      </w:pPr>
-      <w:r>
-        <w:rPr>
-          <w:noProof/>
-          <w:sz w:val="20"/>
-        </w:rPr>
-        <w:pict w14:anchorId="76042066">
-          <v:shape id="_x0000_s1034" type="#_x0000_t75" style="position:absolute;margin-left:3.5pt;margin-top:43.8pt;width:696.15pt;height:348.1pt;z-index:251668480;mso-position-horizontal-relative:margin;mso-position-vertical-relative:text;mso-width-relative:page;mso-height-relative:page">
-            <v:imagedata r:id="rId21" o:title="zoning_page_historique_tournois_par_sport_vue_admin" croptop="7268f" cropbottom="6248f" cropleft="1193f" cropright="7165f"/>
-            <w10:wrap type="square" anchorx="margin"/>
+        <w:pict w14:anchorId="4B28B300">
+          <v:shape id="_x0000_s1043" type="#_x0000_t75" style="position:absolute;margin-left:-22.9pt;margin-top:36.6pt;width:745.1pt;height:368.55pt;z-index:251694080;mso-position-horizontal-relative:text;mso-position-vertical-relative:text;mso-width-relative:page;mso-height-relative:page">
+            <v:imagedata r:id="rId21" o:title="zoning_page_historique_tournois_par_sport_vue_admin"/>
+            <w10:wrap type="square"/>
           </v:shape>
         </w:pict>
       </w:r>
       <w:r>
-        <w:t>J’ai finalement choisi de ne pas mettre de bouton de duplication, et de mettre la liste ainsi que le bouton dans le coin inférieur droit de chaque bloc de tournoi.</w:t>
-      </w:r>
-      <w:r>
-        <w:t xml:space="preserve"> Les blocs de tournoi seront également alignés de la même manière que sur la page des tournois ; plusieurs par ligne.</w:t>
-      </w:r>
-      <w:r>
+        <w:rPr>
+          <w:szCs w:val="14"/>
+        </w:rPr>
+        <w:t xml:space="preserve"> </w:t>
+      </w:r>
+    </w:p>
+    <w:p/>
+    <w:p/>
+    <w:p>
+      <w:pPr>
         <w:rPr>
           <w:sz w:val="20"/>
         </w:rPr>
+      </w:pPr>
+      <w:r>
+        <w:rPr>
+          <w:sz w:val="20"/>
+        </w:rPr>
         <w:t xml:space="preserve"> </w:t>
       </w:r>
     </w:p>
@@ -4310,46 +4354,45 @@
     <w:p>
       <w:pPr>
         <w:pStyle w:val="Lgende"/>
+        <w:rPr>
+          <w:sz w:val="20"/>
+        </w:rPr>
       </w:pPr>
       <w:r>
         <w:rPr>
           <w:noProof/>
-          <w:sz w:val="20"/>
         </w:rPr>
         <w:lastRenderedPageBreak/>
-        <w:pict w14:anchorId="3D579F95">
-          <v:shape id="_x0000_s1038" type="#_x0000_t75" style="position:absolute;margin-left:-15.95pt;margin-top:.15pt;width:732pt;height:369pt;z-index:251677696;mso-position-horizontal-relative:margin;mso-position-vertical-relative:text;mso-width-relative:page;mso-height-relative:page">
-            <v:imagedata r:id="rId22" o:title="zoning_page_palmares_individuel" croptop="7268f" cropbottom="5865f" cropleft="1193f" cropright="7165f"/>
-            <w10:wrap type="square" anchorx="margin"/>
+        <w:pict w14:anchorId="5EE04B88">
+          <v:shape id="_x0000_s1044" type="#_x0000_t75" style="position:absolute;margin-left:.05pt;margin-top:25.85pt;width:699.6pt;height:346.05pt;z-index:251696128;mso-position-horizontal-relative:text;mso-position-vertical-relative:text;mso-width-relative:page;mso-height-relative:page">
+            <v:imagedata r:id="rId22" o:title="zoning_page_palmares_individuel"/>
+            <w10:wrap type="square"/>
           </v:shape>
         </w:pict>
       </w:r>
+    </w:p>
+    <w:p>
+      <w:pPr>
+        <w:pStyle w:val="Lgende"/>
+      </w:pPr>
+    </w:p>
+    <w:p>
+      <w:pPr>
+        <w:pStyle w:val="Lgende"/>
+      </w:pPr>
       <w:r>
         <w:rPr>
           <w:sz w:val="20"/>
         </w:rPr>
-        <w:t xml:space="preserve">Fonctionnalité 3 : </w:t>
+        <w:t>F</w:t>
       </w:r>
       <w:r>
         <w:rPr>
           <w:sz w:val="20"/>
         </w:rPr>
-        <w:t>Page p</w:t>
-      </w:r>
-      <w:r>
-        <w:rPr>
-          <w:sz w:val="20"/>
-        </w:rPr>
-        <w:t>almarès individuel</w:t>
-      </w:r>
-      <w:r>
-        <w:rPr>
-          <w:sz w:val="20"/>
-        </w:rPr>
-        <w:t xml:space="preserve"> - zoning</w:t>
-      </w:r>
-    </w:p>
-    <w:p/>
+        <w:t>onctionnalité 3 : Page palmarès individuel - zoning</w:t>
+      </w:r>
+    </w:p>
     <w:p>
       <w:r>
         <w:br w:type="page"/>
@@ -4395,12 +4438,7 @@
     </w:p>
     <w:p>
       <w:bookmarkStart w:id="8" w:name="_Toc71691012"/>
-      <w:r>
-        <w:lastRenderedPageBreak/>
-        <w:t>Je me suis basé sur les pages existantes du projet pour l’alignement de mes blocs, en particulier sur les tableaux de la page des tournois.</w:t>
-      </w:r>
-    </w:p>
-    <w:p/>
+    </w:p>
     <w:p>
       <w:pPr>
         <w:pStyle w:val="Titre2"/>
@@ -4427,25 +4465,13 @@
         <w:jc w:val="both"/>
       </w:pPr>
       <w:r>
-        <w:t xml:space="preserve">Pour vérifier mes fonctionnalités, je vais effectuer des tests fonctionnels ainsi que des tests de performances. </w:t>
-      </w:r>
-      <w:r>
-        <w:t>Avant m</w:t>
-      </w:r>
-      <w:r>
-        <w:t>es tests fonctionnels</w:t>
-      </w:r>
-      <w:r>
-        <w:t>, je vais tout d’abord faire</w:t>
-      </w:r>
-      <w:r>
-        <w:t xml:space="preserve"> des tests unitaires</w:t>
-      </w:r>
-      <w:r>
-        <w:t xml:space="preserve">, puis </w:t>
-      </w:r>
-      <w:r>
-        <w:t>des tests d’intégration.</w:t>
+        <w:t>Pour vérifier mes fonctionnalités,</w:t>
+      </w:r>
+      <w:r>
+        <w:t xml:space="preserve"> </w:t>
+      </w:r>
+      <w:r>
+        <w:t>je vais tout d’abord faire des tests unitaires, puis des tests d’intégration.</w:t>
       </w:r>
     </w:p>
     <w:p>
@@ -4453,7 +4479,27 @@
         <w:jc w:val="both"/>
       </w:pPr>
       <w:r>
-        <w:t>Mes tests seront basés sur mes Scénario, bien que modifié, car le site a légèrement changé depuis mes maquettes.</w:t>
+        <w:t>Mes tests unitaires permettront de tester chaque fonctionnalité. Les tests d’intégration permettront de vérifier que toutes les fonctionnalités fonctionnent ensemble, comme serait utilisé le site en condition réelle.</w:t>
+      </w:r>
+    </w:p>
+    <w:p>
+      <w:pPr>
+        <w:jc w:val="both"/>
+      </w:pPr>
+      <w:r>
+        <w:t>J</w:t>
+      </w:r>
+      <w:r>
+        <w:t>e vais</w:t>
+      </w:r>
+      <w:r>
+        <w:t xml:space="preserve"> finir par</w:t>
+      </w:r>
+      <w:r>
+        <w:t xml:space="preserve"> effectuer des tests fonctionnels ainsi que des tests de performances.</w:t>
+      </w:r>
+      <w:r>
+        <w:t xml:space="preserve"> </w:t>
       </w:r>
     </w:p>
     <w:p>
@@ -4606,15 +4652,69 @@
           <w:iCs/>
           <w:sz w:val="24"/>
         </w:rPr>
-        <w:t>M. Carrel ma également dit que je devrais utiliser un « helper » pour créer les formulaires, chose que je n’ai pas utilisé lors de mon Pré-TPI.</w:t>
-      </w:r>
+        <w:t>M. Carrel ma également dit que je devrais utiliser un « </w:t>
+      </w:r>
+      <w:proofErr w:type="spellStart"/>
       <w:r>
         <w:rPr>
           <w:rFonts w:ascii="Arial" w:hAnsi="Arial" w:cs="Arial"/>
           <w:iCs/>
           <w:sz w:val="24"/>
         </w:rPr>
-        <w:t xml:space="preserve"> Je vais également m’instruire sur le site officiel de Laravel, dans l’aide de Blade et des helpers.</w:t>
+        <w:t>helper</w:t>
+      </w:r>
+      <w:proofErr w:type="spellEnd"/>
+      <w:r>
+        <w:rPr>
+          <w:rFonts w:ascii="Arial" w:hAnsi="Arial" w:cs="Arial"/>
+          <w:iCs/>
+          <w:sz w:val="24"/>
+        </w:rPr>
+        <w:t> » pour créer les formulaires, chose que je n’ai pas utilisé lors de mon Pré-TPI.</w:t>
+      </w:r>
+      <w:r>
+        <w:rPr>
+          <w:rFonts w:ascii="Arial" w:hAnsi="Arial" w:cs="Arial"/>
+          <w:iCs/>
+          <w:sz w:val="24"/>
+        </w:rPr>
+        <w:t xml:space="preserve"> Je vais également m’instruire sur le site officiel de Laravel, dans l’aide de </w:t>
+      </w:r>
+      <w:proofErr w:type="spellStart"/>
+      <w:r>
+        <w:rPr>
+          <w:rFonts w:ascii="Arial" w:hAnsi="Arial" w:cs="Arial"/>
+          <w:iCs/>
+          <w:sz w:val="24"/>
+        </w:rPr>
+        <w:t>Blade</w:t>
+      </w:r>
+      <w:proofErr w:type="spellEnd"/>
+      <w:r>
+        <w:rPr>
+          <w:rFonts w:ascii="Arial" w:hAnsi="Arial" w:cs="Arial"/>
+          <w:iCs/>
+          <w:sz w:val="24"/>
+        </w:rPr>
+        <w:t xml:space="preserve"> et des </w:t>
+      </w:r>
+      <w:proofErr w:type="spellStart"/>
+      <w:r>
+        <w:rPr>
+          <w:rFonts w:ascii="Arial" w:hAnsi="Arial" w:cs="Arial"/>
+          <w:iCs/>
+          <w:sz w:val="24"/>
+        </w:rPr>
+        <w:t>helpers</w:t>
+      </w:r>
+      <w:proofErr w:type="spellEnd"/>
+      <w:r>
+        <w:rPr>
+          <w:rFonts w:ascii="Arial" w:hAnsi="Arial" w:cs="Arial"/>
+          <w:iCs/>
+          <w:sz w:val="24"/>
+        </w:rPr>
+        <w:t>.</w:t>
       </w:r>
     </w:p>
     <w:p>
@@ -4726,14 +4826,6 @@
         </w:rPr>
         <w:t xml:space="preserve"> toutes les situations particulières (pools différentes).</w:t>
       </w:r>
-      <w:r>
-        <w:rPr>
-          <w:rFonts w:ascii="Arial" w:hAnsi="Arial" w:cs="Arial"/>
-          <w:iCs/>
-          <w:sz w:val="24"/>
-        </w:rPr>
-        <w:t xml:space="preserve">                                                                                                                                                                                                                                                                                                                                                                                                                                                                                                                                                                                                                                                                                                                                                                                                                                                                                                                                                                                                                                                                                                                                                       </w:t>
-      </w:r>
     </w:p>
     <w:p>
       <w:pPr>
@@ -4742,27 +4834,54 @@
           <w:ilvl w:val="0"/>
           <w:numId w:val="0"/>
         </w:numPr>
+        <w:jc w:val="both"/>
         <w:rPr>
           <w:rFonts w:ascii="Arial" w:hAnsi="Arial" w:cs="Arial"/>
           <w:iCs/>
           <w:sz w:val="24"/>
         </w:rPr>
       </w:pPr>
-      <w:r>
+    </w:p>
+    <w:p>
+      <w:pPr>
+        <w:pStyle w:val="Titre2"/>
+        <w:rPr>
+          <w:i w:val="0"/>
+        </w:rPr>
+      </w:pPr>
+      <w:r>
+        <w:rPr>
+          <w:i w:val="0"/>
+        </w:rPr>
+        <w:t>Historique des modifications</w:t>
+      </w:r>
+      <w:r>
+        <w:rPr>
+          <w:i w:val="0"/>
+        </w:rPr>
+        <w:t xml:space="preserve">                                                                                                                                                                                                                                                                                                                                                                                                                                                                                                                                                                                                                                                                                                                                                                                                                                                                                                                                                                                                                                                                                                                                    </w:t>
+      </w:r>
+    </w:p>
+    <w:p>
+      <w:pPr>
+        <w:pStyle w:val="Retraitnormal1"/>
+        <w:numPr>
+          <w:ilvl w:val="0"/>
+          <w:numId w:val="0"/>
+        </w:numPr>
         <w:rPr>
           <w:rFonts w:ascii="Arial" w:hAnsi="Arial" w:cs="Arial"/>
           <w:iCs/>
           <w:sz w:val="24"/>
         </w:rPr>
-        <w:t>Dernièrement, j’ai eu un meeting avec mon client, M. Carrel. Il m’a montré en particulier un graphique,</w:t>
-      </w:r>
+      </w:pPr>
       <w:r>
         <w:rPr>
           <w:rFonts w:ascii="Arial" w:hAnsi="Arial" w:cs="Arial"/>
           <w:iCs/>
           <w:sz w:val="24"/>
         </w:rPr>
-        <w:t xml:space="preserve"> avec joueurs, pools et classement,</w:t>
+        <w:t>Dernièrement, j’ai eu un meeting avec mon client, M. Carrel. Il m’a montré en particulier un graphique,</w:t>
       </w:r>
       <w:r>
         <w:rPr>
@@ -4770,7 +4889,93 @@
           <w:iCs/>
           <w:sz w:val="24"/>
         </w:rPr>
+        <w:t xml:space="preserve"> avec joueurs, pools et classement,</w:t>
+      </w:r>
+      <w:r>
+        <w:rPr>
+          <w:rFonts w:ascii="Arial" w:hAnsi="Arial" w:cs="Arial"/>
+          <w:iCs/>
+          <w:sz w:val="24"/>
+        </w:rPr>
         <w:t xml:space="preserve"> qui va beaucoup m’aider pour créer un classement général efficace.</w:t>
+      </w:r>
+      <w:r>
+        <w:rPr>
+          <w:rFonts w:ascii="Arial" w:hAnsi="Arial" w:cs="Arial"/>
+          <w:iCs/>
+          <w:sz w:val="24"/>
+        </w:rPr>
+        <w:t xml:space="preserve"> J’avais également mal compris la fonctionnalité 3, qui sera en partie basée sur la fonctionnalité 1. M. Carrel m’a également aidé pour cela.</w:t>
+      </w:r>
+    </w:p>
+    <w:p>
+      <w:pPr>
+        <w:pStyle w:val="Retraitnormal1"/>
+        <w:numPr>
+          <w:ilvl w:val="0"/>
+          <w:numId w:val="0"/>
+        </w:numPr>
+        <w:rPr>
+          <w:rFonts w:ascii="Arial" w:hAnsi="Arial" w:cs="Arial"/>
+          <w:iCs/>
+          <w:sz w:val="24"/>
+        </w:rPr>
+      </w:pPr>
+      <w:r>
+        <w:rPr>
+          <w:rFonts w:ascii="Arial" w:hAnsi="Arial" w:cs="Arial"/>
+          <w:iCs/>
+          <w:sz w:val="24"/>
+        </w:rPr>
+        <w:t>Je n’avais pas compris au début que la page de ma fonctionnalité 3 soit liée à la fonctionnalité 1. Je n’avais pas compris que le palmarès individuel affichait la plupart des informations du classement général (Classement, score,</w:t>
+      </w:r>
+      <w:r>
+        <w:rPr>
+          <w:rFonts w:ascii="Arial" w:hAnsi="Arial" w:cs="Arial"/>
+          <w:iCs/>
+          <w:sz w:val="24"/>
+        </w:rPr>
+        <w:t xml:space="preserve"> etc.</w:t>
+      </w:r>
+      <w:r>
+        <w:rPr>
+          <w:rFonts w:ascii="Arial" w:hAnsi="Arial" w:cs="Arial"/>
+          <w:iCs/>
+          <w:sz w:val="24"/>
+        </w:rPr>
+        <w:t>), pour un utilisateur en particulier</w:t>
+      </w:r>
+      <w:r>
+        <w:rPr>
+          <w:rFonts w:ascii="Arial" w:hAnsi="Arial" w:cs="Arial"/>
+          <w:iCs/>
+          <w:sz w:val="24"/>
+        </w:rPr>
+        <w:t>,</w:t>
+      </w:r>
+      <w:r>
+        <w:rPr>
+          <w:rFonts w:ascii="Arial" w:hAnsi="Arial" w:cs="Arial"/>
+          <w:iCs/>
+          <w:sz w:val="24"/>
+        </w:rPr>
+        <w:t xml:space="preserve"> bien entendu</w:t>
+      </w:r>
+      <w:r>
+        <w:rPr>
+          <w:rFonts w:ascii="Arial" w:hAnsi="Arial" w:cs="Arial"/>
+          <w:iCs/>
+          <w:sz w:val="24"/>
+        </w:rPr>
+        <w:t>.</w:t>
+      </w:r>
+      <w:r>
+        <w:rPr>
+          <w:rFonts w:ascii="Arial" w:hAnsi="Arial" w:cs="Arial"/>
+          <w:iCs/>
+          <w:sz w:val="24"/>
+        </w:rPr>
+        <w:t xml:space="preserve"> J’ai donc dû modifier mes maquettes, en semaine 3.</w:t>
       </w:r>
     </w:p>
     <w:p>
@@ -4832,10 +5037,26 @@
     <w:p/>
     <w:p>
       <w:r>
-        <w:t>Pour mener ce projet à bien, je vais utiliser un ordinateur Dell OptiPlex 7050, qui appartient au CPNV</w:t>
-      </w:r>
-      <w:r>
-        <w:t xml:space="preserve"> et qui tournera sur Windows 10 Edu x64 v1709 (16299.1087)</w:t>
+        <w:t xml:space="preserve">Pour mener ce projet à bien, je vais utiliser un ordinateur Dell </w:t>
+      </w:r>
+      <w:proofErr w:type="spellStart"/>
+      <w:r>
+        <w:t>OptiPlex</w:t>
+      </w:r>
+      <w:proofErr w:type="spellEnd"/>
+      <w:r>
+        <w:t xml:space="preserve"> 7050, qui appartient au CPNV</w:t>
+      </w:r>
+      <w:r>
+        <w:t xml:space="preserve"> et qui tournera sur Windows 10 </w:t>
+      </w:r>
+      <w:proofErr w:type="spellStart"/>
+      <w:r>
+        <w:t>Edu</w:t>
+      </w:r>
+      <w:proofErr w:type="spellEnd"/>
+      <w:r>
+        <w:t xml:space="preserve"> x64 v1709 (16299.1087)</w:t>
       </w:r>
     </w:p>
     <w:p/>
@@ -5702,7 +5923,25 @@
           <w:bCs/>
           <w:sz w:val="24"/>
         </w:rPr>
-        <w:t xml:space="preserve"> Grâce à Homestead, je n’ai pas à installer PHP, un serveur web, une base de données, et d’autres logiciels intégrés. Le serveur web intégré est Nginx.</w:t>
+        <w:t xml:space="preserve"> Grâce à Homestead, je n’ai pas à installer PHP, un serveur web, une base de données, et d’autres logiciels intégrés. Le serveur web intégré est </w:t>
+      </w:r>
+      <w:proofErr w:type="spellStart"/>
+      <w:r>
+        <w:rPr>
+          <w:rFonts w:ascii="Arial" w:hAnsi="Arial" w:cs="Arial"/>
+          <w:bCs/>
+          <w:sz w:val="24"/>
+        </w:rPr>
+        <w:t>Nginx</w:t>
+      </w:r>
+      <w:proofErr w:type="spellEnd"/>
+      <w:r>
+        <w:rPr>
+          <w:rFonts w:ascii="Arial" w:hAnsi="Arial" w:cs="Arial"/>
+          <w:bCs/>
+          <w:sz w:val="24"/>
+        </w:rPr>
+        <w:t>.</w:t>
       </w:r>
       <w:r>
         <w:rPr>
@@ -5796,17 +6035,22 @@
         <w:t>Maquettes</w:t>
       </w:r>
       <w:r>
-        <w:t> : Wireframe</w:t>
+        <w:t xml:space="preserve"> : </w:t>
+      </w:r>
+      <w:proofErr w:type="spellStart"/>
+      <w:r>
+        <w:t>Wireframe</w:t>
       </w:r>
       <w:bookmarkEnd w:id="16"/>
+      <w:proofErr w:type="spellEnd"/>
     </w:p>
     <w:p/>
     <w:p>
       <w:r>
-        <w:t>Les</w:t>
-      </w:r>
-      <w:r>
-        <w:t xml:space="preserve"> zoning sont disponibles au point </w:t>
+        <w:t>Les zonings</w:t>
+      </w:r>
+      <w:r>
+        <w:t xml:space="preserve"> sont disponibles au point </w:t>
       </w:r>
       <w:r>
         <w:rPr>
@@ -5845,18 +6089,18 @@
           <w:lang w:val="fr-CH" w:eastAsia="fr-CH"/>
         </w:rPr>
         <w:drawing>
-          <wp:anchor distT="0" distB="0" distL="114300" distR="114300" simplePos="0" relativeHeight="251662336" behindDoc="0" locked="0" layoutInCell="1" allowOverlap="1" wp14:anchorId="04087832" wp14:editId="2F36B01A">
+          <wp:anchor distT="0" distB="0" distL="114300" distR="114300" simplePos="0" relativeHeight="251662336" behindDoc="0" locked="0" layoutInCell="1" allowOverlap="1" wp14:anchorId="04087832" wp14:editId="545667B8">
             <wp:simplePos x="0" y="0"/>
             <wp:positionH relativeFrom="margin">
-              <wp:align>center</wp:align>
+              <wp:posOffset>-259080</wp:posOffset>
             </wp:positionH>
             <wp:positionV relativeFrom="paragraph">
-              <wp:posOffset>488059</wp:posOffset>
+              <wp:posOffset>507365</wp:posOffset>
             </wp:positionV>
-            <wp:extent cx="9406694" cy="4680000"/>
-            <wp:effectExtent l="0" t="0" r="4445" b="6350"/>
+            <wp:extent cx="9406255" cy="4658360"/>
+            <wp:effectExtent l="0" t="0" r="4445" b="8890"/>
             <wp:wrapSquare wrapText="bothSides"/>
-            <wp:docPr id="3" name="Image 3" descr="C:\Users\niels.germann\AppData\Local\Microsoft\Windows\INetCache\Content.Word\wireframe_page_classement_general_tournoi.png"/>
+            <wp:docPr id="3" name="Image 3"/>
             <wp:cNvGraphicFramePr>
               <a:graphicFrameLocks xmlns:a="http://schemas.openxmlformats.org/drawingml/2006/main" noChangeAspect="1"/>
             </wp:cNvGraphicFramePr>
@@ -5869,7 +6113,7 @@
                       <a:picLocks noChangeAspect="1" noChangeArrowheads="1"/>
                     </pic:cNvPicPr>
                   </pic:nvPicPr>
-                  <pic:blipFill rotWithShape="1">
+                  <pic:blipFill>
                     <a:blip r:embed="rId33">
                       <a:extLst>
                         <a:ext uri="{28A0092B-C50C-407E-A947-70E740481C1C}">
@@ -5877,13 +6121,14 @@
                         </a:ext>
                       </a:extLst>
                     </a:blip>
-                    <a:srcRect l="2148" t="11867" r="11146" b="9924"/>
-                    <a:stretch/>
+                    <a:stretch>
+                      <a:fillRect/>
+                    </a:stretch>
                   </pic:blipFill>
                   <pic:spPr bwMode="auto">
                     <a:xfrm>
                       <a:off x="0" y="0"/>
-                      <a:ext cx="9406694" cy="4680000"/>
+                      <a:ext cx="9406255" cy="4658360"/>
                     </a:xfrm>
                     <a:prstGeom prst="rect">
                       <a:avLst/>
@@ -5914,40 +6159,46 @@
         <w:t>Fon</w:t>
       </w:r>
       <w:r>
-        <w:t>ctionnalité 1 : Page classement général - wireframe</w:t>
-      </w:r>
+        <w:t xml:space="preserve">ctionnalité 1 : Page classement général - </w:t>
+      </w:r>
+      <w:proofErr w:type="spellStart"/>
+      <w:r>
+        <w:t>wireframe</w:t>
+      </w:r>
+      <w:proofErr w:type="spellEnd"/>
       <w:r>
         <w:br w:type="page"/>
       </w:r>
     </w:p>
     <w:p>
       <w:r>
+        <w:rPr>
+          <w:noProof/>
+        </w:rPr>
         <w:lastRenderedPageBreak/>
-        <w:t xml:space="preserve">Fonctionnalité 2 : Page d’historique de tournois par sport - vue participant/visiteur </w:t>
-      </w:r>
-      <w:r>
-        <w:t>–</w:t>
-      </w:r>
-      <w:r>
-        <w:t xml:space="preserve"> </w:t>
-      </w:r>
-      <w:r>
-        <w:t>wireframe</w:t>
-      </w:r>
-    </w:p>
-    <w:p>
-      <w:r>
-        <w:rPr>
-          <w:noProof/>
-        </w:rPr>
-        <w:pict w14:anchorId="7ABA0A0E">
-          <v:shape id="_x0000_s1033" type="#_x0000_t75" style="position:absolute;margin-left:-28.35pt;margin-top:16.05pt;width:728.9pt;height:368.5pt;z-index:251666432;mso-position-horizontal-relative:margin;mso-position-vertical-relative:text;mso-width-relative:page;mso-height-relative:page">
-            <v:imagedata r:id="rId34" o:title="wireframe_page_historique_tournois_par_sport_vue_participant" croptop="7395f" cropbottom="5993f" cropleft="1336f" cropright="7305f"/>
-            <w10:wrap type="square" anchorx="margin"/>
+        <w:pict w14:anchorId="64A0F9A7">
+          <v:shape id="_x0000_s1040" type="#_x0000_t75" style="position:absolute;margin-left:-24.7pt;margin-top:47.35pt;width:749pt;height:370.75pt;z-index:251687936;mso-position-horizontal-relative:text;mso-position-vertical-relative:text;mso-width-relative:page;mso-height-relative:page">
+            <v:imagedata r:id="rId34" o:title="wireframe_page_historique_tournois_par_sport_vue_participant"/>
+            <w10:wrap type="square"/>
           </v:shape>
         </w:pict>
       </w:r>
-    </w:p>
+      <w:r>
+        <w:t xml:space="preserve">Fonctionnalité 2 : Page d’historique de tournois par sport - vue participant/visiteur </w:t>
+      </w:r>
+      <w:r>
+        <w:t>–</w:t>
+      </w:r>
+      <w:r>
+        <w:t xml:space="preserve"> </w:t>
+      </w:r>
+      <w:proofErr w:type="spellStart"/>
+      <w:r>
+        <w:t>wireframe</w:t>
+      </w:r>
+      <w:proofErr w:type="spellEnd"/>
+    </w:p>
+    <w:p/>
     <w:p>
       <w:pPr>
         <w:rPr>
@@ -5967,6 +6218,17 @@
     <w:p/>
     <w:p>
       <w:r>
+        <w:rPr>
+          <w:noProof/>
+        </w:rPr>
+        <w:pict w14:anchorId="5627F4FF">
+          <v:shape id="_x0000_s1041" type="#_x0000_t75" style="position:absolute;margin-left:-19.3pt;margin-top:30.55pt;width:738.5pt;height:365.3pt;z-index:251689984;mso-position-horizontal-relative:text;mso-position-vertical-relative:text;mso-width-relative:page;mso-height-relative:page">
+            <v:imagedata r:id="rId35" o:title="wireframe_page_historique_tournois_par_sport_vue_admin"/>
+            <w10:wrap type="square"/>
+          </v:shape>
+        </w:pict>
+      </w:r>
+      <w:r>
         <w:t xml:space="preserve">Fonctionnalité 2 : Page d’historique de tournois par </w:t>
       </w:r>
       <w:r>
@@ -5981,14 +6243,11 @@
       <w:r>
         <w:t xml:space="preserve"> </w:t>
       </w:r>
+      <w:proofErr w:type="spellStart"/>
       <w:r>
         <w:t>wireframe</w:t>
       </w:r>
-    </w:p>
-    <w:p>
-      <w:r>
-        <w:t>(La liste déroulante ainsi que le bouton de validation qui permettent de dupliquer s’affiche lorsque l’utilisateur clique sur l’image-bouton, à gauche de la liste déroulante)</w:t>
-      </w:r>
+      <w:proofErr w:type="spellEnd"/>
     </w:p>
     <w:p>
       <w:pPr>
@@ -6000,17 +6259,6 @@
           <w:szCs w:val="14"/>
         </w:rPr>
       </w:pPr>
-      <w:r>
-        <w:rPr>
-          <w:noProof/>
-        </w:rPr>
-        <w:pict w14:anchorId="26572FDD">
-          <v:shape id="_x0000_s1035" type="#_x0000_t75" style="position:absolute;margin-left:-23.15pt;margin-top:11.5pt;width:745.2pt;height:368.5pt;z-index:251670528;mso-position-horizontal-relative:margin;mso-position-vertical-relative:text;mso-width-relative:page;mso-height-relative:page">
-            <v:imagedata r:id="rId35" o:title="wireframe_page_historique_tournois_par_sport_vue_admin" croptop="7523f" cropbottom="6503f" cropleft="1124f" cropright="7024f"/>
-            <w10:wrap type="square" anchorx="margin"/>
-          </v:shape>
-        </w:pict>
-      </w:r>
     </w:p>
     <w:p/>
     <w:p/>
@@ -6019,8 +6267,17 @@
         <w:rPr>
           <w:szCs w:val="14"/>
         </w:rPr>
-        <w:t>Fonctionnalité 3 : Page palmarès individuel – wireframe</w:t>
-      </w:r>
+        <w:lastRenderedPageBreak/>
+        <w:t xml:space="preserve">Fonctionnalité 3 : Page palmarès individuel – </w:t>
+      </w:r>
+      <w:proofErr w:type="spellStart"/>
+      <w:r>
+        <w:rPr>
+          <w:szCs w:val="14"/>
+        </w:rPr>
+        <w:t>wireframe</w:t>
+      </w:r>
+      <w:proofErr w:type="spellEnd"/>
     </w:p>
     <w:p>
       <w:r>
@@ -6029,18 +6286,18 @@
           <w:lang w:val="fr-CH" w:eastAsia="fr-CH"/>
         </w:rPr>
         <w:drawing>
-          <wp:anchor distT="0" distB="0" distL="114300" distR="114300" simplePos="0" relativeHeight="251675648" behindDoc="0" locked="0" layoutInCell="1" allowOverlap="1" wp14:anchorId="25A89E04" wp14:editId="06ED9EE8">
+          <wp:anchor distT="0" distB="0" distL="114300" distR="114300" simplePos="0" relativeHeight="251675648" behindDoc="0" locked="0" layoutInCell="1" allowOverlap="1" wp14:anchorId="25A89E04" wp14:editId="3BC7EFFB">
             <wp:simplePos x="0" y="0"/>
             <wp:positionH relativeFrom="margin">
-              <wp:align>center</wp:align>
+              <wp:posOffset>-245745</wp:posOffset>
             </wp:positionH>
             <wp:positionV relativeFrom="paragraph">
-              <wp:posOffset>249017</wp:posOffset>
+              <wp:posOffset>264160</wp:posOffset>
             </wp:positionV>
-            <wp:extent cx="9383054" cy="4680000"/>
-            <wp:effectExtent l="0" t="0" r="0" b="6350"/>
+            <wp:extent cx="9382760" cy="4646295"/>
+            <wp:effectExtent l="0" t="0" r="8890" b="1905"/>
             <wp:wrapSquare wrapText="bothSides"/>
-            <wp:docPr id="5" name="Image 5" descr="C:\Users\niels.germann\AppData\Local\Microsoft\Windows\INetCache\Content.Word\wireframe_page_palmares_individuel.png"/>
+            <wp:docPr id="5" name="Image 5"/>
             <wp:cNvGraphicFramePr>
               <a:graphicFrameLocks xmlns:a="http://schemas.openxmlformats.org/drawingml/2006/main" noChangeAspect="1"/>
             </wp:cNvGraphicFramePr>
@@ -6061,7 +6318,6 @@
                         </a:ext>
                       </a:extLst>
                     </a:blip>
-                    <a:srcRect l="2037" t="11479" r="10718" b="9534"/>
                     <a:stretch>
                       <a:fillRect/>
                     </a:stretch>
@@ -6069,7 +6325,7 @@
                   <pic:spPr bwMode="auto">
                     <a:xfrm>
                       <a:off x="0" y="0"/>
-                      <a:ext cx="9383054" cy="4680000"/>
+                      <a:ext cx="9382760" cy="4646295"/>
                     </a:xfrm>
                     <a:prstGeom prst="rect">
                       <a:avLst/>
@@ -6131,8 +6387,16 @@
         <w:rPr>
           <w:szCs w:val="14"/>
         </w:rPr>
-        <w:t>Fonctionnalité 3 : Page du score de l’équipe d’un participant à un tournoi - wireframe</w:t>
-      </w:r>
+        <w:t xml:space="preserve">Fonctionnalité 3 : Page du score de l’équipe d’un participant à un tournoi - </w:t>
+      </w:r>
+      <w:proofErr w:type="spellStart"/>
+      <w:r>
+        <w:rPr>
+          <w:szCs w:val="14"/>
+        </w:rPr>
+        <w:t>wireframe</w:t>
+      </w:r>
+      <w:proofErr w:type="spellEnd"/>
     </w:p>
     <w:p/>
     <w:p>
@@ -7113,26 +7377,49 @@
         <w:t>Base de données</w:t>
       </w:r>
       <w:bookmarkEnd w:id="18"/>
+      <w:r>
+        <w:t xml:space="preserve"> - Modèle</w:t>
+      </w:r>
     </w:p>
     <w:p/>
-    <w:p>
-      <w:r>
-        <w:pict w14:anchorId="76550FE9">
-          <v:shape id="_x0000_i1025" type="#_x0000_t75" style="width:355.15pt;height:419.95pt">
+    <w:p/>
+    <w:p>
+      <w:pPr>
+        <w:jc w:val="both"/>
+      </w:pPr>
+      <w:r>
+        <w:rPr>
+          <w:noProof/>
+        </w:rPr>
+        <w:pict w14:anchorId="796710DE">
+          <v:shape id="_x0000_s1045" type="#_x0000_t75" style="position:absolute;left:0;text-align:left;margin-left:-30.2pt;margin-top:16.9pt;width:513.25pt;height:608.1pt;z-index:251698176;mso-position-horizontal-relative:text;mso-position-vertical-relative:text;mso-width-relative:page;mso-height-relative:page">
             <v:imagedata r:id="rId42" o:title="mld"/>
+            <w10:wrap type="square"/>
           </v:shape>
         </w:pict>
       </w:r>
+      <w:r>
+        <w:t>Voici le modèle de la base de données de mon projet.</w:t>
+      </w:r>
     </w:p>
     <w:p/>
-    <w:p/>
+    <w:p>
+      <w:pPr>
+        <w:pStyle w:val="Titre3"/>
+        <w:ind w:left="0" w:firstLine="0"/>
+      </w:pPr>
+      <w:r>
+        <w:lastRenderedPageBreak/>
+        <w:t xml:space="preserve">Base de données - </w:t>
+      </w:r>
+      <w:r>
+        <w:t>Explications</w:t>
+      </w:r>
+    </w:p>
     <w:p>
       <w:pPr>
         <w:jc w:val="both"/>
       </w:pPr>
-      <w:r>
-        <w:t>Voici le modèle de la base de données de mon projet.</w:t>
-      </w:r>
     </w:p>
     <w:p>
       <w:pPr>
@@ -7142,10 +7429,32 @@
         <w:t xml:space="preserve">Tout d’abord, </w:t>
       </w:r>
       <w:r>
-        <w:t>la table participante</w:t>
-      </w:r>
-      <w:r>
-        <w:t xml:space="preserve"> contient les participants inscrits, qui se sont connectés par l’intranet, en utilisant SAML. Il y a également une table users, qui contient des comptes locaux (admin, writer, …)</w:t>
+        <w:t>la table « participants »</w:t>
+      </w:r>
+      <w:r>
+        <w:t xml:space="preserve"> contient les participants inscrits, qui se sont connectés par l’intranet</w:t>
+      </w:r>
+      <w:r>
+        <w:t xml:space="preserve"> du CPNV</w:t>
+      </w:r>
+      <w:r>
+        <w:t xml:space="preserve">, en utilisant SAML. Il y a également une table </w:t>
+      </w:r>
+      <w:proofErr w:type="spellStart"/>
+      <w:r>
+        <w:t>users</w:t>
+      </w:r>
+      <w:proofErr w:type="spellEnd"/>
+      <w:r>
+        <w:t xml:space="preserve">, qui contient des comptes locaux (admin, </w:t>
+      </w:r>
+      <w:proofErr w:type="spellStart"/>
+      <w:r>
+        <w:t>writer</w:t>
+      </w:r>
+      <w:proofErr w:type="spellEnd"/>
+      <w:r>
+        <w:t>, …)</w:t>
       </w:r>
       <w:r>
         <w:t>.</w:t>
@@ -7156,7 +7465,13 @@
         <w:jc w:val="both"/>
       </w:pPr>
       <w:r>
-        <w:t>Chaque participant peut être inscrit à une ou plusieurs équipes (une équipe par tournoi).</w:t>
+        <w:t xml:space="preserve">Chaque participant peut être inscrit à une ou plusieurs équipes (une équipe </w:t>
+      </w:r>
+      <w:r>
+        <w:t>n’existe que dans un seul</w:t>
+      </w:r>
+      <w:r>
+        <w:t xml:space="preserve"> tournoi).</w:t>
       </w:r>
     </w:p>
     <w:p>
@@ -7164,6 +7479,25 @@
         <w:jc w:val="both"/>
       </w:pPr>
       <w:r>
+        <w:t>La table « teams » stock les informations relatives à chaque équipe. Il faut savoir qu’une équipe ne peut être que dans un seul tournoi.</w:t>
+      </w:r>
+      <w:r>
+        <w:t xml:space="preserve"> Puisqu’il y a possiblement plusieurs participants dans plusieurs équipes, il y a une table intermédiaire « </w:t>
+      </w:r>
+      <w:proofErr w:type="spellStart"/>
+      <w:r>
+        <w:t>participant_team</w:t>
+      </w:r>
+      <w:proofErr w:type="spellEnd"/>
+      <w:r>
+        <w:t> » entre les deux.</w:t>
+      </w:r>
+    </w:p>
+    <w:p>
+      <w:pPr>
+        <w:jc w:val="both"/>
+      </w:pPr>
+      <w:r>
         <w:t>Chaque tournoi peut avoir aucune, une ou plusieurs équipes inscrites.</w:t>
       </w:r>
     </w:p>
@@ -7172,43 +7506,274 @@
         <w:jc w:val="both"/>
       </w:pPr>
       <w:r>
-        <w:t>La table tournaments (tournoi) contient les infos principales des tournois, comme son nom et sa date de commencement et de fin. Chaque tournoi est relié à</w:t>
+        <w:t xml:space="preserve">La table </w:t>
+      </w:r>
+      <w:r>
+        <w:t>« </w:t>
+      </w:r>
+      <w:proofErr w:type="spellStart"/>
+      <w:r>
+        <w:t>tournaments</w:t>
+      </w:r>
+      <w:proofErr w:type="spellEnd"/>
+      <w:r>
+        <w:t> »</w:t>
+      </w:r>
+      <w:r>
+        <w:t xml:space="preserve"> (tournoi) contient les infos principales des tournois, comme son nom et sa date de commencement et de fin. Chaque tournoi </w:t>
+      </w:r>
+      <w:r>
+        <w:t>fait partie d’u</w:t>
+      </w:r>
+      <w:r>
+        <w:t>n évènement, qui contient s</w:t>
+      </w:r>
+      <w:r>
+        <w:t>implement un nom est une image.</w:t>
+      </w:r>
+    </w:p>
+    <w:p>
+      <w:pPr>
+        <w:jc w:val="both"/>
+      </w:pPr>
+      <w:r>
+        <w:t>Chaque tournoi est également relié à un sport, qui lui est relié à un court (terrain).</w:t>
+      </w:r>
+    </w:p>
+    <w:p>
+      <w:pPr>
+        <w:jc w:val="both"/>
+      </w:pPr>
+      <w:r>
+        <w:t xml:space="preserve">Chaque tournoi est également relié à des pools, qui ont un mode spécifique (table </w:t>
+      </w:r>
+      <w:proofErr w:type="spellStart"/>
+      <w:r>
+        <w:t>poolModes</w:t>
+      </w:r>
+      <w:proofErr w:type="spellEnd"/>
+      <w:r>
+        <w:t>, exemple : Matchs simples, Aller-retour, Elimination directe, etc.</w:t>
+      </w:r>
+      <w:r>
+        <w:t xml:space="preserve">) et un type spécifique (table </w:t>
+      </w:r>
+      <w:proofErr w:type="spellStart"/>
+      <w:r>
+        <w:t>gametypes</w:t>
+      </w:r>
+      <w:proofErr w:type="spellEnd"/>
+      <w:r>
+        <w:t>, qui ne contient qu’une description</w:t>
+      </w:r>
+      <w:r>
+        <w:t xml:space="preserve">). </w:t>
+      </w:r>
+    </w:p>
+    <w:p>
+      <w:pPr>
+        <w:jc w:val="both"/>
+      </w:pPr>
+    </w:p>
+    <w:p>
+      <w:pPr>
+        <w:jc w:val="both"/>
+      </w:pPr>
+      <w:r>
+        <w:t>La table « </w:t>
+      </w:r>
+      <w:proofErr w:type="spellStart"/>
+      <w:r>
+        <w:t>contenders</w:t>
+      </w:r>
+      <w:proofErr w:type="spellEnd"/>
+      <w:r>
+        <w:t xml:space="preserve"> » est une table intermédiaire entre « team » et « pools ». Elle a également 2 relations avec la table « pools » ; Le champ </w:t>
+      </w:r>
+      <w:proofErr w:type="spellStart"/>
+      <w:r>
+        <w:t>pool_id</w:t>
+      </w:r>
+      <w:proofErr w:type="spellEnd"/>
+      <w:r>
+        <w:t xml:space="preserve"> qui permet simplement de rattacher un pool à plusieurs « </w:t>
+      </w:r>
+      <w:proofErr w:type="spellStart"/>
+      <w:r>
+        <w:t>contenders</w:t>
+      </w:r>
+      <w:proofErr w:type="spellEnd"/>
+      <w:r>
+        <w:t xml:space="preserve"> », ainsi que le champ </w:t>
+      </w:r>
+      <w:proofErr w:type="spellStart"/>
+      <w:r>
+        <w:t>pool_from_id</w:t>
+      </w:r>
+      <w:proofErr w:type="spellEnd"/>
+      <w:r>
+        <w:t>, qui permet de savoir de quel pool vient ce « </w:t>
+      </w:r>
+      <w:proofErr w:type="spellStart"/>
+      <w:r>
+        <w:t>contender</w:t>
+      </w:r>
+      <w:proofErr w:type="spellEnd"/>
+      <w:r>
+        <w:t xml:space="preserve"> », cette team en quelque sorte. C’est également grâce à ce champ que les tournois peuvent avoir </w:t>
+      </w:r>
+      <w:r>
+        <w:t>des pools créés</w:t>
+      </w:r>
+      <w:r>
+        <w:t xml:space="preserve"> sans avoir d’équipe inscrites.</w:t>
+      </w:r>
+    </w:p>
+    <w:p>
+      <w:pPr>
+        <w:jc w:val="both"/>
+      </w:pPr>
+      <w:r>
+        <w:t>La table « </w:t>
+      </w:r>
+      <w:proofErr w:type="spellStart"/>
+      <w:r>
+        <w:t>games</w:t>
+      </w:r>
+      <w:proofErr w:type="spellEnd"/>
+      <w:r>
+        <w:t xml:space="preserve"> » contient les matchs qui ont été joués. Elle contient donc les points de chaque </w:t>
+      </w:r>
+      <w:r>
+        <w:t>« </w:t>
+      </w:r>
+      <w:proofErr w:type="spellStart"/>
+      <w:r>
+        <w:t>contenders</w:t>
+      </w:r>
+      <w:proofErr w:type="spellEnd"/>
+      <w:r>
+        <w:t> » d’un match.</w:t>
+      </w:r>
+    </w:p>
+    <w:p>
+      <w:pPr>
+        <w:jc w:val="both"/>
+      </w:pPr>
+      <w:r>
+        <w:t>La relation entre « </w:t>
+      </w:r>
+      <w:proofErr w:type="spellStart"/>
+      <w:r>
+        <w:t>contenders</w:t>
+      </w:r>
+      <w:proofErr w:type="spellEnd"/>
+      <w:r>
+        <w:t> » et « </w:t>
+      </w:r>
+      <w:proofErr w:type="spellStart"/>
+      <w:r>
+        <w:t>games</w:t>
+      </w:r>
+      <w:proofErr w:type="spellEnd"/>
+      <w:r>
+        <w:t xml:space="preserve"> » est assez spéciale ; le champ unique de </w:t>
+      </w:r>
+      <w:proofErr w:type="spellStart"/>
+      <w:r>
+        <w:t>contenders</w:t>
+      </w:r>
+      <w:proofErr w:type="spellEnd"/>
+      <w:r>
+        <w:t xml:space="preserve"> possède deux clés étrangères dans la table « </w:t>
+      </w:r>
+      <w:proofErr w:type="spellStart"/>
+      <w:r>
+        <w:t>games</w:t>
+      </w:r>
+      <w:proofErr w:type="spellEnd"/>
+      <w:r>
+        <w:t> » ; « contender1_id » ainsi que « contender2_id ». La table « </w:t>
+      </w:r>
+      <w:proofErr w:type="spellStart"/>
+      <w:r>
+        <w:t>games</w:t>
+      </w:r>
+      <w:proofErr w:type="spellEnd"/>
+      <w:r>
+        <w:t> » pos</w:t>
       </w:r>
       <w:bookmarkStart w:id="19" w:name="_GoBack"/>
       <w:bookmarkEnd w:id="19"/>
       <w:r>
-        <w:t xml:space="preserve"> un évènement, qui contient simplement un nom est une image. Chaque tournoi est également relié à un sport, qui lui est relié à un court (terrain).</w:t>
+        <w:t xml:space="preserve">sède également 2 champs pour le score, 1 pour chaque </w:t>
+      </w:r>
+      <w:proofErr w:type="spellStart"/>
+      <w:r>
+        <w:t>contender</w:t>
+      </w:r>
+      <w:proofErr w:type="spellEnd"/>
+      <w:r>
+        <w:t>.</w:t>
+      </w:r>
+    </w:p>
+    <w:p/>
+    <w:p>
+      <w:pPr>
+        <w:pStyle w:val="Titre3"/>
+        <w:ind w:left="0" w:firstLine="0"/>
+      </w:pPr>
+      <w:r>
+        <w:t xml:space="preserve">Base de données - </w:t>
+      </w:r>
+      <w:r>
+        <w:t>Modifications</w:t>
+      </w:r>
+    </w:p>
+    <w:p/>
+    <w:p>
+      <w:r>
+        <w:t xml:space="preserve">La seule modification que j’ai </w:t>
+      </w:r>
+      <w:r>
+        <w:t>effectuée</w:t>
+      </w:r>
+      <w:r>
+        <w:t xml:space="preserve"> sur la base de données a été de rajouter un champ « </w:t>
+      </w:r>
+      <w:proofErr w:type="spellStart"/>
+      <w:r>
+        <w:t>bestFinalRank</w:t>
+      </w:r>
+      <w:proofErr w:type="spellEnd"/>
+      <w:r>
+        <w:t xml:space="preserve"> » sur la table « pools ». Ce champ contient la place qu’aura l’équipe N°1, la gagnante, de cette pool. La place </w:t>
+      </w:r>
+      <w:r>
+        <w:t>des autres équipes</w:t>
+      </w:r>
+      <w:r>
+        <w:t xml:space="preserve"> </w:t>
+      </w:r>
+      <w:proofErr w:type="gramStart"/>
+      <w:r>
+        <w:t>de la pool</w:t>
+      </w:r>
+      <w:proofErr w:type="gramEnd"/>
+      <w:r>
+        <w:t xml:space="preserve"> est également calculé avec ce champ, simplement en y incrémentant la valeur de la place de l’équipe dans la poule.</w:t>
+      </w:r>
+    </w:p>
+    <w:p/>
+    <w:p>
+      <w:r>
+        <w:br w:type="page"/>
       </w:r>
     </w:p>
     <w:p>
       <w:pPr>
         <w:jc w:val="both"/>
       </w:pPr>
-      <w:r>
-        <w:t xml:space="preserve">Chaque tournoi est également relié à des pools, qui ont un mode spécifique (table poolModes) et un type spécifique (table gametypes). </w:t>
-      </w:r>
-    </w:p>
-    <w:p>
-      <w:pPr>
-        <w:jc w:val="both"/>
-      </w:pPr>
-      <w:r>
-        <w:t>J’ai rajouté un champ qui permet de savoir le rang final du premier de cet</w:t>
-      </w:r>
-      <w:r>
-        <w:t>te</w:t>
-      </w:r>
-      <w:r>
-        <w:t xml:space="preserve"> pool.</w:t>
-      </w:r>
-    </w:p>
-    <w:p>
-      <w:pPr>
-        <w:jc w:val="both"/>
-      </w:pPr>
-      <w:r>
-        <w:t>ALTER TABLE homestead.pools ADD COLUMN bestFinalRank INT null;</w:t>
-      </w:r>
     </w:p>
     <w:p/>
     <w:p>
@@ -7228,7 +7793,7 @@
       </w:pPr>
       <w:bookmarkStart w:id="21" w:name="_Toc9341240"/>
       <w:r>
-        <w:t>(Particularité 1)</w:t>
+        <w:t>Particularité 1 :</w:t>
       </w:r>
       <w:r>
         <w:t xml:space="preserve"> Routes</w:t>
@@ -7320,58 +7885,30 @@
         <w:pStyle w:val="Titre3"/>
         <w:ind w:left="0" w:firstLine="0"/>
       </w:pPr>
-      <w:bookmarkStart w:id="22" w:name="_Toc9341241"/>
-      <w:r>
-        <w:t>(Particularité 2)</w:t>
-      </w:r>
-      <w:r>
-        <w:t xml:space="preserve"> </w:t>
-      </w:r>
-      <w:r>
-        <w:t>Connexion</w:t>
-      </w:r>
-      <w:r>
-        <w:t>s</w:t>
-      </w:r>
-      <w:r>
-        <w:t xml:space="preserve"> utilisateurs avec SAML</w:t>
+      <w:r>
+        <w:t>Particularités 2 : Algorithme du classement général</w:t>
+      </w:r>
+    </w:p>
+    <w:p/>
+    <w:p/>
+    <w:p/>
+    <w:p>
+      <w:pPr>
+        <w:pStyle w:val="Titre1"/>
+        <w:tabs>
+          <w:tab w:val="num" w:pos="360"/>
+        </w:tabs>
+        <w:ind w:left="0" w:firstLine="0"/>
+      </w:pPr>
+      <w:bookmarkStart w:id="22" w:name="_Toc9341242"/>
+      <w:r>
+        <w:t>R</w:t>
+      </w:r>
+      <w:bookmarkEnd w:id="20"/>
+      <w:r>
+        <w:t>éalisation</w:t>
       </w:r>
       <w:bookmarkEnd w:id="22"/>
-    </w:p>
-    <w:p>
-      <w:r>
-        <w:t>Pour ce qui est de la connexion des utilisateurs, il existe 2 types de comptes. Les comptes locaux, stockés dans la table « users », sont les comptes des administrateurs, writer, et autres rôles de gestion. L’autre type de compte est les participants, stockés dans la table « participants ». Lorsqu’un participant veut se connecter depuis le site des Joutes, il est redirigé sur une interface spéciale de l’intranet du CPNV. Il se connecte avec son e-mail et son mot de passe du CPNV, et est redirigé sur le site des joutes, connecté en tant que participant.</w:t>
-      </w:r>
-    </w:p>
-    <w:p>
-      <w:r>
-        <w:t>La machine sur laquelle tourne le site des joutes doit être autorisée dans les métadonnées de SAML de l’intranet.</w:t>
-      </w:r>
-      <w:r>
-        <w:t xml:space="preserve"> (Mon ordinateur SC-C315-PC06 lors du développement)</w:t>
-      </w:r>
-      <w:r>
-        <w:t>.</w:t>
-      </w:r>
-    </w:p>
-    <w:p/>
-    <w:p>
-      <w:pPr>
-        <w:pStyle w:val="Titre1"/>
-        <w:tabs>
-          <w:tab w:val="num" w:pos="360"/>
-        </w:tabs>
-        <w:ind w:left="0" w:firstLine="0"/>
-      </w:pPr>
-      <w:bookmarkStart w:id="23" w:name="_Toc9341242"/>
-      <w:r>
-        <w:t>R</w:t>
-      </w:r>
-      <w:bookmarkEnd w:id="20"/>
-      <w:r>
-        <w:t>éalisation</w:t>
-      </w:r>
-      <w:bookmarkEnd w:id="23"/>
     </w:p>
     <w:p>
       <w:pPr>
@@ -7382,9 +7919,9 @@
           <w:iCs/>
         </w:rPr>
       </w:pPr>
-      <w:bookmarkStart w:id="24" w:name="_Toc25553317"/>
-      <w:bookmarkStart w:id="25" w:name="_Toc71691022"/>
-      <w:bookmarkStart w:id="26" w:name="_Toc9341243"/>
+      <w:bookmarkStart w:id="23" w:name="_Toc25553317"/>
+      <w:bookmarkStart w:id="24" w:name="_Toc71691022"/>
+      <w:bookmarkStart w:id="25" w:name="_Toc9341243"/>
       <w:r>
         <w:rPr>
           <w:i w:val="0"/>
@@ -7392,12 +7929,12 @@
         </w:rPr>
         <w:t>Dossier de réalisation</w:t>
       </w:r>
-      <w:bookmarkStart w:id="27" w:name="_Toc25553318"/>
+      <w:bookmarkStart w:id="26" w:name="_Toc25553318"/>
+      <w:bookmarkEnd w:id="23"/>
       <w:bookmarkEnd w:id="24"/>
       <w:bookmarkEnd w:id="25"/>
-      <w:bookmarkEnd w:id="26"/>
-    </w:p>
-    <w:bookmarkEnd w:id="27"/>
+    </w:p>
+    <w:bookmarkEnd w:id="26"/>
     <w:p>
       <w:pPr>
         <w:rPr>
@@ -7415,9 +7952,9 @@
           <w:iCs/>
         </w:rPr>
       </w:pPr>
-      <w:bookmarkStart w:id="28" w:name="_Toc25553321"/>
-      <w:bookmarkStart w:id="29" w:name="_Toc71691025"/>
-      <w:bookmarkStart w:id="30" w:name="_Toc9341244"/>
+      <w:bookmarkStart w:id="27" w:name="_Toc25553321"/>
+      <w:bookmarkStart w:id="28" w:name="_Toc71691025"/>
+      <w:bookmarkStart w:id="29" w:name="_Toc9341244"/>
       <w:r>
         <w:rPr>
           <w:i w:val="0"/>
@@ -7425,7 +7962,7 @@
         </w:rPr>
         <w:t>Description des test</w:t>
       </w:r>
-      <w:bookmarkEnd w:id="28"/>
+      <w:bookmarkEnd w:id="27"/>
       <w:r>
         <w:rPr>
           <w:i w:val="0"/>
@@ -7433,8 +7970,8 @@
         </w:rPr>
         <w:t>s effectués</w:t>
       </w:r>
+      <w:bookmarkEnd w:id="28"/>
       <w:bookmarkEnd w:id="29"/>
-      <w:bookmarkEnd w:id="30"/>
     </w:p>
     <w:p>
       <w:pPr>
@@ -7445,8 +7982,8 @@
       </w:pPr>
     </w:p>
     <w:p>
-      <w:bookmarkStart w:id="31" w:name="_Toc25553322"/>
-      <w:bookmarkStart w:id="32" w:name="_Toc71691026"/>
+      <w:bookmarkStart w:id="30" w:name="_Toc25553322"/>
+      <w:bookmarkStart w:id="31" w:name="_Toc71691026"/>
     </w:p>
     <w:p>
       <w:pPr>
@@ -7457,7 +7994,7 @@
           <w:iCs/>
         </w:rPr>
       </w:pPr>
-      <w:bookmarkStart w:id="33" w:name="_Toc9341245"/>
+      <w:bookmarkStart w:id="32" w:name="_Toc9341245"/>
       <w:r>
         <w:rPr>
           <w:i w:val="0"/>
@@ -7465,7 +8002,7 @@
         </w:rPr>
         <w:t xml:space="preserve">Erreurs </w:t>
       </w:r>
-      <w:bookmarkEnd w:id="31"/>
+      <w:bookmarkEnd w:id="30"/>
       <w:r>
         <w:rPr>
           <w:i w:val="0"/>
@@ -7473,8 +8010,8 @@
         </w:rPr>
         <w:t>restantes</w:t>
       </w:r>
+      <w:bookmarkEnd w:id="31"/>
       <w:bookmarkEnd w:id="32"/>
-      <w:bookmarkEnd w:id="33"/>
       <w:r>
         <w:rPr>
           <w:i w:val="0"/>
@@ -7489,9 +8026,9 @@
           <w:i/>
         </w:rPr>
       </w:pPr>
-      <w:bookmarkStart w:id="34" w:name="_Toc25553323"/>
-    </w:p>
-    <w:bookmarkEnd w:id="34"/>
+      <w:bookmarkStart w:id="33" w:name="_Toc25553323"/>
+    </w:p>
+    <w:bookmarkEnd w:id="33"/>
     <w:p>
       <w:pPr>
         <w:pStyle w:val="En-tte"/>
@@ -7510,9 +8047,9 @@
           <w:iCs/>
         </w:rPr>
       </w:pPr>
-      <w:bookmarkStart w:id="35" w:name="_Toc25553326"/>
-      <w:bookmarkStart w:id="36" w:name="_Toc71691029"/>
-      <w:bookmarkStart w:id="37" w:name="_Toc9341246"/>
+      <w:bookmarkStart w:id="34" w:name="_Toc25553326"/>
+      <w:bookmarkStart w:id="35" w:name="_Toc71691029"/>
+      <w:bookmarkStart w:id="36" w:name="_Toc9341246"/>
       <w:r>
         <w:rPr>
           <w:i w:val="0"/>
@@ -7520,7 +8057,7 @@
         </w:rPr>
         <w:t>Liste des documents</w:t>
       </w:r>
-      <w:bookmarkEnd w:id="35"/>
+      <w:bookmarkEnd w:id="34"/>
       <w:r>
         <w:rPr>
           <w:i w:val="0"/>
@@ -7528,8 +8065,8 @@
         </w:rPr>
         <w:t xml:space="preserve"> fournis</w:t>
       </w:r>
+      <w:bookmarkEnd w:id="35"/>
       <w:bookmarkEnd w:id="36"/>
-      <w:bookmarkEnd w:id="37"/>
     </w:p>
     <w:p>
       <w:pPr>
@@ -7554,45 +8091,44 @@
         </w:tabs>
         <w:ind w:left="0" w:firstLine="0"/>
       </w:pPr>
-      <w:bookmarkStart w:id="38" w:name="_Toc25553328"/>
-      <w:bookmarkStart w:id="39" w:name="_Toc71703263"/>
-      <w:bookmarkStart w:id="40" w:name="_Toc9341247"/>
+      <w:bookmarkStart w:id="37" w:name="_Toc25553328"/>
+      <w:bookmarkStart w:id="38" w:name="_Toc71703263"/>
+      <w:bookmarkStart w:id="39" w:name="_Toc9341247"/>
       <w:r>
         <w:t>C</w:t>
       </w:r>
+      <w:bookmarkEnd w:id="37"/>
       <w:bookmarkEnd w:id="38"/>
+      <w:r>
+        <w:t>onclusions</w:t>
+      </w:r>
       <w:bookmarkEnd w:id="39"/>
-      <w:r>
-        <w:t>onclusions</w:t>
+    </w:p>
+    <w:p>
+      <w:pPr>
+        <w:rPr>
+          <w:szCs w:val="14"/>
+        </w:rPr>
+      </w:pPr>
+    </w:p>
+    <w:p>
+      <w:pPr>
+        <w:pStyle w:val="Titre1"/>
+        <w:tabs>
+          <w:tab w:val="num" w:pos="360"/>
+        </w:tabs>
+        <w:ind w:left="0" w:firstLine="0"/>
+      </w:pPr>
+      <w:bookmarkStart w:id="40" w:name="_Toc71703264"/>
+      <w:bookmarkStart w:id="41" w:name="_Toc9341248"/>
+      <w:r>
+        <w:t>A</w:t>
       </w:r>
       <w:bookmarkEnd w:id="40"/>
-    </w:p>
-    <w:p>
-      <w:pPr>
-        <w:rPr>
-          <w:szCs w:val="14"/>
-        </w:rPr>
-      </w:pPr>
-    </w:p>
-    <w:p>
-      <w:pPr>
-        <w:pStyle w:val="Titre1"/>
-        <w:tabs>
-          <w:tab w:val="num" w:pos="360"/>
-        </w:tabs>
-        <w:ind w:left="0" w:firstLine="0"/>
-      </w:pPr>
-      <w:bookmarkStart w:id="41" w:name="_Toc71703264"/>
-      <w:bookmarkStart w:id="42" w:name="_Toc9341248"/>
-      <w:r>
-        <w:lastRenderedPageBreak/>
-        <w:t>A</w:t>
+      <w:r>
+        <w:t>nnexes</w:t>
       </w:r>
       <w:bookmarkEnd w:id="41"/>
-      <w:r>
-        <w:t>nnexes</w:t>
-      </w:r>
-      <w:bookmarkEnd w:id="42"/>
     </w:p>
     <w:p/>
     <w:p>
@@ -7604,7 +8140,7 @@
           <w:iCs/>
         </w:rPr>
       </w:pPr>
-      <w:bookmarkStart w:id="43" w:name="_Toc9341249"/>
+      <w:bookmarkStart w:id="42" w:name="_Toc9341249"/>
       <w:r>
         <w:rPr>
           <w:i w:val="0"/>
@@ -7612,7 +8148,7 @@
         </w:rPr>
         <w:t>Résumé du rapport du TPI / version succincte de la documentation</w:t>
       </w:r>
-      <w:bookmarkEnd w:id="43"/>
+      <w:bookmarkEnd w:id="42"/>
     </w:p>
     <w:p/>
     <w:p>
@@ -7624,17 +8160,18 @@
           <w:iCs/>
         </w:rPr>
       </w:pPr>
-      <w:bookmarkStart w:id="44" w:name="_Toc71703265"/>
-      <w:bookmarkStart w:id="45" w:name="_Toc9341250"/>
+      <w:bookmarkStart w:id="43" w:name="_Toc71703265"/>
+      <w:bookmarkStart w:id="44" w:name="_Toc9341250"/>
       <w:r>
         <w:rPr>
           <w:i w:val="0"/>
           <w:iCs/>
         </w:rPr>
+        <w:lastRenderedPageBreak/>
         <w:t>Sources – Bibliographie</w:t>
       </w:r>
+      <w:bookmarkEnd w:id="43"/>
       <w:bookmarkEnd w:id="44"/>
-      <w:bookmarkEnd w:id="45"/>
     </w:p>
     <w:p>
       <w:pPr>
@@ -7645,9 +8182,9 @@
           <w:iCs/>
         </w:rPr>
       </w:pPr>
-      <w:bookmarkStart w:id="46" w:name="_Toc25553330"/>
-      <w:bookmarkStart w:id="47" w:name="_Toc71703266"/>
-      <w:bookmarkStart w:id="48" w:name="_Toc9341251"/>
+      <w:bookmarkStart w:id="45" w:name="_Toc25553330"/>
+      <w:bookmarkStart w:id="46" w:name="_Toc71703266"/>
+      <w:bookmarkStart w:id="47" w:name="_Toc9341251"/>
       <w:r>
         <w:rPr>
           <w:i w:val="0"/>
@@ -7655,8 +8192,8 @@
         </w:rPr>
         <w:t xml:space="preserve">Journal de </w:t>
       </w:r>
+      <w:bookmarkEnd w:id="45"/>
       <w:bookmarkEnd w:id="46"/>
-      <w:bookmarkEnd w:id="47"/>
       <w:r>
         <w:rPr>
           <w:i w:val="0"/>
@@ -7664,7 +8201,7 @@
         </w:rPr>
         <w:t>bord</w:t>
       </w:r>
-      <w:bookmarkEnd w:id="48"/>
+      <w:bookmarkEnd w:id="47"/>
     </w:p>
     <w:p>
       <w:pPr>
@@ -7672,7 +8209,7 @@
           <w:i/>
         </w:rPr>
       </w:pPr>
-      <w:bookmarkStart w:id="49" w:name="_Toc25553331"/>
+      <w:bookmarkStart w:id="48" w:name="_Toc25553331"/>
     </w:p>
     <w:p>
       <w:pPr>
@@ -7683,8 +8220,8 @@
           <w:iCs/>
         </w:rPr>
       </w:pPr>
-      <w:bookmarkStart w:id="50" w:name="_Toc71703267"/>
-      <w:bookmarkStart w:id="51" w:name="_Toc9341252"/>
+      <w:bookmarkStart w:id="49" w:name="_Toc71703267"/>
+      <w:bookmarkStart w:id="50" w:name="_Toc9341252"/>
       <w:r>
         <w:rPr>
           <w:i w:val="0"/>
@@ -7692,9 +8229,9 @@
         </w:rPr>
         <w:t>Manuel d'Installation</w:t>
       </w:r>
+      <w:bookmarkEnd w:id="48"/>
       <w:bookmarkEnd w:id="49"/>
       <w:bookmarkEnd w:id="50"/>
-      <w:bookmarkEnd w:id="51"/>
     </w:p>
     <w:p/>
     <w:p>
@@ -7706,9 +8243,9 @@
           <w:iCs/>
         </w:rPr>
       </w:pPr>
-      <w:bookmarkStart w:id="52" w:name="_Toc25553332"/>
-      <w:bookmarkStart w:id="53" w:name="_Toc71703268"/>
-      <w:bookmarkStart w:id="54" w:name="_Toc9341253"/>
+      <w:bookmarkStart w:id="51" w:name="_Toc25553332"/>
+      <w:bookmarkStart w:id="52" w:name="_Toc71703268"/>
+      <w:bookmarkStart w:id="53" w:name="_Toc9341253"/>
       <w:r>
         <w:rPr>
           <w:i w:val="0"/>
@@ -7716,9 +8253,9 @@
         </w:rPr>
         <w:t>Manuel d'Utilisation</w:t>
       </w:r>
+      <w:bookmarkEnd w:id="51"/>
       <w:bookmarkEnd w:id="52"/>
       <w:bookmarkEnd w:id="53"/>
-      <w:bookmarkEnd w:id="54"/>
     </w:p>
     <w:p/>
     <w:p>
@@ -7730,9 +8267,9 @@
           <w:iCs/>
         </w:rPr>
       </w:pPr>
-      <w:bookmarkStart w:id="55" w:name="_Toc71703270"/>
-      <w:bookmarkStart w:id="56" w:name="_Toc9341254"/>
-      <w:bookmarkStart w:id="57" w:name="_Toc25553334"/>
+      <w:bookmarkStart w:id="54" w:name="_Toc71703270"/>
+      <w:bookmarkStart w:id="55" w:name="_Toc9341254"/>
+      <w:bookmarkStart w:id="56" w:name="_Toc25553334"/>
       <w:r>
         <w:rPr>
           <w:i w:val="0"/>
@@ -7747,8 +8284,8 @@
         </w:rPr>
         <w:t>rchives du projet</w:t>
       </w:r>
+      <w:bookmarkEnd w:id="54"/>
       <w:bookmarkEnd w:id="55"/>
-      <w:bookmarkEnd w:id="56"/>
       <w:r>
         <w:rPr>
           <w:i w:val="0"/>
@@ -7756,7 +8293,7 @@
         </w:rPr>
         <w:t xml:space="preserve"> </w:t>
       </w:r>
-      <w:bookmarkEnd w:id="57"/>
+      <w:bookmarkEnd w:id="56"/>
     </w:p>
     <w:p/>
     <w:sectPr>
@@ -7915,7 +8452,37 @@
               <w:b/>
               <w:szCs w:val="24"/>
             </w:rPr>
-            <w:t>Dernière modif : 21.05.19</w:t>
+            <w:t xml:space="preserve">Dernière </w:t>
+          </w:r>
+          <w:proofErr w:type="spellStart"/>
+          <w:r>
+            <w:rPr>
+              <w:b/>
+              <w:szCs w:val="24"/>
+            </w:rPr>
+            <w:t>modif</w:t>
+          </w:r>
+          <w:proofErr w:type="spellEnd"/>
+          <w:r>
+            <w:rPr>
+              <w:b/>
+              <w:szCs w:val="24"/>
+            </w:rPr>
+            <w:t> : 2</w:t>
+          </w:r>
+          <w:r>
+            <w:rPr>
+              <w:b/>
+              <w:szCs w:val="24"/>
+            </w:rPr>
+            <w:t>3</w:t>
+          </w:r>
+          <w:r>
+            <w:rPr>
+              <w:b/>
+              <w:szCs w:val="24"/>
+            </w:rPr>
+            <w:t>.05.19</w:t>
           </w:r>
         </w:p>
       </w:tc>
@@ -8042,7 +8609,30 @@
               <w:b/>
               <w:szCs w:val="24"/>
             </w:rPr>
-            <w:t>Dernière modif : 21.05.19</w:t>
+            <w:t xml:space="preserve">Dernière </w:t>
+          </w:r>
+          <w:proofErr w:type="spellStart"/>
+          <w:r>
+            <w:rPr>
+              <w:b/>
+              <w:szCs w:val="24"/>
+            </w:rPr>
+            <w:t>modif</w:t>
+          </w:r>
+          <w:proofErr w:type="spellEnd"/>
+          <w:r>
+            <w:rPr>
+              <w:b/>
+              <w:szCs w:val="24"/>
+            </w:rPr>
+            <w:t> : 23</w:t>
+          </w:r>
+          <w:r>
+            <w:rPr>
+              <w:b/>
+              <w:szCs w:val="24"/>
+            </w:rPr>
+            <w:t>.05.19</w:t>
           </w:r>
         </w:p>
       </w:tc>
@@ -8138,8 +8728,17 @@
               <w:sz w:val="16"/>
               <w:szCs w:val="16"/>
             </w:rPr>
-            <w:t>Dernière modif</w:t>
+            <w:t xml:space="preserve">Dernière </w:t>
           </w:r>
+          <w:proofErr w:type="spellStart"/>
+          <w:r>
+            <w:rPr>
+              <w:sz w:val="16"/>
+              <w:szCs w:val="16"/>
+            </w:rPr>
+            <w:t>modif</w:t>
+          </w:r>
+          <w:proofErr w:type="spellEnd"/>
           <w:r>
             <w:rPr>
               <w:sz w:val="16"/>
@@ -8274,7 +8873,37 @@
               <w:b/>
               <w:szCs w:val="24"/>
             </w:rPr>
-            <w:t>Dernière modif : 21.05.19</w:t>
+            <w:t xml:space="preserve">Dernière </w:t>
+          </w:r>
+          <w:proofErr w:type="spellStart"/>
+          <w:r>
+            <w:rPr>
+              <w:b/>
+              <w:szCs w:val="24"/>
+            </w:rPr>
+            <w:t>modif</w:t>
+          </w:r>
+          <w:proofErr w:type="spellEnd"/>
+          <w:r>
+            <w:rPr>
+              <w:b/>
+              <w:szCs w:val="24"/>
+            </w:rPr>
+            <w:t> : 2</w:t>
+          </w:r>
+          <w:r>
+            <w:rPr>
+              <w:b/>
+              <w:szCs w:val="24"/>
+            </w:rPr>
+            <w:t>3</w:t>
+          </w:r>
+          <w:r>
+            <w:rPr>
+              <w:b/>
+              <w:szCs w:val="24"/>
+            </w:rPr>
+            <w:t>.05.19</w:t>
           </w:r>
         </w:p>
       </w:tc>
@@ -8368,8 +8997,17 @@
               <w:sz w:val="16"/>
               <w:szCs w:val="16"/>
             </w:rPr>
-            <w:t>Dernière modif</w:t>
+            <w:t xml:space="preserve">Dernière </w:t>
           </w:r>
+          <w:proofErr w:type="spellStart"/>
+          <w:r>
+            <w:rPr>
+              <w:sz w:val="16"/>
+              <w:szCs w:val="16"/>
+            </w:rPr>
+            <w:t>modif</w:t>
+          </w:r>
+          <w:proofErr w:type="spellEnd"/>
           <w:r>
             <w:rPr>
               <w:sz w:val="16"/>
@@ -8498,7 +9136,37 @@
               <w:b/>
               <w:szCs w:val="24"/>
             </w:rPr>
-            <w:t>Dernière modif : 21.05.19</w:t>
+            <w:t xml:space="preserve">Dernière </w:t>
+          </w:r>
+          <w:proofErr w:type="spellStart"/>
+          <w:r>
+            <w:rPr>
+              <w:b/>
+              <w:szCs w:val="24"/>
+            </w:rPr>
+            <w:t>modif</w:t>
+          </w:r>
+          <w:proofErr w:type="spellEnd"/>
+          <w:r>
+            <w:rPr>
+              <w:b/>
+              <w:szCs w:val="24"/>
+            </w:rPr>
+            <w:t> : 2</w:t>
+          </w:r>
+          <w:r>
+            <w:rPr>
+              <w:b/>
+              <w:szCs w:val="24"/>
+            </w:rPr>
+            <w:t>3</w:t>
+          </w:r>
+          <w:r>
+            <w:rPr>
+              <w:b/>
+              <w:szCs w:val="24"/>
+            </w:rPr>
+            <w:t>.05.19</w:t>
           </w:r>
         </w:p>
       </w:tc>
@@ -8592,8 +9260,17 @@
               <w:sz w:val="16"/>
               <w:szCs w:val="16"/>
             </w:rPr>
-            <w:t>Dernière modif</w:t>
+            <w:t xml:space="preserve">Dernière </w:t>
           </w:r>
+          <w:proofErr w:type="spellStart"/>
+          <w:r>
+            <w:rPr>
+              <w:sz w:val="16"/>
+              <w:szCs w:val="16"/>
+            </w:rPr>
+            <w:t>modif</w:t>
+          </w:r>
+          <w:proofErr w:type="spellEnd"/>
           <w:r>
             <w:rPr>
               <w:sz w:val="16"/>
@@ -8693,7 +9370,7 @@
               <w:noProof/>
               <w:szCs w:val="24"/>
             </w:rPr>
-            <w:t>22</w:t>
+            <w:t>23</w:t>
           </w:r>
           <w:r>
             <w:rPr>
@@ -8722,14 +9399,30 @@
               <w:b/>
               <w:szCs w:val="24"/>
             </w:rPr>
-            <w:t>Dernière modif : 2</w:t>
+            <w:t xml:space="preserve">Dernière </w:t>
+          </w:r>
+          <w:proofErr w:type="spellStart"/>
+          <w:r>
+            <w:rPr>
+              <w:b/>
+              <w:szCs w:val="24"/>
+            </w:rPr>
+            <w:t>modif</w:t>
+          </w:r>
+          <w:proofErr w:type="spellEnd"/>
+          <w:r>
+            <w:rPr>
+              <w:b/>
+              <w:szCs w:val="24"/>
+            </w:rPr>
+            <w:t> : 2</w:t>
           </w:r>
           <w:r>
             <w:rPr>
               <w:b/>
               <w:szCs w:val="24"/>
             </w:rPr>
-            <w:t>2</w:t>
+            <w:t>3</w:t>
           </w:r>
           <w:r>
             <w:rPr>
@@ -12145,7 +12838,7 @@
 </file>
 
 <file path=customXml/itemProps1.xml><?xml version="1.0" encoding="utf-8"?>
-<ds:datastoreItem xmlns:ds="http://schemas.openxmlformats.org/officeDocument/2006/customXml" ds:itemID="{E13E37A1-9562-494B-A75B-0271635C9F47}">
+<ds:datastoreItem xmlns:ds="http://schemas.openxmlformats.org/officeDocument/2006/customXml" ds:itemID="{C291F91A-ECE2-4B78-9EFA-2CDD20684C17}">
   <ds:schemaRefs>
     <ds:schemaRef ds:uri="http://schemas.openxmlformats.org/officeDocument/2006/bibliography"/>
   </ds:schemaRefs>

</xml_diff>

<commit_message>
Il y avait une erreur sur ma fonctionnalité 1 (j'incémentai de 1 la valeur du rang a chaque fois que je parcourai une nouvelle equipe de la pool en cours, au lieu d'incrémenter par le nombre de pools finals, dans ce stage. Ma fonctionnalité 1 est fonctionnelle, je vais faire une démo à mon client demain matin. Je suis entrain de travailler sur la fonctionnalité 3. Elle m'a l'air finie, mais il faut que je test, avec différents tournois dans ma base de données.
</commit_message>
<xml_diff>
--- a/docs/2019 - TPI Niels/Documentation/Niels Germann TPI - Application Joutes.docx
+++ b/docs/2019 - TPI Niels/Documentation/Niels Germann TPI - Application Joutes.docx
@@ -221,7 +221,7 @@
       <w:r>
         <w:fldChar w:fldCharType="separate"/>
       </w:r>
-      <w:hyperlink w:anchor="_Toc9580833" w:history="1">
+      <w:hyperlink w:anchor="_Toc9924798" w:history="1">
         <w:r>
           <w:rPr>
             <w:rStyle w:val="Lienhypertexte"/>
@@ -259,7 +259,7 @@
           <w:rPr>
             <w:webHidden/>
           </w:rPr>
-          <w:instrText xml:space="preserve"> PAGEREF _Toc9580833 \h </w:instrText>
+          <w:instrText xml:space="preserve"> PAGEREF _Toc9924798 \h </w:instrText>
         </w:r>
         <w:r>
           <w:rPr>
@@ -301,7 +301,7 @@
           <w:lang w:val="fr-CH" w:eastAsia="fr-CH"/>
         </w:rPr>
       </w:pPr>
-      <w:hyperlink w:anchor="_Toc9580834" w:history="1">
+      <w:hyperlink w:anchor="_Toc9924799" w:history="1">
         <w:r>
           <w:rPr>
             <w:rStyle w:val="Lienhypertexte"/>
@@ -347,7 +347,7 @@
             <w:noProof/>
             <w:webHidden/>
           </w:rPr>
-          <w:instrText xml:space="preserve"> PAGEREF _Toc9580834 \h </w:instrText>
+          <w:instrText xml:space="preserve"> PAGEREF _Toc9924799 \h </w:instrText>
         </w:r>
         <w:r>
           <w:rPr>
@@ -393,7 +393,7 @@
           <w:lang w:val="fr-CH" w:eastAsia="fr-CH"/>
         </w:rPr>
       </w:pPr>
-      <w:hyperlink w:anchor="_Toc9580835" w:history="1">
+      <w:hyperlink w:anchor="_Toc9924800" w:history="1">
         <w:r>
           <w:rPr>
             <w:rStyle w:val="Lienhypertexte"/>
@@ -437,7 +437,7 @@
             <w:noProof/>
             <w:webHidden/>
           </w:rPr>
-          <w:instrText xml:space="preserve"> PAGEREF _Toc9580835 \h </w:instrText>
+          <w:instrText xml:space="preserve"> PAGEREF _Toc9924800 \h </w:instrText>
         </w:r>
         <w:r>
           <w:rPr>
@@ -483,7 +483,7 @@
           <w:lang w:val="fr-CH" w:eastAsia="fr-CH"/>
         </w:rPr>
       </w:pPr>
-      <w:hyperlink w:anchor="_Toc9580836" w:history="1">
+      <w:hyperlink w:anchor="_Toc9924801" w:history="1">
         <w:r>
           <w:rPr>
             <w:rStyle w:val="Lienhypertexte"/>
@@ -529,7 +529,7 @@
             <w:noProof/>
             <w:webHidden/>
           </w:rPr>
-          <w:instrText xml:space="preserve"> PAGEREF _Toc9580836 \h </w:instrText>
+          <w:instrText xml:space="preserve"> PAGEREF _Toc9924801 \h </w:instrText>
         </w:r>
         <w:r>
           <w:rPr>
@@ -575,7 +575,7 @@
           <w:lang w:val="fr-CH" w:eastAsia="fr-CH"/>
         </w:rPr>
       </w:pPr>
-      <w:hyperlink w:anchor="_Toc9580837" w:history="1">
+      <w:hyperlink w:anchor="_Toc9924802" w:history="1">
         <w:r>
           <w:rPr>
             <w:rStyle w:val="Lienhypertexte"/>
@@ -619,7 +619,7 @@
             <w:noProof/>
             <w:webHidden/>
           </w:rPr>
-          <w:instrText xml:space="preserve"> PAGEREF _Toc9580837 \h </w:instrText>
+          <w:instrText xml:space="preserve"> PAGEREF _Toc9924802 \h </w:instrText>
         </w:r>
         <w:r>
           <w:rPr>
@@ -665,7 +665,7 @@
           <w:lang w:val="fr-CH" w:eastAsia="fr-CH"/>
         </w:rPr>
       </w:pPr>
-      <w:hyperlink w:anchor="_Toc9580838" w:history="1">
+      <w:hyperlink w:anchor="_Toc9924803" w:history="1">
         <w:r>
           <w:rPr>
             <w:rStyle w:val="Lienhypertexte"/>
@@ -709,7 +709,7 @@
             <w:noProof/>
             <w:webHidden/>
           </w:rPr>
-          <w:instrText xml:space="preserve"> PAGEREF _Toc9580838 \h </w:instrText>
+          <w:instrText xml:space="preserve"> PAGEREF _Toc9924803 \h </w:instrText>
         </w:r>
         <w:r>
           <w:rPr>
@@ -755,7 +755,7 @@
           <w:lang w:val="fr-CH" w:eastAsia="fr-CH"/>
         </w:rPr>
       </w:pPr>
-      <w:hyperlink w:anchor="_Toc9580839" w:history="1">
+      <w:hyperlink w:anchor="_Toc9924804" w:history="1">
         <w:r>
           <w:rPr>
             <w:rStyle w:val="Lienhypertexte"/>
@@ -799,7 +799,7 @@
             <w:noProof/>
             <w:webHidden/>
           </w:rPr>
-          <w:instrText xml:space="preserve"> PAGEREF _Toc9580839 \h </w:instrText>
+          <w:instrText xml:space="preserve"> PAGEREF _Toc9924804 \h </w:instrText>
         </w:r>
         <w:r>
           <w:rPr>
@@ -845,7 +845,7 @@
           <w:lang w:val="fr-CH" w:eastAsia="fr-CH"/>
         </w:rPr>
       </w:pPr>
-      <w:hyperlink w:anchor="_Toc9580840" w:history="1">
+      <w:hyperlink w:anchor="_Toc9924805" w:history="1">
         <w:r>
           <w:rPr>
             <w:rStyle w:val="Lienhypertexte"/>
@@ -891,7 +891,7 @@
             <w:noProof/>
             <w:webHidden/>
           </w:rPr>
-          <w:instrText xml:space="preserve"> PAGEREF _Toc9580840 \h </w:instrText>
+          <w:instrText xml:space="preserve"> PAGEREF _Toc9924805 \h </w:instrText>
         </w:r>
         <w:r>
           <w:rPr>
@@ -937,7 +937,7 @@
           <w:lang w:val="fr-CH" w:eastAsia="fr-CH"/>
         </w:rPr>
       </w:pPr>
-      <w:hyperlink w:anchor="_Toc9580841" w:history="1">
+      <w:hyperlink w:anchor="_Toc9924806" w:history="1">
         <w:r>
           <w:rPr>
             <w:rStyle w:val="Lienhypertexte"/>
@@ -983,7 +983,7 @@
             <w:noProof/>
             <w:webHidden/>
           </w:rPr>
-          <w:instrText xml:space="preserve"> PAGEREF _Toc9580841 \h </w:instrText>
+          <w:instrText xml:space="preserve"> PAGEREF _Toc9924806 \h </w:instrText>
         </w:r>
         <w:r>
           <w:rPr>
@@ -1029,7 +1029,7 @@
           <w:lang w:val="fr-CH" w:eastAsia="fr-CH"/>
         </w:rPr>
       </w:pPr>
-      <w:hyperlink w:anchor="_Toc9580842" w:history="1">
+      <w:hyperlink w:anchor="_Toc9924807" w:history="1">
         <w:r>
           <w:rPr>
             <w:rStyle w:val="Lienhypertexte"/>
@@ -1075,7 +1075,7 @@
             <w:noProof/>
             <w:webHidden/>
           </w:rPr>
-          <w:instrText xml:space="preserve"> PAGEREF _Toc9580842 \h </w:instrText>
+          <w:instrText xml:space="preserve"> PAGEREF _Toc9924807 \h </w:instrText>
         </w:r>
         <w:r>
           <w:rPr>
@@ -1121,7 +1121,7 @@
           <w:lang w:val="fr-CH" w:eastAsia="fr-CH"/>
         </w:rPr>
       </w:pPr>
-      <w:hyperlink w:anchor="_Toc9580843" w:history="1">
+      <w:hyperlink w:anchor="_Toc9924808" w:history="1">
         <w:r>
           <w:rPr>
             <w:rStyle w:val="Lienhypertexte"/>
@@ -1165,7 +1165,7 @@
             <w:noProof/>
             <w:webHidden/>
           </w:rPr>
-          <w:instrText xml:space="preserve"> PAGEREF _Toc9580843 \h </w:instrText>
+          <w:instrText xml:space="preserve"> PAGEREF _Toc9924808 \h </w:instrText>
         </w:r>
         <w:r>
           <w:rPr>
@@ -1211,7 +1211,7 @@
           <w:lang w:val="fr-CH" w:eastAsia="fr-CH"/>
         </w:rPr>
       </w:pPr>
-      <w:hyperlink w:anchor="_Toc9580844" w:history="1">
+      <w:hyperlink w:anchor="_Toc9924809" w:history="1">
         <w:r>
           <w:rPr>
             <w:rStyle w:val="Lienhypertexte"/>
@@ -1257,7 +1257,7 @@
             <w:noProof/>
             <w:webHidden/>
           </w:rPr>
-          <w:instrText xml:space="preserve"> PAGEREF _Toc9580844 \h </w:instrText>
+          <w:instrText xml:space="preserve"> PAGEREF _Toc9924809 \h </w:instrText>
         </w:r>
         <w:r>
           <w:rPr>
@@ -1303,7 +1303,7 @@
           <w:lang w:val="fr-CH" w:eastAsia="fr-CH"/>
         </w:rPr>
       </w:pPr>
-      <w:hyperlink w:anchor="_Toc9580845" w:history="1">
+      <w:hyperlink w:anchor="_Toc9924810" w:history="1">
         <w:r>
           <w:rPr>
             <w:rStyle w:val="Lienhypertexte"/>
@@ -1347,7 +1347,7 @@
             <w:noProof/>
             <w:webHidden/>
           </w:rPr>
-          <w:instrText xml:space="preserve"> PAGEREF _Toc9580845 \h </w:instrText>
+          <w:instrText xml:space="preserve"> PAGEREF _Toc9924810 \h </w:instrText>
         </w:r>
         <w:r>
           <w:rPr>
@@ -1393,7 +1393,7 @@
           <w:lang w:val="fr-CH" w:eastAsia="fr-CH"/>
         </w:rPr>
       </w:pPr>
-      <w:hyperlink w:anchor="_Toc9580846" w:history="1">
+      <w:hyperlink w:anchor="_Toc9924811" w:history="1">
         <w:r>
           <w:rPr>
             <w:rStyle w:val="Lienhypertexte"/>
@@ -1437,7 +1437,7 @@
             <w:noProof/>
             <w:webHidden/>
           </w:rPr>
-          <w:instrText xml:space="preserve"> PAGEREF _Toc9580846 \h </w:instrText>
+          <w:instrText xml:space="preserve"> PAGEREF _Toc9924811 \h </w:instrText>
         </w:r>
         <w:r>
           <w:rPr>
@@ -1483,7 +1483,7 @@
           <w:lang w:val="fr-CH" w:eastAsia="fr-CH"/>
         </w:rPr>
       </w:pPr>
-      <w:hyperlink w:anchor="_Toc9580847" w:history="1">
+      <w:hyperlink w:anchor="_Toc9924812" w:history="1">
         <w:r>
           <w:rPr>
             <w:rStyle w:val="Lienhypertexte"/>
@@ -1527,7 +1527,7 @@
             <w:noProof/>
             <w:webHidden/>
           </w:rPr>
-          <w:instrText xml:space="preserve"> PAGEREF _Toc9580847 \h </w:instrText>
+          <w:instrText xml:space="preserve"> PAGEREF _Toc9924812 \h </w:instrText>
         </w:r>
         <w:r>
           <w:rPr>
@@ -1573,7 +1573,7 @@
           <w:lang w:val="fr-CH" w:eastAsia="fr-CH"/>
         </w:rPr>
       </w:pPr>
-      <w:hyperlink w:anchor="_Toc9580848" w:history="1">
+      <w:hyperlink w:anchor="_Toc9924813" w:history="1">
         <w:r>
           <w:rPr>
             <w:rStyle w:val="Lienhypertexte"/>
@@ -1617,7 +1617,7 @@
             <w:noProof/>
             <w:webHidden/>
           </w:rPr>
-          <w:instrText xml:space="preserve"> PAGEREF _Toc9580848 \h </w:instrText>
+          <w:instrText xml:space="preserve"> PAGEREF _Toc9924813 \h </w:instrText>
         </w:r>
         <w:r>
           <w:rPr>
@@ -1663,7 +1663,7 @@
           <w:lang w:val="fr-CH" w:eastAsia="fr-CH"/>
         </w:rPr>
       </w:pPr>
-      <w:hyperlink w:anchor="_Toc9580849" w:history="1">
+      <w:hyperlink w:anchor="_Toc9924814" w:history="1">
         <w:r>
           <w:rPr>
             <w:rStyle w:val="Lienhypertexte"/>
@@ -1707,7 +1707,7 @@
             <w:noProof/>
             <w:webHidden/>
           </w:rPr>
-          <w:instrText xml:space="preserve"> PAGEREF _Toc9580849 \h </w:instrText>
+          <w:instrText xml:space="preserve"> PAGEREF _Toc9924814 \h </w:instrText>
         </w:r>
         <w:r>
           <w:rPr>
@@ -1753,7 +1753,7 @@
           <w:lang w:val="fr-CH" w:eastAsia="fr-CH"/>
         </w:rPr>
       </w:pPr>
-      <w:hyperlink w:anchor="_Toc9580850" w:history="1">
+      <w:hyperlink w:anchor="_Toc9924815" w:history="1">
         <w:r>
           <w:rPr>
             <w:rStyle w:val="Lienhypertexte"/>
@@ -1797,7 +1797,7 @@
             <w:noProof/>
             <w:webHidden/>
           </w:rPr>
-          <w:instrText xml:space="preserve"> PAGEREF _Toc9580850 \h </w:instrText>
+          <w:instrText xml:space="preserve"> PAGEREF _Toc9924815 \h </w:instrText>
         </w:r>
         <w:r>
           <w:rPr>
@@ -1843,7 +1843,7 @@
           <w:lang w:val="fr-CH" w:eastAsia="fr-CH"/>
         </w:rPr>
       </w:pPr>
-      <w:hyperlink w:anchor="_Toc9580851" w:history="1">
+      <w:hyperlink w:anchor="_Toc9924816" w:history="1">
         <w:r>
           <w:rPr>
             <w:rStyle w:val="Lienhypertexte"/>
@@ -1887,7 +1887,7 @@
             <w:noProof/>
             <w:webHidden/>
           </w:rPr>
-          <w:instrText xml:space="preserve"> PAGEREF _Toc9580851 \h </w:instrText>
+          <w:instrText xml:space="preserve"> PAGEREF _Toc9924816 \h </w:instrText>
         </w:r>
         <w:r>
           <w:rPr>
@@ -1928,7 +1928,7 @@
           <w:lang w:val="fr-CH" w:eastAsia="fr-CH"/>
         </w:rPr>
       </w:pPr>
-      <w:hyperlink w:anchor="_Toc9580852" w:history="1">
+      <w:hyperlink w:anchor="_Toc9924817" w:history="1">
         <w:r>
           <w:rPr>
             <w:rStyle w:val="Lienhypertexte"/>
@@ -1966,7 +1966,12 @@
           <w:rPr>
             <w:webHidden/>
           </w:rPr>
-          <w:instrText xml:space="preserve"> PAGEREF _Toc9580852 \h </w:instrText>
+          <w:instrText xml:space="preserve"> PAGEREF _Toc9924817 \h </w:instrText>
+        </w:r>
+        <w:r>
+          <w:rPr>
+            <w:webHidden/>
+          </w:rPr>
         </w:r>
         <w:r>
           <w:rPr>
@@ -1976,11 +1981,9 @@
         </w:r>
         <w:r>
           <w:rPr>
-            <w:b/>
-            <w:bCs/>
-            <w:webHidden/>
-          </w:rPr>
-          <w:t>Erreur ! Signet non défini.</w:t>
+            <w:webHidden/>
+          </w:rPr>
+          <w:t>26</w:t>
         </w:r>
         <w:r>
           <w:rPr>
@@ -2005,7 +2008,7 @@
           <w:lang w:val="fr-CH" w:eastAsia="fr-CH"/>
         </w:rPr>
       </w:pPr>
-      <w:hyperlink w:anchor="_Toc9580853" w:history="1">
+      <w:hyperlink w:anchor="_Toc9924818" w:history="1">
         <w:r>
           <w:rPr>
             <w:rStyle w:val="Lienhypertexte"/>
@@ -2051,7 +2054,7 @@
             <w:noProof/>
             <w:webHidden/>
           </w:rPr>
-          <w:instrText xml:space="preserve"> PAGEREF _Toc9580853 \h </w:instrText>
+          <w:instrText xml:space="preserve"> PAGEREF _Toc9924818 \h </w:instrText>
         </w:r>
         <w:r>
           <w:rPr>
@@ -2097,7 +2100,7 @@
           <w:lang w:val="fr-CH" w:eastAsia="fr-CH"/>
         </w:rPr>
       </w:pPr>
-      <w:hyperlink w:anchor="_Toc9580854" w:history="1">
+      <w:hyperlink w:anchor="_Toc9924819" w:history="1">
         <w:r>
           <w:rPr>
             <w:rStyle w:val="Lienhypertexte"/>
@@ -2143,7 +2146,7 @@
             <w:noProof/>
             <w:webHidden/>
           </w:rPr>
-          <w:instrText xml:space="preserve"> PAGEREF _Toc9580854 \h </w:instrText>
+          <w:instrText xml:space="preserve"> PAGEREF _Toc9924819 \h </w:instrText>
         </w:r>
         <w:r>
           <w:rPr>
@@ -2189,7 +2192,7 @@
           <w:lang w:val="fr-CH" w:eastAsia="fr-CH"/>
         </w:rPr>
       </w:pPr>
-      <w:hyperlink w:anchor="_Toc9580855" w:history="1">
+      <w:hyperlink w:anchor="_Toc9924820" w:history="1">
         <w:r>
           <w:rPr>
             <w:rStyle w:val="Lienhypertexte"/>
@@ -2235,7 +2238,7 @@
             <w:noProof/>
             <w:webHidden/>
           </w:rPr>
-          <w:instrText xml:space="preserve"> PAGEREF _Toc9580855 \h </w:instrText>
+          <w:instrText xml:space="preserve"> PAGEREF _Toc9924820 \h </w:instrText>
         </w:r>
         <w:r>
           <w:rPr>
@@ -2281,7 +2284,7 @@
           <w:lang w:val="fr-CH" w:eastAsia="fr-CH"/>
         </w:rPr>
       </w:pPr>
-      <w:hyperlink w:anchor="_Toc9580856" w:history="1">
+      <w:hyperlink w:anchor="_Toc9924821" w:history="1">
         <w:r>
           <w:rPr>
             <w:rStyle w:val="Lienhypertexte"/>
@@ -2327,7 +2330,7 @@
             <w:noProof/>
             <w:webHidden/>
           </w:rPr>
-          <w:instrText xml:space="preserve"> PAGEREF _Toc9580856 \h </w:instrText>
+          <w:instrText xml:space="preserve"> PAGEREF _Toc9924821 \h </w:instrText>
         </w:r>
         <w:r>
           <w:rPr>
@@ -2368,7 +2371,7 @@
           <w:lang w:val="fr-CH" w:eastAsia="fr-CH"/>
         </w:rPr>
       </w:pPr>
-      <w:hyperlink w:anchor="_Toc9580857" w:history="1">
+      <w:hyperlink w:anchor="_Toc9924822" w:history="1">
         <w:r>
           <w:rPr>
             <w:rStyle w:val="Lienhypertexte"/>
@@ -2406,7 +2409,7 @@
           <w:rPr>
             <w:webHidden/>
           </w:rPr>
-          <w:instrText xml:space="preserve"> PAGEREF _Toc9580857 \h </w:instrText>
+          <w:instrText xml:space="preserve"> PAGEREF _Toc9924822 \h </w:instrText>
         </w:r>
         <w:r>
           <w:rPr>
@@ -2443,7 +2446,7 @@
           <w:lang w:val="fr-CH" w:eastAsia="fr-CH"/>
         </w:rPr>
       </w:pPr>
-      <w:hyperlink w:anchor="_Toc9580858" w:history="1">
+      <w:hyperlink w:anchor="_Toc9924823" w:history="1">
         <w:r>
           <w:rPr>
             <w:rStyle w:val="Lienhypertexte"/>
@@ -2481,7 +2484,7 @@
           <w:rPr>
             <w:webHidden/>
           </w:rPr>
-          <w:instrText xml:space="preserve"> PAGEREF _Toc9580858 \h </w:instrText>
+          <w:instrText xml:space="preserve"> PAGEREF _Toc9924823 \h </w:instrText>
         </w:r>
         <w:r>
           <w:rPr>
@@ -2523,7 +2526,7 @@
           <w:lang w:val="fr-CH" w:eastAsia="fr-CH"/>
         </w:rPr>
       </w:pPr>
-      <w:hyperlink w:anchor="_Toc9580859" w:history="1">
+      <w:hyperlink w:anchor="_Toc9924824" w:history="1">
         <w:r>
           <w:rPr>
             <w:rStyle w:val="Lienhypertexte"/>
@@ -2569,7 +2572,7 @@
             <w:noProof/>
             <w:webHidden/>
           </w:rPr>
-          <w:instrText xml:space="preserve"> PAGEREF _Toc9580859 \h </w:instrText>
+          <w:instrText xml:space="preserve"> PAGEREF _Toc9924824 \h </w:instrText>
         </w:r>
         <w:r>
           <w:rPr>
@@ -2615,7 +2618,7 @@
           <w:lang w:val="fr-CH" w:eastAsia="fr-CH"/>
         </w:rPr>
       </w:pPr>
-      <w:hyperlink w:anchor="_Toc9580860" w:history="1">
+      <w:hyperlink w:anchor="_Toc9924825" w:history="1">
         <w:r>
           <w:rPr>
             <w:rStyle w:val="Lienhypertexte"/>
@@ -2661,7 +2664,7 @@
             <w:noProof/>
             <w:webHidden/>
           </w:rPr>
-          <w:instrText xml:space="preserve"> PAGEREF _Toc9580860 \h </w:instrText>
+          <w:instrText xml:space="preserve"> PAGEREF _Toc9924825 \h </w:instrText>
         </w:r>
         <w:r>
           <w:rPr>
@@ -2707,7 +2710,7 @@
           <w:lang w:val="fr-CH" w:eastAsia="fr-CH"/>
         </w:rPr>
       </w:pPr>
-      <w:hyperlink w:anchor="_Toc9580861" w:history="1">
+      <w:hyperlink w:anchor="_Toc9924826" w:history="1">
         <w:r>
           <w:rPr>
             <w:rStyle w:val="Lienhypertexte"/>
@@ -2753,7 +2756,7 @@
             <w:noProof/>
             <w:webHidden/>
           </w:rPr>
-          <w:instrText xml:space="preserve"> PAGEREF _Toc9580861 \h </w:instrText>
+          <w:instrText xml:space="preserve"> PAGEREF _Toc9924826 \h </w:instrText>
         </w:r>
         <w:r>
           <w:rPr>
@@ -2799,7 +2802,7 @@
           <w:lang w:val="fr-CH" w:eastAsia="fr-CH"/>
         </w:rPr>
       </w:pPr>
-      <w:hyperlink w:anchor="_Toc9580862" w:history="1">
+      <w:hyperlink w:anchor="_Toc9924827" w:history="1">
         <w:r>
           <w:rPr>
             <w:rStyle w:val="Lienhypertexte"/>
@@ -2845,7 +2848,7 @@
             <w:noProof/>
             <w:webHidden/>
           </w:rPr>
-          <w:instrText xml:space="preserve"> PAGEREF _Toc9580862 \h </w:instrText>
+          <w:instrText xml:space="preserve"> PAGEREF _Toc9924827 \h </w:instrText>
         </w:r>
         <w:r>
           <w:rPr>
@@ -2891,7 +2894,7 @@
           <w:lang w:val="fr-CH" w:eastAsia="fr-CH"/>
         </w:rPr>
       </w:pPr>
-      <w:hyperlink w:anchor="_Toc9580863" w:history="1">
+      <w:hyperlink w:anchor="_Toc9924828" w:history="1">
         <w:r>
           <w:rPr>
             <w:rStyle w:val="Lienhypertexte"/>
@@ -2937,7 +2940,7 @@
             <w:noProof/>
             <w:webHidden/>
           </w:rPr>
-          <w:instrText xml:space="preserve"> PAGEREF _Toc9580863 \h </w:instrText>
+          <w:instrText xml:space="preserve"> PAGEREF _Toc9924828 \h </w:instrText>
         </w:r>
         <w:r>
           <w:rPr>
@@ -2983,7 +2986,7 @@
           <w:lang w:val="fr-CH" w:eastAsia="fr-CH"/>
         </w:rPr>
       </w:pPr>
-      <w:hyperlink w:anchor="_Toc9580864" w:history="1">
+      <w:hyperlink w:anchor="_Toc9924829" w:history="1">
         <w:r>
           <w:rPr>
             <w:rStyle w:val="Lienhypertexte"/>
@@ -3029,7 +3032,7 @@
             <w:noProof/>
             <w:webHidden/>
           </w:rPr>
-          <w:instrText xml:space="preserve"> PAGEREF _Toc9580864 \h </w:instrText>
+          <w:instrText xml:space="preserve"> PAGEREF _Toc9924829 \h </w:instrText>
         </w:r>
         <w:r>
           <w:rPr>
@@ -3079,13 +3082,15 @@
       <w:r>
         <w:br w:type="page"/>
       </w:r>
+      <w:bookmarkStart w:id="0" w:name="_GoBack"/>
+      <w:bookmarkEnd w:id="0"/>
     </w:p>
     <w:p>
       <w:pPr>
         <w:pStyle w:val="Titre1"/>
         <w:ind w:left="0" w:firstLine="0"/>
       </w:pPr>
-      <w:bookmarkStart w:id="0" w:name="_Toc9580833"/>
+      <w:bookmarkStart w:id="1" w:name="_Toc9924798"/>
       <w:r>
         <w:lastRenderedPageBreak/>
         <w:t>Analyse prél</w:t>
@@ -3096,7 +3101,7 @@
       <w:r>
         <w:t>minaire</w:t>
       </w:r>
-      <w:bookmarkEnd w:id="0"/>
+      <w:bookmarkEnd w:id="1"/>
     </w:p>
     <w:p>
       <w:pPr>
@@ -3107,7 +3112,7 @@
           <w:iCs/>
         </w:rPr>
       </w:pPr>
-      <w:bookmarkStart w:id="1" w:name="_Toc9580834"/>
+      <w:bookmarkStart w:id="2" w:name="_Toc9924799"/>
       <w:r>
         <w:rPr>
           <w:i w:val="0"/>
@@ -3115,7 +3120,7 @@
         </w:rPr>
         <w:t>Introduction</w:t>
       </w:r>
-      <w:bookmarkEnd w:id="1"/>
+      <w:bookmarkEnd w:id="2"/>
       <w:r>
         <w:rPr>
           <w:i w:val="0"/>
@@ -3321,14 +3326,14 @@
           <w:i w:val="0"/>
         </w:rPr>
       </w:pPr>
-      <w:bookmarkStart w:id="2" w:name="_Toc9580835"/>
+      <w:bookmarkStart w:id="3" w:name="_Toc9924800"/>
       <w:r>
         <w:rPr>
           <w:i w:val="0"/>
         </w:rPr>
         <w:t>Organisation</w:t>
       </w:r>
-      <w:bookmarkEnd w:id="2"/>
+      <w:bookmarkEnd w:id="3"/>
     </w:p>
     <w:tbl>
       <w:tblPr>
@@ -3408,11 +3413,19 @@
                 <w:b/>
               </w:rPr>
             </w:pPr>
+            <w:proofErr w:type="spellStart"/>
             <w:r>
               <w:rPr>
                 <w:b/>
               </w:rPr>
-              <w:t>Adrese Email</w:t>
+              <w:t>Adrese</w:t>
+            </w:r>
+            <w:proofErr w:type="spellEnd"/>
+            <w:r>
+              <w:rPr>
+                <w:b/>
+              </w:rPr>
+              <w:t xml:space="preserve"> Email</w:t>
             </w:r>
           </w:p>
         </w:tc>
@@ -3674,7 +3687,7 @@
           <w:iCs/>
         </w:rPr>
       </w:pPr>
-      <w:bookmarkStart w:id="3" w:name="_Toc9580836"/>
+      <w:bookmarkStart w:id="4" w:name="_Toc9924801"/>
       <w:r>
         <w:rPr>
           <w:i w:val="0"/>
@@ -3689,7 +3702,7 @@
         </w:rPr>
         <w:t xml:space="preserve"> et fonctionnalités</w:t>
       </w:r>
-      <w:bookmarkEnd w:id="3"/>
+      <w:bookmarkEnd w:id="4"/>
     </w:p>
     <w:p>
       <w:pPr>
@@ -3714,7 +3727,21 @@
         <w:rPr>
           <w:szCs w:val="14"/>
         </w:rPr>
-        <w:t xml:space="preserve"> Laravel, en particulier certains aspects, comme les routes, la création de formulaires avec Blade et la gestion de notifications.</w:t>
+        <w:t xml:space="preserve"> Laravel, en particulier certains aspects, comme les routes, la création de formulaires avec </w:t>
+      </w:r>
+      <w:proofErr w:type="spellStart"/>
+      <w:r>
+        <w:rPr>
+          <w:szCs w:val="14"/>
+        </w:rPr>
+        <w:t>Blade</w:t>
+      </w:r>
+      <w:proofErr w:type="spellEnd"/>
+      <w:r>
+        <w:rPr>
+          <w:szCs w:val="14"/>
+        </w:rPr>
+        <w:t xml:space="preserve"> et la gestion de notifications.</w:t>
       </w:r>
     </w:p>
     <w:p>
@@ -3976,11 +4003,11 @@
       <w:pPr>
         <w:pStyle w:val="Titre2"/>
       </w:pPr>
-      <w:bookmarkStart w:id="4" w:name="_Toc9580837"/>
+      <w:bookmarkStart w:id="5" w:name="_Toc9924802"/>
       <w:r>
         <w:t>Méthode utilisée</w:t>
       </w:r>
-      <w:bookmarkEnd w:id="4"/>
+      <w:bookmarkEnd w:id="5"/>
     </w:p>
     <w:p>
       <w:pPr>
@@ -4193,7 +4220,7 @@
         <w:pStyle w:val="Titre2"/>
         <w:ind w:left="0" w:firstLine="0"/>
       </w:pPr>
-      <w:bookmarkStart w:id="5" w:name="_Toc9580838"/>
+      <w:bookmarkStart w:id="6" w:name="_Toc9924803"/>
       <w:r>
         <w:rPr>
           <w:noProof/>
@@ -4266,14 +4293,14 @@
       <w:r>
         <w:t>Planification initiale</w:t>
       </w:r>
-      <w:bookmarkEnd w:id="5"/>
+      <w:bookmarkEnd w:id="6"/>
     </w:p>
     <w:p>
       <w:pPr>
         <w:pStyle w:val="Titre2"/>
         <w:ind w:left="0" w:firstLine="0"/>
       </w:pPr>
-      <w:bookmarkStart w:id="6" w:name="_Toc9580839"/>
+      <w:bookmarkStart w:id="7" w:name="_Toc9924804"/>
       <w:r>
         <w:lastRenderedPageBreak/>
         <w:t>Analyse</w:t>
@@ -4281,7 +4308,7 @@
       <w:r>
         <w:t xml:space="preserve"> / Conception</w:t>
       </w:r>
-      <w:bookmarkEnd w:id="6"/>
+      <w:bookmarkEnd w:id="7"/>
     </w:p>
     <w:p>
       <w:pPr>
@@ -4292,7 +4319,7 @@
           <w:iCs/>
         </w:rPr>
       </w:pPr>
-      <w:bookmarkStart w:id="7" w:name="_Toc9580840"/>
+      <w:bookmarkStart w:id="8" w:name="_Toc9924805"/>
       <w:r>
         <w:rPr>
           <w:i w:val="0"/>
@@ -4307,7 +4334,7 @@
         </w:rPr>
         <w:t xml:space="preserve"> – Zoning</w:t>
       </w:r>
-      <w:bookmarkEnd w:id="7"/>
+      <w:bookmarkEnd w:id="8"/>
     </w:p>
     <w:p>
       <w:r>
@@ -4758,7 +4785,7 @@
       </w:pPr>
     </w:p>
     <w:p>
-      <w:bookmarkStart w:id="8" w:name="_Toc71691012"/>
+      <w:bookmarkStart w:id="9" w:name="_Toc71691012"/>
     </w:p>
     <w:p>
       <w:pPr>
@@ -4769,7 +4796,7 @@
           <w:iCs/>
         </w:rPr>
       </w:pPr>
-      <w:bookmarkStart w:id="9" w:name="_Toc9580841"/>
+      <w:bookmarkStart w:id="10" w:name="_Toc9924806"/>
       <w:r>
         <w:rPr>
           <w:i w:val="0"/>
@@ -4777,8 +4804,8 @@
         </w:rPr>
         <w:t>Stratégie de test</w:t>
       </w:r>
-      <w:bookmarkEnd w:id="8"/>
       <w:bookmarkEnd w:id="9"/>
+      <w:bookmarkEnd w:id="10"/>
     </w:p>
     <w:p/>
     <w:p>
@@ -4844,9 +4871,9 @@
           <w:iCs/>
         </w:rPr>
       </w:pPr>
-      <w:bookmarkStart w:id="10" w:name="_Toc25553310"/>
-      <w:bookmarkStart w:id="11" w:name="_Toc71691015"/>
-      <w:bookmarkStart w:id="12" w:name="_Toc9580842"/>
+      <w:bookmarkStart w:id="11" w:name="_Toc25553310"/>
+      <w:bookmarkStart w:id="12" w:name="_Toc71691015"/>
+      <w:bookmarkStart w:id="13" w:name="_Toc9924807"/>
       <w:r>
         <w:rPr>
           <w:rFonts w:cs="Arial"/>
@@ -4854,9 +4881,9 @@
         </w:rPr>
         <w:t>Risques techniques</w:t>
       </w:r>
-      <w:bookmarkEnd w:id="10"/>
       <w:bookmarkEnd w:id="11"/>
       <w:bookmarkEnd w:id="12"/>
+      <w:bookmarkEnd w:id="13"/>
     </w:p>
     <w:p>
       <w:pPr>
@@ -4970,15 +4997,69 @@
           <w:iCs/>
           <w:sz w:val="24"/>
         </w:rPr>
-        <w:t>M. Carrel ma également dit que je devrais utiliser un « helper » pour créer les formulaires, chose que je n’ai pas utilisé lors de mon Pré-TPI.</w:t>
-      </w:r>
+        <w:t>M. Carrel ma également dit que je devrais utiliser un « </w:t>
+      </w:r>
+      <w:proofErr w:type="spellStart"/>
       <w:r>
         <w:rPr>
           <w:rFonts w:ascii="Arial" w:hAnsi="Arial" w:cs="Arial"/>
           <w:iCs/>
           <w:sz w:val="24"/>
         </w:rPr>
-        <w:t xml:space="preserve"> Je vais également m’instruire sur le site officiel de Laravel, dans l’aide de Blade et des helpers.</w:t>
+        <w:t>helper</w:t>
+      </w:r>
+      <w:proofErr w:type="spellEnd"/>
+      <w:r>
+        <w:rPr>
+          <w:rFonts w:ascii="Arial" w:hAnsi="Arial" w:cs="Arial"/>
+          <w:iCs/>
+          <w:sz w:val="24"/>
+        </w:rPr>
+        <w:t> » pour créer les formulaires, chose que je n’ai pas utilisé lors de mon Pré-TPI.</w:t>
+      </w:r>
+      <w:r>
+        <w:rPr>
+          <w:rFonts w:ascii="Arial" w:hAnsi="Arial" w:cs="Arial"/>
+          <w:iCs/>
+          <w:sz w:val="24"/>
+        </w:rPr>
+        <w:t xml:space="preserve"> Je vais également m’instruire sur le site officiel de Laravel, dans l’aide de </w:t>
+      </w:r>
+      <w:proofErr w:type="spellStart"/>
+      <w:r>
+        <w:rPr>
+          <w:rFonts w:ascii="Arial" w:hAnsi="Arial" w:cs="Arial"/>
+          <w:iCs/>
+          <w:sz w:val="24"/>
+        </w:rPr>
+        <w:t>Blade</w:t>
+      </w:r>
+      <w:proofErr w:type="spellEnd"/>
+      <w:r>
+        <w:rPr>
+          <w:rFonts w:ascii="Arial" w:hAnsi="Arial" w:cs="Arial"/>
+          <w:iCs/>
+          <w:sz w:val="24"/>
+        </w:rPr>
+        <w:t xml:space="preserve"> et des </w:t>
+      </w:r>
+      <w:proofErr w:type="spellStart"/>
+      <w:r>
+        <w:rPr>
+          <w:rFonts w:ascii="Arial" w:hAnsi="Arial" w:cs="Arial"/>
+          <w:iCs/>
+          <w:sz w:val="24"/>
+        </w:rPr>
+        <w:t>helpers</w:t>
+      </w:r>
+      <w:proofErr w:type="spellEnd"/>
+      <w:r>
+        <w:rPr>
+          <w:rFonts w:ascii="Arial" w:hAnsi="Arial" w:cs="Arial"/>
+          <w:iCs/>
+          <w:sz w:val="24"/>
+        </w:rPr>
+        <w:t>.</w:t>
       </w:r>
     </w:p>
     <w:p>
@@ -5113,14 +5194,14 @@
           <w:i w:val="0"/>
         </w:rPr>
       </w:pPr>
-      <w:bookmarkStart w:id="13" w:name="_Toc9580843"/>
+      <w:bookmarkStart w:id="14" w:name="_Toc9924808"/>
       <w:r>
         <w:rPr>
           <w:i w:val="0"/>
         </w:rPr>
         <w:t>Historique des modifications</w:t>
       </w:r>
-      <w:bookmarkEnd w:id="13"/>
+      <w:bookmarkEnd w:id="14"/>
       <w:r>
         <w:rPr>
           <w:i w:val="0"/>
@@ -5285,9 +5366,9 @@
           <w:iCs/>
         </w:rPr>
       </w:pPr>
-      <w:bookmarkStart w:id="14" w:name="_Toc25553314"/>
-      <w:bookmarkStart w:id="15" w:name="_Toc71691019"/>
-      <w:bookmarkStart w:id="16" w:name="_Toc9580844"/>
+      <w:bookmarkStart w:id="15" w:name="_Toc25553314"/>
+      <w:bookmarkStart w:id="16" w:name="_Toc71691019"/>
+      <w:bookmarkStart w:id="17" w:name="_Toc9924809"/>
       <w:r>
         <w:rPr>
           <w:i w:val="0"/>
@@ -5296,17 +5377,33 @@
         <w:lastRenderedPageBreak/>
         <w:t>Dossier de conception</w:t>
       </w:r>
-      <w:bookmarkEnd w:id="14"/>
       <w:bookmarkEnd w:id="15"/>
       <w:bookmarkEnd w:id="16"/>
+      <w:bookmarkEnd w:id="17"/>
     </w:p>
     <w:p/>
     <w:p>
       <w:r>
-        <w:t>Pour mener ce projet à bien, je vais utiliser un ordinateur Dell OptiPlex 7050, qui appartient au CPNV</w:t>
-      </w:r>
-      <w:r>
-        <w:t xml:space="preserve"> et qui tournera sur Windows 10 Edu x64 v1709 (16299.1087)</w:t>
+        <w:t xml:space="preserve">Pour mener ce projet à bien, je vais utiliser un ordinateur Dell </w:t>
+      </w:r>
+      <w:proofErr w:type="spellStart"/>
+      <w:r>
+        <w:t>OptiPlex</w:t>
+      </w:r>
+      <w:proofErr w:type="spellEnd"/>
+      <w:r>
+        <w:t xml:space="preserve"> 7050, qui appartient au CPNV</w:t>
+      </w:r>
+      <w:r>
+        <w:t xml:space="preserve"> et qui tournera sur Windows 10 </w:t>
+      </w:r>
+      <w:proofErr w:type="spellStart"/>
+      <w:r>
+        <w:t>Edu</w:t>
+      </w:r>
+      <w:proofErr w:type="spellEnd"/>
+      <w:r>
+        <w:t xml:space="preserve"> x64 v1709 (16299.1087)</w:t>
       </w:r>
     </w:p>
     <w:p/>
@@ -6173,7 +6270,25 @@
           <w:bCs/>
           <w:sz w:val="24"/>
         </w:rPr>
-        <w:t xml:space="preserve"> Grâce à Homestead, je n’ai pas à installer PHP, un serveur web, une base de données, et d’autres logiciels intégrés. Le serveur web intégré est Nginx.</w:t>
+        <w:t xml:space="preserve"> Grâce à Homestead, je n’ai pas à installer PHP, un serveur web, une base de données, et d’autres logiciels intégrés. Le serveur web intégré est </w:t>
+      </w:r>
+      <w:proofErr w:type="spellStart"/>
+      <w:r>
+        <w:rPr>
+          <w:rFonts w:ascii="Arial" w:hAnsi="Arial" w:cs="Arial"/>
+          <w:bCs/>
+          <w:sz w:val="24"/>
+        </w:rPr>
+        <w:t>Nginx</w:t>
+      </w:r>
+      <w:proofErr w:type="spellEnd"/>
+      <w:r>
+        <w:rPr>
+          <w:rFonts w:ascii="Arial" w:hAnsi="Arial" w:cs="Arial"/>
+          <w:bCs/>
+          <w:sz w:val="24"/>
+        </w:rPr>
+        <w:t>.</w:t>
       </w:r>
       <w:r>
         <w:rPr>
@@ -6262,14 +6377,19 @@
       <w:pPr>
         <w:pStyle w:val="Titre3"/>
       </w:pPr>
-      <w:bookmarkStart w:id="17" w:name="_Toc9580845"/>
+      <w:bookmarkStart w:id="18" w:name="_Toc9924810"/>
       <w:r>
         <w:t>Maquettes</w:t>
       </w:r>
       <w:r>
-        <w:t> : Wireframe</w:t>
-      </w:r>
-      <w:bookmarkEnd w:id="17"/>
+        <w:t xml:space="preserve"> : </w:t>
+      </w:r>
+      <w:proofErr w:type="spellStart"/>
+      <w:r>
+        <w:t>Wireframe</w:t>
+      </w:r>
+      <w:bookmarkEnd w:id="18"/>
+      <w:proofErr w:type="spellEnd"/>
     </w:p>
     <w:p/>
     <w:p>
@@ -6386,8 +6506,13 @@
         <w:t>Fon</w:t>
       </w:r>
       <w:r>
-        <w:t>ctionnalité 1 : Page classement général - wireframe</w:t>
-      </w:r>
+        <w:t xml:space="preserve">ctionnalité 1 : Page classement général - </w:t>
+      </w:r>
+      <w:proofErr w:type="spellStart"/>
+      <w:r>
+        <w:t>wireframe</w:t>
+      </w:r>
+      <w:proofErr w:type="spellEnd"/>
       <w:r>
         <w:br w:type="page"/>
       </w:r>
@@ -6414,9 +6539,11 @@
       <w:r>
         <w:t xml:space="preserve"> </w:t>
       </w:r>
+      <w:proofErr w:type="spellStart"/>
       <w:r>
         <w:t>wireframe</w:t>
       </w:r>
+      <w:proofErr w:type="spellEnd"/>
     </w:p>
     <w:p/>
     <w:p>
@@ -6463,9 +6590,11 @@
       <w:r>
         <w:t xml:space="preserve"> </w:t>
       </w:r>
+      <w:proofErr w:type="spellStart"/>
       <w:r>
         <w:t>wireframe</w:t>
       </w:r>
+      <w:proofErr w:type="spellEnd"/>
     </w:p>
     <w:p>
       <w:pPr>
@@ -6493,8 +6622,16 @@
           <w:szCs w:val="14"/>
         </w:rPr>
         <w:lastRenderedPageBreak/>
-        <w:t>Fonctionnalité 3 : Page palmarès individuel – wireframe</w:t>
-      </w:r>
+        <w:t xml:space="preserve">Fonctionnalité 3 : Page palmarès individuel – </w:t>
+      </w:r>
+      <w:proofErr w:type="spellStart"/>
+      <w:r>
+        <w:rPr>
+          <w:szCs w:val="14"/>
+        </w:rPr>
+        <w:t>wireframe</w:t>
+      </w:r>
+      <w:proofErr w:type="spellEnd"/>
     </w:p>
     <w:p>
       <w:r>
@@ -6604,22 +6741,30 @@
         <w:rPr>
           <w:szCs w:val="14"/>
         </w:rPr>
-        <w:t>Fonctionnalité 3 : Page du score de l’équipe d’un participant à un tournoi - wireframe</w:t>
-      </w:r>
+        <w:t xml:space="preserve">Fonctionnalité 3 : Page du score de l’équipe d’un participant à un tournoi - </w:t>
+      </w:r>
+      <w:proofErr w:type="spellStart"/>
+      <w:r>
+        <w:rPr>
+          <w:szCs w:val="14"/>
+        </w:rPr>
+        <w:t>wireframe</w:t>
+      </w:r>
+      <w:proofErr w:type="spellEnd"/>
     </w:p>
     <w:p/>
     <w:p>
       <w:pPr>
         <w:pStyle w:val="Titre3"/>
       </w:pPr>
-      <w:bookmarkStart w:id="18" w:name="_Toc9580846"/>
+      <w:bookmarkStart w:id="19" w:name="_Toc9924811"/>
       <w:r>
         <w:t>Use Cases</w:t>
       </w:r>
       <w:r>
         <w:t xml:space="preserve"> &amp; Scénarios</w:t>
       </w:r>
-      <w:bookmarkEnd w:id="18"/>
+      <w:bookmarkEnd w:id="19"/>
     </w:p>
     <w:p/>
     <w:p>
@@ -7752,14 +7897,14 @@
         <w:pStyle w:val="Titre3"/>
         <w:ind w:left="0" w:firstLine="0"/>
       </w:pPr>
-      <w:bookmarkStart w:id="19" w:name="_Toc9580847"/>
+      <w:bookmarkStart w:id="20" w:name="_Toc9924812"/>
       <w:r>
         <w:t>Base de données</w:t>
       </w:r>
       <w:r>
         <w:t xml:space="preserve"> - Modèle</w:t>
       </w:r>
-      <w:bookmarkEnd w:id="19"/>
+      <w:bookmarkEnd w:id="20"/>
     </w:p>
     <w:p/>
     <w:p>
@@ -7790,12 +7935,12 @@
         <w:pStyle w:val="Titre3"/>
         <w:ind w:left="0" w:firstLine="0"/>
       </w:pPr>
-      <w:bookmarkStart w:id="20" w:name="_Toc9580848"/>
+      <w:bookmarkStart w:id="21" w:name="_Toc9924813"/>
       <w:r>
         <w:lastRenderedPageBreak/>
         <w:t>Base de données - Explications</w:t>
       </w:r>
-      <w:bookmarkEnd w:id="20"/>
+      <w:bookmarkEnd w:id="21"/>
     </w:p>
     <w:p>
       <w:pPr>
@@ -7819,7 +7964,23 @@
         <w:t xml:space="preserve"> du CPNV</w:t>
       </w:r>
       <w:r>
-        <w:t>, en utilisant SAML. Il y a également une table users, qui contient des comptes locaux (admin, writer, …)</w:t>
+        <w:t xml:space="preserve">, en utilisant SAML. Il y a également une table </w:t>
+      </w:r>
+      <w:proofErr w:type="spellStart"/>
+      <w:r>
+        <w:t>users</w:t>
+      </w:r>
+      <w:proofErr w:type="spellEnd"/>
+      <w:r>
+        <w:t xml:space="preserve">, qui contient des comptes locaux (admin, </w:t>
+      </w:r>
+      <w:proofErr w:type="spellStart"/>
+      <w:r>
+        <w:t>writer</w:t>
+      </w:r>
+      <w:proofErr w:type="spellEnd"/>
+      <w:r>
+        <w:t>, …)</w:t>
       </w:r>
       <w:r>
         <w:t>.</w:t>
@@ -7847,7 +8008,15 @@
         <w:t>La table « teams » stock les informations relatives à chaque équipe. Il faut savoir qu’une équipe ne peut être que dans un seul tournoi.</w:t>
       </w:r>
       <w:r>
-        <w:t xml:space="preserve"> Puisqu’il y a possiblement plusieurs participants dans plusieurs équipes, il y a une table intermédiaire « participant_team » entre les deux.</w:t>
+        <w:t xml:space="preserve"> Puisqu’il y a possiblement plusieurs participants dans plusieurs équipes, il y a une table intermédiaire « </w:t>
+      </w:r>
+      <w:proofErr w:type="spellStart"/>
+      <w:r>
+        <w:t>participant_team</w:t>
+      </w:r>
+      <w:proofErr w:type="spellEnd"/>
+      <w:r>
+        <w:t> » entre les deux.</w:t>
       </w:r>
     </w:p>
     <w:p>
@@ -7868,9 +8037,11 @@
       <w:r>
         <w:t>« </w:t>
       </w:r>
+      <w:proofErr w:type="spellStart"/>
       <w:r>
         <w:t>tournaments</w:t>
       </w:r>
+      <w:proofErr w:type="spellEnd"/>
       <w:r>
         <w:t> »</w:t>
       </w:r>
@@ -7900,14 +8071,24 @@
         <w:jc w:val="both"/>
       </w:pPr>
       <w:r>
-        <w:t>Chaque tournoi est également relié à des pools, qui ont un mode spécifique (table poolModes</w:t>
-      </w:r>
+        <w:t xml:space="preserve">Chaque tournoi est également relié à des pools, qui ont un mode spécifique (table </w:t>
+      </w:r>
+      <w:proofErr w:type="spellStart"/>
+      <w:r>
+        <w:t>poolModes</w:t>
+      </w:r>
+      <w:proofErr w:type="spellEnd"/>
       <w:r>
         <w:t>, exemple : Matchs simples, Aller-retour, Elimination directe, etc.</w:t>
       </w:r>
       <w:r>
-        <w:t>) et un type spécifique (table gametypes</w:t>
-      </w:r>
+        <w:t xml:space="preserve">) et un type spécifique (table </w:t>
+      </w:r>
+      <w:proofErr w:type="spellStart"/>
+      <w:r>
+        <w:t>gametypes</w:t>
+      </w:r>
+      <w:proofErr w:type="spellEnd"/>
       <w:r>
         <w:t>, qui ne contient qu’une description</w:t>
       </w:r>
@@ -7925,7 +8106,47 @@
         <w:jc w:val="both"/>
       </w:pPr>
       <w:r>
-        <w:t xml:space="preserve">La table « contenders » est une table intermédiaire entre « team » et « pools ». Elle a également 2 relations avec la table « pools » ; Le champ pool_id qui permet simplement de rattacher un pool à plusieurs « contenders », ainsi que le champ pool_from_id, qui permet de savoir de quel pool vient ce « contender », cette team en quelque sorte. C’est également grâce à ce champ que les tournois peuvent avoir </w:t>
+        <w:t>La table « </w:t>
+      </w:r>
+      <w:proofErr w:type="spellStart"/>
+      <w:r>
+        <w:t>contenders</w:t>
+      </w:r>
+      <w:proofErr w:type="spellEnd"/>
+      <w:r>
+        <w:t xml:space="preserve"> » est une table intermédiaire entre « team » et « pools ». Elle a également 2 relations avec la table « pools » ; Le champ </w:t>
+      </w:r>
+      <w:proofErr w:type="spellStart"/>
+      <w:r>
+        <w:t>pool_id</w:t>
+      </w:r>
+      <w:proofErr w:type="spellEnd"/>
+      <w:r>
+        <w:t xml:space="preserve"> qui permet simplement de rattacher un pool à plusieurs « </w:t>
+      </w:r>
+      <w:proofErr w:type="spellStart"/>
+      <w:r>
+        <w:t>contenders</w:t>
+      </w:r>
+      <w:proofErr w:type="spellEnd"/>
+      <w:r>
+        <w:t xml:space="preserve"> », ainsi que le champ </w:t>
+      </w:r>
+      <w:proofErr w:type="spellStart"/>
+      <w:r>
+        <w:t>pool_from_id</w:t>
+      </w:r>
+      <w:proofErr w:type="spellEnd"/>
+      <w:r>
+        <w:t>, qui permet de savoir de quel pool vient ce « </w:t>
+      </w:r>
+      <w:proofErr w:type="spellStart"/>
+      <w:r>
+        <w:t>contender</w:t>
+      </w:r>
+      <w:proofErr w:type="spellEnd"/>
+      <w:r>
+        <w:t xml:space="preserve"> », cette team en quelque sorte. C’est également grâce à ce champ que les tournois peuvent avoir </w:t>
       </w:r>
       <w:r>
         <w:t>des pools créés</w:t>
@@ -7939,10 +8160,26 @@
         <w:jc w:val="both"/>
       </w:pPr>
       <w:r>
-        <w:t xml:space="preserve">La table « games » contient les matchs qui ont été joués. Elle contient donc les points de chaque </w:t>
-      </w:r>
-      <w:r>
-        <w:t>« contenders » d’un match.</w:t>
+        <w:t>La table « </w:t>
+      </w:r>
+      <w:proofErr w:type="spellStart"/>
+      <w:r>
+        <w:t>games</w:t>
+      </w:r>
+      <w:proofErr w:type="spellEnd"/>
+      <w:r>
+        <w:t xml:space="preserve"> » contient les matchs qui ont été joués. Elle contient donc les points de chaque </w:t>
+      </w:r>
+      <w:r>
+        <w:t>« </w:t>
+      </w:r>
+      <w:proofErr w:type="spellStart"/>
+      <w:r>
+        <w:t>contenders</w:t>
+      </w:r>
+      <w:proofErr w:type="spellEnd"/>
+      <w:r>
+        <w:t> » d’un match.</w:t>
       </w:r>
     </w:p>
     <w:p>
@@ -7950,7 +8187,55 @@
         <w:jc w:val="both"/>
       </w:pPr>
       <w:r>
-        <w:t>La relation entre « contenders » et « games » est assez spéciale ; le champ unique de contenders possède deux clés étrangères dans la table « games » ; « contender1_id » ainsi que « contender2_id ». La table « games » possède également 2 champs pour le score, 1 pour chaque contender.</w:t>
+        <w:t>La relation entre « </w:t>
+      </w:r>
+      <w:proofErr w:type="spellStart"/>
+      <w:r>
+        <w:t>contenders</w:t>
+      </w:r>
+      <w:proofErr w:type="spellEnd"/>
+      <w:r>
+        <w:t> » et « </w:t>
+      </w:r>
+      <w:proofErr w:type="spellStart"/>
+      <w:r>
+        <w:t>games</w:t>
+      </w:r>
+      <w:proofErr w:type="spellEnd"/>
+      <w:r>
+        <w:t xml:space="preserve"> » est assez spéciale ; le champ unique de </w:t>
+      </w:r>
+      <w:proofErr w:type="spellStart"/>
+      <w:r>
+        <w:t>contenders</w:t>
+      </w:r>
+      <w:proofErr w:type="spellEnd"/>
+      <w:r>
+        <w:t xml:space="preserve"> possède deux clés étrangères dans la table « </w:t>
+      </w:r>
+      <w:proofErr w:type="spellStart"/>
+      <w:r>
+        <w:t>games</w:t>
+      </w:r>
+      <w:proofErr w:type="spellEnd"/>
+      <w:r>
+        <w:t> » ; « contender1_id » ainsi que « contender2_id ». La table « </w:t>
+      </w:r>
+      <w:proofErr w:type="spellStart"/>
+      <w:r>
+        <w:t>games</w:t>
+      </w:r>
+      <w:proofErr w:type="spellEnd"/>
+      <w:r>
+        <w:t xml:space="preserve"> » possède également 2 champs pour le score, 1 pour chaque </w:t>
+      </w:r>
+      <w:proofErr w:type="spellStart"/>
+      <w:r>
+        <w:t>contender</w:t>
+      </w:r>
+      <w:proofErr w:type="spellEnd"/>
+      <w:r>
+        <w:t>.</w:t>
       </w:r>
     </w:p>
     <w:p/>
@@ -7959,11 +8244,11 @@
         <w:pStyle w:val="Titre3"/>
         <w:ind w:left="0" w:firstLine="0"/>
       </w:pPr>
-      <w:bookmarkStart w:id="21" w:name="_Toc9580849"/>
+      <w:bookmarkStart w:id="22" w:name="_Toc9924814"/>
       <w:r>
         <w:t>Base de données - Modifications</w:t>
       </w:r>
-      <w:bookmarkEnd w:id="21"/>
+      <w:bookmarkEnd w:id="22"/>
     </w:p>
     <w:p/>
     <w:p>
@@ -7974,7 +8259,15 @@
         <w:t>effectuée</w:t>
       </w:r>
       <w:r>
-        <w:t xml:space="preserve"> sur la base de données a été de rajouter un champ « bestFinalRank » sur la table « pools ». Ce champ contient la place qu’aura l’équipe N°1, la gagnante, de cette pool. La place </w:t>
+        <w:t xml:space="preserve"> sur la base de données a été de rajouter un champ « </w:t>
+      </w:r>
+      <w:proofErr w:type="spellStart"/>
+      <w:r>
+        <w:t>bestFinalRank</w:t>
+      </w:r>
+      <w:proofErr w:type="spellEnd"/>
+      <w:r>
+        <w:t xml:space="preserve"> » sur la table « pools ». Ce champ contient la place qu’aura l’équipe N°1, la gagnante, de cette pool. La place </w:t>
       </w:r>
       <w:r>
         <w:t>des autres équipes</w:t>
@@ -8015,16 +8308,14 @@
           <w:numId w:val="0"/>
         </w:numPr>
       </w:pPr>
-      <w:bookmarkStart w:id="22" w:name="_Toc71703259"/>
-      <w:bookmarkStart w:id="23" w:name="_GoBack"/>
-      <w:bookmarkEnd w:id="23"/>
+      <w:bookmarkStart w:id="23" w:name="_Toc71703259"/>
     </w:p>
     <w:p>
       <w:pPr>
         <w:pStyle w:val="Titre3"/>
         <w:ind w:left="0" w:firstLine="0"/>
       </w:pPr>
-      <w:bookmarkStart w:id="24" w:name="_Toc9580850"/>
+      <w:bookmarkStart w:id="24" w:name="_Toc9924815"/>
       <w:r>
         <w:t>Particularité 1 :</w:t>
       </w:r>
@@ -8118,7 +8409,7 @@
         <w:pStyle w:val="Titre3"/>
         <w:ind w:left="0" w:firstLine="0"/>
       </w:pPr>
-      <w:bookmarkStart w:id="25" w:name="_Toc9580851"/>
+      <w:bookmarkStart w:id="25" w:name="_Toc9924816"/>
       <w:r>
         <w:t>Particularités 2 : Algorithme du classement général</w:t>
       </w:r>
@@ -8130,13 +8421,42 @@
         <w:jc w:val="both"/>
       </w:pPr>
       <w:r>
-        <w:t xml:space="preserve">Pour créer le classement général d’un tournoi, je commence par récupérer toutes les pools du tournoi (grâce à la clé étrangère tournament_id) qui ont leur champ « bestFinalRank » non null. Ce champ que j’ai créé permet de savoir qu’elle place aura </w:t>
+        <w:t>Pour créer le classement général d’un tournoi, je commence par récupérer toutes les pools du tournoi (grâce à la clé étrangère tournament_id) qui ont leur champ « </w:t>
+      </w:r>
+      <w:proofErr w:type="spellStart"/>
+      <w:r>
+        <w:t>bestFinalRank</w:t>
+      </w:r>
+      <w:proofErr w:type="spellEnd"/>
+      <w:r>
+        <w:t xml:space="preserve"> » non </w:t>
+      </w:r>
+      <w:proofErr w:type="spellStart"/>
+      <w:r>
+        <w:t>null</w:t>
+      </w:r>
+      <w:proofErr w:type="spellEnd"/>
+      <w:r>
+        <w:t xml:space="preserve">. Ce champ que j’ai créé permet de savoir qu’elle place aura </w:t>
       </w:r>
       <w:r>
         <w:t>la meilleure équipe</w:t>
       </w:r>
       <w:r>
-        <w:t xml:space="preserve"> de la pool. Du coup, ce champ est uniquement spécifié dans les pools qui n’ont pas de suivantes (Par exemple pour un tournoi de badminton ; Les perdants du deuxième tour (les pools « Fun »), </w:t>
+        <w:t xml:space="preserve"> </w:t>
+      </w:r>
+      <w:proofErr w:type="gramStart"/>
+      <w:r>
+        <w:t xml:space="preserve">de la </w:t>
+      </w:r>
+      <w:proofErr w:type="spellStart"/>
+      <w:r>
+        <w:t>pool</w:t>
+      </w:r>
+      <w:proofErr w:type="spellEnd"/>
+      <w:proofErr w:type="gramEnd"/>
+      <w:r>
+        <w:t xml:space="preserve">. Du coup, ce champ est uniquement spécifié dans les pools qui n’ont pas de suivantes (Par exemple pour un tournoi de badminton ; Les perdants du deuxième tour (les pools « Fun »), </w:t>
       </w:r>
       <w:r>
         <w:t>les perdants du troisième tour (</w:t>
@@ -8157,7 +8477,15 @@
         <w:t>, et les pools de finales.)</w:t>
       </w:r>
       <w:r>
-        <w:t>. La place des équipes suivantes de chaque pool est simplement la valeur de « bestFinalRank » + leur position dans la poule. Le classement général est uniquement disponible lorsque les pools d’un tournoi sont toutes finies.</w:t>
+        <w:t>. La place des équipes suivantes de chaque pool est simplement la valeur de « </w:t>
+      </w:r>
+      <w:proofErr w:type="spellStart"/>
+      <w:r>
+        <w:t>bestFinalRank</w:t>
+      </w:r>
+      <w:proofErr w:type="spellEnd"/>
+      <w:r>
+        <w:t> » + leur position dans la poule. Le classement général est uniquement disponible lorsque les pools d’un tournoi sont toutes finies.</w:t>
       </w:r>
     </w:p>
     <w:p>
@@ -8165,7 +8493,31 @@
         <w:jc w:val="both"/>
       </w:pPr>
       <w:r>
-        <w:t xml:space="preserve">J’utilise finalement la fonction array multisort pour trier le tableau par rang. Je ne peux pas le faire lors de ma requête, car le champ « bestFinalRank » spécifie uniquement le rang du premier de la </w:t>
+        <w:t xml:space="preserve">J’utilise finalement la fonction </w:t>
+      </w:r>
+      <w:proofErr w:type="spellStart"/>
+      <w:r>
+        <w:t>array</w:t>
+      </w:r>
+      <w:proofErr w:type="spellEnd"/>
+      <w:r>
+        <w:t xml:space="preserve"> </w:t>
+      </w:r>
+      <w:proofErr w:type="spellStart"/>
+      <w:r>
+        <w:t>multisort</w:t>
+      </w:r>
+      <w:proofErr w:type="spellEnd"/>
+      <w:r>
+        <w:t xml:space="preserve"> pour trier le tableau par rang. Je ne peux pas le faire lors de ma requête, car le champ « </w:t>
+      </w:r>
+      <w:proofErr w:type="spellStart"/>
+      <w:r>
+        <w:t>bestFinalRank</w:t>
+      </w:r>
+      <w:proofErr w:type="spellEnd"/>
+      <w:r>
+        <w:t xml:space="preserve"> » spécifie uniquement le rang du premier de la </w:t>
       </w:r>
       <w:r>
         <w:t>poule</w:t>
@@ -8179,7 +8531,15 @@
         <w:jc w:val="both"/>
       </w:pPr>
       <w:r>
-        <w:t xml:space="preserve">J’avais commencé par également utilisé la fonction « rankings », disponible dans le modèle « pools » pour avoir le total des matchs gagnés/perdus/nuls ainsi que le score. Malheureusement, cette fonction ne prend qu’un seul enregistrement (pool), et donc ne me donne pas le score total, mais uniquement du dernier pool joué. S’il me reste assez de temps, j’essaierai de rajouter une fonction permettant de faire le total des scores pour toutes les pools joués dans un tournoi par l’équipe. </w:t>
+        <w:t>J’avais commencé par également utilisé la fonction « </w:t>
+      </w:r>
+      <w:proofErr w:type="spellStart"/>
+      <w:r>
+        <w:t>rankings</w:t>
+      </w:r>
+      <w:proofErr w:type="spellEnd"/>
+      <w:r>
+        <w:t xml:space="preserve"> », disponible dans le modèle « pools » pour avoir le total des matchs gagnés/perdus/nuls ainsi que le score. Malheureusement, cette fonction ne prend qu’un seul enregistrement (pool), et donc ne me donne pas le score total, mais uniquement du dernier pool joué. S’il me reste assez de temps, j’essaierai de rajouter une fonction permettant de faire le total des scores pour toutes les pools joués dans un tournoi par l’équipe. </w:t>
       </w:r>
     </w:p>
     <w:p>
@@ -8347,7 +8707,7 @@
     <w:p/>
     <w:p/>
     <w:p/>
-    <w:bookmarkEnd w:id="22"/>
+    <w:bookmarkEnd w:id="23"/>
     <w:p>
       <w:pPr>
         <w:pStyle w:val="Titre1"/>
@@ -8368,11 +8728,13 @@
     <w:p>
       <w:pPr>
         <w:pStyle w:val="Titre1"/>
-        <w:numPr>
-          <w:ilvl w:val="0"/>
-          <w:numId w:val="0"/>
-        </w:numPr>
-      </w:pPr>
+      </w:pPr>
+      <w:bookmarkStart w:id="26" w:name="_Toc9924817"/>
+      <w:r>
+        <w:lastRenderedPageBreak/>
+        <w:t>Réalisation</w:t>
+      </w:r>
+      <w:bookmarkEnd w:id="26"/>
     </w:p>
     <w:p>
       <w:pPr>
@@ -8383,9 +8745,9 @@
           <w:iCs/>
         </w:rPr>
       </w:pPr>
-      <w:bookmarkStart w:id="26" w:name="_Toc25553317"/>
-      <w:bookmarkStart w:id="27" w:name="_Toc71691022"/>
-      <w:bookmarkStart w:id="28" w:name="_Toc9580853"/>
+      <w:bookmarkStart w:id="27" w:name="_Toc25553317"/>
+      <w:bookmarkStart w:id="28" w:name="_Toc71691022"/>
+      <w:bookmarkStart w:id="29" w:name="_Toc9924818"/>
       <w:r>
         <w:rPr>
           <w:i w:val="0"/>
@@ -8393,12 +8755,12 @@
         </w:rPr>
         <w:t>Dossier de réalisation</w:t>
       </w:r>
-      <w:bookmarkStart w:id="29" w:name="_Toc25553318"/>
-      <w:bookmarkEnd w:id="26"/>
+      <w:bookmarkStart w:id="30" w:name="_Toc25553318"/>
       <w:bookmarkEnd w:id="27"/>
       <w:bookmarkEnd w:id="28"/>
-    </w:p>
-    <w:bookmarkEnd w:id="29"/>
+      <w:bookmarkEnd w:id="29"/>
+    </w:p>
+    <w:bookmarkEnd w:id="30"/>
     <w:p>
       <w:pPr>
         <w:rPr>
@@ -8416,9 +8778,9 @@
           <w:iCs/>
         </w:rPr>
       </w:pPr>
-      <w:bookmarkStart w:id="30" w:name="_Toc25553321"/>
-      <w:bookmarkStart w:id="31" w:name="_Toc71691025"/>
-      <w:bookmarkStart w:id="32" w:name="_Toc9580854"/>
+      <w:bookmarkStart w:id="31" w:name="_Toc25553321"/>
+      <w:bookmarkStart w:id="32" w:name="_Toc71691025"/>
+      <w:bookmarkStart w:id="33" w:name="_Toc9924819"/>
       <w:r>
         <w:rPr>
           <w:i w:val="0"/>
@@ -8426,7 +8788,7 @@
         </w:rPr>
         <w:t>Description des test</w:t>
       </w:r>
-      <w:bookmarkEnd w:id="30"/>
+      <w:bookmarkEnd w:id="31"/>
       <w:r>
         <w:rPr>
           <w:i w:val="0"/>
@@ -8434,8 +8796,8 @@
         </w:rPr>
         <w:t>s effectués</w:t>
       </w:r>
-      <w:bookmarkEnd w:id="31"/>
       <w:bookmarkEnd w:id="32"/>
+      <w:bookmarkEnd w:id="33"/>
     </w:p>
     <w:p>
       <w:pPr>
@@ -8446,8 +8808,8 @@
       </w:pPr>
     </w:p>
     <w:p>
-      <w:bookmarkStart w:id="33" w:name="_Toc25553322"/>
-      <w:bookmarkStart w:id="34" w:name="_Toc71691026"/>
+      <w:bookmarkStart w:id="34" w:name="_Toc25553322"/>
+      <w:bookmarkStart w:id="35" w:name="_Toc71691026"/>
     </w:p>
     <w:p>
       <w:pPr>
@@ -8458,7 +8820,7 @@
           <w:iCs/>
         </w:rPr>
       </w:pPr>
-      <w:bookmarkStart w:id="35" w:name="_Toc9580855"/>
+      <w:bookmarkStart w:id="36" w:name="_Toc9924820"/>
       <w:r>
         <w:rPr>
           <w:i w:val="0"/>
@@ -8466,7 +8828,7 @@
         </w:rPr>
         <w:t xml:space="preserve">Erreurs </w:t>
       </w:r>
-      <w:bookmarkEnd w:id="33"/>
+      <w:bookmarkEnd w:id="34"/>
       <w:r>
         <w:rPr>
           <w:i w:val="0"/>
@@ -8474,8 +8836,8 @@
         </w:rPr>
         <w:t>restantes</w:t>
       </w:r>
-      <w:bookmarkEnd w:id="34"/>
       <w:bookmarkEnd w:id="35"/>
+      <w:bookmarkEnd w:id="36"/>
       <w:r>
         <w:rPr>
           <w:i w:val="0"/>
@@ -8490,9 +8852,9 @@
           <w:i/>
         </w:rPr>
       </w:pPr>
-      <w:bookmarkStart w:id="36" w:name="_Toc25553323"/>
-    </w:p>
-    <w:bookmarkEnd w:id="36"/>
+      <w:bookmarkStart w:id="37" w:name="_Toc25553323"/>
+    </w:p>
+    <w:bookmarkEnd w:id="37"/>
     <w:p>
       <w:pPr>
         <w:pStyle w:val="En-tte"/>
@@ -8511,9 +8873,9 @@
           <w:iCs/>
         </w:rPr>
       </w:pPr>
-      <w:bookmarkStart w:id="37" w:name="_Toc25553326"/>
-      <w:bookmarkStart w:id="38" w:name="_Toc71691029"/>
-      <w:bookmarkStart w:id="39" w:name="_Toc9580856"/>
+      <w:bookmarkStart w:id="38" w:name="_Toc25553326"/>
+      <w:bookmarkStart w:id="39" w:name="_Toc71691029"/>
+      <w:bookmarkStart w:id="40" w:name="_Toc9924821"/>
       <w:r>
         <w:rPr>
           <w:i w:val="0"/>
@@ -8521,7 +8883,7 @@
         </w:rPr>
         <w:t>Liste des documents</w:t>
       </w:r>
-      <w:bookmarkEnd w:id="37"/>
+      <w:bookmarkEnd w:id="38"/>
       <w:r>
         <w:rPr>
           <w:i w:val="0"/>
@@ -8529,8 +8891,8 @@
         </w:rPr>
         <w:t xml:space="preserve"> fournis</w:t>
       </w:r>
-      <w:bookmarkEnd w:id="38"/>
       <w:bookmarkEnd w:id="39"/>
+      <w:bookmarkEnd w:id="40"/>
     </w:p>
     <w:p>
       <w:pPr>
@@ -8555,18 +8917,18 @@
         </w:tabs>
         <w:ind w:left="0" w:firstLine="0"/>
       </w:pPr>
-      <w:bookmarkStart w:id="40" w:name="_Toc25553328"/>
-      <w:bookmarkStart w:id="41" w:name="_Toc71703263"/>
-      <w:bookmarkStart w:id="42" w:name="_Toc9580857"/>
+      <w:bookmarkStart w:id="41" w:name="_Toc25553328"/>
+      <w:bookmarkStart w:id="42" w:name="_Toc71703263"/>
+      <w:bookmarkStart w:id="43" w:name="_Toc9924822"/>
       <w:r>
         <w:t>C</w:t>
       </w:r>
-      <w:bookmarkEnd w:id="40"/>
       <w:bookmarkEnd w:id="41"/>
+      <w:bookmarkEnd w:id="42"/>
       <w:r>
         <w:t>onclusions</w:t>
       </w:r>
-      <w:bookmarkEnd w:id="42"/>
+      <w:bookmarkEnd w:id="43"/>
     </w:p>
     <w:p>
       <w:pPr>
@@ -8583,16 +8945,16 @@
         </w:tabs>
         <w:ind w:left="0" w:firstLine="0"/>
       </w:pPr>
-      <w:bookmarkStart w:id="43" w:name="_Toc71703264"/>
-      <w:bookmarkStart w:id="44" w:name="_Toc9580858"/>
+      <w:bookmarkStart w:id="44" w:name="_Toc71703264"/>
+      <w:bookmarkStart w:id="45" w:name="_Toc9924823"/>
       <w:r>
         <w:t>A</w:t>
       </w:r>
-      <w:bookmarkEnd w:id="43"/>
+      <w:bookmarkEnd w:id="44"/>
       <w:r>
         <w:t>nnexes</w:t>
       </w:r>
-      <w:bookmarkEnd w:id="44"/>
+      <w:bookmarkEnd w:id="45"/>
     </w:p>
     <w:p/>
     <w:p>
@@ -8604,7 +8966,7 @@
           <w:iCs/>
         </w:rPr>
       </w:pPr>
-      <w:bookmarkStart w:id="45" w:name="_Toc9580859"/>
+      <w:bookmarkStart w:id="46" w:name="_Toc9924824"/>
       <w:r>
         <w:rPr>
           <w:i w:val="0"/>
@@ -8612,7 +8974,7 @@
         </w:rPr>
         <w:t>Résumé du rapport du TPI / version succincte de la documentation</w:t>
       </w:r>
-      <w:bookmarkEnd w:id="45"/>
+      <w:bookmarkEnd w:id="46"/>
     </w:p>
     <w:p/>
     <w:p>
@@ -8624,8 +8986,8 @@
           <w:iCs/>
         </w:rPr>
       </w:pPr>
-      <w:bookmarkStart w:id="46" w:name="_Toc71703265"/>
-      <w:bookmarkStart w:id="47" w:name="_Toc9580860"/>
+      <w:bookmarkStart w:id="47" w:name="_Toc71703265"/>
+      <w:bookmarkStart w:id="48" w:name="_Toc9924825"/>
       <w:r>
         <w:rPr>
           <w:i w:val="0"/>
@@ -8633,8 +8995,8 @@
         </w:rPr>
         <w:t>Sources – Bibliographie</w:t>
       </w:r>
-      <w:bookmarkEnd w:id="46"/>
       <w:bookmarkEnd w:id="47"/>
+      <w:bookmarkEnd w:id="48"/>
     </w:p>
     <w:p>
       <w:pPr>
@@ -8645,9 +9007,9 @@
           <w:iCs/>
         </w:rPr>
       </w:pPr>
-      <w:bookmarkStart w:id="48" w:name="_Toc25553330"/>
-      <w:bookmarkStart w:id="49" w:name="_Toc71703266"/>
-      <w:bookmarkStart w:id="50" w:name="_Toc9580861"/>
+      <w:bookmarkStart w:id="49" w:name="_Toc25553330"/>
+      <w:bookmarkStart w:id="50" w:name="_Toc71703266"/>
+      <w:bookmarkStart w:id="51" w:name="_Toc9924826"/>
       <w:r>
         <w:rPr>
           <w:i w:val="0"/>
@@ -8655,8 +9017,8 @@
         </w:rPr>
         <w:t xml:space="preserve">Journal de </w:t>
       </w:r>
-      <w:bookmarkEnd w:id="48"/>
       <w:bookmarkEnd w:id="49"/>
+      <w:bookmarkEnd w:id="50"/>
       <w:r>
         <w:rPr>
           <w:i w:val="0"/>
@@ -8664,7 +9026,7 @@
         </w:rPr>
         <w:t>bord</w:t>
       </w:r>
-      <w:bookmarkEnd w:id="50"/>
+      <w:bookmarkEnd w:id="51"/>
     </w:p>
     <w:p>
       <w:pPr>
@@ -8672,7 +9034,7 @@
           <w:i/>
         </w:rPr>
       </w:pPr>
-      <w:bookmarkStart w:id="51" w:name="_Toc25553331"/>
+      <w:bookmarkStart w:id="52" w:name="_Toc25553331"/>
     </w:p>
     <w:p>
       <w:pPr>
@@ -8683,8 +9045,8 @@
           <w:iCs/>
         </w:rPr>
       </w:pPr>
-      <w:bookmarkStart w:id="52" w:name="_Toc71703267"/>
-      <w:bookmarkStart w:id="53" w:name="_Toc9580862"/>
+      <w:bookmarkStart w:id="53" w:name="_Toc71703267"/>
+      <w:bookmarkStart w:id="54" w:name="_Toc9924827"/>
       <w:r>
         <w:rPr>
           <w:i w:val="0"/>
@@ -8692,9 +9054,9 @@
         </w:rPr>
         <w:t>Manuel d'Installation</w:t>
       </w:r>
-      <w:bookmarkEnd w:id="51"/>
       <w:bookmarkEnd w:id="52"/>
       <w:bookmarkEnd w:id="53"/>
+      <w:bookmarkEnd w:id="54"/>
     </w:p>
     <w:p/>
     <w:p>
@@ -8706,9 +9068,9 @@
           <w:iCs/>
         </w:rPr>
       </w:pPr>
-      <w:bookmarkStart w:id="54" w:name="_Toc25553332"/>
-      <w:bookmarkStart w:id="55" w:name="_Toc71703268"/>
-      <w:bookmarkStart w:id="56" w:name="_Toc9580863"/>
+      <w:bookmarkStart w:id="55" w:name="_Toc25553332"/>
+      <w:bookmarkStart w:id="56" w:name="_Toc71703268"/>
+      <w:bookmarkStart w:id="57" w:name="_Toc9924828"/>
       <w:r>
         <w:rPr>
           <w:i w:val="0"/>
@@ -8716,9 +9078,9 @@
         </w:rPr>
         <w:t>Manuel d'Utilisation</w:t>
       </w:r>
-      <w:bookmarkEnd w:id="54"/>
       <w:bookmarkEnd w:id="55"/>
       <w:bookmarkEnd w:id="56"/>
+      <w:bookmarkEnd w:id="57"/>
     </w:p>
     <w:p/>
     <w:p>
@@ -8730,9 +9092,9 @@
           <w:iCs/>
         </w:rPr>
       </w:pPr>
-      <w:bookmarkStart w:id="57" w:name="_Toc71703270"/>
-      <w:bookmarkStart w:id="58" w:name="_Toc25553334"/>
-      <w:bookmarkStart w:id="59" w:name="_Toc9580864"/>
+      <w:bookmarkStart w:id="58" w:name="_Toc71703270"/>
+      <w:bookmarkStart w:id="59" w:name="_Toc25553334"/>
+      <w:bookmarkStart w:id="60" w:name="_Toc9924829"/>
       <w:r>
         <w:rPr>
           <w:i w:val="0"/>
@@ -8747,8 +9109,8 @@
         </w:rPr>
         <w:t>rchives du projet</w:t>
       </w:r>
-      <w:bookmarkEnd w:id="57"/>
-      <w:bookmarkEnd w:id="59"/>
+      <w:bookmarkEnd w:id="58"/>
+      <w:bookmarkEnd w:id="60"/>
       <w:r>
         <w:rPr>
           <w:i w:val="0"/>
@@ -8756,7 +9118,7 @@
         </w:rPr>
         <w:t xml:space="preserve"> </w:t>
       </w:r>
-      <w:bookmarkEnd w:id="58"/>
+      <w:bookmarkEnd w:id="59"/>
     </w:p>
     <w:p/>
     <w:sectPr>
@@ -8914,7 +9276,23 @@
               <w:b/>
               <w:szCs w:val="24"/>
             </w:rPr>
-            <w:t xml:space="preserve">Dernière modif : </w:t>
+            <w:t xml:space="preserve">Dernière </w:t>
+          </w:r>
+          <w:proofErr w:type="spellStart"/>
+          <w:r>
+            <w:rPr>
+              <w:b/>
+              <w:szCs w:val="24"/>
+            </w:rPr>
+            <w:t>modif</w:t>
+          </w:r>
+          <w:proofErr w:type="spellEnd"/>
+          <w:r>
+            <w:rPr>
+              <w:b/>
+              <w:szCs w:val="24"/>
+            </w:rPr>
+            <w:t xml:space="preserve"> : </w:t>
           </w:r>
           <w:r>
             <w:rPr>
@@ -9048,7 +9426,23 @@
               <w:b/>
               <w:szCs w:val="24"/>
             </w:rPr>
-            <w:t xml:space="preserve">Dernière modif : </w:t>
+            <w:t xml:space="preserve">Dernière </w:t>
+          </w:r>
+          <w:proofErr w:type="spellStart"/>
+          <w:r>
+            <w:rPr>
+              <w:b/>
+              <w:szCs w:val="24"/>
+            </w:rPr>
+            <w:t>modif</w:t>
+          </w:r>
+          <w:proofErr w:type="spellEnd"/>
+          <w:r>
+            <w:rPr>
+              <w:b/>
+              <w:szCs w:val="24"/>
+            </w:rPr>
+            <w:t xml:space="preserve"> : </w:t>
           </w:r>
           <w:r>
             <w:rPr>
@@ -9182,7 +9576,23 @@
               <w:b/>
               <w:szCs w:val="24"/>
             </w:rPr>
-            <w:t xml:space="preserve">Dernière modif : </w:t>
+            <w:t xml:space="preserve">Dernière </w:t>
+          </w:r>
+          <w:proofErr w:type="spellStart"/>
+          <w:r>
+            <w:rPr>
+              <w:b/>
+              <w:szCs w:val="24"/>
+            </w:rPr>
+            <w:t>modif</w:t>
+          </w:r>
+          <w:proofErr w:type="spellEnd"/>
+          <w:r>
+            <w:rPr>
+              <w:b/>
+              <w:szCs w:val="24"/>
+            </w:rPr>
+            <w:t xml:space="preserve"> : </w:t>
           </w:r>
           <w:r>
             <w:rPr>
@@ -9316,7 +9726,23 @@
               <w:b/>
               <w:szCs w:val="24"/>
             </w:rPr>
-            <w:t xml:space="preserve">Dernière modif : </w:t>
+            <w:t xml:space="preserve">Dernière </w:t>
+          </w:r>
+          <w:proofErr w:type="spellStart"/>
+          <w:r>
+            <w:rPr>
+              <w:b/>
+              <w:szCs w:val="24"/>
+            </w:rPr>
+            <w:t>modif</w:t>
+          </w:r>
+          <w:proofErr w:type="spellEnd"/>
+          <w:r>
+            <w:rPr>
+              <w:b/>
+              <w:szCs w:val="24"/>
+            </w:rPr>
+            <w:t xml:space="preserve"> : </w:t>
           </w:r>
           <w:r>
             <w:rPr>
@@ -9419,8 +9845,17 @@
               <w:sz w:val="16"/>
               <w:szCs w:val="16"/>
             </w:rPr>
-            <w:t>Dernière modif</w:t>
+            <w:t xml:space="preserve">Dernière </w:t>
           </w:r>
+          <w:proofErr w:type="spellStart"/>
+          <w:r>
+            <w:rPr>
+              <w:sz w:val="16"/>
+              <w:szCs w:val="16"/>
+            </w:rPr>
+            <w:t>modif</w:t>
+          </w:r>
+          <w:proofErr w:type="spellEnd"/>
           <w:r>
             <w:rPr>
               <w:sz w:val="16"/>
@@ -9555,7 +9990,23 @@
               <w:b/>
               <w:szCs w:val="24"/>
             </w:rPr>
-            <w:t xml:space="preserve">Dernière modif : </w:t>
+            <w:t xml:space="preserve">Dernière </w:t>
+          </w:r>
+          <w:proofErr w:type="spellStart"/>
+          <w:r>
+            <w:rPr>
+              <w:b/>
+              <w:szCs w:val="24"/>
+            </w:rPr>
+            <w:t>modif</w:t>
+          </w:r>
+          <w:proofErr w:type="spellEnd"/>
+          <w:r>
+            <w:rPr>
+              <w:b/>
+              <w:szCs w:val="24"/>
+            </w:rPr>
+            <w:t xml:space="preserve"> : </w:t>
           </w:r>
           <w:r>
             <w:rPr>
@@ -9656,8 +10107,17 @@
               <w:sz w:val="16"/>
               <w:szCs w:val="16"/>
             </w:rPr>
-            <w:t>Dernière modif</w:t>
+            <w:t xml:space="preserve">Dernière </w:t>
           </w:r>
+          <w:proofErr w:type="spellStart"/>
+          <w:r>
+            <w:rPr>
+              <w:sz w:val="16"/>
+              <w:szCs w:val="16"/>
+            </w:rPr>
+            <w:t>modif</w:t>
+          </w:r>
+          <w:proofErr w:type="spellEnd"/>
           <w:r>
             <w:rPr>
               <w:sz w:val="16"/>
@@ -9786,7 +10246,23 @@
               <w:b/>
               <w:szCs w:val="24"/>
             </w:rPr>
-            <w:t xml:space="preserve">Dernière modif : </w:t>
+            <w:t xml:space="preserve">Dernière </w:t>
+          </w:r>
+          <w:proofErr w:type="spellStart"/>
+          <w:r>
+            <w:rPr>
+              <w:b/>
+              <w:szCs w:val="24"/>
+            </w:rPr>
+            <w:t>modif</w:t>
+          </w:r>
+          <w:proofErr w:type="spellEnd"/>
+          <w:r>
+            <w:rPr>
+              <w:b/>
+              <w:szCs w:val="24"/>
+            </w:rPr>
+            <w:t xml:space="preserve"> : </w:t>
           </w:r>
           <w:r>
             <w:rPr>
@@ -9887,8 +10363,17 @@
               <w:sz w:val="16"/>
               <w:szCs w:val="16"/>
             </w:rPr>
-            <w:t>Dernière modif</w:t>
+            <w:t xml:space="preserve">Dernière </w:t>
           </w:r>
+          <w:proofErr w:type="spellStart"/>
+          <w:r>
+            <w:rPr>
+              <w:sz w:val="16"/>
+              <w:szCs w:val="16"/>
+            </w:rPr>
+            <w:t>modif</w:t>
+          </w:r>
+          <w:proofErr w:type="spellEnd"/>
           <w:r>
             <w:rPr>
               <w:sz w:val="16"/>
@@ -10017,7 +10502,23 @@
               <w:b/>
               <w:szCs w:val="24"/>
             </w:rPr>
-            <w:t xml:space="preserve">Dernière modif : </w:t>
+            <w:t xml:space="preserve">Dernière </w:t>
+          </w:r>
+          <w:proofErr w:type="spellStart"/>
+          <w:r>
+            <w:rPr>
+              <w:b/>
+              <w:szCs w:val="24"/>
+            </w:rPr>
+            <w:t>modif</w:t>
+          </w:r>
+          <w:proofErr w:type="spellEnd"/>
+          <w:r>
+            <w:rPr>
+              <w:b/>
+              <w:szCs w:val="24"/>
+            </w:rPr>
+            <w:t xml:space="preserve"> : </w:t>
           </w:r>
           <w:r>
             <w:rPr>
@@ -13585,7 +14086,7 @@
 </file>
 
 <file path=customXml/itemProps1.xml><?xml version="1.0" encoding="utf-8"?>
-<ds:datastoreItem xmlns:ds="http://schemas.openxmlformats.org/officeDocument/2006/customXml" ds:itemID="{E1FF02EF-E7BC-465D-B353-4EEA376D563A}">
+<ds:datastoreItem xmlns:ds="http://schemas.openxmlformats.org/officeDocument/2006/customXml" ds:itemID="{B7843ED2-E1FD-438D-8EF6-E51739D53F53}">
   <ds:schemaRefs>
     <ds:schemaRef ds:uri="http://schemas.openxmlformats.org/officeDocument/2006/bibliography"/>
   </ds:schemaRefs>

</xml_diff>

<commit_message>
- Modifications légères affichage pour fonctionnalité classement général. - Création page palmarès par equipe en cours (vue). - Script création badminton (seeder) mis à jour, il y avait quelques bugs.   Pas encore tous corrigé (Fait avec M. Carrel)
</commit_message>
<xml_diff>
--- a/docs/2019 - TPI Niels/Documentation/Niels Germann TPI - Application Joutes.docx
+++ b/docs/2019 - TPI Niels/Documentation/Niels Germann TPI - Application Joutes.docx
@@ -221,7 +221,7 @@
       <w:r>
         <w:fldChar w:fldCharType="separate"/>
       </w:r>
-      <w:hyperlink w:anchor="_Toc9924798" w:history="1">
+      <w:hyperlink w:anchor="_Toc10022741" w:history="1">
         <w:r>
           <w:rPr>
             <w:rStyle w:val="Lienhypertexte"/>
@@ -259,7 +259,7 @@
           <w:rPr>
             <w:webHidden/>
           </w:rPr>
-          <w:instrText xml:space="preserve"> PAGEREF _Toc9924798 \h </w:instrText>
+          <w:instrText xml:space="preserve"> PAGEREF _Toc10022741 \h </w:instrText>
         </w:r>
         <w:r>
           <w:rPr>
@@ -301,7 +301,7 @@
           <w:lang w:val="fr-CH" w:eastAsia="fr-CH"/>
         </w:rPr>
       </w:pPr>
-      <w:hyperlink w:anchor="_Toc9924799" w:history="1">
+      <w:hyperlink w:anchor="_Toc10022742" w:history="1">
         <w:r>
           <w:rPr>
             <w:rStyle w:val="Lienhypertexte"/>
@@ -347,7 +347,7 @@
             <w:noProof/>
             <w:webHidden/>
           </w:rPr>
-          <w:instrText xml:space="preserve"> PAGEREF _Toc9924799 \h </w:instrText>
+          <w:instrText xml:space="preserve"> PAGEREF _Toc10022742 \h </w:instrText>
         </w:r>
         <w:r>
           <w:rPr>
@@ -393,7 +393,7 @@
           <w:lang w:val="fr-CH" w:eastAsia="fr-CH"/>
         </w:rPr>
       </w:pPr>
-      <w:hyperlink w:anchor="_Toc9924800" w:history="1">
+      <w:hyperlink w:anchor="_Toc10022743" w:history="1">
         <w:r>
           <w:rPr>
             <w:rStyle w:val="Lienhypertexte"/>
@@ -437,7 +437,7 @@
             <w:noProof/>
             <w:webHidden/>
           </w:rPr>
-          <w:instrText xml:space="preserve"> PAGEREF _Toc9924800 \h </w:instrText>
+          <w:instrText xml:space="preserve"> PAGEREF _Toc10022743 \h </w:instrText>
         </w:r>
         <w:r>
           <w:rPr>
@@ -483,7 +483,7 @@
           <w:lang w:val="fr-CH" w:eastAsia="fr-CH"/>
         </w:rPr>
       </w:pPr>
-      <w:hyperlink w:anchor="_Toc9924801" w:history="1">
+      <w:hyperlink w:anchor="_Toc10022744" w:history="1">
         <w:r>
           <w:rPr>
             <w:rStyle w:val="Lienhypertexte"/>
@@ -529,7 +529,7 @@
             <w:noProof/>
             <w:webHidden/>
           </w:rPr>
-          <w:instrText xml:space="preserve"> PAGEREF _Toc9924801 \h </w:instrText>
+          <w:instrText xml:space="preserve"> PAGEREF _Toc10022744 \h </w:instrText>
         </w:r>
         <w:r>
           <w:rPr>
@@ -575,7 +575,7 @@
           <w:lang w:val="fr-CH" w:eastAsia="fr-CH"/>
         </w:rPr>
       </w:pPr>
-      <w:hyperlink w:anchor="_Toc9924802" w:history="1">
+      <w:hyperlink w:anchor="_Toc10022745" w:history="1">
         <w:r>
           <w:rPr>
             <w:rStyle w:val="Lienhypertexte"/>
@@ -619,7 +619,7 @@
             <w:noProof/>
             <w:webHidden/>
           </w:rPr>
-          <w:instrText xml:space="preserve"> PAGEREF _Toc9924802 \h </w:instrText>
+          <w:instrText xml:space="preserve"> PAGEREF _Toc10022745 \h </w:instrText>
         </w:r>
         <w:r>
           <w:rPr>
@@ -665,7 +665,7 @@
           <w:lang w:val="fr-CH" w:eastAsia="fr-CH"/>
         </w:rPr>
       </w:pPr>
-      <w:hyperlink w:anchor="_Toc9924803" w:history="1">
+      <w:hyperlink w:anchor="_Toc10022746" w:history="1">
         <w:r>
           <w:rPr>
             <w:rStyle w:val="Lienhypertexte"/>
@@ -709,7 +709,7 @@
             <w:noProof/>
             <w:webHidden/>
           </w:rPr>
-          <w:instrText xml:space="preserve"> PAGEREF _Toc9924803 \h </w:instrText>
+          <w:instrText xml:space="preserve"> PAGEREF _Toc10022746 \h </w:instrText>
         </w:r>
         <w:r>
           <w:rPr>
@@ -755,7 +755,7 @@
           <w:lang w:val="fr-CH" w:eastAsia="fr-CH"/>
         </w:rPr>
       </w:pPr>
-      <w:hyperlink w:anchor="_Toc9924804" w:history="1">
+      <w:hyperlink w:anchor="_Toc10022747" w:history="1">
         <w:r>
           <w:rPr>
             <w:rStyle w:val="Lienhypertexte"/>
@@ -799,7 +799,7 @@
             <w:noProof/>
             <w:webHidden/>
           </w:rPr>
-          <w:instrText xml:space="preserve"> PAGEREF _Toc9924804 \h </w:instrText>
+          <w:instrText xml:space="preserve"> PAGEREF _Toc10022747 \h </w:instrText>
         </w:r>
         <w:r>
           <w:rPr>
@@ -845,7 +845,7 @@
           <w:lang w:val="fr-CH" w:eastAsia="fr-CH"/>
         </w:rPr>
       </w:pPr>
-      <w:hyperlink w:anchor="_Toc9924805" w:history="1">
+      <w:hyperlink w:anchor="_Toc10022748" w:history="1">
         <w:r>
           <w:rPr>
             <w:rStyle w:val="Lienhypertexte"/>
@@ -891,7 +891,7 @@
             <w:noProof/>
             <w:webHidden/>
           </w:rPr>
-          <w:instrText xml:space="preserve"> PAGEREF _Toc9924805 \h </w:instrText>
+          <w:instrText xml:space="preserve"> PAGEREF _Toc10022748 \h </w:instrText>
         </w:r>
         <w:r>
           <w:rPr>
@@ -937,7 +937,7 @@
           <w:lang w:val="fr-CH" w:eastAsia="fr-CH"/>
         </w:rPr>
       </w:pPr>
-      <w:hyperlink w:anchor="_Toc9924806" w:history="1">
+      <w:hyperlink w:anchor="_Toc10022749" w:history="1">
         <w:r>
           <w:rPr>
             <w:rStyle w:val="Lienhypertexte"/>
@@ -983,7 +983,7 @@
             <w:noProof/>
             <w:webHidden/>
           </w:rPr>
-          <w:instrText xml:space="preserve"> PAGEREF _Toc9924806 \h </w:instrText>
+          <w:instrText xml:space="preserve"> PAGEREF _Toc10022749 \h </w:instrText>
         </w:r>
         <w:r>
           <w:rPr>
@@ -1029,7 +1029,7 @@
           <w:lang w:val="fr-CH" w:eastAsia="fr-CH"/>
         </w:rPr>
       </w:pPr>
-      <w:hyperlink w:anchor="_Toc9924807" w:history="1">
+      <w:hyperlink w:anchor="_Toc10022750" w:history="1">
         <w:r>
           <w:rPr>
             <w:rStyle w:val="Lienhypertexte"/>
@@ -1075,7 +1075,7 @@
             <w:noProof/>
             <w:webHidden/>
           </w:rPr>
-          <w:instrText xml:space="preserve"> PAGEREF _Toc9924807 \h </w:instrText>
+          <w:instrText xml:space="preserve"> PAGEREF _Toc10022750 \h </w:instrText>
         </w:r>
         <w:r>
           <w:rPr>
@@ -1121,7 +1121,7 @@
           <w:lang w:val="fr-CH" w:eastAsia="fr-CH"/>
         </w:rPr>
       </w:pPr>
-      <w:hyperlink w:anchor="_Toc9924808" w:history="1">
+      <w:hyperlink w:anchor="_Toc10022751" w:history="1">
         <w:r>
           <w:rPr>
             <w:rStyle w:val="Lienhypertexte"/>
@@ -1165,7 +1165,7 @@
             <w:noProof/>
             <w:webHidden/>
           </w:rPr>
-          <w:instrText xml:space="preserve"> PAGEREF _Toc9924808 \h </w:instrText>
+          <w:instrText xml:space="preserve"> PAGEREF _Toc10022751 \h </w:instrText>
         </w:r>
         <w:r>
           <w:rPr>
@@ -1211,7 +1211,7 @@
           <w:lang w:val="fr-CH" w:eastAsia="fr-CH"/>
         </w:rPr>
       </w:pPr>
-      <w:hyperlink w:anchor="_Toc9924809" w:history="1">
+      <w:hyperlink w:anchor="_Toc10022752" w:history="1">
         <w:r>
           <w:rPr>
             <w:rStyle w:val="Lienhypertexte"/>
@@ -1257,7 +1257,7 @@
             <w:noProof/>
             <w:webHidden/>
           </w:rPr>
-          <w:instrText xml:space="preserve"> PAGEREF _Toc9924809 \h </w:instrText>
+          <w:instrText xml:space="preserve"> PAGEREF _Toc10022752 \h </w:instrText>
         </w:r>
         <w:r>
           <w:rPr>
@@ -1303,7 +1303,7 @@
           <w:lang w:val="fr-CH" w:eastAsia="fr-CH"/>
         </w:rPr>
       </w:pPr>
-      <w:hyperlink w:anchor="_Toc9924810" w:history="1">
+      <w:hyperlink w:anchor="_Toc10022753" w:history="1">
         <w:r>
           <w:rPr>
             <w:rStyle w:val="Lienhypertexte"/>
@@ -1347,7 +1347,7 @@
             <w:noProof/>
             <w:webHidden/>
           </w:rPr>
-          <w:instrText xml:space="preserve"> PAGEREF _Toc9924810 \h </w:instrText>
+          <w:instrText xml:space="preserve"> PAGEREF _Toc10022753 \h </w:instrText>
         </w:r>
         <w:r>
           <w:rPr>
@@ -1393,7 +1393,7 @@
           <w:lang w:val="fr-CH" w:eastAsia="fr-CH"/>
         </w:rPr>
       </w:pPr>
-      <w:hyperlink w:anchor="_Toc9924811" w:history="1">
+      <w:hyperlink w:anchor="_Toc10022754" w:history="1">
         <w:r>
           <w:rPr>
             <w:rStyle w:val="Lienhypertexte"/>
@@ -1437,7 +1437,7 @@
             <w:noProof/>
             <w:webHidden/>
           </w:rPr>
-          <w:instrText xml:space="preserve"> PAGEREF _Toc9924811 \h </w:instrText>
+          <w:instrText xml:space="preserve"> PAGEREF _Toc10022754 \h </w:instrText>
         </w:r>
         <w:r>
           <w:rPr>
@@ -1483,7 +1483,7 @@
           <w:lang w:val="fr-CH" w:eastAsia="fr-CH"/>
         </w:rPr>
       </w:pPr>
-      <w:hyperlink w:anchor="_Toc9924812" w:history="1">
+      <w:hyperlink w:anchor="_Toc10022755" w:history="1">
         <w:r>
           <w:rPr>
             <w:rStyle w:val="Lienhypertexte"/>
@@ -1527,7 +1527,7 @@
             <w:noProof/>
             <w:webHidden/>
           </w:rPr>
-          <w:instrText xml:space="preserve"> PAGEREF _Toc9924812 \h </w:instrText>
+          <w:instrText xml:space="preserve"> PAGEREF _Toc10022755 \h </w:instrText>
         </w:r>
         <w:r>
           <w:rPr>
@@ -1573,7 +1573,7 @@
           <w:lang w:val="fr-CH" w:eastAsia="fr-CH"/>
         </w:rPr>
       </w:pPr>
-      <w:hyperlink w:anchor="_Toc9924813" w:history="1">
+      <w:hyperlink w:anchor="_Toc10022756" w:history="1">
         <w:r>
           <w:rPr>
             <w:rStyle w:val="Lienhypertexte"/>
@@ -1617,7 +1617,7 @@
             <w:noProof/>
             <w:webHidden/>
           </w:rPr>
-          <w:instrText xml:space="preserve"> PAGEREF _Toc9924813 \h </w:instrText>
+          <w:instrText xml:space="preserve"> PAGEREF _Toc10022756 \h </w:instrText>
         </w:r>
         <w:r>
           <w:rPr>
@@ -1663,7 +1663,7 @@
           <w:lang w:val="fr-CH" w:eastAsia="fr-CH"/>
         </w:rPr>
       </w:pPr>
-      <w:hyperlink w:anchor="_Toc9924814" w:history="1">
+      <w:hyperlink w:anchor="_Toc10022757" w:history="1">
         <w:r>
           <w:rPr>
             <w:rStyle w:val="Lienhypertexte"/>
@@ -1707,7 +1707,7 @@
             <w:noProof/>
             <w:webHidden/>
           </w:rPr>
-          <w:instrText xml:space="preserve"> PAGEREF _Toc9924814 \h </w:instrText>
+          <w:instrText xml:space="preserve"> PAGEREF _Toc10022757 \h </w:instrText>
         </w:r>
         <w:r>
           <w:rPr>
@@ -1753,7 +1753,7 @@
           <w:lang w:val="fr-CH" w:eastAsia="fr-CH"/>
         </w:rPr>
       </w:pPr>
-      <w:hyperlink w:anchor="_Toc9924815" w:history="1">
+      <w:hyperlink w:anchor="_Toc10022758" w:history="1">
         <w:r>
           <w:rPr>
             <w:rStyle w:val="Lienhypertexte"/>
@@ -1797,7 +1797,7 @@
             <w:noProof/>
             <w:webHidden/>
           </w:rPr>
-          <w:instrText xml:space="preserve"> PAGEREF _Toc9924815 \h </w:instrText>
+          <w:instrText xml:space="preserve"> PAGEREF _Toc10022758 \h </w:instrText>
         </w:r>
         <w:r>
           <w:rPr>
@@ -1843,7 +1843,7 @@
           <w:lang w:val="fr-CH" w:eastAsia="fr-CH"/>
         </w:rPr>
       </w:pPr>
-      <w:hyperlink w:anchor="_Toc9924816" w:history="1">
+      <w:hyperlink w:anchor="_Toc10022759" w:history="1">
         <w:r>
           <w:rPr>
             <w:rStyle w:val="Lienhypertexte"/>
@@ -1887,7 +1887,7 @@
             <w:noProof/>
             <w:webHidden/>
           </w:rPr>
-          <w:instrText xml:space="preserve"> PAGEREF _Toc9924816 \h </w:instrText>
+          <w:instrText xml:space="preserve"> PAGEREF _Toc10022759 \h </w:instrText>
         </w:r>
         <w:r>
           <w:rPr>
@@ -1928,7 +1928,7 @@
           <w:lang w:val="fr-CH" w:eastAsia="fr-CH"/>
         </w:rPr>
       </w:pPr>
-      <w:hyperlink w:anchor="_Toc9924817" w:history="1">
+      <w:hyperlink w:anchor="_Toc10022760" w:history="1">
         <w:r>
           <w:rPr>
             <w:rStyle w:val="Lienhypertexte"/>
@@ -1966,7 +1966,7 @@
           <w:rPr>
             <w:webHidden/>
           </w:rPr>
-          <w:instrText xml:space="preserve"> PAGEREF _Toc9924817 \h </w:instrText>
+          <w:instrText xml:space="preserve"> PAGEREF _Toc10022760 \h </w:instrText>
         </w:r>
         <w:r>
           <w:rPr>
@@ -2008,7 +2008,7 @@
           <w:lang w:val="fr-CH" w:eastAsia="fr-CH"/>
         </w:rPr>
       </w:pPr>
-      <w:hyperlink w:anchor="_Toc9924818" w:history="1">
+      <w:hyperlink w:anchor="_Toc10022761" w:history="1">
         <w:r>
           <w:rPr>
             <w:rStyle w:val="Lienhypertexte"/>
@@ -2054,7 +2054,7 @@
             <w:noProof/>
             <w:webHidden/>
           </w:rPr>
-          <w:instrText xml:space="preserve"> PAGEREF _Toc9924818 \h </w:instrText>
+          <w:instrText xml:space="preserve"> PAGEREF _Toc10022761 \h </w:instrText>
         </w:r>
         <w:r>
           <w:rPr>
@@ -2100,7 +2100,7 @@
           <w:lang w:val="fr-CH" w:eastAsia="fr-CH"/>
         </w:rPr>
       </w:pPr>
-      <w:hyperlink w:anchor="_Toc9924819" w:history="1">
+      <w:hyperlink w:anchor="_Toc10022762" w:history="1">
         <w:r>
           <w:rPr>
             <w:rStyle w:val="Lienhypertexte"/>
@@ -2146,7 +2146,7 @@
             <w:noProof/>
             <w:webHidden/>
           </w:rPr>
-          <w:instrText xml:space="preserve"> PAGEREF _Toc9924819 \h </w:instrText>
+          <w:instrText xml:space="preserve"> PAGEREF _Toc10022762 \h </w:instrText>
         </w:r>
         <w:r>
           <w:rPr>
@@ -2192,7 +2192,7 @@
           <w:lang w:val="fr-CH" w:eastAsia="fr-CH"/>
         </w:rPr>
       </w:pPr>
-      <w:hyperlink w:anchor="_Toc9924820" w:history="1">
+      <w:hyperlink w:anchor="_Toc10022763" w:history="1">
         <w:r>
           <w:rPr>
             <w:rStyle w:val="Lienhypertexte"/>
@@ -2238,7 +2238,7 @@
             <w:noProof/>
             <w:webHidden/>
           </w:rPr>
-          <w:instrText xml:space="preserve"> PAGEREF _Toc9924820 \h </w:instrText>
+          <w:instrText xml:space="preserve"> PAGEREF _Toc10022763 \h </w:instrText>
         </w:r>
         <w:r>
           <w:rPr>
@@ -2284,7 +2284,7 @@
           <w:lang w:val="fr-CH" w:eastAsia="fr-CH"/>
         </w:rPr>
       </w:pPr>
-      <w:hyperlink w:anchor="_Toc9924821" w:history="1">
+      <w:hyperlink w:anchor="_Toc10022764" w:history="1">
         <w:r>
           <w:rPr>
             <w:rStyle w:val="Lienhypertexte"/>
@@ -2330,7 +2330,7 @@
             <w:noProof/>
             <w:webHidden/>
           </w:rPr>
-          <w:instrText xml:space="preserve"> PAGEREF _Toc9924821 \h </w:instrText>
+          <w:instrText xml:space="preserve"> PAGEREF _Toc10022764 \h </w:instrText>
         </w:r>
         <w:r>
           <w:rPr>
@@ -2371,7 +2371,7 @@
           <w:lang w:val="fr-CH" w:eastAsia="fr-CH"/>
         </w:rPr>
       </w:pPr>
-      <w:hyperlink w:anchor="_Toc9924822" w:history="1">
+      <w:hyperlink w:anchor="_Toc10022765" w:history="1">
         <w:r>
           <w:rPr>
             <w:rStyle w:val="Lienhypertexte"/>
@@ -2409,7 +2409,7 @@
           <w:rPr>
             <w:webHidden/>
           </w:rPr>
-          <w:instrText xml:space="preserve"> PAGEREF _Toc9924822 \h </w:instrText>
+          <w:instrText xml:space="preserve"> PAGEREF _Toc10022765 \h </w:instrText>
         </w:r>
         <w:r>
           <w:rPr>
@@ -2446,7 +2446,7 @@
           <w:lang w:val="fr-CH" w:eastAsia="fr-CH"/>
         </w:rPr>
       </w:pPr>
-      <w:hyperlink w:anchor="_Toc9924823" w:history="1">
+      <w:hyperlink w:anchor="_Toc10022766" w:history="1">
         <w:r>
           <w:rPr>
             <w:rStyle w:val="Lienhypertexte"/>
@@ -2484,7 +2484,7 @@
           <w:rPr>
             <w:webHidden/>
           </w:rPr>
-          <w:instrText xml:space="preserve"> PAGEREF _Toc9924823 \h </w:instrText>
+          <w:instrText xml:space="preserve"> PAGEREF _Toc10022766 \h </w:instrText>
         </w:r>
         <w:r>
           <w:rPr>
@@ -2526,7 +2526,7 @@
           <w:lang w:val="fr-CH" w:eastAsia="fr-CH"/>
         </w:rPr>
       </w:pPr>
-      <w:hyperlink w:anchor="_Toc9924824" w:history="1">
+      <w:hyperlink w:anchor="_Toc10022767" w:history="1">
         <w:r>
           <w:rPr>
             <w:rStyle w:val="Lienhypertexte"/>
@@ -2572,7 +2572,7 @@
             <w:noProof/>
             <w:webHidden/>
           </w:rPr>
-          <w:instrText xml:space="preserve"> PAGEREF _Toc9924824 \h </w:instrText>
+          <w:instrText xml:space="preserve"> PAGEREF _Toc10022767 \h </w:instrText>
         </w:r>
         <w:r>
           <w:rPr>
@@ -2618,7 +2618,7 @@
           <w:lang w:val="fr-CH" w:eastAsia="fr-CH"/>
         </w:rPr>
       </w:pPr>
-      <w:hyperlink w:anchor="_Toc9924825" w:history="1">
+      <w:hyperlink w:anchor="_Toc10022768" w:history="1">
         <w:r>
           <w:rPr>
             <w:rStyle w:val="Lienhypertexte"/>
@@ -2664,7 +2664,7 @@
             <w:noProof/>
             <w:webHidden/>
           </w:rPr>
-          <w:instrText xml:space="preserve"> PAGEREF _Toc9924825 \h </w:instrText>
+          <w:instrText xml:space="preserve"> PAGEREF _Toc10022768 \h </w:instrText>
         </w:r>
         <w:r>
           <w:rPr>
@@ -2710,7 +2710,7 @@
           <w:lang w:val="fr-CH" w:eastAsia="fr-CH"/>
         </w:rPr>
       </w:pPr>
-      <w:hyperlink w:anchor="_Toc9924826" w:history="1">
+      <w:hyperlink w:anchor="_Toc10022769" w:history="1">
         <w:r>
           <w:rPr>
             <w:rStyle w:val="Lienhypertexte"/>
@@ -2756,7 +2756,7 @@
             <w:noProof/>
             <w:webHidden/>
           </w:rPr>
-          <w:instrText xml:space="preserve"> PAGEREF _Toc9924826 \h </w:instrText>
+          <w:instrText xml:space="preserve"> PAGEREF _Toc10022769 \h </w:instrText>
         </w:r>
         <w:r>
           <w:rPr>
@@ -2802,7 +2802,7 @@
           <w:lang w:val="fr-CH" w:eastAsia="fr-CH"/>
         </w:rPr>
       </w:pPr>
-      <w:hyperlink w:anchor="_Toc9924827" w:history="1">
+      <w:hyperlink w:anchor="_Toc10022770" w:history="1">
         <w:r>
           <w:rPr>
             <w:rStyle w:val="Lienhypertexte"/>
@@ -2848,7 +2848,7 @@
             <w:noProof/>
             <w:webHidden/>
           </w:rPr>
-          <w:instrText xml:space="preserve"> PAGEREF _Toc9924827 \h </w:instrText>
+          <w:instrText xml:space="preserve"> PAGEREF _Toc10022770 \h </w:instrText>
         </w:r>
         <w:r>
           <w:rPr>
@@ -2894,7 +2894,7 @@
           <w:lang w:val="fr-CH" w:eastAsia="fr-CH"/>
         </w:rPr>
       </w:pPr>
-      <w:hyperlink w:anchor="_Toc9924828" w:history="1">
+      <w:hyperlink w:anchor="_Toc10022771" w:history="1">
         <w:r>
           <w:rPr>
             <w:rStyle w:val="Lienhypertexte"/>
@@ -2940,7 +2940,7 @@
             <w:noProof/>
             <w:webHidden/>
           </w:rPr>
-          <w:instrText xml:space="preserve"> PAGEREF _Toc9924828 \h </w:instrText>
+          <w:instrText xml:space="preserve"> PAGEREF _Toc10022771 \h </w:instrText>
         </w:r>
         <w:r>
           <w:rPr>
@@ -2986,7 +2986,7 @@
           <w:lang w:val="fr-CH" w:eastAsia="fr-CH"/>
         </w:rPr>
       </w:pPr>
-      <w:hyperlink w:anchor="_Toc9924829" w:history="1">
+      <w:hyperlink w:anchor="_Toc10022772" w:history="1">
         <w:r>
           <w:rPr>
             <w:rStyle w:val="Lienhypertexte"/>
@@ -3032,7 +3032,7 @@
             <w:noProof/>
             <w:webHidden/>
           </w:rPr>
-          <w:instrText xml:space="preserve"> PAGEREF _Toc9924829 \h </w:instrText>
+          <w:instrText xml:space="preserve"> PAGEREF _Toc10022772 \h </w:instrText>
         </w:r>
         <w:r>
           <w:rPr>
@@ -3090,7 +3090,7 @@
         <w:pStyle w:val="Titre1"/>
         <w:ind w:left="0" w:firstLine="0"/>
       </w:pPr>
-      <w:bookmarkStart w:id="1" w:name="_Toc9924798"/>
+      <w:bookmarkStart w:id="1" w:name="_Toc10022741"/>
       <w:r>
         <w:lastRenderedPageBreak/>
         <w:t>Analyse prél</w:t>
@@ -3112,7 +3112,7 @@
           <w:iCs/>
         </w:rPr>
       </w:pPr>
-      <w:bookmarkStart w:id="2" w:name="_Toc9924799"/>
+      <w:bookmarkStart w:id="2" w:name="_Toc10022742"/>
       <w:r>
         <w:rPr>
           <w:i w:val="0"/>
@@ -3326,7 +3326,7 @@
           <w:i w:val="0"/>
         </w:rPr>
       </w:pPr>
-      <w:bookmarkStart w:id="3" w:name="_Toc9924800"/>
+      <w:bookmarkStart w:id="3" w:name="_Toc10022743"/>
       <w:r>
         <w:rPr>
           <w:i w:val="0"/>
@@ -3687,7 +3687,7 @@
           <w:iCs/>
         </w:rPr>
       </w:pPr>
-      <w:bookmarkStart w:id="4" w:name="_Toc9924801"/>
+      <w:bookmarkStart w:id="4" w:name="_Toc10022744"/>
       <w:r>
         <w:rPr>
           <w:i w:val="0"/>
@@ -4003,7 +4003,7 @@
       <w:pPr>
         <w:pStyle w:val="Titre2"/>
       </w:pPr>
-      <w:bookmarkStart w:id="5" w:name="_Toc9924802"/>
+      <w:bookmarkStart w:id="5" w:name="_Toc10022745"/>
       <w:r>
         <w:t>Méthode utilisée</w:t>
       </w:r>
@@ -4220,7 +4220,7 @@
         <w:pStyle w:val="Titre2"/>
         <w:ind w:left="0" w:firstLine="0"/>
       </w:pPr>
-      <w:bookmarkStart w:id="6" w:name="_Toc9924803"/>
+      <w:bookmarkStart w:id="6" w:name="_Toc10022746"/>
       <w:r>
         <w:rPr>
           <w:noProof/>
@@ -4300,7 +4300,7 @@
         <w:pStyle w:val="Titre2"/>
         <w:ind w:left="0" w:firstLine="0"/>
       </w:pPr>
-      <w:bookmarkStart w:id="7" w:name="_Toc9924804"/>
+      <w:bookmarkStart w:id="7" w:name="_Toc10022747"/>
       <w:r>
         <w:lastRenderedPageBreak/>
         <w:t>Analyse</w:t>
@@ -4319,7 +4319,7 @@
           <w:iCs/>
         </w:rPr>
       </w:pPr>
-      <w:bookmarkStart w:id="8" w:name="_Toc9924805"/>
+      <w:bookmarkStart w:id="8" w:name="_Toc10022748"/>
       <w:r>
         <w:rPr>
           <w:i w:val="0"/>
@@ -4796,7 +4796,7 @@
           <w:iCs/>
         </w:rPr>
       </w:pPr>
-      <w:bookmarkStart w:id="10" w:name="_Toc9924806"/>
+      <w:bookmarkStart w:id="10" w:name="_Toc10022749"/>
       <w:r>
         <w:rPr>
           <w:i w:val="0"/>
@@ -4873,7 +4873,7 @@
       </w:pPr>
       <w:bookmarkStart w:id="11" w:name="_Toc25553310"/>
       <w:bookmarkStart w:id="12" w:name="_Toc71691015"/>
-      <w:bookmarkStart w:id="13" w:name="_Toc9924807"/>
+      <w:bookmarkStart w:id="13" w:name="_Toc10022750"/>
       <w:r>
         <w:rPr>
           <w:rFonts w:cs="Arial"/>
@@ -5194,7 +5194,7 @@
           <w:i w:val="0"/>
         </w:rPr>
       </w:pPr>
-      <w:bookmarkStart w:id="14" w:name="_Toc9924808"/>
+      <w:bookmarkStart w:id="14" w:name="_Toc10022751"/>
       <w:r>
         <w:rPr>
           <w:i w:val="0"/>
@@ -5368,7 +5368,7 @@
       </w:pPr>
       <w:bookmarkStart w:id="15" w:name="_Toc25553314"/>
       <w:bookmarkStart w:id="16" w:name="_Toc71691019"/>
-      <w:bookmarkStart w:id="17" w:name="_Toc9924809"/>
+      <w:bookmarkStart w:id="17" w:name="_Toc10022752"/>
       <w:r>
         <w:rPr>
           <w:i w:val="0"/>
@@ -6377,7 +6377,7 @@
       <w:pPr>
         <w:pStyle w:val="Titre3"/>
       </w:pPr>
-      <w:bookmarkStart w:id="18" w:name="_Toc9924810"/>
+      <w:bookmarkStart w:id="18" w:name="_Toc10022753"/>
       <w:r>
         <w:t>Maquettes</w:t>
       </w:r>
@@ -6757,7 +6757,7 @@
       <w:pPr>
         <w:pStyle w:val="Titre3"/>
       </w:pPr>
-      <w:bookmarkStart w:id="19" w:name="_Toc9924811"/>
+      <w:bookmarkStart w:id="19" w:name="_Toc10022754"/>
       <w:r>
         <w:t>Use Cases</w:t>
       </w:r>
@@ -7897,7 +7897,7 @@
         <w:pStyle w:val="Titre3"/>
         <w:ind w:left="0" w:firstLine="0"/>
       </w:pPr>
-      <w:bookmarkStart w:id="20" w:name="_Toc9924812"/>
+      <w:bookmarkStart w:id="20" w:name="_Toc10022755"/>
       <w:r>
         <w:t>Base de données</w:t>
       </w:r>
@@ -7935,7 +7935,7 @@
         <w:pStyle w:val="Titre3"/>
         <w:ind w:left="0" w:firstLine="0"/>
       </w:pPr>
-      <w:bookmarkStart w:id="21" w:name="_Toc9924813"/>
+      <w:bookmarkStart w:id="21" w:name="_Toc10022756"/>
       <w:r>
         <w:lastRenderedPageBreak/>
         <w:t>Base de données - Explications</w:t>
@@ -8244,7 +8244,7 @@
         <w:pStyle w:val="Titre3"/>
         <w:ind w:left="0" w:firstLine="0"/>
       </w:pPr>
-      <w:bookmarkStart w:id="22" w:name="_Toc9924814"/>
+      <w:bookmarkStart w:id="22" w:name="_Toc10022757"/>
       <w:r>
         <w:t>Base de données - Modifications</w:t>
       </w:r>
@@ -8315,7 +8315,7 @@
         <w:pStyle w:val="Titre3"/>
         <w:ind w:left="0" w:firstLine="0"/>
       </w:pPr>
-      <w:bookmarkStart w:id="24" w:name="_Toc9924815"/>
+      <w:bookmarkStart w:id="24" w:name="_Toc10022758"/>
       <w:r>
         <w:t>Particularité 1 :</w:t>
       </w:r>
@@ -8409,7 +8409,7 @@
         <w:pStyle w:val="Titre3"/>
         <w:ind w:left="0" w:firstLine="0"/>
       </w:pPr>
-      <w:bookmarkStart w:id="25" w:name="_Toc9924816"/>
+      <w:bookmarkStart w:id="25" w:name="_Toc10022759"/>
       <w:r>
         <w:t>Particularités 2 : Algorithme du classement général</w:t>
       </w:r>
@@ -8729,7 +8729,7 @@
       <w:pPr>
         <w:pStyle w:val="Titre1"/>
       </w:pPr>
-      <w:bookmarkStart w:id="26" w:name="_Toc9924817"/>
+      <w:bookmarkStart w:id="26" w:name="_Toc10022760"/>
       <w:r>
         <w:lastRenderedPageBreak/>
         <w:t>Réalisation</w:t>
@@ -8747,7 +8747,7 @@
       </w:pPr>
       <w:bookmarkStart w:id="27" w:name="_Toc25553317"/>
       <w:bookmarkStart w:id="28" w:name="_Toc71691022"/>
-      <w:bookmarkStart w:id="29" w:name="_Toc9924818"/>
+      <w:bookmarkStart w:id="29" w:name="_Toc10022761"/>
       <w:r>
         <w:rPr>
           <w:i w:val="0"/>
@@ -8780,7 +8780,7 @@
       </w:pPr>
       <w:bookmarkStart w:id="31" w:name="_Toc25553321"/>
       <w:bookmarkStart w:id="32" w:name="_Toc71691025"/>
-      <w:bookmarkStart w:id="33" w:name="_Toc9924819"/>
+      <w:bookmarkStart w:id="33" w:name="_Toc10022762"/>
       <w:r>
         <w:rPr>
           <w:i w:val="0"/>
@@ -8820,7 +8820,7 @@
           <w:iCs/>
         </w:rPr>
       </w:pPr>
-      <w:bookmarkStart w:id="36" w:name="_Toc9924820"/>
+      <w:bookmarkStart w:id="36" w:name="_Toc10022763"/>
       <w:r>
         <w:rPr>
           <w:i w:val="0"/>
@@ -8875,7 +8875,7 @@
       </w:pPr>
       <w:bookmarkStart w:id="38" w:name="_Toc25553326"/>
       <w:bookmarkStart w:id="39" w:name="_Toc71691029"/>
-      <w:bookmarkStart w:id="40" w:name="_Toc9924821"/>
+      <w:bookmarkStart w:id="40" w:name="_Toc10022764"/>
       <w:r>
         <w:rPr>
           <w:i w:val="0"/>
@@ -8919,7 +8919,7 @@
       </w:pPr>
       <w:bookmarkStart w:id="41" w:name="_Toc25553328"/>
       <w:bookmarkStart w:id="42" w:name="_Toc71703263"/>
-      <w:bookmarkStart w:id="43" w:name="_Toc9924822"/>
+      <w:bookmarkStart w:id="43" w:name="_Toc10022765"/>
       <w:r>
         <w:t>C</w:t>
       </w:r>
@@ -8946,7 +8946,7 @@
         <w:ind w:left="0" w:firstLine="0"/>
       </w:pPr>
       <w:bookmarkStart w:id="44" w:name="_Toc71703264"/>
-      <w:bookmarkStart w:id="45" w:name="_Toc9924823"/>
+      <w:bookmarkStart w:id="45" w:name="_Toc10022766"/>
       <w:r>
         <w:t>A</w:t>
       </w:r>
@@ -8966,7 +8966,7 @@
           <w:iCs/>
         </w:rPr>
       </w:pPr>
-      <w:bookmarkStart w:id="46" w:name="_Toc9924824"/>
+      <w:bookmarkStart w:id="46" w:name="_Toc10022767"/>
       <w:r>
         <w:rPr>
           <w:i w:val="0"/>
@@ -8987,7 +8987,7 @@
         </w:rPr>
       </w:pPr>
       <w:bookmarkStart w:id="47" w:name="_Toc71703265"/>
-      <w:bookmarkStart w:id="48" w:name="_Toc9924825"/>
+      <w:bookmarkStart w:id="48" w:name="_Toc10022768"/>
       <w:r>
         <w:rPr>
           <w:i w:val="0"/>
@@ -9009,7 +9009,7 @@
       </w:pPr>
       <w:bookmarkStart w:id="49" w:name="_Toc25553330"/>
       <w:bookmarkStart w:id="50" w:name="_Toc71703266"/>
-      <w:bookmarkStart w:id="51" w:name="_Toc9924826"/>
+      <w:bookmarkStart w:id="51" w:name="_Toc10022769"/>
       <w:r>
         <w:rPr>
           <w:i w:val="0"/>
@@ -9046,7 +9046,7 @@
         </w:rPr>
       </w:pPr>
       <w:bookmarkStart w:id="53" w:name="_Toc71703267"/>
-      <w:bookmarkStart w:id="54" w:name="_Toc9924827"/>
+      <w:bookmarkStart w:id="54" w:name="_Toc10022770"/>
       <w:r>
         <w:rPr>
           <w:i w:val="0"/>
@@ -9070,7 +9070,7 @@
       </w:pPr>
       <w:bookmarkStart w:id="55" w:name="_Toc25553332"/>
       <w:bookmarkStart w:id="56" w:name="_Toc71703268"/>
-      <w:bookmarkStart w:id="57" w:name="_Toc9924828"/>
+      <w:bookmarkStart w:id="57" w:name="_Toc10022771"/>
       <w:r>
         <w:rPr>
           <w:i w:val="0"/>
@@ -9094,7 +9094,7 @@
       </w:pPr>
       <w:bookmarkStart w:id="58" w:name="_Toc71703270"/>
       <w:bookmarkStart w:id="59" w:name="_Toc25553334"/>
-      <w:bookmarkStart w:id="60" w:name="_Toc9924829"/>
+      <w:bookmarkStart w:id="60" w:name="_Toc10022772"/>
       <w:r>
         <w:rPr>
           <w:i w:val="0"/>
@@ -9299,7 +9299,21 @@
               <w:b/>
               <w:szCs w:val="24"/>
             </w:rPr>
-            <w:t>24.05.19</w:t>
+            <w:t>2</w:t>
+          </w:r>
+          <w:r>
+            <w:rPr>
+              <w:b/>
+              <w:szCs w:val="24"/>
+            </w:rPr>
+            <w:t>9</w:t>
+          </w:r>
+          <w:r>
+            <w:rPr>
+              <w:b/>
+              <w:szCs w:val="24"/>
+            </w:rPr>
+            <w:t>.05.19</w:t>
           </w:r>
         </w:p>
       </w:tc>
@@ -9449,7 +9463,21 @@
               <w:b/>
               <w:szCs w:val="24"/>
             </w:rPr>
-            <w:t>24.05.19</w:t>
+            <w:t>2</w:t>
+          </w:r>
+          <w:r>
+            <w:rPr>
+              <w:b/>
+              <w:szCs w:val="24"/>
+            </w:rPr>
+            <w:t>9</w:t>
+          </w:r>
+          <w:r>
+            <w:rPr>
+              <w:b/>
+              <w:szCs w:val="24"/>
+            </w:rPr>
+            <w:t>.05.19</w:t>
           </w:r>
         </w:p>
       </w:tc>
@@ -9599,7 +9627,21 @@
               <w:b/>
               <w:szCs w:val="24"/>
             </w:rPr>
-            <w:t>24.05.19</w:t>
+            <w:t>2</w:t>
+          </w:r>
+          <w:r>
+            <w:rPr>
+              <w:b/>
+              <w:szCs w:val="24"/>
+            </w:rPr>
+            <w:t>9</w:t>
+          </w:r>
+          <w:r>
+            <w:rPr>
+              <w:b/>
+              <w:szCs w:val="24"/>
+            </w:rPr>
+            <w:t>.05.19</w:t>
           </w:r>
         </w:p>
       </w:tc>
@@ -9749,7 +9791,21 @@
               <w:b/>
               <w:szCs w:val="24"/>
             </w:rPr>
-            <w:t>24.05.19</w:t>
+            <w:t>2</w:t>
+          </w:r>
+          <w:r>
+            <w:rPr>
+              <w:b/>
+              <w:szCs w:val="24"/>
+            </w:rPr>
+            <w:t>9</w:t>
+          </w:r>
+          <w:r>
+            <w:rPr>
+              <w:b/>
+              <w:szCs w:val="24"/>
+            </w:rPr>
+            <w:t>.05.19</w:t>
           </w:r>
         </w:p>
       </w:tc>
@@ -10013,7 +10069,14 @@
               <w:b/>
               <w:szCs w:val="24"/>
             </w:rPr>
-            <w:t>24.05.19</w:t>
+            <w:t>29</w:t>
+          </w:r>
+          <w:r>
+            <w:rPr>
+              <w:b/>
+              <w:szCs w:val="24"/>
+            </w:rPr>
+            <w:t>.05.19</w:t>
           </w:r>
         </w:p>
       </w:tc>
@@ -10269,7 +10332,21 @@
               <w:b/>
               <w:szCs w:val="24"/>
             </w:rPr>
-            <w:t>24.05.19</w:t>
+            <w:t>2</w:t>
+          </w:r>
+          <w:r>
+            <w:rPr>
+              <w:b/>
+              <w:szCs w:val="24"/>
+            </w:rPr>
+            <w:t>9</w:t>
+          </w:r>
+          <w:r>
+            <w:rPr>
+              <w:b/>
+              <w:szCs w:val="24"/>
+            </w:rPr>
+            <w:t>.05.19</w:t>
           </w:r>
         </w:p>
       </w:tc>
@@ -10473,7 +10550,7 @@
               <w:noProof/>
               <w:szCs w:val="24"/>
             </w:rPr>
-            <w:t>24</w:t>
+            <w:t>22</w:t>
           </w:r>
           <w:r>
             <w:rPr>
@@ -10525,7 +10602,21 @@
               <w:b/>
               <w:szCs w:val="24"/>
             </w:rPr>
-            <w:t>24.05.19</w:t>
+            <w:t>2</w:t>
+          </w:r>
+          <w:r>
+            <w:rPr>
+              <w:b/>
+              <w:szCs w:val="24"/>
+            </w:rPr>
+            <w:t>9</w:t>
+          </w:r>
+          <w:r>
+            <w:rPr>
+              <w:b/>
+              <w:szCs w:val="24"/>
+            </w:rPr>
+            <w:t>.05.19</w:t>
           </w:r>
         </w:p>
       </w:tc>
@@ -14086,7 +14177,7 @@
 </file>
 
 <file path=customXml/itemProps1.xml><?xml version="1.0" encoding="utf-8"?>
-<ds:datastoreItem xmlns:ds="http://schemas.openxmlformats.org/officeDocument/2006/customXml" ds:itemID="{B7843ED2-E1FD-438D-8EF6-E51739D53F53}">
+<ds:datastoreItem xmlns:ds="http://schemas.openxmlformats.org/officeDocument/2006/customXml" ds:itemID="{16FA3A8C-2AD1-4530-AC4D-9EA3809A3AE2}">
   <ds:schemaRefs>
     <ds:schemaRef ds:uri="http://schemas.openxmlformats.org/officeDocument/2006/bibliography"/>
   </ds:schemaRefs>

</xml_diff>

<commit_message>
Code : Ajout de commentaires Modification mineures. Suppresion de lignes superflues/utilisées uniquement à but de développement.
Documentation : Stratégie de test terminée, à relire.
Manuel d'installation presque terminé
Manuel d'utilisation en cours
Erreurs restantes "finies", à voir suivant ce que j'arrive à résoudre
d'ici le rendu.
</commit_message>
<xml_diff>
--- a/docs/2019 - TPI Niels/Documentation/Niels Germann TPI - Application Joutes.docx
+++ b/docs/2019 - TPI Niels/Documentation/Niels Germann TPI - Application Joutes.docx
@@ -221,7 +221,7 @@
       <w:r>
         <w:fldChar w:fldCharType="separate"/>
       </w:r>
-      <w:hyperlink w:anchor="_Toc10022741" w:history="1">
+      <w:hyperlink w:anchor="_Toc10023460" w:history="1">
         <w:r>
           <w:rPr>
             <w:rStyle w:val="Lienhypertexte"/>
@@ -259,7 +259,7 @@
           <w:rPr>
             <w:webHidden/>
           </w:rPr>
-          <w:instrText xml:space="preserve"> PAGEREF _Toc10022741 \h </w:instrText>
+          <w:instrText xml:space="preserve"> PAGEREF _Toc10023460 \h </w:instrText>
         </w:r>
         <w:r>
           <w:rPr>
@@ -301,7 +301,7 @@
           <w:lang w:val="fr-CH" w:eastAsia="fr-CH"/>
         </w:rPr>
       </w:pPr>
-      <w:hyperlink w:anchor="_Toc10022742" w:history="1">
+      <w:hyperlink w:anchor="_Toc10023461" w:history="1">
         <w:r>
           <w:rPr>
             <w:rStyle w:val="Lienhypertexte"/>
@@ -347,7 +347,7 @@
             <w:noProof/>
             <w:webHidden/>
           </w:rPr>
-          <w:instrText xml:space="preserve"> PAGEREF _Toc10022742 \h </w:instrText>
+          <w:instrText xml:space="preserve"> PAGEREF _Toc10023461 \h </w:instrText>
         </w:r>
         <w:r>
           <w:rPr>
@@ -393,7 +393,7 @@
           <w:lang w:val="fr-CH" w:eastAsia="fr-CH"/>
         </w:rPr>
       </w:pPr>
-      <w:hyperlink w:anchor="_Toc10022743" w:history="1">
+      <w:hyperlink w:anchor="_Toc10023462" w:history="1">
         <w:r>
           <w:rPr>
             <w:rStyle w:val="Lienhypertexte"/>
@@ -437,7 +437,7 @@
             <w:noProof/>
             <w:webHidden/>
           </w:rPr>
-          <w:instrText xml:space="preserve"> PAGEREF _Toc10022743 \h </w:instrText>
+          <w:instrText xml:space="preserve"> PAGEREF _Toc10023462 \h </w:instrText>
         </w:r>
         <w:r>
           <w:rPr>
@@ -483,7 +483,7 @@
           <w:lang w:val="fr-CH" w:eastAsia="fr-CH"/>
         </w:rPr>
       </w:pPr>
-      <w:hyperlink w:anchor="_Toc10022744" w:history="1">
+      <w:hyperlink w:anchor="_Toc10023463" w:history="1">
         <w:r>
           <w:rPr>
             <w:rStyle w:val="Lienhypertexte"/>
@@ -529,7 +529,7 @@
             <w:noProof/>
             <w:webHidden/>
           </w:rPr>
-          <w:instrText xml:space="preserve"> PAGEREF _Toc10022744 \h </w:instrText>
+          <w:instrText xml:space="preserve"> PAGEREF _Toc10023463 \h </w:instrText>
         </w:r>
         <w:r>
           <w:rPr>
@@ -575,7 +575,7 @@
           <w:lang w:val="fr-CH" w:eastAsia="fr-CH"/>
         </w:rPr>
       </w:pPr>
-      <w:hyperlink w:anchor="_Toc10022745" w:history="1">
+      <w:hyperlink w:anchor="_Toc10023464" w:history="1">
         <w:r>
           <w:rPr>
             <w:rStyle w:val="Lienhypertexte"/>
@@ -619,7 +619,7 @@
             <w:noProof/>
             <w:webHidden/>
           </w:rPr>
-          <w:instrText xml:space="preserve"> PAGEREF _Toc10022745 \h </w:instrText>
+          <w:instrText xml:space="preserve"> PAGEREF _Toc10023464 \h </w:instrText>
         </w:r>
         <w:r>
           <w:rPr>
@@ -665,7 +665,7 @@
           <w:lang w:val="fr-CH" w:eastAsia="fr-CH"/>
         </w:rPr>
       </w:pPr>
-      <w:hyperlink w:anchor="_Toc10022746" w:history="1">
+      <w:hyperlink w:anchor="_Toc10023465" w:history="1">
         <w:r>
           <w:rPr>
             <w:rStyle w:val="Lienhypertexte"/>
@@ -709,7 +709,7 @@
             <w:noProof/>
             <w:webHidden/>
           </w:rPr>
-          <w:instrText xml:space="preserve"> PAGEREF _Toc10022746 \h </w:instrText>
+          <w:instrText xml:space="preserve"> PAGEREF _Toc10023465 \h </w:instrText>
         </w:r>
         <w:r>
           <w:rPr>
@@ -755,7 +755,7 @@
           <w:lang w:val="fr-CH" w:eastAsia="fr-CH"/>
         </w:rPr>
       </w:pPr>
-      <w:hyperlink w:anchor="_Toc10022747" w:history="1">
+      <w:hyperlink w:anchor="_Toc10023466" w:history="1">
         <w:r>
           <w:rPr>
             <w:rStyle w:val="Lienhypertexte"/>
@@ -799,7 +799,7 @@
             <w:noProof/>
             <w:webHidden/>
           </w:rPr>
-          <w:instrText xml:space="preserve"> PAGEREF _Toc10022747 \h </w:instrText>
+          <w:instrText xml:space="preserve"> PAGEREF _Toc10023466 \h </w:instrText>
         </w:r>
         <w:r>
           <w:rPr>
@@ -845,7 +845,7 @@
           <w:lang w:val="fr-CH" w:eastAsia="fr-CH"/>
         </w:rPr>
       </w:pPr>
-      <w:hyperlink w:anchor="_Toc10022748" w:history="1">
+      <w:hyperlink w:anchor="_Toc10023467" w:history="1">
         <w:r>
           <w:rPr>
             <w:rStyle w:val="Lienhypertexte"/>
@@ -891,7 +891,7 @@
             <w:noProof/>
             <w:webHidden/>
           </w:rPr>
-          <w:instrText xml:space="preserve"> PAGEREF _Toc10022748 \h </w:instrText>
+          <w:instrText xml:space="preserve"> PAGEREF _Toc10023467 \h </w:instrText>
         </w:r>
         <w:r>
           <w:rPr>
@@ -937,7 +937,7 @@
           <w:lang w:val="fr-CH" w:eastAsia="fr-CH"/>
         </w:rPr>
       </w:pPr>
-      <w:hyperlink w:anchor="_Toc10022749" w:history="1">
+      <w:hyperlink w:anchor="_Toc10023468" w:history="1">
         <w:r>
           <w:rPr>
             <w:rStyle w:val="Lienhypertexte"/>
@@ -983,7 +983,7 @@
             <w:noProof/>
             <w:webHidden/>
           </w:rPr>
-          <w:instrText xml:space="preserve"> PAGEREF _Toc10022749 \h </w:instrText>
+          <w:instrText xml:space="preserve"> PAGEREF _Toc10023468 \h </w:instrText>
         </w:r>
         <w:r>
           <w:rPr>
@@ -1029,7 +1029,7 @@
           <w:lang w:val="fr-CH" w:eastAsia="fr-CH"/>
         </w:rPr>
       </w:pPr>
-      <w:hyperlink w:anchor="_Toc10022750" w:history="1">
+      <w:hyperlink w:anchor="_Toc10023469" w:history="1">
         <w:r>
           <w:rPr>
             <w:rStyle w:val="Lienhypertexte"/>
@@ -1075,7 +1075,7 @@
             <w:noProof/>
             <w:webHidden/>
           </w:rPr>
-          <w:instrText xml:space="preserve"> PAGEREF _Toc10022750 \h </w:instrText>
+          <w:instrText xml:space="preserve"> PAGEREF _Toc10023469 \h </w:instrText>
         </w:r>
         <w:r>
           <w:rPr>
@@ -1121,7 +1121,7 @@
           <w:lang w:val="fr-CH" w:eastAsia="fr-CH"/>
         </w:rPr>
       </w:pPr>
-      <w:hyperlink w:anchor="_Toc10022751" w:history="1">
+      <w:hyperlink w:anchor="_Toc10023470" w:history="1">
         <w:r>
           <w:rPr>
             <w:rStyle w:val="Lienhypertexte"/>
@@ -1165,7 +1165,7 @@
             <w:noProof/>
             <w:webHidden/>
           </w:rPr>
-          <w:instrText xml:space="preserve"> PAGEREF _Toc10022751 \h </w:instrText>
+          <w:instrText xml:space="preserve"> PAGEREF _Toc10023470 \h </w:instrText>
         </w:r>
         <w:r>
           <w:rPr>
@@ -1211,7 +1211,7 @@
           <w:lang w:val="fr-CH" w:eastAsia="fr-CH"/>
         </w:rPr>
       </w:pPr>
-      <w:hyperlink w:anchor="_Toc10022752" w:history="1">
+      <w:hyperlink w:anchor="_Toc10023471" w:history="1">
         <w:r>
           <w:rPr>
             <w:rStyle w:val="Lienhypertexte"/>
@@ -1257,7 +1257,7 @@
             <w:noProof/>
             <w:webHidden/>
           </w:rPr>
-          <w:instrText xml:space="preserve"> PAGEREF _Toc10022752 \h </w:instrText>
+          <w:instrText xml:space="preserve"> PAGEREF _Toc10023471 \h </w:instrText>
         </w:r>
         <w:r>
           <w:rPr>
@@ -1303,7 +1303,7 @@
           <w:lang w:val="fr-CH" w:eastAsia="fr-CH"/>
         </w:rPr>
       </w:pPr>
-      <w:hyperlink w:anchor="_Toc10022753" w:history="1">
+      <w:hyperlink w:anchor="_Toc10023472" w:history="1">
         <w:r>
           <w:rPr>
             <w:rStyle w:val="Lienhypertexte"/>
@@ -1347,7 +1347,7 @@
             <w:noProof/>
             <w:webHidden/>
           </w:rPr>
-          <w:instrText xml:space="preserve"> PAGEREF _Toc10022753 \h </w:instrText>
+          <w:instrText xml:space="preserve"> PAGEREF _Toc10023472 \h </w:instrText>
         </w:r>
         <w:r>
           <w:rPr>
@@ -1393,7 +1393,7 @@
           <w:lang w:val="fr-CH" w:eastAsia="fr-CH"/>
         </w:rPr>
       </w:pPr>
-      <w:hyperlink w:anchor="_Toc10022754" w:history="1">
+      <w:hyperlink w:anchor="_Toc10023473" w:history="1">
         <w:r>
           <w:rPr>
             <w:rStyle w:val="Lienhypertexte"/>
@@ -1437,7 +1437,7 @@
             <w:noProof/>
             <w:webHidden/>
           </w:rPr>
-          <w:instrText xml:space="preserve"> PAGEREF _Toc10022754 \h </w:instrText>
+          <w:instrText xml:space="preserve"> PAGEREF _Toc10023473 \h </w:instrText>
         </w:r>
         <w:r>
           <w:rPr>
@@ -1483,7 +1483,7 @@
           <w:lang w:val="fr-CH" w:eastAsia="fr-CH"/>
         </w:rPr>
       </w:pPr>
-      <w:hyperlink w:anchor="_Toc10022755" w:history="1">
+      <w:hyperlink w:anchor="_Toc10023474" w:history="1">
         <w:r>
           <w:rPr>
             <w:rStyle w:val="Lienhypertexte"/>
@@ -1527,7 +1527,7 @@
             <w:noProof/>
             <w:webHidden/>
           </w:rPr>
-          <w:instrText xml:space="preserve"> PAGEREF _Toc10022755 \h </w:instrText>
+          <w:instrText xml:space="preserve"> PAGEREF _Toc10023474 \h </w:instrText>
         </w:r>
         <w:r>
           <w:rPr>
@@ -1573,7 +1573,7 @@
           <w:lang w:val="fr-CH" w:eastAsia="fr-CH"/>
         </w:rPr>
       </w:pPr>
-      <w:hyperlink w:anchor="_Toc10022756" w:history="1">
+      <w:hyperlink w:anchor="_Toc10023475" w:history="1">
         <w:r>
           <w:rPr>
             <w:rStyle w:val="Lienhypertexte"/>
@@ -1617,7 +1617,7 @@
             <w:noProof/>
             <w:webHidden/>
           </w:rPr>
-          <w:instrText xml:space="preserve"> PAGEREF _Toc10022756 \h </w:instrText>
+          <w:instrText xml:space="preserve"> PAGEREF _Toc10023475 \h </w:instrText>
         </w:r>
         <w:r>
           <w:rPr>
@@ -1663,7 +1663,7 @@
           <w:lang w:val="fr-CH" w:eastAsia="fr-CH"/>
         </w:rPr>
       </w:pPr>
-      <w:hyperlink w:anchor="_Toc10022757" w:history="1">
+      <w:hyperlink w:anchor="_Toc10023476" w:history="1">
         <w:r>
           <w:rPr>
             <w:rStyle w:val="Lienhypertexte"/>
@@ -1707,7 +1707,7 @@
             <w:noProof/>
             <w:webHidden/>
           </w:rPr>
-          <w:instrText xml:space="preserve"> PAGEREF _Toc10022757 \h </w:instrText>
+          <w:instrText xml:space="preserve"> PAGEREF _Toc10023476 \h </w:instrText>
         </w:r>
         <w:r>
           <w:rPr>
@@ -1753,7 +1753,7 @@
           <w:lang w:val="fr-CH" w:eastAsia="fr-CH"/>
         </w:rPr>
       </w:pPr>
-      <w:hyperlink w:anchor="_Toc10022758" w:history="1">
+      <w:hyperlink w:anchor="_Toc10023477" w:history="1">
         <w:r>
           <w:rPr>
             <w:rStyle w:val="Lienhypertexte"/>
@@ -1797,7 +1797,7 @@
             <w:noProof/>
             <w:webHidden/>
           </w:rPr>
-          <w:instrText xml:space="preserve"> PAGEREF _Toc10022758 \h </w:instrText>
+          <w:instrText xml:space="preserve"> PAGEREF _Toc10023477 \h </w:instrText>
         </w:r>
         <w:r>
           <w:rPr>
@@ -1843,7 +1843,7 @@
           <w:lang w:val="fr-CH" w:eastAsia="fr-CH"/>
         </w:rPr>
       </w:pPr>
-      <w:hyperlink w:anchor="_Toc10022759" w:history="1">
+      <w:hyperlink w:anchor="_Toc10023478" w:history="1">
         <w:r>
           <w:rPr>
             <w:rStyle w:val="Lienhypertexte"/>
@@ -1887,7 +1887,7 @@
             <w:noProof/>
             <w:webHidden/>
           </w:rPr>
-          <w:instrText xml:space="preserve"> PAGEREF _Toc10022759 \h </w:instrText>
+          <w:instrText xml:space="preserve"> PAGEREF _Toc10023478 \h </w:instrText>
         </w:r>
         <w:r>
           <w:rPr>
@@ -1928,7 +1928,7 @@
           <w:lang w:val="fr-CH" w:eastAsia="fr-CH"/>
         </w:rPr>
       </w:pPr>
-      <w:hyperlink w:anchor="_Toc10022760" w:history="1">
+      <w:hyperlink w:anchor="_Toc10023479" w:history="1">
         <w:r>
           <w:rPr>
             <w:rStyle w:val="Lienhypertexte"/>
@@ -1966,7 +1966,7 @@
           <w:rPr>
             <w:webHidden/>
           </w:rPr>
-          <w:instrText xml:space="preserve"> PAGEREF _Toc10022760 \h </w:instrText>
+          <w:instrText xml:space="preserve"> PAGEREF _Toc10023479 \h </w:instrText>
         </w:r>
         <w:r>
           <w:rPr>
@@ -2008,7 +2008,7 @@
           <w:lang w:val="fr-CH" w:eastAsia="fr-CH"/>
         </w:rPr>
       </w:pPr>
-      <w:hyperlink w:anchor="_Toc10022761" w:history="1">
+      <w:hyperlink w:anchor="_Toc10023480" w:history="1">
         <w:r>
           <w:rPr>
             <w:rStyle w:val="Lienhypertexte"/>
@@ -2054,7 +2054,7 @@
             <w:noProof/>
             <w:webHidden/>
           </w:rPr>
-          <w:instrText xml:space="preserve"> PAGEREF _Toc10022761 \h </w:instrText>
+          <w:instrText xml:space="preserve"> PAGEREF _Toc10023480 \h </w:instrText>
         </w:r>
         <w:r>
           <w:rPr>
@@ -2100,7 +2100,7 @@
           <w:lang w:val="fr-CH" w:eastAsia="fr-CH"/>
         </w:rPr>
       </w:pPr>
-      <w:hyperlink w:anchor="_Toc10022762" w:history="1">
+      <w:hyperlink w:anchor="_Toc10023481" w:history="1">
         <w:r>
           <w:rPr>
             <w:rStyle w:val="Lienhypertexte"/>
@@ -2146,7 +2146,7 @@
             <w:noProof/>
             <w:webHidden/>
           </w:rPr>
-          <w:instrText xml:space="preserve"> PAGEREF _Toc10022762 \h </w:instrText>
+          <w:instrText xml:space="preserve"> PAGEREF _Toc10023481 \h </w:instrText>
         </w:r>
         <w:r>
           <w:rPr>
@@ -2192,7 +2192,7 @@
           <w:lang w:val="fr-CH" w:eastAsia="fr-CH"/>
         </w:rPr>
       </w:pPr>
-      <w:hyperlink w:anchor="_Toc10022763" w:history="1">
+      <w:hyperlink w:anchor="_Toc10023482" w:history="1">
         <w:r>
           <w:rPr>
             <w:rStyle w:val="Lienhypertexte"/>
@@ -2238,7 +2238,7 @@
             <w:noProof/>
             <w:webHidden/>
           </w:rPr>
-          <w:instrText xml:space="preserve"> PAGEREF _Toc10022763 \h </w:instrText>
+          <w:instrText xml:space="preserve"> PAGEREF _Toc10023482 \h </w:instrText>
         </w:r>
         <w:r>
           <w:rPr>
@@ -2284,7 +2284,7 @@
           <w:lang w:val="fr-CH" w:eastAsia="fr-CH"/>
         </w:rPr>
       </w:pPr>
-      <w:hyperlink w:anchor="_Toc10022764" w:history="1">
+      <w:hyperlink w:anchor="_Toc10023483" w:history="1">
         <w:r>
           <w:rPr>
             <w:rStyle w:val="Lienhypertexte"/>
@@ -2330,7 +2330,7 @@
             <w:noProof/>
             <w:webHidden/>
           </w:rPr>
-          <w:instrText xml:space="preserve"> PAGEREF _Toc10022764 \h </w:instrText>
+          <w:instrText xml:space="preserve"> PAGEREF _Toc10023483 \h </w:instrText>
         </w:r>
         <w:r>
           <w:rPr>
@@ -2371,7 +2371,7 @@
           <w:lang w:val="fr-CH" w:eastAsia="fr-CH"/>
         </w:rPr>
       </w:pPr>
-      <w:hyperlink w:anchor="_Toc10022765" w:history="1">
+      <w:hyperlink w:anchor="_Toc10023484" w:history="1">
         <w:r>
           <w:rPr>
             <w:rStyle w:val="Lienhypertexte"/>
@@ -2409,7 +2409,7 @@
           <w:rPr>
             <w:webHidden/>
           </w:rPr>
-          <w:instrText xml:space="preserve"> PAGEREF _Toc10022765 \h </w:instrText>
+          <w:instrText xml:space="preserve"> PAGEREF _Toc10023484 \h </w:instrText>
         </w:r>
         <w:r>
           <w:rPr>
@@ -2446,7 +2446,7 @@
           <w:lang w:val="fr-CH" w:eastAsia="fr-CH"/>
         </w:rPr>
       </w:pPr>
-      <w:hyperlink w:anchor="_Toc10022766" w:history="1">
+      <w:hyperlink w:anchor="_Toc10023485" w:history="1">
         <w:r>
           <w:rPr>
             <w:rStyle w:val="Lienhypertexte"/>
@@ -2484,7 +2484,7 @@
           <w:rPr>
             <w:webHidden/>
           </w:rPr>
-          <w:instrText xml:space="preserve"> PAGEREF _Toc10022766 \h </w:instrText>
+          <w:instrText xml:space="preserve"> PAGEREF _Toc10023485 \h </w:instrText>
         </w:r>
         <w:r>
           <w:rPr>
@@ -2526,7 +2526,7 @@
           <w:lang w:val="fr-CH" w:eastAsia="fr-CH"/>
         </w:rPr>
       </w:pPr>
-      <w:hyperlink w:anchor="_Toc10022767" w:history="1">
+      <w:hyperlink w:anchor="_Toc10023486" w:history="1">
         <w:r>
           <w:rPr>
             <w:rStyle w:val="Lienhypertexte"/>
@@ -2572,7 +2572,7 @@
             <w:noProof/>
             <w:webHidden/>
           </w:rPr>
-          <w:instrText xml:space="preserve"> PAGEREF _Toc10022767 \h </w:instrText>
+          <w:instrText xml:space="preserve"> PAGEREF _Toc10023486 \h </w:instrText>
         </w:r>
         <w:r>
           <w:rPr>
@@ -2618,7 +2618,7 @@
           <w:lang w:val="fr-CH" w:eastAsia="fr-CH"/>
         </w:rPr>
       </w:pPr>
-      <w:hyperlink w:anchor="_Toc10022768" w:history="1">
+      <w:hyperlink w:anchor="_Toc10023487" w:history="1">
         <w:r>
           <w:rPr>
             <w:rStyle w:val="Lienhypertexte"/>
@@ -2664,7 +2664,7 @@
             <w:noProof/>
             <w:webHidden/>
           </w:rPr>
-          <w:instrText xml:space="preserve"> PAGEREF _Toc10022768 \h </w:instrText>
+          <w:instrText xml:space="preserve"> PAGEREF _Toc10023487 \h </w:instrText>
         </w:r>
         <w:r>
           <w:rPr>
@@ -2710,7 +2710,7 @@
           <w:lang w:val="fr-CH" w:eastAsia="fr-CH"/>
         </w:rPr>
       </w:pPr>
-      <w:hyperlink w:anchor="_Toc10022769" w:history="1">
+      <w:hyperlink w:anchor="_Toc10023488" w:history="1">
         <w:r>
           <w:rPr>
             <w:rStyle w:val="Lienhypertexte"/>
@@ -2756,7 +2756,7 @@
             <w:noProof/>
             <w:webHidden/>
           </w:rPr>
-          <w:instrText xml:space="preserve"> PAGEREF _Toc10022769 \h </w:instrText>
+          <w:instrText xml:space="preserve"> PAGEREF _Toc10023488 \h </w:instrText>
         </w:r>
         <w:r>
           <w:rPr>
@@ -2802,7 +2802,7 @@
           <w:lang w:val="fr-CH" w:eastAsia="fr-CH"/>
         </w:rPr>
       </w:pPr>
-      <w:hyperlink w:anchor="_Toc10022770" w:history="1">
+      <w:hyperlink w:anchor="_Toc10023489" w:history="1">
         <w:r>
           <w:rPr>
             <w:rStyle w:val="Lienhypertexte"/>
@@ -2848,7 +2848,7 @@
             <w:noProof/>
             <w:webHidden/>
           </w:rPr>
-          <w:instrText xml:space="preserve"> PAGEREF _Toc10022770 \h </w:instrText>
+          <w:instrText xml:space="preserve"> PAGEREF _Toc10023489 \h </w:instrText>
         </w:r>
         <w:r>
           <w:rPr>
@@ -2894,7 +2894,7 @@
           <w:lang w:val="fr-CH" w:eastAsia="fr-CH"/>
         </w:rPr>
       </w:pPr>
-      <w:hyperlink w:anchor="_Toc10022771" w:history="1">
+      <w:hyperlink w:anchor="_Toc10023490" w:history="1">
         <w:r>
           <w:rPr>
             <w:rStyle w:val="Lienhypertexte"/>
@@ -2940,7 +2940,7 @@
             <w:noProof/>
             <w:webHidden/>
           </w:rPr>
-          <w:instrText xml:space="preserve"> PAGEREF _Toc10022771 \h </w:instrText>
+          <w:instrText xml:space="preserve"> PAGEREF _Toc10023490 \h </w:instrText>
         </w:r>
         <w:r>
           <w:rPr>
@@ -2986,7 +2986,7 @@
           <w:lang w:val="fr-CH" w:eastAsia="fr-CH"/>
         </w:rPr>
       </w:pPr>
-      <w:hyperlink w:anchor="_Toc10022772" w:history="1">
+      <w:hyperlink w:anchor="_Toc10023491" w:history="1">
         <w:r>
           <w:rPr>
             <w:rStyle w:val="Lienhypertexte"/>
@@ -3032,7 +3032,7 @@
             <w:noProof/>
             <w:webHidden/>
           </w:rPr>
-          <w:instrText xml:space="preserve"> PAGEREF _Toc10022772 \h </w:instrText>
+          <w:instrText xml:space="preserve"> PAGEREF _Toc10023491 \h </w:instrText>
         </w:r>
         <w:r>
           <w:rPr>
@@ -3082,15 +3082,13 @@
       <w:r>
         <w:br w:type="page"/>
       </w:r>
-      <w:bookmarkStart w:id="0" w:name="_GoBack"/>
-      <w:bookmarkEnd w:id="0"/>
     </w:p>
     <w:p>
       <w:pPr>
         <w:pStyle w:val="Titre1"/>
         <w:ind w:left="0" w:firstLine="0"/>
       </w:pPr>
-      <w:bookmarkStart w:id="1" w:name="_Toc10022741"/>
+      <w:bookmarkStart w:id="0" w:name="_Toc10023460"/>
       <w:r>
         <w:lastRenderedPageBreak/>
         <w:t>Analyse prél</w:t>
@@ -3101,7 +3099,7 @@
       <w:r>
         <w:t>minaire</w:t>
       </w:r>
-      <w:bookmarkEnd w:id="1"/>
+      <w:bookmarkEnd w:id="0"/>
     </w:p>
     <w:p>
       <w:pPr>
@@ -3112,7 +3110,7 @@
           <w:iCs/>
         </w:rPr>
       </w:pPr>
-      <w:bookmarkStart w:id="2" w:name="_Toc10022742"/>
+      <w:bookmarkStart w:id="1" w:name="_Toc10023461"/>
       <w:r>
         <w:rPr>
           <w:i w:val="0"/>
@@ -3120,7 +3118,7 @@
         </w:rPr>
         <w:t>Introduction</w:t>
       </w:r>
-      <w:bookmarkEnd w:id="2"/>
+      <w:bookmarkEnd w:id="1"/>
       <w:r>
         <w:rPr>
           <w:i w:val="0"/>
@@ -3326,14 +3324,14 @@
           <w:i w:val="0"/>
         </w:rPr>
       </w:pPr>
-      <w:bookmarkStart w:id="3" w:name="_Toc10022743"/>
+      <w:bookmarkStart w:id="2" w:name="_Toc10023462"/>
       <w:r>
         <w:rPr>
           <w:i w:val="0"/>
         </w:rPr>
         <w:t>Organisation</w:t>
       </w:r>
-      <w:bookmarkEnd w:id="3"/>
+      <w:bookmarkEnd w:id="2"/>
     </w:p>
     <w:tbl>
       <w:tblPr>
@@ -3413,19 +3411,11 @@
                 <w:b/>
               </w:rPr>
             </w:pPr>
-            <w:proofErr w:type="spellStart"/>
             <w:r>
               <w:rPr>
                 <w:b/>
               </w:rPr>
-              <w:t>Adrese</w:t>
-            </w:r>
-            <w:proofErr w:type="spellEnd"/>
-            <w:r>
-              <w:rPr>
-                <w:b/>
-              </w:rPr>
-              <w:t xml:space="preserve"> Email</w:t>
+              <w:t>Adrese Email</w:t>
             </w:r>
           </w:p>
         </w:tc>
@@ -3687,7 +3677,7 @@
           <w:iCs/>
         </w:rPr>
       </w:pPr>
-      <w:bookmarkStart w:id="4" w:name="_Toc10022744"/>
+      <w:bookmarkStart w:id="3" w:name="_Toc10023463"/>
       <w:r>
         <w:rPr>
           <w:i w:val="0"/>
@@ -3702,7 +3692,7 @@
         </w:rPr>
         <w:t xml:space="preserve"> et fonctionnalités</w:t>
       </w:r>
-      <w:bookmarkEnd w:id="4"/>
+      <w:bookmarkEnd w:id="3"/>
     </w:p>
     <w:p>
       <w:pPr>
@@ -3727,21 +3717,7 @@
         <w:rPr>
           <w:szCs w:val="14"/>
         </w:rPr>
-        <w:t xml:space="preserve"> Laravel, en particulier certains aspects, comme les routes, la création de formulaires avec </w:t>
-      </w:r>
-      <w:proofErr w:type="spellStart"/>
-      <w:r>
-        <w:rPr>
-          <w:szCs w:val="14"/>
-        </w:rPr>
-        <w:t>Blade</w:t>
-      </w:r>
-      <w:proofErr w:type="spellEnd"/>
-      <w:r>
-        <w:rPr>
-          <w:szCs w:val="14"/>
-        </w:rPr>
-        <w:t xml:space="preserve"> et la gestion de notifications.</w:t>
+        <w:t xml:space="preserve"> Laravel, en particulier certains aspects, comme les routes, la création de formulaires avec Blade et la gestion de notifications.</w:t>
       </w:r>
     </w:p>
     <w:p>
@@ -4003,11 +3979,11 @@
       <w:pPr>
         <w:pStyle w:val="Titre2"/>
       </w:pPr>
-      <w:bookmarkStart w:id="5" w:name="_Toc10022745"/>
+      <w:bookmarkStart w:id="4" w:name="_Toc10023464"/>
       <w:r>
         <w:t>Méthode utilisée</w:t>
       </w:r>
-      <w:bookmarkEnd w:id="5"/>
+      <w:bookmarkEnd w:id="4"/>
     </w:p>
     <w:p>
       <w:pPr>
@@ -4220,7 +4196,7 @@
         <w:pStyle w:val="Titre2"/>
         <w:ind w:left="0" w:firstLine="0"/>
       </w:pPr>
-      <w:bookmarkStart w:id="6" w:name="_Toc10022746"/>
+      <w:bookmarkStart w:id="5" w:name="_Toc10023465"/>
       <w:r>
         <w:rPr>
           <w:noProof/>
@@ -4293,14 +4269,14 @@
       <w:r>
         <w:t>Planification initiale</w:t>
       </w:r>
-      <w:bookmarkEnd w:id="6"/>
+      <w:bookmarkEnd w:id="5"/>
     </w:p>
     <w:p>
       <w:pPr>
         <w:pStyle w:val="Titre2"/>
         <w:ind w:left="0" w:firstLine="0"/>
       </w:pPr>
-      <w:bookmarkStart w:id="7" w:name="_Toc10022747"/>
+      <w:bookmarkStart w:id="6" w:name="_Toc10023466"/>
       <w:r>
         <w:lastRenderedPageBreak/>
         <w:t>Analyse</w:t>
@@ -4308,7 +4284,7 @@
       <w:r>
         <w:t xml:space="preserve"> / Conception</w:t>
       </w:r>
-      <w:bookmarkEnd w:id="7"/>
+      <w:bookmarkEnd w:id="6"/>
     </w:p>
     <w:p>
       <w:pPr>
@@ -4319,7 +4295,7 @@
           <w:iCs/>
         </w:rPr>
       </w:pPr>
-      <w:bookmarkStart w:id="8" w:name="_Toc10022748"/>
+      <w:bookmarkStart w:id="7" w:name="_Toc10023467"/>
       <w:r>
         <w:rPr>
           <w:i w:val="0"/>
@@ -4334,7 +4310,7 @@
         </w:rPr>
         <w:t xml:space="preserve"> – Zoning</w:t>
       </w:r>
-      <w:bookmarkEnd w:id="8"/>
+      <w:bookmarkEnd w:id="7"/>
     </w:p>
     <w:p>
       <w:r>
@@ -4785,7 +4761,7 @@
       </w:pPr>
     </w:p>
     <w:p>
-      <w:bookmarkStart w:id="9" w:name="_Toc71691012"/>
+      <w:bookmarkStart w:id="8" w:name="_Toc71691012"/>
     </w:p>
     <w:p>
       <w:pPr>
@@ -4796,7 +4772,7 @@
           <w:iCs/>
         </w:rPr>
       </w:pPr>
-      <w:bookmarkStart w:id="10" w:name="_Toc10022749"/>
+      <w:bookmarkStart w:id="9" w:name="_Toc10023468"/>
       <w:r>
         <w:rPr>
           <w:i w:val="0"/>
@@ -4804,8 +4780,8 @@
         </w:rPr>
         <w:t>Stratégie de test</w:t>
       </w:r>
+      <w:bookmarkEnd w:id="8"/>
       <w:bookmarkEnd w:id="9"/>
-      <w:bookmarkEnd w:id="10"/>
     </w:p>
     <w:p/>
     <w:p>
@@ -4871,9 +4847,9 @@
           <w:iCs/>
         </w:rPr>
       </w:pPr>
-      <w:bookmarkStart w:id="11" w:name="_Toc25553310"/>
-      <w:bookmarkStart w:id="12" w:name="_Toc71691015"/>
-      <w:bookmarkStart w:id="13" w:name="_Toc10022750"/>
+      <w:bookmarkStart w:id="10" w:name="_Toc25553310"/>
+      <w:bookmarkStart w:id="11" w:name="_Toc71691015"/>
+      <w:bookmarkStart w:id="12" w:name="_Toc10023469"/>
       <w:r>
         <w:rPr>
           <w:rFonts w:cs="Arial"/>
@@ -4881,9 +4857,9 @@
         </w:rPr>
         <w:t>Risques techniques</w:t>
       </w:r>
+      <w:bookmarkEnd w:id="10"/>
       <w:bookmarkEnd w:id="11"/>
       <w:bookmarkEnd w:id="12"/>
-      <w:bookmarkEnd w:id="13"/>
     </w:p>
     <w:p>
       <w:pPr>
@@ -4997,69 +4973,15 @@
           <w:iCs/>
           <w:sz w:val="24"/>
         </w:rPr>
-        <w:t>M. Carrel ma également dit que je devrais utiliser un « </w:t>
-      </w:r>
-      <w:proofErr w:type="spellStart"/>
+        <w:t>M. Carrel ma également dit que je devrais utiliser un « helper » pour créer les formulaires, chose que je n’ai pas utilisé lors de mon Pré-TPI.</w:t>
+      </w:r>
       <w:r>
         <w:rPr>
           <w:rFonts w:ascii="Arial" w:hAnsi="Arial" w:cs="Arial"/>
           <w:iCs/>
           <w:sz w:val="24"/>
         </w:rPr>
-        <w:t>helper</w:t>
-      </w:r>
-      <w:proofErr w:type="spellEnd"/>
-      <w:r>
-        <w:rPr>
-          <w:rFonts w:ascii="Arial" w:hAnsi="Arial" w:cs="Arial"/>
-          <w:iCs/>
-          <w:sz w:val="24"/>
-        </w:rPr>
-        <w:t> » pour créer les formulaires, chose que je n’ai pas utilisé lors de mon Pré-TPI.</w:t>
-      </w:r>
-      <w:r>
-        <w:rPr>
-          <w:rFonts w:ascii="Arial" w:hAnsi="Arial" w:cs="Arial"/>
-          <w:iCs/>
-          <w:sz w:val="24"/>
-        </w:rPr>
-        <w:t xml:space="preserve"> Je vais également m’instruire sur le site officiel de Laravel, dans l’aide de </w:t>
-      </w:r>
-      <w:proofErr w:type="spellStart"/>
-      <w:r>
-        <w:rPr>
-          <w:rFonts w:ascii="Arial" w:hAnsi="Arial" w:cs="Arial"/>
-          <w:iCs/>
-          <w:sz w:val="24"/>
-        </w:rPr>
-        <w:t>Blade</w:t>
-      </w:r>
-      <w:proofErr w:type="spellEnd"/>
-      <w:r>
-        <w:rPr>
-          <w:rFonts w:ascii="Arial" w:hAnsi="Arial" w:cs="Arial"/>
-          <w:iCs/>
-          <w:sz w:val="24"/>
-        </w:rPr>
-        <w:t xml:space="preserve"> et des </w:t>
-      </w:r>
-      <w:proofErr w:type="spellStart"/>
-      <w:r>
-        <w:rPr>
-          <w:rFonts w:ascii="Arial" w:hAnsi="Arial" w:cs="Arial"/>
-          <w:iCs/>
-          <w:sz w:val="24"/>
-        </w:rPr>
-        <w:t>helpers</w:t>
-      </w:r>
-      <w:proofErr w:type="spellEnd"/>
-      <w:r>
-        <w:rPr>
-          <w:rFonts w:ascii="Arial" w:hAnsi="Arial" w:cs="Arial"/>
-          <w:iCs/>
-          <w:sz w:val="24"/>
-        </w:rPr>
-        <w:t>.</w:t>
+        <w:t xml:space="preserve"> Je vais également m’instruire sur le site officiel de Laravel, dans l’aide de Blade et des helpers.</w:t>
       </w:r>
     </w:p>
     <w:p>
@@ -5194,14 +5116,14 @@
           <w:i w:val="0"/>
         </w:rPr>
       </w:pPr>
-      <w:bookmarkStart w:id="14" w:name="_Toc10022751"/>
+      <w:bookmarkStart w:id="13" w:name="_Toc10023470"/>
       <w:r>
         <w:rPr>
           <w:i w:val="0"/>
         </w:rPr>
         <w:t>Historique des modifications</w:t>
       </w:r>
-      <w:bookmarkEnd w:id="14"/>
+      <w:bookmarkEnd w:id="13"/>
       <w:r>
         <w:rPr>
           <w:i w:val="0"/>
@@ -5366,9 +5288,9 @@
           <w:iCs/>
         </w:rPr>
       </w:pPr>
-      <w:bookmarkStart w:id="15" w:name="_Toc25553314"/>
-      <w:bookmarkStart w:id="16" w:name="_Toc71691019"/>
-      <w:bookmarkStart w:id="17" w:name="_Toc10022752"/>
+      <w:bookmarkStart w:id="14" w:name="_Toc25553314"/>
+      <w:bookmarkStart w:id="15" w:name="_Toc71691019"/>
+      <w:bookmarkStart w:id="16" w:name="_Toc10023471"/>
       <w:r>
         <w:rPr>
           <w:i w:val="0"/>
@@ -5377,33 +5299,17 @@
         <w:lastRenderedPageBreak/>
         <w:t>Dossier de conception</w:t>
       </w:r>
+      <w:bookmarkEnd w:id="14"/>
       <w:bookmarkEnd w:id="15"/>
       <w:bookmarkEnd w:id="16"/>
-      <w:bookmarkEnd w:id="17"/>
     </w:p>
     <w:p/>
     <w:p>
       <w:r>
-        <w:t xml:space="preserve">Pour mener ce projet à bien, je vais utiliser un ordinateur Dell </w:t>
-      </w:r>
-      <w:proofErr w:type="spellStart"/>
-      <w:r>
-        <w:t>OptiPlex</w:t>
-      </w:r>
-      <w:proofErr w:type="spellEnd"/>
-      <w:r>
-        <w:t xml:space="preserve"> 7050, qui appartient au CPNV</w:t>
-      </w:r>
-      <w:r>
-        <w:t xml:space="preserve"> et qui tournera sur Windows 10 </w:t>
-      </w:r>
-      <w:proofErr w:type="spellStart"/>
-      <w:r>
-        <w:t>Edu</w:t>
-      </w:r>
-      <w:proofErr w:type="spellEnd"/>
-      <w:r>
-        <w:t xml:space="preserve"> x64 v1709 (16299.1087)</w:t>
+        <w:t>Pour mener ce projet à bien, je vais utiliser un ordinateur Dell OptiPlex 7050, qui appartient au CPNV</w:t>
+      </w:r>
+      <w:r>
+        <w:t xml:space="preserve"> et qui tournera sur Windows 10 Edu x64 v1709 (16299.1087)</w:t>
       </w:r>
     </w:p>
     <w:p/>
@@ -6270,25 +6176,7 @@
           <w:bCs/>
           <w:sz w:val="24"/>
         </w:rPr>
-        <w:t xml:space="preserve"> Grâce à Homestead, je n’ai pas à installer PHP, un serveur web, une base de données, et d’autres logiciels intégrés. Le serveur web intégré est </w:t>
-      </w:r>
-      <w:proofErr w:type="spellStart"/>
-      <w:r>
-        <w:rPr>
-          <w:rFonts w:ascii="Arial" w:hAnsi="Arial" w:cs="Arial"/>
-          <w:bCs/>
-          <w:sz w:val="24"/>
-        </w:rPr>
-        <w:t>Nginx</w:t>
-      </w:r>
-      <w:proofErr w:type="spellEnd"/>
-      <w:r>
-        <w:rPr>
-          <w:rFonts w:ascii="Arial" w:hAnsi="Arial" w:cs="Arial"/>
-          <w:bCs/>
-          <w:sz w:val="24"/>
-        </w:rPr>
-        <w:t>.</w:t>
+        <w:t xml:space="preserve"> Grâce à Homestead, je n’ai pas à installer PHP, un serveur web, une base de données, et d’autres logiciels intégrés. Le serveur web intégré est Nginx.</w:t>
       </w:r>
       <w:r>
         <w:rPr>
@@ -6377,19 +6265,14 @@
       <w:pPr>
         <w:pStyle w:val="Titre3"/>
       </w:pPr>
-      <w:bookmarkStart w:id="18" w:name="_Toc10022753"/>
+      <w:bookmarkStart w:id="17" w:name="_Toc10023472"/>
       <w:r>
         <w:t>Maquettes</w:t>
       </w:r>
       <w:r>
-        <w:t xml:space="preserve"> : </w:t>
-      </w:r>
-      <w:proofErr w:type="spellStart"/>
-      <w:r>
-        <w:t>Wireframe</w:t>
-      </w:r>
-      <w:bookmarkEnd w:id="18"/>
-      <w:proofErr w:type="spellEnd"/>
+        <w:t> : Wireframe</w:t>
+      </w:r>
+      <w:bookmarkEnd w:id="17"/>
     </w:p>
     <w:p/>
     <w:p>
@@ -6506,13 +6389,8 @@
         <w:t>Fon</w:t>
       </w:r>
       <w:r>
-        <w:t xml:space="preserve">ctionnalité 1 : Page classement général - </w:t>
-      </w:r>
-      <w:proofErr w:type="spellStart"/>
-      <w:r>
-        <w:t>wireframe</w:t>
-      </w:r>
-      <w:proofErr w:type="spellEnd"/>
+        <w:t>ctionnalité 1 : Page classement général - wireframe</w:t>
+      </w:r>
       <w:r>
         <w:br w:type="page"/>
       </w:r>
@@ -6539,11 +6417,9 @@
       <w:r>
         <w:t xml:space="preserve"> </w:t>
       </w:r>
-      <w:proofErr w:type="spellStart"/>
       <w:r>
         <w:t>wireframe</w:t>
       </w:r>
-      <w:proofErr w:type="spellEnd"/>
     </w:p>
     <w:p/>
     <w:p>
@@ -6590,11 +6466,9 @@
       <w:r>
         <w:t xml:space="preserve"> </w:t>
       </w:r>
-      <w:proofErr w:type="spellStart"/>
       <w:r>
         <w:t>wireframe</w:t>
       </w:r>
-      <w:proofErr w:type="spellEnd"/>
     </w:p>
     <w:p>
       <w:pPr>
@@ -6622,16 +6496,8 @@
           <w:szCs w:val="14"/>
         </w:rPr>
         <w:lastRenderedPageBreak/>
-        <w:t xml:space="preserve">Fonctionnalité 3 : Page palmarès individuel – </w:t>
-      </w:r>
-      <w:proofErr w:type="spellStart"/>
-      <w:r>
-        <w:rPr>
-          <w:szCs w:val="14"/>
-        </w:rPr>
-        <w:t>wireframe</w:t>
-      </w:r>
-      <w:proofErr w:type="spellEnd"/>
+        <w:t>Fonctionnalité 3 : Page palmarès individuel – wireframe</w:t>
+      </w:r>
     </w:p>
     <w:p>
       <w:r>
@@ -6741,30 +6607,22 @@
         <w:rPr>
           <w:szCs w:val="14"/>
         </w:rPr>
-        <w:t xml:space="preserve">Fonctionnalité 3 : Page du score de l’équipe d’un participant à un tournoi - </w:t>
-      </w:r>
-      <w:proofErr w:type="spellStart"/>
-      <w:r>
-        <w:rPr>
-          <w:szCs w:val="14"/>
-        </w:rPr>
-        <w:t>wireframe</w:t>
-      </w:r>
-      <w:proofErr w:type="spellEnd"/>
+        <w:t>Fonctionnalité 3 : Page du score de l’équipe d’un participant à un tournoi - wireframe</w:t>
+      </w:r>
     </w:p>
     <w:p/>
     <w:p>
       <w:pPr>
         <w:pStyle w:val="Titre3"/>
       </w:pPr>
-      <w:bookmarkStart w:id="19" w:name="_Toc10022754"/>
+      <w:bookmarkStart w:id="18" w:name="_Toc10023473"/>
       <w:r>
         <w:t>Use Cases</w:t>
       </w:r>
       <w:r>
         <w:t xml:space="preserve"> &amp; Scénarios</w:t>
       </w:r>
-      <w:bookmarkEnd w:id="19"/>
+      <w:bookmarkEnd w:id="18"/>
     </w:p>
     <w:p/>
     <w:p>
@@ -6910,7 +6768,13 @@
           </w:tcPr>
           <w:p>
             <w:r>
-              <w:t>L’utilisateur est connecté. Il clique sur le bouton « Tournois par sport » dans le menu latéral.</w:t>
+              <w:t xml:space="preserve">L’utilisateur est connecté. Il clique sur le bouton </w:t>
+            </w:r>
+            <w:r>
+              <w:t>« Classement général «</w:t>
+            </w:r>
+            <w:r>
+              <w:t xml:space="preserve"> dans le menu latéral.</w:t>
             </w:r>
           </w:p>
         </w:tc>
@@ -7897,14 +7761,14 @@
         <w:pStyle w:val="Titre3"/>
         <w:ind w:left="0" w:firstLine="0"/>
       </w:pPr>
-      <w:bookmarkStart w:id="20" w:name="_Toc10022755"/>
+      <w:bookmarkStart w:id="19" w:name="_Toc10023474"/>
       <w:r>
         <w:t>Base de données</w:t>
       </w:r>
       <w:r>
         <w:t xml:space="preserve"> - Modèle</w:t>
       </w:r>
-      <w:bookmarkEnd w:id="20"/>
+      <w:bookmarkEnd w:id="19"/>
     </w:p>
     <w:p/>
     <w:p>
@@ -7935,12 +7799,12 @@
         <w:pStyle w:val="Titre3"/>
         <w:ind w:left="0" w:firstLine="0"/>
       </w:pPr>
-      <w:bookmarkStart w:id="21" w:name="_Toc10022756"/>
+      <w:bookmarkStart w:id="20" w:name="_Toc10023475"/>
       <w:r>
         <w:lastRenderedPageBreak/>
         <w:t>Base de données - Explications</w:t>
       </w:r>
-      <w:bookmarkEnd w:id="21"/>
+      <w:bookmarkEnd w:id="20"/>
     </w:p>
     <w:p>
       <w:pPr>
@@ -7964,23 +7828,7 @@
         <w:t xml:space="preserve"> du CPNV</w:t>
       </w:r>
       <w:r>
-        <w:t xml:space="preserve">, en utilisant SAML. Il y a également une table </w:t>
-      </w:r>
-      <w:proofErr w:type="spellStart"/>
-      <w:r>
-        <w:t>users</w:t>
-      </w:r>
-      <w:proofErr w:type="spellEnd"/>
-      <w:r>
-        <w:t xml:space="preserve">, qui contient des comptes locaux (admin, </w:t>
-      </w:r>
-      <w:proofErr w:type="spellStart"/>
-      <w:r>
-        <w:t>writer</w:t>
-      </w:r>
-      <w:proofErr w:type="spellEnd"/>
-      <w:r>
-        <w:t>, …)</w:t>
+        <w:t>, en utilisant SAML. Il y a également une table users, qui contient des comptes locaux (admin, writer, …)</w:t>
       </w:r>
       <w:r>
         <w:t>.</w:t>
@@ -8008,15 +7856,7 @@
         <w:t>La table « teams » stock les informations relatives à chaque équipe. Il faut savoir qu’une équipe ne peut être que dans un seul tournoi.</w:t>
       </w:r>
       <w:r>
-        <w:t xml:space="preserve"> Puisqu’il y a possiblement plusieurs participants dans plusieurs équipes, il y a une table intermédiaire « </w:t>
-      </w:r>
-      <w:proofErr w:type="spellStart"/>
-      <w:r>
-        <w:t>participant_team</w:t>
-      </w:r>
-      <w:proofErr w:type="spellEnd"/>
-      <w:r>
-        <w:t> » entre les deux.</w:t>
+        <w:t xml:space="preserve"> Puisqu’il y a possiblement plusieurs participants dans plusieurs équipes, il y a une table intermédiaire « participant_team » entre les deux.</w:t>
       </w:r>
     </w:p>
     <w:p>
@@ -8037,11 +7877,9 @@
       <w:r>
         <w:t>« </w:t>
       </w:r>
-      <w:proofErr w:type="spellStart"/>
       <w:r>
         <w:t>tournaments</w:t>
       </w:r>
-      <w:proofErr w:type="spellEnd"/>
       <w:r>
         <w:t> »</w:t>
       </w:r>
@@ -8071,24 +7909,14 @@
         <w:jc w:val="both"/>
       </w:pPr>
       <w:r>
-        <w:t xml:space="preserve">Chaque tournoi est également relié à des pools, qui ont un mode spécifique (table </w:t>
-      </w:r>
-      <w:proofErr w:type="spellStart"/>
-      <w:r>
-        <w:t>poolModes</w:t>
-      </w:r>
-      <w:proofErr w:type="spellEnd"/>
+        <w:t>Chaque tournoi est également relié à des pools, qui ont un mode spécifique (table poolModes</w:t>
+      </w:r>
       <w:r>
         <w:t>, exemple : Matchs simples, Aller-retour, Elimination directe, etc.</w:t>
       </w:r>
       <w:r>
-        <w:t xml:space="preserve">) et un type spécifique (table </w:t>
-      </w:r>
-      <w:proofErr w:type="spellStart"/>
-      <w:r>
-        <w:t>gametypes</w:t>
-      </w:r>
-      <w:proofErr w:type="spellEnd"/>
+        <w:t>) et un type spécifique (table gametypes</w:t>
+      </w:r>
       <w:r>
         <w:t>, qui ne contient qu’une description</w:t>
       </w:r>
@@ -8106,47 +7934,7 @@
         <w:jc w:val="both"/>
       </w:pPr>
       <w:r>
-        <w:t>La table « </w:t>
-      </w:r>
-      <w:proofErr w:type="spellStart"/>
-      <w:r>
-        <w:t>contenders</w:t>
-      </w:r>
-      <w:proofErr w:type="spellEnd"/>
-      <w:r>
-        <w:t xml:space="preserve"> » est une table intermédiaire entre « team » et « pools ». Elle a également 2 relations avec la table « pools » ; Le champ </w:t>
-      </w:r>
-      <w:proofErr w:type="spellStart"/>
-      <w:r>
-        <w:t>pool_id</w:t>
-      </w:r>
-      <w:proofErr w:type="spellEnd"/>
-      <w:r>
-        <w:t xml:space="preserve"> qui permet simplement de rattacher un pool à plusieurs « </w:t>
-      </w:r>
-      <w:proofErr w:type="spellStart"/>
-      <w:r>
-        <w:t>contenders</w:t>
-      </w:r>
-      <w:proofErr w:type="spellEnd"/>
-      <w:r>
-        <w:t xml:space="preserve"> », ainsi que le champ </w:t>
-      </w:r>
-      <w:proofErr w:type="spellStart"/>
-      <w:r>
-        <w:t>pool_from_id</w:t>
-      </w:r>
-      <w:proofErr w:type="spellEnd"/>
-      <w:r>
-        <w:t>, qui permet de savoir de quel pool vient ce « </w:t>
-      </w:r>
-      <w:proofErr w:type="spellStart"/>
-      <w:r>
-        <w:t>contender</w:t>
-      </w:r>
-      <w:proofErr w:type="spellEnd"/>
-      <w:r>
-        <w:t xml:space="preserve"> », cette team en quelque sorte. C’est également grâce à ce champ que les tournois peuvent avoir </w:t>
+        <w:t xml:space="preserve">La table « contenders » est une table intermédiaire entre « team » et « pools ». Elle a également 2 relations avec la table « pools » ; Le champ pool_id qui permet simplement de rattacher un pool à plusieurs « contenders », ainsi que le champ pool_from_id, qui permet de savoir de quel pool vient ce « contender », cette team en quelque sorte. C’est également grâce à ce champ que les tournois peuvent avoir </w:t>
       </w:r>
       <w:r>
         <w:t>des pools créés</w:t>
@@ -8160,26 +7948,10 @@
         <w:jc w:val="both"/>
       </w:pPr>
       <w:r>
-        <w:t>La table « </w:t>
-      </w:r>
-      <w:proofErr w:type="spellStart"/>
-      <w:r>
-        <w:t>games</w:t>
-      </w:r>
-      <w:proofErr w:type="spellEnd"/>
-      <w:r>
-        <w:t xml:space="preserve"> » contient les matchs qui ont été joués. Elle contient donc les points de chaque </w:t>
-      </w:r>
-      <w:r>
-        <w:t>« </w:t>
-      </w:r>
-      <w:proofErr w:type="spellStart"/>
-      <w:r>
-        <w:t>contenders</w:t>
-      </w:r>
-      <w:proofErr w:type="spellEnd"/>
-      <w:r>
-        <w:t> » d’un match.</w:t>
+        <w:t xml:space="preserve">La table « games » contient les matchs qui ont été joués. Elle contient donc les points de chaque </w:t>
+      </w:r>
+      <w:r>
+        <w:t>« contenders » d’un match.</w:t>
       </w:r>
     </w:p>
     <w:p>
@@ -8187,55 +7959,7 @@
         <w:jc w:val="both"/>
       </w:pPr>
       <w:r>
-        <w:t>La relation entre « </w:t>
-      </w:r>
-      <w:proofErr w:type="spellStart"/>
-      <w:r>
-        <w:t>contenders</w:t>
-      </w:r>
-      <w:proofErr w:type="spellEnd"/>
-      <w:r>
-        <w:t> » et « </w:t>
-      </w:r>
-      <w:proofErr w:type="spellStart"/>
-      <w:r>
-        <w:t>games</w:t>
-      </w:r>
-      <w:proofErr w:type="spellEnd"/>
-      <w:r>
-        <w:t xml:space="preserve"> » est assez spéciale ; le champ unique de </w:t>
-      </w:r>
-      <w:proofErr w:type="spellStart"/>
-      <w:r>
-        <w:t>contenders</w:t>
-      </w:r>
-      <w:proofErr w:type="spellEnd"/>
-      <w:r>
-        <w:t xml:space="preserve"> possède deux clés étrangères dans la table « </w:t>
-      </w:r>
-      <w:proofErr w:type="spellStart"/>
-      <w:r>
-        <w:t>games</w:t>
-      </w:r>
-      <w:proofErr w:type="spellEnd"/>
-      <w:r>
-        <w:t> » ; « contender1_id » ainsi que « contender2_id ». La table « </w:t>
-      </w:r>
-      <w:proofErr w:type="spellStart"/>
-      <w:r>
-        <w:t>games</w:t>
-      </w:r>
-      <w:proofErr w:type="spellEnd"/>
-      <w:r>
-        <w:t xml:space="preserve"> » possède également 2 champs pour le score, 1 pour chaque </w:t>
-      </w:r>
-      <w:proofErr w:type="spellStart"/>
-      <w:r>
-        <w:t>contender</w:t>
-      </w:r>
-      <w:proofErr w:type="spellEnd"/>
-      <w:r>
-        <w:t>.</w:t>
+        <w:t>La relation entre « contenders » et « games » est assez spéciale ; le champ unique de contenders possède deux clés étrangères dans la table « games » ; « contender1_id » ainsi que « contender2_id ». La table « games » possède également 2 champs pour le score, 1 pour chaque contender.</w:t>
       </w:r>
     </w:p>
     <w:p/>
@@ -8244,11 +7968,11 @@
         <w:pStyle w:val="Titre3"/>
         <w:ind w:left="0" w:firstLine="0"/>
       </w:pPr>
-      <w:bookmarkStart w:id="22" w:name="_Toc10022757"/>
+      <w:bookmarkStart w:id="21" w:name="_Toc10023476"/>
       <w:r>
         <w:t>Base de données - Modifications</w:t>
       </w:r>
-      <w:bookmarkEnd w:id="22"/>
+      <w:bookmarkEnd w:id="21"/>
     </w:p>
     <w:p/>
     <w:p>
@@ -8259,15 +7983,7 @@
         <w:t>effectuée</w:t>
       </w:r>
       <w:r>
-        <w:t xml:space="preserve"> sur la base de données a été de rajouter un champ « </w:t>
-      </w:r>
-      <w:proofErr w:type="spellStart"/>
-      <w:r>
-        <w:t>bestFinalRank</w:t>
-      </w:r>
-      <w:proofErr w:type="spellEnd"/>
-      <w:r>
-        <w:t xml:space="preserve"> » sur la table « pools ». Ce champ contient la place qu’aura l’équipe N°1, la gagnante, de cette pool. La place </w:t>
+        <w:t xml:space="preserve"> sur la base de données a été de rajouter un champ « bestFinalRank » sur la table « pools ». Ce champ contient la place qu’aura l’équipe N°1, la gagnante, de cette pool. La place </w:t>
       </w:r>
       <w:r>
         <w:t>des autres équipes</w:t>
@@ -8308,21 +8024,21 @@
           <w:numId w:val="0"/>
         </w:numPr>
       </w:pPr>
-      <w:bookmarkStart w:id="23" w:name="_Toc71703259"/>
+      <w:bookmarkStart w:id="22" w:name="_Toc71703259"/>
     </w:p>
     <w:p>
       <w:pPr>
         <w:pStyle w:val="Titre3"/>
         <w:ind w:left="0" w:firstLine="0"/>
       </w:pPr>
-      <w:bookmarkStart w:id="24" w:name="_Toc10022758"/>
+      <w:bookmarkStart w:id="23" w:name="_Toc10023477"/>
       <w:r>
         <w:t>Particularité 1 :</w:t>
       </w:r>
       <w:r>
         <w:t xml:space="preserve"> Routes</w:t>
       </w:r>
-      <w:bookmarkEnd w:id="24"/>
+      <w:bookmarkEnd w:id="23"/>
     </w:p>
     <w:p/>
     <w:p>
@@ -8409,11 +8125,11 @@
         <w:pStyle w:val="Titre3"/>
         <w:ind w:left="0" w:firstLine="0"/>
       </w:pPr>
-      <w:bookmarkStart w:id="25" w:name="_Toc10022759"/>
+      <w:bookmarkStart w:id="24" w:name="_Toc10023478"/>
       <w:r>
         <w:t>Particularités 2 : Algorithme du classement général</w:t>
       </w:r>
-      <w:bookmarkEnd w:id="25"/>
+      <w:bookmarkEnd w:id="24"/>
     </w:p>
     <w:p/>
     <w:p>
@@ -8421,42 +8137,13 @@
         <w:jc w:val="both"/>
       </w:pPr>
       <w:r>
-        <w:t>Pour créer le classement général d’un tournoi, je commence par récupérer toutes les pools du tournoi (grâce à la clé étrangère tournament_id) qui ont leur champ « </w:t>
-      </w:r>
-      <w:proofErr w:type="spellStart"/>
-      <w:r>
-        <w:t>bestFinalRank</w:t>
-      </w:r>
-      <w:proofErr w:type="spellEnd"/>
-      <w:r>
-        <w:t xml:space="preserve"> » non </w:t>
-      </w:r>
-      <w:proofErr w:type="spellStart"/>
-      <w:r>
-        <w:t>null</w:t>
-      </w:r>
-      <w:proofErr w:type="spellEnd"/>
-      <w:r>
-        <w:t xml:space="preserve">. Ce champ que j’ai créé permet de savoir qu’elle place aura </w:t>
+        <w:t xml:space="preserve">Pour créer le classement général d’un tournoi, je commence par récupérer toutes les pools du tournoi (grâce à la clé étrangère tournament_id) qui ont leur champ « bestFinalRank » non null. Ce champ que j’ai créé permet de savoir qu’elle place aura </w:t>
       </w:r>
       <w:r>
         <w:t>la meilleure équipe</w:t>
       </w:r>
       <w:r>
-        <w:t xml:space="preserve"> </w:t>
-      </w:r>
-      <w:proofErr w:type="gramStart"/>
-      <w:r>
-        <w:t xml:space="preserve">de la </w:t>
-      </w:r>
-      <w:proofErr w:type="spellStart"/>
-      <w:r>
-        <w:t>pool</w:t>
-      </w:r>
-      <w:proofErr w:type="spellEnd"/>
-      <w:proofErr w:type="gramEnd"/>
-      <w:r>
-        <w:t xml:space="preserve">. Du coup, ce champ est uniquement spécifié dans les pools qui n’ont pas de suivantes (Par exemple pour un tournoi de badminton ; Les perdants du deuxième tour (les pools « Fun »), </w:t>
+        <w:t xml:space="preserve"> de la pool. Du coup, ce champ est uniquement spécifié dans les pools qui n’ont pas de suivantes (Par exemple pour un tournoi de badminton ; Les perdants du deuxième tour (les pools « Fun »), </w:t>
       </w:r>
       <w:r>
         <w:t>les perdants du troisième tour (</w:t>
@@ -8477,15 +8164,7 @@
         <w:t>, et les pools de finales.)</w:t>
       </w:r>
       <w:r>
-        <w:t>. La place des équipes suivantes de chaque pool est simplement la valeur de « </w:t>
-      </w:r>
-      <w:proofErr w:type="spellStart"/>
-      <w:r>
-        <w:t>bestFinalRank</w:t>
-      </w:r>
-      <w:proofErr w:type="spellEnd"/>
-      <w:r>
-        <w:t> » + leur position dans la poule. Le classement général est uniquement disponible lorsque les pools d’un tournoi sont toutes finies.</w:t>
+        <w:t>. La place des équipes suivantes de chaque pool est simplement la valeur de « bestFinalRank » + leur position dans la poule. Le classement général est uniquement disponible lorsque les pools d’un tournoi sont toutes finies.</w:t>
       </w:r>
     </w:p>
     <w:p>
@@ -8493,31 +8172,7 @@
         <w:jc w:val="both"/>
       </w:pPr>
       <w:r>
-        <w:t xml:space="preserve">J’utilise finalement la fonction </w:t>
-      </w:r>
-      <w:proofErr w:type="spellStart"/>
-      <w:r>
-        <w:t>array</w:t>
-      </w:r>
-      <w:proofErr w:type="spellEnd"/>
-      <w:r>
-        <w:t xml:space="preserve"> </w:t>
-      </w:r>
-      <w:proofErr w:type="spellStart"/>
-      <w:r>
-        <w:t>multisort</w:t>
-      </w:r>
-      <w:proofErr w:type="spellEnd"/>
-      <w:r>
-        <w:t xml:space="preserve"> pour trier le tableau par rang. Je ne peux pas le faire lors de ma requête, car le champ « </w:t>
-      </w:r>
-      <w:proofErr w:type="spellStart"/>
-      <w:r>
-        <w:t>bestFinalRank</w:t>
-      </w:r>
-      <w:proofErr w:type="spellEnd"/>
-      <w:r>
-        <w:t xml:space="preserve"> » spécifie uniquement le rang du premier de la </w:t>
+        <w:t xml:space="preserve">J’utilise finalement la fonction array multisort pour trier le tableau par rang. Je ne peux pas le faire lors de ma requête, car le champ « bestFinalRank » spécifie uniquement le rang du premier de la </w:t>
       </w:r>
       <w:r>
         <w:t>poule</w:t>
@@ -8531,15 +8186,7 @@
         <w:jc w:val="both"/>
       </w:pPr>
       <w:r>
-        <w:t>J’avais commencé par également utilisé la fonction « </w:t>
-      </w:r>
-      <w:proofErr w:type="spellStart"/>
-      <w:r>
-        <w:t>rankings</w:t>
-      </w:r>
-      <w:proofErr w:type="spellEnd"/>
-      <w:r>
-        <w:t xml:space="preserve"> », disponible dans le modèle « pools » pour avoir le total des matchs gagnés/perdus/nuls ainsi que le score. Malheureusement, cette fonction ne prend qu’un seul enregistrement (pool), et donc ne me donne pas le score total, mais uniquement du dernier pool joué. S’il me reste assez de temps, j’essaierai de rajouter une fonction permettant de faire le total des scores pour toutes les pools joués dans un tournoi par l’équipe. </w:t>
+        <w:t xml:space="preserve">J’avais commencé par également utilisé la fonction « rankings », disponible dans le modèle « pools » pour avoir le total des matchs gagnés/perdus/nuls ainsi que le score. Malheureusement, cette fonction ne prend qu’un seul enregistrement (pool), et donc ne me donne pas le score total, mais uniquement du dernier pool joué. S’il me reste assez de temps, j’essaierai de rajouter une fonction permettant de faire le total des scores pour toutes les pools joués dans un tournoi par l’équipe. </w:t>
       </w:r>
     </w:p>
     <w:p>
@@ -8707,7 +8354,7 @@
     <w:p/>
     <w:p/>
     <w:p/>
-    <w:bookmarkEnd w:id="23"/>
+    <w:bookmarkEnd w:id="22"/>
     <w:p>
       <w:pPr>
         <w:pStyle w:val="Titre1"/>
@@ -8729,12 +8376,12 @@
       <w:pPr>
         <w:pStyle w:val="Titre1"/>
       </w:pPr>
-      <w:bookmarkStart w:id="26" w:name="_Toc10022760"/>
+      <w:bookmarkStart w:id="25" w:name="_Toc10023479"/>
       <w:r>
         <w:lastRenderedPageBreak/>
         <w:t>Réalisation</w:t>
       </w:r>
-      <w:bookmarkEnd w:id="26"/>
+      <w:bookmarkEnd w:id="25"/>
     </w:p>
     <w:p>
       <w:pPr>
@@ -8745,9 +8392,9 @@
           <w:iCs/>
         </w:rPr>
       </w:pPr>
-      <w:bookmarkStart w:id="27" w:name="_Toc25553317"/>
-      <w:bookmarkStart w:id="28" w:name="_Toc71691022"/>
-      <w:bookmarkStart w:id="29" w:name="_Toc10022761"/>
+      <w:bookmarkStart w:id="26" w:name="_Toc25553317"/>
+      <w:bookmarkStart w:id="27" w:name="_Toc71691022"/>
+      <w:bookmarkStart w:id="28" w:name="_Toc10023480"/>
       <w:r>
         <w:rPr>
           <w:i w:val="0"/>
@@ -8755,20 +8402,847 @@
         </w:rPr>
         <w:t>Dossier de réalisation</w:t>
       </w:r>
-      <w:bookmarkStart w:id="30" w:name="_Toc25553318"/>
+      <w:bookmarkStart w:id="29" w:name="_Toc25553318"/>
+      <w:bookmarkEnd w:id="26"/>
       <w:bookmarkEnd w:id="27"/>
       <w:bookmarkEnd w:id="28"/>
-      <w:bookmarkEnd w:id="29"/>
-    </w:p>
-    <w:bookmarkEnd w:id="30"/>
-    <w:p>
-      <w:pPr>
-        <w:rPr>
-          <w:i/>
-          <w:iCs/>
-        </w:rPr>
-      </w:pPr>
-    </w:p>
+    </w:p>
+    <w:bookmarkEnd w:id="29"/>
+    <w:p/>
+    <w:p>
+      <w:pPr>
+        <w:jc w:val="both"/>
+      </w:pPr>
+      <w:r>
+        <w:t>Pour mener mon projet à bien, j’ai utilisé Git et Github, qui me permettent de versionner mon projet et mon code.</w:t>
+      </w:r>
+    </w:p>
+    <w:p>
+      <w:pPr>
+        <w:jc w:val="both"/>
+      </w:pPr>
+      <w:r>
+        <w:t>J’ai gardé la même architecture que celle du projet de base, fait par les techniciens ES du CPNV.</w:t>
+      </w:r>
+    </w:p>
+    <w:p>
+      <w:pPr>
+        <w:jc w:val="both"/>
+      </w:pPr>
+      <w:r>
+        <w:t>Le dossier « docs/2019 – TPI Niels » contient les différents documents de mon TPI ; Ma documentation, mon journal de travail, mes maquettes et quelques annexes.</w:t>
+      </w:r>
+    </w:p>
+    <w:p>
+      <w:pPr>
+        <w:jc w:val="both"/>
+      </w:pPr>
+      <w:r>
+        <w:t>Les autres dossiers existaient déjà dans le projet de base.</w:t>
+      </w:r>
+    </w:p>
+    <w:p>
+      <w:pPr>
+        <w:jc w:val="both"/>
+      </w:pPr>
+      <w:r>
+        <w:t>Le dossier « database » contient des seeders, qui permettent de générer des données pour la base de données, en utilisant php artisan</w:t>
+      </w:r>
+      <w:r>
+        <w:t xml:space="preserve"> (outil en ligne de commande de Laravel)</w:t>
+      </w:r>
+      <w:r>
+        <w:t xml:space="preserve">. </w:t>
+      </w:r>
+    </w:p>
+    <w:p>
+      <w:pPr>
+        <w:jc w:val="both"/>
+      </w:pPr>
+      <w:r>
+        <w:t xml:space="preserve">Ce dossier contient également </w:t>
+      </w:r>
+      <w:r>
+        <w:t>des fichiers .sql</w:t>
+      </w:r>
+      <w:r>
+        <w:t xml:space="preserve"> qui sont utilisés par ces seder, et qui peuvent, pour certains être exécuté tel quel sur la base de donnée.</w:t>
+      </w:r>
+    </w:p>
+    <w:p/>
+    <w:p>
+      <w:r>
+        <w:t xml:space="preserve">Logiciels que j’ai </w:t>
+      </w:r>
+      <w:r>
+        <w:t>utilisés</w:t>
+      </w:r>
+      <w:r>
+        <w:t xml:space="preserve"> pour ce projet</w:t>
+      </w:r>
+    </w:p>
+    <w:p/>
+    <w:tbl>
+      <w:tblPr>
+        <w:tblStyle w:val="Grilledutableau"/>
+        <w:tblW w:w="0" w:type="auto"/>
+        <w:tblInd w:w="360" w:type="dxa"/>
+        <w:tblLook w:val="04A0" w:firstRow="1" w:lastRow="0" w:firstColumn="1" w:lastColumn="0" w:noHBand="0" w:noVBand="1"/>
+      </w:tblPr>
+      <w:tblGrid>
+        <w:gridCol w:w="4358"/>
+        <w:gridCol w:w="4342"/>
+      </w:tblGrid>
+      <w:tr>
+        <w:tc>
+          <w:tcPr>
+            <w:tcW w:w="4530" w:type="dxa"/>
+          </w:tcPr>
+          <w:p>
+            <w:pPr>
+              <w:pStyle w:val="Retraitnormal1"/>
+              <w:numPr>
+                <w:ilvl w:val="0"/>
+                <w:numId w:val="0"/>
+              </w:numPr>
+              <w:rPr>
+                <w:rFonts w:ascii="Arial" w:hAnsi="Arial" w:cs="Arial"/>
+                <w:b/>
+                <w:bCs/>
+                <w:sz w:val="24"/>
+              </w:rPr>
+            </w:pPr>
+            <w:r>
+              <w:rPr>
+                <w:rFonts w:ascii="Arial" w:hAnsi="Arial" w:cs="Arial"/>
+                <w:b/>
+                <w:bCs/>
+                <w:sz w:val="24"/>
+              </w:rPr>
+              <w:t>Logiciel</w:t>
+            </w:r>
+          </w:p>
+        </w:tc>
+        <w:tc>
+          <w:tcPr>
+            <w:tcW w:w="4530" w:type="dxa"/>
+          </w:tcPr>
+          <w:p>
+            <w:pPr>
+              <w:pStyle w:val="Retraitnormal1"/>
+              <w:numPr>
+                <w:ilvl w:val="0"/>
+                <w:numId w:val="0"/>
+              </w:numPr>
+              <w:rPr>
+                <w:rFonts w:ascii="Arial" w:hAnsi="Arial" w:cs="Arial"/>
+                <w:b/>
+                <w:bCs/>
+                <w:sz w:val="24"/>
+              </w:rPr>
+            </w:pPr>
+            <w:r>
+              <w:rPr>
+                <w:rFonts w:ascii="Arial" w:hAnsi="Arial" w:cs="Arial"/>
+                <w:b/>
+                <w:bCs/>
+                <w:sz w:val="24"/>
+              </w:rPr>
+              <w:t>Version</w:t>
+            </w:r>
+          </w:p>
+        </w:tc>
+      </w:tr>
+      <w:tr>
+        <w:tc>
+          <w:tcPr>
+            <w:tcW w:w="4530" w:type="dxa"/>
+          </w:tcPr>
+          <w:p>
+            <w:pPr>
+              <w:pStyle w:val="Retraitnormal1"/>
+              <w:numPr>
+                <w:ilvl w:val="0"/>
+                <w:numId w:val="0"/>
+              </w:numPr>
+              <w:rPr>
+                <w:rFonts w:ascii="Arial" w:hAnsi="Arial" w:cs="Arial"/>
+                <w:bCs/>
+                <w:sz w:val="24"/>
+              </w:rPr>
+            </w:pPr>
+            <w:r>
+              <w:rPr>
+                <w:rFonts w:ascii="Arial" w:hAnsi="Arial" w:cs="Arial"/>
+                <w:bCs/>
+                <w:sz w:val="24"/>
+              </w:rPr>
+              <w:t>PHPStorm (IDE)</w:t>
+            </w:r>
+          </w:p>
+        </w:tc>
+        <w:tc>
+          <w:tcPr>
+            <w:tcW w:w="4530" w:type="dxa"/>
+          </w:tcPr>
+          <w:p>
+            <w:pPr>
+              <w:pStyle w:val="Retraitnormal1"/>
+              <w:numPr>
+                <w:ilvl w:val="0"/>
+                <w:numId w:val="0"/>
+              </w:numPr>
+              <w:rPr>
+                <w:rFonts w:ascii="Arial" w:hAnsi="Arial" w:cs="Arial"/>
+                <w:bCs/>
+                <w:sz w:val="24"/>
+              </w:rPr>
+            </w:pPr>
+            <w:r>
+              <w:rPr>
+                <w:rFonts w:ascii="Arial" w:hAnsi="Arial" w:cs="Arial"/>
+                <w:bCs/>
+                <w:sz w:val="24"/>
+              </w:rPr>
+              <w:t>2018.3.6</w:t>
+            </w:r>
+          </w:p>
+        </w:tc>
+      </w:tr>
+      <w:tr>
+        <w:tc>
+          <w:tcPr>
+            <w:tcW w:w="4530" w:type="dxa"/>
+          </w:tcPr>
+          <w:p>
+            <w:pPr>
+              <w:pStyle w:val="Retraitnormal1"/>
+              <w:numPr>
+                <w:ilvl w:val="0"/>
+                <w:numId w:val="0"/>
+              </w:numPr>
+              <w:rPr>
+                <w:rFonts w:ascii="Arial" w:hAnsi="Arial" w:cs="Arial"/>
+                <w:bCs/>
+                <w:sz w:val="24"/>
+              </w:rPr>
+            </w:pPr>
+            <w:r>
+              <w:rPr>
+                <w:rFonts w:ascii="Arial" w:hAnsi="Arial" w:cs="Arial"/>
+                <w:bCs/>
+                <w:sz w:val="24"/>
+              </w:rPr>
+              <w:t>Vagrant</w:t>
+            </w:r>
+          </w:p>
+        </w:tc>
+        <w:tc>
+          <w:tcPr>
+            <w:tcW w:w="4530" w:type="dxa"/>
+          </w:tcPr>
+          <w:p>
+            <w:pPr>
+              <w:pStyle w:val="Retraitnormal1"/>
+              <w:numPr>
+                <w:ilvl w:val="0"/>
+                <w:numId w:val="0"/>
+              </w:numPr>
+              <w:rPr>
+                <w:rFonts w:ascii="Arial" w:hAnsi="Arial" w:cs="Arial"/>
+                <w:bCs/>
+                <w:sz w:val="24"/>
+              </w:rPr>
+            </w:pPr>
+            <w:r>
+              <w:rPr>
+                <w:rFonts w:ascii="Arial" w:hAnsi="Arial" w:cs="Arial"/>
+                <w:bCs/>
+                <w:sz w:val="24"/>
+              </w:rPr>
+              <w:t>2.2.4</w:t>
+            </w:r>
+          </w:p>
+        </w:tc>
+      </w:tr>
+      <w:tr>
+        <w:tc>
+          <w:tcPr>
+            <w:tcW w:w="4530" w:type="dxa"/>
+          </w:tcPr>
+          <w:p>
+            <w:pPr>
+              <w:pStyle w:val="Retraitnormal1"/>
+              <w:numPr>
+                <w:ilvl w:val="0"/>
+                <w:numId w:val="0"/>
+              </w:numPr>
+              <w:rPr>
+                <w:rFonts w:ascii="Arial" w:hAnsi="Arial" w:cs="Arial"/>
+                <w:bCs/>
+                <w:sz w:val="24"/>
+              </w:rPr>
+            </w:pPr>
+            <w:r>
+              <w:rPr>
+                <w:rFonts w:ascii="Arial" w:hAnsi="Arial" w:cs="Arial"/>
+                <w:bCs/>
+                <w:sz w:val="24"/>
+              </w:rPr>
+              <w:t>VirtualBox</w:t>
+            </w:r>
+          </w:p>
+        </w:tc>
+        <w:tc>
+          <w:tcPr>
+            <w:tcW w:w="4530" w:type="dxa"/>
+          </w:tcPr>
+          <w:p>
+            <w:pPr>
+              <w:pStyle w:val="Retraitnormal1"/>
+              <w:numPr>
+                <w:ilvl w:val="0"/>
+                <w:numId w:val="0"/>
+              </w:numPr>
+              <w:rPr>
+                <w:rFonts w:ascii="Arial" w:hAnsi="Arial" w:cs="Arial"/>
+                <w:bCs/>
+                <w:sz w:val="24"/>
+              </w:rPr>
+            </w:pPr>
+            <w:r>
+              <w:rPr>
+                <w:rFonts w:ascii="Arial" w:hAnsi="Arial" w:cs="Arial"/>
+                <w:bCs/>
+                <w:sz w:val="24"/>
+              </w:rPr>
+              <w:t>6.0.6</w:t>
+            </w:r>
+          </w:p>
+        </w:tc>
+      </w:tr>
+      <w:tr>
+        <w:tc>
+          <w:tcPr>
+            <w:tcW w:w="4530" w:type="dxa"/>
+          </w:tcPr>
+          <w:p>
+            <w:pPr>
+              <w:pStyle w:val="Retraitnormal1"/>
+              <w:numPr>
+                <w:ilvl w:val="0"/>
+                <w:numId w:val="0"/>
+              </w:numPr>
+              <w:rPr>
+                <w:rFonts w:ascii="Arial" w:hAnsi="Arial" w:cs="Arial"/>
+                <w:bCs/>
+                <w:sz w:val="24"/>
+              </w:rPr>
+            </w:pPr>
+            <w:r>
+              <w:rPr>
+                <w:rFonts w:ascii="Arial" w:hAnsi="Arial" w:cs="Arial"/>
+                <w:bCs/>
+                <w:sz w:val="24"/>
+              </w:rPr>
+              <w:t>Laravel Homestead</w:t>
+            </w:r>
+          </w:p>
+        </w:tc>
+        <w:tc>
+          <w:tcPr>
+            <w:tcW w:w="4530" w:type="dxa"/>
+          </w:tcPr>
+          <w:p>
+            <w:pPr>
+              <w:pStyle w:val="Retraitnormal1"/>
+              <w:numPr>
+                <w:ilvl w:val="0"/>
+                <w:numId w:val="0"/>
+              </w:numPr>
+              <w:rPr>
+                <w:rFonts w:ascii="Arial" w:hAnsi="Arial" w:cs="Arial"/>
+                <w:bCs/>
+                <w:sz w:val="24"/>
+              </w:rPr>
+            </w:pPr>
+            <w:r>
+              <w:rPr>
+                <w:rFonts w:ascii="Arial" w:hAnsi="Arial" w:cs="Arial"/>
+                <w:bCs/>
+                <w:sz w:val="24"/>
+              </w:rPr>
+              <w:t>7.2.1</w:t>
+            </w:r>
+          </w:p>
+        </w:tc>
+      </w:tr>
+      <w:tr>
+        <w:tc>
+          <w:tcPr>
+            <w:tcW w:w="4530" w:type="dxa"/>
+          </w:tcPr>
+          <w:p>
+            <w:pPr>
+              <w:pStyle w:val="Retraitnormal1"/>
+              <w:numPr>
+                <w:ilvl w:val="0"/>
+                <w:numId w:val="0"/>
+              </w:numPr>
+              <w:rPr>
+                <w:rFonts w:ascii="Arial" w:hAnsi="Arial" w:cs="Arial"/>
+                <w:bCs/>
+                <w:sz w:val="24"/>
+              </w:rPr>
+            </w:pPr>
+            <w:r>
+              <w:rPr>
+                <w:rFonts w:ascii="Arial" w:hAnsi="Arial" w:cs="Arial"/>
+                <w:bCs/>
+                <w:sz w:val="24"/>
+              </w:rPr>
+              <w:t>Git</w:t>
+            </w:r>
+          </w:p>
+        </w:tc>
+        <w:tc>
+          <w:tcPr>
+            <w:tcW w:w="4530" w:type="dxa"/>
+          </w:tcPr>
+          <w:p>
+            <w:pPr>
+              <w:pStyle w:val="Retraitnormal1"/>
+              <w:numPr>
+                <w:ilvl w:val="0"/>
+                <w:numId w:val="0"/>
+              </w:numPr>
+              <w:rPr>
+                <w:rFonts w:ascii="Arial" w:hAnsi="Arial" w:cs="Arial"/>
+                <w:bCs/>
+                <w:sz w:val="24"/>
+              </w:rPr>
+            </w:pPr>
+            <w:r>
+              <w:rPr>
+                <w:rFonts w:ascii="Arial" w:hAnsi="Arial" w:cs="Arial"/>
+                <w:bCs/>
+                <w:sz w:val="24"/>
+              </w:rPr>
+              <w:t>2.21</w:t>
+            </w:r>
+          </w:p>
+        </w:tc>
+      </w:tr>
+      <w:tr>
+        <w:tc>
+          <w:tcPr>
+            <w:tcW w:w="4530" w:type="dxa"/>
+          </w:tcPr>
+          <w:p>
+            <w:pPr>
+              <w:pStyle w:val="Retraitnormal1"/>
+              <w:numPr>
+                <w:ilvl w:val="0"/>
+                <w:numId w:val="0"/>
+              </w:numPr>
+              <w:rPr>
+                <w:rFonts w:ascii="Arial" w:hAnsi="Arial" w:cs="Arial"/>
+                <w:bCs/>
+                <w:sz w:val="24"/>
+              </w:rPr>
+            </w:pPr>
+            <w:r>
+              <w:rPr>
+                <w:rFonts w:ascii="Arial" w:hAnsi="Arial" w:cs="Arial"/>
+                <w:bCs/>
+                <w:sz w:val="24"/>
+              </w:rPr>
+              <w:t>Firefox</w:t>
+            </w:r>
+          </w:p>
+        </w:tc>
+        <w:tc>
+          <w:tcPr>
+            <w:tcW w:w="4530" w:type="dxa"/>
+          </w:tcPr>
+          <w:p>
+            <w:pPr>
+              <w:pStyle w:val="Retraitnormal1"/>
+              <w:numPr>
+                <w:ilvl w:val="0"/>
+                <w:numId w:val="0"/>
+              </w:numPr>
+              <w:rPr>
+                <w:rFonts w:ascii="Arial" w:hAnsi="Arial" w:cs="Arial"/>
+                <w:bCs/>
+                <w:sz w:val="24"/>
+              </w:rPr>
+            </w:pPr>
+            <w:r>
+              <w:rPr>
+                <w:rFonts w:ascii="Arial" w:hAnsi="Arial" w:cs="Arial"/>
+                <w:bCs/>
+                <w:sz w:val="24"/>
+              </w:rPr>
+              <w:t>66.0.5 x64</w:t>
+            </w:r>
+          </w:p>
+        </w:tc>
+      </w:tr>
+      <w:tr>
+        <w:tc>
+          <w:tcPr>
+            <w:tcW w:w="4530" w:type="dxa"/>
+          </w:tcPr>
+          <w:p>
+            <w:pPr>
+              <w:pStyle w:val="Retraitnormal1"/>
+              <w:numPr>
+                <w:ilvl w:val="0"/>
+                <w:numId w:val="0"/>
+              </w:numPr>
+              <w:rPr>
+                <w:rFonts w:ascii="Arial" w:hAnsi="Arial" w:cs="Arial"/>
+                <w:bCs/>
+                <w:sz w:val="24"/>
+              </w:rPr>
+            </w:pPr>
+            <w:r>
+              <w:rPr>
+                <w:rFonts w:ascii="Arial" w:hAnsi="Arial" w:cs="Arial"/>
+                <w:bCs/>
+                <w:sz w:val="24"/>
+              </w:rPr>
+              <w:t>Pencil</w:t>
+            </w:r>
+          </w:p>
+        </w:tc>
+        <w:tc>
+          <w:tcPr>
+            <w:tcW w:w="4530" w:type="dxa"/>
+          </w:tcPr>
+          <w:p>
+            <w:pPr>
+              <w:pStyle w:val="Retraitnormal1"/>
+              <w:numPr>
+                <w:ilvl w:val="0"/>
+                <w:numId w:val="0"/>
+              </w:numPr>
+              <w:rPr>
+                <w:rFonts w:ascii="Arial" w:hAnsi="Arial" w:cs="Arial"/>
+                <w:bCs/>
+                <w:sz w:val="24"/>
+              </w:rPr>
+            </w:pPr>
+            <w:r>
+              <w:rPr>
+                <w:rFonts w:ascii="Arial" w:hAnsi="Arial" w:cs="Arial"/>
+                <w:bCs/>
+                <w:sz w:val="24"/>
+              </w:rPr>
+              <w:t>3.0.4</w:t>
+            </w:r>
+          </w:p>
+        </w:tc>
+      </w:tr>
+      <w:tr>
+        <w:tc>
+          <w:tcPr>
+            <w:tcW w:w="4530" w:type="dxa"/>
+          </w:tcPr>
+          <w:p>
+            <w:pPr>
+              <w:pStyle w:val="Retraitnormal1"/>
+              <w:numPr>
+                <w:ilvl w:val="0"/>
+                <w:numId w:val="0"/>
+              </w:numPr>
+              <w:rPr>
+                <w:rFonts w:ascii="Arial" w:hAnsi="Arial" w:cs="Arial"/>
+                <w:bCs/>
+                <w:sz w:val="24"/>
+              </w:rPr>
+            </w:pPr>
+            <w:r>
+              <w:rPr>
+                <w:rFonts w:ascii="Arial" w:hAnsi="Arial" w:cs="Arial"/>
+                <w:bCs/>
+                <w:sz w:val="24"/>
+              </w:rPr>
+              <w:t>MySQL Workbench</w:t>
+            </w:r>
+          </w:p>
+        </w:tc>
+        <w:tc>
+          <w:tcPr>
+            <w:tcW w:w="4530" w:type="dxa"/>
+          </w:tcPr>
+          <w:p>
+            <w:pPr>
+              <w:pStyle w:val="Retraitnormal1"/>
+              <w:numPr>
+                <w:ilvl w:val="0"/>
+                <w:numId w:val="0"/>
+              </w:numPr>
+              <w:rPr>
+                <w:rFonts w:ascii="Arial" w:hAnsi="Arial" w:cs="Arial"/>
+                <w:bCs/>
+                <w:sz w:val="24"/>
+              </w:rPr>
+            </w:pPr>
+            <w:r>
+              <w:rPr>
+                <w:rFonts w:ascii="Arial" w:hAnsi="Arial" w:cs="Arial"/>
+                <w:bCs/>
+                <w:sz w:val="24"/>
+              </w:rPr>
+              <w:t>8.0.15</w:t>
+            </w:r>
+          </w:p>
+        </w:tc>
+      </w:tr>
+      <w:tr>
+        <w:tc>
+          <w:tcPr>
+            <w:tcW w:w="4530" w:type="dxa"/>
+          </w:tcPr>
+          <w:p>
+            <w:pPr>
+              <w:pStyle w:val="Retraitnormal1"/>
+              <w:numPr>
+                <w:ilvl w:val="0"/>
+                <w:numId w:val="0"/>
+              </w:numPr>
+              <w:rPr>
+                <w:rFonts w:ascii="Arial" w:hAnsi="Arial" w:cs="Arial"/>
+                <w:bCs/>
+                <w:sz w:val="24"/>
+              </w:rPr>
+            </w:pPr>
+            <w:r>
+              <w:rPr>
+                <w:rFonts w:ascii="Arial" w:hAnsi="Arial" w:cs="Arial"/>
+                <w:bCs/>
+                <w:sz w:val="24"/>
+              </w:rPr>
+              <w:t>MS Office - Word</w:t>
+            </w:r>
+          </w:p>
+        </w:tc>
+        <w:tc>
+          <w:tcPr>
+            <w:tcW w:w="4530" w:type="dxa"/>
+          </w:tcPr>
+          <w:p>
+            <w:pPr>
+              <w:pStyle w:val="Retraitnormal1"/>
+              <w:numPr>
+                <w:ilvl w:val="0"/>
+                <w:numId w:val="0"/>
+              </w:numPr>
+              <w:rPr>
+                <w:rFonts w:ascii="Arial" w:hAnsi="Arial" w:cs="Arial"/>
+                <w:bCs/>
+                <w:sz w:val="24"/>
+              </w:rPr>
+            </w:pPr>
+            <w:r>
+              <w:rPr>
+                <w:rFonts w:ascii="Arial" w:hAnsi="Arial" w:cs="Arial"/>
+                <w:bCs/>
+                <w:sz w:val="24"/>
+              </w:rPr>
+              <w:t>2016</w:t>
+            </w:r>
+          </w:p>
+        </w:tc>
+      </w:tr>
+      <w:tr>
+        <w:tc>
+          <w:tcPr>
+            <w:tcW w:w="4530" w:type="dxa"/>
+          </w:tcPr>
+          <w:p>
+            <w:pPr>
+              <w:pStyle w:val="Retraitnormal1"/>
+              <w:numPr>
+                <w:ilvl w:val="0"/>
+                <w:numId w:val="0"/>
+              </w:numPr>
+              <w:rPr>
+                <w:rFonts w:ascii="Arial" w:hAnsi="Arial" w:cs="Arial"/>
+                <w:bCs/>
+                <w:sz w:val="24"/>
+              </w:rPr>
+            </w:pPr>
+            <w:r>
+              <w:rPr>
+                <w:rFonts w:ascii="Arial" w:hAnsi="Arial" w:cs="Arial"/>
+                <w:bCs/>
+                <w:sz w:val="24"/>
+              </w:rPr>
+              <w:t>MS Office – Excel</w:t>
+            </w:r>
+          </w:p>
+        </w:tc>
+        <w:tc>
+          <w:tcPr>
+            <w:tcW w:w="4530" w:type="dxa"/>
+          </w:tcPr>
+          <w:p>
+            <w:pPr>
+              <w:pStyle w:val="Retraitnormal1"/>
+              <w:numPr>
+                <w:ilvl w:val="0"/>
+                <w:numId w:val="0"/>
+              </w:numPr>
+              <w:rPr>
+                <w:rFonts w:ascii="Arial" w:hAnsi="Arial" w:cs="Arial"/>
+                <w:bCs/>
+                <w:sz w:val="24"/>
+              </w:rPr>
+            </w:pPr>
+            <w:r>
+              <w:rPr>
+                <w:rFonts w:ascii="Arial" w:hAnsi="Arial" w:cs="Arial"/>
+                <w:bCs/>
+                <w:sz w:val="24"/>
+              </w:rPr>
+              <w:t>2016</w:t>
+            </w:r>
+          </w:p>
+        </w:tc>
+      </w:tr>
+      <w:tr>
+        <w:tc>
+          <w:tcPr>
+            <w:tcW w:w="4530" w:type="dxa"/>
+          </w:tcPr>
+          <w:p>
+            <w:pPr>
+              <w:pStyle w:val="Retraitnormal1"/>
+              <w:numPr>
+                <w:ilvl w:val="0"/>
+                <w:numId w:val="0"/>
+              </w:numPr>
+              <w:rPr>
+                <w:rFonts w:ascii="Arial" w:hAnsi="Arial" w:cs="Arial"/>
+                <w:bCs/>
+                <w:sz w:val="24"/>
+              </w:rPr>
+            </w:pPr>
+            <w:r>
+              <w:rPr>
+                <w:rFonts w:ascii="Arial" w:hAnsi="Arial" w:cs="Arial"/>
+                <w:bCs/>
+                <w:sz w:val="24"/>
+              </w:rPr>
+              <w:t>MS Office - Project</w:t>
+            </w:r>
+          </w:p>
+        </w:tc>
+        <w:tc>
+          <w:tcPr>
+            <w:tcW w:w="4530" w:type="dxa"/>
+          </w:tcPr>
+          <w:p>
+            <w:pPr>
+              <w:pStyle w:val="Retraitnormal1"/>
+              <w:numPr>
+                <w:ilvl w:val="0"/>
+                <w:numId w:val="0"/>
+              </w:numPr>
+              <w:rPr>
+                <w:rFonts w:ascii="Arial" w:hAnsi="Arial" w:cs="Arial"/>
+                <w:bCs/>
+                <w:sz w:val="24"/>
+              </w:rPr>
+            </w:pPr>
+            <w:r>
+              <w:rPr>
+                <w:rFonts w:ascii="Arial" w:hAnsi="Arial" w:cs="Arial"/>
+                <w:bCs/>
+                <w:sz w:val="24"/>
+              </w:rPr>
+              <w:t>2016</w:t>
+            </w:r>
+          </w:p>
+        </w:tc>
+      </w:tr>
+      <w:tr>
+        <w:tc>
+          <w:tcPr>
+            <w:tcW w:w="4530" w:type="dxa"/>
+          </w:tcPr>
+          <w:p>
+            <w:pPr>
+              <w:pStyle w:val="Retraitnormal1"/>
+              <w:numPr>
+                <w:ilvl w:val="0"/>
+                <w:numId w:val="0"/>
+              </w:numPr>
+              <w:rPr>
+                <w:rFonts w:ascii="Arial" w:hAnsi="Arial" w:cs="Arial"/>
+                <w:bCs/>
+                <w:sz w:val="24"/>
+              </w:rPr>
+            </w:pPr>
+            <w:r>
+              <w:rPr>
+                <w:rFonts w:ascii="Arial" w:hAnsi="Arial" w:cs="Arial"/>
+                <w:bCs/>
+                <w:sz w:val="24"/>
+              </w:rPr>
+              <w:t>PHP</w:t>
+            </w:r>
+          </w:p>
+        </w:tc>
+        <w:tc>
+          <w:tcPr>
+            <w:tcW w:w="4530" w:type="dxa"/>
+          </w:tcPr>
+          <w:p>
+            <w:pPr>
+              <w:pStyle w:val="Retraitnormal1"/>
+              <w:numPr>
+                <w:ilvl w:val="0"/>
+                <w:numId w:val="0"/>
+              </w:numPr>
+              <w:rPr>
+                <w:rFonts w:ascii="Arial" w:hAnsi="Arial" w:cs="Arial"/>
+                <w:bCs/>
+                <w:sz w:val="24"/>
+              </w:rPr>
+            </w:pPr>
+            <w:r>
+              <w:rPr>
+                <w:rFonts w:ascii="Arial" w:hAnsi="Arial" w:cs="Arial"/>
+                <w:bCs/>
+                <w:sz w:val="24"/>
+              </w:rPr>
+              <w:t>7.3.5</w:t>
+            </w:r>
+          </w:p>
+        </w:tc>
+      </w:tr>
+    </w:tbl>
+    <w:p/>
+    <w:p/>
+    <w:p/>
+    <w:p/>
+    <w:p/>
+    <w:p/>
+    <w:p/>
+    <w:p/>
+    <w:p/>
+    <w:p/>
+    <w:p/>
+    <w:p/>
+    <w:p/>
+    <w:p/>
+    <w:p/>
+    <w:p/>
+    <w:p/>
     <w:p>
       <w:pPr>
         <w:pStyle w:val="Titre2"/>
@@ -8778,9 +9252,9 @@
           <w:iCs/>
         </w:rPr>
       </w:pPr>
-      <w:bookmarkStart w:id="31" w:name="_Toc25553321"/>
-      <w:bookmarkStart w:id="32" w:name="_Toc71691025"/>
-      <w:bookmarkStart w:id="33" w:name="_Toc10022762"/>
+      <w:bookmarkStart w:id="30" w:name="_Toc25553321"/>
+      <w:bookmarkStart w:id="31" w:name="_Toc71691025"/>
+      <w:bookmarkStart w:id="32" w:name="_Toc10023481"/>
       <w:r>
         <w:rPr>
           <w:i w:val="0"/>
@@ -8788,7 +9262,7 @@
         </w:rPr>
         <w:t>Description des test</w:t>
       </w:r>
-      <w:bookmarkEnd w:id="31"/>
+      <w:bookmarkEnd w:id="30"/>
       <w:r>
         <w:rPr>
           <w:i w:val="0"/>
@@ -8796,8 +9270,8 @@
         </w:rPr>
         <w:t>s effectués</w:t>
       </w:r>
+      <w:bookmarkEnd w:id="31"/>
       <w:bookmarkEnd w:id="32"/>
-      <w:bookmarkEnd w:id="33"/>
     </w:p>
     <w:p>
       <w:pPr>
@@ -8808,9 +9282,943 @@
       </w:pPr>
     </w:p>
     <w:p>
-      <w:bookmarkStart w:id="34" w:name="_Toc25553322"/>
-      <w:bookmarkStart w:id="35" w:name="_Toc71691026"/>
-    </w:p>
+      <w:r>
+        <w:rPr>
+          <w:b/>
+        </w:rPr>
+        <w:t>Scénario fonctionnalité 1</w:t>
+      </w:r>
+      <w:r>
+        <w:t> : Classement général d’un tournoi</w:t>
+      </w:r>
+    </w:p>
+    <w:tbl>
+      <w:tblPr>
+        <w:tblStyle w:val="Grilledutableau"/>
+        <w:tblW w:w="0" w:type="auto"/>
+        <w:tblLook w:val="04A0" w:firstRow="1" w:lastRow="0" w:firstColumn="1" w:lastColumn="0" w:noHBand="0" w:noVBand="1"/>
+      </w:tblPr>
+      <w:tblGrid>
+        <w:gridCol w:w="2442"/>
+        <w:gridCol w:w="2089"/>
+        <w:gridCol w:w="2835"/>
+        <w:gridCol w:w="1694"/>
+      </w:tblGrid>
+      <w:tr>
+        <w:tc>
+          <w:tcPr>
+            <w:tcW w:w="2442" w:type="dxa"/>
+          </w:tcPr>
+          <w:p>
+            <w:pPr>
+              <w:rPr>
+                <w:b/>
+              </w:rPr>
+            </w:pPr>
+            <w:bookmarkStart w:id="33" w:name="_Toc25553322"/>
+            <w:bookmarkStart w:id="34" w:name="_Toc71691026"/>
+            <w:r>
+              <w:rPr>
+                <w:b/>
+              </w:rPr>
+              <w:t>Action utilisateur</w:t>
+            </w:r>
+          </w:p>
+        </w:tc>
+        <w:tc>
+          <w:tcPr>
+            <w:tcW w:w="2089" w:type="dxa"/>
+          </w:tcPr>
+          <w:p>
+            <w:pPr>
+              <w:rPr>
+                <w:b/>
+              </w:rPr>
+            </w:pPr>
+            <w:r>
+              <w:rPr>
+                <w:b/>
+              </w:rPr>
+              <w:t>Conditions particulières</w:t>
+            </w:r>
+          </w:p>
+        </w:tc>
+        <w:tc>
+          <w:tcPr>
+            <w:tcW w:w="2835" w:type="dxa"/>
+          </w:tcPr>
+          <w:p>
+            <w:pPr>
+              <w:rPr>
+                <w:b/>
+              </w:rPr>
+            </w:pPr>
+            <w:r>
+              <w:rPr>
+                <w:b/>
+              </w:rPr>
+              <w:t>Réponse du site</w:t>
+            </w:r>
+          </w:p>
+        </w:tc>
+        <w:tc>
+          <w:tcPr>
+            <w:tcW w:w="1694" w:type="dxa"/>
+          </w:tcPr>
+          <w:p>
+            <w:pPr>
+              <w:rPr>
+                <w:b/>
+              </w:rPr>
+            </w:pPr>
+            <w:r>
+              <w:rPr>
+                <w:b/>
+              </w:rPr>
+              <w:t>Test</w:t>
+            </w:r>
+          </w:p>
+        </w:tc>
+      </w:tr>
+      <w:tr>
+        <w:tc>
+          <w:tcPr>
+            <w:tcW w:w="2442" w:type="dxa"/>
+          </w:tcPr>
+          <w:p>
+            <w:r>
+              <w:t>L’utilisateur est connecté. Il clique sur le bouton « Classement général « dans le menu latéral.</w:t>
+            </w:r>
+          </w:p>
+        </w:tc>
+        <w:tc>
+          <w:tcPr>
+            <w:tcW w:w="2089" w:type="dxa"/>
+          </w:tcPr>
+          <w:p/>
+        </w:tc>
+        <w:tc>
+          <w:tcPr>
+            <w:tcW w:w="2835" w:type="dxa"/>
+          </w:tcPr>
+          <w:p>
+            <w:r>
+              <w:t>Il est redirigé sur la page d’historique de tournois par sport, qui permet d’accéder au classement d’un tournoi</w:t>
+            </w:r>
+          </w:p>
+        </w:tc>
+        <w:tc>
+          <w:tcPr>
+            <w:tcW w:w="1694" w:type="dxa"/>
+          </w:tcPr>
+          <w:p>
+            <w:r>
+              <w:t>OK</w:t>
+            </w:r>
+          </w:p>
+        </w:tc>
+      </w:tr>
+      <w:tr>
+        <w:tc>
+          <w:tcPr>
+            <w:tcW w:w="2442" w:type="dxa"/>
+          </w:tcPr>
+          <w:p>
+            <w:r>
+              <w:t>Il choisis un sport, badminton, dans la liste déroulante et appuie sur valider</w:t>
+            </w:r>
+          </w:p>
+        </w:tc>
+        <w:tc>
+          <w:tcPr>
+            <w:tcW w:w="2089" w:type="dxa"/>
+          </w:tcPr>
+          <w:p/>
+        </w:tc>
+        <w:tc>
+          <w:tcPr>
+            <w:tcW w:w="2835" w:type="dxa"/>
+          </w:tcPr>
+          <w:p>
+            <w:r>
+              <w:t>La liste des tournois de badminton s’affichent en dessous, triés par année.</w:t>
+            </w:r>
+          </w:p>
+        </w:tc>
+        <w:tc>
+          <w:tcPr>
+            <w:tcW w:w="1694" w:type="dxa"/>
+          </w:tcPr>
+          <w:p>
+            <w:r>
+              <w:t>OK</w:t>
+            </w:r>
+          </w:p>
+        </w:tc>
+      </w:tr>
+      <w:tr>
+        <w:tc>
+          <w:tcPr>
+            <w:tcW w:w="2442" w:type="dxa"/>
+          </w:tcPr>
+          <w:p>
+            <w:r>
+              <w:t>Il clique sur un tournoi, badminton de 2019 par ex</w:t>
+            </w:r>
+          </w:p>
+        </w:tc>
+        <w:tc>
+          <w:tcPr>
+            <w:tcW w:w="2089" w:type="dxa"/>
+          </w:tcPr>
+          <w:p>
+            <w:r>
+              <w:t>Si le tournoi n’est pas fini, il y aura un simple message d’info sur la page, sans tableau.</w:t>
+            </w:r>
+          </w:p>
+        </w:tc>
+        <w:tc>
+          <w:tcPr>
+            <w:tcW w:w="2835" w:type="dxa"/>
+          </w:tcPr>
+          <w:p>
+            <w:r>
+              <w:t>Il est redirigé vers la page du classement général</w:t>
+            </w:r>
+          </w:p>
+        </w:tc>
+        <w:tc>
+          <w:tcPr>
+            <w:tcW w:w="1694" w:type="dxa"/>
+          </w:tcPr>
+          <w:p>
+            <w:r>
+              <w:t>OK, conditions particulières aussi</w:t>
+            </w:r>
+          </w:p>
+        </w:tc>
+      </w:tr>
+    </w:tbl>
+    <w:p/>
+    <w:p>
+      <w:pPr>
+        <w:rPr>
+          <w:szCs w:val="14"/>
+        </w:rPr>
+      </w:pPr>
+      <w:r>
+        <w:rPr>
+          <w:b/>
+          <w:szCs w:val="14"/>
+        </w:rPr>
+        <w:t>Scénario f</w:t>
+      </w:r>
+      <w:r>
+        <w:rPr>
+          <w:b/>
+          <w:szCs w:val="14"/>
+        </w:rPr>
+        <w:t>onctionnalité 2</w:t>
+      </w:r>
+      <w:r>
+        <w:rPr>
+          <w:szCs w:val="14"/>
+        </w:rPr>
+        <w:t> : Page d’historique de tournois par sport</w:t>
+      </w:r>
+    </w:p>
+    <w:p>
+      <w:pPr>
+        <w:rPr>
+          <w:szCs w:val="14"/>
+        </w:rPr>
+      </w:pPr>
+    </w:p>
+    <w:tbl>
+      <w:tblPr>
+        <w:tblStyle w:val="Grilledutableau"/>
+        <w:tblW w:w="9067" w:type="dxa"/>
+        <w:tblLook w:val="04A0" w:firstRow="1" w:lastRow="0" w:firstColumn="1" w:lastColumn="0" w:noHBand="0" w:noVBand="1"/>
+      </w:tblPr>
+      <w:tblGrid>
+        <w:gridCol w:w="2538"/>
+        <w:gridCol w:w="4828"/>
+        <w:gridCol w:w="1701"/>
+      </w:tblGrid>
+      <w:tr>
+        <w:tc>
+          <w:tcPr>
+            <w:tcW w:w="2538" w:type="dxa"/>
+          </w:tcPr>
+          <w:p>
+            <w:pPr>
+              <w:rPr>
+                <w:b/>
+              </w:rPr>
+            </w:pPr>
+            <w:r>
+              <w:rPr>
+                <w:b/>
+              </w:rPr>
+              <w:t>Action utilisateur</w:t>
+            </w:r>
+          </w:p>
+        </w:tc>
+        <w:tc>
+          <w:tcPr>
+            <w:tcW w:w="4828" w:type="dxa"/>
+          </w:tcPr>
+          <w:p>
+            <w:pPr>
+              <w:rPr>
+                <w:b/>
+              </w:rPr>
+            </w:pPr>
+            <w:r>
+              <w:rPr>
+                <w:b/>
+              </w:rPr>
+              <w:t>Réponse du site</w:t>
+            </w:r>
+          </w:p>
+        </w:tc>
+        <w:tc>
+          <w:tcPr>
+            <w:tcW w:w="1701" w:type="dxa"/>
+          </w:tcPr>
+          <w:p>
+            <w:pPr>
+              <w:rPr>
+                <w:b/>
+              </w:rPr>
+            </w:pPr>
+            <w:r>
+              <w:rPr>
+                <w:b/>
+              </w:rPr>
+              <w:t>Test</w:t>
+            </w:r>
+          </w:p>
+        </w:tc>
+      </w:tr>
+      <w:tr>
+        <w:tc>
+          <w:tcPr>
+            <w:tcW w:w="2538" w:type="dxa"/>
+          </w:tcPr>
+          <w:p>
+            <w:r>
+              <w:t>L’utilisateur est connecté. Il clique sur le bouton « Classement général » dans le menu latéral à gauche.</w:t>
+            </w:r>
+          </w:p>
+        </w:tc>
+        <w:tc>
+          <w:tcPr>
+            <w:tcW w:w="4828" w:type="dxa"/>
+          </w:tcPr>
+          <w:p>
+            <w:r>
+              <w:t>Il est redirigé sur la page d’historique de tournois par sport</w:t>
+            </w:r>
+          </w:p>
+        </w:tc>
+        <w:tc>
+          <w:tcPr>
+            <w:tcW w:w="1701" w:type="dxa"/>
+          </w:tcPr>
+          <w:p>
+            <w:r>
+              <w:t>OK</w:t>
+            </w:r>
+          </w:p>
+        </w:tc>
+      </w:tr>
+      <w:tr>
+        <w:tc>
+          <w:tcPr>
+            <w:tcW w:w="2538" w:type="dxa"/>
+          </w:tcPr>
+          <w:p>
+            <w:r>
+              <w:t>Il choisis un sport, badminton, dans la liste déroulante et appuie sur valider</w:t>
+            </w:r>
+          </w:p>
+        </w:tc>
+        <w:tc>
+          <w:tcPr>
+            <w:tcW w:w="4828" w:type="dxa"/>
+          </w:tcPr>
+          <w:p>
+            <w:r>
+              <w:t>La liste des tournois de badminton s’affiche en dessous, triés par année.</w:t>
+            </w:r>
+          </w:p>
+          <w:p/>
+          <w:p>
+            <w:r>
+              <w:t>(Il peut accéder à la fonctionnalité 1, le classement général, en cliquant sur un tournoi)</w:t>
+            </w:r>
+          </w:p>
+        </w:tc>
+        <w:tc>
+          <w:tcPr>
+            <w:tcW w:w="1701" w:type="dxa"/>
+          </w:tcPr>
+          <w:p>
+            <w:r>
+              <w:t>OK</w:t>
+            </w:r>
+          </w:p>
+        </w:tc>
+      </w:tr>
+    </w:tbl>
+    <w:p>
+      <w:pPr>
+        <w:rPr>
+          <w:szCs w:val="14"/>
+        </w:rPr>
+      </w:pPr>
+    </w:p>
+    <w:p>
+      <w:pPr>
+        <w:rPr>
+          <w:szCs w:val="14"/>
+        </w:rPr>
+      </w:pPr>
+    </w:p>
+    <w:p>
+      <w:pPr>
+        <w:rPr>
+          <w:szCs w:val="14"/>
+        </w:rPr>
+      </w:pPr>
+    </w:p>
+    <w:p>
+      <w:pPr>
+        <w:rPr>
+          <w:szCs w:val="14"/>
+        </w:rPr>
+      </w:pPr>
+    </w:p>
+    <w:p>
+      <w:pPr>
+        <w:rPr>
+          <w:szCs w:val="14"/>
+        </w:rPr>
+      </w:pPr>
+    </w:p>
+    <w:p>
+      <w:pPr>
+        <w:rPr>
+          <w:szCs w:val="14"/>
+        </w:rPr>
+      </w:pPr>
+    </w:p>
+    <w:p>
+      <w:pPr>
+        <w:rPr>
+          <w:szCs w:val="14"/>
+        </w:rPr>
+      </w:pPr>
+    </w:p>
+    <w:p>
+      <w:pPr>
+        <w:rPr>
+          <w:szCs w:val="14"/>
+        </w:rPr>
+      </w:pPr>
+    </w:p>
+    <w:p>
+      <w:pPr>
+        <w:rPr>
+          <w:szCs w:val="14"/>
+        </w:rPr>
+      </w:pPr>
+    </w:p>
+    <w:p>
+      <w:pPr>
+        <w:rPr>
+          <w:szCs w:val="14"/>
+        </w:rPr>
+      </w:pPr>
+    </w:p>
+    <w:p>
+      <w:r>
+        <w:rPr>
+          <w:b/>
+        </w:rPr>
+        <w:t>Scénario fonctionnalité</w:t>
+      </w:r>
+      <w:r>
+        <w:rPr>
+          <w:b/>
+        </w:rPr>
+        <w:t xml:space="preserve"> 2</w:t>
+      </w:r>
+      <w:r>
+        <w:t> : Page d’historique de tournois par sport – (</w:t>
+      </w:r>
+      <w:r>
+        <w:rPr>
+          <w:b/>
+        </w:rPr>
+        <w:t>duplication</w:t>
+      </w:r>
+      <w:r>
+        <w:t>)</w:t>
+      </w:r>
+    </w:p>
+    <w:tbl>
+      <w:tblPr>
+        <w:tblStyle w:val="Grilledutableau"/>
+        <w:tblW w:w="0" w:type="auto"/>
+        <w:tblLook w:val="04A0" w:firstRow="1" w:lastRow="0" w:firstColumn="1" w:lastColumn="0" w:noHBand="0" w:noVBand="1"/>
+      </w:tblPr>
+      <w:tblGrid>
+        <w:gridCol w:w="2860"/>
+        <w:gridCol w:w="4223"/>
+        <w:gridCol w:w="1711"/>
+      </w:tblGrid>
+      <w:tr>
+        <w:tc>
+          <w:tcPr>
+            <w:tcW w:w="2860" w:type="dxa"/>
+          </w:tcPr>
+          <w:p>
+            <w:pPr>
+              <w:rPr>
+                <w:b/>
+              </w:rPr>
+            </w:pPr>
+            <w:r>
+              <w:rPr>
+                <w:b/>
+              </w:rPr>
+              <w:t>Action utilisateur</w:t>
+            </w:r>
+          </w:p>
+        </w:tc>
+        <w:tc>
+          <w:tcPr>
+            <w:tcW w:w="4223" w:type="dxa"/>
+          </w:tcPr>
+          <w:p>
+            <w:pPr>
+              <w:rPr>
+                <w:b/>
+              </w:rPr>
+            </w:pPr>
+            <w:r>
+              <w:rPr>
+                <w:b/>
+              </w:rPr>
+              <w:t>Réponse du site</w:t>
+            </w:r>
+          </w:p>
+        </w:tc>
+        <w:tc>
+          <w:tcPr>
+            <w:tcW w:w="333" w:type="dxa"/>
+          </w:tcPr>
+          <w:p>
+            <w:pPr>
+              <w:rPr>
+                <w:b/>
+              </w:rPr>
+            </w:pPr>
+            <w:r>
+              <w:rPr>
+                <w:b/>
+              </w:rPr>
+              <w:t>Test</w:t>
+            </w:r>
+          </w:p>
+        </w:tc>
+      </w:tr>
+      <w:tr>
+        <w:tc>
+          <w:tcPr>
+            <w:tcW w:w="2860" w:type="dxa"/>
+          </w:tcPr>
+          <w:p>
+            <w:r>
+              <w:t>L’administrateur est connecté. Il clique sur le bouton « Classement général » dans le menu latéral.</w:t>
+            </w:r>
+          </w:p>
+        </w:tc>
+        <w:tc>
+          <w:tcPr>
+            <w:tcW w:w="4223" w:type="dxa"/>
+          </w:tcPr>
+          <w:p>
+            <w:r>
+              <w:t>Il est redirigé sur la page d’historique de tournois par sport</w:t>
+            </w:r>
+          </w:p>
+        </w:tc>
+        <w:tc>
+          <w:tcPr>
+            <w:tcW w:w="333" w:type="dxa"/>
+          </w:tcPr>
+          <w:p>
+            <w:r>
+              <w:t>OK</w:t>
+            </w:r>
+          </w:p>
+        </w:tc>
+      </w:tr>
+      <w:tr>
+        <w:tc>
+          <w:tcPr>
+            <w:tcW w:w="2860" w:type="dxa"/>
+          </w:tcPr>
+          <w:p>
+            <w:r>
+              <w:t>Il choisis un sport, badminton, dans la liste déroulante et appuie sur valider</w:t>
+            </w:r>
+          </w:p>
+        </w:tc>
+        <w:tc>
+          <w:tcPr>
+            <w:tcW w:w="4223" w:type="dxa"/>
+          </w:tcPr>
+          <w:p>
+            <w:r>
+              <w:t>La liste des tournois de badminton s’affiche en dessous, triés par année.</w:t>
+            </w:r>
+          </w:p>
+        </w:tc>
+        <w:tc>
+          <w:tcPr>
+            <w:tcW w:w="333" w:type="dxa"/>
+          </w:tcPr>
+          <w:p>
+            <w:r>
+              <w:t>OK</w:t>
+            </w:r>
+          </w:p>
+        </w:tc>
+      </w:tr>
+      <w:tr>
+        <w:tc>
+          <w:tcPr>
+            <w:tcW w:w="2860" w:type="dxa"/>
+          </w:tcPr>
+          <w:p>
+            <w:r>
+              <w:t>Il choisit un tournoi à dupliquer, badminton 2019 par ex, et parcours la liste déroulante dans le coin inférieur droit du tournoi. Il sélectionne un sport ainsi qu’un évènement sur lequel dupliquer ce tournoi.</w:t>
+            </w:r>
+          </w:p>
+        </w:tc>
+        <w:tc>
+          <w:tcPr>
+            <w:tcW w:w="4223" w:type="dxa"/>
+          </w:tcPr>
+          <w:p>
+            <w:r>
+              <w:t>Une notification l’avertit que les paramètres de ce tournoi (ainsi que les pools) ont été dupliqués dans un nouveau créé dans l’événement choisi, dans le sport choisi.</w:t>
+            </w:r>
+          </w:p>
+        </w:tc>
+        <w:tc>
+          <w:tcPr>
+            <w:tcW w:w="333" w:type="dxa"/>
+          </w:tcPr>
+          <w:p>
+            <w:r>
+              <w:t>Erreurs.</w:t>
+            </w:r>
+          </w:p>
+          <w:p>
+            <w:r>
+              <w:t>Fonctionnalité par terminée.</w:t>
+            </w:r>
+          </w:p>
+          <w:p>
+            <w:r>
+              <w:t>Vue en revanche finie.</w:t>
+            </w:r>
+          </w:p>
+        </w:tc>
+      </w:tr>
+    </w:tbl>
+    <w:p/>
+    <w:p/>
+    <w:p>
+      <w:r>
+        <w:rPr>
+          <w:b/>
+        </w:rPr>
+        <w:t>Fonctionnalité 3 :</w:t>
+      </w:r>
+      <w:r>
+        <w:rPr>
+          <w:b/>
+        </w:rPr>
+        <w:t xml:space="preserve"> </w:t>
+      </w:r>
+      <w:r>
+        <w:t>Page de palmarès individuel</w:t>
+      </w:r>
+    </w:p>
+    <w:tbl>
+      <w:tblPr>
+        <w:tblStyle w:val="Grilledutableau"/>
+        <w:tblW w:w="0" w:type="auto"/>
+        <w:tblLook w:val="04A0" w:firstRow="1" w:lastRow="0" w:firstColumn="1" w:lastColumn="0" w:noHBand="0" w:noVBand="1"/>
+      </w:tblPr>
+      <w:tblGrid>
+        <w:gridCol w:w="2294"/>
+        <w:gridCol w:w="4789"/>
+        <w:gridCol w:w="1701"/>
+      </w:tblGrid>
+      <w:tr>
+        <w:tc>
+          <w:tcPr>
+            <w:tcW w:w="2294" w:type="dxa"/>
+          </w:tcPr>
+          <w:p>
+            <w:pPr>
+              <w:rPr>
+                <w:b/>
+              </w:rPr>
+            </w:pPr>
+            <w:r>
+              <w:rPr>
+                <w:b/>
+              </w:rPr>
+              <w:t>Action utilisateur</w:t>
+            </w:r>
+          </w:p>
+        </w:tc>
+        <w:tc>
+          <w:tcPr>
+            <w:tcW w:w="4789" w:type="dxa"/>
+          </w:tcPr>
+          <w:p>
+            <w:pPr>
+              <w:rPr>
+                <w:b/>
+              </w:rPr>
+            </w:pPr>
+            <w:r>
+              <w:rPr>
+                <w:b/>
+              </w:rPr>
+              <w:t>Réponse du site</w:t>
+            </w:r>
+          </w:p>
+        </w:tc>
+        <w:tc>
+          <w:tcPr>
+            <w:tcW w:w="1701" w:type="dxa"/>
+          </w:tcPr>
+          <w:p>
+            <w:pPr>
+              <w:rPr>
+                <w:b/>
+              </w:rPr>
+            </w:pPr>
+            <w:r>
+              <w:rPr>
+                <w:b/>
+              </w:rPr>
+              <w:t>Test</w:t>
+            </w:r>
+          </w:p>
+        </w:tc>
+      </w:tr>
+      <w:tr>
+        <w:tc>
+          <w:tcPr>
+            <w:tcW w:w="2294" w:type="dxa"/>
+          </w:tcPr>
+          <w:p>
+            <w:r>
+              <w:t>L’utilisateur est connecté. Il clique sur le bouton « Palmarès individuel » dans le menu latéral.</w:t>
+            </w:r>
+          </w:p>
+        </w:tc>
+        <w:tc>
+          <w:tcPr>
+            <w:tcW w:w="4789" w:type="dxa"/>
+          </w:tcPr>
+          <w:p>
+            <w:r>
+              <w:t>Il est redirigé sur son palmarès individuel. Un tableau avec les points marqués par les équipes dans lequel il a été inscrit (et les tournois auxquels il a participé) s’affiche.</w:t>
+            </w:r>
+          </w:p>
+        </w:tc>
+        <w:tc>
+          <w:tcPr>
+            <w:tcW w:w="1701" w:type="dxa"/>
+          </w:tcPr>
+          <w:p>
+            <w:r>
+              <w:t>OK, erreurs restantes (login participant hardcodé)</w:t>
+            </w:r>
+          </w:p>
+        </w:tc>
+      </w:tr>
+    </w:tbl>
+    <w:p>
+      <w:pPr>
+        <w:rPr>
+          <w:b/>
+        </w:rPr>
+      </w:pPr>
+    </w:p>
+    <w:p>
+      <w:r>
+        <w:rPr>
+          <w:b/>
+        </w:rPr>
+        <w:t>Fonctionnalité 3 :</w:t>
+      </w:r>
+      <w:r>
+        <w:rPr>
+          <w:b/>
+        </w:rPr>
+        <w:t xml:space="preserve"> </w:t>
+      </w:r>
+      <w:r>
+        <w:t>Page des matchs de son équipe dans ce tournoi</w:t>
+      </w:r>
+    </w:p>
+    <w:tbl>
+      <w:tblPr>
+        <w:tblStyle w:val="Grilledutableau"/>
+        <w:tblW w:w="0" w:type="auto"/>
+        <w:tblLook w:val="04A0" w:firstRow="1" w:lastRow="0" w:firstColumn="1" w:lastColumn="0" w:noHBand="0" w:noVBand="1"/>
+      </w:tblPr>
+      <w:tblGrid>
+        <w:gridCol w:w="2376"/>
+        <w:gridCol w:w="4668"/>
+        <w:gridCol w:w="1740"/>
+      </w:tblGrid>
+      <w:tr>
+        <w:tc>
+          <w:tcPr>
+            <w:tcW w:w="2376" w:type="dxa"/>
+          </w:tcPr>
+          <w:p>
+            <w:pPr>
+              <w:rPr>
+                <w:b/>
+              </w:rPr>
+            </w:pPr>
+            <w:r>
+              <w:rPr>
+                <w:b/>
+              </w:rPr>
+              <w:t>Action utilisateur</w:t>
+            </w:r>
+          </w:p>
+        </w:tc>
+        <w:tc>
+          <w:tcPr>
+            <w:tcW w:w="4668" w:type="dxa"/>
+          </w:tcPr>
+          <w:p>
+            <w:pPr>
+              <w:rPr>
+                <w:b/>
+              </w:rPr>
+            </w:pPr>
+            <w:r>
+              <w:rPr>
+                <w:b/>
+              </w:rPr>
+              <w:t>Réponse du site</w:t>
+            </w:r>
+          </w:p>
+        </w:tc>
+        <w:tc>
+          <w:tcPr>
+            <w:tcW w:w="1740" w:type="dxa"/>
+          </w:tcPr>
+          <w:p>
+            <w:pPr>
+              <w:rPr>
+                <w:b/>
+              </w:rPr>
+            </w:pPr>
+          </w:p>
+        </w:tc>
+      </w:tr>
+      <w:tr>
+        <w:tc>
+          <w:tcPr>
+            <w:tcW w:w="2376" w:type="dxa"/>
+          </w:tcPr>
+          <w:p>
+            <w:r>
+              <w:t>L’utilisateur est connecté. Il clique sur le bouton « Palmarès individuel » dans le menu latéral.</w:t>
+            </w:r>
+          </w:p>
+        </w:tc>
+        <w:tc>
+          <w:tcPr>
+            <w:tcW w:w="4668" w:type="dxa"/>
+          </w:tcPr>
+          <w:p>
+            <w:r>
+              <w:t>Il est redirigé sur son palmarès individuel. Un tableau avec les points marqués par les équipes dans lequel il a été inscrit (et les tournois auxquels il a participé) s’affiche.</w:t>
+            </w:r>
+          </w:p>
+        </w:tc>
+        <w:tc>
+          <w:tcPr>
+            <w:tcW w:w="1740" w:type="dxa"/>
+          </w:tcPr>
+          <w:p>
+            <w:r>
+              <w:t>OK, erreurs restantes (login participant hardcodé)</w:t>
+            </w:r>
+          </w:p>
+        </w:tc>
+      </w:tr>
+      <w:tr>
+        <w:tc>
+          <w:tcPr>
+            <w:tcW w:w="2376" w:type="dxa"/>
+          </w:tcPr>
+          <w:p>
+            <w:r>
+              <w:t>Il clique sur la première ligne du tableau, sur la première équipe</w:t>
+            </w:r>
+          </w:p>
+        </w:tc>
+        <w:tc>
+          <w:tcPr>
+            <w:tcW w:w="4668" w:type="dxa"/>
+          </w:tcPr>
+          <w:p>
+            <w:r>
+              <w:t>Il est redirigé sur la page des matchs de son équipe.</w:t>
+            </w:r>
+          </w:p>
+          <w:p>
+            <w:r>
+              <w:t xml:space="preserve">Un tableau affiche la liste des matchs effectués par son équipe, avec équipe adverse et les points. </w:t>
+            </w:r>
+          </w:p>
+        </w:tc>
+        <w:tc>
+          <w:tcPr>
+            <w:tcW w:w="1740" w:type="dxa"/>
+          </w:tcPr>
+          <w:p>
+            <w:r>
+              <w:t>Redirection ne marche pas. Page équipe non terminée.</w:t>
+            </w:r>
+          </w:p>
+        </w:tc>
+      </w:tr>
+    </w:tbl>
+    <w:p/>
+    <w:p/>
+    <w:p/>
     <w:p>
       <w:pPr>
         <w:pStyle w:val="Titre2"/>
@@ -8820,15 +10228,16 @@
           <w:iCs/>
         </w:rPr>
       </w:pPr>
-      <w:bookmarkStart w:id="36" w:name="_Toc10022763"/>
+      <w:bookmarkStart w:id="35" w:name="_Toc10023482"/>
       <w:r>
         <w:rPr>
           <w:i w:val="0"/>
           <w:iCs/>
         </w:rPr>
+        <w:lastRenderedPageBreak/>
         <w:t xml:space="preserve">Erreurs </w:t>
       </w:r>
-      <w:bookmarkEnd w:id="34"/>
+      <w:bookmarkEnd w:id="33"/>
       <w:r>
         <w:rPr>
           <w:i w:val="0"/>
@@ -8836,8 +10245,8 @@
         </w:rPr>
         <w:t>restantes</w:t>
       </w:r>
+      <w:bookmarkEnd w:id="34"/>
       <w:bookmarkEnd w:id="35"/>
-      <w:bookmarkEnd w:id="36"/>
       <w:r>
         <w:rPr>
           <w:i w:val="0"/>
@@ -8852,9 +10261,38 @@
           <w:i/>
         </w:rPr>
       </w:pPr>
-      <w:bookmarkStart w:id="37" w:name="_Toc25553323"/>
-    </w:p>
-    <w:bookmarkEnd w:id="37"/>
+      <w:bookmarkStart w:id="36" w:name="_Toc25553323"/>
+    </w:p>
+    <w:p>
+      <w:r>
+        <w:t>Pour la fonctionnalité 2, je n’ai malheureusement pas eu le temps de faire la fonction qui permet de dupliquer un tournoi. En revanche, la vue, ainsi que les valeurs dans le formulaire de duplication, sont bonnes. La redirection ainsi que la requête pour dupliquer le tournoi ne sont eux pas implémenté.</w:t>
+      </w:r>
+    </w:p>
+    <w:p/>
+    <w:p>
+      <w:r>
+        <w:t>Pour la fonctionnalité 3, je n’ai malheureusement pas eu le temps de faire en sorte que la connexion se fasse, via SAML ou via un login simple créé pour l’occasion. Lors de l’affichage de la page, le Palmarès individuel affiche celui du participant ayant l’id n°1. Cette valeur est hardcodée, dans le contrôleur de la page.</w:t>
+      </w:r>
+      <w:r>
+        <w:t xml:space="preserve"> La configuration de la route pour cette page est également fausse ; il est possible d’accéder à cette page en étant un visiteur, alors que cela ne devrait pas être possible.</w:t>
+      </w:r>
+    </w:p>
+    <w:p/>
+    <w:p>
+      <w:r>
+        <w:t xml:space="preserve">Pour la fonctionnalité 3, il y a également la vue permettant de voir le palmarès individuel </w:t>
+      </w:r>
+      <w:r>
+        <w:rPr>
+          <w:b/>
+        </w:rPr>
+        <w:t>par équipe</w:t>
+      </w:r>
+      <w:r>
+        <w:t xml:space="preserve"> qui n’est pas disponible. Il y a une erreur lors de la redirection. La vue ainsi que la requête ne sont également pas implémentée.</w:t>
+      </w:r>
+    </w:p>
+    <w:bookmarkEnd w:id="36"/>
     <w:p>
       <w:pPr>
         <w:pStyle w:val="En-tte"/>
@@ -8873,9 +10311,9 @@
           <w:iCs/>
         </w:rPr>
       </w:pPr>
-      <w:bookmarkStart w:id="38" w:name="_Toc25553326"/>
-      <w:bookmarkStart w:id="39" w:name="_Toc71691029"/>
-      <w:bookmarkStart w:id="40" w:name="_Toc10022764"/>
+      <w:bookmarkStart w:id="37" w:name="_Toc25553326"/>
+      <w:bookmarkStart w:id="38" w:name="_Toc71691029"/>
+      <w:bookmarkStart w:id="39" w:name="_Toc10023483"/>
       <w:r>
         <w:rPr>
           <w:i w:val="0"/>
@@ -8883,7 +10321,7 @@
         </w:rPr>
         <w:t>Liste des documents</w:t>
       </w:r>
-      <w:bookmarkEnd w:id="38"/>
+      <w:bookmarkEnd w:id="37"/>
       <w:r>
         <w:rPr>
           <w:i w:val="0"/>
@@ -8891,8 +10329,8 @@
         </w:rPr>
         <w:t xml:space="preserve"> fournis</w:t>
       </w:r>
+      <w:bookmarkEnd w:id="38"/>
       <w:bookmarkEnd w:id="39"/>
-      <w:bookmarkEnd w:id="40"/>
     </w:p>
     <w:p>
       <w:pPr>
@@ -8904,6 +10342,97 @@
     </w:p>
     <w:p>
       <w:pPr>
+        <w:pStyle w:val="Paragraphedeliste"/>
+        <w:numPr>
+          <w:ilvl w:val="0"/>
+          <w:numId w:val="15"/>
+        </w:numPr>
+        <w:rPr>
+          <w:szCs w:val="14"/>
+        </w:rPr>
+      </w:pPr>
+      <w:r>
+        <w:rPr>
+          <w:szCs w:val="14"/>
+        </w:rPr>
+        <w:t>Documentation (Rapport TPI) (ce document)</w:t>
+      </w:r>
+    </w:p>
+    <w:p>
+      <w:pPr>
+        <w:pStyle w:val="Paragraphedeliste"/>
+        <w:numPr>
+          <w:ilvl w:val="0"/>
+          <w:numId w:val="15"/>
+        </w:numPr>
+        <w:rPr>
+          <w:szCs w:val="14"/>
+        </w:rPr>
+      </w:pPr>
+      <w:r>
+        <w:rPr>
+          <w:szCs w:val="14"/>
+        </w:rPr>
+        <w:t>Journal de travail (ci-dessous et en annexe)</w:t>
+      </w:r>
+    </w:p>
+    <w:p>
+      <w:pPr>
+        <w:pStyle w:val="Paragraphedeliste"/>
+        <w:numPr>
+          <w:ilvl w:val="0"/>
+          <w:numId w:val="15"/>
+        </w:numPr>
+        <w:rPr>
+          <w:szCs w:val="14"/>
+        </w:rPr>
+      </w:pPr>
+      <w:r>
+        <w:rPr>
+          <w:szCs w:val="14"/>
+        </w:rPr>
+        <w:t>Maquettes du site</w:t>
+      </w:r>
+    </w:p>
+    <w:p>
+      <w:pPr>
+        <w:pStyle w:val="Paragraphedeliste"/>
+        <w:numPr>
+          <w:ilvl w:val="0"/>
+          <w:numId w:val="15"/>
+        </w:numPr>
+        <w:rPr>
+          <w:szCs w:val="14"/>
+        </w:rPr>
+      </w:pPr>
+      <w:r>
+        <w:rPr>
+          <w:szCs w:val="14"/>
+        </w:rPr>
+        <w:t>Planification initiale</w:t>
+      </w:r>
+    </w:p>
+    <w:p>
+      <w:pPr>
+        <w:pStyle w:val="Paragraphedeliste"/>
+        <w:numPr>
+          <w:ilvl w:val="0"/>
+          <w:numId w:val="15"/>
+        </w:numPr>
+        <w:rPr>
+          <w:szCs w:val="14"/>
+        </w:rPr>
+      </w:pPr>
+      <w:r>
+        <w:rPr>
+          <w:szCs w:val="14"/>
+        </w:rPr>
+        <w:t>Code (Github et sur CD)</w:t>
+      </w:r>
+    </w:p>
+    <w:p>
+      <w:pPr>
+        <w:pStyle w:val="Paragraphedeliste"/>
         <w:rPr>
           <w:szCs w:val="14"/>
         </w:rPr>
@@ -8917,18 +10446,25 @@
         </w:tabs>
         <w:ind w:left="0" w:firstLine="0"/>
       </w:pPr>
-      <w:bookmarkStart w:id="41" w:name="_Toc25553328"/>
-      <w:bookmarkStart w:id="42" w:name="_Toc71703263"/>
-      <w:bookmarkStart w:id="43" w:name="_Toc10022765"/>
+      <w:bookmarkStart w:id="40" w:name="_Toc25553328"/>
+      <w:bookmarkStart w:id="41" w:name="_Toc71703263"/>
+      <w:bookmarkStart w:id="42" w:name="_Toc10023484"/>
       <w:r>
         <w:t>C</w:t>
       </w:r>
+      <w:bookmarkEnd w:id="40"/>
       <w:bookmarkEnd w:id="41"/>
+      <w:r>
+        <w:t>onclusions</w:t>
+      </w:r>
       <w:bookmarkEnd w:id="42"/>
-      <w:r>
-        <w:t>onclusions</w:t>
-      </w:r>
-      <w:bookmarkEnd w:id="43"/>
+    </w:p>
+    <w:p>
+      <w:pPr>
+        <w:rPr>
+          <w:szCs w:val="14"/>
+        </w:rPr>
+      </w:pPr>
     </w:p>
     <w:p>
       <w:pPr>
@@ -8945,16 +10481,16 @@
         </w:tabs>
         <w:ind w:left="0" w:firstLine="0"/>
       </w:pPr>
-      <w:bookmarkStart w:id="44" w:name="_Toc71703264"/>
-      <w:bookmarkStart w:id="45" w:name="_Toc10022766"/>
+      <w:bookmarkStart w:id="43" w:name="_Toc71703264"/>
+      <w:bookmarkStart w:id="44" w:name="_Toc10023485"/>
       <w:r>
         <w:t>A</w:t>
       </w:r>
+      <w:bookmarkEnd w:id="43"/>
+      <w:r>
+        <w:t>nnexes</w:t>
+      </w:r>
       <w:bookmarkEnd w:id="44"/>
-      <w:r>
-        <w:t>nnexes</w:t>
-      </w:r>
-      <w:bookmarkEnd w:id="45"/>
     </w:p>
     <w:p/>
     <w:p>
@@ -8966,7 +10502,7 @@
           <w:iCs/>
         </w:rPr>
       </w:pPr>
-      <w:bookmarkStart w:id="46" w:name="_Toc10022767"/>
+      <w:bookmarkStart w:id="45" w:name="_Toc10023486"/>
       <w:r>
         <w:rPr>
           <w:i w:val="0"/>
@@ -8974,7 +10510,7 @@
         </w:rPr>
         <w:t>Résumé du rapport du TPI / version succincte de la documentation</w:t>
       </w:r>
-      <w:bookmarkEnd w:id="46"/>
+      <w:bookmarkEnd w:id="45"/>
     </w:p>
     <w:p/>
     <w:p>
@@ -8986,8 +10522,8 @@
           <w:iCs/>
         </w:rPr>
       </w:pPr>
-      <w:bookmarkStart w:id="47" w:name="_Toc71703265"/>
-      <w:bookmarkStart w:id="48" w:name="_Toc10022768"/>
+      <w:bookmarkStart w:id="46" w:name="_Toc71703265"/>
+      <w:bookmarkStart w:id="47" w:name="_Toc10023487"/>
       <w:r>
         <w:rPr>
           <w:i w:val="0"/>
@@ -8995,8 +10531,8 @@
         </w:rPr>
         <w:t>Sources – Bibliographie</w:t>
       </w:r>
+      <w:bookmarkEnd w:id="46"/>
       <w:bookmarkEnd w:id="47"/>
-      <w:bookmarkEnd w:id="48"/>
     </w:p>
     <w:p>
       <w:pPr>
@@ -9007,9 +10543,9 @@
           <w:iCs/>
         </w:rPr>
       </w:pPr>
-      <w:bookmarkStart w:id="49" w:name="_Toc25553330"/>
-      <w:bookmarkStart w:id="50" w:name="_Toc71703266"/>
-      <w:bookmarkStart w:id="51" w:name="_Toc10022769"/>
+      <w:bookmarkStart w:id="48" w:name="_Toc25553330"/>
+      <w:bookmarkStart w:id="49" w:name="_Toc71703266"/>
+      <w:bookmarkStart w:id="50" w:name="_Toc10023488"/>
       <w:r>
         <w:rPr>
           <w:i w:val="0"/>
@@ -9017,8 +10553,8 @@
         </w:rPr>
         <w:t xml:space="preserve">Journal de </w:t>
       </w:r>
+      <w:bookmarkEnd w:id="48"/>
       <w:bookmarkEnd w:id="49"/>
-      <w:bookmarkEnd w:id="50"/>
       <w:r>
         <w:rPr>
           <w:i w:val="0"/>
@@ -9026,7 +10562,7 @@
         </w:rPr>
         <w:t>bord</w:t>
       </w:r>
-      <w:bookmarkEnd w:id="51"/>
+      <w:bookmarkEnd w:id="50"/>
     </w:p>
     <w:p>
       <w:pPr>
@@ -9034,7 +10570,28 @@
           <w:i/>
         </w:rPr>
       </w:pPr>
-      <w:bookmarkStart w:id="52" w:name="_Toc25553331"/>
+      <w:bookmarkStart w:id="51" w:name="_Toc25553331"/>
+    </w:p>
+    <w:p>
+      <w:pPr>
+        <w:rPr>
+          <w:i/>
+        </w:rPr>
+      </w:pPr>
+    </w:p>
+    <w:p>
+      <w:pPr>
+        <w:rPr>
+          <w:i/>
+        </w:rPr>
+      </w:pPr>
+    </w:p>
+    <w:p>
+      <w:pPr>
+        <w:rPr>
+          <w:i/>
+        </w:rPr>
+      </w:pPr>
     </w:p>
     <w:p>
       <w:pPr>
@@ -9045,18 +10602,100 @@
           <w:iCs/>
         </w:rPr>
       </w:pPr>
-      <w:bookmarkStart w:id="53" w:name="_Toc71703267"/>
-      <w:bookmarkStart w:id="54" w:name="_Toc10022770"/>
+      <w:bookmarkStart w:id="52" w:name="_Toc71703267"/>
+      <w:bookmarkStart w:id="53" w:name="_Toc10023489"/>
       <w:r>
         <w:rPr>
           <w:i w:val="0"/>
           <w:iCs/>
         </w:rPr>
+        <w:lastRenderedPageBreak/>
         <w:t>Manuel d'Installation</w:t>
       </w:r>
+      <w:bookmarkEnd w:id="51"/>
       <w:bookmarkEnd w:id="52"/>
       <w:bookmarkEnd w:id="53"/>
-      <w:bookmarkEnd w:id="54"/>
+    </w:p>
+    <w:p>
+      <w:pPr>
+        <w:jc w:val="both"/>
+      </w:pPr>
+      <w:r>
+        <w:t>Tout d’abord, pour mettre en place l’environnement de développement, il faut commencer par suivre la marche à suivre disponible sur le Github du projet.</w:t>
+      </w:r>
+    </w:p>
+    <w:p>
+      <w:pPr>
+        <w:jc w:val="both"/>
+      </w:pPr>
+      <w:hyperlink r:id="rId49" w:history="1">
+        <w:r>
+          <w:rPr>
+            <w:rStyle w:val="Lienhypertexte"/>
+          </w:rPr>
+          <w:t>https://github.com/CPNV-ES/Joutes/blob/master/readme.md</w:t>
+        </w:r>
+      </w:hyperlink>
+    </w:p>
+    <w:p>
+      <w:pPr>
+        <w:jc w:val="both"/>
+      </w:pPr>
+      <w:r>
+        <w:t>J’utilise personnellement Laravel Homestead, machine virtuelle qui permet d’après mon expérience de mettre en place plus facilement l’environnement de développement.</w:t>
+      </w:r>
+    </w:p>
+    <w:p>
+      <w:pPr>
+        <w:jc w:val="both"/>
+      </w:pPr>
+    </w:p>
+    <w:p>
+      <w:r>
+        <w:t>Après avoir génér</w:t>
+      </w:r>
+      <w:r>
+        <w:t>é</w:t>
+      </w:r>
+      <w:r>
+        <w:t xml:space="preserve"> la base de données avec les commandes « php artisan migrate » et après avoir r</w:t>
+      </w:r>
+      <w:r>
+        <w:t>empli les tables avec un seeder, comme décrit dans la marche à suivre,</w:t>
+      </w:r>
+    </w:p>
+    <w:p>
+      <w:r>
+        <w:t>(php artisan db :seed –class=</w:t>
+      </w:r>
+      <w:r>
+        <w:t xml:space="preserve"> </w:t>
+      </w:r>
+      <w:r>
+        <w:t>BadmintonTournamentSeeder</w:t>
+      </w:r>
+      <w:r>
+        <w:t>) il faut exécuter sur la base de données mon script, disponible en annexe et dans « /database/sqlFiles/</w:t>
+      </w:r>
+      <w:r>
+        <w:t>tpi_niels_script_modif_bdd</w:t>
+      </w:r>
+      <w:r>
+        <w:t> », qui rajoute simplement un champ « bestFinalRank » sur chaque pool, qui peut être null. Ensuite, le script ajoute également des valeurs à ce bestFinalRank. Ces valeurs dépendent de la formule du tournoi. Les valeurs que j’ai rentrées correspondent aux valeurs pour un tournoi de badminton « simple », comme dans le seeder « BadmintonTournamentSeeder ».</w:t>
+      </w:r>
+    </w:p>
+    <w:p>
+      <w:pPr>
+        <w:jc w:val="both"/>
+      </w:pPr>
+    </w:p>
+    <w:p>
+      <w:pPr>
+        <w:jc w:val="both"/>
+      </w:pPr>
+      <w:r>
+        <w:t>Ensuite, vous pouvez accéder au site en allant à l’addresse IP de la machine virtuelle, ou en utilisant une url, définie dans votre fichiers hosts, comme dit dans la marche à suivre de Laravel Homestead.</w:t>
+      </w:r>
     </w:p>
     <w:p/>
     <w:p>
@@ -9068,9 +10707,9 @@
           <w:iCs/>
         </w:rPr>
       </w:pPr>
-      <w:bookmarkStart w:id="55" w:name="_Toc25553332"/>
-      <w:bookmarkStart w:id="56" w:name="_Toc71703268"/>
-      <w:bookmarkStart w:id="57" w:name="_Toc10022771"/>
+      <w:bookmarkStart w:id="54" w:name="_Toc25553332"/>
+      <w:bookmarkStart w:id="55" w:name="_Toc71703268"/>
+      <w:bookmarkStart w:id="56" w:name="_Toc10023490"/>
       <w:r>
         <w:rPr>
           <w:i w:val="0"/>
@@ -9078,11 +10717,18 @@
         </w:rPr>
         <w:t>Manuel d'Utilisation</w:t>
       </w:r>
+      <w:bookmarkEnd w:id="54"/>
       <w:bookmarkEnd w:id="55"/>
       <w:bookmarkEnd w:id="56"/>
+    </w:p>
+    <w:p/>
+    <w:p>
+      <w:r>
+        <w:t>Disponible en annexe</w:t>
+      </w:r>
+      <w:bookmarkStart w:id="57" w:name="_GoBack"/>
       <w:bookmarkEnd w:id="57"/>
     </w:p>
-    <w:p/>
     <w:p>
       <w:pPr>
         <w:pStyle w:val="Titre2"/>
@@ -9093,8 +10739,8 @@
         </w:rPr>
       </w:pPr>
       <w:bookmarkStart w:id="58" w:name="_Toc71703270"/>
-      <w:bookmarkStart w:id="59" w:name="_Toc25553334"/>
-      <w:bookmarkStart w:id="60" w:name="_Toc10022772"/>
+      <w:bookmarkStart w:id="59" w:name="_Toc10023491"/>
+      <w:bookmarkStart w:id="60" w:name="_Toc25553334"/>
       <w:r>
         <w:rPr>
           <w:i w:val="0"/>
@@ -9110,7 +10756,7 @@
         <w:t>rchives du projet</w:t>
       </w:r>
       <w:bookmarkEnd w:id="58"/>
-      <w:bookmarkEnd w:id="60"/>
+      <w:bookmarkEnd w:id="59"/>
       <w:r>
         <w:rPr>
           <w:i w:val="0"/>
@@ -9118,12 +10764,12 @@
         </w:rPr>
         <w:t xml:space="preserve"> </w:t>
       </w:r>
-      <w:bookmarkEnd w:id="59"/>
+      <w:bookmarkEnd w:id="60"/>
     </w:p>
     <w:p/>
     <w:sectPr>
-      <w:headerReference w:type="default" r:id="rId49"/>
-      <w:footerReference w:type="default" r:id="rId50"/>
+      <w:headerReference w:type="default" r:id="rId50"/>
+      <w:footerReference w:type="default" r:id="rId51"/>
       <w:pgSz w:w="11906" w:h="16838" w:code="9"/>
       <w:pgMar w:top="1418" w:right="1418" w:bottom="1418" w:left="1418" w:header="720" w:footer="720" w:gutter="0"/>
       <w:cols w:space="720"/>
@@ -9276,44 +10922,14 @@
               <w:b/>
               <w:szCs w:val="24"/>
             </w:rPr>
-            <w:t xml:space="preserve">Dernière </w:t>
-          </w:r>
-          <w:proofErr w:type="spellStart"/>
-          <w:r>
-            <w:rPr>
-              <w:b/>
-              <w:szCs w:val="24"/>
-            </w:rPr>
-            <w:t>modif</w:t>
-          </w:r>
-          <w:proofErr w:type="spellEnd"/>
-          <w:r>
-            <w:rPr>
-              <w:b/>
-              <w:szCs w:val="24"/>
-            </w:rPr>
-            <w:t xml:space="preserve"> : </w:t>
+            <w:t xml:space="preserve">Dernière modif : </w:t>
           </w:r>
           <w:r>
             <w:rPr>
               <w:b/>
               <w:szCs w:val="24"/>
             </w:rPr>
-            <w:t>2</w:t>
-          </w:r>
-          <w:r>
-            <w:rPr>
-              <w:b/>
-              <w:szCs w:val="24"/>
-            </w:rPr>
-            <w:t>9</w:t>
-          </w:r>
-          <w:r>
-            <w:rPr>
-              <w:b/>
-              <w:szCs w:val="24"/>
-            </w:rPr>
-            <w:t>.05.19</w:t>
+            <w:t>29.05.19</w:t>
           </w:r>
         </w:p>
       </w:tc>
@@ -9411,7 +11027,7 @@
               <w:noProof/>
               <w:szCs w:val="24"/>
             </w:rPr>
-            <w:t>26</w:t>
+            <w:t>30</w:t>
           </w:r>
           <w:r>
             <w:rPr>
@@ -9440,44 +11056,14 @@
               <w:b/>
               <w:szCs w:val="24"/>
             </w:rPr>
-            <w:t xml:space="preserve">Dernière </w:t>
-          </w:r>
-          <w:proofErr w:type="spellStart"/>
-          <w:r>
-            <w:rPr>
-              <w:b/>
-              <w:szCs w:val="24"/>
-            </w:rPr>
-            <w:t>modif</w:t>
-          </w:r>
-          <w:proofErr w:type="spellEnd"/>
-          <w:r>
-            <w:rPr>
-              <w:b/>
-              <w:szCs w:val="24"/>
-            </w:rPr>
-            <w:t xml:space="preserve"> : </w:t>
+            <w:t xml:space="preserve">Dernière modif : </w:t>
           </w:r>
           <w:r>
             <w:rPr>
               <w:b/>
               <w:szCs w:val="24"/>
             </w:rPr>
-            <w:t>2</w:t>
-          </w:r>
-          <w:r>
-            <w:rPr>
-              <w:b/>
-              <w:szCs w:val="24"/>
-            </w:rPr>
-            <w:t>9</w:t>
-          </w:r>
-          <w:r>
-            <w:rPr>
-              <w:b/>
-              <w:szCs w:val="24"/>
-            </w:rPr>
-            <w:t>.05.19</w:t>
+            <w:t>29.05.19</w:t>
           </w:r>
         </w:p>
       </w:tc>
@@ -9604,44 +11190,14 @@
               <w:b/>
               <w:szCs w:val="24"/>
             </w:rPr>
-            <w:t xml:space="preserve">Dernière </w:t>
-          </w:r>
-          <w:proofErr w:type="spellStart"/>
-          <w:r>
-            <w:rPr>
-              <w:b/>
-              <w:szCs w:val="24"/>
-            </w:rPr>
-            <w:t>modif</w:t>
-          </w:r>
-          <w:proofErr w:type="spellEnd"/>
-          <w:r>
-            <w:rPr>
-              <w:b/>
-              <w:szCs w:val="24"/>
-            </w:rPr>
-            <w:t xml:space="preserve"> : </w:t>
+            <w:t xml:space="preserve">Dernière modif : </w:t>
           </w:r>
           <w:r>
             <w:rPr>
               <w:b/>
               <w:szCs w:val="24"/>
             </w:rPr>
-            <w:t>2</w:t>
-          </w:r>
-          <w:r>
-            <w:rPr>
-              <w:b/>
-              <w:szCs w:val="24"/>
-            </w:rPr>
-            <w:t>9</w:t>
-          </w:r>
-          <w:r>
-            <w:rPr>
-              <w:b/>
-              <w:szCs w:val="24"/>
-            </w:rPr>
-            <w:t>.05.19</w:t>
+            <w:t>29.05.19</w:t>
           </w:r>
         </w:p>
       </w:tc>
@@ -9768,44 +11324,7 @@
               <w:b/>
               <w:szCs w:val="24"/>
             </w:rPr>
-            <w:t xml:space="preserve">Dernière </w:t>
-          </w:r>
-          <w:proofErr w:type="spellStart"/>
-          <w:r>
-            <w:rPr>
-              <w:b/>
-              <w:szCs w:val="24"/>
-            </w:rPr>
-            <w:t>modif</w:t>
-          </w:r>
-          <w:proofErr w:type="spellEnd"/>
-          <w:r>
-            <w:rPr>
-              <w:b/>
-              <w:szCs w:val="24"/>
-            </w:rPr>
-            <w:t xml:space="preserve"> : </w:t>
-          </w:r>
-          <w:r>
-            <w:rPr>
-              <w:b/>
-              <w:szCs w:val="24"/>
-            </w:rPr>
-            <w:t>2</w:t>
-          </w:r>
-          <w:r>
-            <w:rPr>
-              <w:b/>
-              <w:szCs w:val="24"/>
-            </w:rPr>
-            <w:t>9</w:t>
-          </w:r>
-          <w:r>
-            <w:rPr>
-              <w:b/>
-              <w:szCs w:val="24"/>
-            </w:rPr>
-            <w:t>.05.19</w:t>
+            <w:t>Dernière modif : 29.05.19</w:t>
           </w:r>
         </w:p>
       </w:tc>
@@ -9901,17 +11420,8 @@
               <w:sz w:val="16"/>
               <w:szCs w:val="16"/>
             </w:rPr>
-            <w:t xml:space="preserve">Dernière </w:t>
+            <w:t>Dernière modif</w:t>
           </w:r>
-          <w:proofErr w:type="spellStart"/>
-          <w:r>
-            <w:rPr>
-              <w:sz w:val="16"/>
-              <w:szCs w:val="16"/>
-            </w:rPr>
-            <w:t>modif</w:t>
-          </w:r>
-          <w:proofErr w:type="spellEnd"/>
           <w:r>
             <w:rPr>
               <w:sz w:val="16"/>
@@ -10046,37 +11556,14 @@
               <w:b/>
               <w:szCs w:val="24"/>
             </w:rPr>
-            <w:t xml:space="preserve">Dernière </w:t>
-          </w:r>
-          <w:proofErr w:type="spellStart"/>
-          <w:r>
-            <w:rPr>
-              <w:b/>
-              <w:szCs w:val="24"/>
-            </w:rPr>
-            <w:t>modif</w:t>
-          </w:r>
-          <w:proofErr w:type="spellEnd"/>
-          <w:r>
-            <w:rPr>
-              <w:b/>
-              <w:szCs w:val="24"/>
-            </w:rPr>
-            <w:t xml:space="preserve"> : </w:t>
+            <w:t xml:space="preserve">Dernière modif : </w:t>
           </w:r>
           <w:r>
             <w:rPr>
               <w:b/>
               <w:szCs w:val="24"/>
             </w:rPr>
-            <w:t>29</w:t>
-          </w:r>
-          <w:r>
-            <w:rPr>
-              <w:b/>
-              <w:szCs w:val="24"/>
-            </w:rPr>
-            <w:t>.05.19</w:t>
+            <w:t>29.05.19</w:t>
           </w:r>
         </w:p>
       </w:tc>
@@ -10170,17 +11657,8 @@
               <w:sz w:val="16"/>
               <w:szCs w:val="16"/>
             </w:rPr>
-            <w:t xml:space="preserve">Dernière </w:t>
+            <w:t>Dernière modif</w:t>
           </w:r>
-          <w:proofErr w:type="spellStart"/>
-          <w:r>
-            <w:rPr>
-              <w:sz w:val="16"/>
-              <w:szCs w:val="16"/>
-            </w:rPr>
-            <w:t>modif</w:t>
-          </w:r>
-          <w:proofErr w:type="spellEnd"/>
           <w:r>
             <w:rPr>
               <w:sz w:val="16"/>
@@ -10309,44 +11787,14 @@
               <w:b/>
               <w:szCs w:val="24"/>
             </w:rPr>
-            <w:t xml:space="preserve">Dernière </w:t>
-          </w:r>
-          <w:proofErr w:type="spellStart"/>
-          <w:r>
-            <w:rPr>
-              <w:b/>
-              <w:szCs w:val="24"/>
-            </w:rPr>
-            <w:t>modif</w:t>
-          </w:r>
-          <w:proofErr w:type="spellEnd"/>
-          <w:r>
-            <w:rPr>
-              <w:b/>
-              <w:szCs w:val="24"/>
-            </w:rPr>
-            <w:t xml:space="preserve"> : </w:t>
+            <w:t xml:space="preserve">Dernière modif : </w:t>
           </w:r>
           <w:r>
             <w:rPr>
               <w:b/>
               <w:szCs w:val="24"/>
             </w:rPr>
-            <w:t>2</w:t>
-          </w:r>
-          <w:r>
-            <w:rPr>
-              <w:b/>
-              <w:szCs w:val="24"/>
-            </w:rPr>
-            <w:t>9</w:t>
-          </w:r>
-          <w:r>
-            <w:rPr>
-              <w:b/>
-              <w:szCs w:val="24"/>
-            </w:rPr>
-            <w:t>.05.19</w:t>
+            <w:t>29.05.19</w:t>
           </w:r>
         </w:p>
       </w:tc>
@@ -10440,17 +11888,8 @@
               <w:sz w:val="16"/>
               <w:szCs w:val="16"/>
             </w:rPr>
-            <w:t xml:space="preserve">Dernière </w:t>
+            <w:t>Dernière modif</w:t>
           </w:r>
-          <w:proofErr w:type="spellStart"/>
-          <w:r>
-            <w:rPr>
-              <w:sz w:val="16"/>
-              <w:szCs w:val="16"/>
-            </w:rPr>
-            <w:t>modif</w:t>
-          </w:r>
-          <w:proofErr w:type="spellEnd"/>
           <w:r>
             <w:rPr>
               <w:sz w:val="16"/>
@@ -10550,7 +11989,7 @@
               <w:noProof/>
               <w:szCs w:val="24"/>
             </w:rPr>
-            <w:t>22</w:t>
+            <w:t>24</w:t>
           </w:r>
           <w:r>
             <w:rPr>
@@ -10579,44 +12018,14 @@
               <w:b/>
               <w:szCs w:val="24"/>
             </w:rPr>
-            <w:t xml:space="preserve">Dernière </w:t>
-          </w:r>
-          <w:proofErr w:type="spellStart"/>
-          <w:r>
-            <w:rPr>
-              <w:b/>
-              <w:szCs w:val="24"/>
-            </w:rPr>
-            <w:t>modif</w:t>
-          </w:r>
-          <w:proofErr w:type="spellEnd"/>
-          <w:r>
-            <w:rPr>
-              <w:b/>
-              <w:szCs w:val="24"/>
-            </w:rPr>
-            <w:t xml:space="preserve"> : </w:t>
+            <w:t xml:space="preserve">Dernière modif : </w:t>
           </w:r>
           <w:r>
             <w:rPr>
               <w:b/>
               <w:szCs w:val="24"/>
             </w:rPr>
-            <w:t>2</w:t>
-          </w:r>
-          <w:r>
-            <w:rPr>
-              <w:b/>
-              <w:szCs w:val="24"/>
-            </w:rPr>
-            <w:t>9</w:t>
-          </w:r>
-          <w:r>
-            <w:rPr>
-              <w:b/>
-              <w:szCs w:val="24"/>
-            </w:rPr>
-            <w:t>.05.19</w:t>
+            <w:t>29.05.19</w:t>
           </w:r>
         </w:p>
       </w:tc>
@@ -11282,6 +12691,119 @@
 <file path=word/numbering.xml><?xml version="1.0" encoding="utf-8"?>
 <w:numbering xmlns:wpc="http://schemas.microsoft.com/office/word/2010/wordprocessingCanvas" xmlns:cx="http://schemas.microsoft.com/office/drawing/2014/chartex" xmlns:cx1="http://schemas.microsoft.com/office/drawing/2015/9/8/chartex" xmlns:mc="http://schemas.openxmlformats.org/markup-compatibility/2006" xmlns:o="urn:schemas-microsoft-com:office:office" xmlns:r="http://schemas.openxmlformats.org/officeDocument/2006/relationships" xmlns:m="http://schemas.openxmlformats.org/officeDocument/2006/math" xmlns:v="urn:schemas-microsoft-com:vml" xmlns:wp14="http://schemas.microsoft.com/office/word/2010/wordprocessingDrawing" xmlns:wp="http://schemas.openxmlformats.org/drawingml/2006/wordprocessingDrawing" xmlns:w10="urn:schemas-microsoft-com:office:word" xmlns:w="http://schemas.openxmlformats.org/wordprocessingml/2006/main" xmlns:w14="http://schemas.microsoft.com/office/word/2010/wordml" xmlns:w15="http://schemas.microsoft.com/office/word/2012/wordml" xmlns:w16se="http://schemas.microsoft.com/office/word/2015/wordml/symex" xmlns:wpg="http://schemas.microsoft.com/office/word/2010/wordprocessingGroup" xmlns:wpi="http://schemas.microsoft.com/office/word/2010/wordprocessingInk" xmlns:wne="http://schemas.microsoft.com/office/word/2006/wordml" xmlns:wps="http://schemas.microsoft.com/office/word/2010/wordprocessingShape" mc:Ignorable="w14 w15 w16se wp14">
   <w:abstractNum w:abstractNumId="0" w15:restartNumberingAfterBreak="0">
+    <w:nsid w:val="045C74B8"/>
+    <w:multiLevelType w:val="hybridMultilevel"/>
+    <w:tmpl w:val="CD108974"/>
+    <w:lvl w:ilvl="0" w:tplc="C93442F2">
+      <w:start w:val="7"/>
+      <w:numFmt w:val="bullet"/>
+      <w:lvlText w:val="-"/>
+      <w:lvlJc w:val="left"/>
+      <w:pPr>
+        <w:ind w:left="720" w:hanging="360"/>
+      </w:pPr>
+      <w:rPr>
+        <w:rFonts w:ascii="Arial" w:eastAsia="Times New Roman" w:hAnsi="Arial" w:cs="Arial" w:hint="default"/>
+      </w:rPr>
+    </w:lvl>
+    <w:lvl w:ilvl="1" w:tplc="100C0003" w:tentative="1">
+      <w:start w:val="1"/>
+      <w:numFmt w:val="bullet"/>
+      <w:lvlText w:val="o"/>
+      <w:lvlJc w:val="left"/>
+      <w:pPr>
+        <w:ind w:left="1440" w:hanging="360"/>
+      </w:pPr>
+      <w:rPr>
+        <w:rFonts w:ascii="Courier New" w:hAnsi="Courier New" w:cs="Courier New" w:hint="default"/>
+      </w:rPr>
+    </w:lvl>
+    <w:lvl w:ilvl="2" w:tplc="100C0005" w:tentative="1">
+      <w:start w:val="1"/>
+      <w:numFmt w:val="bullet"/>
+      <w:lvlText w:val=""/>
+      <w:lvlJc w:val="left"/>
+      <w:pPr>
+        <w:ind w:left="2160" w:hanging="360"/>
+      </w:pPr>
+      <w:rPr>
+        <w:rFonts w:ascii="Wingdings" w:hAnsi="Wingdings" w:hint="default"/>
+      </w:rPr>
+    </w:lvl>
+    <w:lvl w:ilvl="3" w:tplc="100C0001" w:tentative="1">
+      <w:start w:val="1"/>
+      <w:numFmt w:val="bullet"/>
+      <w:lvlText w:val=""/>
+      <w:lvlJc w:val="left"/>
+      <w:pPr>
+        <w:ind w:left="2880" w:hanging="360"/>
+      </w:pPr>
+      <w:rPr>
+        <w:rFonts w:ascii="Symbol" w:hAnsi="Symbol" w:hint="default"/>
+      </w:rPr>
+    </w:lvl>
+    <w:lvl w:ilvl="4" w:tplc="100C0003" w:tentative="1">
+      <w:start w:val="1"/>
+      <w:numFmt w:val="bullet"/>
+      <w:lvlText w:val="o"/>
+      <w:lvlJc w:val="left"/>
+      <w:pPr>
+        <w:ind w:left="3600" w:hanging="360"/>
+      </w:pPr>
+      <w:rPr>
+        <w:rFonts w:ascii="Courier New" w:hAnsi="Courier New" w:cs="Courier New" w:hint="default"/>
+      </w:rPr>
+    </w:lvl>
+    <w:lvl w:ilvl="5" w:tplc="100C0005" w:tentative="1">
+      <w:start w:val="1"/>
+      <w:numFmt w:val="bullet"/>
+      <w:lvlText w:val=""/>
+      <w:lvlJc w:val="left"/>
+      <w:pPr>
+        <w:ind w:left="4320" w:hanging="360"/>
+      </w:pPr>
+      <w:rPr>
+        <w:rFonts w:ascii="Wingdings" w:hAnsi="Wingdings" w:hint="default"/>
+      </w:rPr>
+    </w:lvl>
+    <w:lvl w:ilvl="6" w:tplc="100C0001" w:tentative="1">
+      <w:start w:val="1"/>
+      <w:numFmt w:val="bullet"/>
+      <w:lvlText w:val=""/>
+      <w:lvlJc w:val="left"/>
+      <w:pPr>
+        <w:ind w:left="5040" w:hanging="360"/>
+      </w:pPr>
+      <w:rPr>
+        <w:rFonts w:ascii="Symbol" w:hAnsi="Symbol" w:hint="default"/>
+      </w:rPr>
+    </w:lvl>
+    <w:lvl w:ilvl="7" w:tplc="100C0003" w:tentative="1">
+      <w:start w:val="1"/>
+      <w:numFmt w:val="bullet"/>
+      <w:lvlText w:val="o"/>
+      <w:lvlJc w:val="left"/>
+      <w:pPr>
+        <w:ind w:left="5760" w:hanging="360"/>
+      </w:pPr>
+      <w:rPr>
+        <w:rFonts w:ascii="Courier New" w:hAnsi="Courier New" w:cs="Courier New" w:hint="default"/>
+      </w:rPr>
+    </w:lvl>
+    <w:lvl w:ilvl="8" w:tplc="100C0005" w:tentative="1">
+      <w:start w:val="1"/>
+      <w:numFmt w:val="bullet"/>
+      <w:lvlText w:val=""/>
+      <w:lvlJc w:val="left"/>
+      <w:pPr>
+        <w:ind w:left="6480" w:hanging="360"/>
+      </w:pPr>
+      <w:rPr>
+        <w:rFonts w:ascii="Wingdings" w:hAnsi="Wingdings" w:hint="default"/>
+      </w:rPr>
+    </w:lvl>
+  </w:abstractNum>
+  <w:abstractNum w:abstractNumId="1" w15:restartNumberingAfterBreak="0">
     <w:nsid w:val="0A7C7405"/>
     <w:multiLevelType w:val="singleLevel"/>
     <w:tmpl w:val="92869324"/>
@@ -11302,7 +12824,7 @@
       </w:rPr>
     </w:lvl>
   </w:abstractNum>
-  <w:abstractNum w:abstractNumId="1" w15:restartNumberingAfterBreak="0">
+  <w:abstractNum w:abstractNumId="2" w15:restartNumberingAfterBreak="0">
     <w:nsid w:val="16794E2B"/>
     <w:multiLevelType w:val="hybridMultilevel"/>
     <w:tmpl w:val="641AD2C2"/>
@@ -11442,7 +12964,7 @@
       </w:rPr>
     </w:lvl>
   </w:abstractNum>
-  <w:abstractNum w:abstractNumId="2" w15:restartNumberingAfterBreak="0">
+  <w:abstractNum w:abstractNumId="3" w15:restartNumberingAfterBreak="0">
     <w:nsid w:val="19FF01AE"/>
     <w:multiLevelType w:val="hybridMultilevel"/>
     <w:tmpl w:val="EC6A3956"/>
@@ -11582,7 +13104,7 @@
       </w:rPr>
     </w:lvl>
   </w:abstractNum>
-  <w:abstractNum w:abstractNumId="3" w15:restartNumberingAfterBreak="0">
+  <w:abstractNum w:abstractNumId="4" w15:restartNumberingAfterBreak="0">
     <w:nsid w:val="27A404D8"/>
     <w:multiLevelType w:val="hybridMultilevel"/>
     <w:tmpl w:val="E4483B56"/>
@@ -11722,7 +13244,7 @@
       </w:rPr>
     </w:lvl>
   </w:abstractNum>
-  <w:abstractNum w:abstractNumId="4" w15:restartNumberingAfterBreak="0">
+  <w:abstractNum w:abstractNumId="5" w15:restartNumberingAfterBreak="0">
     <w:nsid w:val="408C02FF"/>
     <w:multiLevelType w:val="hybridMultilevel"/>
     <w:tmpl w:val="1C925AC4"/>
@@ -11859,7 +13381,7 @@
       </w:rPr>
     </w:lvl>
   </w:abstractNum>
-  <w:abstractNum w:abstractNumId="5" w15:restartNumberingAfterBreak="0">
+  <w:abstractNum w:abstractNumId="6" w15:restartNumberingAfterBreak="0">
     <w:nsid w:val="42F31DAB"/>
     <w:multiLevelType w:val="hybridMultilevel"/>
     <w:tmpl w:val="A46C5D1C"/>
@@ -11999,7 +13521,7 @@
       </w:rPr>
     </w:lvl>
   </w:abstractNum>
-  <w:abstractNum w:abstractNumId="6" w15:restartNumberingAfterBreak="0">
+  <w:abstractNum w:abstractNumId="7" w15:restartNumberingAfterBreak="0">
     <w:nsid w:val="5082572C"/>
     <w:multiLevelType w:val="hybridMultilevel"/>
     <w:tmpl w:val="ED4ACFA4"/>
@@ -12139,7 +13661,7 @@
       </w:rPr>
     </w:lvl>
   </w:abstractNum>
-  <w:abstractNum w:abstractNumId="7" w15:restartNumberingAfterBreak="0">
+  <w:abstractNum w:abstractNumId="8" w15:restartNumberingAfterBreak="0">
     <w:nsid w:val="52B247CA"/>
     <w:multiLevelType w:val="hybridMultilevel"/>
     <w:tmpl w:val="B7D4D45A"/>
@@ -12279,7 +13801,7 @@
       </w:rPr>
     </w:lvl>
   </w:abstractNum>
-  <w:abstractNum w:abstractNumId="8" w15:restartNumberingAfterBreak="0">
+  <w:abstractNum w:abstractNumId="9" w15:restartNumberingAfterBreak="0">
     <w:nsid w:val="594C1361"/>
     <w:multiLevelType w:val="hybridMultilevel"/>
     <w:tmpl w:val="5C243628"/>
@@ -12419,7 +13941,7 @@
       </w:rPr>
     </w:lvl>
   </w:abstractNum>
-  <w:abstractNum w:abstractNumId="9" w15:restartNumberingAfterBreak="0">
+  <w:abstractNum w:abstractNumId="10" w15:restartNumberingAfterBreak="0">
     <w:nsid w:val="71E06583"/>
     <w:multiLevelType w:val="hybridMultilevel"/>
     <w:tmpl w:val="26C81FCE"/>
@@ -12559,7 +14081,7 @@
       </w:rPr>
     </w:lvl>
   </w:abstractNum>
-  <w:abstractNum w:abstractNumId="10" w15:restartNumberingAfterBreak="0">
+  <w:abstractNum w:abstractNumId="11" w15:restartNumberingAfterBreak="0">
     <w:nsid w:val="75A3529B"/>
     <w:multiLevelType w:val="hybridMultilevel"/>
     <w:tmpl w:val="819EEA64"/>
@@ -12699,7 +14221,7 @@
       </w:rPr>
     </w:lvl>
   </w:abstractNum>
-  <w:abstractNum w:abstractNumId="11" w15:restartNumberingAfterBreak="0">
+  <w:abstractNum w:abstractNumId="12" w15:restartNumberingAfterBreak="0">
     <w:nsid w:val="7B193736"/>
     <w:multiLevelType w:val="multilevel"/>
     <w:tmpl w:val="3E0A631E"/>
@@ -12821,7 +14343,7 @@
       </w:pPr>
     </w:lvl>
   </w:abstractNum>
-  <w:abstractNum w:abstractNumId="12" w15:restartNumberingAfterBreak="0">
+  <w:abstractNum w:abstractNumId="13" w15:restartNumberingAfterBreak="0">
     <w:nsid w:val="7DD245F2"/>
     <w:multiLevelType w:val="hybridMultilevel"/>
     <w:tmpl w:val="3100450C"/>
@@ -12962,45 +14484,48 @@
     </w:lvl>
   </w:abstractNum>
   <w:num w:numId="1">
+    <w:abstractNumId w:val="12"/>
+  </w:num>
+  <w:num w:numId="2">
+    <w:abstractNumId w:val="1"/>
+  </w:num>
+  <w:num w:numId="3">
+    <w:abstractNumId w:val="3"/>
+  </w:num>
+  <w:num w:numId="4">
     <w:abstractNumId w:val="11"/>
   </w:num>
-  <w:num w:numId="2">
-    <w:abstractNumId w:val="0"/>
+  <w:num w:numId="5">
+    <w:abstractNumId w:val="8"/>
   </w:num>
-  <w:num w:numId="3">
+  <w:num w:numId="6">
+    <w:abstractNumId w:val="4"/>
+  </w:num>
+  <w:num w:numId="7">
+    <w:abstractNumId w:val="9"/>
+  </w:num>
+  <w:num w:numId="8">
+    <w:abstractNumId w:val="13"/>
+  </w:num>
+  <w:num w:numId="9">
     <w:abstractNumId w:val="2"/>
   </w:num>
-  <w:num w:numId="4">
+  <w:num w:numId="10">
+    <w:abstractNumId w:val="5"/>
+  </w:num>
+  <w:num w:numId="11">
+    <w:abstractNumId w:val="7"/>
+  </w:num>
+  <w:num w:numId="12">
+    <w:abstractNumId w:val="6"/>
+  </w:num>
+  <w:num w:numId="13">
     <w:abstractNumId w:val="10"/>
   </w:num>
-  <w:num w:numId="5">
-    <w:abstractNumId w:val="7"/>
-  </w:num>
-  <w:num w:numId="6">
-    <w:abstractNumId w:val="3"/>
-  </w:num>
-  <w:num w:numId="7">
-    <w:abstractNumId w:val="8"/>
-  </w:num>
-  <w:num w:numId="8">
-    <w:abstractNumId w:val="12"/>
-  </w:num>
-  <w:num w:numId="9">
+  <w:num w:numId="14">
     <w:abstractNumId w:val="1"/>
   </w:num>
-  <w:num w:numId="10">
-    <w:abstractNumId w:val="4"/>
-  </w:num>
-  <w:num w:numId="11">
-    <w:abstractNumId w:val="6"/>
-  </w:num>
-  <w:num w:numId="12">
-    <w:abstractNumId w:val="5"/>
-  </w:num>
-  <w:num w:numId="13">
-    <w:abstractNumId w:val="9"/>
-  </w:num>
-  <w:num w:numId="14">
+  <w:num w:numId="15">
     <w:abstractNumId w:val="0"/>
   </w:num>
   <w:numIdMacAtCleanup w:val="13"/>
@@ -14177,7 +15702,7 @@
 </file>
 
 <file path=customXml/itemProps1.xml><?xml version="1.0" encoding="utf-8"?>
-<ds:datastoreItem xmlns:ds="http://schemas.openxmlformats.org/officeDocument/2006/customXml" ds:itemID="{16FA3A8C-2AD1-4530-AC4D-9EA3809A3AE2}">
+<ds:datastoreItem xmlns:ds="http://schemas.openxmlformats.org/officeDocument/2006/customXml" ds:itemID="{739964F0-4769-4E94-9EF1-4991874DF752}">
   <ds:schemaRefs>
     <ds:schemaRef ds:uri="http://schemas.openxmlformats.org/officeDocument/2006/bibliography"/>
   </ds:schemaRefs>

</xml_diff>

<commit_message>
Code : Correction d'une erreur mineure (un commentaire ne se terminait pas et le reste du code était aussi en commentaire)
Doc : Manuel d'utilisation "terminé", encore à relire et corriger.
</commit_message>
<xml_diff>
--- a/docs/2019 - TPI Niels/Documentation/Niels Germann TPI - Application Joutes.docx
+++ b/docs/2019 - TPI Niels/Documentation/Niels Germann TPI - Application Joutes.docx
@@ -202,6 +202,8 @@
         <w:t>Table des matières</w:t>
       </w:r>
     </w:p>
+    <w:bookmarkStart w:id="0" w:name="_GoBack"/>
+    <w:bookmarkEnd w:id="0"/>
     <w:p>
       <w:pPr>
         <w:pStyle w:val="TM1"/>
@@ -221,7 +223,7 @@
       <w:r>
         <w:fldChar w:fldCharType="separate"/>
       </w:r>
-      <w:hyperlink w:anchor="_Toc10023460" w:history="1">
+      <w:hyperlink w:anchor="_Toc10540025" w:history="1">
         <w:r>
           <w:rPr>
             <w:rStyle w:val="Lienhypertexte"/>
@@ -259,7 +261,7 @@
           <w:rPr>
             <w:webHidden/>
           </w:rPr>
-          <w:instrText xml:space="preserve"> PAGEREF _Toc10023460 \h </w:instrText>
+          <w:instrText xml:space="preserve"> PAGEREF _Toc10540025 \h </w:instrText>
         </w:r>
         <w:r>
           <w:rPr>
@@ -301,7 +303,7 @@
           <w:lang w:val="fr-CH" w:eastAsia="fr-CH"/>
         </w:rPr>
       </w:pPr>
-      <w:hyperlink w:anchor="_Toc10023461" w:history="1">
+      <w:hyperlink w:anchor="_Toc10540026" w:history="1">
         <w:r>
           <w:rPr>
             <w:rStyle w:val="Lienhypertexte"/>
@@ -347,7 +349,7 @@
             <w:noProof/>
             <w:webHidden/>
           </w:rPr>
-          <w:instrText xml:space="preserve"> PAGEREF _Toc10023461 \h </w:instrText>
+          <w:instrText xml:space="preserve"> PAGEREF _Toc10540026 \h </w:instrText>
         </w:r>
         <w:r>
           <w:rPr>
@@ -393,7 +395,7 @@
           <w:lang w:val="fr-CH" w:eastAsia="fr-CH"/>
         </w:rPr>
       </w:pPr>
-      <w:hyperlink w:anchor="_Toc10023462" w:history="1">
+      <w:hyperlink w:anchor="_Toc10540027" w:history="1">
         <w:r>
           <w:rPr>
             <w:rStyle w:val="Lienhypertexte"/>
@@ -437,7 +439,7 @@
             <w:noProof/>
             <w:webHidden/>
           </w:rPr>
-          <w:instrText xml:space="preserve"> PAGEREF _Toc10023462 \h </w:instrText>
+          <w:instrText xml:space="preserve"> PAGEREF _Toc10540027 \h </w:instrText>
         </w:r>
         <w:r>
           <w:rPr>
@@ -483,7 +485,7 @@
           <w:lang w:val="fr-CH" w:eastAsia="fr-CH"/>
         </w:rPr>
       </w:pPr>
-      <w:hyperlink w:anchor="_Toc10023463" w:history="1">
+      <w:hyperlink w:anchor="_Toc10540028" w:history="1">
         <w:r>
           <w:rPr>
             <w:rStyle w:val="Lienhypertexte"/>
@@ -529,7 +531,7 @@
             <w:noProof/>
             <w:webHidden/>
           </w:rPr>
-          <w:instrText xml:space="preserve"> PAGEREF _Toc10023463 \h </w:instrText>
+          <w:instrText xml:space="preserve"> PAGEREF _Toc10540028 \h </w:instrText>
         </w:r>
         <w:r>
           <w:rPr>
@@ -575,7 +577,7 @@
           <w:lang w:val="fr-CH" w:eastAsia="fr-CH"/>
         </w:rPr>
       </w:pPr>
-      <w:hyperlink w:anchor="_Toc10023464" w:history="1">
+      <w:hyperlink w:anchor="_Toc10540029" w:history="1">
         <w:r>
           <w:rPr>
             <w:rStyle w:val="Lienhypertexte"/>
@@ -619,7 +621,7 @@
             <w:noProof/>
             <w:webHidden/>
           </w:rPr>
-          <w:instrText xml:space="preserve"> PAGEREF _Toc10023464 \h </w:instrText>
+          <w:instrText xml:space="preserve"> PAGEREF _Toc10540029 \h </w:instrText>
         </w:r>
         <w:r>
           <w:rPr>
@@ -665,7 +667,7 @@
           <w:lang w:val="fr-CH" w:eastAsia="fr-CH"/>
         </w:rPr>
       </w:pPr>
-      <w:hyperlink w:anchor="_Toc10023465" w:history="1">
+      <w:hyperlink w:anchor="_Toc10540030" w:history="1">
         <w:r>
           <w:rPr>
             <w:rStyle w:val="Lienhypertexte"/>
@@ -709,7 +711,7 @@
             <w:noProof/>
             <w:webHidden/>
           </w:rPr>
-          <w:instrText xml:space="preserve"> PAGEREF _Toc10023465 \h </w:instrText>
+          <w:instrText xml:space="preserve"> PAGEREF _Toc10540030 \h </w:instrText>
         </w:r>
         <w:r>
           <w:rPr>
@@ -755,7 +757,7 @@
           <w:lang w:val="fr-CH" w:eastAsia="fr-CH"/>
         </w:rPr>
       </w:pPr>
-      <w:hyperlink w:anchor="_Toc10023466" w:history="1">
+      <w:hyperlink w:anchor="_Toc10540031" w:history="1">
         <w:r>
           <w:rPr>
             <w:rStyle w:val="Lienhypertexte"/>
@@ -799,7 +801,7 @@
             <w:noProof/>
             <w:webHidden/>
           </w:rPr>
-          <w:instrText xml:space="preserve"> PAGEREF _Toc10023466 \h </w:instrText>
+          <w:instrText xml:space="preserve"> PAGEREF _Toc10540031 \h </w:instrText>
         </w:r>
         <w:r>
           <w:rPr>
@@ -845,7 +847,7 @@
           <w:lang w:val="fr-CH" w:eastAsia="fr-CH"/>
         </w:rPr>
       </w:pPr>
-      <w:hyperlink w:anchor="_Toc10023467" w:history="1">
+      <w:hyperlink w:anchor="_Toc10540032" w:history="1">
         <w:r>
           <w:rPr>
             <w:rStyle w:val="Lienhypertexte"/>
@@ -891,7 +893,7 @@
             <w:noProof/>
             <w:webHidden/>
           </w:rPr>
-          <w:instrText xml:space="preserve"> PAGEREF _Toc10023467 \h </w:instrText>
+          <w:instrText xml:space="preserve"> PAGEREF _Toc10540032 \h </w:instrText>
         </w:r>
         <w:r>
           <w:rPr>
@@ -937,7 +939,7 @@
           <w:lang w:val="fr-CH" w:eastAsia="fr-CH"/>
         </w:rPr>
       </w:pPr>
-      <w:hyperlink w:anchor="_Toc10023468" w:history="1">
+      <w:hyperlink w:anchor="_Toc10540033" w:history="1">
         <w:r>
           <w:rPr>
             <w:rStyle w:val="Lienhypertexte"/>
@@ -983,7 +985,7 @@
             <w:noProof/>
             <w:webHidden/>
           </w:rPr>
-          <w:instrText xml:space="preserve"> PAGEREF _Toc10023468 \h </w:instrText>
+          <w:instrText xml:space="preserve"> PAGEREF _Toc10540033 \h </w:instrText>
         </w:r>
         <w:r>
           <w:rPr>
@@ -1029,7 +1031,7 @@
           <w:lang w:val="fr-CH" w:eastAsia="fr-CH"/>
         </w:rPr>
       </w:pPr>
-      <w:hyperlink w:anchor="_Toc10023469" w:history="1">
+      <w:hyperlink w:anchor="_Toc10540034" w:history="1">
         <w:r>
           <w:rPr>
             <w:rStyle w:val="Lienhypertexte"/>
@@ -1075,7 +1077,7 @@
             <w:noProof/>
             <w:webHidden/>
           </w:rPr>
-          <w:instrText xml:space="preserve"> PAGEREF _Toc10023469 \h </w:instrText>
+          <w:instrText xml:space="preserve"> PAGEREF _Toc10540034 \h </w:instrText>
         </w:r>
         <w:r>
           <w:rPr>
@@ -1121,7 +1123,7 @@
           <w:lang w:val="fr-CH" w:eastAsia="fr-CH"/>
         </w:rPr>
       </w:pPr>
-      <w:hyperlink w:anchor="_Toc10023470" w:history="1">
+      <w:hyperlink w:anchor="_Toc10540035" w:history="1">
         <w:r>
           <w:rPr>
             <w:rStyle w:val="Lienhypertexte"/>
@@ -1165,7 +1167,7 @@
             <w:noProof/>
             <w:webHidden/>
           </w:rPr>
-          <w:instrText xml:space="preserve"> PAGEREF _Toc10023470 \h </w:instrText>
+          <w:instrText xml:space="preserve"> PAGEREF _Toc10540035 \h </w:instrText>
         </w:r>
         <w:r>
           <w:rPr>
@@ -1211,7 +1213,7 @@
           <w:lang w:val="fr-CH" w:eastAsia="fr-CH"/>
         </w:rPr>
       </w:pPr>
-      <w:hyperlink w:anchor="_Toc10023471" w:history="1">
+      <w:hyperlink w:anchor="_Toc10540036" w:history="1">
         <w:r>
           <w:rPr>
             <w:rStyle w:val="Lienhypertexte"/>
@@ -1257,7 +1259,7 @@
             <w:noProof/>
             <w:webHidden/>
           </w:rPr>
-          <w:instrText xml:space="preserve"> PAGEREF _Toc10023471 \h </w:instrText>
+          <w:instrText xml:space="preserve"> PAGEREF _Toc10540036 \h </w:instrText>
         </w:r>
         <w:r>
           <w:rPr>
@@ -1303,7 +1305,7 @@
           <w:lang w:val="fr-CH" w:eastAsia="fr-CH"/>
         </w:rPr>
       </w:pPr>
-      <w:hyperlink w:anchor="_Toc10023472" w:history="1">
+      <w:hyperlink w:anchor="_Toc10540037" w:history="1">
         <w:r>
           <w:rPr>
             <w:rStyle w:val="Lienhypertexte"/>
@@ -1347,7 +1349,7 @@
             <w:noProof/>
             <w:webHidden/>
           </w:rPr>
-          <w:instrText xml:space="preserve"> PAGEREF _Toc10023472 \h </w:instrText>
+          <w:instrText xml:space="preserve"> PAGEREF _Toc10540037 \h </w:instrText>
         </w:r>
         <w:r>
           <w:rPr>
@@ -1393,7 +1395,7 @@
           <w:lang w:val="fr-CH" w:eastAsia="fr-CH"/>
         </w:rPr>
       </w:pPr>
-      <w:hyperlink w:anchor="_Toc10023473" w:history="1">
+      <w:hyperlink w:anchor="_Toc10540038" w:history="1">
         <w:r>
           <w:rPr>
             <w:rStyle w:val="Lienhypertexte"/>
@@ -1437,7 +1439,7 @@
             <w:noProof/>
             <w:webHidden/>
           </w:rPr>
-          <w:instrText xml:space="preserve"> PAGEREF _Toc10023473 \h </w:instrText>
+          <w:instrText xml:space="preserve"> PAGEREF _Toc10540038 \h </w:instrText>
         </w:r>
         <w:r>
           <w:rPr>
@@ -1483,7 +1485,7 @@
           <w:lang w:val="fr-CH" w:eastAsia="fr-CH"/>
         </w:rPr>
       </w:pPr>
-      <w:hyperlink w:anchor="_Toc10023474" w:history="1">
+      <w:hyperlink w:anchor="_Toc10540039" w:history="1">
         <w:r>
           <w:rPr>
             <w:rStyle w:val="Lienhypertexte"/>
@@ -1527,7 +1529,7 @@
             <w:noProof/>
             <w:webHidden/>
           </w:rPr>
-          <w:instrText xml:space="preserve"> PAGEREF _Toc10023474 \h </w:instrText>
+          <w:instrText xml:space="preserve"> PAGEREF _Toc10540039 \h </w:instrText>
         </w:r>
         <w:r>
           <w:rPr>
@@ -1573,7 +1575,7 @@
           <w:lang w:val="fr-CH" w:eastAsia="fr-CH"/>
         </w:rPr>
       </w:pPr>
-      <w:hyperlink w:anchor="_Toc10023475" w:history="1">
+      <w:hyperlink w:anchor="_Toc10540040" w:history="1">
         <w:r>
           <w:rPr>
             <w:rStyle w:val="Lienhypertexte"/>
@@ -1617,7 +1619,7 @@
             <w:noProof/>
             <w:webHidden/>
           </w:rPr>
-          <w:instrText xml:space="preserve"> PAGEREF _Toc10023475 \h </w:instrText>
+          <w:instrText xml:space="preserve"> PAGEREF _Toc10540040 \h </w:instrText>
         </w:r>
         <w:r>
           <w:rPr>
@@ -1663,7 +1665,7 @@
           <w:lang w:val="fr-CH" w:eastAsia="fr-CH"/>
         </w:rPr>
       </w:pPr>
-      <w:hyperlink w:anchor="_Toc10023476" w:history="1">
+      <w:hyperlink w:anchor="_Toc10540041" w:history="1">
         <w:r>
           <w:rPr>
             <w:rStyle w:val="Lienhypertexte"/>
@@ -1707,7 +1709,7 @@
             <w:noProof/>
             <w:webHidden/>
           </w:rPr>
-          <w:instrText xml:space="preserve"> PAGEREF _Toc10023476 \h </w:instrText>
+          <w:instrText xml:space="preserve"> PAGEREF _Toc10540041 \h </w:instrText>
         </w:r>
         <w:r>
           <w:rPr>
@@ -1753,7 +1755,7 @@
           <w:lang w:val="fr-CH" w:eastAsia="fr-CH"/>
         </w:rPr>
       </w:pPr>
-      <w:hyperlink w:anchor="_Toc10023477" w:history="1">
+      <w:hyperlink w:anchor="_Toc10540042" w:history="1">
         <w:r>
           <w:rPr>
             <w:rStyle w:val="Lienhypertexte"/>
@@ -1797,7 +1799,7 @@
             <w:noProof/>
             <w:webHidden/>
           </w:rPr>
-          <w:instrText xml:space="preserve"> PAGEREF _Toc10023477 \h </w:instrText>
+          <w:instrText xml:space="preserve"> PAGEREF _Toc10540042 \h </w:instrText>
         </w:r>
         <w:r>
           <w:rPr>
@@ -1843,7 +1845,7 @@
           <w:lang w:val="fr-CH" w:eastAsia="fr-CH"/>
         </w:rPr>
       </w:pPr>
-      <w:hyperlink w:anchor="_Toc10023478" w:history="1">
+      <w:hyperlink w:anchor="_Toc10540043" w:history="1">
         <w:r>
           <w:rPr>
             <w:rStyle w:val="Lienhypertexte"/>
@@ -1887,7 +1889,7 @@
             <w:noProof/>
             <w:webHidden/>
           </w:rPr>
-          <w:instrText xml:space="preserve"> PAGEREF _Toc10023478 \h </w:instrText>
+          <w:instrText xml:space="preserve"> PAGEREF _Toc10540043 \h </w:instrText>
         </w:r>
         <w:r>
           <w:rPr>
@@ -1928,7 +1930,7 @@
           <w:lang w:val="fr-CH" w:eastAsia="fr-CH"/>
         </w:rPr>
       </w:pPr>
-      <w:hyperlink w:anchor="_Toc10023479" w:history="1">
+      <w:hyperlink w:anchor="_Toc10540044" w:history="1">
         <w:r>
           <w:rPr>
             <w:rStyle w:val="Lienhypertexte"/>
@@ -1966,7 +1968,7 @@
           <w:rPr>
             <w:webHidden/>
           </w:rPr>
-          <w:instrText xml:space="preserve"> PAGEREF _Toc10023479 \h </w:instrText>
+          <w:instrText xml:space="preserve"> PAGEREF _Toc10540044 \h </w:instrText>
         </w:r>
         <w:r>
           <w:rPr>
@@ -2008,7 +2010,7 @@
           <w:lang w:val="fr-CH" w:eastAsia="fr-CH"/>
         </w:rPr>
       </w:pPr>
-      <w:hyperlink w:anchor="_Toc10023480" w:history="1">
+      <w:hyperlink w:anchor="_Toc10540045" w:history="1">
         <w:r>
           <w:rPr>
             <w:rStyle w:val="Lienhypertexte"/>
@@ -2054,7 +2056,7 @@
             <w:noProof/>
             <w:webHidden/>
           </w:rPr>
-          <w:instrText xml:space="preserve"> PAGEREF _Toc10023480 \h </w:instrText>
+          <w:instrText xml:space="preserve"> PAGEREF _Toc10540045 \h </w:instrText>
         </w:r>
         <w:r>
           <w:rPr>
@@ -2100,7 +2102,7 @@
           <w:lang w:val="fr-CH" w:eastAsia="fr-CH"/>
         </w:rPr>
       </w:pPr>
-      <w:hyperlink w:anchor="_Toc10023481" w:history="1">
+      <w:hyperlink w:anchor="_Toc10540046" w:history="1">
         <w:r>
           <w:rPr>
             <w:rStyle w:val="Lienhypertexte"/>
@@ -2146,7 +2148,7 @@
             <w:noProof/>
             <w:webHidden/>
           </w:rPr>
-          <w:instrText xml:space="preserve"> PAGEREF _Toc10023481 \h </w:instrText>
+          <w:instrText xml:space="preserve"> PAGEREF _Toc10540046 \h </w:instrText>
         </w:r>
         <w:r>
           <w:rPr>
@@ -2166,7 +2168,7 @@
             <w:noProof/>
             <w:webHidden/>
           </w:rPr>
-          <w:t>26</w:t>
+          <w:t>27</w:t>
         </w:r>
         <w:r>
           <w:rPr>
@@ -2192,7 +2194,7 @@
           <w:lang w:val="fr-CH" w:eastAsia="fr-CH"/>
         </w:rPr>
       </w:pPr>
-      <w:hyperlink w:anchor="_Toc10023482" w:history="1">
+      <w:hyperlink w:anchor="_Toc10540047" w:history="1">
         <w:r>
           <w:rPr>
             <w:rStyle w:val="Lienhypertexte"/>
@@ -2238,7 +2240,7 @@
             <w:noProof/>
             <w:webHidden/>
           </w:rPr>
-          <w:instrText xml:space="preserve"> PAGEREF _Toc10023482 \h </w:instrText>
+          <w:instrText xml:space="preserve"> PAGEREF _Toc10540047 \h </w:instrText>
         </w:r>
         <w:r>
           <w:rPr>
@@ -2258,7 +2260,7 @@
             <w:noProof/>
             <w:webHidden/>
           </w:rPr>
-          <w:t>26</w:t>
+          <w:t>29</w:t>
         </w:r>
         <w:r>
           <w:rPr>
@@ -2284,7 +2286,7 @@
           <w:lang w:val="fr-CH" w:eastAsia="fr-CH"/>
         </w:rPr>
       </w:pPr>
-      <w:hyperlink w:anchor="_Toc10023483" w:history="1">
+      <w:hyperlink w:anchor="_Toc10540048" w:history="1">
         <w:r>
           <w:rPr>
             <w:rStyle w:val="Lienhypertexte"/>
@@ -2330,7 +2332,7 @@
             <w:noProof/>
             <w:webHidden/>
           </w:rPr>
-          <w:instrText xml:space="preserve"> PAGEREF _Toc10023483 \h </w:instrText>
+          <w:instrText xml:space="preserve"> PAGEREF _Toc10540048 \h </w:instrText>
         </w:r>
         <w:r>
           <w:rPr>
@@ -2350,7 +2352,7 @@
             <w:noProof/>
             <w:webHidden/>
           </w:rPr>
-          <w:t>26</w:t>
+          <w:t>29</w:t>
         </w:r>
         <w:r>
           <w:rPr>
@@ -2371,7 +2373,7 @@
           <w:lang w:val="fr-CH" w:eastAsia="fr-CH"/>
         </w:rPr>
       </w:pPr>
-      <w:hyperlink w:anchor="_Toc10023484" w:history="1">
+      <w:hyperlink w:anchor="_Toc10540049" w:history="1">
         <w:r>
           <w:rPr>
             <w:rStyle w:val="Lienhypertexte"/>
@@ -2409,7 +2411,7 @@
           <w:rPr>
             <w:webHidden/>
           </w:rPr>
-          <w:instrText xml:space="preserve"> PAGEREF _Toc10023484 \h </w:instrText>
+          <w:instrText xml:space="preserve"> PAGEREF _Toc10540049 \h </w:instrText>
         </w:r>
         <w:r>
           <w:rPr>
@@ -2426,7 +2428,7 @@
           <w:rPr>
             <w:webHidden/>
           </w:rPr>
-          <w:t>26</w:t>
+          <w:t>29</w:t>
         </w:r>
         <w:r>
           <w:rPr>
@@ -2446,7 +2448,7 @@
           <w:lang w:val="fr-CH" w:eastAsia="fr-CH"/>
         </w:rPr>
       </w:pPr>
-      <w:hyperlink w:anchor="_Toc10023485" w:history="1">
+      <w:hyperlink w:anchor="_Toc10540050" w:history="1">
         <w:r>
           <w:rPr>
             <w:rStyle w:val="Lienhypertexte"/>
@@ -2484,7 +2486,7 @@
           <w:rPr>
             <w:webHidden/>
           </w:rPr>
-          <w:instrText xml:space="preserve"> PAGEREF _Toc10023485 \h </w:instrText>
+          <w:instrText xml:space="preserve"> PAGEREF _Toc10540050 \h </w:instrText>
         </w:r>
         <w:r>
           <w:rPr>
@@ -2501,7 +2503,7 @@
           <w:rPr>
             <w:webHidden/>
           </w:rPr>
-          <w:t>26</w:t>
+          <w:t>29</w:t>
         </w:r>
         <w:r>
           <w:rPr>
@@ -2526,7 +2528,7 @@
           <w:lang w:val="fr-CH" w:eastAsia="fr-CH"/>
         </w:rPr>
       </w:pPr>
-      <w:hyperlink w:anchor="_Toc10023486" w:history="1">
+      <w:hyperlink w:anchor="_Toc10540051" w:history="1">
         <w:r>
           <w:rPr>
             <w:rStyle w:val="Lienhypertexte"/>
@@ -2572,7 +2574,7 @@
             <w:noProof/>
             <w:webHidden/>
           </w:rPr>
-          <w:instrText xml:space="preserve"> PAGEREF _Toc10023486 \h </w:instrText>
+          <w:instrText xml:space="preserve"> PAGEREF _Toc10540051 \h </w:instrText>
         </w:r>
         <w:r>
           <w:rPr>
@@ -2592,7 +2594,7 @@
             <w:noProof/>
             <w:webHidden/>
           </w:rPr>
-          <w:t>26</w:t>
+          <w:t>29</w:t>
         </w:r>
         <w:r>
           <w:rPr>
@@ -2618,7 +2620,7 @@
           <w:lang w:val="fr-CH" w:eastAsia="fr-CH"/>
         </w:rPr>
       </w:pPr>
-      <w:hyperlink w:anchor="_Toc10023487" w:history="1">
+      <w:hyperlink w:anchor="_Toc10540052" w:history="1">
         <w:r>
           <w:rPr>
             <w:rStyle w:val="Lienhypertexte"/>
@@ -2664,7 +2666,7 @@
             <w:noProof/>
             <w:webHidden/>
           </w:rPr>
-          <w:instrText xml:space="preserve"> PAGEREF _Toc10023487 \h </w:instrText>
+          <w:instrText xml:space="preserve"> PAGEREF _Toc10540052 \h </w:instrText>
         </w:r>
         <w:r>
           <w:rPr>
@@ -2684,7 +2686,7 @@
             <w:noProof/>
             <w:webHidden/>
           </w:rPr>
-          <w:t>26</w:t>
+          <w:t>29</w:t>
         </w:r>
         <w:r>
           <w:rPr>
@@ -2710,7 +2712,7 @@
           <w:lang w:val="fr-CH" w:eastAsia="fr-CH"/>
         </w:rPr>
       </w:pPr>
-      <w:hyperlink w:anchor="_Toc10023488" w:history="1">
+      <w:hyperlink w:anchor="_Toc10540053" w:history="1">
         <w:r>
           <w:rPr>
             <w:rStyle w:val="Lienhypertexte"/>
@@ -2756,7 +2758,7 @@
             <w:noProof/>
             <w:webHidden/>
           </w:rPr>
-          <w:instrText xml:space="preserve"> PAGEREF _Toc10023488 \h </w:instrText>
+          <w:instrText xml:space="preserve"> PAGEREF _Toc10540053 \h </w:instrText>
         </w:r>
         <w:r>
           <w:rPr>
@@ -2776,7 +2778,7 @@
             <w:noProof/>
             <w:webHidden/>
           </w:rPr>
-          <w:t>26</w:t>
+          <w:t>29</w:t>
         </w:r>
         <w:r>
           <w:rPr>
@@ -2802,7 +2804,7 @@
           <w:lang w:val="fr-CH" w:eastAsia="fr-CH"/>
         </w:rPr>
       </w:pPr>
-      <w:hyperlink w:anchor="_Toc10023489" w:history="1">
+      <w:hyperlink w:anchor="_Toc10540054" w:history="1">
         <w:r>
           <w:rPr>
             <w:rStyle w:val="Lienhypertexte"/>
@@ -2848,7 +2850,7 @@
             <w:noProof/>
             <w:webHidden/>
           </w:rPr>
-          <w:instrText xml:space="preserve"> PAGEREF _Toc10023489 \h </w:instrText>
+          <w:instrText xml:space="preserve"> PAGEREF _Toc10540054 \h </w:instrText>
         </w:r>
         <w:r>
           <w:rPr>
@@ -2868,7 +2870,7 @@
             <w:noProof/>
             <w:webHidden/>
           </w:rPr>
-          <w:t>26</w:t>
+          <w:t>30</w:t>
         </w:r>
         <w:r>
           <w:rPr>
@@ -2894,7 +2896,7 @@
           <w:lang w:val="fr-CH" w:eastAsia="fr-CH"/>
         </w:rPr>
       </w:pPr>
-      <w:hyperlink w:anchor="_Toc10023490" w:history="1">
+      <w:hyperlink w:anchor="_Toc10540055" w:history="1">
         <w:r>
           <w:rPr>
             <w:rStyle w:val="Lienhypertexte"/>
@@ -2940,7 +2942,7 @@
             <w:noProof/>
             <w:webHidden/>
           </w:rPr>
-          <w:instrText xml:space="preserve"> PAGEREF _Toc10023490 \h </w:instrText>
+          <w:instrText xml:space="preserve"> PAGEREF _Toc10540055 \h </w:instrText>
         </w:r>
         <w:r>
           <w:rPr>
@@ -2960,7 +2962,7 @@
             <w:noProof/>
             <w:webHidden/>
           </w:rPr>
-          <w:t>26</w:t>
+          <w:t>30</w:t>
         </w:r>
         <w:r>
           <w:rPr>
@@ -2986,7 +2988,7 @@
           <w:lang w:val="fr-CH" w:eastAsia="fr-CH"/>
         </w:rPr>
       </w:pPr>
-      <w:hyperlink w:anchor="_Toc10023491" w:history="1">
+      <w:hyperlink w:anchor="_Toc10540056" w:history="1">
         <w:r>
           <w:rPr>
             <w:rStyle w:val="Lienhypertexte"/>
@@ -3032,7 +3034,7 @@
             <w:noProof/>
             <w:webHidden/>
           </w:rPr>
-          <w:instrText xml:space="preserve"> PAGEREF _Toc10023491 \h </w:instrText>
+          <w:instrText xml:space="preserve"> PAGEREF _Toc10540056 \h </w:instrText>
         </w:r>
         <w:r>
           <w:rPr>
@@ -3052,7 +3054,7 @@
             <w:noProof/>
             <w:webHidden/>
           </w:rPr>
-          <w:t>26</w:t>
+          <w:t>30</w:t>
         </w:r>
         <w:r>
           <w:rPr>
@@ -3088,7 +3090,7 @@
         <w:pStyle w:val="Titre1"/>
         <w:ind w:left="0" w:firstLine="0"/>
       </w:pPr>
-      <w:bookmarkStart w:id="0" w:name="_Toc10023460"/>
+      <w:bookmarkStart w:id="1" w:name="_Toc10540025"/>
       <w:r>
         <w:lastRenderedPageBreak/>
         <w:t>Analyse prél</w:t>
@@ -3099,7 +3101,7 @@
       <w:r>
         <w:t>minaire</w:t>
       </w:r>
-      <w:bookmarkEnd w:id="0"/>
+      <w:bookmarkEnd w:id="1"/>
     </w:p>
     <w:p>
       <w:pPr>
@@ -3110,7 +3112,7 @@
           <w:iCs/>
         </w:rPr>
       </w:pPr>
-      <w:bookmarkStart w:id="1" w:name="_Toc10023461"/>
+      <w:bookmarkStart w:id="2" w:name="_Toc10540026"/>
       <w:r>
         <w:rPr>
           <w:i w:val="0"/>
@@ -3118,7 +3120,7 @@
         </w:rPr>
         <w:t>Introduction</w:t>
       </w:r>
-      <w:bookmarkEnd w:id="1"/>
+      <w:bookmarkEnd w:id="2"/>
       <w:r>
         <w:rPr>
           <w:i w:val="0"/>
@@ -3324,14 +3326,14 @@
           <w:i w:val="0"/>
         </w:rPr>
       </w:pPr>
-      <w:bookmarkStart w:id="2" w:name="_Toc10023462"/>
+      <w:bookmarkStart w:id="3" w:name="_Toc10540027"/>
       <w:r>
         <w:rPr>
           <w:i w:val="0"/>
         </w:rPr>
         <w:t>Organisation</w:t>
       </w:r>
-      <w:bookmarkEnd w:id="2"/>
+      <w:bookmarkEnd w:id="3"/>
     </w:p>
     <w:tbl>
       <w:tblPr>
@@ -3677,7 +3679,7 @@
           <w:iCs/>
         </w:rPr>
       </w:pPr>
-      <w:bookmarkStart w:id="3" w:name="_Toc10023463"/>
+      <w:bookmarkStart w:id="4" w:name="_Toc10540028"/>
       <w:r>
         <w:rPr>
           <w:i w:val="0"/>
@@ -3692,7 +3694,7 @@
         </w:rPr>
         <w:t xml:space="preserve"> et fonctionnalités</w:t>
       </w:r>
-      <w:bookmarkEnd w:id="3"/>
+      <w:bookmarkEnd w:id="4"/>
     </w:p>
     <w:p>
       <w:pPr>
@@ -3979,11 +3981,11 @@
       <w:pPr>
         <w:pStyle w:val="Titre2"/>
       </w:pPr>
-      <w:bookmarkStart w:id="4" w:name="_Toc10023464"/>
+      <w:bookmarkStart w:id="5" w:name="_Toc10540029"/>
       <w:r>
         <w:t>Méthode utilisée</w:t>
       </w:r>
-      <w:bookmarkEnd w:id="4"/>
+      <w:bookmarkEnd w:id="5"/>
     </w:p>
     <w:p>
       <w:pPr>
@@ -4196,7 +4198,7 @@
         <w:pStyle w:val="Titre2"/>
         <w:ind w:left="0" w:firstLine="0"/>
       </w:pPr>
-      <w:bookmarkStart w:id="5" w:name="_Toc10023465"/>
+      <w:bookmarkStart w:id="6" w:name="_Toc10540030"/>
       <w:r>
         <w:rPr>
           <w:noProof/>
@@ -4269,14 +4271,14 @@
       <w:r>
         <w:t>Planification initiale</w:t>
       </w:r>
-      <w:bookmarkEnd w:id="5"/>
+      <w:bookmarkEnd w:id="6"/>
     </w:p>
     <w:p>
       <w:pPr>
         <w:pStyle w:val="Titre2"/>
         <w:ind w:left="0" w:firstLine="0"/>
       </w:pPr>
-      <w:bookmarkStart w:id="6" w:name="_Toc10023466"/>
+      <w:bookmarkStart w:id="7" w:name="_Toc10540031"/>
       <w:r>
         <w:lastRenderedPageBreak/>
         <w:t>Analyse</w:t>
@@ -4284,7 +4286,7 @@
       <w:r>
         <w:t xml:space="preserve"> / Conception</w:t>
       </w:r>
-      <w:bookmarkEnd w:id="6"/>
+      <w:bookmarkEnd w:id="7"/>
     </w:p>
     <w:p>
       <w:pPr>
@@ -4295,7 +4297,7 @@
           <w:iCs/>
         </w:rPr>
       </w:pPr>
-      <w:bookmarkStart w:id="7" w:name="_Toc10023467"/>
+      <w:bookmarkStart w:id="8" w:name="_Toc10540032"/>
       <w:r>
         <w:rPr>
           <w:i w:val="0"/>
@@ -4310,7 +4312,7 @@
         </w:rPr>
         <w:t xml:space="preserve"> – Zoning</w:t>
       </w:r>
-      <w:bookmarkEnd w:id="7"/>
+      <w:bookmarkEnd w:id="8"/>
     </w:p>
     <w:p>
       <w:r>
@@ -4761,7 +4763,7 @@
       </w:pPr>
     </w:p>
     <w:p>
-      <w:bookmarkStart w:id="8" w:name="_Toc71691012"/>
+      <w:bookmarkStart w:id="9" w:name="_Toc71691012"/>
     </w:p>
     <w:p>
       <w:pPr>
@@ -4772,7 +4774,7 @@
           <w:iCs/>
         </w:rPr>
       </w:pPr>
-      <w:bookmarkStart w:id="9" w:name="_Toc10023468"/>
+      <w:bookmarkStart w:id="10" w:name="_Toc10540033"/>
       <w:r>
         <w:rPr>
           <w:i w:val="0"/>
@@ -4780,8 +4782,8 @@
         </w:rPr>
         <w:t>Stratégie de test</w:t>
       </w:r>
-      <w:bookmarkEnd w:id="8"/>
       <w:bookmarkEnd w:id="9"/>
+      <w:bookmarkEnd w:id="10"/>
     </w:p>
     <w:p/>
     <w:p>
@@ -4847,9 +4849,9 @@
           <w:iCs/>
         </w:rPr>
       </w:pPr>
-      <w:bookmarkStart w:id="10" w:name="_Toc25553310"/>
-      <w:bookmarkStart w:id="11" w:name="_Toc71691015"/>
-      <w:bookmarkStart w:id="12" w:name="_Toc10023469"/>
+      <w:bookmarkStart w:id="11" w:name="_Toc25553310"/>
+      <w:bookmarkStart w:id="12" w:name="_Toc71691015"/>
+      <w:bookmarkStart w:id="13" w:name="_Toc10540034"/>
       <w:r>
         <w:rPr>
           <w:rFonts w:cs="Arial"/>
@@ -4857,9 +4859,9 @@
         </w:rPr>
         <w:t>Risques techniques</w:t>
       </w:r>
-      <w:bookmarkEnd w:id="10"/>
       <w:bookmarkEnd w:id="11"/>
       <w:bookmarkEnd w:id="12"/>
+      <w:bookmarkEnd w:id="13"/>
     </w:p>
     <w:p>
       <w:pPr>
@@ -5116,14 +5118,14 @@
           <w:i w:val="0"/>
         </w:rPr>
       </w:pPr>
-      <w:bookmarkStart w:id="13" w:name="_Toc10023470"/>
+      <w:bookmarkStart w:id="14" w:name="_Toc10540035"/>
       <w:r>
         <w:rPr>
           <w:i w:val="0"/>
         </w:rPr>
         <w:t>Historique des modifications</w:t>
       </w:r>
-      <w:bookmarkEnd w:id="13"/>
+      <w:bookmarkEnd w:id="14"/>
       <w:r>
         <w:rPr>
           <w:i w:val="0"/>
@@ -5288,9 +5290,9 @@
           <w:iCs/>
         </w:rPr>
       </w:pPr>
-      <w:bookmarkStart w:id="14" w:name="_Toc25553314"/>
-      <w:bookmarkStart w:id="15" w:name="_Toc71691019"/>
-      <w:bookmarkStart w:id="16" w:name="_Toc10023471"/>
+      <w:bookmarkStart w:id="15" w:name="_Toc25553314"/>
+      <w:bookmarkStart w:id="16" w:name="_Toc71691019"/>
+      <w:bookmarkStart w:id="17" w:name="_Toc10540036"/>
       <w:r>
         <w:rPr>
           <w:i w:val="0"/>
@@ -5299,9 +5301,9 @@
         <w:lastRenderedPageBreak/>
         <w:t>Dossier de conception</w:t>
       </w:r>
-      <w:bookmarkEnd w:id="14"/>
       <w:bookmarkEnd w:id="15"/>
       <w:bookmarkEnd w:id="16"/>
+      <w:bookmarkEnd w:id="17"/>
     </w:p>
     <w:p/>
     <w:p>
@@ -6265,14 +6267,14 @@
       <w:pPr>
         <w:pStyle w:val="Titre3"/>
       </w:pPr>
-      <w:bookmarkStart w:id="17" w:name="_Toc10023472"/>
+      <w:bookmarkStart w:id="18" w:name="_Toc10540037"/>
       <w:r>
         <w:t>Maquettes</w:t>
       </w:r>
       <w:r>
         <w:t> : Wireframe</w:t>
       </w:r>
-      <w:bookmarkEnd w:id="17"/>
+      <w:bookmarkEnd w:id="18"/>
     </w:p>
     <w:p/>
     <w:p>
@@ -6615,14 +6617,14 @@
       <w:pPr>
         <w:pStyle w:val="Titre3"/>
       </w:pPr>
-      <w:bookmarkStart w:id="18" w:name="_Toc10023473"/>
+      <w:bookmarkStart w:id="19" w:name="_Toc10540038"/>
       <w:r>
         <w:t>Use Cases</w:t>
       </w:r>
       <w:r>
         <w:t xml:space="preserve"> &amp; Scénarios</w:t>
       </w:r>
-      <w:bookmarkEnd w:id="18"/>
+      <w:bookmarkEnd w:id="19"/>
     </w:p>
     <w:p/>
     <w:p>
@@ -7761,14 +7763,14 @@
         <w:pStyle w:val="Titre3"/>
         <w:ind w:left="0" w:firstLine="0"/>
       </w:pPr>
-      <w:bookmarkStart w:id="19" w:name="_Toc10023474"/>
+      <w:bookmarkStart w:id="20" w:name="_Toc10540039"/>
       <w:r>
         <w:t>Base de données</w:t>
       </w:r>
       <w:r>
         <w:t xml:space="preserve"> - Modèle</w:t>
       </w:r>
-      <w:bookmarkEnd w:id="19"/>
+      <w:bookmarkEnd w:id="20"/>
     </w:p>
     <w:p/>
     <w:p>
@@ -7799,12 +7801,12 @@
         <w:pStyle w:val="Titre3"/>
         <w:ind w:left="0" w:firstLine="0"/>
       </w:pPr>
-      <w:bookmarkStart w:id="20" w:name="_Toc10023475"/>
+      <w:bookmarkStart w:id="21" w:name="_Toc10540040"/>
       <w:r>
         <w:lastRenderedPageBreak/>
         <w:t>Base de données - Explications</w:t>
       </w:r>
-      <w:bookmarkEnd w:id="20"/>
+      <w:bookmarkEnd w:id="21"/>
     </w:p>
     <w:p>
       <w:pPr>
@@ -7968,11 +7970,11 @@
         <w:pStyle w:val="Titre3"/>
         <w:ind w:left="0" w:firstLine="0"/>
       </w:pPr>
-      <w:bookmarkStart w:id="21" w:name="_Toc10023476"/>
+      <w:bookmarkStart w:id="22" w:name="_Toc10540041"/>
       <w:r>
         <w:t>Base de données - Modifications</w:t>
       </w:r>
-      <w:bookmarkEnd w:id="21"/>
+      <w:bookmarkEnd w:id="22"/>
     </w:p>
     <w:p/>
     <w:p>
@@ -8024,21 +8026,21 @@
           <w:numId w:val="0"/>
         </w:numPr>
       </w:pPr>
-      <w:bookmarkStart w:id="22" w:name="_Toc71703259"/>
+      <w:bookmarkStart w:id="23" w:name="_Toc71703259"/>
     </w:p>
     <w:p>
       <w:pPr>
         <w:pStyle w:val="Titre3"/>
         <w:ind w:left="0" w:firstLine="0"/>
       </w:pPr>
-      <w:bookmarkStart w:id="23" w:name="_Toc10023477"/>
+      <w:bookmarkStart w:id="24" w:name="_Toc10540042"/>
       <w:r>
         <w:t>Particularité 1 :</w:t>
       </w:r>
       <w:r>
         <w:t xml:space="preserve"> Routes</w:t>
       </w:r>
-      <w:bookmarkEnd w:id="23"/>
+      <w:bookmarkEnd w:id="24"/>
     </w:p>
     <w:p/>
     <w:p>
@@ -8125,11 +8127,11 @@
         <w:pStyle w:val="Titre3"/>
         <w:ind w:left="0" w:firstLine="0"/>
       </w:pPr>
-      <w:bookmarkStart w:id="24" w:name="_Toc10023478"/>
+      <w:bookmarkStart w:id="25" w:name="_Toc10540043"/>
       <w:r>
         <w:t>Particularités 2 : Algorithme du classement général</w:t>
       </w:r>
-      <w:bookmarkEnd w:id="24"/>
+      <w:bookmarkEnd w:id="25"/>
     </w:p>
     <w:p/>
     <w:p>
@@ -8354,7 +8356,7 @@
     <w:p/>
     <w:p/>
     <w:p/>
-    <w:bookmarkEnd w:id="22"/>
+    <w:bookmarkEnd w:id="23"/>
     <w:p>
       <w:pPr>
         <w:pStyle w:val="Titre1"/>
@@ -8376,12 +8378,12 @@
       <w:pPr>
         <w:pStyle w:val="Titre1"/>
       </w:pPr>
-      <w:bookmarkStart w:id="25" w:name="_Toc10023479"/>
+      <w:bookmarkStart w:id="26" w:name="_Toc10540044"/>
       <w:r>
         <w:lastRenderedPageBreak/>
         <w:t>Réalisation</w:t>
       </w:r>
-      <w:bookmarkEnd w:id="25"/>
+      <w:bookmarkEnd w:id="26"/>
     </w:p>
     <w:p>
       <w:pPr>
@@ -8392,9 +8394,9 @@
           <w:iCs/>
         </w:rPr>
       </w:pPr>
-      <w:bookmarkStart w:id="26" w:name="_Toc25553317"/>
-      <w:bookmarkStart w:id="27" w:name="_Toc71691022"/>
-      <w:bookmarkStart w:id="28" w:name="_Toc10023480"/>
+      <w:bookmarkStart w:id="27" w:name="_Toc25553317"/>
+      <w:bookmarkStart w:id="28" w:name="_Toc71691022"/>
+      <w:bookmarkStart w:id="29" w:name="_Toc10540045"/>
       <w:r>
         <w:rPr>
           <w:i w:val="0"/>
@@ -8402,12 +8404,12 @@
         </w:rPr>
         <w:t>Dossier de réalisation</w:t>
       </w:r>
-      <w:bookmarkStart w:id="29" w:name="_Toc25553318"/>
-      <w:bookmarkEnd w:id="26"/>
+      <w:bookmarkStart w:id="30" w:name="_Toc25553318"/>
       <w:bookmarkEnd w:id="27"/>
       <w:bookmarkEnd w:id="28"/>
-    </w:p>
-    <w:bookmarkEnd w:id="29"/>
+      <w:bookmarkEnd w:id="29"/>
+    </w:p>
+    <w:bookmarkEnd w:id="30"/>
     <w:p/>
     <w:p>
       <w:pPr>
@@ -9252,9 +9254,9 @@
           <w:iCs/>
         </w:rPr>
       </w:pPr>
-      <w:bookmarkStart w:id="30" w:name="_Toc25553321"/>
-      <w:bookmarkStart w:id="31" w:name="_Toc71691025"/>
-      <w:bookmarkStart w:id="32" w:name="_Toc10023481"/>
+      <w:bookmarkStart w:id="31" w:name="_Toc25553321"/>
+      <w:bookmarkStart w:id="32" w:name="_Toc71691025"/>
+      <w:bookmarkStart w:id="33" w:name="_Toc10540046"/>
       <w:r>
         <w:rPr>
           <w:i w:val="0"/>
@@ -9262,7 +9264,7 @@
         </w:rPr>
         <w:t>Description des test</w:t>
       </w:r>
-      <w:bookmarkEnd w:id="30"/>
+      <w:bookmarkEnd w:id="31"/>
       <w:r>
         <w:rPr>
           <w:i w:val="0"/>
@@ -9270,8 +9272,8 @@
         </w:rPr>
         <w:t>s effectués</w:t>
       </w:r>
-      <w:bookmarkEnd w:id="31"/>
       <w:bookmarkEnd w:id="32"/>
+      <w:bookmarkEnd w:id="33"/>
     </w:p>
     <w:p>
       <w:pPr>
@@ -9315,8 +9317,8 @@
                 <w:b/>
               </w:rPr>
             </w:pPr>
-            <w:bookmarkStart w:id="33" w:name="_Toc25553322"/>
-            <w:bookmarkStart w:id="34" w:name="_Toc71691026"/>
+            <w:bookmarkStart w:id="34" w:name="_Toc25553322"/>
+            <w:bookmarkStart w:id="35" w:name="_Toc71691026"/>
             <w:r>
               <w:rPr>
                 <w:b/>
@@ -10228,7 +10230,7 @@
           <w:iCs/>
         </w:rPr>
       </w:pPr>
-      <w:bookmarkStart w:id="35" w:name="_Toc10023482"/>
+      <w:bookmarkStart w:id="36" w:name="_Toc10540047"/>
       <w:r>
         <w:rPr>
           <w:i w:val="0"/>
@@ -10237,7 +10239,7 @@
         <w:lastRenderedPageBreak/>
         <w:t xml:space="preserve">Erreurs </w:t>
       </w:r>
-      <w:bookmarkEnd w:id="33"/>
+      <w:bookmarkEnd w:id="34"/>
       <w:r>
         <w:rPr>
           <w:i w:val="0"/>
@@ -10245,8 +10247,8 @@
         </w:rPr>
         <w:t>restantes</w:t>
       </w:r>
-      <w:bookmarkEnd w:id="34"/>
       <w:bookmarkEnd w:id="35"/>
+      <w:bookmarkEnd w:id="36"/>
       <w:r>
         <w:rPr>
           <w:i w:val="0"/>
@@ -10261,7 +10263,7 @@
           <w:i/>
         </w:rPr>
       </w:pPr>
-      <w:bookmarkStart w:id="36" w:name="_Toc25553323"/>
+      <w:bookmarkStart w:id="37" w:name="_Toc25553323"/>
     </w:p>
     <w:p>
       <w:r>
@@ -10292,7 +10294,7 @@
         <w:t xml:space="preserve"> qui n’est pas disponible. Il y a une erreur lors de la redirection. La vue ainsi que la requête ne sont également pas implémentée.</w:t>
       </w:r>
     </w:p>
-    <w:bookmarkEnd w:id="36"/>
+    <w:bookmarkEnd w:id="37"/>
     <w:p>
       <w:pPr>
         <w:pStyle w:val="En-tte"/>
@@ -10311,9 +10313,9 @@
           <w:iCs/>
         </w:rPr>
       </w:pPr>
-      <w:bookmarkStart w:id="37" w:name="_Toc25553326"/>
-      <w:bookmarkStart w:id="38" w:name="_Toc71691029"/>
-      <w:bookmarkStart w:id="39" w:name="_Toc10023483"/>
+      <w:bookmarkStart w:id="38" w:name="_Toc25553326"/>
+      <w:bookmarkStart w:id="39" w:name="_Toc71691029"/>
+      <w:bookmarkStart w:id="40" w:name="_Toc10540048"/>
       <w:r>
         <w:rPr>
           <w:i w:val="0"/>
@@ -10321,7 +10323,7 @@
         </w:rPr>
         <w:t>Liste des documents</w:t>
       </w:r>
-      <w:bookmarkEnd w:id="37"/>
+      <w:bookmarkEnd w:id="38"/>
       <w:r>
         <w:rPr>
           <w:i w:val="0"/>
@@ -10329,8 +10331,8 @@
         </w:rPr>
         <w:t xml:space="preserve"> fournis</w:t>
       </w:r>
-      <w:bookmarkEnd w:id="38"/>
       <w:bookmarkEnd w:id="39"/>
+      <w:bookmarkEnd w:id="40"/>
     </w:p>
     <w:p>
       <w:pPr>
@@ -10446,18 +10448,18 @@
         </w:tabs>
         <w:ind w:left="0" w:firstLine="0"/>
       </w:pPr>
-      <w:bookmarkStart w:id="40" w:name="_Toc25553328"/>
-      <w:bookmarkStart w:id="41" w:name="_Toc71703263"/>
-      <w:bookmarkStart w:id="42" w:name="_Toc10023484"/>
+      <w:bookmarkStart w:id="41" w:name="_Toc25553328"/>
+      <w:bookmarkStart w:id="42" w:name="_Toc71703263"/>
+      <w:bookmarkStart w:id="43" w:name="_Toc10540049"/>
       <w:r>
         <w:t>C</w:t>
       </w:r>
-      <w:bookmarkEnd w:id="40"/>
       <w:bookmarkEnd w:id="41"/>
+      <w:bookmarkEnd w:id="42"/>
       <w:r>
         <w:t>onclusions</w:t>
       </w:r>
-      <w:bookmarkEnd w:id="42"/>
+      <w:bookmarkEnd w:id="43"/>
     </w:p>
     <w:p>
       <w:pPr>
@@ -10481,16 +10483,16 @@
         </w:tabs>
         <w:ind w:left="0" w:firstLine="0"/>
       </w:pPr>
-      <w:bookmarkStart w:id="43" w:name="_Toc71703264"/>
-      <w:bookmarkStart w:id="44" w:name="_Toc10023485"/>
+      <w:bookmarkStart w:id="44" w:name="_Toc71703264"/>
+      <w:bookmarkStart w:id="45" w:name="_Toc10540050"/>
       <w:r>
         <w:t>A</w:t>
       </w:r>
-      <w:bookmarkEnd w:id="43"/>
+      <w:bookmarkEnd w:id="44"/>
       <w:r>
         <w:t>nnexes</w:t>
       </w:r>
-      <w:bookmarkEnd w:id="44"/>
+      <w:bookmarkEnd w:id="45"/>
     </w:p>
     <w:p/>
     <w:p>
@@ -10502,7 +10504,7 @@
           <w:iCs/>
         </w:rPr>
       </w:pPr>
-      <w:bookmarkStart w:id="45" w:name="_Toc10023486"/>
+      <w:bookmarkStart w:id="46" w:name="_Toc10540051"/>
       <w:r>
         <w:rPr>
           <w:i w:val="0"/>
@@ -10510,7 +10512,7 @@
         </w:rPr>
         <w:t>Résumé du rapport du TPI / version succincte de la documentation</w:t>
       </w:r>
-      <w:bookmarkEnd w:id="45"/>
+      <w:bookmarkEnd w:id="46"/>
     </w:p>
     <w:p/>
     <w:p>
@@ -10522,8 +10524,8 @@
           <w:iCs/>
         </w:rPr>
       </w:pPr>
-      <w:bookmarkStart w:id="46" w:name="_Toc71703265"/>
-      <w:bookmarkStart w:id="47" w:name="_Toc10023487"/>
+      <w:bookmarkStart w:id="47" w:name="_Toc71703265"/>
+      <w:bookmarkStart w:id="48" w:name="_Toc10540052"/>
       <w:r>
         <w:rPr>
           <w:i w:val="0"/>
@@ -10531,8 +10533,8 @@
         </w:rPr>
         <w:t>Sources – Bibliographie</w:t>
       </w:r>
-      <w:bookmarkEnd w:id="46"/>
       <w:bookmarkEnd w:id="47"/>
+      <w:bookmarkEnd w:id="48"/>
     </w:p>
     <w:p>
       <w:pPr>
@@ -10543,9 +10545,9 @@
           <w:iCs/>
         </w:rPr>
       </w:pPr>
-      <w:bookmarkStart w:id="48" w:name="_Toc25553330"/>
-      <w:bookmarkStart w:id="49" w:name="_Toc71703266"/>
-      <w:bookmarkStart w:id="50" w:name="_Toc10023488"/>
+      <w:bookmarkStart w:id="49" w:name="_Toc25553330"/>
+      <w:bookmarkStart w:id="50" w:name="_Toc71703266"/>
+      <w:bookmarkStart w:id="51" w:name="_Toc10540053"/>
       <w:r>
         <w:rPr>
           <w:i w:val="0"/>
@@ -10553,8 +10555,8 @@
         </w:rPr>
         <w:t xml:space="preserve">Journal de </w:t>
       </w:r>
-      <w:bookmarkEnd w:id="48"/>
       <w:bookmarkEnd w:id="49"/>
+      <w:bookmarkEnd w:id="50"/>
       <w:r>
         <w:rPr>
           <w:i w:val="0"/>
@@ -10562,7 +10564,7 @@
         </w:rPr>
         <w:t>bord</w:t>
       </w:r>
-      <w:bookmarkEnd w:id="50"/>
+      <w:bookmarkEnd w:id="51"/>
     </w:p>
     <w:p>
       <w:pPr>
@@ -10570,7 +10572,7 @@
           <w:i/>
         </w:rPr>
       </w:pPr>
-      <w:bookmarkStart w:id="51" w:name="_Toc25553331"/>
+      <w:bookmarkStart w:id="52" w:name="_Toc25553331"/>
     </w:p>
     <w:p>
       <w:pPr>
@@ -10602,8 +10604,8 @@
           <w:iCs/>
         </w:rPr>
       </w:pPr>
-      <w:bookmarkStart w:id="52" w:name="_Toc71703267"/>
-      <w:bookmarkStart w:id="53" w:name="_Toc10023489"/>
+      <w:bookmarkStart w:id="53" w:name="_Toc71703267"/>
+      <w:bookmarkStart w:id="54" w:name="_Toc10540054"/>
       <w:r>
         <w:rPr>
           <w:i w:val="0"/>
@@ -10612,9 +10614,9 @@
         <w:lastRenderedPageBreak/>
         <w:t>Manuel d'Installation</w:t>
       </w:r>
-      <w:bookmarkEnd w:id="51"/>
       <w:bookmarkEnd w:id="52"/>
       <w:bookmarkEnd w:id="53"/>
+      <w:bookmarkEnd w:id="54"/>
     </w:p>
     <w:p>
       <w:pPr>
@@ -10707,9 +10709,9 @@
           <w:iCs/>
         </w:rPr>
       </w:pPr>
-      <w:bookmarkStart w:id="54" w:name="_Toc25553332"/>
-      <w:bookmarkStart w:id="55" w:name="_Toc71703268"/>
-      <w:bookmarkStart w:id="56" w:name="_Toc10023490"/>
+      <w:bookmarkStart w:id="55" w:name="_Toc25553332"/>
+      <w:bookmarkStart w:id="56" w:name="_Toc71703268"/>
+      <w:bookmarkStart w:id="57" w:name="_Toc10540055"/>
       <w:r>
         <w:rPr>
           <w:i w:val="0"/>
@@ -10717,17 +10719,15 @@
         </w:rPr>
         <w:t>Manuel d'Utilisation</w:t>
       </w:r>
-      <w:bookmarkEnd w:id="54"/>
       <w:bookmarkEnd w:id="55"/>
       <w:bookmarkEnd w:id="56"/>
+      <w:bookmarkEnd w:id="57"/>
     </w:p>
     <w:p/>
     <w:p>
       <w:r>
         <w:t>Disponible en annexe</w:t>
       </w:r>
-      <w:bookmarkStart w:id="57" w:name="_GoBack"/>
-      <w:bookmarkEnd w:id="57"/>
     </w:p>
     <w:p>
       <w:pPr>
@@ -10739,8 +10739,8 @@
         </w:rPr>
       </w:pPr>
       <w:bookmarkStart w:id="58" w:name="_Toc71703270"/>
-      <w:bookmarkStart w:id="59" w:name="_Toc10023491"/>
-      <w:bookmarkStart w:id="60" w:name="_Toc25553334"/>
+      <w:bookmarkStart w:id="59" w:name="_Toc25553334"/>
+      <w:bookmarkStart w:id="60" w:name="_Toc10540056"/>
       <w:r>
         <w:rPr>
           <w:i w:val="0"/>
@@ -10756,7 +10756,7 @@
         <w:t>rchives du projet</w:t>
       </w:r>
       <w:bookmarkEnd w:id="58"/>
-      <w:bookmarkEnd w:id="59"/>
+      <w:bookmarkEnd w:id="60"/>
       <w:r>
         <w:rPr>
           <w:i w:val="0"/>
@@ -10764,7 +10764,7 @@
         </w:rPr>
         <w:t xml:space="preserve"> </w:t>
       </w:r>
-      <w:bookmarkEnd w:id="60"/>
+      <w:bookmarkEnd w:id="59"/>
     </w:p>
     <w:p/>
     <w:sectPr>
@@ -11758,7 +11758,7 @@
               <w:noProof/>
               <w:szCs w:val="24"/>
             </w:rPr>
-            <w:t>17</w:t>
+            <w:t>16</w:t>
           </w:r>
           <w:r>
             <w:rPr>
@@ -15702,7 +15702,7 @@
 </file>
 
 <file path=customXml/itemProps1.xml><?xml version="1.0" encoding="utf-8"?>
-<ds:datastoreItem xmlns:ds="http://schemas.openxmlformats.org/officeDocument/2006/customXml" ds:itemID="{739964F0-4769-4E94-9EF1-4991874DF752}">
+<ds:datastoreItem xmlns:ds="http://schemas.openxmlformats.org/officeDocument/2006/customXml" ds:itemID="{150C6898-7FEA-4AE9-8347-A4F5BD5E804A}">
   <ds:schemaRefs>
     <ds:schemaRef ds:uri="http://schemas.openxmlformats.org/officeDocument/2006/bibliography"/>
   </ds:schemaRefs>

</xml_diff>

<commit_message>
Code : Rajout de commentaire et de code en test en commentaire.
Doc : Création des fichiers pdf, modification diverses dans la
documentation.
</commit_message>
<xml_diff>
--- a/docs/2019 - TPI Niels/Documentation/Niels Germann TPI - Application Joutes.docx
+++ b/docs/2019 - TPI Niels/Documentation/Niels Germann TPI - Application Joutes.docx
@@ -11,7 +11,7 @@
         <mc:AlternateContent>
           <mc:Choice Requires="wps">
             <w:drawing>
-              <wp:anchor distT="45720" distB="45720" distL="114300" distR="114300" simplePos="0" relativeHeight="251703296" behindDoc="0" locked="0" layoutInCell="1" allowOverlap="1" wp14:anchorId="5DF91B23" wp14:editId="726ABA95">
+              <wp:anchor distT="45720" distB="45720" distL="114300" distR="114300" simplePos="0" relativeHeight="251703296" behindDoc="0" locked="0" layoutInCell="1" allowOverlap="1" wp14:anchorId="5DF91B23" wp14:editId="5CDB7413">
                 <wp:simplePos x="0" y="0"/>
                 <wp:positionH relativeFrom="margin">
                   <wp:align>center</wp:align>
@@ -20,7 +20,7 @@
                   <wp:posOffset>363</wp:posOffset>
                 </wp:positionV>
                 <wp:extent cx="6661150" cy="486410"/>
-                <wp:effectExtent l="0" t="0" r="25400" b="27940"/>
+                <wp:effectExtent l="0" t="0" r="0" b="0"/>
                 <wp:wrapSquare wrapText="bothSides"/>
                 <wp:docPr id="4" name="Zone de texte 2"/>
                 <wp:cNvGraphicFramePr>
@@ -40,13 +40,9 @@
                         <a:prstGeom prst="rect">
                           <a:avLst/>
                         </a:prstGeom>
-                        <a:solidFill>
-                          <a:srgbClr val="FFFFFF"/>
-                        </a:solidFill>
+                        <a:noFill/>
                         <a:ln w="9525">
-                          <a:solidFill>
-                            <a:schemeClr val="bg1"/>
-                          </a:solidFill>
+                          <a:noFill/>
                           <a:miter lim="800000"/>
                           <a:headEnd/>
                           <a:tailEnd/>
@@ -97,7 +93,7 @@
                 <v:stroke joinstyle="miter"/>
                 <v:path gradientshapeok="t" o:connecttype="rect"/>
               </v:shapetype>
-              <v:shape id="Zone de texte 2" o:spid="_x0000_s1026" type="#_x0000_t202" style="position:absolute;margin-left:0;margin-top:.05pt;width:524.5pt;height:38.3pt;z-index:251703296;visibility:visible;mso-wrap-style:square;mso-width-percent:0;mso-height-percent:0;mso-wrap-distance-left:9pt;mso-wrap-distance-top:3.6pt;mso-wrap-distance-right:9pt;mso-wrap-distance-bottom:3.6pt;mso-position-horizontal:center;mso-position-horizontal-relative:margin;mso-position-vertical:absolute;mso-position-vertical-relative:text;mso-width-percent:0;mso-height-percent:0;mso-width-relative:margin;mso-height-relative:margin;v-text-anchor:top" o:gfxdata="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" strokecolor="white [3212]">
+              <v:shape id="Zone de texte 2" o:spid="_x0000_s1026" type="#_x0000_t202" style="position:absolute;margin-left:0;margin-top:.05pt;width:524.5pt;height:38.3pt;z-index:251703296;visibility:visible;mso-wrap-style:square;mso-width-percent:0;mso-height-percent:0;mso-wrap-distance-left:9pt;mso-wrap-distance-top:3.6pt;mso-wrap-distance-right:9pt;mso-wrap-distance-bottom:3.6pt;mso-position-horizontal:center;mso-position-horizontal-relative:margin;mso-position-vertical:absolute;mso-position-vertical-relative:text;mso-width-percent:0;mso-height-percent:0;mso-width-relative:margin;mso-height-relative:margin;v-text-anchor:top" o:gfxdata="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" filled="f" stroked="f">
                 <v:textbox>
                   <w:txbxContent>
                     <w:p>
@@ -137,7 +133,7 @@
           <w:lang w:val="fr-CH" w:eastAsia="fr-CH"/>
         </w:rPr>
         <w:drawing>
-          <wp:anchor distT="0" distB="0" distL="114300" distR="114300" simplePos="0" relativeHeight="251704320" behindDoc="0" locked="0" layoutInCell="1" allowOverlap="1" wp14:anchorId="73A8DA08" wp14:editId="15C27BCC">
+          <wp:anchor distT="0" distB="0" distL="114300" distR="114300" simplePos="0" relativeHeight="251704320" behindDoc="0" locked="0" layoutInCell="1" allowOverlap="1" wp14:anchorId="73A8DA08" wp14:editId="488922F4">
             <wp:simplePos x="0" y="0"/>
             <wp:positionH relativeFrom="margin">
               <wp:align>right</wp:align>
@@ -476,7 +472,7 @@
       <w:r>
         <w:fldChar w:fldCharType="separate"/>
       </w:r>
-      <w:hyperlink w:anchor="_Toc10557767" w:history="1">
+      <w:hyperlink w:anchor="_Toc10625540" w:history="1">
         <w:r>
           <w:rPr>
             <w:rStyle w:val="Lienhypertexte"/>
@@ -514,7 +510,7 @@
           <w:rPr>
             <w:webHidden/>
           </w:rPr>
-          <w:instrText xml:space="preserve"> PAGEREF _Toc10557767 \h </w:instrText>
+          <w:instrText xml:space="preserve"> PAGEREF _Toc10625540 \h </w:instrText>
         </w:r>
         <w:r>
           <w:rPr>
@@ -556,7 +552,7 @@
           <w:lang w:val="fr-CH" w:eastAsia="fr-CH"/>
         </w:rPr>
       </w:pPr>
-      <w:hyperlink w:anchor="_Toc10557768" w:history="1">
+      <w:hyperlink w:anchor="_Toc10625541" w:history="1">
         <w:r>
           <w:rPr>
             <w:rStyle w:val="Lienhypertexte"/>
@@ -602,7 +598,7 @@
             <w:noProof/>
             <w:webHidden/>
           </w:rPr>
-          <w:instrText xml:space="preserve"> PAGEREF _Toc10557768 \h </w:instrText>
+          <w:instrText xml:space="preserve"> PAGEREF _Toc10625541 \h </w:instrText>
         </w:r>
         <w:r>
           <w:rPr>
@@ -648,7 +644,7 @@
           <w:lang w:val="fr-CH" w:eastAsia="fr-CH"/>
         </w:rPr>
       </w:pPr>
-      <w:hyperlink w:anchor="_Toc10557769" w:history="1">
+      <w:hyperlink w:anchor="_Toc10625542" w:history="1">
         <w:r>
           <w:rPr>
             <w:rStyle w:val="Lienhypertexte"/>
@@ -692,7 +688,7 @@
             <w:noProof/>
             <w:webHidden/>
           </w:rPr>
-          <w:instrText xml:space="preserve"> PAGEREF _Toc10557769 \h </w:instrText>
+          <w:instrText xml:space="preserve"> PAGEREF _Toc10625542 \h </w:instrText>
         </w:r>
         <w:r>
           <w:rPr>
@@ -738,7 +734,7 @@
           <w:lang w:val="fr-CH" w:eastAsia="fr-CH"/>
         </w:rPr>
       </w:pPr>
-      <w:hyperlink w:anchor="_Toc10557770" w:history="1">
+      <w:hyperlink w:anchor="_Toc10625543" w:history="1">
         <w:r>
           <w:rPr>
             <w:rStyle w:val="Lienhypertexte"/>
@@ -784,7 +780,7 @@
             <w:noProof/>
             <w:webHidden/>
           </w:rPr>
-          <w:instrText xml:space="preserve"> PAGEREF _Toc10557770 \h </w:instrText>
+          <w:instrText xml:space="preserve"> PAGEREF _Toc10625543 \h </w:instrText>
         </w:r>
         <w:r>
           <w:rPr>
@@ -830,7 +826,7 @@
           <w:lang w:val="fr-CH" w:eastAsia="fr-CH"/>
         </w:rPr>
       </w:pPr>
-      <w:hyperlink w:anchor="_Toc10557771" w:history="1">
+      <w:hyperlink w:anchor="_Toc10625544" w:history="1">
         <w:r>
           <w:rPr>
             <w:rStyle w:val="Lienhypertexte"/>
@@ -874,7 +870,7 @@
             <w:noProof/>
             <w:webHidden/>
           </w:rPr>
-          <w:instrText xml:space="preserve"> PAGEREF _Toc10557771 \h </w:instrText>
+          <w:instrText xml:space="preserve"> PAGEREF _Toc10625544 \h </w:instrText>
         </w:r>
         <w:r>
           <w:rPr>
@@ -920,7 +916,7 @@
           <w:lang w:val="fr-CH" w:eastAsia="fr-CH"/>
         </w:rPr>
       </w:pPr>
-      <w:hyperlink w:anchor="_Toc10557772" w:history="1">
+      <w:hyperlink w:anchor="_Toc10625545" w:history="1">
         <w:r>
           <w:rPr>
             <w:rStyle w:val="Lienhypertexte"/>
@@ -964,7 +960,7 @@
             <w:noProof/>
             <w:webHidden/>
           </w:rPr>
-          <w:instrText xml:space="preserve"> PAGEREF _Toc10557772 \h </w:instrText>
+          <w:instrText xml:space="preserve"> PAGEREF _Toc10625545 \h </w:instrText>
         </w:r>
         <w:r>
           <w:rPr>
@@ -1010,7 +1006,7 @@
           <w:lang w:val="fr-CH" w:eastAsia="fr-CH"/>
         </w:rPr>
       </w:pPr>
-      <w:hyperlink w:anchor="_Toc10557773" w:history="1">
+      <w:hyperlink w:anchor="_Toc10625546" w:history="1">
         <w:r>
           <w:rPr>
             <w:rStyle w:val="Lienhypertexte"/>
@@ -1054,7 +1050,7 @@
             <w:noProof/>
             <w:webHidden/>
           </w:rPr>
-          <w:instrText xml:space="preserve"> PAGEREF _Toc10557773 \h </w:instrText>
+          <w:instrText xml:space="preserve"> PAGEREF _Toc10625546 \h </w:instrText>
         </w:r>
         <w:r>
           <w:rPr>
@@ -1100,7 +1096,7 @@
           <w:lang w:val="fr-CH" w:eastAsia="fr-CH"/>
         </w:rPr>
       </w:pPr>
-      <w:hyperlink w:anchor="_Toc10557774" w:history="1">
+      <w:hyperlink w:anchor="_Toc10625547" w:history="1">
         <w:r>
           <w:rPr>
             <w:rStyle w:val="Lienhypertexte"/>
@@ -1146,7 +1142,7 @@
             <w:noProof/>
             <w:webHidden/>
           </w:rPr>
-          <w:instrText xml:space="preserve"> PAGEREF _Toc10557774 \h </w:instrText>
+          <w:instrText xml:space="preserve"> PAGEREF _Toc10625547 \h </w:instrText>
         </w:r>
         <w:r>
           <w:rPr>
@@ -1192,7 +1188,7 @@
           <w:lang w:val="fr-CH" w:eastAsia="fr-CH"/>
         </w:rPr>
       </w:pPr>
-      <w:hyperlink w:anchor="_Toc10557775" w:history="1">
+      <w:hyperlink w:anchor="_Toc10625548" w:history="1">
         <w:r>
           <w:rPr>
             <w:rStyle w:val="Lienhypertexte"/>
@@ -1238,7 +1234,7 @@
             <w:noProof/>
             <w:webHidden/>
           </w:rPr>
-          <w:instrText xml:space="preserve"> PAGEREF _Toc10557775 \h </w:instrText>
+          <w:instrText xml:space="preserve"> PAGEREF _Toc10625548 \h </w:instrText>
         </w:r>
         <w:r>
           <w:rPr>
@@ -1284,7 +1280,7 @@
           <w:lang w:val="fr-CH" w:eastAsia="fr-CH"/>
         </w:rPr>
       </w:pPr>
-      <w:hyperlink w:anchor="_Toc10557776" w:history="1">
+      <w:hyperlink w:anchor="_Toc10625549" w:history="1">
         <w:r>
           <w:rPr>
             <w:rStyle w:val="Lienhypertexte"/>
@@ -1330,7 +1326,7 @@
             <w:noProof/>
             <w:webHidden/>
           </w:rPr>
-          <w:instrText xml:space="preserve"> PAGEREF _Toc10557776 \h </w:instrText>
+          <w:instrText xml:space="preserve"> PAGEREF _Toc10625549 \h </w:instrText>
         </w:r>
         <w:r>
           <w:rPr>
@@ -1376,7 +1372,7 @@
           <w:lang w:val="fr-CH" w:eastAsia="fr-CH"/>
         </w:rPr>
       </w:pPr>
-      <w:hyperlink w:anchor="_Toc10557777" w:history="1">
+      <w:hyperlink w:anchor="_Toc10625550" w:history="1">
         <w:r>
           <w:rPr>
             <w:rStyle w:val="Lienhypertexte"/>
@@ -1420,7 +1416,7 @@
             <w:noProof/>
             <w:webHidden/>
           </w:rPr>
-          <w:instrText xml:space="preserve"> PAGEREF _Toc10557777 \h </w:instrText>
+          <w:instrText xml:space="preserve"> PAGEREF _Toc10625550 \h </w:instrText>
         </w:r>
         <w:r>
           <w:rPr>
@@ -1466,7 +1462,7 @@
           <w:lang w:val="fr-CH" w:eastAsia="fr-CH"/>
         </w:rPr>
       </w:pPr>
-      <w:hyperlink w:anchor="_Toc10557778" w:history="1">
+      <w:hyperlink w:anchor="_Toc10625551" w:history="1">
         <w:r>
           <w:rPr>
             <w:rStyle w:val="Lienhypertexte"/>
@@ -1512,7 +1508,7 @@
             <w:noProof/>
             <w:webHidden/>
           </w:rPr>
-          <w:instrText xml:space="preserve"> PAGEREF _Toc10557778 \h </w:instrText>
+          <w:instrText xml:space="preserve"> PAGEREF _Toc10625551 \h </w:instrText>
         </w:r>
         <w:r>
           <w:rPr>
@@ -1558,7 +1554,7 @@
           <w:lang w:val="fr-CH" w:eastAsia="fr-CH"/>
         </w:rPr>
       </w:pPr>
-      <w:hyperlink w:anchor="_Toc10557779" w:history="1">
+      <w:hyperlink w:anchor="_Toc10625552" w:history="1">
         <w:r>
           <w:rPr>
             <w:rStyle w:val="Lienhypertexte"/>
@@ -1602,7 +1598,7 @@
             <w:noProof/>
             <w:webHidden/>
           </w:rPr>
-          <w:instrText xml:space="preserve"> PAGEREF _Toc10557779 \h </w:instrText>
+          <w:instrText xml:space="preserve"> PAGEREF _Toc10625552 \h </w:instrText>
         </w:r>
         <w:r>
           <w:rPr>
@@ -1648,7 +1644,7 @@
           <w:lang w:val="fr-CH" w:eastAsia="fr-CH"/>
         </w:rPr>
       </w:pPr>
-      <w:hyperlink w:anchor="_Toc10557780" w:history="1">
+      <w:hyperlink w:anchor="_Toc10625553" w:history="1">
         <w:r>
           <w:rPr>
             <w:rStyle w:val="Lienhypertexte"/>
@@ -1692,7 +1688,7 @@
             <w:noProof/>
             <w:webHidden/>
           </w:rPr>
-          <w:instrText xml:space="preserve"> PAGEREF _Toc10557780 \h </w:instrText>
+          <w:instrText xml:space="preserve"> PAGEREF _Toc10625553 \h </w:instrText>
         </w:r>
         <w:r>
           <w:rPr>
@@ -1738,7 +1734,7 @@
           <w:lang w:val="fr-CH" w:eastAsia="fr-CH"/>
         </w:rPr>
       </w:pPr>
-      <w:hyperlink w:anchor="_Toc10557781" w:history="1">
+      <w:hyperlink w:anchor="_Toc10625554" w:history="1">
         <w:r>
           <w:rPr>
             <w:rStyle w:val="Lienhypertexte"/>
@@ -1782,7 +1778,7 @@
             <w:noProof/>
             <w:webHidden/>
           </w:rPr>
-          <w:instrText xml:space="preserve"> PAGEREF _Toc10557781 \h </w:instrText>
+          <w:instrText xml:space="preserve"> PAGEREF _Toc10625554 \h </w:instrText>
         </w:r>
         <w:r>
           <w:rPr>
@@ -1828,7 +1824,7 @@
           <w:lang w:val="fr-CH" w:eastAsia="fr-CH"/>
         </w:rPr>
       </w:pPr>
-      <w:hyperlink w:anchor="_Toc10557782" w:history="1">
+      <w:hyperlink w:anchor="_Toc10625555" w:history="1">
         <w:r>
           <w:rPr>
             <w:rStyle w:val="Lienhypertexte"/>
@@ -1872,7 +1868,7 @@
             <w:noProof/>
             <w:webHidden/>
           </w:rPr>
-          <w:instrText xml:space="preserve"> PAGEREF _Toc10557782 \h </w:instrText>
+          <w:instrText xml:space="preserve"> PAGEREF _Toc10625555 \h </w:instrText>
         </w:r>
         <w:r>
           <w:rPr>
@@ -1918,7 +1914,7 @@
           <w:lang w:val="fr-CH" w:eastAsia="fr-CH"/>
         </w:rPr>
       </w:pPr>
-      <w:hyperlink w:anchor="_Toc10557783" w:history="1">
+      <w:hyperlink w:anchor="_Toc10625556" w:history="1">
         <w:r>
           <w:rPr>
             <w:rStyle w:val="Lienhypertexte"/>
@@ -1962,7 +1958,7 @@
             <w:noProof/>
             <w:webHidden/>
           </w:rPr>
-          <w:instrText xml:space="preserve"> PAGEREF _Toc10557783 \h </w:instrText>
+          <w:instrText xml:space="preserve"> PAGEREF _Toc10625556 \h </w:instrText>
         </w:r>
         <w:r>
           <w:rPr>
@@ -2008,7 +2004,7 @@
           <w:lang w:val="fr-CH" w:eastAsia="fr-CH"/>
         </w:rPr>
       </w:pPr>
-      <w:hyperlink w:anchor="_Toc10557784" w:history="1">
+      <w:hyperlink w:anchor="_Toc10625557" w:history="1">
         <w:r>
           <w:rPr>
             <w:rStyle w:val="Lienhypertexte"/>
@@ -2052,7 +2048,7 @@
             <w:noProof/>
             <w:webHidden/>
           </w:rPr>
-          <w:instrText xml:space="preserve"> PAGEREF _Toc10557784 \h </w:instrText>
+          <w:instrText xml:space="preserve"> PAGEREF _Toc10625557 \h </w:instrText>
         </w:r>
         <w:r>
           <w:rPr>
@@ -2098,7 +2094,7 @@
           <w:lang w:val="fr-CH" w:eastAsia="fr-CH"/>
         </w:rPr>
       </w:pPr>
-      <w:hyperlink w:anchor="_Toc10557785" w:history="1">
+      <w:hyperlink w:anchor="_Toc10625558" w:history="1">
         <w:r>
           <w:rPr>
             <w:rStyle w:val="Lienhypertexte"/>
@@ -2142,7 +2138,7 @@
             <w:noProof/>
             <w:webHidden/>
           </w:rPr>
-          <w:instrText xml:space="preserve"> PAGEREF _Toc10557785 \h </w:instrText>
+          <w:instrText xml:space="preserve"> PAGEREF _Toc10625558 \h </w:instrText>
         </w:r>
         <w:r>
           <w:rPr>
@@ -2183,7 +2179,7 @@
           <w:lang w:val="fr-CH" w:eastAsia="fr-CH"/>
         </w:rPr>
       </w:pPr>
-      <w:hyperlink w:anchor="_Toc10557786" w:history="1">
+      <w:hyperlink w:anchor="_Toc10625559" w:history="1">
         <w:r>
           <w:rPr>
             <w:rStyle w:val="Lienhypertexte"/>
@@ -2221,7 +2217,7 @@
           <w:rPr>
             <w:webHidden/>
           </w:rPr>
-          <w:instrText xml:space="preserve"> PAGEREF _Toc10557786 \h </w:instrText>
+          <w:instrText xml:space="preserve"> PAGEREF _Toc10625559 \h </w:instrText>
         </w:r>
         <w:r>
           <w:rPr>
@@ -2263,7 +2259,7 @@
           <w:lang w:val="fr-CH" w:eastAsia="fr-CH"/>
         </w:rPr>
       </w:pPr>
-      <w:hyperlink w:anchor="_Toc10557787" w:history="1">
+      <w:hyperlink w:anchor="_Toc10625560" w:history="1">
         <w:r>
           <w:rPr>
             <w:rStyle w:val="Lienhypertexte"/>
@@ -2309,7 +2305,7 @@
             <w:noProof/>
             <w:webHidden/>
           </w:rPr>
-          <w:instrText xml:space="preserve"> PAGEREF _Toc10557787 \h </w:instrText>
+          <w:instrText xml:space="preserve"> PAGEREF _Toc10625560 \h </w:instrText>
         </w:r>
         <w:r>
           <w:rPr>
@@ -2355,7 +2351,7 @@
           <w:lang w:val="fr-CH" w:eastAsia="fr-CH"/>
         </w:rPr>
       </w:pPr>
-      <w:hyperlink w:anchor="_Toc10557788" w:history="1">
+      <w:hyperlink w:anchor="_Toc10625561" w:history="1">
         <w:r>
           <w:rPr>
             <w:rStyle w:val="Lienhypertexte"/>
@@ -2401,7 +2397,7 @@
             <w:noProof/>
             <w:webHidden/>
           </w:rPr>
-          <w:instrText xml:space="preserve"> PAGEREF _Toc10557788 \h </w:instrText>
+          <w:instrText xml:space="preserve"> PAGEREF _Toc10625561 \h </w:instrText>
         </w:r>
         <w:r>
           <w:rPr>
@@ -2447,7 +2443,7 @@
           <w:lang w:val="fr-CH" w:eastAsia="fr-CH"/>
         </w:rPr>
       </w:pPr>
-      <w:hyperlink w:anchor="_Toc10557789" w:history="1">
+      <w:hyperlink w:anchor="_Toc10625562" w:history="1">
         <w:r>
           <w:rPr>
             <w:rStyle w:val="Lienhypertexte"/>
@@ -2493,7 +2489,7 @@
             <w:noProof/>
             <w:webHidden/>
           </w:rPr>
-          <w:instrText xml:space="preserve"> PAGEREF _Toc10557789 \h </w:instrText>
+          <w:instrText xml:space="preserve"> PAGEREF _Toc10625562 \h </w:instrText>
         </w:r>
         <w:r>
           <w:rPr>
@@ -2539,7 +2535,7 @@
           <w:lang w:val="fr-CH" w:eastAsia="fr-CH"/>
         </w:rPr>
       </w:pPr>
-      <w:hyperlink w:anchor="_Toc10557790" w:history="1">
+      <w:hyperlink w:anchor="_Toc10625563" w:history="1">
         <w:r>
           <w:rPr>
             <w:rStyle w:val="Lienhypertexte"/>
@@ -2585,7 +2581,7 @@
             <w:noProof/>
             <w:webHidden/>
           </w:rPr>
-          <w:instrText xml:space="preserve"> PAGEREF _Toc10557790 \h </w:instrText>
+          <w:instrText xml:space="preserve"> PAGEREF _Toc10625563 \h </w:instrText>
         </w:r>
         <w:r>
           <w:rPr>
@@ -2626,7 +2622,7 @@
           <w:lang w:val="fr-CH" w:eastAsia="fr-CH"/>
         </w:rPr>
       </w:pPr>
-      <w:hyperlink w:anchor="_Toc10557791" w:history="1">
+      <w:hyperlink w:anchor="_Toc10625564" w:history="1">
         <w:r>
           <w:rPr>
             <w:rStyle w:val="Lienhypertexte"/>
@@ -2664,7 +2660,7 @@
           <w:rPr>
             <w:webHidden/>
           </w:rPr>
-          <w:instrText xml:space="preserve"> PAGEREF _Toc10557791 \h </w:instrText>
+          <w:instrText xml:space="preserve"> PAGEREF _Toc10625564 \h </w:instrText>
         </w:r>
         <w:r>
           <w:rPr>
@@ -2701,7 +2697,7 @@
           <w:lang w:val="fr-CH" w:eastAsia="fr-CH"/>
         </w:rPr>
       </w:pPr>
-      <w:hyperlink w:anchor="_Toc10557792" w:history="1">
+      <w:hyperlink w:anchor="_Toc10625565" w:history="1">
         <w:r>
           <w:rPr>
             <w:rStyle w:val="Lienhypertexte"/>
@@ -2739,7 +2735,7 @@
           <w:rPr>
             <w:webHidden/>
           </w:rPr>
-          <w:instrText xml:space="preserve"> PAGEREF _Toc10557792 \h </w:instrText>
+          <w:instrText xml:space="preserve"> PAGEREF _Toc10625565 \h </w:instrText>
         </w:r>
         <w:r>
           <w:rPr>
@@ -2776,7 +2772,7 @@
           <w:lang w:val="fr-CH" w:eastAsia="fr-CH"/>
         </w:rPr>
       </w:pPr>
-      <w:hyperlink w:anchor="_Toc10557793" w:history="1">
+      <w:hyperlink w:anchor="_Toc10625566" w:history="1">
         <w:r>
           <w:rPr>
             <w:rStyle w:val="Lienhypertexte"/>
@@ -2814,7 +2810,7 @@
           <w:rPr>
             <w:webHidden/>
           </w:rPr>
-          <w:instrText xml:space="preserve"> PAGEREF _Toc10557793 \h </w:instrText>
+          <w:instrText xml:space="preserve"> PAGEREF _Toc10625566 \h </w:instrText>
         </w:r>
         <w:r>
           <w:rPr>
@@ -2856,7 +2852,7 @@
           <w:lang w:val="fr-CH" w:eastAsia="fr-CH"/>
         </w:rPr>
       </w:pPr>
-      <w:hyperlink w:anchor="_Toc10557794" w:history="1">
+      <w:hyperlink w:anchor="_Toc10625567" w:history="1">
         <w:r>
           <w:rPr>
             <w:rStyle w:val="Lienhypertexte"/>
@@ -2902,7 +2898,7 @@
             <w:noProof/>
             <w:webHidden/>
           </w:rPr>
-          <w:instrText xml:space="preserve"> PAGEREF _Toc10557794 \h </w:instrText>
+          <w:instrText xml:space="preserve"> PAGEREF _Toc10625567 \h </w:instrText>
         </w:r>
         <w:r>
           <w:rPr>
@@ -2948,7 +2944,7 @@
           <w:lang w:val="fr-CH" w:eastAsia="fr-CH"/>
         </w:rPr>
       </w:pPr>
-      <w:hyperlink w:anchor="_Toc10557795" w:history="1">
+      <w:hyperlink w:anchor="_Toc10625568" w:history="1">
         <w:r>
           <w:rPr>
             <w:rStyle w:val="Lienhypertexte"/>
@@ -2994,7 +2990,7 @@
             <w:noProof/>
             <w:webHidden/>
           </w:rPr>
-          <w:instrText xml:space="preserve"> PAGEREF _Toc10557795 \h </w:instrText>
+          <w:instrText xml:space="preserve"> PAGEREF _Toc10625568 \h </w:instrText>
         </w:r>
         <w:r>
           <w:rPr>
@@ -3040,7 +3036,7 @@
           <w:lang w:val="fr-CH" w:eastAsia="fr-CH"/>
         </w:rPr>
       </w:pPr>
-      <w:hyperlink w:anchor="_Toc10557796" w:history="1">
+      <w:hyperlink w:anchor="_Toc10625569" w:history="1">
         <w:r>
           <w:rPr>
             <w:rStyle w:val="Lienhypertexte"/>
@@ -3084,7 +3080,7 @@
             <w:noProof/>
             <w:webHidden/>
           </w:rPr>
-          <w:instrText xml:space="preserve"> PAGEREF _Toc10557796 \h </w:instrText>
+          <w:instrText xml:space="preserve"> PAGEREF _Toc10625569 \h </w:instrText>
         </w:r>
         <w:r>
           <w:rPr>
@@ -3130,7 +3126,7 @@
           <w:lang w:val="fr-CH" w:eastAsia="fr-CH"/>
         </w:rPr>
       </w:pPr>
-      <w:hyperlink w:anchor="_Toc10557797" w:history="1">
+      <w:hyperlink w:anchor="_Toc10625570" w:history="1">
         <w:r>
           <w:rPr>
             <w:rStyle w:val="Lienhypertexte"/>
@@ -3176,7 +3172,7 @@
             <w:noProof/>
             <w:webHidden/>
           </w:rPr>
-          <w:instrText xml:space="preserve"> PAGEREF _Toc10557797 \h </w:instrText>
+          <w:instrText xml:space="preserve"> PAGEREF _Toc10625570 \h </w:instrText>
         </w:r>
         <w:r>
           <w:rPr>
@@ -3222,7 +3218,7 @@
           <w:lang w:val="fr-CH" w:eastAsia="fr-CH"/>
         </w:rPr>
       </w:pPr>
-      <w:hyperlink w:anchor="_Toc10557798" w:history="1">
+      <w:hyperlink w:anchor="_Toc10625571" w:history="1">
         <w:r>
           <w:rPr>
             <w:rStyle w:val="Lienhypertexte"/>
@@ -3268,7 +3264,7 @@
             <w:noProof/>
             <w:webHidden/>
           </w:rPr>
-          <w:instrText xml:space="preserve"> PAGEREF _Toc10557798 \h </w:instrText>
+          <w:instrText xml:space="preserve"> PAGEREF _Toc10625571 \h </w:instrText>
         </w:r>
         <w:r>
           <w:rPr>
@@ -3288,7 +3284,7 @@
             <w:noProof/>
             <w:webHidden/>
           </w:rPr>
-          <w:t>30</w:t>
+          <w:t>31</w:t>
         </w:r>
         <w:r>
           <w:rPr>
@@ -3314,7 +3310,7 @@
           <w:lang w:val="fr-CH" w:eastAsia="fr-CH"/>
         </w:rPr>
       </w:pPr>
-      <w:hyperlink w:anchor="_Toc10557799" w:history="1">
+      <w:hyperlink w:anchor="_Toc10625572" w:history="1">
         <w:r>
           <w:rPr>
             <w:rStyle w:val="Lienhypertexte"/>
@@ -3360,7 +3356,7 @@
             <w:noProof/>
             <w:webHidden/>
           </w:rPr>
-          <w:instrText xml:space="preserve"> PAGEREF _Toc10557799 \h </w:instrText>
+          <w:instrText xml:space="preserve"> PAGEREF _Toc10625572 \h </w:instrText>
         </w:r>
         <w:r>
           <w:rPr>
@@ -3380,7 +3376,7 @@
             <w:noProof/>
             <w:webHidden/>
           </w:rPr>
-          <w:t>30</w:t>
+          <w:t>31</w:t>
         </w:r>
         <w:r>
           <w:rPr>
@@ -3406,7 +3402,7 @@
           <w:lang w:val="fr-CH" w:eastAsia="fr-CH"/>
         </w:rPr>
       </w:pPr>
-      <w:hyperlink w:anchor="_Toc10557800" w:history="1">
+      <w:hyperlink w:anchor="_Toc10625573" w:history="1">
         <w:r>
           <w:rPr>
             <w:rStyle w:val="Lienhypertexte"/>
@@ -3452,7 +3448,7 @@
             <w:noProof/>
             <w:webHidden/>
           </w:rPr>
-          <w:instrText xml:space="preserve"> PAGEREF _Toc10557800 \h </w:instrText>
+          <w:instrText xml:space="preserve"> PAGEREF _Toc10625573 \h </w:instrText>
         </w:r>
         <w:r>
           <w:rPr>
@@ -3472,7 +3468,7 @@
             <w:noProof/>
             <w:webHidden/>
           </w:rPr>
-          <w:t>30</w:t>
+          <w:t>31</w:t>
         </w:r>
         <w:r>
           <w:rPr>
@@ -3499,18 +3495,18 @@
       </w:pPr>
     </w:p>
     <w:p>
+      <w:r>
+        <w:br w:type="page"/>
+      </w:r>
       <w:bookmarkStart w:id="0" w:name="_GoBack"/>
       <w:bookmarkEnd w:id="0"/>
-      <w:r>
-        <w:br w:type="page"/>
-      </w:r>
     </w:p>
     <w:p>
       <w:pPr>
         <w:pStyle w:val="Titre1"/>
         <w:ind w:left="0" w:firstLine="0"/>
       </w:pPr>
-      <w:bookmarkStart w:id="1" w:name="_Toc10557767"/>
+      <w:bookmarkStart w:id="1" w:name="_Toc10625540"/>
       <w:r>
         <w:lastRenderedPageBreak/>
         <w:t>Analyse prél</w:t>
@@ -3532,7 +3528,7 @@
           <w:iCs/>
         </w:rPr>
       </w:pPr>
-      <w:bookmarkStart w:id="2" w:name="_Toc10557768"/>
+      <w:bookmarkStart w:id="2" w:name="_Toc10625541"/>
       <w:r>
         <w:rPr>
           <w:i w:val="0"/>
@@ -3746,7 +3742,7 @@
           <w:i w:val="0"/>
         </w:rPr>
       </w:pPr>
-      <w:bookmarkStart w:id="3" w:name="_Toc10557769"/>
+      <w:bookmarkStart w:id="3" w:name="_Toc10625542"/>
       <w:r>
         <w:rPr>
           <w:i w:val="0"/>
@@ -4156,7 +4152,7 @@
           <w:iCs/>
         </w:rPr>
       </w:pPr>
-      <w:bookmarkStart w:id="4" w:name="_Toc10557770"/>
+      <w:bookmarkStart w:id="4" w:name="_Toc10625543"/>
       <w:r>
         <w:rPr>
           <w:i w:val="0"/>
@@ -4344,11 +4340,34 @@
           <w:szCs w:val="14"/>
         </w:rPr>
       </w:pPr>
-      <w:r>
+    </w:p>
+    <w:p>
+      <w:pPr>
+        <w:jc w:val="both"/>
         <w:rPr>
           <w:szCs w:val="14"/>
         </w:rPr>
-        <w:lastRenderedPageBreak/>
+      </w:pPr>
+    </w:p>
+    <w:p>
+      <w:pPr>
+        <w:jc w:val="both"/>
+        <w:rPr>
+          <w:szCs w:val="14"/>
+        </w:rPr>
+      </w:pPr>
+    </w:p>
+    <w:p>
+      <w:pPr>
+        <w:jc w:val="both"/>
+        <w:rPr>
+          <w:szCs w:val="14"/>
+        </w:rPr>
+      </w:pPr>
+      <w:r>
+        <w:rPr>
+          <w:szCs w:val="14"/>
+        </w:rPr>
         <w:t>Ensuite</w:t>
       </w:r>
       <w:r>
@@ -4472,9 +4491,25 @@
     </w:p>
     <w:p>
       <w:pPr>
+        <w:rPr>
+          <w:iCs/>
+          <w:szCs w:val="14"/>
+        </w:rPr>
+      </w:pPr>
+    </w:p>
+    <w:p>
+      <w:pPr>
+        <w:rPr>
+          <w:iCs/>
+          <w:szCs w:val="14"/>
+        </w:rPr>
+      </w:pPr>
+    </w:p>
+    <w:p>
+      <w:pPr>
         <w:pStyle w:val="Titre2"/>
       </w:pPr>
-      <w:bookmarkStart w:id="5" w:name="_Toc10557771"/>
+      <w:bookmarkStart w:id="5" w:name="_Toc10625544"/>
       <w:r>
         <w:t>Méthode utilisée</w:t>
       </w:r>
@@ -4533,22 +4568,32 @@
         <w:pStyle w:val="Default"/>
         <w:jc w:val="both"/>
         <w:rPr>
+          <w:rStyle w:val="Lienhypertexte"/>
+          <w:b/>
+        </w:rPr>
+      </w:pPr>
+      <w:r>
+        <w:t xml:space="preserve">Mon tableau Trello est disponible en ligne en </w:t>
+      </w:r>
+      <w:hyperlink r:id="rId13" w:history="1">
+        <w:r>
+          <w:rPr>
+            <w:rStyle w:val="Lienhypertexte"/>
+            <w:b/>
+          </w:rPr>
+          <w:t>cliquant ici</w:t>
+        </w:r>
+      </w:hyperlink>
+    </w:p>
+    <w:p>
+      <w:pPr>
+        <w:pStyle w:val="Default"/>
+        <w:jc w:val="both"/>
+        <w:rPr>
           <w:b/>
           <w:bCs/>
         </w:rPr>
       </w:pPr>
-      <w:r>
-        <w:t xml:space="preserve">Mon tableau Trello est disponible en ligne en </w:t>
-      </w:r>
-      <w:hyperlink r:id="rId13" w:history="1">
-        <w:r>
-          <w:rPr>
-            <w:rStyle w:val="Lienhypertexte"/>
-            <w:b/>
-          </w:rPr>
-          <w:t>cliquant ici</w:t>
-        </w:r>
-      </w:hyperlink>
     </w:p>
     <w:p>
       <w:pPr>
@@ -4694,7 +4739,7 @@
         <w:pStyle w:val="Titre2"/>
         <w:ind w:left="0" w:firstLine="0"/>
       </w:pPr>
-      <w:bookmarkStart w:id="6" w:name="_Toc10557772"/>
+      <w:bookmarkStart w:id="6" w:name="_Toc10625545"/>
       <w:r>
         <w:rPr>
           <w:noProof/>
@@ -4774,7 +4819,7 @@
         <w:pStyle w:val="Titre2"/>
         <w:ind w:left="0" w:firstLine="0"/>
       </w:pPr>
-      <w:bookmarkStart w:id="7" w:name="_Toc10557773"/>
+      <w:bookmarkStart w:id="7" w:name="_Toc10625546"/>
       <w:r>
         <w:lastRenderedPageBreak/>
         <w:t>Analyse</w:t>
@@ -4793,7 +4838,7 @@
           <w:iCs/>
         </w:rPr>
       </w:pPr>
-      <w:bookmarkStart w:id="8" w:name="_Toc10557774"/>
+      <w:bookmarkStart w:id="8" w:name="_Toc10625547"/>
       <w:r>
         <w:rPr>
           <w:i w:val="0"/>
@@ -5266,7 +5311,7 @@
           <w:iCs/>
         </w:rPr>
       </w:pPr>
-      <w:bookmarkStart w:id="10" w:name="_Toc10557775"/>
+      <w:bookmarkStart w:id="10" w:name="_Toc10625548"/>
       <w:r>
         <w:rPr>
           <w:i w:val="0"/>
@@ -5343,7 +5388,7 @@
       </w:pPr>
       <w:bookmarkStart w:id="11" w:name="_Toc25553310"/>
       <w:bookmarkStart w:id="12" w:name="_Toc71691015"/>
-      <w:bookmarkStart w:id="13" w:name="_Toc10557776"/>
+      <w:bookmarkStart w:id="13" w:name="_Toc10625549"/>
       <w:r>
         <w:rPr>
           <w:rFonts w:cs="Arial"/>
@@ -5664,7 +5709,7 @@
           <w:i w:val="0"/>
         </w:rPr>
       </w:pPr>
-      <w:bookmarkStart w:id="14" w:name="_Toc10557777"/>
+      <w:bookmarkStart w:id="14" w:name="_Toc10625550"/>
       <w:r>
         <w:rPr>
           <w:i w:val="0"/>
@@ -5840,7 +5885,7 @@
       </w:pPr>
       <w:bookmarkStart w:id="15" w:name="_Toc25553314"/>
       <w:bookmarkStart w:id="16" w:name="_Toc71691019"/>
-      <w:bookmarkStart w:id="17" w:name="_Toc10557778"/>
+      <w:bookmarkStart w:id="17" w:name="_Toc10625551"/>
       <w:r>
         <w:rPr>
           <w:i w:val="0"/>
@@ -6885,7 +6930,7 @@
       <w:pPr>
         <w:pStyle w:val="Titre3"/>
       </w:pPr>
-      <w:bookmarkStart w:id="18" w:name="_Toc10557779"/>
+      <w:bookmarkStart w:id="18" w:name="_Toc10625552"/>
       <w:r>
         <w:t>Maquettes</w:t>
       </w:r>
@@ -7265,7 +7310,7 @@
       <w:pPr>
         <w:pStyle w:val="Titre3"/>
       </w:pPr>
-      <w:bookmarkStart w:id="19" w:name="_Toc10557780"/>
+      <w:bookmarkStart w:id="19" w:name="_Toc10625553"/>
       <w:r>
         <w:t>Use Cases</w:t>
       </w:r>
@@ -7820,6 +7865,10 @@
     <w:p/>
     <w:p/>
     <w:p/>
+    <w:p/>
+    <w:p/>
+    <w:p/>
+    <w:p/>
     <w:p>
       <w:pPr>
         <w:rPr>
@@ -7925,6 +7974,20 @@
           <w:b/>
         </w:rPr>
       </w:pPr>
+    </w:p>
+    <w:p>
+      <w:pPr>
+        <w:rPr>
+          <w:b/>
+        </w:rPr>
+      </w:pPr>
+    </w:p>
+    <w:p>
+      <w:pPr>
+        <w:rPr>
+          <w:b/>
+        </w:rPr>
+      </w:pPr>
       <w:r>
         <w:rPr>
           <w:b/>
@@ -8139,375 +8202,6 @@
             </w:pPr>
             <w:r>
               <w:t>Une notification l’avertit que les paramètres de ce tournoi ont été dupliqué dans celui sélectionné dans la liste déroulante.</w:t>
-            </w:r>
-          </w:p>
-        </w:tc>
-      </w:tr>
-    </w:tbl>
-    <w:p/>
-    <w:p>
-      <w:pPr>
-        <w:rPr>
-          <w:b/>
-        </w:rPr>
-      </w:pPr>
-      <w:r>
-        <w:rPr>
-          <w:b/>
-        </w:rPr>
-        <w:t>Use Case fonctionnalité 3</w:t>
-      </w:r>
-    </w:p>
-    <w:tbl>
-      <w:tblPr>
-        <w:tblStyle w:val="TableauGrille1Clair-Accentuation1"/>
-        <w:tblW w:w="0" w:type="auto"/>
-        <w:tblLook w:val="04A0" w:firstRow="1" w:lastRow="0" w:firstColumn="1" w:lastColumn="0" w:noHBand="0" w:noVBand="1"/>
-      </w:tblPr>
-      <w:tblGrid>
-        <w:gridCol w:w="3020"/>
-        <w:gridCol w:w="3020"/>
-        <w:gridCol w:w="3020"/>
-      </w:tblGrid>
-      <w:tr>
-        <w:trPr>
-          <w:cnfStyle w:val="100000000000" w:firstRow="1" w:lastRow="0" w:firstColumn="0" w:lastColumn="0" w:oddVBand="0" w:evenVBand="0" w:oddHBand="0" w:evenHBand="0" w:firstRowFirstColumn="0" w:firstRowLastColumn="0" w:lastRowFirstColumn="0" w:lastRowLastColumn="0"/>
-        </w:trPr>
-        <w:tc>
-          <w:tcPr>
-            <w:cnfStyle w:val="001000000000" w:firstRow="0" w:lastRow="0" w:firstColumn="1" w:lastColumn="0" w:oddVBand="0" w:evenVBand="0" w:oddHBand="0" w:evenHBand="0" w:firstRowFirstColumn="0" w:firstRowLastColumn="0" w:lastRowFirstColumn="0" w:lastRowLastColumn="0"/>
-            <w:tcW w:w="3020" w:type="dxa"/>
-          </w:tcPr>
-          <w:p>
-            <w:r>
-              <w:t>En tant que participant</w:t>
-            </w:r>
-          </w:p>
-        </w:tc>
-        <w:tc>
-          <w:tcPr>
-            <w:tcW w:w="3020" w:type="dxa"/>
-          </w:tcPr>
-          <w:p>
-            <w:pPr>
-              <w:cnfStyle w:val="100000000000" w:firstRow="1" w:lastRow="0" w:firstColumn="0" w:lastColumn="0" w:oddVBand="0" w:evenVBand="0" w:oddHBand="0" w:evenHBand="0" w:firstRowFirstColumn="0" w:firstRowLastColumn="0" w:lastRowFirstColumn="0" w:lastRowLastColumn="0"/>
-            </w:pPr>
-            <w:r>
-              <w:t xml:space="preserve">Je veux </w:t>
-            </w:r>
-            <w:r>
-              <w:t>accéder à</w:t>
-            </w:r>
-            <w:r>
-              <w:t xml:space="preserve"> mon palmarès</w:t>
-            </w:r>
-          </w:p>
-        </w:tc>
-        <w:tc>
-          <w:tcPr>
-            <w:tcW w:w="3020" w:type="dxa"/>
-          </w:tcPr>
-          <w:p>
-            <w:pPr>
-              <w:cnfStyle w:val="100000000000" w:firstRow="1" w:lastRow="0" w:firstColumn="0" w:lastColumn="0" w:oddVBand="0" w:evenVBand="0" w:oddHBand="0" w:evenHBand="0" w:firstRowFirstColumn="0" w:firstRowLastColumn="0" w:lastRowFirstColumn="0" w:lastRowLastColumn="0"/>
-            </w:pPr>
-            <w:r>
-              <w:t xml:space="preserve">Afin de pouvoir visualiser mes scores pour chaque tournoi que j’ai effectué </w:t>
-            </w:r>
-          </w:p>
-        </w:tc>
-      </w:tr>
-    </w:tbl>
-    <w:p/>
-    <w:p>
-      <w:r>
-        <w:rPr>
-          <w:b/>
-        </w:rPr>
-        <w:t>Fonctionnalité 3 :</w:t>
-      </w:r>
-      <w:r>
-        <w:rPr>
-          <w:b/>
-        </w:rPr>
-        <w:t xml:space="preserve"> </w:t>
-      </w:r>
-      <w:r>
-        <w:t>Page de palmarès individuel</w:t>
-      </w:r>
-    </w:p>
-    <w:p/>
-    <w:tbl>
-      <w:tblPr>
-        <w:tblStyle w:val="TableauGrille4-Accentuation1"/>
-        <w:tblW w:w="0" w:type="auto"/>
-        <w:tblLook w:val="04A0" w:firstRow="1" w:lastRow="0" w:firstColumn="1" w:lastColumn="0" w:noHBand="0" w:noVBand="1"/>
-      </w:tblPr>
-      <w:tblGrid>
-        <w:gridCol w:w="3212"/>
-        <w:gridCol w:w="2698"/>
-        <w:gridCol w:w="3150"/>
-      </w:tblGrid>
-      <w:tr>
-        <w:trPr>
-          <w:cnfStyle w:val="100000000000" w:firstRow="1" w:lastRow="0" w:firstColumn="0" w:lastColumn="0" w:oddVBand="0" w:evenVBand="0" w:oddHBand="0" w:evenHBand="0" w:firstRowFirstColumn="0" w:firstRowLastColumn="0" w:lastRowFirstColumn="0" w:lastRowLastColumn="0"/>
-        </w:trPr>
-        <w:tc>
-          <w:tcPr>
-            <w:cnfStyle w:val="001000000000" w:firstRow="0" w:lastRow="0" w:firstColumn="1" w:lastColumn="0" w:oddVBand="0" w:evenVBand="0" w:oddHBand="0" w:evenHBand="0" w:firstRowFirstColumn="0" w:firstRowLastColumn="0" w:lastRowFirstColumn="0" w:lastRowLastColumn="0"/>
-            <w:tcW w:w="3212" w:type="dxa"/>
-          </w:tcPr>
-          <w:p>
-            <w:pPr>
-              <w:rPr>
-                <w:b w:val="0"/>
-              </w:rPr>
-            </w:pPr>
-            <w:r>
-              <w:t>Action utilisateur</w:t>
-            </w:r>
-          </w:p>
-        </w:tc>
-        <w:tc>
-          <w:tcPr>
-            <w:tcW w:w="2698" w:type="dxa"/>
-          </w:tcPr>
-          <w:p>
-            <w:pPr>
-              <w:cnfStyle w:val="100000000000" w:firstRow="1" w:lastRow="0" w:firstColumn="0" w:lastColumn="0" w:oddVBand="0" w:evenVBand="0" w:oddHBand="0" w:evenHBand="0" w:firstRowFirstColumn="0" w:firstRowLastColumn="0" w:lastRowFirstColumn="0" w:lastRowLastColumn="0"/>
-              <w:rPr>
-                <w:b w:val="0"/>
-              </w:rPr>
-            </w:pPr>
-            <w:r>
-              <w:t>Conditions particulières</w:t>
-            </w:r>
-          </w:p>
-        </w:tc>
-        <w:tc>
-          <w:tcPr>
-            <w:tcW w:w="3150" w:type="dxa"/>
-          </w:tcPr>
-          <w:p>
-            <w:pPr>
-              <w:cnfStyle w:val="100000000000" w:firstRow="1" w:lastRow="0" w:firstColumn="0" w:lastColumn="0" w:oddVBand="0" w:evenVBand="0" w:oddHBand="0" w:evenHBand="0" w:firstRowFirstColumn="0" w:firstRowLastColumn="0" w:lastRowFirstColumn="0" w:lastRowLastColumn="0"/>
-              <w:rPr>
-                <w:b w:val="0"/>
-              </w:rPr>
-            </w:pPr>
-            <w:r>
-              <w:t>Réponse du site</w:t>
-            </w:r>
-          </w:p>
-        </w:tc>
-      </w:tr>
-      <w:tr>
-        <w:trPr>
-          <w:cnfStyle w:val="000000100000" w:firstRow="0" w:lastRow="0" w:firstColumn="0" w:lastColumn="0" w:oddVBand="0" w:evenVBand="0" w:oddHBand="1" w:evenHBand="0" w:firstRowFirstColumn="0" w:firstRowLastColumn="0" w:lastRowFirstColumn="0" w:lastRowLastColumn="0"/>
-        </w:trPr>
-        <w:tc>
-          <w:tcPr>
-            <w:cnfStyle w:val="001000000000" w:firstRow="0" w:lastRow="0" w:firstColumn="1" w:lastColumn="0" w:oddVBand="0" w:evenVBand="0" w:oddHBand="0" w:evenHBand="0" w:firstRowFirstColumn="0" w:firstRowLastColumn="0" w:lastRowFirstColumn="0" w:lastRowLastColumn="0"/>
-            <w:tcW w:w="3212" w:type="dxa"/>
-          </w:tcPr>
-          <w:p>
-            <w:r>
-              <w:t>L’utilisateur est connecté. Il clique sur le bouton « Palmarès individuel » dans le menu latéral.</w:t>
-            </w:r>
-          </w:p>
-        </w:tc>
-        <w:tc>
-          <w:tcPr>
-            <w:tcW w:w="2698" w:type="dxa"/>
-          </w:tcPr>
-          <w:p>
-            <w:pPr>
-              <w:cnfStyle w:val="000000100000" w:firstRow="0" w:lastRow="0" w:firstColumn="0" w:lastColumn="0" w:oddVBand="0" w:evenVBand="0" w:oddHBand="1" w:evenHBand="0" w:firstRowFirstColumn="0" w:firstRowLastColumn="0" w:lastRowFirstColumn="0" w:lastRowLastColumn="0"/>
-            </w:pPr>
-          </w:p>
-        </w:tc>
-        <w:tc>
-          <w:tcPr>
-            <w:tcW w:w="3150" w:type="dxa"/>
-          </w:tcPr>
-          <w:p>
-            <w:pPr>
-              <w:cnfStyle w:val="000000100000" w:firstRow="0" w:lastRow="0" w:firstColumn="0" w:lastColumn="0" w:oddVBand="0" w:evenVBand="0" w:oddHBand="1" w:evenHBand="0" w:firstRowFirstColumn="0" w:firstRowLastColumn="0" w:lastRowFirstColumn="0" w:lastRowLastColumn="0"/>
-            </w:pPr>
-            <w:r>
-              <w:t>Il est redirigé sur son palmarès individuel. Un tableau avec les points marqués par les équipes dans lequel il a été inscrit (et les tournois auxquels il a participé) s’affiche.</w:t>
-            </w:r>
-          </w:p>
-        </w:tc>
-      </w:tr>
-    </w:tbl>
-    <w:p/>
-    <w:p/>
-    <w:p/>
-    <w:p>
-      <w:r>
-        <w:rPr>
-          <w:b/>
-        </w:rPr>
-        <w:t>Fonctionnalité 3 :</w:t>
-      </w:r>
-      <w:r>
-        <w:rPr>
-          <w:b/>
-        </w:rPr>
-        <w:t xml:space="preserve"> </w:t>
-      </w:r>
-      <w:r>
-        <w:t>Page des matchs de son équipe</w:t>
-      </w:r>
-      <w:r>
-        <w:t xml:space="preserve"> dans ce tournoi</w:t>
-      </w:r>
-    </w:p>
-    <w:p/>
-    <w:tbl>
-      <w:tblPr>
-        <w:tblStyle w:val="TableauGrille4-Accentuation1"/>
-        <w:tblW w:w="0" w:type="auto"/>
-        <w:tblLook w:val="04A0" w:firstRow="1" w:lastRow="0" w:firstColumn="1" w:lastColumn="0" w:noHBand="0" w:noVBand="1"/>
-      </w:tblPr>
-      <w:tblGrid>
-        <w:gridCol w:w="3212"/>
-        <w:gridCol w:w="2698"/>
-        <w:gridCol w:w="3150"/>
-      </w:tblGrid>
-      <w:tr>
-        <w:trPr>
-          <w:cnfStyle w:val="100000000000" w:firstRow="1" w:lastRow="0" w:firstColumn="0" w:lastColumn="0" w:oddVBand="0" w:evenVBand="0" w:oddHBand="0" w:evenHBand="0" w:firstRowFirstColumn="0" w:firstRowLastColumn="0" w:lastRowFirstColumn="0" w:lastRowLastColumn="0"/>
-        </w:trPr>
-        <w:tc>
-          <w:tcPr>
-            <w:cnfStyle w:val="001000000000" w:firstRow="0" w:lastRow="0" w:firstColumn="1" w:lastColumn="0" w:oddVBand="0" w:evenVBand="0" w:oddHBand="0" w:evenHBand="0" w:firstRowFirstColumn="0" w:firstRowLastColumn="0" w:lastRowFirstColumn="0" w:lastRowLastColumn="0"/>
-            <w:tcW w:w="3212" w:type="dxa"/>
-          </w:tcPr>
-          <w:p>
-            <w:pPr>
-              <w:rPr>
-                <w:b w:val="0"/>
-              </w:rPr>
-            </w:pPr>
-            <w:r>
-              <w:t>Action utilisateur</w:t>
-            </w:r>
-          </w:p>
-        </w:tc>
-        <w:tc>
-          <w:tcPr>
-            <w:tcW w:w="2698" w:type="dxa"/>
-          </w:tcPr>
-          <w:p>
-            <w:pPr>
-              <w:cnfStyle w:val="100000000000" w:firstRow="1" w:lastRow="0" w:firstColumn="0" w:lastColumn="0" w:oddVBand="0" w:evenVBand="0" w:oddHBand="0" w:evenHBand="0" w:firstRowFirstColumn="0" w:firstRowLastColumn="0" w:lastRowFirstColumn="0" w:lastRowLastColumn="0"/>
-              <w:rPr>
-                <w:b w:val="0"/>
-              </w:rPr>
-            </w:pPr>
-            <w:r>
-              <w:t>Conditions particulières</w:t>
-            </w:r>
-          </w:p>
-        </w:tc>
-        <w:tc>
-          <w:tcPr>
-            <w:tcW w:w="3150" w:type="dxa"/>
-          </w:tcPr>
-          <w:p>
-            <w:pPr>
-              <w:cnfStyle w:val="100000000000" w:firstRow="1" w:lastRow="0" w:firstColumn="0" w:lastColumn="0" w:oddVBand="0" w:evenVBand="0" w:oddHBand="0" w:evenHBand="0" w:firstRowFirstColumn="0" w:firstRowLastColumn="0" w:lastRowFirstColumn="0" w:lastRowLastColumn="0"/>
-              <w:rPr>
-                <w:b w:val="0"/>
-              </w:rPr>
-            </w:pPr>
-            <w:r>
-              <w:t>Réponse du site</w:t>
-            </w:r>
-          </w:p>
-        </w:tc>
-      </w:tr>
-      <w:tr>
-        <w:trPr>
-          <w:cnfStyle w:val="000000100000" w:firstRow="0" w:lastRow="0" w:firstColumn="0" w:lastColumn="0" w:oddVBand="0" w:evenVBand="0" w:oddHBand="1" w:evenHBand="0" w:firstRowFirstColumn="0" w:firstRowLastColumn="0" w:lastRowFirstColumn="0" w:lastRowLastColumn="0"/>
-        </w:trPr>
-        <w:tc>
-          <w:tcPr>
-            <w:cnfStyle w:val="001000000000" w:firstRow="0" w:lastRow="0" w:firstColumn="1" w:lastColumn="0" w:oddVBand="0" w:evenVBand="0" w:oddHBand="0" w:evenHBand="0" w:firstRowFirstColumn="0" w:firstRowLastColumn="0" w:lastRowFirstColumn="0" w:lastRowLastColumn="0"/>
-            <w:tcW w:w="3212" w:type="dxa"/>
-          </w:tcPr>
-          <w:p>
-            <w:r>
-              <w:t>L’utilisateur est connecté. Il clique sur le bouton « Palmarès individuel » dans le menu latéral.</w:t>
-            </w:r>
-          </w:p>
-        </w:tc>
-        <w:tc>
-          <w:tcPr>
-            <w:tcW w:w="2698" w:type="dxa"/>
-          </w:tcPr>
-          <w:p>
-            <w:pPr>
-              <w:cnfStyle w:val="000000100000" w:firstRow="0" w:lastRow="0" w:firstColumn="0" w:lastColumn="0" w:oddVBand="0" w:evenVBand="0" w:oddHBand="1" w:evenHBand="0" w:firstRowFirstColumn="0" w:firstRowLastColumn="0" w:lastRowFirstColumn="0" w:lastRowLastColumn="0"/>
-            </w:pPr>
-          </w:p>
-        </w:tc>
-        <w:tc>
-          <w:tcPr>
-            <w:tcW w:w="3150" w:type="dxa"/>
-          </w:tcPr>
-          <w:p>
-            <w:pPr>
-              <w:cnfStyle w:val="000000100000" w:firstRow="0" w:lastRow="0" w:firstColumn="0" w:lastColumn="0" w:oddVBand="0" w:evenVBand="0" w:oddHBand="1" w:evenHBand="0" w:firstRowFirstColumn="0" w:firstRowLastColumn="0" w:lastRowFirstColumn="0" w:lastRowLastColumn="0"/>
-            </w:pPr>
-            <w:r>
-              <w:t>Il est redirigé sur son palmarès individuel. Un tableau avec les points marqués par les équipes dans lequel il a été inscrit (et les tournois auxquels il a participé) s’affiche.</w:t>
-            </w:r>
-          </w:p>
-        </w:tc>
-      </w:tr>
-      <w:tr>
-        <w:tc>
-          <w:tcPr>
-            <w:cnfStyle w:val="001000000000" w:firstRow="0" w:lastRow="0" w:firstColumn="1" w:lastColumn="0" w:oddVBand="0" w:evenVBand="0" w:oddHBand="0" w:evenHBand="0" w:firstRowFirstColumn="0" w:firstRowLastColumn="0" w:lastRowFirstColumn="0" w:lastRowLastColumn="0"/>
-            <w:tcW w:w="3212" w:type="dxa"/>
-          </w:tcPr>
-          <w:p>
-            <w:r>
-              <w:t>Il clique sur la première ligne du tableau, sur la première équipe</w:t>
-            </w:r>
-          </w:p>
-        </w:tc>
-        <w:tc>
-          <w:tcPr>
-            <w:tcW w:w="2698" w:type="dxa"/>
-          </w:tcPr>
-          <w:p>
-            <w:pPr>
-              <w:cnfStyle w:val="000000000000" w:firstRow="0" w:lastRow="0" w:firstColumn="0" w:lastColumn="0" w:oddVBand="0" w:evenVBand="0" w:oddHBand="0" w:evenHBand="0" w:firstRowFirstColumn="0" w:firstRowLastColumn="0" w:lastRowFirstColumn="0" w:lastRowLastColumn="0"/>
-            </w:pPr>
-          </w:p>
-        </w:tc>
-        <w:tc>
-          <w:tcPr>
-            <w:tcW w:w="3150" w:type="dxa"/>
-          </w:tcPr>
-          <w:p>
-            <w:pPr>
-              <w:cnfStyle w:val="000000000000" w:firstRow="0" w:lastRow="0" w:firstColumn="0" w:lastColumn="0" w:oddVBand="0" w:evenVBand="0" w:oddHBand="0" w:evenHBand="0" w:firstRowFirstColumn="0" w:firstRowLastColumn="0" w:lastRowFirstColumn="0" w:lastRowLastColumn="0"/>
-            </w:pPr>
-            <w:r>
-              <w:t>Il est redirigé sur la page des matchs de son équipe.</w:t>
-            </w:r>
-          </w:p>
-          <w:p>
-            <w:pPr>
-              <w:cnfStyle w:val="000000000000" w:firstRow="0" w:lastRow="0" w:firstColumn="0" w:lastColumn="0" w:oddVBand="0" w:evenVBand="0" w:oddHBand="0" w:evenHBand="0" w:firstRowFirstColumn="0" w:firstRowLastColumn="0" w:lastRowFirstColumn="0" w:lastRowLastColumn="0"/>
-            </w:pPr>
-            <w:r>
-              <w:t xml:space="preserve">Un tableau affiche la liste des matchs effectués par son équipe, avec équipe adverse et les points. </w:t>
             </w:r>
           </w:p>
         </w:tc>
@@ -8529,6 +8223,382 @@
     <w:p/>
     <w:p/>
     <w:p/>
+    <w:p>
+      <w:pPr>
+        <w:rPr>
+          <w:b/>
+        </w:rPr>
+      </w:pPr>
+      <w:r>
+        <w:rPr>
+          <w:b/>
+        </w:rPr>
+        <w:t>Use Case fonctionnalité 3</w:t>
+      </w:r>
+    </w:p>
+    <w:tbl>
+      <w:tblPr>
+        <w:tblStyle w:val="TableauGrille1Clair-Accentuation1"/>
+        <w:tblW w:w="0" w:type="auto"/>
+        <w:tblLook w:val="04A0" w:firstRow="1" w:lastRow="0" w:firstColumn="1" w:lastColumn="0" w:noHBand="0" w:noVBand="1"/>
+      </w:tblPr>
+      <w:tblGrid>
+        <w:gridCol w:w="3020"/>
+        <w:gridCol w:w="3020"/>
+        <w:gridCol w:w="3020"/>
+      </w:tblGrid>
+      <w:tr>
+        <w:trPr>
+          <w:cnfStyle w:val="100000000000" w:firstRow="1" w:lastRow="0" w:firstColumn="0" w:lastColumn="0" w:oddVBand="0" w:evenVBand="0" w:oddHBand="0" w:evenHBand="0" w:firstRowFirstColumn="0" w:firstRowLastColumn="0" w:lastRowFirstColumn="0" w:lastRowLastColumn="0"/>
+        </w:trPr>
+        <w:tc>
+          <w:tcPr>
+            <w:cnfStyle w:val="001000000000" w:firstRow="0" w:lastRow="0" w:firstColumn="1" w:lastColumn="0" w:oddVBand="0" w:evenVBand="0" w:oddHBand="0" w:evenHBand="0" w:firstRowFirstColumn="0" w:firstRowLastColumn="0" w:lastRowFirstColumn="0" w:lastRowLastColumn="0"/>
+            <w:tcW w:w="3020" w:type="dxa"/>
+          </w:tcPr>
+          <w:p>
+            <w:r>
+              <w:t>En tant que participant</w:t>
+            </w:r>
+          </w:p>
+        </w:tc>
+        <w:tc>
+          <w:tcPr>
+            <w:tcW w:w="3020" w:type="dxa"/>
+          </w:tcPr>
+          <w:p>
+            <w:pPr>
+              <w:cnfStyle w:val="100000000000" w:firstRow="1" w:lastRow="0" w:firstColumn="0" w:lastColumn="0" w:oddVBand="0" w:evenVBand="0" w:oddHBand="0" w:evenHBand="0" w:firstRowFirstColumn="0" w:firstRowLastColumn="0" w:lastRowFirstColumn="0" w:lastRowLastColumn="0"/>
+            </w:pPr>
+            <w:r>
+              <w:t xml:space="preserve">Je veux </w:t>
+            </w:r>
+            <w:r>
+              <w:t>accéder à</w:t>
+            </w:r>
+            <w:r>
+              <w:t xml:space="preserve"> mon palmarès</w:t>
+            </w:r>
+          </w:p>
+        </w:tc>
+        <w:tc>
+          <w:tcPr>
+            <w:tcW w:w="3020" w:type="dxa"/>
+          </w:tcPr>
+          <w:p>
+            <w:pPr>
+              <w:cnfStyle w:val="100000000000" w:firstRow="1" w:lastRow="0" w:firstColumn="0" w:lastColumn="0" w:oddVBand="0" w:evenVBand="0" w:oddHBand="0" w:evenHBand="0" w:firstRowFirstColumn="0" w:firstRowLastColumn="0" w:lastRowFirstColumn="0" w:lastRowLastColumn="0"/>
+            </w:pPr>
+            <w:r>
+              <w:t xml:space="preserve">Afin de pouvoir visualiser mes scores pour chaque tournoi que j’ai effectué </w:t>
+            </w:r>
+          </w:p>
+        </w:tc>
+      </w:tr>
+    </w:tbl>
+    <w:p/>
+    <w:p>
+      <w:pPr>
+        <w:rPr>
+          <w:b/>
+        </w:rPr>
+      </w:pPr>
+    </w:p>
+    <w:p>
+      <w:r>
+        <w:rPr>
+          <w:b/>
+        </w:rPr>
+        <w:t>Fonctionnalité 3 :</w:t>
+      </w:r>
+      <w:r>
+        <w:rPr>
+          <w:b/>
+        </w:rPr>
+        <w:t xml:space="preserve"> </w:t>
+      </w:r>
+      <w:r>
+        <w:t>Page de palmarès individuel</w:t>
+      </w:r>
+    </w:p>
+    <w:p/>
+    <w:tbl>
+      <w:tblPr>
+        <w:tblStyle w:val="TableauGrille4-Accentuation1"/>
+        <w:tblW w:w="0" w:type="auto"/>
+        <w:tblLook w:val="04A0" w:firstRow="1" w:lastRow="0" w:firstColumn="1" w:lastColumn="0" w:noHBand="0" w:noVBand="1"/>
+      </w:tblPr>
+      <w:tblGrid>
+        <w:gridCol w:w="3212"/>
+        <w:gridCol w:w="2698"/>
+        <w:gridCol w:w="3150"/>
+      </w:tblGrid>
+      <w:tr>
+        <w:trPr>
+          <w:cnfStyle w:val="100000000000" w:firstRow="1" w:lastRow="0" w:firstColumn="0" w:lastColumn="0" w:oddVBand="0" w:evenVBand="0" w:oddHBand="0" w:evenHBand="0" w:firstRowFirstColumn="0" w:firstRowLastColumn="0" w:lastRowFirstColumn="0" w:lastRowLastColumn="0"/>
+        </w:trPr>
+        <w:tc>
+          <w:tcPr>
+            <w:cnfStyle w:val="001000000000" w:firstRow="0" w:lastRow="0" w:firstColumn="1" w:lastColumn="0" w:oddVBand="0" w:evenVBand="0" w:oddHBand="0" w:evenHBand="0" w:firstRowFirstColumn="0" w:firstRowLastColumn="0" w:lastRowFirstColumn="0" w:lastRowLastColumn="0"/>
+            <w:tcW w:w="3212" w:type="dxa"/>
+          </w:tcPr>
+          <w:p>
+            <w:pPr>
+              <w:rPr>
+                <w:b w:val="0"/>
+              </w:rPr>
+            </w:pPr>
+            <w:r>
+              <w:t>Action utilisateur</w:t>
+            </w:r>
+          </w:p>
+        </w:tc>
+        <w:tc>
+          <w:tcPr>
+            <w:tcW w:w="2698" w:type="dxa"/>
+          </w:tcPr>
+          <w:p>
+            <w:pPr>
+              <w:cnfStyle w:val="100000000000" w:firstRow="1" w:lastRow="0" w:firstColumn="0" w:lastColumn="0" w:oddVBand="0" w:evenVBand="0" w:oddHBand="0" w:evenHBand="0" w:firstRowFirstColumn="0" w:firstRowLastColumn="0" w:lastRowFirstColumn="0" w:lastRowLastColumn="0"/>
+              <w:rPr>
+                <w:b w:val="0"/>
+              </w:rPr>
+            </w:pPr>
+            <w:r>
+              <w:t>Conditions particulières</w:t>
+            </w:r>
+          </w:p>
+        </w:tc>
+        <w:tc>
+          <w:tcPr>
+            <w:tcW w:w="3150" w:type="dxa"/>
+          </w:tcPr>
+          <w:p>
+            <w:pPr>
+              <w:cnfStyle w:val="100000000000" w:firstRow="1" w:lastRow="0" w:firstColumn="0" w:lastColumn="0" w:oddVBand="0" w:evenVBand="0" w:oddHBand="0" w:evenHBand="0" w:firstRowFirstColumn="0" w:firstRowLastColumn="0" w:lastRowFirstColumn="0" w:lastRowLastColumn="0"/>
+              <w:rPr>
+                <w:b w:val="0"/>
+              </w:rPr>
+            </w:pPr>
+            <w:r>
+              <w:t>Réponse du site</w:t>
+            </w:r>
+          </w:p>
+        </w:tc>
+      </w:tr>
+      <w:tr>
+        <w:trPr>
+          <w:cnfStyle w:val="000000100000" w:firstRow="0" w:lastRow="0" w:firstColumn="0" w:lastColumn="0" w:oddVBand="0" w:evenVBand="0" w:oddHBand="1" w:evenHBand="0" w:firstRowFirstColumn="0" w:firstRowLastColumn="0" w:lastRowFirstColumn="0" w:lastRowLastColumn="0"/>
+        </w:trPr>
+        <w:tc>
+          <w:tcPr>
+            <w:cnfStyle w:val="001000000000" w:firstRow="0" w:lastRow="0" w:firstColumn="1" w:lastColumn="0" w:oddVBand="0" w:evenVBand="0" w:oddHBand="0" w:evenHBand="0" w:firstRowFirstColumn="0" w:firstRowLastColumn="0" w:lastRowFirstColumn="0" w:lastRowLastColumn="0"/>
+            <w:tcW w:w="3212" w:type="dxa"/>
+          </w:tcPr>
+          <w:p>
+            <w:r>
+              <w:t>L’utilisateur est connecté. Il clique sur le bouton « Palmarès individuel » dans le menu latéral.</w:t>
+            </w:r>
+          </w:p>
+        </w:tc>
+        <w:tc>
+          <w:tcPr>
+            <w:tcW w:w="2698" w:type="dxa"/>
+          </w:tcPr>
+          <w:p>
+            <w:pPr>
+              <w:cnfStyle w:val="000000100000" w:firstRow="0" w:lastRow="0" w:firstColumn="0" w:lastColumn="0" w:oddVBand="0" w:evenVBand="0" w:oddHBand="1" w:evenHBand="0" w:firstRowFirstColumn="0" w:firstRowLastColumn="0" w:lastRowFirstColumn="0" w:lastRowLastColumn="0"/>
+            </w:pPr>
+          </w:p>
+        </w:tc>
+        <w:tc>
+          <w:tcPr>
+            <w:tcW w:w="3150" w:type="dxa"/>
+          </w:tcPr>
+          <w:p>
+            <w:pPr>
+              <w:cnfStyle w:val="000000100000" w:firstRow="0" w:lastRow="0" w:firstColumn="0" w:lastColumn="0" w:oddVBand="0" w:evenVBand="0" w:oddHBand="1" w:evenHBand="0" w:firstRowFirstColumn="0" w:firstRowLastColumn="0" w:lastRowFirstColumn="0" w:lastRowLastColumn="0"/>
+            </w:pPr>
+            <w:r>
+              <w:t>Il est redirigé sur son palmarès individuel. Un tableau avec les points marqués par les équipes dans lequel il a été inscrit (et les tournois auxquels il a participé) s’affiche.</w:t>
+            </w:r>
+          </w:p>
+        </w:tc>
+      </w:tr>
+    </w:tbl>
+    <w:p/>
+    <w:p/>
+    <w:p/>
+    <w:p/>
+    <w:p>
+      <w:r>
+        <w:rPr>
+          <w:b/>
+        </w:rPr>
+        <w:t>Fonctionnalité 3 :</w:t>
+      </w:r>
+      <w:r>
+        <w:rPr>
+          <w:b/>
+        </w:rPr>
+        <w:t xml:space="preserve"> </w:t>
+      </w:r>
+      <w:r>
+        <w:t>Page des matchs de son équipe</w:t>
+      </w:r>
+      <w:r>
+        <w:t xml:space="preserve"> dans ce tournoi</w:t>
+      </w:r>
+    </w:p>
+    <w:p/>
+    <w:tbl>
+      <w:tblPr>
+        <w:tblStyle w:val="TableauGrille4-Accentuation1"/>
+        <w:tblW w:w="0" w:type="auto"/>
+        <w:tblLook w:val="04A0" w:firstRow="1" w:lastRow="0" w:firstColumn="1" w:lastColumn="0" w:noHBand="0" w:noVBand="1"/>
+      </w:tblPr>
+      <w:tblGrid>
+        <w:gridCol w:w="3212"/>
+        <w:gridCol w:w="2698"/>
+        <w:gridCol w:w="3150"/>
+      </w:tblGrid>
+      <w:tr>
+        <w:trPr>
+          <w:cnfStyle w:val="100000000000" w:firstRow="1" w:lastRow="0" w:firstColumn="0" w:lastColumn="0" w:oddVBand="0" w:evenVBand="0" w:oddHBand="0" w:evenHBand="0" w:firstRowFirstColumn="0" w:firstRowLastColumn="0" w:lastRowFirstColumn="0" w:lastRowLastColumn="0"/>
+        </w:trPr>
+        <w:tc>
+          <w:tcPr>
+            <w:cnfStyle w:val="001000000000" w:firstRow="0" w:lastRow="0" w:firstColumn="1" w:lastColumn="0" w:oddVBand="0" w:evenVBand="0" w:oddHBand="0" w:evenHBand="0" w:firstRowFirstColumn="0" w:firstRowLastColumn="0" w:lastRowFirstColumn="0" w:lastRowLastColumn="0"/>
+            <w:tcW w:w="3212" w:type="dxa"/>
+          </w:tcPr>
+          <w:p>
+            <w:pPr>
+              <w:rPr>
+                <w:b w:val="0"/>
+              </w:rPr>
+            </w:pPr>
+            <w:r>
+              <w:t>Action utilisateur</w:t>
+            </w:r>
+          </w:p>
+        </w:tc>
+        <w:tc>
+          <w:tcPr>
+            <w:tcW w:w="2698" w:type="dxa"/>
+          </w:tcPr>
+          <w:p>
+            <w:pPr>
+              <w:cnfStyle w:val="100000000000" w:firstRow="1" w:lastRow="0" w:firstColumn="0" w:lastColumn="0" w:oddVBand="0" w:evenVBand="0" w:oddHBand="0" w:evenHBand="0" w:firstRowFirstColumn="0" w:firstRowLastColumn="0" w:lastRowFirstColumn="0" w:lastRowLastColumn="0"/>
+              <w:rPr>
+                <w:b w:val="0"/>
+              </w:rPr>
+            </w:pPr>
+            <w:r>
+              <w:t>Conditions particulières</w:t>
+            </w:r>
+          </w:p>
+        </w:tc>
+        <w:tc>
+          <w:tcPr>
+            <w:tcW w:w="3150" w:type="dxa"/>
+          </w:tcPr>
+          <w:p>
+            <w:pPr>
+              <w:cnfStyle w:val="100000000000" w:firstRow="1" w:lastRow="0" w:firstColumn="0" w:lastColumn="0" w:oddVBand="0" w:evenVBand="0" w:oddHBand="0" w:evenHBand="0" w:firstRowFirstColumn="0" w:firstRowLastColumn="0" w:lastRowFirstColumn="0" w:lastRowLastColumn="0"/>
+              <w:rPr>
+                <w:b w:val="0"/>
+              </w:rPr>
+            </w:pPr>
+            <w:r>
+              <w:t>Réponse du site</w:t>
+            </w:r>
+          </w:p>
+        </w:tc>
+      </w:tr>
+      <w:tr>
+        <w:trPr>
+          <w:cnfStyle w:val="000000100000" w:firstRow="0" w:lastRow="0" w:firstColumn="0" w:lastColumn="0" w:oddVBand="0" w:evenVBand="0" w:oddHBand="1" w:evenHBand="0" w:firstRowFirstColumn="0" w:firstRowLastColumn="0" w:lastRowFirstColumn="0" w:lastRowLastColumn="0"/>
+        </w:trPr>
+        <w:tc>
+          <w:tcPr>
+            <w:cnfStyle w:val="001000000000" w:firstRow="0" w:lastRow="0" w:firstColumn="1" w:lastColumn="0" w:oddVBand="0" w:evenVBand="0" w:oddHBand="0" w:evenHBand="0" w:firstRowFirstColumn="0" w:firstRowLastColumn="0" w:lastRowFirstColumn="0" w:lastRowLastColumn="0"/>
+            <w:tcW w:w="3212" w:type="dxa"/>
+          </w:tcPr>
+          <w:p>
+            <w:r>
+              <w:t>L’utilisateur est connecté. Il clique sur le bouton « Palmarès individuel » dans le menu latéral.</w:t>
+            </w:r>
+          </w:p>
+        </w:tc>
+        <w:tc>
+          <w:tcPr>
+            <w:tcW w:w="2698" w:type="dxa"/>
+          </w:tcPr>
+          <w:p>
+            <w:pPr>
+              <w:cnfStyle w:val="000000100000" w:firstRow="0" w:lastRow="0" w:firstColumn="0" w:lastColumn="0" w:oddVBand="0" w:evenVBand="0" w:oddHBand="1" w:evenHBand="0" w:firstRowFirstColumn="0" w:firstRowLastColumn="0" w:lastRowFirstColumn="0" w:lastRowLastColumn="0"/>
+            </w:pPr>
+          </w:p>
+        </w:tc>
+        <w:tc>
+          <w:tcPr>
+            <w:tcW w:w="3150" w:type="dxa"/>
+          </w:tcPr>
+          <w:p>
+            <w:pPr>
+              <w:cnfStyle w:val="000000100000" w:firstRow="0" w:lastRow="0" w:firstColumn="0" w:lastColumn="0" w:oddVBand="0" w:evenVBand="0" w:oddHBand="1" w:evenHBand="0" w:firstRowFirstColumn="0" w:firstRowLastColumn="0" w:lastRowFirstColumn="0" w:lastRowLastColumn="0"/>
+            </w:pPr>
+            <w:r>
+              <w:t>Il est redirigé sur son palmarès individuel. Un tableau avec les points marqués par les équipes dans lequel il a été inscrit (et les tournois auxquels il a participé) s’affiche.</w:t>
+            </w:r>
+          </w:p>
+        </w:tc>
+      </w:tr>
+      <w:tr>
+        <w:tc>
+          <w:tcPr>
+            <w:cnfStyle w:val="001000000000" w:firstRow="0" w:lastRow="0" w:firstColumn="1" w:lastColumn="0" w:oddVBand="0" w:evenVBand="0" w:oddHBand="0" w:evenHBand="0" w:firstRowFirstColumn="0" w:firstRowLastColumn="0" w:lastRowFirstColumn="0" w:lastRowLastColumn="0"/>
+            <w:tcW w:w="3212" w:type="dxa"/>
+          </w:tcPr>
+          <w:p>
+            <w:r>
+              <w:t>Il clique sur la première ligne du tableau, sur la première équipe</w:t>
+            </w:r>
+          </w:p>
+        </w:tc>
+        <w:tc>
+          <w:tcPr>
+            <w:tcW w:w="2698" w:type="dxa"/>
+          </w:tcPr>
+          <w:p>
+            <w:pPr>
+              <w:cnfStyle w:val="000000000000" w:firstRow="0" w:lastRow="0" w:firstColumn="0" w:lastColumn="0" w:oddVBand="0" w:evenVBand="0" w:oddHBand="0" w:evenHBand="0" w:firstRowFirstColumn="0" w:firstRowLastColumn="0" w:lastRowFirstColumn="0" w:lastRowLastColumn="0"/>
+            </w:pPr>
+          </w:p>
+        </w:tc>
+        <w:tc>
+          <w:tcPr>
+            <w:tcW w:w="3150" w:type="dxa"/>
+          </w:tcPr>
+          <w:p>
+            <w:pPr>
+              <w:cnfStyle w:val="000000000000" w:firstRow="0" w:lastRow="0" w:firstColumn="0" w:lastColumn="0" w:oddVBand="0" w:evenVBand="0" w:oddHBand="0" w:evenHBand="0" w:firstRowFirstColumn="0" w:firstRowLastColumn="0" w:lastRowFirstColumn="0" w:lastRowLastColumn="0"/>
+            </w:pPr>
+            <w:r>
+              <w:t>Il est redirigé sur la page des matchs de son équipe.</w:t>
+            </w:r>
+          </w:p>
+          <w:p>
+            <w:pPr>
+              <w:cnfStyle w:val="000000000000" w:firstRow="0" w:lastRow="0" w:firstColumn="0" w:lastColumn="0" w:oddVBand="0" w:evenVBand="0" w:oddHBand="0" w:evenHBand="0" w:firstRowFirstColumn="0" w:firstRowLastColumn="0" w:lastRowFirstColumn="0" w:lastRowLastColumn="0"/>
+            </w:pPr>
+            <w:r>
+              <w:t xml:space="preserve">Un tableau affiche la liste des matchs effectués par son équipe, avec équipe adverse et les points. </w:t>
+            </w:r>
+          </w:p>
+        </w:tc>
+      </w:tr>
+    </w:tbl>
     <w:p/>
     <w:p/>
     <w:p/>
@@ -8536,22 +8606,14 @@
     <w:p/>
     <w:p/>
     <w:p/>
-    <w:p/>
-    <w:p/>
-    <w:p/>
-    <w:p/>
-    <w:p/>
-    <w:p/>
-    <w:p/>
-    <w:p/>
-    <w:p/>
     <w:p>
       <w:pPr>
         <w:pStyle w:val="Titre3"/>
         <w:ind w:left="0" w:firstLine="0"/>
       </w:pPr>
-      <w:bookmarkStart w:id="20" w:name="_Toc10557781"/>
-      <w:r>
+      <w:bookmarkStart w:id="20" w:name="_Toc10625554"/>
+      <w:r>
+        <w:lastRenderedPageBreak/>
         <w:t>Base de données</w:t>
       </w:r>
       <w:r>
@@ -8580,13 +8642,15 @@
     </w:p>
     <w:p/>
     <w:p/>
+    <w:p/>
     <w:p>
       <w:pPr>
         <w:pStyle w:val="Titre3"/>
         <w:ind w:left="0" w:firstLine="0"/>
       </w:pPr>
-      <w:bookmarkStart w:id="21" w:name="_Toc10557782"/>
-      <w:r>
+      <w:bookmarkStart w:id="21" w:name="_Toc10625555"/>
+      <w:r>
+        <w:lastRenderedPageBreak/>
         <w:t>Base de données - Explications</w:t>
       </w:r>
       <w:bookmarkEnd w:id="21"/>
@@ -8921,7 +8985,7 @@
         <w:pStyle w:val="Titre3"/>
         <w:ind w:left="0" w:firstLine="0"/>
       </w:pPr>
-      <w:bookmarkStart w:id="22" w:name="_Toc10557783"/>
+      <w:bookmarkStart w:id="22" w:name="_Toc10625556"/>
       <w:r>
         <w:t>Base de données - Modifications</w:t>
       </w:r>
@@ -9005,7 +9069,7 @@
         <w:pStyle w:val="Titre3"/>
         <w:ind w:left="0" w:firstLine="0"/>
       </w:pPr>
-      <w:bookmarkStart w:id="24" w:name="_Toc10557784"/>
+      <w:bookmarkStart w:id="24" w:name="_Toc10625557"/>
       <w:r>
         <w:t>Particularité 1 :</w:t>
       </w:r>
@@ -9136,7 +9200,7 @@
         <w:pStyle w:val="Titre3"/>
         <w:ind w:left="0" w:firstLine="0"/>
       </w:pPr>
-      <w:bookmarkStart w:id="25" w:name="_Toc10557785"/>
+      <w:bookmarkStart w:id="25" w:name="_Toc10625558"/>
       <w:r>
         <w:t>Particularités 2 : Algorithme du classement général</w:t>
       </w:r>
@@ -9212,7 +9276,13 @@
       </w:r>
       <w:proofErr w:type="spellEnd"/>
       <w:r>
-        <w:t> » + leur position dans la poule. Le classement général est uniquement disponible lorsque les pools d’un tournoi sont toutes finies.</w:t>
+        <w:t> » + leur position dans la poule</w:t>
+      </w:r>
+      <w:r>
+        <w:t xml:space="preserve"> multipliée par le nombre de pool dans l’étape actuelle</w:t>
+      </w:r>
+      <w:r>
+        <w:t>. Le classement général est uniquement disponible lorsque les pools d’un tournoi sont toutes finies.</w:t>
       </w:r>
     </w:p>
     <w:p>
@@ -9441,7 +9511,7 @@
       <w:pPr>
         <w:pStyle w:val="Titre1"/>
       </w:pPr>
-      <w:bookmarkStart w:id="26" w:name="_Toc10557786"/>
+      <w:bookmarkStart w:id="26" w:name="_Toc10625559"/>
       <w:r>
         <w:lastRenderedPageBreak/>
         <w:t>Réalisation</w:t>
@@ -9459,7 +9529,7 @@
       </w:pPr>
       <w:bookmarkStart w:id="27" w:name="_Toc25553317"/>
       <w:bookmarkStart w:id="28" w:name="_Toc71691022"/>
-      <w:bookmarkStart w:id="29" w:name="_Toc10557787"/>
+      <w:bookmarkStart w:id="29" w:name="_Toc10625560"/>
       <w:r>
         <w:rPr>
           <w:i w:val="0"/>
@@ -9535,29 +9605,60 @@
       </w:r>
       <w:proofErr w:type="spellEnd"/>
       <w:r>
-        <w:t xml:space="preserve"> » contient des </w:t>
+        <w:t xml:space="preserve"> » contient des seeders, qui permettent de générer des données pour la base de données, en utilisant </w:t>
       </w:r>
       <w:proofErr w:type="spellStart"/>
       <w:r>
-        <w:t>seeders</w:t>
+        <w:t>php</w:t>
       </w:r>
       <w:proofErr w:type="spellEnd"/>
       <w:r>
-        <w:t xml:space="preserve">, qui permettent de générer des données pour la base de données, en utilisant </w:t>
+        <w:t xml:space="preserve"> artisan</w:t>
+      </w:r>
+      <w:r>
+        <w:t xml:space="preserve"> (outil en ligne de commande de Laravel)</w:t>
+      </w:r>
+      <w:r>
+        <w:t xml:space="preserve">. </w:t>
+      </w:r>
+    </w:p>
+    <w:p>
+      <w:pPr>
+        <w:jc w:val="both"/>
+      </w:pPr>
+      <w:r>
+        <w:t xml:space="preserve">Ce dossier contient également </w:t>
+      </w:r>
+      <w:r>
+        <w:t>des fichiers .</w:t>
       </w:r>
       <w:proofErr w:type="spellStart"/>
       <w:r>
-        <w:t>php</w:t>
+        <w:t>sql</w:t>
       </w:r>
       <w:proofErr w:type="spellEnd"/>
       <w:r>
-        <w:t xml:space="preserve"> artisan</w:t>
-      </w:r>
-      <w:r>
-        <w:t xml:space="preserve"> (outil en ligne de commande de Laravel)</w:t>
-      </w:r>
-      <w:r>
-        <w:t xml:space="preserve">. </w:t>
+        <w:t xml:space="preserve"> qui sont utilisés par ces </w:t>
+      </w:r>
+      <w:proofErr w:type="spellStart"/>
+      <w:r>
+        <w:t>se</w:t>
+      </w:r>
+      <w:r>
+        <w:t>e</w:t>
+      </w:r>
+      <w:r>
+        <w:t>der</w:t>
+      </w:r>
+      <w:proofErr w:type="spellEnd"/>
+      <w:r>
+        <w:t>, et qui peuvent, pour certains être exécuté tel quel sur la base de donnée</w:t>
+      </w:r>
+      <w:r>
+        <w:t>s</w:t>
+      </w:r>
+      <w:r>
+        <w:t>.</w:t>
       </w:r>
     </w:p>
     <w:p>
@@ -9565,30 +9666,110 @@
         <w:jc w:val="both"/>
       </w:pPr>
       <w:r>
-        <w:t xml:space="preserve">Ce dossier contient également </w:t>
-      </w:r>
-      <w:r>
-        <w:t>des fichiers .</w:t>
+        <w:t xml:space="preserve">Le dossier public contient les feuilles de style CSS, des scripts </w:t>
       </w:r>
       <w:proofErr w:type="spellStart"/>
       <w:r>
-        <w:t>sql</w:t>
+        <w:t>Javascript</w:t>
       </w:r>
       <w:proofErr w:type="spellEnd"/>
       <w:r>
-        <w:t xml:space="preserve"> qui sont utilisés par ces seder, et qui peuvent, pour certains être exécuté tel quel sur la base de donnée.</w:t>
+        <w:t xml:space="preserve"> ainsi que des images, uploadées lors de la création de tournoi par exemple</w:t>
+      </w:r>
+      <w:r>
+        <w:t>.</w:t>
       </w:r>
     </w:p>
     <w:p>
       <w:pPr>
         <w:jc w:val="both"/>
       </w:pPr>
+      <w:r>
+        <w:t xml:space="preserve">Le dossier </w:t>
+      </w:r>
+      <w:proofErr w:type="spellStart"/>
+      <w:r>
+        <w:t>resources</w:t>
+      </w:r>
+      <w:proofErr w:type="spellEnd"/>
+      <w:r>
+        <w:t xml:space="preserve"> contient quant à lui les vues « </w:t>
+      </w:r>
+      <w:proofErr w:type="spellStart"/>
+      <w:r>
+        <w:t>Blade</w:t>
+      </w:r>
+      <w:proofErr w:type="spellEnd"/>
+      <w:r>
+        <w:t xml:space="preserve"> » ainsi que scripts </w:t>
+      </w:r>
+      <w:proofErr w:type="spellStart"/>
+      <w:r>
+        <w:t>Javascript</w:t>
+      </w:r>
+      <w:proofErr w:type="spellEnd"/>
+      <w:r>
+        <w:t>.</w:t>
+      </w:r>
     </w:p>
     <w:p>
       <w:pPr>
         <w:jc w:val="both"/>
       </w:pPr>
       <w:r>
+        <w:t>Le dossier « App/http/</w:t>
+      </w:r>
+      <w:proofErr w:type="spellStart"/>
+      <w:r>
+        <w:t>Controllers</w:t>
+      </w:r>
+      <w:proofErr w:type="spellEnd"/>
+      <w:r>
+        <w:t> » contient les différents contrôleurs du projet.</w:t>
+      </w:r>
+    </w:p>
+    <w:p>
+      <w:pPr>
+        <w:jc w:val="both"/>
+      </w:pPr>
+      <w:r>
+        <w:t>Les modèles Eloquent se trouvent dans le dossier « App »</w:t>
+      </w:r>
+    </w:p>
+    <w:p>
+      <w:pPr>
+        <w:jc w:val="both"/>
+      </w:pPr>
+      <w:r>
+        <w:t>Le fichier permettant de configurer les routes se trouve dans « routes/</w:t>
+      </w:r>
+      <w:proofErr w:type="spellStart"/>
+      <w:r>
+        <w:t>web.php</w:t>
+      </w:r>
+      <w:proofErr w:type="spellEnd"/>
+      <w:r>
+        <w:t> »</w:t>
+      </w:r>
+    </w:p>
+    <w:p>
+      <w:pPr>
+        <w:jc w:val="both"/>
+      </w:pPr>
+      <w:r>
+        <w:t>Les autres dossiers sont pour la plupart des dossiers utilisés par Laravel lui-même, et n’ont pas été modifiés par moi.</w:t>
+      </w:r>
+    </w:p>
+    <w:p>
+      <w:pPr>
+        <w:jc w:val="both"/>
+      </w:pPr>
+    </w:p>
+    <w:p>
+      <w:pPr>
+        <w:jc w:val="both"/>
+      </w:pPr>
+      <w:r>
         <w:t xml:space="preserve">Logiciels que j’ai </w:t>
       </w:r>
       <w:r>
@@ -9596,6 +9777,9 @@
       </w:r>
       <w:r>
         <w:t xml:space="preserve"> pour ce projet</w:t>
+      </w:r>
+      <w:r>
+        <w:t> :</w:t>
       </w:r>
     </w:p>
     <w:p/>
@@ -10382,14 +10566,6 @@
     <w:p/>
     <w:p/>
     <w:p/>
-    <w:p/>
-    <w:p/>
-    <w:p/>
-    <w:p/>
-    <w:p/>
-    <w:p/>
-    <w:p/>
-    <w:p/>
     <w:p>
       <w:pPr>
         <w:pStyle w:val="Titre2"/>
@@ -10401,7 +10577,7 @@
       </w:pPr>
       <w:bookmarkStart w:id="31" w:name="_Toc25553321"/>
       <w:bookmarkStart w:id="32" w:name="_Toc71691025"/>
-      <w:bookmarkStart w:id="33" w:name="_Toc10557788"/>
+      <w:bookmarkStart w:id="33" w:name="_Toc10625561"/>
       <w:r>
         <w:rPr>
           <w:i w:val="0"/>
@@ -11492,7 +11668,6 @@
     </w:tbl>
     <w:p/>
     <w:p/>
-    <w:p/>
     <w:p>
       <w:pPr>
         <w:pStyle w:val="Titre2"/>
@@ -11502,7 +11677,7 @@
           <w:iCs/>
         </w:rPr>
       </w:pPr>
-      <w:bookmarkStart w:id="36" w:name="_Toc10557789"/>
+      <w:bookmarkStart w:id="36" w:name="_Toc10625562"/>
       <w:r>
         <w:rPr>
           <w:i w:val="0"/>
@@ -11611,7 +11786,7 @@
       </w:pPr>
       <w:bookmarkStart w:id="38" w:name="_Toc25553326"/>
       <w:bookmarkStart w:id="39" w:name="_Toc71691029"/>
-      <w:bookmarkStart w:id="40" w:name="_Toc10557790"/>
+      <w:bookmarkStart w:id="40" w:name="_Toc10625563"/>
       <w:r>
         <w:rPr>
           <w:i w:val="0"/>
@@ -11754,7 +11929,7 @@
       <w:pPr>
         <w:pStyle w:val="Titre1"/>
       </w:pPr>
-      <w:bookmarkStart w:id="41" w:name="_Toc10557791"/>
+      <w:bookmarkStart w:id="41" w:name="_Toc10625564"/>
       <w:r>
         <w:t>Historique</w:t>
       </w:r>
@@ -11869,15 +12044,7 @@
               <w:cnfStyle w:val="000000000000" w:firstRow="0" w:lastRow="0" w:firstColumn="0" w:lastColumn="0" w:oddVBand="0" w:evenVBand="0" w:oddHBand="0" w:evenHBand="0" w:firstRowFirstColumn="0" w:firstRowLastColumn="0" w:lastRowFirstColumn="0" w:lastRowLastColumn="0"/>
             </w:pPr>
             <w:r>
-              <w:t>J’ai remarqué des erreurs dans les « </w:t>
-            </w:r>
-            <w:proofErr w:type="spellStart"/>
-            <w:r>
-              <w:t>seeders</w:t>
-            </w:r>
-            <w:proofErr w:type="spellEnd"/>
-            <w:r>
-              <w:t> » fourni avec le projet des Joutes ; Pour le tournoi de badminton, en finale, une équipe s’affronte elle-même. Les finalistes viennent des deux pools « good » au lieu des pools «  best »</w:t>
+              <w:t>J’ai remarqué des erreurs dans les « seeders » fourni avec le projet des Joutes ; Pour le tournoi de badminton, en finale, une équipe s’affronte elle-même. Les finalistes viennent des deux pools « good » au lieu des pools «  best »</w:t>
             </w:r>
           </w:p>
         </w:tc>
@@ -11901,7 +12068,7 @@
       </w:pPr>
       <w:bookmarkStart w:id="42" w:name="_Toc25553328"/>
       <w:bookmarkStart w:id="43" w:name="_Toc71703263"/>
-      <w:bookmarkStart w:id="44" w:name="_Toc10557792"/>
+      <w:bookmarkStart w:id="44" w:name="_Toc10625565"/>
       <w:r>
         <w:lastRenderedPageBreak/>
         <w:t>C</w:t>
@@ -11965,6 +12132,81 @@
           <w:szCs w:val="14"/>
         </w:rPr>
         <w:t>sur la méthode permettant de faire un classement général optimal. J’ai eu plusieurs difficultés avec Eloquent, qui permet de faire des requêtes SQL en orienté-objet</w:t>
+      </w:r>
+      <w:r>
+        <w:rPr>
+          <w:szCs w:val="14"/>
+        </w:rPr>
+        <w:t>.</w:t>
+      </w:r>
+    </w:p>
+    <w:p>
+      <w:pPr>
+        <w:jc w:val="both"/>
+        <w:rPr>
+          <w:szCs w:val="14"/>
+        </w:rPr>
+      </w:pPr>
+      <w:r>
+        <w:rPr>
+          <w:szCs w:val="14"/>
+        </w:rPr>
+        <w:t>J’ai également perdu du temps sur l’algorithme de classement général car ma base de données n’était pas optimale pour faire mes tests ; Les seeders fournit ne créent pas de tournoi finis, et il y avait des erreurs dans les pools de finales ainsi que les pools « good ». Grâce à M. Carrel, j’ai mieux compris la logique derrière l’algorithme de classement général que je devais mettre en place, ainsi que sur le seeders.</w:t>
+      </w:r>
+    </w:p>
+    <w:p>
+      <w:pPr>
+        <w:jc w:val="both"/>
+        <w:rPr>
+          <w:szCs w:val="14"/>
+        </w:rPr>
+      </w:pPr>
+      <w:r>
+        <w:rPr>
+          <w:szCs w:val="14"/>
+        </w:rPr>
+        <w:t>J’ai également eu des problèmes avec les formulaires Laravel, pour qui leur bouton d’envoi ne fonctionne pas dans certains cas.</w:t>
+      </w:r>
+    </w:p>
+    <w:p>
+      <w:pPr>
+        <w:jc w:val="both"/>
+        <w:rPr>
+          <w:szCs w:val="14"/>
+        </w:rPr>
+      </w:pPr>
+      <w:r>
+        <w:rPr>
+          <w:szCs w:val="14"/>
+        </w:rPr>
+        <w:t>Finalement, ce projet aura été stressant mais très intéressant. En fin de 2</w:t>
+      </w:r>
+      <w:r>
+        <w:rPr>
+          <w:szCs w:val="14"/>
+          <w:vertAlign w:val="superscript"/>
+        </w:rPr>
+        <w:t>ème</w:t>
+      </w:r>
+      <w:r>
+        <w:rPr>
+          <w:szCs w:val="14"/>
+        </w:rPr>
+        <w:t xml:space="preserve"> année, je trouvais l’orienté-objet compliqué pour pas grand-chose, et peu efficace. Maintenant, avec plus de recul, je trouve l’orienté-objet bien mieux pour de grands projets, bien que plus difficile à </w:t>
+      </w:r>
+      <w:proofErr w:type="spellStart"/>
+      <w:r>
+        <w:rPr>
+          <w:szCs w:val="14"/>
+        </w:rPr>
+        <w:t>apréhender</w:t>
+      </w:r>
+      <w:proofErr w:type="spellEnd"/>
+      <w:r>
+        <w:rPr>
+          <w:szCs w:val="14"/>
+        </w:rPr>
+        <w:t>.</w:t>
       </w:r>
     </w:p>
     <w:p>
@@ -11976,7 +12218,7 @@
         <w:ind w:left="0" w:firstLine="0"/>
       </w:pPr>
       <w:bookmarkStart w:id="45" w:name="_Toc71703264"/>
-      <w:bookmarkStart w:id="46" w:name="_Toc10557793"/>
+      <w:bookmarkStart w:id="46" w:name="_Toc10625566"/>
       <w:r>
         <w:t>A</w:t>
       </w:r>
@@ -11996,7 +12238,7 @@
           <w:iCs/>
         </w:rPr>
       </w:pPr>
-      <w:bookmarkStart w:id="47" w:name="_Toc10557794"/>
+      <w:bookmarkStart w:id="47" w:name="_Toc10625567"/>
       <w:r>
         <w:rPr>
           <w:i w:val="0"/>
@@ -12017,7 +12259,7 @@
         </w:rPr>
       </w:pPr>
       <w:bookmarkStart w:id="48" w:name="_Toc71703265"/>
-      <w:bookmarkStart w:id="49" w:name="_Toc10557795"/>
+      <w:bookmarkStart w:id="49" w:name="_Toc10625568"/>
       <w:r>
         <w:rPr>
           <w:i w:val="0"/>
@@ -12106,7 +12348,7 @@
           <w:i w:val="0"/>
         </w:rPr>
       </w:pPr>
-      <w:bookmarkStart w:id="50" w:name="_Toc10557796"/>
+      <w:bookmarkStart w:id="50" w:name="_Toc10625569"/>
       <w:r>
         <w:rPr>
           <w:i w:val="0"/>
@@ -12317,7 +12559,11 @@
               <w:t xml:space="preserve"> simplement et rapidement</w:t>
             </w:r>
             <w:r>
-              <w:t xml:space="preserve"> des données pour une base de données. On peut faire </w:t>
+              <w:t xml:space="preserve"> des données pour une base de </w:t>
+            </w:r>
+            <w:r>
+              <w:lastRenderedPageBreak/>
+              <w:t xml:space="preserve">données. On peut faire </w:t>
             </w:r>
             <w:r>
               <w:t>appel</w:t>
@@ -12469,11 +12715,7 @@
               <w:t xml:space="preserve"> objet-relationnel</w:t>
             </w:r>
             <w:r>
-              <w:t xml:space="preserve"> (ORM). Il fait l’interface entre la base de donnée et le code en lui-</w:t>
-            </w:r>
-            <w:r>
-              <w:lastRenderedPageBreak/>
-              <w:t>même. Il permet de faire des requêtes sur la base de données, en orienté-objet.</w:t>
+              <w:t xml:space="preserve"> (ORM). Il fait l’interface entre la base de donnée et le code en lui-même. Il permet de faire des requêtes sur la base de données, en orienté-objet.</w:t>
             </w:r>
           </w:p>
         </w:tc>
@@ -12497,7 +12739,6 @@
               <w:rPr>
                 <w:b w:val="0"/>
               </w:rPr>
-              <w:lastRenderedPageBreak/>
               <w:t>QueryBuilder</w:t>
             </w:r>
           </w:p>
@@ -12630,6 +12871,13 @@
       </w:tr>
     </w:tbl>
     <w:p>
+      <w:bookmarkStart w:id="51" w:name="_Toc25553330"/>
+      <w:bookmarkStart w:id="52" w:name="_Toc71703266"/>
+    </w:p>
+    <w:p/>
+    <w:p/>
+    <w:p/>
+    <w:p>
       <w:pPr>
         <w:pStyle w:val="Titre2"/>
         <w:ind w:left="0" w:firstLine="0"/>
@@ -12638,9 +12886,7 @@
           <w:iCs/>
         </w:rPr>
       </w:pPr>
-      <w:bookmarkStart w:id="51" w:name="_Toc25553330"/>
-      <w:bookmarkStart w:id="52" w:name="_Toc71703266"/>
-      <w:bookmarkStart w:id="53" w:name="_Toc10557797"/>
+      <w:bookmarkStart w:id="53" w:name="_Toc10625570"/>
       <w:r>
         <w:rPr>
           <w:i w:val="0"/>
@@ -12681,6 +12927,132 @@
     </w:p>
     <w:p>
       <w:pPr>
+        <w:rPr>
+          <w:i/>
+        </w:rPr>
+      </w:pPr>
+    </w:p>
+    <w:p>
+      <w:pPr>
+        <w:rPr>
+          <w:i/>
+        </w:rPr>
+      </w:pPr>
+    </w:p>
+    <w:p>
+      <w:pPr>
+        <w:rPr>
+          <w:i/>
+        </w:rPr>
+      </w:pPr>
+    </w:p>
+    <w:p>
+      <w:pPr>
+        <w:rPr>
+          <w:i/>
+        </w:rPr>
+      </w:pPr>
+    </w:p>
+    <w:p>
+      <w:pPr>
+        <w:rPr>
+          <w:i/>
+        </w:rPr>
+      </w:pPr>
+    </w:p>
+    <w:p>
+      <w:pPr>
+        <w:rPr>
+          <w:i/>
+        </w:rPr>
+      </w:pPr>
+    </w:p>
+    <w:p>
+      <w:pPr>
+        <w:rPr>
+          <w:i/>
+        </w:rPr>
+      </w:pPr>
+    </w:p>
+    <w:p>
+      <w:pPr>
+        <w:rPr>
+          <w:i/>
+        </w:rPr>
+      </w:pPr>
+    </w:p>
+    <w:p>
+      <w:pPr>
+        <w:rPr>
+          <w:i/>
+        </w:rPr>
+      </w:pPr>
+    </w:p>
+    <w:p>
+      <w:pPr>
+        <w:rPr>
+          <w:i/>
+        </w:rPr>
+      </w:pPr>
+    </w:p>
+    <w:p>
+      <w:pPr>
+        <w:rPr>
+          <w:i/>
+        </w:rPr>
+      </w:pPr>
+    </w:p>
+    <w:p>
+      <w:pPr>
+        <w:rPr>
+          <w:i/>
+        </w:rPr>
+      </w:pPr>
+    </w:p>
+    <w:p>
+      <w:pPr>
+        <w:rPr>
+          <w:i/>
+        </w:rPr>
+      </w:pPr>
+    </w:p>
+    <w:p>
+      <w:pPr>
+        <w:rPr>
+          <w:i/>
+        </w:rPr>
+      </w:pPr>
+    </w:p>
+    <w:p>
+      <w:pPr>
+        <w:rPr>
+          <w:i/>
+        </w:rPr>
+      </w:pPr>
+    </w:p>
+    <w:p>
+      <w:pPr>
+        <w:rPr>
+          <w:i/>
+        </w:rPr>
+      </w:pPr>
+    </w:p>
+    <w:p>
+      <w:pPr>
+        <w:rPr>
+          <w:i/>
+        </w:rPr>
+      </w:pPr>
+    </w:p>
+    <w:p>
+      <w:pPr>
+        <w:rPr>
+          <w:i/>
+        </w:rPr>
+      </w:pPr>
+    </w:p>
+    <w:p>
+      <w:pPr>
         <w:pStyle w:val="Titre2"/>
         <w:ind w:left="0" w:firstLine="0"/>
         <w:rPr>
@@ -12689,7 +13061,7 @@
         </w:rPr>
       </w:pPr>
       <w:bookmarkStart w:id="55" w:name="_Toc71703267"/>
-      <w:bookmarkStart w:id="56" w:name="_Toc10557798"/>
+      <w:bookmarkStart w:id="56" w:name="_Toc10625571"/>
       <w:r>
         <w:rPr>
           <w:i w:val="0"/>
@@ -12742,11 +13114,24 @@
       <w:pPr>
         <w:jc w:val="both"/>
       </w:pPr>
+      <w:hyperlink r:id="rId57" w:history="1">
+        <w:r>
+          <w:rPr>
+            <w:rStyle w:val="Lienhypertexte"/>
+          </w:rPr>
+          <w:t>https://laravel.com/docs/5.8/homestead</w:t>
+        </w:r>
+      </w:hyperlink>
     </w:p>
     <w:p>
       <w:pPr>
         <w:jc w:val="both"/>
       </w:pPr>
+    </w:p>
+    <w:p>
+      <w:pPr>
+        <w:jc w:val="both"/>
+      </w:pPr>
       <w:r>
         <w:t>Après avoir génér</w:t>
       </w:r>
@@ -12790,108 +13175,213 @@
       </w:pPr>
       <w:r>
         <w:t>(</w:t>
+      </w:r>
+      <w:proofErr w:type="gramStart"/>
+      <w:r>
+        <w:t>ex</w:t>
+      </w:r>
+      <w:proofErr w:type="gramEnd"/>
+      <w:r>
+        <w:t xml:space="preserve"> : </w:t>
+      </w:r>
+      <w:proofErr w:type="spellStart"/>
+      <w:r>
+        <w:t>php</w:t>
+      </w:r>
+      <w:proofErr w:type="spellEnd"/>
+      <w:r>
+        <w:t xml:space="preserve"> artisan </w:t>
+      </w:r>
+      <w:proofErr w:type="spellStart"/>
+      <w:r>
+        <w:t>db</w:t>
+      </w:r>
+      <w:proofErr w:type="spellEnd"/>
+      <w:r>
+        <w:t> :</w:t>
+      </w:r>
+      <w:proofErr w:type="spellStart"/>
+      <w:r>
+        <w:t>seed</w:t>
+      </w:r>
+      <w:proofErr w:type="spellEnd"/>
+      <w:r>
+        <w:t xml:space="preserve"> –class=</w:t>
+      </w:r>
+      <w:r>
+        <w:t xml:space="preserve"> </w:t>
+      </w:r>
+      <w:proofErr w:type="spellStart"/>
+      <w:r>
+        <w:t>BadmintonTournamentSeeder</w:t>
+      </w:r>
+      <w:proofErr w:type="spellEnd"/>
+      <w:r>
+        <w:t>) il faut exécuter sur la base de données mon script, disponible en annexe et dans « /</w:t>
+      </w:r>
+      <w:proofErr w:type="spellStart"/>
+      <w:r>
+        <w:t>database</w:t>
+      </w:r>
+      <w:proofErr w:type="spellEnd"/>
+      <w:r>
+        <w:t>/</w:t>
+      </w:r>
+      <w:proofErr w:type="spellStart"/>
+      <w:r>
+        <w:t>sqlFiles</w:t>
+      </w:r>
+      <w:proofErr w:type="spellEnd"/>
+      <w:r>
+        <w:t>/</w:t>
+      </w:r>
+      <w:proofErr w:type="spellStart"/>
+      <w:r>
+        <w:t>tpi_niels_script_modif_bdd</w:t>
+      </w:r>
+      <w:proofErr w:type="spellEnd"/>
+      <w:r>
+        <w:t> », qui rajoute simplement un champ « </w:t>
+      </w:r>
+      <w:proofErr w:type="spellStart"/>
+      <w:r>
+        <w:t>bestFinalRank</w:t>
+      </w:r>
+      <w:proofErr w:type="spellEnd"/>
+      <w:r>
+        <w:t xml:space="preserve"> » sur chaque pool, qui peut être </w:t>
+      </w:r>
+      <w:proofErr w:type="spellStart"/>
+      <w:r>
+        <w:t>null</w:t>
+      </w:r>
+      <w:proofErr w:type="spellEnd"/>
+      <w:r>
+        <w:t xml:space="preserve">. </w:t>
+      </w:r>
+    </w:p>
+    <w:p>
+      <w:pPr>
+        <w:jc w:val="both"/>
+      </w:pPr>
+      <w:r>
+        <w:t xml:space="preserve">Ensuite, le script ajoute également des valeurs à ce </w:t>
+      </w:r>
+      <w:proofErr w:type="spellStart"/>
+      <w:r>
+        <w:t>bestFinalRank</w:t>
+      </w:r>
+      <w:proofErr w:type="spellEnd"/>
+      <w:r>
+        <w:t xml:space="preserve">. Ces valeurs dépendent de la formule du tournoi. Les valeurs que j’ai rentrées correspondent aux valeurs pour un tournoi de badminton « simple », comme dans le </w:t>
+      </w:r>
+      <w:proofErr w:type="spellStart"/>
+      <w:r>
+        <w:t>seeder</w:t>
+      </w:r>
+      <w:proofErr w:type="spellEnd"/>
+      <w:r>
+        <w:t xml:space="preserve"> « </w:t>
+      </w:r>
+      <w:proofErr w:type="spellStart"/>
+      <w:r>
+        <w:t>BadmintonTournamentSeeder</w:t>
+      </w:r>
+      <w:proofErr w:type="spellEnd"/>
+      <w:r>
+        <w:t> ».</w:t>
+      </w:r>
+    </w:p>
+    <w:p>
+      <w:pPr>
+        <w:jc w:val="both"/>
+      </w:pPr>
+      <w:r>
+        <w:t>Si vous utilisez un autre type de tournoi, il faudra alors modifier ce script pour rajouter une valeur à « </w:t>
+      </w:r>
+      <w:proofErr w:type="spellStart"/>
+      <w:r>
+        <w:t>bestFinalRank</w:t>
+      </w:r>
+      <w:proofErr w:type="spellEnd"/>
+      <w:r>
+        <w:t xml:space="preserve"> » aux pools « finales » sans suite. La valeur </w:t>
+      </w:r>
+      <w:proofErr w:type="spellStart"/>
+      <w:r>
+        <w:t>dependra</w:t>
+      </w:r>
+      <w:proofErr w:type="spellEnd"/>
+      <w:r>
+        <w:t xml:space="preserve"> du nombre d’étape et de pool, et du type de tournoi (élimination, matchs simples, etc.). Le plus simple reste de s’inspirer du graphique plus-haut montrant les pools d’un tournoi de badminton.</w:t>
+      </w:r>
+    </w:p>
+    <w:p>
+      <w:pPr>
+        <w:jc w:val="both"/>
+      </w:pPr>
+    </w:p>
+    <w:p>
+      <w:pPr>
+        <w:jc w:val="both"/>
+      </w:pPr>
+      <w:r>
+        <w:t xml:space="preserve">N’oubliez pas de configurer le fichier </w:t>
+      </w:r>
+      <w:proofErr w:type="spellStart"/>
+      <w:r>
+        <w:t>Homestead.yaml</w:t>
+      </w:r>
+      <w:proofErr w:type="spellEnd"/>
+      <w:r>
+        <w:t xml:space="preserve"> si vous utilisez Laravel Homestead. C’est dans ce fichier que vous devez rentrer le chemin du dossier contenant le code du dépôt, ainsi que le chemin d’une clé </w:t>
+      </w:r>
+      <w:r>
+        <w:t>privée</w:t>
+      </w:r>
+      <w:r>
+        <w:t xml:space="preserve"> RSA.</w:t>
+      </w:r>
+    </w:p>
+    <w:p>
+      <w:pPr>
+        <w:jc w:val="both"/>
+      </w:pPr>
+      <w:r>
+        <w:t xml:space="preserve">Vous pouvez utiliser </w:t>
+      </w:r>
+      <w:proofErr w:type="spellStart"/>
+      <w:r>
+        <w:t>PuttyGEN</w:t>
+      </w:r>
+      <w:proofErr w:type="spellEnd"/>
+      <w:r>
+        <w:t xml:space="preserve"> pour créer votre clé RSA, mais copier votre clé en version </w:t>
+      </w:r>
+      <w:proofErr w:type="spellStart"/>
+      <w:r>
+        <w:t>OpenSSH</w:t>
+      </w:r>
+      <w:proofErr w:type="spellEnd"/>
+      <w:r>
+        <w:t xml:space="preserve">, au lieu de l’enregistrer avec le bouton. N’oubliez pas de choisir le nom de votre base de données dans le fichier </w:t>
       </w:r>
       <w:proofErr w:type="spellStart"/>
       <w:proofErr w:type="gramStart"/>
       <w:r>
-        <w:t>php</w:t>
+        <w:t>homestead.</w:t>
+      </w:r>
+      <w:r>
+        <w:t>yaml</w:t>
       </w:r>
       <w:proofErr w:type="spellEnd"/>
       <w:proofErr w:type="gramEnd"/>
       <w:r>
-        <w:t xml:space="preserve"> artisan </w:t>
-      </w:r>
-      <w:proofErr w:type="spellStart"/>
-      <w:r>
-        <w:t>db</w:t>
-      </w:r>
-      <w:proofErr w:type="spellEnd"/>
-      <w:r>
-        <w:t> :</w:t>
-      </w:r>
-      <w:proofErr w:type="spellStart"/>
-      <w:r>
-        <w:t>seed</w:t>
-      </w:r>
-      <w:proofErr w:type="spellEnd"/>
-      <w:r>
-        <w:t xml:space="preserve"> –class=</w:t>
+        <w:t>.</w:t>
       </w:r>
       <w:r>
         <w:t xml:space="preserve"> </w:t>
       </w:r>
-      <w:proofErr w:type="spellStart"/>
-      <w:r>
-        <w:t>BadmintonTournamentSeeder</w:t>
-      </w:r>
-      <w:proofErr w:type="spellEnd"/>
-      <w:r>
-        <w:t>) il faut exécuter sur la base de données mon script, disponible en annexe et dans « /</w:t>
-      </w:r>
-      <w:proofErr w:type="spellStart"/>
-      <w:r>
-        <w:t>database</w:t>
-      </w:r>
-      <w:proofErr w:type="spellEnd"/>
-      <w:r>
-        <w:t>/</w:t>
-      </w:r>
-      <w:proofErr w:type="spellStart"/>
-      <w:r>
-        <w:t>sqlFiles</w:t>
-      </w:r>
-      <w:proofErr w:type="spellEnd"/>
-      <w:r>
-        <w:t>/</w:t>
-      </w:r>
-      <w:proofErr w:type="spellStart"/>
-      <w:r>
-        <w:t>tpi_niels_script_modif_bdd</w:t>
-      </w:r>
-      <w:proofErr w:type="spellEnd"/>
-      <w:r>
-        <w:t> », qui rajoute simplement un champ « </w:t>
-      </w:r>
-      <w:proofErr w:type="spellStart"/>
-      <w:r>
-        <w:t>bestFinalRank</w:t>
-      </w:r>
-      <w:proofErr w:type="spellEnd"/>
-      <w:r>
-        <w:t xml:space="preserve"> » sur chaque pool, qui peut être </w:t>
-      </w:r>
-      <w:proofErr w:type="spellStart"/>
-      <w:r>
-        <w:t>null</w:t>
-      </w:r>
-      <w:proofErr w:type="spellEnd"/>
-      <w:r>
-        <w:t xml:space="preserve">. Ensuite, le script ajoute également des valeurs à ce </w:t>
-      </w:r>
-      <w:proofErr w:type="spellStart"/>
-      <w:r>
-        <w:t>bestFinalRank</w:t>
-      </w:r>
-      <w:proofErr w:type="spellEnd"/>
-      <w:r>
-        <w:t xml:space="preserve">. Ces valeurs dépendent de la formule du tournoi. Les valeurs que j’ai rentrées correspondent aux valeurs pour un tournoi de badminton « simple », comme dans le </w:t>
-      </w:r>
-      <w:proofErr w:type="spellStart"/>
-      <w:r>
-        <w:t>seeder</w:t>
-      </w:r>
-      <w:proofErr w:type="spellEnd"/>
-      <w:r>
-        <w:t xml:space="preserve"> « </w:t>
-      </w:r>
-      <w:proofErr w:type="spellStart"/>
-      <w:r>
-        <w:t>BadmintonTournamentSeeder</w:t>
-      </w:r>
-      <w:proofErr w:type="spellEnd"/>
-      <w:r>
-        <w:t> ».</w:t>
-      </w:r>
     </w:p>
     <w:p>
       <w:pPr>
@@ -12903,13 +13393,17 @@
         <w:jc w:val="both"/>
       </w:pPr>
       <w:r>
-        <w:t>Ensuite, vous pouvez accéder au site en allant à l’</w:t>
-      </w:r>
-      <w:proofErr w:type="spellStart"/>
-      <w:r>
-        <w:t>addresse</w:t>
-      </w:r>
-      <w:proofErr w:type="spellEnd"/>
+        <w:t>Ensuite, vous pouvez accéder au site en allant</w:t>
+      </w:r>
+      <w:r>
+        <w:t xml:space="preserve"> sur un navigateur sur</w:t>
+      </w:r>
+      <w:r>
+        <w:t xml:space="preserve"> l’</w:t>
+      </w:r>
+      <w:r>
+        <w:t>adresse</w:t>
+      </w:r>
       <w:r>
         <w:t xml:space="preserve"> IP de la machine virtuelle, ou en utilisant une url, définie dans votre fichiers hosts, comme dit dans la marche à suivre de Laravel Homestead.</w:t>
       </w:r>
@@ -12926,7 +13420,7 @@
       </w:pPr>
       <w:bookmarkStart w:id="57" w:name="_Toc25553332"/>
       <w:bookmarkStart w:id="58" w:name="_Toc71703268"/>
-      <w:bookmarkStart w:id="59" w:name="_Toc10557799"/>
+      <w:bookmarkStart w:id="59" w:name="_Toc10625572"/>
       <w:r>
         <w:rPr>
           <w:i w:val="0"/>
@@ -12955,7 +13449,7 @@
       </w:pPr>
       <w:bookmarkStart w:id="60" w:name="_Toc71703270"/>
       <w:bookmarkStart w:id="61" w:name="_Toc25553334"/>
-      <w:bookmarkStart w:id="62" w:name="_Toc10557800"/>
+      <w:bookmarkStart w:id="62" w:name="_Toc10625573"/>
       <w:r>
         <w:rPr>
           <w:i w:val="0"/>
@@ -12996,7 +13490,7 @@
       </w:r>
     </w:p>
     <w:p>
-      <w:hyperlink r:id="rId57" w:history="1">
+      <w:hyperlink r:id="rId58" w:history="1">
         <w:r>
           <w:rPr>
             <w:rStyle w:val="Lienhypertexte"/>
@@ -13006,8 +13500,8 @@
       </w:hyperlink>
     </w:p>
     <w:sectPr>
-      <w:headerReference w:type="default" r:id="rId58"/>
-      <w:footerReference w:type="default" r:id="rId59"/>
+      <w:headerReference w:type="default" r:id="rId59"/>
+      <w:footerReference w:type="default" r:id="rId60"/>
       <w:pgSz w:w="11906" w:h="16838" w:code="9"/>
       <w:pgMar w:top="1418" w:right="1418" w:bottom="1418" w:left="1418" w:header="720" w:footer="720" w:gutter="0"/>
       <w:cols w:space="720"/>
@@ -13087,7 +13581,21 @@
               <w:b/>
               <w:szCs w:val="24"/>
             </w:rPr>
-            <w:t>i-CQ VD Mai 2019</w:t>
+            <w:t xml:space="preserve">i-CQ VD </w:t>
+          </w:r>
+          <w:r>
+            <w:rPr>
+              <w:b/>
+              <w:szCs w:val="24"/>
+            </w:rPr>
+            <w:t>Juin</w:t>
+          </w:r>
+          <w:r>
+            <w:rPr>
+              <w:b/>
+              <w:szCs w:val="24"/>
+            </w:rPr>
+            <w:t xml:space="preserve"> 2019</w:t>
           </w:r>
         </w:p>
       </w:tc>
@@ -13174,7 +13682,7 @@
               <w:b/>
               <w:szCs w:val="24"/>
             </w:rPr>
-            <w:t>29.05.19</w:t>
+            <w:t>05.06.19</w:t>
           </w:r>
         </w:p>
       </w:tc>
@@ -13286,7 +13794,7 @@
               <w:noProof/>
               <w:szCs w:val="24"/>
             </w:rPr>
-            <w:t>30</w:t>
+            <w:t>31</w:t>
           </w:r>
           <w:r>
             <w:rPr>
@@ -13329,14 +13837,7 @@
               <w:b/>
               <w:szCs w:val="24"/>
             </w:rPr>
-            <w:t>04.06</w:t>
-          </w:r>
-          <w:r>
-            <w:rPr>
-              <w:b/>
-              <w:szCs w:val="24"/>
-            </w:rPr>
-            <w:t>.19</w:t>
+            <w:t>05.06.19</w:t>
           </w:r>
         </w:p>
       </w:tc>
@@ -13491,14 +13992,7 @@
               <w:b/>
               <w:szCs w:val="24"/>
             </w:rPr>
-            <w:t>04.06</w:t>
-          </w:r>
-          <w:r>
-            <w:rPr>
-              <w:b/>
-              <w:szCs w:val="24"/>
-            </w:rPr>
-            <w:t>.19</w:t>
+            <w:t>05.06.19</w:t>
           </w:r>
         </w:p>
       </w:tc>
@@ -13639,21 +14133,7 @@
               <w:b/>
               <w:szCs w:val="24"/>
             </w:rPr>
-            <w:t>Date d’impression :</w:t>
-          </w:r>
-          <w:r>
-            <w:rPr>
-              <w:b/>
-              <w:szCs w:val="24"/>
-            </w:rPr>
-            <w:t xml:space="preserve"> 04.06</w:t>
-          </w:r>
-          <w:r>
-            <w:rPr>
-              <w:b/>
-              <w:szCs w:val="24"/>
-            </w:rPr>
-            <w:t>.19</w:t>
+            <w:t>Date d’impression : 05.06.19</w:t>
           </w:r>
         </w:p>
       </w:tc>
@@ -13749,14 +14229,7 @@
               <w:sz w:val="16"/>
               <w:szCs w:val="16"/>
             </w:rPr>
-            <w:t>Date d’impression :</w:t>
-          </w:r>
-          <w:r>
-            <w:rPr>
-              <w:sz w:val="16"/>
-              <w:szCs w:val="16"/>
-            </w:rPr>
-            <w:t xml:space="preserve"> 21.05.19</w:t>
+            <w:t>Date d’impression : 21.05.19</w:t>
           </w:r>
         </w:p>
       </w:tc>
@@ -13913,14 +14386,7 @@
               <w:b/>
               <w:szCs w:val="24"/>
             </w:rPr>
-            <w:t>04.06</w:t>
-          </w:r>
-          <w:r>
-            <w:rPr>
-              <w:b/>
-              <w:szCs w:val="24"/>
-            </w:rPr>
-            <w:t>.19</w:t>
+            <w:t>05.06.19</w:t>
           </w:r>
         </w:p>
       </w:tc>
@@ -14014,14 +14480,7 @@
               <w:sz w:val="16"/>
               <w:szCs w:val="16"/>
             </w:rPr>
-            <w:t>Date d’impression :</w:t>
-          </w:r>
-          <w:r>
-            <w:rPr>
-              <w:sz w:val="16"/>
-              <w:szCs w:val="16"/>
-            </w:rPr>
-            <w:t xml:space="preserve"> 21.05.19</w:t>
+            <w:t>Date d’impression : 21.05.19</w:t>
           </w:r>
         </w:p>
       </w:tc>
@@ -14129,7 +14588,7 @@
               <w:noProof/>
               <w:szCs w:val="24"/>
             </w:rPr>
-            <w:t>14</w:t>
+            <w:t>17</w:t>
           </w:r>
           <w:r>
             <w:rPr>
@@ -14172,7 +14631,7 @@
               <w:b/>
               <w:szCs w:val="24"/>
             </w:rPr>
-            <w:t>04.06.19</w:t>
+            <w:t>05.06.19</w:t>
           </w:r>
         </w:p>
       </w:tc>
@@ -14266,14 +14725,7 @@
               <w:sz w:val="16"/>
               <w:szCs w:val="16"/>
             </w:rPr>
-            <w:t>Date d’impression :</w:t>
-          </w:r>
-          <w:r>
-            <w:rPr>
-              <w:sz w:val="16"/>
-              <w:szCs w:val="16"/>
-            </w:rPr>
-            <w:t xml:space="preserve"> 21.05.19</w:t>
+            <w:t>Date d’impression : 21.05.19</w:t>
           </w:r>
         </w:p>
       </w:tc>
@@ -14424,14 +14876,7 @@
               <w:b/>
               <w:szCs w:val="24"/>
             </w:rPr>
-            <w:t>04.06</w:t>
-          </w:r>
-          <w:r>
-            <w:rPr>
-              <w:b/>
-              <w:szCs w:val="24"/>
-            </w:rPr>
-            <w:t>.19</w:t>
+            <w:t>05.06.19</w:t>
           </w:r>
         </w:p>
       </w:tc>
@@ -18235,7 +18680,7 @@
 </file>
 
 <file path=customXml/itemProps1.xml><?xml version="1.0" encoding="utf-8"?>
-<ds:datastoreItem xmlns:ds="http://schemas.openxmlformats.org/officeDocument/2006/customXml" ds:itemID="{A9E7371B-2AB8-4686-80DE-248274D00D88}">
+<ds:datastoreItem xmlns:ds="http://schemas.openxmlformats.org/officeDocument/2006/customXml" ds:itemID="{28D7CFC6-EC0A-4046-AAC4-24D1B776E88A}">
   <ds:schemaRefs>
     <ds:schemaRef ds:uri="http://schemas.openxmlformats.org/officeDocument/2006/bibliography"/>
   </ds:schemaRefs>

</xml_diff>